<commit_message>
Add functionality for deleting cases
</commit_message>
<xml_diff>
--- a/docs/SciPaaS.docx
+++ b/docs/SciPaaS.docx
@@ -352,7 +352,21 @@
         <w:rPr>
           <w:sz w:val="20"/>
         </w:rPr>
-        <w:t>al scientific application,  Mendel’s Accountant—</w:t>
+        <w:t>al scientific application</w:t>
+      </w:r>
+      <w:proofErr w:type="gramStart"/>
+      <w:r>
+        <w:rPr>
+          <w:sz w:val="20"/>
+        </w:rPr>
+        <w:t>,  Mendel’s</w:t>
+      </w:r>
+      <w:proofErr w:type="gramEnd"/>
+      <w:r>
+        <w:rPr>
+          <w:sz w:val="20"/>
+        </w:rPr>
+        <w:t xml:space="preserve"> Accountant—</w:t>
       </w:r>
       <w:r>
         <w:rPr>
@@ -1172,6 +1186,7 @@
     </w:p>
     <w:p>
       <w:pPr>
+        <w:jc w:val="both"/>
         <w:rPr>
           <w:sz w:val="20"/>
           <w:szCs w:val="20"/>
@@ -1220,9 +1235,34 @@
         </w:rPr>
         <w:t>Google App Engine and Heroku).</w:t>
       </w:r>
-    </w:p>
-    <w:p>
-      <w:pPr>
+      <w:r>
+        <w:rPr>
+          <w:sz w:val="20"/>
+          <w:szCs w:val="20"/>
+        </w:rPr>
+        <w:t xml:space="preserve">  Furthermore, in the design of SciPaaS, a convention-over-configuration philosophy was implemented, such that a number of the files (i.e. the binary executable, the default input deck filename, the name of the view template, etc.) all use the name appname.</w:t>
+      </w:r>
+      <w:r>
+        <w:rPr>
+          <w:sz w:val="20"/>
+          <w:szCs w:val="20"/>
+        </w:rPr>
+        <w:t xml:space="preserve">  </w:t>
+      </w:r>
+      <w:bookmarkStart w:id="0" w:name="_GoBack"/>
+      <w:r>
+        <w:rPr>
+          <w:color w:val="FF0000"/>
+          <w:sz w:val="20"/>
+          <w:szCs w:val="20"/>
+        </w:rPr>
+        <w:t>Need table here to show file extensions??</w:t>
+      </w:r>
+      <w:bookmarkEnd w:id="0"/>
+    </w:p>
+    <w:p>
+      <w:pPr>
+        <w:jc w:val="both"/>
         <w:rPr>
           <w:sz w:val="20"/>
           <w:szCs w:val="20"/>
@@ -1312,6 +1352,7 @@
     </w:p>
     <w:p>
       <w:pPr>
+        <w:jc w:val="both"/>
         <w:rPr>
           <w:sz w:val="20"/>
           <w:szCs w:val="20"/>
@@ -1331,7 +1372,23 @@
           <w:sz w:val="20"/>
           <w:szCs w:val="20"/>
         </w:rPr>
-        <w:t>.  A zipfile containing a default input file and binary of the application can be uploaded to the ScipPaa</w:t>
+        <w:t xml:space="preserve">.  A zipfile containing a default input file and binary of the application </w:t>
+      </w:r>
+      <w:proofErr w:type="gramStart"/>
+      <w:r>
+        <w:rPr>
+          <w:sz w:val="20"/>
+          <w:szCs w:val="20"/>
+        </w:rPr>
+        <w:t>can</w:t>
+      </w:r>
+      <w:proofErr w:type="gramEnd"/>
+      <w:r>
+        <w:rPr>
+          <w:sz w:val="20"/>
+          <w:szCs w:val="20"/>
+        </w:rPr>
+        <w:t xml:space="preserve"> be uploaded to the ScipPaa</w:t>
       </w:r>
       <w:r>
         <w:rPr>
@@ -1354,8 +1411,6 @@
         </w:rPr>
         <w:t>The next section explains how the interface is generated from the input deck.</w:t>
       </w:r>
-      <w:bookmarkStart w:id="0" w:name="_GoBack"/>
-      <w:bookmarkEnd w:id="0"/>
     </w:p>
     <w:p>
       <w:pPr>
@@ -1443,7 +1498,23 @@
           <w:sz w:val="20"/>
           <w:szCs w:val="20"/>
         </w:rPr>
-        <w:t xml:space="preserve">In Figure ??, we show </w:t>
+        <w:t xml:space="preserve">In </w:t>
+      </w:r>
+      <w:proofErr w:type="gramStart"/>
+      <w:r>
+        <w:rPr>
+          <w:sz w:val="20"/>
+          <w:szCs w:val="20"/>
+        </w:rPr>
+        <w:t>Figure ?</w:t>
+      </w:r>
+      <w:proofErr w:type="gramEnd"/>
+      <w:r>
+        <w:rPr>
+          <w:sz w:val="20"/>
+          <w:szCs w:val="20"/>
+        </w:rPr>
+        <w:t xml:space="preserve">?, we show </w:t>
       </w:r>
       <w:r>
         <w:rPr>
@@ -1544,7 +1615,23 @@
           <w:sz w:val="20"/>
           <w:szCs w:val="20"/>
         </w:rPr>
-        <w:t xml:space="preserve">Bottle uses a Django-like MVT (model-view-template) architecture.  </w:t>
+        <w:t xml:space="preserve">Bottle uses </w:t>
+      </w:r>
+      <w:proofErr w:type="gramStart"/>
+      <w:r>
+        <w:rPr>
+          <w:sz w:val="20"/>
+          <w:szCs w:val="20"/>
+        </w:rPr>
+        <w:t>a Django-like MVT (model-view-template) architecture</w:t>
+      </w:r>
+      <w:proofErr w:type="gramEnd"/>
+      <w:r>
+        <w:rPr>
+          <w:sz w:val="20"/>
+          <w:szCs w:val="20"/>
+        </w:rPr>
+        <w:t xml:space="preserve">.  </w:t>
       </w:r>
       <w:r>
         <w:rPr>
@@ -1570,6 +1657,588 @@
           <w:sz w:val="20"/>
           <w:szCs w:val="20"/>
         </w:rPr>
+      </w:pPr>
+      <w:r>
+        <w:rPr>
+          <w:sz w:val="20"/>
+          <w:szCs w:val="20"/>
+        </w:rPr>
+        <w:t xml:space="preserve">SQLite3 is used as the primary database system to manage information about currently installed applications, manage users, and also manage information about plotting.  </w:t>
+      </w:r>
+      <w:proofErr w:type="gramStart"/>
+      <w:r>
+        <w:rPr>
+          <w:sz w:val="20"/>
+          <w:szCs w:val="20"/>
+        </w:rPr>
+        <w:t>Figure ?</w:t>
+      </w:r>
+      <w:proofErr w:type="gramEnd"/>
+      <w:r>
+        <w:rPr>
+          <w:sz w:val="20"/>
+          <w:szCs w:val="20"/>
+        </w:rPr>
+        <w:t xml:space="preserve">? </w:t>
+      </w:r>
+      <w:proofErr w:type="gramStart"/>
+      <w:r>
+        <w:rPr>
+          <w:sz w:val="20"/>
+          <w:szCs w:val="20"/>
+        </w:rPr>
+        <w:t>shows</w:t>
+      </w:r>
+      <w:proofErr w:type="gramEnd"/>
+      <w:r>
+        <w:rPr>
+          <w:sz w:val="20"/>
+          <w:szCs w:val="20"/>
+        </w:rPr>
+        <w:t xml:space="preserve"> the general system architecture of </w:t>
+      </w:r>
+      <w:r>
+        <w:rPr>
+          <w:sz w:val="20"/>
+          <w:szCs w:val="20"/>
+        </w:rPr>
+        <w:t xml:space="preserve">the </w:t>
+      </w:r>
+      <w:r>
+        <w:rPr>
+          <w:sz w:val="20"/>
+          <w:szCs w:val="20"/>
+        </w:rPr>
+        <w:t>SciPaaS</w:t>
+      </w:r>
+      <w:r>
+        <w:rPr>
+          <w:sz w:val="20"/>
+          <w:szCs w:val="20"/>
+        </w:rPr>
+        <w:t xml:space="preserve"> </w:t>
+      </w:r>
+      <w:r>
+        <w:rPr>
+          <w:sz w:val="20"/>
+          <w:szCs w:val="20"/>
+        </w:rPr>
+        <w:t>web application framework, which uses an Model-View-Template (MVT) architecture.</w:t>
+      </w:r>
+      <w:r>
+        <w:rPr>
+          <w:sz w:val="20"/>
+          <w:szCs w:val="20"/>
+        </w:rPr>
+        <w:t xml:space="preserve">  The views folder essentially contains templates rendered by Bottle’s template method in a simple way.  For example, to render a plot, we can use a simple command such as:</w:t>
+      </w:r>
+    </w:p>
+    <w:p>
+      <w:pPr>
+        <w:rPr>
+          <w:rFonts w:ascii="Courier" w:hAnsi="Courier" w:cs="Andale Mono"/>
+          <w:szCs w:val="28"/>
+        </w:rPr>
+      </w:pPr>
+      <w:proofErr w:type="gramStart"/>
+      <w:r>
+        <w:rPr>
+          <w:rFonts w:ascii="Courier" w:hAnsi="Courier" w:cs="Andale Mono"/>
+          <w:szCs w:val="28"/>
+        </w:rPr>
+        <w:t>return</w:t>
+      </w:r>
+      <w:proofErr w:type="gramEnd"/>
+      <w:r>
+        <w:rPr>
+          <w:rFonts w:ascii="Courier" w:hAnsi="Courier" w:cs="Andale Mono"/>
+          <w:szCs w:val="28"/>
+        </w:rPr>
+        <w:t xml:space="preserve"> template('plot', params)</w:t>
+      </w:r>
+    </w:p>
+    <w:p>
+      <w:pPr>
+        <w:jc w:val="both"/>
+      </w:pPr>
+      <w:r>
+        <w:rPr>
+          <w:sz w:val="20"/>
+          <w:szCs w:val="20"/>
+        </w:rPr>
+        <w:t xml:space="preserve">Here, </w:t>
+      </w:r>
+      <w:r>
+        <w:rPr>
+          <w:rFonts w:ascii="Courier" w:hAnsi="Courier"/>
+          <w:sz w:val="20"/>
+          <w:szCs w:val="20"/>
+        </w:rPr>
+        <w:t>plot</w:t>
+      </w:r>
+      <w:r>
+        <w:rPr>
+          <w:sz w:val="20"/>
+          <w:szCs w:val="20"/>
+        </w:rPr>
+        <w:t xml:space="preserve"> refers to the plot.tpl file in the views folder and </w:t>
+      </w:r>
+      <w:r>
+        <w:rPr>
+          <w:rFonts w:ascii="Courier" w:hAnsi="Courier"/>
+          <w:sz w:val="20"/>
+          <w:szCs w:val="20"/>
+        </w:rPr>
+        <w:t>params</w:t>
+      </w:r>
+      <w:r>
+        <w:rPr>
+          <w:sz w:val="20"/>
+          <w:szCs w:val="20"/>
+        </w:rPr>
+        <w:t xml:space="preserve"> contain a Python dictionary of some parameters about the app, the case to plot, and the user.</w:t>
+      </w:r>
+      <w:r>
+        <w:t xml:space="preserve"> </w:t>
+      </w:r>
+    </w:p>
+    <w:p>
+      <w:pPr>
+        <w:jc w:val="both"/>
+        <w:rPr>
+          <w:sz w:val="20"/>
+          <w:szCs w:val="20"/>
+        </w:rPr>
+      </w:pPr>
+    </w:p>
+    <w:p>
+      <w:pPr>
+        <w:jc w:val="both"/>
+        <w:rPr>
+          <w:sz w:val="20"/>
+          <w:szCs w:val="20"/>
+        </w:rPr>
+      </w:pPr>
+      <w:r>
+        <w:rPr>
+          <w:b/>
+          <w:sz w:val="20"/>
+          <w:szCs w:val="20"/>
+          <w:u w:val="single"/>
+        </w:rPr>
+        <w:t>Executing the simulation engine</w:t>
+      </w:r>
+      <w:r>
+        <w:rPr>
+          <w:sz w:val="20"/>
+          <w:szCs w:val="20"/>
+        </w:rPr>
+        <w:t xml:space="preserve">.  </w:t>
+      </w:r>
+      <w:r>
+        <w:rPr>
+          <w:sz w:val="20"/>
+          <w:szCs w:val="20"/>
+        </w:rPr>
+        <w:t xml:space="preserve">There are several possible ways to spawn the simulation engine from within Python.  </w:t>
+      </w:r>
+      <w:r>
+        <w:rPr>
+          <w:sz w:val="20"/>
+          <w:szCs w:val="20"/>
+        </w:rPr>
+        <w:t>One option is to use the</w:t>
+      </w:r>
+      <w:r>
+        <w:rPr>
+          <w:sz w:val="20"/>
+          <w:szCs w:val="20"/>
+        </w:rPr>
+        <w:t xml:space="preserve"> </w:t>
+      </w:r>
+      <w:r>
+        <w:rPr>
+          <w:rFonts w:ascii="Courier" w:hAnsi="Courier"/>
+          <w:sz w:val="20"/>
+          <w:szCs w:val="20"/>
+        </w:rPr>
+        <w:t>subprocess</w:t>
+      </w:r>
+      <w:r>
+        <w:rPr>
+          <w:sz w:val="20"/>
+          <w:szCs w:val="20"/>
+        </w:rPr>
+        <w:t xml:space="preserve"> module</w:t>
+      </w:r>
+      <w:r>
+        <w:rPr>
+          <w:sz w:val="20"/>
+          <w:szCs w:val="20"/>
+        </w:rPr>
+        <w:t xml:space="preserve">, which </w:t>
+      </w:r>
+      <w:r>
+        <w:rPr>
+          <w:sz w:val="20"/>
+          <w:szCs w:val="20"/>
+        </w:rPr>
+        <w:t xml:space="preserve">supports either a </w:t>
+      </w:r>
+      <w:r>
+        <w:rPr>
+          <w:rFonts w:ascii="Courier" w:hAnsi="Courier"/>
+          <w:sz w:val="20"/>
+          <w:szCs w:val="20"/>
+        </w:rPr>
+        <w:t>call</w:t>
+      </w:r>
+      <w:r>
+        <w:rPr>
+          <w:sz w:val="20"/>
+          <w:szCs w:val="20"/>
+        </w:rPr>
+        <w:t xml:space="preserve"> method or a </w:t>
+      </w:r>
+      <w:r>
+        <w:rPr>
+          <w:rFonts w:ascii="Courier" w:hAnsi="Courier"/>
+          <w:sz w:val="20"/>
+          <w:szCs w:val="20"/>
+        </w:rPr>
+        <w:t>pipe</w:t>
+      </w:r>
+      <w:r>
+        <w:rPr>
+          <w:sz w:val="20"/>
+          <w:szCs w:val="20"/>
+        </w:rPr>
+        <w:t xml:space="preserve">.  Another method for spawning the engine is to simply to use the </w:t>
+      </w:r>
+      <w:r>
+        <w:rPr>
+          <w:rFonts w:ascii="Courier" w:hAnsi="Courier"/>
+          <w:sz w:val="20"/>
+          <w:szCs w:val="20"/>
+        </w:rPr>
+        <w:t>system</w:t>
+      </w:r>
+      <w:r>
+        <w:rPr>
+          <w:sz w:val="20"/>
+          <w:szCs w:val="20"/>
+        </w:rPr>
+        <w:t xml:space="preserve"> call from the </w:t>
+      </w:r>
+      <w:r>
+        <w:rPr>
+          <w:rFonts w:ascii="Courier" w:hAnsi="Courier"/>
+          <w:sz w:val="20"/>
+          <w:szCs w:val="20"/>
+        </w:rPr>
+        <w:t>os</w:t>
+      </w:r>
+      <w:r>
+        <w:rPr>
+          <w:sz w:val="20"/>
+          <w:szCs w:val="20"/>
+        </w:rPr>
+        <w:t xml:space="preserve"> module.  The import point is that the job must be</w:t>
+      </w:r>
+      <w:r>
+        <w:rPr>
+          <w:sz w:val="20"/>
+          <w:szCs w:val="20"/>
+        </w:rPr>
+        <w:t xml:space="preserve"> launched in the background so</w:t>
+      </w:r>
+      <w:r>
+        <w:rPr>
+          <w:sz w:val="20"/>
+          <w:szCs w:val="20"/>
+        </w:rPr>
+        <w:t xml:space="preserve"> that SciPaaS can continue to handle requests.  Currently, a system call is used; however, in the future, a more robust multi-threaded solution should be implemented.</w:t>
+      </w:r>
+      <w:r>
+        <w:rPr>
+          <w:sz w:val="20"/>
+          <w:szCs w:val="20"/>
+        </w:rPr>
+        <w:t xml:space="preserve">  The standard output </w:t>
+      </w:r>
+      <w:r>
+        <w:rPr>
+          <w:rFonts w:ascii="Courier" w:hAnsi="Courier"/>
+          <w:sz w:val="20"/>
+          <w:szCs w:val="20"/>
+        </w:rPr>
+        <w:t>stdout</w:t>
+      </w:r>
+      <w:r>
+        <w:rPr>
+          <w:sz w:val="20"/>
+          <w:szCs w:val="20"/>
+        </w:rPr>
+        <w:t xml:space="preserve"> of the simulation is redirected to the file </w:t>
+      </w:r>
+      <w:r>
+        <w:rPr>
+          <w:rFonts w:ascii="Courier" w:hAnsi="Courier"/>
+          <w:i/>
+          <w:sz w:val="20"/>
+          <w:szCs w:val="20"/>
+        </w:rPr>
+        <w:t>appname</w:t>
+      </w:r>
+      <w:r>
+        <w:rPr>
+          <w:rFonts w:ascii="Courier" w:hAnsi="Courier"/>
+          <w:sz w:val="20"/>
+          <w:szCs w:val="20"/>
+        </w:rPr>
+        <w:t>.out</w:t>
+      </w:r>
+      <w:r>
+        <w:rPr>
+          <w:sz w:val="20"/>
+          <w:szCs w:val="20"/>
+        </w:rPr>
+        <w:t xml:space="preserve"> (e.g. </w:t>
+      </w:r>
+      <w:r>
+        <w:rPr>
+          <w:rFonts w:ascii="Courier" w:hAnsi="Courier"/>
+          <w:sz w:val="20"/>
+          <w:szCs w:val="20"/>
+        </w:rPr>
+        <w:t>mendel.out</w:t>
+      </w:r>
+      <w:r>
+        <w:rPr>
+          <w:sz w:val="20"/>
+          <w:szCs w:val="20"/>
+        </w:rPr>
+        <w:t xml:space="preserve"> in the current example).</w:t>
+      </w:r>
+    </w:p>
+    <w:p>
+      <w:pPr>
+        <w:jc w:val="both"/>
+        <w:rPr>
+          <w:sz w:val="20"/>
+          <w:szCs w:val="20"/>
+        </w:rPr>
+      </w:pPr>
+    </w:p>
+    <w:p>
+      <w:pPr>
+        <w:jc w:val="both"/>
+        <w:rPr>
+          <w:sz w:val="20"/>
+          <w:szCs w:val="20"/>
+        </w:rPr>
+      </w:pPr>
+      <w:r>
+        <w:rPr>
+          <w:b/>
+          <w:sz w:val="20"/>
+          <w:szCs w:val="20"/>
+          <w:u w:val="single"/>
+        </w:rPr>
+        <w:t>Monitoring the simulation</w:t>
+      </w:r>
+      <w:r>
+        <w:rPr>
+          <w:sz w:val="20"/>
+          <w:szCs w:val="20"/>
+        </w:rPr>
+        <w:t xml:space="preserve">.  Once the simulation has been launched, SciPaaS automatically redirects to the monitor view.  The monitor view is essentially a jQuery AJAX call which repeatedly calls a method called </w:t>
+      </w:r>
+      <w:r>
+        <w:rPr>
+          <w:rFonts w:ascii="Courier" w:hAnsi="Courier"/>
+          <w:sz w:val="20"/>
+          <w:szCs w:val="20"/>
+        </w:rPr>
+        <w:t>tail</w:t>
+      </w:r>
+      <w:r>
+        <w:rPr>
+          <w:sz w:val="20"/>
+          <w:szCs w:val="20"/>
+        </w:rPr>
+        <w:t>, which retrieves the last 40 lines of the output file every second.</w:t>
+      </w:r>
+    </w:p>
+    <w:p>
+      <w:pPr>
+        <w:jc w:val="both"/>
+        <w:rPr>
+          <w:sz w:val="20"/>
+          <w:szCs w:val="20"/>
+        </w:rPr>
+      </w:pPr>
+    </w:p>
+    <w:p>
+      <w:pPr>
+        <w:jc w:val="both"/>
+        <w:rPr>
+          <w:sz w:val="20"/>
+          <w:szCs w:val="20"/>
+        </w:rPr>
+      </w:pPr>
+      <w:r>
+        <w:rPr>
+          <w:b/>
+          <w:sz w:val="20"/>
+          <w:szCs w:val="20"/>
+          <w:u w:val="single"/>
+        </w:rPr>
+        <w:t>Plotting the data</w:t>
+      </w:r>
+      <w:r>
+        <w:rPr>
+          <w:sz w:val="20"/>
+          <w:szCs w:val="20"/>
+        </w:rPr>
+        <w:t xml:space="preserve">.  At any time during the simulation or after running, the user can plot data from the simulation.  As shown in </w:t>
+      </w:r>
+      <w:proofErr w:type="gramStart"/>
+      <w:r>
+        <w:rPr>
+          <w:sz w:val="20"/>
+          <w:szCs w:val="20"/>
+        </w:rPr>
+        <w:t>Figure ?</w:t>
+      </w:r>
+      <w:proofErr w:type="gramEnd"/>
+      <w:r>
+        <w:rPr>
+          <w:sz w:val="20"/>
+          <w:szCs w:val="20"/>
+        </w:rPr>
+        <w:t>?, when the user clicks the plot button, a list of defined plots is returned.  The user can then choose to plot one of the available plots, or can define a new custom plot.</w:t>
+      </w:r>
+    </w:p>
+    <w:p>
+      <w:pPr>
+        <w:jc w:val="both"/>
+        <w:rPr>
+          <w:sz w:val="20"/>
+          <w:szCs w:val="20"/>
+        </w:rPr>
+      </w:pPr>
+    </w:p>
+    <w:p>
+      <w:pPr>
+        <w:jc w:val="both"/>
+        <w:rPr>
+          <w:sz w:val="20"/>
+          <w:szCs w:val="20"/>
+        </w:rPr>
+      </w:pPr>
+      <w:r>
+        <w:rPr>
+          <w:sz w:val="20"/>
+          <w:szCs w:val="20"/>
+        </w:rPr>
+        <w:t>The plotting system is handled using a jQuery library c</w:t>
+      </w:r>
+      <w:r>
+        <w:rPr>
+          <w:sz w:val="20"/>
+          <w:szCs w:val="20"/>
+        </w:rPr>
+        <w:t>alled flot (</w:t>
+      </w:r>
+      <w:hyperlink r:id="rId8" w:history="1">
+        <w:r>
+          <w:rPr>
+            <w:rStyle w:val="Hyperlink"/>
+            <w:sz w:val="20"/>
+            <w:szCs w:val="20"/>
+          </w:rPr>
+          <w:t>www.flotcharts.org</w:t>
+        </w:r>
+      </w:hyperlink>
+      <w:r>
+        <w:rPr>
+          <w:sz w:val="20"/>
+          <w:szCs w:val="20"/>
+        </w:rPr>
+        <w:t>), which they describe as “</w:t>
+      </w:r>
+      <w:r>
+        <w:rPr>
+          <w:sz w:val="20"/>
+          <w:szCs w:val="20"/>
+        </w:rPr>
+        <w:t>a pure JavaScript plotting library for jQuery, with a focus on simple usage, attractive looks and interactive features</w:t>
+      </w:r>
+      <w:r>
+        <w:rPr>
+          <w:sz w:val="20"/>
+          <w:szCs w:val="20"/>
+        </w:rPr>
+        <w:t xml:space="preserve">”.  </w:t>
+      </w:r>
+      <w:r>
+        <w:rPr>
+          <w:sz w:val="20"/>
+          <w:szCs w:val="20"/>
+        </w:rPr>
+        <w:t xml:space="preserve">In order to prepare the data for plotting, a </w:t>
+      </w:r>
+      <w:r>
+        <w:rPr>
+          <w:rFonts w:ascii="Courier" w:hAnsi="Courier"/>
+          <w:sz w:val="20"/>
+          <w:szCs w:val="20"/>
+        </w:rPr>
+        <w:t>plot</w:t>
+      </w:r>
+      <w:r>
+        <w:rPr>
+          <w:sz w:val="20"/>
+          <w:szCs w:val="20"/>
+        </w:rPr>
+        <w:t xml:space="preserve"> class is defined within SciPaaS</w:t>
+      </w:r>
+      <w:r>
+        <w:rPr>
+          <w:sz w:val="20"/>
+          <w:szCs w:val="20"/>
+        </w:rPr>
+        <w:t xml:space="preserve">.  This class contains a method called </w:t>
+      </w:r>
+      <w:r>
+        <w:rPr>
+          <w:rFonts w:ascii="Courier" w:hAnsi="Courier"/>
+          <w:sz w:val="20"/>
+          <w:szCs w:val="20"/>
+        </w:rPr>
+        <w:t>get_data</w:t>
+      </w:r>
+      <w:r>
+        <w:rPr>
+          <w:sz w:val="20"/>
+          <w:szCs w:val="20"/>
+        </w:rPr>
+        <w:t>, which extracts the necessary data from the files, and returns it in JSON format.</w:t>
+      </w:r>
+    </w:p>
+    <w:p>
+      <w:pPr>
+        <w:jc w:val="both"/>
+        <w:rPr>
+          <w:sz w:val="20"/>
+          <w:szCs w:val="20"/>
+        </w:rPr>
+      </w:pPr>
+    </w:p>
+    <w:p>
+      <w:pPr>
+        <w:jc w:val="both"/>
       </w:pPr>
       <w:r>
         <w:rPr>
@@ -2696,137 +3365,6 @@
         </mc:AlternateContent>
       </w:r>
       <w:r>
-        <w:rPr>
-          <w:sz w:val="20"/>
-          <w:szCs w:val="20"/>
-        </w:rPr>
-        <w:t>SQLite3 is used as the pri</w:t>
-      </w:r>
-      <w:r>
-        <w:rPr>
-          <w:sz w:val="20"/>
-          <w:szCs w:val="20"/>
-        </w:rPr>
-        <w:t>mary database system to manage information about currently installed applications, manage users, and also manage information about plotting.</w:t>
-      </w:r>
-      <w:r>
-        <w:rPr>
-          <w:sz w:val="20"/>
-          <w:szCs w:val="20"/>
-        </w:rPr>
-        <w:t xml:space="preserve">  Figure ?? shows the general system architecture of </w:t>
-      </w:r>
-      <w:r>
-        <w:rPr>
-          <w:sz w:val="20"/>
-          <w:szCs w:val="20"/>
-        </w:rPr>
-        <w:t xml:space="preserve">the </w:t>
-      </w:r>
-      <w:r>
-        <w:rPr>
-          <w:sz w:val="20"/>
-          <w:szCs w:val="20"/>
-        </w:rPr>
-        <w:t>SciPaaS</w:t>
-      </w:r>
-      <w:r>
-        <w:rPr>
-          <w:sz w:val="20"/>
-          <w:szCs w:val="20"/>
-        </w:rPr>
-        <w:t xml:space="preserve"> </w:t>
-      </w:r>
-      <w:r>
-        <w:rPr>
-          <w:sz w:val="20"/>
-          <w:szCs w:val="20"/>
-        </w:rPr>
-        <w:t>web application framework, which uses an Model-View-Template (MVT) architecture.</w:t>
-      </w:r>
-      <w:r>
-        <w:rPr>
-          <w:sz w:val="20"/>
-          <w:szCs w:val="20"/>
-        </w:rPr>
-        <w:t xml:space="preserve">  The views folder essentially contains templates rendered by Bottle’s template</w:t>
-      </w:r>
-      <w:r>
-        <w:rPr>
-          <w:sz w:val="20"/>
-          <w:szCs w:val="20"/>
-        </w:rPr>
-        <w:t xml:space="preserve"> method in a simple way</w:t>
-      </w:r>
-      <w:r>
-        <w:rPr>
-          <w:sz w:val="20"/>
-          <w:szCs w:val="20"/>
-        </w:rPr>
-        <w:t>.  For example, to render a plot, we can use a simple command such as:</w:t>
-      </w:r>
-    </w:p>
-    <w:p>
-      <w:pPr>
-        <w:rPr>
-          <w:rFonts w:ascii="Courier" w:hAnsi="Courier" w:cs="Andale Mono"/>
-          <w:szCs w:val="28"/>
-        </w:rPr>
-      </w:pPr>
-      <w:r>
-        <w:rPr>
-          <w:rFonts w:ascii="Courier" w:hAnsi="Courier" w:cs="Andale Mono"/>
-          <w:szCs w:val="28"/>
-        </w:rPr>
-        <w:t>return template('plot', params)</w:t>
-      </w:r>
-    </w:p>
-    <w:p>
-      <w:r>
-        <w:rPr>
-          <w:sz w:val="20"/>
-          <w:szCs w:val="20"/>
-        </w:rPr>
-        <w:t>Here,</w:t>
-      </w:r>
-      <w:r>
-        <w:rPr>
-          <w:sz w:val="20"/>
-          <w:szCs w:val="20"/>
-        </w:rPr>
-        <w:t xml:space="preserve"> </w:t>
-      </w:r>
-      <w:r>
-        <w:rPr>
-          <w:rFonts w:ascii="Courier" w:hAnsi="Courier"/>
-          <w:sz w:val="20"/>
-          <w:szCs w:val="20"/>
-        </w:rPr>
-        <w:t>plot</w:t>
-      </w:r>
-      <w:r>
-        <w:rPr>
-          <w:sz w:val="20"/>
-          <w:szCs w:val="20"/>
-        </w:rPr>
-        <w:t xml:space="preserve"> refers to the plot.tpl file in the views folder and </w:t>
-      </w:r>
-      <w:r>
-        <w:rPr>
-          <w:rFonts w:ascii="Courier" w:hAnsi="Courier"/>
-          <w:sz w:val="20"/>
-          <w:szCs w:val="20"/>
-        </w:rPr>
-        <w:t>params</w:t>
-      </w:r>
-      <w:r>
-        <w:rPr>
-          <w:sz w:val="20"/>
-          <w:szCs w:val="20"/>
-        </w:rPr>
-        <w:t xml:space="preserve"> contain a Python dictionary of some parameters about the app, the case to plot, and the user.</w:t>
-      </w:r>
-      <w:r>
         <w:t xml:space="preserve"> </w:t>
       </w:r>
     </w:p>
@@ -2855,7 +3393,7 @@
                     <pic:cNvPicPr/>
                   </pic:nvPicPr>
                   <pic:blipFill>
-                    <a:blip r:embed="rId8">
+                    <a:blip r:embed="rId9">
                       <a:extLst>
                         <a:ext uri="{28A0092B-C50C-407E-A947-70E740481C1C}">
                           <a14:useLocalDpi xmlns:a14="http://schemas.microsoft.com/office/drawing/2010/main" val="0"/>
@@ -2898,6 +3436,7 @@
           <w:sz w:val="20"/>
         </w:rPr>
       </w:pPr>
+      <w:proofErr w:type="gramStart"/>
       <w:r>
         <w:rPr>
           <w:color w:val="auto"/>
@@ -2905,6 +3444,7 @@
         </w:rPr>
         <w:t xml:space="preserve">Figure </w:t>
       </w:r>
+      <w:proofErr w:type="gramEnd"/>
       <w:r>
         <w:rPr>
           <w:color w:val="auto"/>
@@ -2941,12 +3481,21 @@
         </w:rPr>
         <w:fldChar w:fldCharType="end"/>
       </w:r>
+      <w:proofErr w:type="gramStart"/>
       <w:r>
         <w:rPr>
           <w:color w:val="auto"/>
           <w:sz w:val="20"/>
         </w:rPr>
-        <w:t>. Showing apps view</w:t>
+        <w:t>.</w:t>
+      </w:r>
+      <w:proofErr w:type="gramEnd"/>
+      <w:r>
+        <w:rPr>
+          <w:color w:val="auto"/>
+          <w:sz w:val="20"/>
+        </w:rPr>
+        <w:t xml:space="preserve"> Showing apps view</w:t>
       </w:r>
       <w:r>
         <w:rPr>
@@ -3144,6 +3693,26 @@
           <w:szCs w:val="20"/>
         </w:rPr>
         <w:t>Supporting parallel execution infrastructure, such as interfacing with MPI and Hadoop.</w:t>
+      </w:r>
+    </w:p>
+    <w:p>
+      <w:pPr>
+        <w:pStyle w:val="ListParagraph"/>
+        <w:numPr>
+          <w:ilvl w:val="0"/>
+          <w:numId w:val="6"/>
+        </w:numPr>
+        <w:rPr>
+          <w:sz w:val="20"/>
+          <w:szCs w:val="20"/>
+        </w:rPr>
+      </w:pPr>
+      <w:r>
+        <w:rPr>
+          <w:sz w:val="20"/>
+          <w:szCs w:val="20"/>
+        </w:rPr>
+        <w:t>Implement multi-threaded approach to spawning jobs.</w:t>
       </w:r>
     </w:p>
     <w:p>
@@ -4332,6 +4901,7 @@
           <w:szCs w:val="20"/>
         </w:rPr>
       </w:pPr>
+      <w:proofErr w:type="gramStart"/>
       <w:r>
         <w:rPr>
           <w:color w:val="auto"/>
@@ -4339,6 +4909,7 @@
         </w:rPr>
         <w:t xml:space="preserve">Figure </w:t>
       </w:r>
+      <w:proofErr w:type="gramEnd"/>
       <w:r>
         <w:rPr>
           <w:color w:val="auto"/>
@@ -4375,12 +4946,21 @@
         </w:rPr>
         <w:fldChar w:fldCharType="end"/>
       </w:r>
+      <w:proofErr w:type="gramStart"/>
       <w:r>
         <w:rPr>
           <w:color w:val="auto"/>
           <w:sz w:val="20"/>
         </w:rPr>
-        <w:t>. MVT architecture.</w:t>
+        <w:t>.</w:t>
+      </w:r>
+      <w:proofErr w:type="gramEnd"/>
+      <w:r>
+        <w:rPr>
+          <w:color w:val="auto"/>
+          <w:sz w:val="20"/>
+        </w:rPr>
+        <w:t xml:space="preserve"> MVT architecture.</w:t>
       </w:r>
     </w:p>
     <w:p>
@@ -4412,7 +4992,7 @@
                     </pic:cNvPicPr>
                   </pic:nvPicPr>
                   <pic:blipFill>
-                    <a:blip r:embed="rId9">
+                    <a:blip r:embed="rId10">
                       <a:extLst>
                         <a:ext uri="{28A0092B-C50C-407E-A947-70E740481C1C}">
                           <a14:useLocalDpi xmlns:a14="http://schemas.microsoft.com/office/drawing/2010/main" val="0"/>
@@ -4458,6 +5038,7 @@
           <w:szCs w:val="20"/>
         </w:rPr>
       </w:pPr>
+      <w:proofErr w:type="gramStart"/>
       <w:r>
         <w:rPr>
           <w:color w:val="auto"/>
@@ -4465,6 +5046,7 @@
         </w:rPr>
         <w:t xml:space="preserve">Figure </w:t>
       </w:r>
+      <w:proofErr w:type="gramEnd"/>
       <w:r>
         <w:rPr>
           <w:color w:val="auto"/>
@@ -4501,19 +5083,44 @@
         </w:rPr>
         <w:fldChar w:fldCharType="end"/>
       </w:r>
+      <w:proofErr w:type="gramStart"/>
       <w:r>
         <w:rPr>
           <w:color w:val="auto"/>
           <w:sz w:val="20"/>
         </w:rPr>
-        <w:t>. Monitoring output of simulation</w:t>
-      </w:r>
+        <w:t>.</w:t>
+      </w:r>
+      <w:proofErr w:type="gramEnd"/>
       <w:r>
         <w:rPr>
           <w:color w:val="auto"/>
           <w:sz w:val="20"/>
         </w:rPr>
-        <w:t xml:space="preserve"> which is constantly updated using AJAX approach.</w:t>
+        <w:t xml:space="preserve"> Monitoring output of </w:t>
+      </w:r>
+      <w:proofErr w:type="gramStart"/>
+      <w:r>
+        <w:rPr>
+          <w:color w:val="auto"/>
+          <w:sz w:val="20"/>
+        </w:rPr>
+        <w:t>simulation</w:t>
+      </w:r>
+      <w:r>
+        <w:rPr>
+          <w:color w:val="auto"/>
+          <w:sz w:val="20"/>
+        </w:rPr>
+        <w:t xml:space="preserve"> which</w:t>
+      </w:r>
+      <w:proofErr w:type="gramEnd"/>
+      <w:r>
+        <w:rPr>
+          <w:color w:val="auto"/>
+          <w:sz w:val="20"/>
+        </w:rPr>
+        <w:t xml:space="preserve"> is constantly updated using AJAX approach.</w:t>
       </w:r>
     </w:p>
     <w:p>
@@ -4551,7 +5158,7 @@
                     </pic:cNvPicPr>
                   </pic:nvPicPr>
                   <pic:blipFill>
-                    <a:blip r:embed="rId10">
+                    <a:blip r:embed="rId11">
                       <a:extLst>
                         <a:ext uri="{28A0092B-C50C-407E-A947-70E740481C1C}">
                           <a14:useLocalDpi xmlns:a14="http://schemas.microsoft.com/office/drawing/2010/main" val="0"/>
@@ -4595,12 +5202,14 @@
           <w:color w:val="auto"/>
         </w:rPr>
       </w:pPr>
+      <w:proofErr w:type="gramStart"/>
       <w:r>
         <w:rPr>
           <w:color w:val="auto"/>
         </w:rPr>
         <w:t xml:space="preserve">Figure </w:t>
       </w:r>
+      <w:proofErr w:type="gramEnd"/>
       <w:r>
         <w:rPr>
           <w:color w:val="auto"/>
@@ -4632,18 +5241,34 @@
         </w:rPr>
         <w:fldChar w:fldCharType="end"/>
       </w:r>
+      <w:proofErr w:type="gramStart"/>
       <w:r>
         <w:rPr>
           <w:color w:val="auto"/>
         </w:rPr>
-        <w:t>. Ex</w:t>
-      </w:r>
+        <w:t>.</w:t>
+      </w:r>
+      <w:proofErr w:type="gramEnd"/>
       <w:r>
         <w:rPr>
           <w:color w:val="auto"/>
         </w:rPr>
+        <w:t xml:space="preserve"> </w:t>
+      </w:r>
+      <w:proofErr w:type="gramStart"/>
+      <w:r>
+        <w:rPr>
+          <w:color w:val="auto"/>
+        </w:rPr>
+        <w:t>Ex</w:t>
+      </w:r>
+      <w:r>
+        <w:rPr>
+          <w:color w:val="auto"/>
+        </w:rPr>
         <w:t>ample of jQuery/JavaScript plot for Mendel.</w:t>
       </w:r>
+      <w:proofErr w:type="gramEnd"/>
     </w:p>
     <w:p>
       <w:pPr>
@@ -4671,7 +5296,7 @@
                     </pic:cNvPicPr>
                   </pic:nvPicPr>
                   <pic:blipFill>
-                    <a:blip r:embed="rId11">
+                    <a:blip r:embed="rId12">
                       <a:extLst>
                         <a:ext uri="{28A0092B-C50C-407E-A947-70E740481C1C}">
                           <a14:useLocalDpi xmlns:a14="http://schemas.microsoft.com/office/drawing/2010/main" val="0"/>
@@ -4716,6 +5341,7 @@
           <w:sz w:val="20"/>
         </w:rPr>
       </w:pPr>
+      <w:proofErr w:type="gramStart"/>
       <w:r>
         <w:rPr>
           <w:color w:val="auto"/>
@@ -4723,6 +5349,7 @@
         </w:rPr>
         <w:t xml:space="preserve">Figure </w:t>
       </w:r>
+      <w:proofErr w:type="gramEnd"/>
       <w:r>
         <w:rPr>
           <w:color w:val="auto"/>
@@ -4759,15 +5386,32 @@
         </w:rPr>
         <w:fldChar w:fldCharType="end"/>
       </w:r>
+      <w:proofErr w:type="gramStart"/>
       <w:r>
         <w:rPr>
           <w:color w:val="auto"/>
           <w:sz w:val="20"/>
         </w:rPr>
-        <w:t>. Overview of plotting interface.</w:t>
-      </w:r>
-    </w:p>
-    <w:p/>
+        <w:t>.</w:t>
+      </w:r>
+      <w:proofErr w:type="gramEnd"/>
+      <w:r>
+        <w:rPr>
+          <w:color w:val="auto"/>
+          <w:sz w:val="20"/>
+        </w:rPr>
+        <w:t xml:space="preserve"> </w:t>
+      </w:r>
+      <w:proofErr w:type="gramStart"/>
+      <w:r>
+        <w:rPr>
+          <w:color w:val="auto"/>
+          <w:sz w:val="20"/>
+        </w:rPr>
+        <w:t>Overview of plotting interface.</w:t>
+      </w:r>
+      <w:proofErr w:type="gramEnd"/>
+    </w:p>
     <w:p/>
     <w:p>
       <w:pPr>
@@ -4985,8 +5629,32 @@
           <w:sz w:val="20"/>
           <w:szCs w:val="20"/>
         </w:rPr>
-        <w:t>.  http://www.slideshare.net/fishwarter/the-django-web-application-framework-2-1221391.</w:t>
-      </w:r>
+        <w:t xml:space="preserve">.  </w:t>
+      </w:r>
+      <w:r>
+        <w:rPr>
+          <w:sz w:val="20"/>
+          <w:szCs w:val="20"/>
+        </w:rPr>
+        <w:t>http://www.slideshare.net/fishwarter/the-django-web-application-framework-2-1221391</w:t>
+      </w:r>
+      <w:r>
+        <w:rPr>
+          <w:sz w:val="20"/>
+          <w:szCs w:val="20"/>
+        </w:rPr>
+        <w:t>.</w:t>
+      </w:r>
+    </w:p>
+    <w:p>
+      <w:pPr>
+        <w:pStyle w:val="ListParagraph"/>
+        <w:jc w:val="both"/>
+        <w:rPr>
+          <w:sz w:val="20"/>
+          <w:szCs w:val="20"/>
+        </w:rPr>
+      </w:pPr>
     </w:p>
     <w:p>
       <w:r>
@@ -5053,6 +5721,7 @@
                                 <w:color w:val="auto"/>
                               </w:rPr>
                             </w:pPr>
+                            <w:proofErr w:type="gramStart"/>
                             <w:r>
                               <w:rPr>
                                 <w:color w:val="auto"/>
@@ -5094,7 +5763,14 @@
                               <w:rPr>
                                 <w:color w:val="auto"/>
                               </w:rPr>
-                              <w:t>. SciPaaS converts input deck to HTML input form.</w:t>
+                              <w:t>.</w:t>
+                            </w:r>
+                            <w:proofErr w:type="gramEnd"/>
+                            <w:r>
+                              <w:rPr>
+                                <w:color w:val="auto"/>
+                              </w:rPr>
+                              <w:t xml:space="preserve"> SciPaaS converts input deck to HTML input form.</w:t>
                             </w:r>
                           </w:p>
                         </w:txbxContent>
@@ -5125,6 +5801,7 @@
                           <w:color w:val="auto"/>
                         </w:rPr>
                       </w:pPr>
+                      <w:proofErr w:type="gramStart"/>
                       <w:r>
                         <w:rPr>
                           <w:color w:val="auto"/>
@@ -5166,7 +5843,14 @@
                         <w:rPr>
                           <w:color w:val="auto"/>
                         </w:rPr>
-                        <w:t>. SciPaaS converts input deck to HTML input form.</w:t>
+                        <w:t>.</w:t>
+                      </w:r>
+                      <w:proofErr w:type="gramEnd"/>
+                      <w:r>
+                        <w:rPr>
+                          <w:color w:val="auto"/>
+                        </w:rPr>
+                        <w:t xml:space="preserve"> SciPaaS converts input deck to HTML input form.</w:t>
                       </w:r>
                     </w:p>
                   </w:txbxContent>
@@ -5242,8 +5926,19 @@
                                   <w:kern w:val="24"/>
                                   <w:szCs w:val="56"/>
                                 </w:rPr>
-                                <w:t>&amp;basic</w:t>
+                                <w:t>&amp;</w:t>
                               </w:r>
+                              <w:proofErr w:type="gramStart"/>
+                              <w:r>
+                                <w:rPr>
+                                  <w:rFonts w:ascii="Courier" w:hAnsi="Courier" w:cs="Courier"/>
+                                  <w:color w:val="000000" w:themeColor="text1"/>
+                                  <w:kern w:val="24"/>
+                                  <w:szCs w:val="56"/>
+                                </w:rPr>
+                                <w:t>basic</w:t>
+                              </w:r>
+                              <w:proofErr w:type="gramEnd"/>
                             </w:p>
                             <w:p>
                               <w:pPr>
@@ -5260,7 +5955,27 @@
                                   <w:kern w:val="24"/>
                                   <w:szCs w:val="56"/>
                                 </w:rPr>
-                                <w:t xml:space="preserve">   case_id = </w:t>
+                                <w:t xml:space="preserve">   </w:t>
+                              </w:r>
+                              <w:proofErr w:type="gramStart"/>
+                              <w:r>
+                                <w:rPr>
+                                  <w:rFonts w:ascii="Courier" w:hAnsi="Courier" w:cs="Courier"/>
+                                  <w:color w:val="000000" w:themeColor="text1"/>
+                                  <w:kern w:val="24"/>
+                                  <w:szCs w:val="56"/>
+                                </w:rPr>
+                                <w:t>case</w:t>
+                              </w:r>
+                              <w:proofErr w:type="gramEnd"/>
+                              <w:r>
+                                <w:rPr>
+                                  <w:rFonts w:ascii="Courier" w:hAnsi="Courier" w:cs="Courier"/>
+                                  <w:color w:val="000000" w:themeColor="text1"/>
+                                  <w:kern w:val="24"/>
+                                  <w:szCs w:val="56"/>
+                                </w:rPr>
+                                <w:t xml:space="preserve">_id = </w:t>
                               </w:r>
                               <w:r>
                                 <w:rPr>
@@ -5287,7 +6002,27 @@
                                   <w:kern w:val="24"/>
                                   <w:szCs w:val="56"/>
                                 </w:rPr>
-                                <w:t xml:space="preserve">   mutn_rate = </w:t>
+                                <w:t xml:space="preserve">   </w:t>
+                              </w:r>
+                              <w:proofErr w:type="gramStart"/>
+                              <w:r>
+                                <w:rPr>
+                                  <w:rFonts w:ascii="Courier" w:hAnsi="Courier" w:cs="Courier"/>
+                                  <w:color w:val="000000" w:themeColor="text1"/>
+                                  <w:kern w:val="24"/>
+                                  <w:szCs w:val="56"/>
+                                </w:rPr>
+                                <w:t>mutn</w:t>
+                              </w:r>
+                              <w:proofErr w:type="gramEnd"/>
+                              <w:r>
+                                <w:rPr>
+                                  <w:rFonts w:ascii="Courier" w:hAnsi="Courier" w:cs="Courier"/>
+                                  <w:color w:val="000000" w:themeColor="text1"/>
+                                  <w:kern w:val="24"/>
+                                  <w:szCs w:val="56"/>
+                                </w:rPr>
+                                <w:t xml:space="preserve">_rate = </w:t>
                               </w:r>
                               <w:r>
                                 <w:rPr>
@@ -5323,7 +6058,27 @@
                                   <w:kern w:val="24"/>
                                   <w:szCs w:val="56"/>
                                 </w:rPr>
-                                <w:t xml:space="preserve">   frac_fav_mutn = 0.0</w:t>
+                                <w:t xml:space="preserve">   </w:t>
+                              </w:r>
+                              <w:proofErr w:type="gramStart"/>
+                              <w:r>
+                                <w:rPr>
+                                  <w:rFonts w:ascii="Courier" w:hAnsi="Courier" w:cs="Courier"/>
+                                  <w:color w:val="000000" w:themeColor="text1"/>
+                                  <w:kern w:val="24"/>
+                                  <w:szCs w:val="56"/>
+                                </w:rPr>
+                                <w:t>frac</w:t>
+                              </w:r>
+                              <w:proofErr w:type="gramEnd"/>
+                              <w:r>
+                                <w:rPr>
+                                  <w:rFonts w:ascii="Courier" w:hAnsi="Courier" w:cs="Courier"/>
+                                  <w:color w:val="000000" w:themeColor="text1"/>
+                                  <w:kern w:val="24"/>
+                                  <w:szCs w:val="56"/>
+                                </w:rPr>
+                                <w:t>_fav_mutn = 0.0</w:t>
                               </w:r>
                             </w:p>
                             <w:p>
@@ -5343,6 +6098,7 @@
                                 </w:rPr>
                                 <w:t xml:space="preserve">   </w:t>
                               </w:r>
+                              <w:proofErr w:type="gramStart"/>
                               <w:r>
                                 <w:rPr>
                                   <w:rFonts w:ascii="Courier" w:hAnsi="Courier" w:cs="Courier"/>
@@ -5359,7 +6115,17 @@
                                   <w:kern w:val="24"/>
                                   <w:szCs w:val="56"/>
                                 </w:rPr>
-                                <w:t xml:space="preserve">eproductive_rate = </w:t>
+                                <w:t>eproductive</w:t>
+                              </w:r>
+                              <w:proofErr w:type="gramEnd"/>
+                              <w:r>
+                                <w:rPr>
+                                  <w:rFonts w:ascii="Courier" w:hAnsi="Courier" w:cs="Courier"/>
+                                  <w:color w:val="000000" w:themeColor="text1"/>
+                                  <w:kern w:val="24"/>
+                                  <w:szCs w:val="56"/>
+                                </w:rPr>
+                                <w:t xml:space="preserve">_rate = </w:t>
                               </w:r>
                               <w:r>
                                 <w:rPr>
@@ -5397,6 +6163,7 @@
                                 </w:rPr>
                                 <w:t xml:space="preserve">   </w:t>
                               </w:r>
+                              <w:proofErr w:type="gramStart"/>
                               <w:r>
                                 <w:rPr>
                                   <w:rFonts w:ascii="Courier" w:hAnsi="Courier" w:cs="Courier"/>
@@ -5404,7 +6171,17 @@
                                   <w:kern w:val="24"/>
                                   <w:szCs w:val="56"/>
                                 </w:rPr>
-                                <w:t xml:space="preserve">pop_size = </w:t>
+                                <w:t>pop</w:t>
+                              </w:r>
+                              <w:proofErr w:type="gramEnd"/>
+                              <w:r>
+                                <w:rPr>
+                                  <w:rFonts w:ascii="Courier" w:hAnsi="Courier" w:cs="Courier"/>
+                                  <w:color w:val="000000" w:themeColor="text1"/>
+                                  <w:kern w:val="24"/>
+                                  <w:szCs w:val="56"/>
+                                </w:rPr>
+                                <w:t xml:space="preserve">_size = </w:t>
                               </w:r>
                               <w:r>
                                 <w:rPr>
@@ -5431,7 +6208,27 @@
                                   <w:kern w:val="24"/>
                                   <w:szCs w:val="56"/>
                                 </w:rPr>
-                                <w:t xml:space="preserve">   num_generations =</w:t>
+                                <w:t xml:space="preserve">   </w:t>
+                              </w:r>
+                              <w:proofErr w:type="gramStart"/>
+                              <w:r>
+                                <w:rPr>
+                                  <w:rFonts w:ascii="Courier" w:hAnsi="Courier" w:cs="Courier"/>
+                                  <w:color w:val="000000" w:themeColor="text1"/>
+                                  <w:kern w:val="24"/>
+                                  <w:szCs w:val="56"/>
+                                </w:rPr>
+                                <w:t>num</w:t>
+                              </w:r>
+                              <w:proofErr w:type="gramEnd"/>
+                              <w:r>
+                                <w:rPr>
+                                  <w:rFonts w:ascii="Courier" w:hAnsi="Courier" w:cs="Courier"/>
+                                  <w:color w:val="000000" w:themeColor="text1"/>
+                                  <w:kern w:val="24"/>
+                                  <w:szCs w:val="56"/>
+                                </w:rPr>
+                                <w:t>_generations =</w:t>
                               </w:r>
                               <w:r>
                                 <w:rPr>
@@ -5590,7 +6387,7 @@
                           <pic:cNvPicPr/>
                         </pic:nvPicPr>
                         <pic:blipFill rotWithShape="1">
-                          <a:blip r:embed="rId12">
+                          <a:blip r:embed="rId13">
                             <a:extLst>
                               <a:ext uri="{28A0092B-C50C-407E-A947-70E740481C1C}">
                                 <a14:useLocalDpi xmlns:a14="http://schemas.microsoft.com/office/drawing/2010/main" val="0"/>
@@ -5707,7 +6504,7 @@
                 </v:shapetype>
                 <v:shape id="Picture 8" o:spid="_x0000_s1067" type="#_x0000_t75" style="position:absolute;top:2520315;width:3206115;height:2280285;visibility:visible;mso-wrap-style:square" o:gfxdata="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" stroked="t" strokecolor="#7f7f7f">
                   <v:stroke joinstyle="round"/>
-                  <v:imagedata r:id="rId13" o:title="" cropleft="1f" cropright="30034f"/>
+                  <v:imagedata r:id="rId14" o:title="" cropleft="1f" cropright="30034f"/>
                 </v:shape>
                 <w10:anchorlock/>
               </v:group>
@@ -7489,7 +8286,7 @@
 </file>
 
 <file path=customXml/itemProps1.xml><?xml version="1.0" encoding="utf-8"?>
-<ds:datastoreItem xmlns:ds="http://schemas.openxmlformats.org/officeDocument/2006/customXml" ds:itemID="{1CD453E2-1875-784A-8278-2FF027B5DCB7}">
+<ds:datastoreItem xmlns:ds="http://schemas.openxmlformats.org/officeDocument/2006/customXml" ds:itemID="{865F84DE-531C-E441-9F37-08581E61D066}">
   <ds:schemaRefs>
     <ds:schemaRef ds:uri="http://schemas.openxmlformats.org/officeDocument/2006/bibliography"/>
   </ds:schemaRefs>

</xml_diff>

<commit_message>
Add some very rudimentary scheduling functionality
</commit_message>
<xml_diff>
--- a/docs/SciPaaS.docx
+++ b/docs/SciPaaS.docx
@@ -11,13 +11,23 @@
           <w:sz w:val="32"/>
         </w:rPr>
       </w:pPr>
+      <w:proofErr w:type="spellStart"/>
       <w:r>
         <w:rPr>
           <w:rFonts w:ascii="Arial" w:hAnsi="Arial" w:cs="Arial"/>
           <w:b/>
           <w:sz w:val="32"/>
         </w:rPr>
-        <w:t xml:space="preserve">SciPaaS: </w:t>
+        <w:t>SciPaaS</w:t>
+      </w:r>
+      <w:proofErr w:type="spellEnd"/>
+      <w:r>
+        <w:rPr>
+          <w:rFonts w:ascii="Arial" w:hAnsi="Arial" w:cs="Arial"/>
+          <w:b/>
+          <w:sz w:val="32"/>
+        </w:rPr>
+        <w:t xml:space="preserve">: </w:t>
       </w:r>
       <w:r>
         <w:rPr>
@@ -216,11 +226,19 @@
           <w:sz w:val="20"/>
         </w:rPr>
       </w:pPr>
-      <w:r>
-        <w:rPr>
-          <w:sz w:val="20"/>
-        </w:rPr>
-        <w:t xml:space="preserve">SciPaaS </w:t>
+      <w:proofErr w:type="spellStart"/>
+      <w:r>
+        <w:rPr>
+          <w:sz w:val="20"/>
+        </w:rPr>
+        <w:t>SciPaaS</w:t>
+      </w:r>
+      <w:proofErr w:type="spellEnd"/>
+      <w:r>
+        <w:rPr>
+          <w:sz w:val="20"/>
+        </w:rPr>
+        <w:t xml:space="preserve"> </w:t>
       </w:r>
       <w:r>
         <w:rPr>
@@ -274,13 +292,27 @@
         <w:rPr>
           <w:sz w:val="20"/>
         </w:rPr>
-        <w:t>-eX</w:t>
-      </w:r>
-      <w:r>
-        <w:rPr>
-          <w:sz w:val="20"/>
-        </w:rPr>
-        <w:t xml:space="preserve">ecute-Plot) style </w:t>
+        <w:t>-</w:t>
+      </w:r>
+      <w:proofErr w:type="spellStart"/>
+      <w:r>
+        <w:rPr>
+          <w:sz w:val="20"/>
+        </w:rPr>
+        <w:t>eX</w:t>
+      </w:r>
+      <w:r>
+        <w:rPr>
+          <w:sz w:val="20"/>
+        </w:rPr>
+        <w:t>ecute</w:t>
+      </w:r>
+      <w:proofErr w:type="spellEnd"/>
+      <w:r>
+        <w:rPr>
+          <w:sz w:val="20"/>
+        </w:rPr>
+        <w:t xml:space="preserve">-Plot) style </w:t>
       </w:r>
       <w:r>
         <w:rPr>
@@ -384,7 +416,21 @@
         <w:rPr>
           <w:sz w:val="20"/>
         </w:rPr>
-        <w:t xml:space="preserve">  Finally, implementation issues with running on Amazon EC2, OpenShift, and Google Compute Engine (GCE) are discussed.</w:t>
+        <w:t xml:space="preserve">  Finally, implementation issues with running on Amazon EC2, </w:t>
+      </w:r>
+      <w:proofErr w:type="spellStart"/>
+      <w:r>
+        <w:rPr>
+          <w:sz w:val="20"/>
+        </w:rPr>
+        <w:t>OpenShift</w:t>
+      </w:r>
+      <w:proofErr w:type="spellEnd"/>
+      <w:r>
+        <w:rPr>
+          <w:sz w:val="20"/>
+        </w:rPr>
+        <w:t>, and Google Compute Engine (GCE) are discussed.</w:t>
       </w:r>
       <w:r>
         <w:rPr>
@@ -473,13 +519,41 @@
         <w:rPr>
           <w:sz w:val="20"/>
         </w:rPr>
-        <w:t xml:space="preserve">  The concept of SciPaaS is that a scientist could easily create a zip archive of their code, upload it to the clou</w:t>
-      </w:r>
-      <w:r>
-        <w:rPr>
-          <w:sz w:val="20"/>
-        </w:rPr>
-        <w:t>d, and SciPaaS would manage all the infrastructure for them, including the input interface, j</w:t>
+        <w:t xml:space="preserve">  The concept of </w:t>
+      </w:r>
+      <w:proofErr w:type="spellStart"/>
+      <w:r>
+        <w:rPr>
+          <w:sz w:val="20"/>
+        </w:rPr>
+        <w:t>SciPaaS</w:t>
+      </w:r>
+      <w:proofErr w:type="spellEnd"/>
+      <w:r>
+        <w:rPr>
+          <w:sz w:val="20"/>
+        </w:rPr>
+        <w:t xml:space="preserve"> is that a scientist could easily create a zip archive of their code, upload it to the clou</w:t>
+      </w:r>
+      <w:r>
+        <w:rPr>
+          <w:sz w:val="20"/>
+        </w:rPr>
+        <w:t xml:space="preserve">d, and </w:t>
+      </w:r>
+      <w:proofErr w:type="spellStart"/>
+      <w:r>
+        <w:rPr>
+          <w:sz w:val="20"/>
+        </w:rPr>
+        <w:t>SciPaaS</w:t>
+      </w:r>
+      <w:proofErr w:type="spellEnd"/>
+      <w:r>
+        <w:rPr>
+          <w:sz w:val="20"/>
+        </w:rPr>
+        <w:t xml:space="preserve"> would manage all the infrastructure for them, including the input interface, j</w:t>
       </w:r>
       <w:r>
         <w:rPr>
@@ -545,12 +619,14 @@
         </w:rPr>
         <w:t xml:space="preserve">application framework based on </w:t>
       </w:r>
+      <w:proofErr w:type="spellStart"/>
       <w:r>
         <w:rPr>
           <w:sz w:val="20"/>
         </w:rPr>
         <w:t>OpenSocial</w:t>
       </w:r>
+      <w:proofErr w:type="spellEnd"/>
       <w:r>
         <w:rPr>
           <w:sz w:val="20"/>
@@ -603,7 +679,21 @@
         <w:rPr>
           <w:sz w:val="20"/>
         </w:rPr>
-        <w:t xml:space="preserve"> integration with EC2 and Hadoop.</w:t>
+        <w:t xml:space="preserve"> integration with EC2 and </w:t>
+      </w:r>
+      <w:proofErr w:type="spellStart"/>
+      <w:r>
+        <w:rPr>
+          <w:sz w:val="20"/>
+        </w:rPr>
+        <w:t>Hadoop</w:t>
+      </w:r>
+      <w:proofErr w:type="spellEnd"/>
+      <w:r>
+        <w:rPr>
+          <w:sz w:val="20"/>
+        </w:rPr>
+        <w:t>.</w:t>
       </w:r>
       <w:r>
         <w:rPr>
@@ -628,7 +718,21 @@
           <w:sz w:val="20"/>
         </w:rPr>
         <w:lastRenderedPageBreak/>
-        <w:t>relies on other software such as Kepler for pre</w:t>
+        <w:t xml:space="preserve">relies on other software such as </w:t>
+      </w:r>
+      <w:proofErr w:type="spellStart"/>
+      <w:r>
+        <w:rPr>
+          <w:sz w:val="20"/>
+        </w:rPr>
+        <w:t>Kepler</w:t>
+      </w:r>
+      <w:proofErr w:type="spellEnd"/>
+      <w:r>
+        <w:rPr>
+          <w:sz w:val="20"/>
+        </w:rPr>
+        <w:t xml:space="preserve"> for pre</w:t>
       </w:r>
       <w:r>
         <w:rPr>
@@ -733,7 +837,23 @@
           <w:sz w:val="20"/>
           <w:szCs w:val="20"/>
         </w:rPr>
-        <w:t>The concept for SciPaaS basically came from identifying the common reusable components in many IXP style software systems, such as</w:t>
+        <w:t xml:space="preserve">The concept for </w:t>
+      </w:r>
+      <w:proofErr w:type="spellStart"/>
+      <w:r>
+        <w:rPr>
+          <w:sz w:val="20"/>
+          <w:szCs w:val="20"/>
+        </w:rPr>
+        <w:t>SciPaaS</w:t>
+      </w:r>
+      <w:proofErr w:type="spellEnd"/>
+      <w:r>
+        <w:rPr>
+          <w:sz w:val="20"/>
+          <w:szCs w:val="20"/>
+        </w:rPr>
+        <w:t xml:space="preserve"> basically came from identifying the common reusable components in many IXP style software systems, such as</w:t>
       </w:r>
       <w:r>
         <w:rPr>
@@ -862,7 +982,23 @@
           <w:sz w:val="20"/>
           <w:szCs w:val="20"/>
         </w:rPr>
-        <w:t>fy some design goals as follows.  SciPaaS should:</w:t>
+        <w:t xml:space="preserve">fy some design goals as follows.  </w:t>
+      </w:r>
+      <w:proofErr w:type="spellStart"/>
+      <w:r>
+        <w:rPr>
+          <w:sz w:val="20"/>
+          <w:szCs w:val="20"/>
+        </w:rPr>
+        <w:t>SciPaaS</w:t>
+      </w:r>
+      <w:proofErr w:type="spellEnd"/>
+      <w:r>
+        <w:rPr>
+          <w:sz w:val="20"/>
+          <w:szCs w:val="20"/>
+        </w:rPr>
+        <w:t xml:space="preserve"> should:</w:t>
       </w:r>
     </w:p>
     <w:p>
@@ -1086,7 +1222,39 @@
           <w:sz w:val="20"/>
           <w:szCs w:val="20"/>
         </w:rPr>
-        <w:t xml:space="preserve"> on Amazon EC2, Google App Engine (GAE), Google Compute Engine (GCE), or RedHat OpenShift.</w:t>
+        <w:t xml:space="preserve"> on Amazon EC2, Google App Engine (GAE), Google Compute Engine (GCE), or </w:t>
+      </w:r>
+      <w:proofErr w:type="spellStart"/>
+      <w:r>
+        <w:rPr>
+          <w:sz w:val="20"/>
+          <w:szCs w:val="20"/>
+        </w:rPr>
+        <w:t>RedHat</w:t>
+      </w:r>
+      <w:proofErr w:type="spellEnd"/>
+      <w:r>
+        <w:rPr>
+          <w:sz w:val="20"/>
+          <w:szCs w:val="20"/>
+        </w:rPr>
+        <w:t xml:space="preserve"> </w:t>
+      </w:r>
+      <w:proofErr w:type="spellStart"/>
+      <w:r>
+        <w:rPr>
+          <w:sz w:val="20"/>
+          <w:szCs w:val="20"/>
+        </w:rPr>
+        <w:t>OpenShift</w:t>
+      </w:r>
+      <w:proofErr w:type="spellEnd"/>
+      <w:r>
+        <w:rPr>
+          <w:sz w:val="20"/>
+          <w:szCs w:val="20"/>
+        </w:rPr>
+        <w:t>.</w:t>
       </w:r>
     </w:p>
     <w:p>
@@ -1161,7 +1329,55 @@
           <w:sz w:val="20"/>
           <w:szCs w:val="20"/>
         </w:rPr>
-        <w:t>Deploy to free PaaS provider: Heroku, OpenShift, GAE</w:t>
+        <w:t xml:space="preserve">Deploy to free </w:t>
+      </w:r>
+      <w:proofErr w:type="spellStart"/>
+      <w:r>
+        <w:rPr>
+          <w:sz w:val="20"/>
+          <w:szCs w:val="20"/>
+        </w:rPr>
+        <w:t>PaaS</w:t>
+      </w:r>
+      <w:proofErr w:type="spellEnd"/>
+      <w:r>
+        <w:rPr>
+          <w:sz w:val="20"/>
+          <w:szCs w:val="20"/>
+        </w:rPr>
+        <w:t xml:space="preserve"> provider: </w:t>
+      </w:r>
+      <w:proofErr w:type="spellStart"/>
+      <w:r>
+        <w:rPr>
+          <w:sz w:val="20"/>
+          <w:szCs w:val="20"/>
+        </w:rPr>
+        <w:t>Heroku</w:t>
+      </w:r>
+      <w:proofErr w:type="spellEnd"/>
+      <w:r>
+        <w:rPr>
+          <w:sz w:val="20"/>
+          <w:szCs w:val="20"/>
+        </w:rPr>
+        <w:t xml:space="preserve">, </w:t>
+      </w:r>
+      <w:proofErr w:type="spellStart"/>
+      <w:r>
+        <w:rPr>
+          <w:sz w:val="20"/>
+          <w:szCs w:val="20"/>
+        </w:rPr>
+        <w:t>OpenShift</w:t>
+      </w:r>
+      <w:proofErr w:type="spellEnd"/>
+      <w:r>
+        <w:rPr>
+          <w:sz w:val="20"/>
+          <w:szCs w:val="20"/>
+        </w:rPr>
+        <w:t>, GAE</w:t>
       </w:r>
     </w:p>
     <w:p>
@@ -1233,14 +1449,62 @@
           <w:sz w:val="20"/>
           <w:szCs w:val="20"/>
         </w:rPr>
-        <w:t>Google App Engine and Heroku).</w:t>
-      </w:r>
-      <w:r>
-        <w:rPr>
-          <w:sz w:val="20"/>
-          <w:szCs w:val="20"/>
-        </w:rPr>
-        <w:t xml:space="preserve">  Furthermore, in the design of SciPaaS, a convention-over-configuration philosophy was implemented, such that a number of the files (i.e. the binary executable, the default input deck filename, the name of the view template, etc.) all use the name appname.</w:t>
+        <w:t xml:space="preserve">Google App Engine and </w:t>
+      </w:r>
+      <w:proofErr w:type="spellStart"/>
+      <w:r>
+        <w:rPr>
+          <w:sz w:val="20"/>
+          <w:szCs w:val="20"/>
+        </w:rPr>
+        <w:t>Heroku</w:t>
+      </w:r>
+      <w:proofErr w:type="spellEnd"/>
+      <w:r>
+        <w:rPr>
+          <w:sz w:val="20"/>
+          <w:szCs w:val="20"/>
+        </w:rPr>
+        <w:t>).</w:t>
+      </w:r>
+      <w:r>
+        <w:rPr>
+          <w:sz w:val="20"/>
+          <w:szCs w:val="20"/>
+        </w:rPr>
+        <w:t xml:space="preserve">  Furthermore, in the design of </w:t>
+      </w:r>
+      <w:proofErr w:type="spellStart"/>
+      <w:r>
+        <w:rPr>
+          <w:sz w:val="20"/>
+          <w:szCs w:val="20"/>
+        </w:rPr>
+        <w:t>SciPaaS</w:t>
+      </w:r>
+      <w:proofErr w:type="spellEnd"/>
+      <w:r>
+        <w:rPr>
+          <w:sz w:val="20"/>
+          <w:szCs w:val="20"/>
+        </w:rPr>
+        <w:t xml:space="preserve">, a convention-over-configuration philosophy was implemented, such that a number of the files (i.e. the binary executable, the default input deck filename, the name of the view template, etc.) all use the name </w:t>
+      </w:r>
+      <w:proofErr w:type="spellStart"/>
+      <w:r>
+        <w:rPr>
+          <w:sz w:val="20"/>
+          <w:szCs w:val="20"/>
+        </w:rPr>
+        <w:t>appname</w:t>
+      </w:r>
+      <w:proofErr w:type="spellEnd"/>
+      <w:r>
+        <w:rPr>
+          <w:sz w:val="20"/>
+          <w:szCs w:val="20"/>
+        </w:rPr>
+        <w:t>.</w:t>
       </w:r>
       <w:r>
         <w:rPr>
@@ -1249,7 +1513,6 @@
         </w:rPr>
         <w:t xml:space="preserve">  </w:t>
       </w:r>
-      <w:bookmarkStart w:id="0" w:name="_GoBack"/>
       <w:r>
         <w:rPr>
           <w:color w:val="FF0000"/>
@@ -1258,7 +1521,6 @@
         </w:rPr>
         <w:t>Need table here to show file extensions??</w:t>
       </w:r>
-      <w:bookmarkEnd w:id="0"/>
     </w:p>
     <w:p>
       <w:pPr>
@@ -1372,7 +1634,23 @@
           <w:sz w:val="20"/>
           <w:szCs w:val="20"/>
         </w:rPr>
-        <w:t xml:space="preserve">.  A zipfile containing a default input file and binary of the application </w:t>
+        <w:t xml:space="preserve">.  A </w:t>
+      </w:r>
+      <w:proofErr w:type="spellStart"/>
+      <w:r>
+        <w:rPr>
+          <w:sz w:val="20"/>
+          <w:szCs w:val="20"/>
+        </w:rPr>
+        <w:t>zipfile</w:t>
+      </w:r>
+      <w:proofErr w:type="spellEnd"/>
+      <w:r>
+        <w:rPr>
+          <w:sz w:val="20"/>
+          <w:szCs w:val="20"/>
+        </w:rPr>
+        <w:t xml:space="preserve"> containing a default input file and binary of the application </w:t>
       </w:r>
       <w:proofErr w:type="gramStart"/>
       <w:r>
@@ -1388,14 +1666,30 @@
           <w:sz w:val="20"/>
           <w:szCs w:val="20"/>
         </w:rPr>
-        <w:t xml:space="preserve"> be uploaded to the ScipPaa</w:t>
-      </w:r>
-      <w:r>
-        <w:rPr>
-          <w:sz w:val="20"/>
-          <w:szCs w:val="20"/>
-        </w:rPr>
-        <w:t>S.  The upload process unzips the file to the appropriate locations, reads the default input deck and then creates an HTML template file views folder named the same as the application.</w:t>
+        <w:t xml:space="preserve"> be uploaded to the </w:t>
+      </w:r>
+      <w:proofErr w:type="spellStart"/>
+      <w:r>
+        <w:rPr>
+          <w:sz w:val="20"/>
+          <w:szCs w:val="20"/>
+        </w:rPr>
+        <w:t>ScipPaa</w:t>
+      </w:r>
+      <w:r>
+        <w:rPr>
+          <w:sz w:val="20"/>
+          <w:szCs w:val="20"/>
+        </w:rPr>
+        <w:t>S</w:t>
+      </w:r>
+      <w:proofErr w:type="spellEnd"/>
+      <w:r>
+        <w:rPr>
+          <w:sz w:val="20"/>
+          <w:szCs w:val="20"/>
+        </w:rPr>
+        <w:t>.  The upload process unzips the file to the appropriate locations, reads the default input deck and then creates an HTML template file views folder named the same as the application.</w:t>
       </w:r>
       <w:r>
         <w:rPr>
@@ -1442,14 +1736,46 @@
           <w:sz w:val="20"/>
           <w:szCs w:val="20"/>
         </w:rPr>
-        <w:t xml:space="preserve">.  SciPaaS can be used to automatically generate an HTML interface given an input deck.  </w:t>
-      </w:r>
-      <w:r>
-        <w:rPr>
-          <w:sz w:val="20"/>
-          <w:szCs w:val="20"/>
-        </w:rPr>
-        <w:t>Since Mendel uses Fortran 90, the input deck is provided in namelist format.</w:t>
+        <w:t xml:space="preserve">.  </w:t>
+      </w:r>
+      <w:proofErr w:type="spellStart"/>
+      <w:r>
+        <w:rPr>
+          <w:sz w:val="20"/>
+          <w:szCs w:val="20"/>
+        </w:rPr>
+        <w:t>SciPaaS</w:t>
+      </w:r>
+      <w:proofErr w:type="spellEnd"/>
+      <w:r>
+        <w:rPr>
+          <w:sz w:val="20"/>
+          <w:szCs w:val="20"/>
+        </w:rPr>
+        <w:t xml:space="preserve"> can be used to automatically generate an HTML interface given an input deck.  </w:t>
+      </w:r>
+      <w:r>
+        <w:rPr>
+          <w:sz w:val="20"/>
+          <w:szCs w:val="20"/>
+        </w:rPr>
+        <w:t xml:space="preserve">Since Mendel uses Fortran 90, the input deck is provided in </w:t>
+      </w:r>
+      <w:proofErr w:type="spellStart"/>
+      <w:r>
+        <w:rPr>
+          <w:sz w:val="20"/>
+          <w:szCs w:val="20"/>
+        </w:rPr>
+        <w:t>namelist</w:t>
+      </w:r>
+      <w:proofErr w:type="spellEnd"/>
+      <w:r>
+        <w:rPr>
+          <w:sz w:val="20"/>
+          <w:szCs w:val="20"/>
+        </w:rPr>
+        <w:t xml:space="preserve"> format.</w:t>
       </w:r>
       <w:r>
         <w:rPr>
@@ -1463,7 +1789,23 @@
           <w:sz w:val="20"/>
           <w:szCs w:val="20"/>
         </w:rPr>
-        <w:t xml:space="preserve">n the future, SciPaaS should </w:t>
+        <w:t xml:space="preserve">n the future, </w:t>
+      </w:r>
+      <w:proofErr w:type="spellStart"/>
+      <w:r>
+        <w:rPr>
+          <w:sz w:val="20"/>
+          <w:szCs w:val="20"/>
+        </w:rPr>
+        <w:t>SciPaaS</w:t>
+      </w:r>
+      <w:proofErr w:type="spellEnd"/>
+      <w:r>
+        <w:rPr>
+          <w:sz w:val="20"/>
+          <w:szCs w:val="20"/>
+        </w:rPr>
+        <w:t xml:space="preserve"> should </w:t>
       </w:r>
       <w:r>
         <w:rPr>
@@ -1477,7 +1819,15 @@
           <w:sz w:val="20"/>
           <w:szCs w:val="20"/>
         </w:rPr>
-        <w:t>be able to handle numerous file formats by using Python’s ConfigParse</w:t>
+        <w:t xml:space="preserve">be able to handle numerous file formats by using Python’s </w:t>
+      </w:r>
+      <w:proofErr w:type="spellStart"/>
+      <w:r>
+        <w:rPr>
+          <w:sz w:val="20"/>
+          <w:szCs w:val="20"/>
+        </w:rPr>
+        <w:t>ConfigParse</w:t>
       </w:r>
       <w:r>
         <w:rPr>
@@ -1486,6 +1836,7 @@
         </w:rPr>
         <w:t>r</w:t>
       </w:r>
+      <w:proofErr w:type="spellEnd"/>
       <w:r>
         <w:rPr>
           <w:sz w:val="20"/>
@@ -1521,7 +1872,23 @@
           <w:sz w:val="20"/>
           <w:szCs w:val="20"/>
         </w:rPr>
-        <w:t>a portion of the Mendel input deck, and then the HTML template file that SciPaaS automatically generates.</w:t>
+        <w:t xml:space="preserve">a portion of the Mendel input deck, and then the HTML template file that </w:t>
+      </w:r>
+      <w:proofErr w:type="spellStart"/>
+      <w:r>
+        <w:rPr>
+          <w:sz w:val="20"/>
+          <w:szCs w:val="20"/>
+        </w:rPr>
+        <w:t>SciPaaS</w:t>
+      </w:r>
+      <w:proofErr w:type="spellEnd"/>
+      <w:r>
+        <w:rPr>
+          <w:sz w:val="20"/>
+          <w:szCs w:val="20"/>
+        </w:rPr>
+        <w:t xml:space="preserve"> automatically generates.</w:t>
       </w:r>
     </w:p>
     <w:p>
@@ -1556,7 +1923,23 @@
           <w:sz w:val="20"/>
           <w:szCs w:val="20"/>
         </w:rPr>
-        <w:t>.  The core of SciPaaS is based o</w:t>
+        <w:t xml:space="preserve">.  The core of </w:t>
+      </w:r>
+      <w:proofErr w:type="spellStart"/>
+      <w:r>
+        <w:rPr>
+          <w:sz w:val="20"/>
+          <w:szCs w:val="20"/>
+        </w:rPr>
+        <w:t>SciPaaS</w:t>
+      </w:r>
+      <w:proofErr w:type="spellEnd"/>
+      <w:r>
+        <w:rPr>
+          <w:sz w:val="20"/>
+          <w:szCs w:val="20"/>
+        </w:rPr>
+        <w:t xml:space="preserve"> is based o</w:t>
       </w:r>
       <w:r>
         <w:rPr>
@@ -1623,7 +2006,23 @@
           <w:sz w:val="20"/>
           <w:szCs w:val="20"/>
         </w:rPr>
-        <w:t>a Django-like MVT (model-view-template) architecture</w:t>
+        <w:t xml:space="preserve">a </w:t>
+      </w:r>
+      <w:proofErr w:type="spellStart"/>
+      <w:r>
+        <w:rPr>
+          <w:sz w:val="20"/>
+          <w:szCs w:val="20"/>
+        </w:rPr>
+        <w:t>Django</w:t>
+      </w:r>
+      <w:proofErr w:type="spellEnd"/>
+      <w:r>
+        <w:rPr>
+          <w:sz w:val="20"/>
+          <w:szCs w:val="20"/>
+        </w:rPr>
+        <w:t>-like MVT (model-view-template) architecture</w:t>
       </w:r>
       <w:proofErr w:type="gramEnd"/>
       <w:r>
@@ -1704,6 +2103,7 @@
         </w:rPr>
         <w:t xml:space="preserve">the </w:t>
       </w:r>
+      <w:proofErr w:type="spellStart"/>
       <w:r>
         <w:rPr>
           <w:sz w:val="20"/>
@@ -1711,6 +2111,7 @@
         </w:rPr>
         <w:t>SciPaaS</w:t>
       </w:r>
+      <w:proofErr w:type="spellEnd"/>
       <w:r>
         <w:rPr>
           <w:sz w:val="20"/>
@@ -1754,7 +2155,23 @@
           <w:rFonts w:ascii="Courier" w:hAnsi="Courier" w:cs="Andale Mono"/>
           <w:szCs w:val="28"/>
         </w:rPr>
-        <w:t xml:space="preserve"> template('plot', params)</w:t>
+        <w:t xml:space="preserve"> template('plot', </w:t>
+      </w:r>
+      <w:proofErr w:type="spellStart"/>
+      <w:r>
+        <w:rPr>
+          <w:rFonts w:ascii="Courier" w:hAnsi="Courier" w:cs="Andale Mono"/>
+          <w:szCs w:val="28"/>
+        </w:rPr>
+        <w:t>params</w:t>
+      </w:r>
+      <w:proofErr w:type="spellEnd"/>
+      <w:r>
+        <w:rPr>
+          <w:rFonts w:ascii="Courier" w:hAnsi="Courier" w:cs="Andale Mono"/>
+          <w:szCs w:val="28"/>
+        </w:rPr>
+        <w:t>)</w:t>
       </w:r>
     </w:p>
     <w:p>
@@ -1781,8 +2198,25 @@
           <w:sz w:val="20"/>
           <w:szCs w:val="20"/>
         </w:rPr>
-        <w:t xml:space="preserve"> refers to the plot.tpl file in the views folder and </w:t>
-      </w:r>
+        <w:t xml:space="preserve"> refers to the </w:t>
+      </w:r>
+      <w:proofErr w:type="spellStart"/>
+      <w:r>
+        <w:rPr>
+          <w:sz w:val="20"/>
+          <w:szCs w:val="20"/>
+        </w:rPr>
+        <w:t>plot.tpl</w:t>
+      </w:r>
+      <w:proofErr w:type="spellEnd"/>
+      <w:r>
+        <w:rPr>
+          <w:sz w:val="20"/>
+          <w:szCs w:val="20"/>
+        </w:rPr>
+        <w:t xml:space="preserve"> file in the views folder and </w:t>
+      </w:r>
+      <w:proofErr w:type="spellStart"/>
       <w:r>
         <w:rPr>
           <w:rFonts w:ascii="Courier" w:hAnsi="Courier"/>
@@ -1791,6 +2225,7 @@
         </w:rPr>
         <w:t>params</w:t>
       </w:r>
+      <w:proofErr w:type="spellEnd"/>
       <w:r>
         <w:rPr>
           <w:sz w:val="20"/>
@@ -1856,6 +2291,7 @@
         </w:rPr>
         <w:t xml:space="preserve"> </w:t>
       </w:r>
+      <w:proofErr w:type="spellStart"/>
       <w:r>
         <w:rPr>
           <w:rFonts w:ascii="Courier" w:hAnsi="Courier"/>
@@ -1864,6 +2300,7 @@
         </w:rPr>
         <w:t>subprocess</w:t>
       </w:r>
+      <w:proofErr w:type="spellEnd"/>
       <w:r>
         <w:rPr>
           <w:sz w:val="20"/>
@@ -1930,6 +2367,7 @@
         </w:rPr>
         <w:t xml:space="preserve"> call from the </w:t>
       </w:r>
+      <w:proofErr w:type="spellStart"/>
       <w:r>
         <w:rPr>
           <w:rFonts w:ascii="Courier" w:hAnsi="Courier"/>
@@ -1938,6 +2376,7 @@
         </w:rPr>
         <w:t>os</w:t>
       </w:r>
+      <w:proofErr w:type="spellEnd"/>
       <w:r>
         <w:rPr>
           <w:sz w:val="20"/>
@@ -1957,7 +2396,23 @@
           <w:sz w:val="20"/>
           <w:szCs w:val="20"/>
         </w:rPr>
-        <w:t xml:space="preserve"> that SciPaaS can continue to handle requests.  Currently, a system call is used; however, in the future, a more robust multi-threaded solution should be implemented.</w:t>
+        <w:t xml:space="preserve"> that </w:t>
+      </w:r>
+      <w:proofErr w:type="spellStart"/>
+      <w:r>
+        <w:rPr>
+          <w:sz w:val="20"/>
+          <w:szCs w:val="20"/>
+        </w:rPr>
+        <w:t>SciPaaS</w:t>
+      </w:r>
+      <w:proofErr w:type="spellEnd"/>
+      <w:r>
+        <w:rPr>
+          <w:sz w:val="20"/>
+          <w:szCs w:val="20"/>
+        </w:rPr>
+        <w:t xml:space="preserve"> can continue to handle requests.  Currently, a system call is used; however, in the future, a more robust multi-threaded solution should be implemented.</w:t>
       </w:r>
       <w:r>
         <w:rPr>
@@ -1966,6 +2421,7 @@
         </w:rPr>
         <w:t xml:space="preserve">  The standard output </w:t>
       </w:r>
+      <w:proofErr w:type="spellStart"/>
       <w:r>
         <w:rPr>
           <w:rFonts w:ascii="Courier" w:hAnsi="Courier"/>
@@ -1974,6 +2430,7 @@
         </w:rPr>
         <w:t>stdout</w:t>
       </w:r>
+      <w:proofErr w:type="spellEnd"/>
       <w:r>
         <w:rPr>
           <w:sz w:val="20"/>
@@ -1981,6 +2438,7 @@
         </w:rPr>
         <w:t xml:space="preserve"> of the simulation is redirected to the file </w:t>
       </w:r>
+      <w:proofErr w:type="spellStart"/>
       <w:r>
         <w:rPr>
           <w:rFonts w:ascii="Courier" w:hAnsi="Courier"/>
@@ -1998,6 +2456,7 @@
         </w:rPr>
         <w:t>.out</w:t>
       </w:r>
+      <w:proofErr w:type="spellEnd"/>
       <w:r>
         <w:rPr>
           <w:sz w:val="20"/>
@@ -2005,6 +2464,7 @@
         </w:rPr>
         <w:t xml:space="preserve"> (e.g. </w:t>
       </w:r>
+      <w:proofErr w:type="spellStart"/>
       <w:r>
         <w:rPr>
           <w:rFonts w:ascii="Courier" w:hAnsi="Courier"/>
@@ -2013,12 +2473,29 @@
         </w:rPr>
         <w:t>mendel.out</w:t>
       </w:r>
-      <w:r>
-        <w:rPr>
-          <w:sz w:val="20"/>
-          <w:szCs w:val="20"/>
-        </w:rPr>
-        <w:t xml:space="preserve"> in the current example).</w:t>
+      <w:proofErr w:type="spellEnd"/>
+      <w:r>
+        <w:rPr>
+          <w:sz w:val="20"/>
+          <w:szCs w:val="20"/>
+        </w:rPr>
+        <w:t xml:space="preserve"> in the current </w:t>
+      </w:r>
+      <w:proofErr w:type="gramStart"/>
+      <w:r>
+        <w:rPr>
+          <w:sz w:val="20"/>
+          <w:szCs w:val="20"/>
+        </w:rPr>
+        <w:t>example</w:t>
+      </w:r>
+      <w:proofErr w:type="gramEnd"/>
+      <w:r>
+        <w:rPr>
+          <w:sz w:val="20"/>
+          <w:szCs w:val="20"/>
+        </w:rPr>
+        <w:t>).</w:t>
       </w:r>
     </w:p>
     <w:p>
@@ -2052,7 +2529,39 @@
           <w:sz w:val="20"/>
           <w:szCs w:val="20"/>
         </w:rPr>
-        <w:t xml:space="preserve">.  Once the simulation has been launched, SciPaaS automatically redirects to the monitor view.  The monitor view is essentially a jQuery AJAX call which repeatedly calls a method called </w:t>
+        <w:t xml:space="preserve">.  Once the simulation has been launched, </w:t>
+      </w:r>
+      <w:proofErr w:type="spellStart"/>
+      <w:r>
+        <w:rPr>
+          <w:sz w:val="20"/>
+          <w:szCs w:val="20"/>
+        </w:rPr>
+        <w:t>SciPaaS</w:t>
+      </w:r>
+      <w:proofErr w:type="spellEnd"/>
+      <w:r>
+        <w:rPr>
+          <w:sz w:val="20"/>
+          <w:szCs w:val="20"/>
+        </w:rPr>
+        <w:t xml:space="preserve"> automatically redirects to the monitor view.  The monitor view is essentially a </w:t>
+      </w:r>
+      <w:proofErr w:type="spellStart"/>
+      <w:r>
+        <w:rPr>
+          <w:sz w:val="20"/>
+          <w:szCs w:val="20"/>
+        </w:rPr>
+        <w:t>jQuery</w:t>
+      </w:r>
+      <w:proofErr w:type="spellEnd"/>
+      <w:r>
+        <w:rPr>
+          <w:sz w:val="20"/>
+          <w:szCs w:val="20"/>
+        </w:rPr>
+        <w:t xml:space="preserve"> AJAX call which repeatedly calls a method called </w:t>
       </w:r>
       <w:r>
         <w:rPr>
@@ -2142,14 +2651,46 @@
           <w:sz w:val="20"/>
           <w:szCs w:val="20"/>
         </w:rPr>
-        <w:t>The plotting system is handled using a jQuery library c</w:t>
-      </w:r>
-      <w:r>
-        <w:rPr>
-          <w:sz w:val="20"/>
-          <w:szCs w:val="20"/>
-        </w:rPr>
-        <w:t>alled flot (</w:t>
+        <w:t xml:space="preserve">The plotting system is handled using a </w:t>
+      </w:r>
+      <w:proofErr w:type="spellStart"/>
+      <w:r>
+        <w:rPr>
+          <w:sz w:val="20"/>
+          <w:szCs w:val="20"/>
+        </w:rPr>
+        <w:t>jQuery</w:t>
+      </w:r>
+      <w:proofErr w:type="spellEnd"/>
+      <w:r>
+        <w:rPr>
+          <w:sz w:val="20"/>
+          <w:szCs w:val="20"/>
+        </w:rPr>
+        <w:t xml:space="preserve"> library c</w:t>
+      </w:r>
+      <w:r>
+        <w:rPr>
+          <w:sz w:val="20"/>
+          <w:szCs w:val="20"/>
+        </w:rPr>
+        <w:t xml:space="preserve">alled </w:t>
+      </w:r>
+      <w:proofErr w:type="spellStart"/>
+      <w:r>
+        <w:rPr>
+          <w:sz w:val="20"/>
+          <w:szCs w:val="20"/>
+        </w:rPr>
+        <w:t>flot</w:t>
+      </w:r>
+      <w:proofErr w:type="spellEnd"/>
+      <w:r>
+        <w:rPr>
+          <w:sz w:val="20"/>
+          <w:szCs w:val="20"/>
+        </w:rPr>
+        <w:t xml:space="preserve"> (</w:t>
       </w:r>
       <w:hyperlink r:id="rId8" w:history="1">
         <w:r>
@@ -2173,7 +2714,23 @@
           <w:sz w:val="20"/>
           <w:szCs w:val="20"/>
         </w:rPr>
-        <w:t>a pure JavaScript plotting library for jQuery, with a focus on simple usage, attractive looks and interactive features</w:t>
+        <w:t xml:space="preserve">a pure JavaScript plotting library for </w:t>
+      </w:r>
+      <w:proofErr w:type="spellStart"/>
+      <w:r>
+        <w:rPr>
+          <w:sz w:val="20"/>
+          <w:szCs w:val="20"/>
+        </w:rPr>
+        <w:t>jQuery</w:t>
+      </w:r>
+      <w:proofErr w:type="spellEnd"/>
+      <w:r>
+        <w:rPr>
+          <w:sz w:val="20"/>
+          <w:szCs w:val="20"/>
+        </w:rPr>
+        <w:t>, with a focus on simple usage, attractive looks and interactive features</w:t>
       </w:r>
       <w:r>
         <w:rPr>
@@ -2202,8 +2759,17 @@
           <w:sz w:val="20"/>
           <w:szCs w:val="20"/>
         </w:rPr>
-        <w:t xml:space="preserve"> class is defined within SciPaaS</w:t>
-      </w:r>
+        <w:t xml:space="preserve"> class is defined within </w:t>
+      </w:r>
+      <w:proofErr w:type="spellStart"/>
+      <w:r>
+        <w:rPr>
+          <w:sz w:val="20"/>
+          <w:szCs w:val="20"/>
+        </w:rPr>
+        <w:t>SciPaaS</w:t>
+      </w:r>
+      <w:proofErr w:type="spellEnd"/>
       <w:r>
         <w:rPr>
           <w:sz w:val="20"/>
@@ -2211,6 +2777,7 @@
         </w:rPr>
         <w:t xml:space="preserve">.  This class contains a method called </w:t>
       </w:r>
+      <w:proofErr w:type="spellStart"/>
       <w:r>
         <w:rPr>
           <w:rFonts w:ascii="Courier" w:hAnsi="Courier"/>
@@ -2219,6 +2786,7 @@
         </w:rPr>
         <w:t>get_data</w:t>
       </w:r>
+      <w:proofErr w:type="spellEnd"/>
       <w:r>
         <w:rPr>
           <w:sz w:val="20"/>
@@ -2242,6 +2810,7 @@
       </w:pPr>
       <w:r>
         <w:rPr>
+          <w:noProof/>
           <w:sz w:val="20"/>
           <w:szCs w:val="20"/>
         </w:rPr>
@@ -2933,7 +3502,29 @@
                                     <w:color w:val="000000"/>
                                     <w:kern w:val="24"/>
                                   </w:rPr>
-                                  <w:t>Figure 1.  Many scientific applications fall under an Input-eXecute-Plot (IXP) design pattern.</w:t>
+                                  <w:t>Figure 1.  Many scientific applications fall under an Input-</w:t>
+                                </w:r>
+                                <w:proofErr w:type="spellStart"/>
+                                <w:r>
+                                  <w:rPr>
+                                    <w:rFonts w:ascii="Cambria" w:eastAsia="ＭＳ 明朝" w:hAnsi="Cambria"/>
+                                    <w:b/>
+                                    <w:bCs/>
+                                    <w:color w:val="000000"/>
+                                    <w:kern w:val="24"/>
+                                  </w:rPr>
+                                  <w:t>eXecute</w:t>
+                                </w:r>
+                                <w:proofErr w:type="spellEnd"/>
+                                <w:r>
+                                  <w:rPr>
+                                    <w:rFonts w:ascii="Cambria" w:eastAsia="ＭＳ 明朝" w:hAnsi="Cambria"/>
+                                    <w:b/>
+                                    <w:bCs/>
+                                    <w:color w:val="000000"/>
+                                    <w:kern w:val="24"/>
+                                  </w:rPr>
+                                  <w:t>-Plot (IXP) design pattern.</w:t>
                                 </w:r>
                               </w:p>
                             </w:txbxContent>
@@ -3045,7 +3636,7 @@
           </mc:Choice>
           <mc:Fallback>
             <w:pict>
-              <v:group id="Group 24" o:spid="_x0000_s1026" style="width:234pt;height:201.5pt;mso-position-horizontal-relative:char;mso-position-vertical-relative:line" coordsize="2971800,2559196" o:gfxdata="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">
+              <v:group id="Group 24" o:spid="_x0000_s1026" style="width:234pt;height:201.5pt;mso-position-horizontal-relative:char;mso-position-vertical-relative:line" coordsize="2971800,2559196" o:gfxdata="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">
                 <v:group id="Group 118" o:spid="_x0000_s1027" style="position:absolute;top:844696;width:2971800;height:1714500" coordorigin=",844696" coordsize="2971800,1714500" o:gfxdata="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">
                   <v:group id="Group 119" o:spid="_x0000_s1028" style="position:absolute;top:844696;width:2971798;height:1321435" coordorigin=",844696" coordsize="6121400,3383280" o:gfxdata="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">
                     <v:rect id="Rectangle 120" o:spid="_x0000_s1029" style="position:absolute;top:844696;width:1371600;height:1371600;visibility:visible;mso-wrap-style:square;v-text-anchor:middle" o:gfxdata="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" filled="f" strokecolor="#4579b8 [3044]">
@@ -3322,7 +3913,29 @@
                               <w:color w:val="000000"/>
                               <w:kern w:val="24"/>
                             </w:rPr>
-                            <w:t>Figure 1.  Many scientific applications fall under an Input-eXecute-Plot (IXP) design pattern.</w:t>
+                            <w:t>Figure 1.  Many scientific applications fall under an Input-</w:t>
+                          </w:r>
+                          <w:proofErr w:type="spellStart"/>
+                          <w:r>
+                            <w:rPr>
+                              <w:rFonts w:ascii="Cambria" w:eastAsia="ＭＳ 明朝" w:hAnsi="Cambria"/>
+                              <w:b/>
+                              <w:bCs/>
+                              <w:color w:val="000000"/>
+                              <w:kern w:val="24"/>
+                            </w:rPr>
+                            <w:t>eXecute</w:t>
+                          </w:r>
+                          <w:proofErr w:type="spellEnd"/>
+                          <w:r>
+                            <w:rPr>
+                              <w:rFonts w:ascii="Cambria" w:eastAsia="ＭＳ 明朝" w:hAnsi="Cambria"/>
+                              <w:b/>
+                              <w:bCs/>
+                              <w:color w:val="000000"/>
+                              <w:kern w:val="24"/>
+                            </w:rPr>
+                            <w:t>-Plot (IXP) design pattern.</w:t>
                           </w:r>
                         </w:p>
                       </w:txbxContent>
@@ -3495,14 +4108,51 @@
           <w:color w:val="auto"/>
           <w:sz w:val="20"/>
         </w:rPr>
-        <w:t xml:space="preserve"> Showing apps view</w:t>
-      </w:r>
+        <w:t xml:space="preserve"> </w:t>
+      </w:r>
+      <w:proofErr w:type="spellStart"/>
       <w:r>
         <w:rPr>
           <w:color w:val="auto"/>
           <w:sz w:val="20"/>
         </w:rPr>
-        <w:t xml:space="preserve"> on EC2.</w:t>
+        <w:t>SciPaaS</w:t>
+      </w:r>
+      <w:proofErr w:type="spellEnd"/>
+      <w:r>
+        <w:rPr>
+          <w:color w:val="auto"/>
+          <w:sz w:val="20"/>
+        </w:rPr>
+        <w:t xml:space="preserve"> running on an</w:t>
+      </w:r>
+      <w:r>
+        <w:rPr>
+          <w:color w:val="auto"/>
+          <w:sz w:val="20"/>
+        </w:rPr>
+        <w:t xml:space="preserve"> Amazon </w:t>
+      </w:r>
+      <w:r>
+        <w:rPr>
+          <w:color w:val="auto"/>
+          <w:sz w:val="20"/>
+        </w:rPr>
+        <w:t>EC2</w:t>
+      </w:r>
+      <w:r>
+        <w:rPr>
+          <w:color w:val="auto"/>
+          <w:sz w:val="20"/>
+        </w:rPr>
+        <w:t xml:space="preserve"> machine</w:t>
+      </w:r>
+      <w:r>
+        <w:rPr>
+          <w:color w:val="auto"/>
+          <w:sz w:val="20"/>
+        </w:rPr>
+        <w:t xml:space="preserve"> showing list of installed apps.</w:t>
       </w:r>
     </w:p>
     <w:p>
@@ -3540,7 +4190,23 @@
           <w:sz w:val="20"/>
           <w:szCs w:val="20"/>
         </w:rPr>
-        <w:t>A middleware execution platform called SciPaaS was described and demonstrated Mendel’s Accountant, a forward-time population genetics simulator.</w:t>
+        <w:t xml:space="preserve">A middleware execution platform called </w:t>
+      </w:r>
+      <w:proofErr w:type="spellStart"/>
+      <w:r>
+        <w:rPr>
+          <w:sz w:val="20"/>
+          <w:szCs w:val="20"/>
+        </w:rPr>
+        <w:t>SciPaaS</w:t>
+      </w:r>
+      <w:proofErr w:type="spellEnd"/>
+      <w:r>
+        <w:rPr>
+          <w:sz w:val="20"/>
+          <w:szCs w:val="20"/>
+        </w:rPr>
+        <w:t xml:space="preserve"> was described and demonstrated Mendel’s Accountant, a forward-time population genetics simulator.</w:t>
       </w:r>
     </w:p>
     <w:p>
@@ -3584,7 +4250,23 @@
           <w:sz w:val="20"/>
           <w:szCs w:val="20"/>
         </w:rPr>
-        <w:t>Supporting numerous input formats via Python’s ConfigParser class.</w:t>
+        <w:t xml:space="preserve">Supporting numerous input formats via Python’s </w:t>
+      </w:r>
+      <w:proofErr w:type="spellStart"/>
+      <w:r>
+        <w:rPr>
+          <w:sz w:val="20"/>
+          <w:szCs w:val="20"/>
+        </w:rPr>
+        <w:t>ConfigParser</w:t>
+      </w:r>
+      <w:proofErr w:type="spellEnd"/>
+      <w:r>
+        <w:rPr>
+          <w:sz w:val="20"/>
+          <w:szCs w:val="20"/>
+        </w:rPr>
+        <w:t xml:space="preserve"> class.</w:t>
       </w:r>
     </w:p>
     <w:p>
@@ -3692,7 +4374,23 @@
           <w:sz w:val="20"/>
           <w:szCs w:val="20"/>
         </w:rPr>
-        <w:t>Supporting parallel execution infrastructure, such as interfacing with MPI and Hadoop.</w:t>
+        <w:t xml:space="preserve">Supporting parallel execution infrastructure, such as interfacing with MPI and </w:t>
+      </w:r>
+      <w:proofErr w:type="spellStart"/>
+      <w:r>
+        <w:rPr>
+          <w:sz w:val="20"/>
+          <w:szCs w:val="20"/>
+        </w:rPr>
+        <w:t>Hadoop</w:t>
+      </w:r>
+      <w:proofErr w:type="spellEnd"/>
+      <w:r>
+        <w:rPr>
+          <w:sz w:val="20"/>
+          <w:szCs w:val="20"/>
+        </w:rPr>
+        <w:t>.</w:t>
       </w:r>
     </w:p>
     <w:p>
@@ -3718,20 +4416,55 @@
     <w:p>
       <w:pPr>
         <w:pStyle w:val="ListParagraph"/>
-        <w:ind w:left="768"/>
-        <w:rPr>
-          <w:sz w:val="20"/>
-          <w:szCs w:val="20"/>
-        </w:rPr>
-      </w:pPr>
+        <w:numPr>
+          <w:ilvl w:val="0"/>
+          <w:numId w:val="6"/>
+        </w:numPr>
+        <w:rPr>
+          <w:sz w:val="20"/>
+          <w:szCs w:val="20"/>
+        </w:rPr>
+      </w:pPr>
+      <w:r>
+        <w:rPr>
+          <w:sz w:val="20"/>
+          <w:szCs w:val="20"/>
+        </w:rPr>
+        <w:t>Administration view for starting and stopping</w:t>
+      </w:r>
+      <w:r>
+        <w:rPr>
+          <w:sz w:val="20"/>
+          <w:szCs w:val="20"/>
+        </w:rPr>
+        <w:t xml:space="preserve"> additional</w:t>
+      </w:r>
+      <w:r>
+        <w:rPr>
+          <w:sz w:val="20"/>
+          <w:szCs w:val="20"/>
+        </w:rPr>
+        <w:t xml:space="preserve"> EC2 machines.</w:t>
+      </w:r>
     </w:p>
     <w:p>
       <w:pPr>
+        <w:pStyle w:val="ListParagraph"/>
+        <w:ind w:left="768"/>
+        <w:rPr>
+          <w:sz w:val="20"/>
+          <w:szCs w:val="20"/>
+        </w:rPr>
+      </w:pPr>
+    </w:p>
+    <w:p>
+      <w:pPr>
         <w:keepNext/>
         <w:jc w:val="both"/>
       </w:pPr>
       <w:r>
         <w:rPr>
+          <w:noProof/>
           <w:sz w:val="20"/>
           <w:szCs w:val="20"/>
         </w:rPr>
@@ -3797,6 +4530,7 @@
                                 <w:spacing w:before="0" w:beforeAutospacing="0" w:after="0" w:afterAutospacing="0"/>
                                 <w:jc w:val="center"/>
                               </w:pPr>
+                              <w:proofErr w:type="spellStart"/>
                               <w:r>
                                 <w:rPr>
                                   <w:rFonts w:asciiTheme="minorHAnsi" w:eastAsia="ＭＳ 明朝" w:hAnsi="Cambria"/>
@@ -3807,6 +4541,7 @@
                                 </w:rPr>
                                 <w:t>DataBase</w:t>
                               </w:r>
+                              <w:proofErr w:type="spellEnd"/>
                             </w:p>
                           </w:txbxContent>
                         </wps:txbx>
@@ -4553,7 +5288,7 @@
           </mc:Choice>
           <mc:Fallback>
             <w:pict>
-              <v:group id="Group 20" o:spid="_x0000_s1046" style="width:234pt;height:234pt;mso-position-horizontal-relative:char;mso-position-vertical-relative:line" coordsize="4214495,4214497" o:gfxdata="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">
+              <v:group id="Group 20" o:spid="_x0000_s1046" style="width:234pt;height:234pt;mso-position-horizontal-relative:char;mso-position-vertical-relative:line" coordsize="4214495,4214497" o:gfxdata="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">
                 <v:rect id="矩形 19" o:spid="_x0000_s1047" style="position:absolute;top:3714472;width:4214495;height:500025;visibility:visible;mso-wrap-style:square;v-text-anchor:middle" o:gfxdata="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" filled="f" strokecolor="black [3213]" strokeweight="2pt">
                   <v:textbox>
                     <w:txbxContent>
@@ -4563,6 +5298,7 @@
                           <w:spacing w:before="0" w:beforeAutospacing="0" w:after="0" w:afterAutospacing="0"/>
                           <w:jc w:val="center"/>
                         </w:pPr>
+                        <w:proofErr w:type="spellStart"/>
                         <w:r>
                           <w:rPr>
                             <w:rFonts w:asciiTheme="minorHAnsi" w:eastAsia="ＭＳ 明朝" w:hAnsi="Cambria"/>
@@ -4573,6 +5309,7 @@
                           </w:rPr>
                           <w:t>DataBase</w:t>
                         </w:r>
+                        <w:proofErr w:type="spellEnd"/>
                       </w:p>
                     </w:txbxContent>
                   </v:textbox>
@@ -4968,160 +5705,6 @@
         <w:keepNext/>
         <w:jc w:val="both"/>
       </w:pPr>
-      <w:r>
-        <w:rPr>
-          <w:noProof/>
-          <w:sz w:val="20"/>
-          <w:szCs w:val="20"/>
-        </w:rPr>
-        <w:drawing>
-          <wp:inline distT="0" distB="0" distL="0" distR="0" wp14:anchorId="7543E9E1" wp14:editId="4F22EB5C">
-            <wp:extent cx="2971800" cy="1862143"/>
-            <wp:effectExtent l="25400" t="25400" r="25400" b="17780"/>
-            <wp:docPr id="152" name="Picture 7"/>
-            <wp:cNvGraphicFramePr>
-              <a:graphicFrameLocks xmlns:a="http://schemas.openxmlformats.org/drawingml/2006/main" noChangeAspect="1"/>
-            </wp:cNvGraphicFramePr>
-            <a:graphic xmlns:a="http://schemas.openxmlformats.org/drawingml/2006/main">
-              <a:graphicData uri="http://schemas.openxmlformats.org/drawingml/2006/picture">
-                <pic:pic xmlns:pic="http://schemas.openxmlformats.org/drawingml/2006/picture">
-                  <pic:nvPicPr>
-                    <pic:cNvPr id="0" name="Picture 7"/>
-                    <pic:cNvPicPr>
-                      <a:picLocks noChangeAspect="1" noChangeArrowheads="1"/>
-                    </pic:cNvPicPr>
-                  </pic:nvPicPr>
-                  <pic:blipFill>
-                    <a:blip r:embed="rId10">
-                      <a:extLst>
-                        <a:ext uri="{28A0092B-C50C-407E-A947-70E740481C1C}">
-                          <a14:useLocalDpi xmlns:a14="http://schemas.microsoft.com/office/drawing/2010/main" val="0"/>
-                        </a:ext>
-                      </a:extLst>
-                    </a:blip>
-                    <a:srcRect/>
-                    <a:stretch>
-                      <a:fillRect/>
-                    </a:stretch>
-                  </pic:blipFill>
-                  <pic:spPr bwMode="auto">
-                    <a:xfrm>
-                      <a:off x="0" y="0"/>
-                      <a:ext cx="2971800" cy="1862143"/>
-                    </a:xfrm>
-                    <a:prstGeom prst="rect">
-                      <a:avLst/>
-                    </a:prstGeom>
-                    <a:noFill/>
-                    <a:ln>
-                      <a:solidFill>
-                        <a:schemeClr val="bg1">
-                          <a:lumMod val="50000"/>
-                        </a:schemeClr>
-                      </a:solidFill>
-                    </a:ln>
-                  </pic:spPr>
-                </pic:pic>
-              </a:graphicData>
-            </a:graphic>
-          </wp:inline>
-        </w:drawing>
-      </w:r>
-    </w:p>
-    <w:p>
-      <w:pPr>
-        <w:pStyle w:val="Caption"/>
-        <w:jc w:val="center"/>
-        <w:rPr>
-          <w:color w:val="auto"/>
-          <w:sz w:val="22"/>
-          <w:szCs w:val="20"/>
-        </w:rPr>
-      </w:pPr>
-      <w:proofErr w:type="gramStart"/>
-      <w:r>
-        <w:rPr>
-          <w:color w:val="auto"/>
-          <w:sz w:val="20"/>
-        </w:rPr>
-        <w:t xml:space="preserve">Figure </w:t>
-      </w:r>
-      <w:proofErr w:type="gramEnd"/>
-      <w:r>
-        <w:rPr>
-          <w:color w:val="auto"/>
-          <w:sz w:val="20"/>
-        </w:rPr>
-        <w:fldChar w:fldCharType="begin"/>
-      </w:r>
-      <w:r>
-        <w:rPr>
-          <w:color w:val="auto"/>
-          <w:sz w:val="20"/>
-        </w:rPr>
-        <w:instrText xml:space="preserve"> SEQ Figure \* ARABIC </w:instrText>
-      </w:r>
-      <w:r>
-        <w:rPr>
-          <w:color w:val="auto"/>
-          <w:sz w:val="20"/>
-        </w:rPr>
-        <w:fldChar w:fldCharType="separate"/>
-      </w:r>
-      <w:r>
-        <w:rPr>
-          <w:noProof/>
-          <w:color w:val="auto"/>
-          <w:sz w:val="20"/>
-        </w:rPr>
-        <w:t>3</w:t>
-      </w:r>
-      <w:r>
-        <w:rPr>
-          <w:color w:val="auto"/>
-          <w:sz w:val="20"/>
-        </w:rPr>
-        <w:fldChar w:fldCharType="end"/>
-      </w:r>
-      <w:proofErr w:type="gramStart"/>
-      <w:r>
-        <w:rPr>
-          <w:color w:val="auto"/>
-          <w:sz w:val="20"/>
-        </w:rPr>
-        <w:t>.</w:t>
-      </w:r>
-      <w:proofErr w:type="gramEnd"/>
-      <w:r>
-        <w:rPr>
-          <w:color w:val="auto"/>
-          <w:sz w:val="20"/>
-        </w:rPr>
-        <w:t xml:space="preserve"> Monitoring output of </w:t>
-      </w:r>
-      <w:proofErr w:type="gramStart"/>
-      <w:r>
-        <w:rPr>
-          <w:color w:val="auto"/>
-          <w:sz w:val="20"/>
-        </w:rPr>
-        <w:t>simulation</w:t>
-      </w:r>
-      <w:r>
-        <w:rPr>
-          <w:color w:val="auto"/>
-          <w:sz w:val="20"/>
-        </w:rPr>
-        <w:t xml:space="preserve"> which</w:t>
-      </w:r>
-      <w:proofErr w:type="gramEnd"/>
-      <w:r>
-        <w:rPr>
-          <w:color w:val="auto"/>
-          <w:sz w:val="20"/>
-        </w:rPr>
-        <w:t xml:space="preserve"> is constantly updated using AJAX approach.</w:t>
-      </w:r>
     </w:p>
     <w:p>
       <w:pPr>
@@ -5158,7 +5741,7 @@
                     </pic:cNvPicPr>
                   </pic:nvPicPr>
                   <pic:blipFill>
-                    <a:blip r:embed="rId11">
+                    <a:blip r:embed="rId10">
                       <a:extLst>
                         <a:ext uri="{28A0092B-C50C-407E-A947-70E740481C1C}">
                           <a14:useLocalDpi xmlns:a14="http://schemas.microsoft.com/office/drawing/2010/main" val="0"/>
@@ -5233,7 +5816,7 @@
           <w:noProof/>
           <w:color w:val="auto"/>
         </w:rPr>
-        <w:t>5</w:t>
+        <w:t>3</w:t>
       </w:r>
       <w:r>
         <w:rPr>
@@ -5266,7 +5849,21 @@
         <w:rPr>
           <w:color w:val="auto"/>
         </w:rPr>
-        <w:t>ample of jQuery/JavaScript plot for Mendel.</w:t>
+        <w:t xml:space="preserve">ample of </w:t>
+      </w:r>
+      <w:proofErr w:type="spellStart"/>
+      <w:r>
+        <w:rPr>
+          <w:color w:val="auto"/>
+        </w:rPr>
+        <w:t>jQuery</w:t>
+      </w:r>
+      <w:proofErr w:type="spellEnd"/>
+      <w:r>
+        <w:rPr>
+          <w:color w:val="auto"/>
+        </w:rPr>
+        <w:t>/JavaScript plot for Mendel.</w:t>
       </w:r>
       <w:proofErr w:type="gramEnd"/>
     </w:p>
@@ -5296,7 +5893,7 @@
                     </pic:cNvPicPr>
                   </pic:nvPicPr>
                   <pic:blipFill>
-                    <a:blip r:embed="rId12">
+                    <a:blip r:embed="rId11">
                       <a:extLst>
                         <a:ext uri="{28A0092B-C50C-407E-A947-70E740481C1C}">
                           <a14:useLocalDpi xmlns:a14="http://schemas.microsoft.com/office/drawing/2010/main" val="0"/>
@@ -5377,7 +5974,7 @@
           <w:color w:val="auto"/>
           <w:sz w:val="20"/>
         </w:rPr>
-        <w:t>6</w:t>
+        <w:t>4</w:t>
       </w:r>
       <w:r>
         <w:rPr>
@@ -5476,7 +6073,39 @@
           <w:sz w:val="20"/>
           <w:szCs w:val="20"/>
         </w:rPr>
-        <w:t xml:space="preserve">Wu, W., Uram, T., Wilde, M., Herald, M., and Papka, M. </w:t>
+        <w:t xml:space="preserve">Wu, W., </w:t>
+      </w:r>
+      <w:proofErr w:type="spellStart"/>
+      <w:r>
+        <w:rPr>
+          <w:sz w:val="20"/>
+          <w:szCs w:val="20"/>
+        </w:rPr>
+        <w:t>Uram</w:t>
+      </w:r>
+      <w:proofErr w:type="spellEnd"/>
+      <w:r>
+        <w:rPr>
+          <w:sz w:val="20"/>
+          <w:szCs w:val="20"/>
+        </w:rPr>
+        <w:t xml:space="preserve">, T., Wilde, M., Herald, M., and </w:t>
+      </w:r>
+      <w:proofErr w:type="spellStart"/>
+      <w:r>
+        <w:rPr>
+          <w:sz w:val="20"/>
+          <w:szCs w:val="20"/>
+        </w:rPr>
+        <w:t>Papka</w:t>
+      </w:r>
+      <w:proofErr w:type="spellEnd"/>
+      <w:r>
+        <w:rPr>
+          <w:sz w:val="20"/>
+          <w:szCs w:val="20"/>
+        </w:rPr>
+        <w:t xml:space="preserve">, M. </w:t>
       </w:r>
       <w:r>
         <w:rPr>
@@ -5520,7 +6149,71 @@
           <w:sz w:val="20"/>
           <w:szCs w:val="20"/>
         </w:rPr>
-        <w:t>Krishnan, S., Clementi, L., Ren, J., Papadopoulos, P., and Li, W.  Design and Evalution of Opal2: A Tookit for Scientific Software as a Service. 2010</w:t>
+        <w:t xml:space="preserve">Krishnan, S., </w:t>
+      </w:r>
+      <w:proofErr w:type="spellStart"/>
+      <w:r>
+        <w:rPr>
+          <w:sz w:val="20"/>
+          <w:szCs w:val="20"/>
+        </w:rPr>
+        <w:t>Clementi</w:t>
+      </w:r>
+      <w:proofErr w:type="spellEnd"/>
+      <w:r>
+        <w:rPr>
+          <w:sz w:val="20"/>
+          <w:szCs w:val="20"/>
+        </w:rPr>
+        <w:t xml:space="preserve">, L., </w:t>
+      </w:r>
+      <w:proofErr w:type="spellStart"/>
+      <w:r>
+        <w:rPr>
+          <w:sz w:val="20"/>
+          <w:szCs w:val="20"/>
+        </w:rPr>
+        <w:t>Ren</w:t>
+      </w:r>
+      <w:proofErr w:type="spellEnd"/>
+      <w:r>
+        <w:rPr>
+          <w:sz w:val="20"/>
+          <w:szCs w:val="20"/>
+        </w:rPr>
+        <w:t xml:space="preserve">, J., Papadopoulos, P., and Li, W.  Design and </w:t>
+      </w:r>
+      <w:proofErr w:type="spellStart"/>
+      <w:r>
+        <w:rPr>
+          <w:sz w:val="20"/>
+          <w:szCs w:val="20"/>
+        </w:rPr>
+        <w:t>Evalution</w:t>
+      </w:r>
+      <w:proofErr w:type="spellEnd"/>
+      <w:r>
+        <w:rPr>
+          <w:sz w:val="20"/>
+          <w:szCs w:val="20"/>
+        </w:rPr>
+        <w:t xml:space="preserve"> of Opal2: A </w:t>
+      </w:r>
+      <w:proofErr w:type="spellStart"/>
+      <w:r>
+        <w:rPr>
+          <w:sz w:val="20"/>
+          <w:szCs w:val="20"/>
+        </w:rPr>
+        <w:t>Tookit</w:t>
+      </w:r>
+      <w:proofErr w:type="spellEnd"/>
+      <w:r>
+        <w:rPr>
+          <w:sz w:val="20"/>
+          <w:szCs w:val="20"/>
+        </w:rPr>
+        <w:t xml:space="preserve"> for Scientific Software as a Service. 2010</w:t>
       </w:r>
     </w:p>
     <w:p>
@@ -5541,7 +6234,39 @@
           <w:sz w:val="20"/>
           <w:szCs w:val="20"/>
         </w:rPr>
-        <w:t>Sanford, J., Baumgardner, J., Brewer, W., Gibson, P., &amp; ReMine, W. (2</w:t>
+        <w:t xml:space="preserve">Sanford, J., </w:t>
+      </w:r>
+      <w:proofErr w:type="spellStart"/>
+      <w:r>
+        <w:rPr>
+          <w:sz w:val="20"/>
+          <w:szCs w:val="20"/>
+        </w:rPr>
+        <w:t>Baumgardner</w:t>
+      </w:r>
+      <w:proofErr w:type="spellEnd"/>
+      <w:r>
+        <w:rPr>
+          <w:sz w:val="20"/>
+          <w:szCs w:val="20"/>
+        </w:rPr>
+        <w:t xml:space="preserve">, J., Brewer, W., Gibson, P., &amp; </w:t>
+      </w:r>
+      <w:proofErr w:type="spellStart"/>
+      <w:r>
+        <w:rPr>
+          <w:sz w:val="20"/>
+          <w:szCs w:val="20"/>
+        </w:rPr>
+        <w:t>ReMine</w:t>
+      </w:r>
+      <w:proofErr w:type="spellEnd"/>
+      <w:r>
+        <w:rPr>
+          <w:sz w:val="20"/>
+          <w:szCs w:val="20"/>
+        </w:rPr>
+        <w:t>, W. (2</w:t>
       </w:r>
       <w:r>
         <w:rPr>
@@ -5608,14 +6333,46 @@
           <w:sz w:val="20"/>
           <w:szCs w:val="20"/>
         </w:rPr>
-        <w:t>“The Django Web Applicati</w:t>
-      </w:r>
-      <w:r>
-        <w:rPr>
-          <w:sz w:val="20"/>
-          <w:szCs w:val="20"/>
-        </w:rPr>
-        <w:t>on Framework” by Zhixiong H</w:t>
+        <w:t xml:space="preserve">“The </w:t>
+      </w:r>
+      <w:proofErr w:type="spellStart"/>
+      <w:r>
+        <w:rPr>
+          <w:sz w:val="20"/>
+          <w:szCs w:val="20"/>
+        </w:rPr>
+        <w:t>Django</w:t>
+      </w:r>
+      <w:proofErr w:type="spellEnd"/>
+      <w:r>
+        <w:rPr>
+          <w:sz w:val="20"/>
+          <w:szCs w:val="20"/>
+        </w:rPr>
+        <w:t xml:space="preserve"> Web Applicati</w:t>
+      </w:r>
+      <w:r>
+        <w:rPr>
+          <w:sz w:val="20"/>
+          <w:szCs w:val="20"/>
+        </w:rPr>
+        <w:t xml:space="preserve">on Framework” by </w:t>
+      </w:r>
+      <w:proofErr w:type="spellStart"/>
+      <w:r>
+        <w:rPr>
+          <w:sz w:val="20"/>
+          <w:szCs w:val="20"/>
+        </w:rPr>
+        <w:t>Zhixiong</w:t>
+      </w:r>
+      <w:proofErr w:type="spellEnd"/>
+      <w:r>
+        <w:rPr>
+          <w:sz w:val="20"/>
+          <w:szCs w:val="20"/>
+        </w:rPr>
+        <w:t xml:space="preserve"> H</w:t>
       </w:r>
       <w:r>
         <w:rPr>
@@ -5770,7 +6527,21 @@
                               <w:rPr>
                                 <w:color w:val="auto"/>
                               </w:rPr>
-                              <w:t xml:space="preserve"> SciPaaS converts input deck to HTML input form.</w:t>
+                              <w:t xml:space="preserve"> </w:t>
+                            </w:r>
+                            <w:proofErr w:type="spellStart"/>
+                            <w:r>
+                              <w:rPr>
+                                <w:color w:val="auto"/>
+                              </w:rPr>
+                              <w:t>SciPaaS</w:t>
+                            </w:r>
+                            <w:proofErr w:type="spellEnd"/>
+                            <w:r>
+                              <w:rPr>
+                                <w:color w:val="auto"/>
+                              </w:rPr>
+                              <w:t xml:space="preserve"> converts input deck to HTML input form.</w:t>
                             </w:r>
                           </w:p>
                         </w:txbxContent>
@@ -5789,7 +6560,7 @@
           </mc:Choice>
           <mc:Fallback>
             <w:pict>
-              <v:shape id="Text Box 1" o:spid="_x0000_s1061" type="#_x0000_t202" style="position:absolute;margin-left:4pt;margin-top:380.6pt;width:252.45pt;height:20.55pt;z-index:251661312;visibility:visible;mso-wrap-style:square;mso-wrap-distance-left:9pt;mso-wrap-distance-top:0;mso-wrap-distance-right:9pt;mso-wrap-distance-bottom:0;mso-position-horizontal:absolute;mso-position-horizontal-relative:text;mso-position-vertical:absolute;mso-position-vertical-relative:text;v-text-anchor:top" o:gfxdata="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" stroked="f">
+              <v:shape id="Text Box 1" o:spid="_x0000_s1061" type="#_x0000_t202" style="position:absolute;margin-left:4pt;margin-top:380.6pt;width:252.45pt;height:20.55pt;z-index:251661312;visibility:visible;mso-wrap-style:square;mso-wrap-distance-left:9pt;mso-wrap-distance-top:0;mso-wrap-distance-right:9pt;mso-wrap-distance-bottom:0;mso-position-horizontal:absolute;mso-position-horizontal-relative:text;mso-position-vertical:absolute;mso-position-vertical-relative:text;v-text-anchor:top" o:gfxdata="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" stroked="f">
                 <v:textbox style="mso-fit-shape-to-text:t" inset="0,0,0,0">
                   <w:txbxContent>
                     <w:p>
@@ -5850,7 +6621,21 @@
                         <w:rPr>
                           <w:color w:val="auto"/>
                         </w:rPr>
-                        <w:t xml:space="preserve"> SciPaaS converts input deck to HTML input form.</w:t>
+                        <w:t xml:space="preserve"> </w:t>
+                      </w:r>
+                      <w:proofErr w:type="spellStart"/>
+                      <w:r>
+                        <w:rPr>
+                          <w:color w:val="auto"/>
+                        </w:rPr>
+                        <w:t>SciPaaS</w:t>
+                      </w:r>
+                      <w:proofErr w:type="spellEnd"/>
+                      <w:r>
+                        <w:rPr>
+                          <w:color w:val="auto"/>
+                        </w:rPr>
+                        <w:t xml:space="preserve"> converts input deck to HTML input form.</w:t>
                       </w:r>
                     </w:p>
                   </w:txbxContent>
@@ -5957,6 +6742,7 @@
                                 </w:rPr>
                                 <w:t xml:space="preserve">   </w:t>
                               </w:r>
+                              <w:proofErr w:type="spellStart"/>
                               <w:proofErr w:type="gramStart"/>
                               <w:r>
                                 <w:rPr>
@@ -5975,7 +6761,17 @@
                                   <w:kern w:val="24"/>
                                   <w:szCs w:val="56"/>
                                 </w:rPr>
-                                <w:t xml:space="preserve">_id = </w:t>
+                                <w:t>_id</w:t>
+                              </w:r>
+                              <w:proofErr w:type="spellEnd"/>
+                              <w:r>
+                                <w:rPr>
+                                  <w:rFonts w:ascii="Courier" w:hAnsi="Courier" w:cs="Courier"/>
+                                  <w:color w:val="000000" w:themeColor="text1"/>
+                                  <w:kern w:val="24"/>
+                                  <w:szCs w:val="56"/>
+                                </w:rPr>
+                                <w:t xml:space="preserve"> = </w:t>
                               </w:r>
                               <w:r>
                                 <w:rPr>
@@ -6004,6 +6800,7 @@
                                 </w:rPr>
                                 <w:t xml:space="preserve">   </w:t>
                               </w:r>
+                              <w:proofErr w:type="spellStart"/>
                               <w:proofErr w:type="gramStart"/>
                               <w:r>
                                 <w:rPr>
@@ -6022,7 +6819,17 @@
                                   <w:kern w:val="24"/>
                                   <w:szCs w:val="56"/>
                                 </w:rPr>
-                                <w:t xml:space="preserve">_rate = </w:t>
+                                <w:t>_rate</w:t>
+                              </w:r>
+                              <w:proofErr w:type="spellEnd"/>
+                              <w:r>
+                                <w:rPr>
+                                  <w:rFonts w:ascii="Courier" w:hAnsi="Courier" w:cs="Courier"/>
+                                  <w:color w:val="000000" w:themeColor="text1"/>
+                                  <w:kern w:val="24"/>
+                                  <w:szCs w:val="56"/>
+                                </w:rPr>
+                                <w:t xml:space="preserve"> = </w:t>
                               </w:r>
                               <w:r>
                                 <w:rPr>
@@ -6060,6 +6867,7 @@
                                 </w:rPr>
                                 <w:t xml:space="preserve">   </w:t>
                               </w:r>
+                              <w:proofErr w:type="spellStart"/>
                               <w:proofErr w:type="gramStart"/>
                               <w:r>
                                 <w:rPr>
@@ -6078,7 +6886,17 @@
                                   <w:kern w:val="24"/>
                                   <w:szCs w:val="56"/>
                                 </w:rPr>
-                                <w:t>_fav_mutn = 0.0</w:t>
+                                <w:t>_fav_mutn</w:t>
+                              </w:r>
+                              <w:proofErr w:type="spellEnd"/>
+                              <w:r>
+                                <w:rPr>
+                                  <w:rFonts w:ascii="Courier" w:hAnsi="Courier" w:cs="Courier"/>
+                                  <w:color w:val="000000" w:themeColor="text1"/>
+                                  <w:kern w:val="24"/>
+                                  <w:szCs w:val="56"/>
+                                </w:rPr>
+                                <w:t xml:space="preserve"> = 0.0</w:t>
                               </w:r>
                             </w:p>
                             <w:p>
@@ -6098,6 +6916,7 @@
                                 </w:rPr>
                                 <w:t xml:space="preserve">   </w:t>
                               </w:r>
+                              <w:proofErr w:type="spellStart"/>
                               <w:proofErr w:type="gramStart"/>
                               <w:r>
                                 <w:rPr>
@@ -6125,7 +6944,17 @@
                                   <w:kern w:val="24"/>
                                   <w:szCs w:val="56"/>
                                 </w:rPr>
-                                <w:t xml:space="preserve">_rate = </w:t>
+                                <w:t>_rate</w:t>
+                              </w:r>
+                              <w:proofErr w:type="spellEnd"/>
+                              <w:r>
+                                <w:rPr>
+                                  <w:rFonts w:ascii="Courier" w:hAnsi="Courier" w:cs="Courier"/>
+                                  <w:color w:val="000000" w:themeColor="text1"/>
+                                  <w:kern w:val="24"/>
+                                  <w:szCs w:val="56"/>
+                                </w:rPr>
+                                <w:t xml:space="preserve"> = </w:t>
                               </w:r>
                               <w:r>
                                 <w:rPr>
@@ -6163,6 +6992,7 @@
                                 </w:rPr>
                                 <w:t xml:space="preserve">   </w:t>
                               </w:r>
+                              <w:proofErr w:type="spellStart"/>
                               <w:proofErr w:type="gramStart"/>
                               <w:r>
                                 <w:rPr>
@@ -6181,7 +7011,17 @@
                                   <w:kern w:val="24"/>
                                   <w:szCs w:val="56"/>
                                 </w:rPr>
-                                <w:t xml:space="preserve">_size = </w:t>
+                                <w:t>_size</w:t>
+                              </w:r>
+                              <w:proofErr w:type="spellEnd"/>
+                              <w:r>
+                                <w:rPr>
+                                  <w:rFonts w:ascii="Courier" w:hAnsi="Courier" w:cs="Courier"/>
+                                  <w:color w:val="000000" w:themeColor="text1"/>
+                                  <w:kern w:val="24"/>
+                                  <w:szCs w:val="56"/>
+                                </w:rPr>
+                                <w:t xml:space="preserve"> = </w:t>
                               </w:r>
                               <w:r>
                                 <w:rPr>
@@ -6210,6 +7050,7 @@
                                 </w:rPr>
                                 <w:t xml:space="preserve">   </w:t>
                               </w:r>
+                              <w:proofErr w:type="spellStart"/>
                               <w:proofErr w:type="gramStart"/>
                               <w:r>
                                 <w:rPr>
@@ -6228,7 +7069,17 @@
                                   <w:kern w:val="24"/>
                                   <w:szCs w:val="56"/>
                                 </w:rPr>
-                                <w:t>_generations =</w:t>
+                                <w:t>_generations</w:t>
+                              </w:r>
+                              <w:proofErr w:type="spellEnd"/>
+                              <w:r>
+                                <w:rPr>
+                                  <w:rFonts w:ascii="Courier" w:hAnsi="Courier" w:cs="Courier"/>
+                                  <w:color w:val="000000" w:themeColor="text1"/>
+                                  <w:kern w:val="24"/>
+                                  <w:szCs w:val="56"/>
+                                </w:rPr>
+                                <w:t xml:space="preserve"> =</w:t>
                               </w:r>
                               <w:r>
                                 <w:rPr>
@@ -6254,6 +7105,27 @@
                                 <w:pStyle w:val="NormalWeb"/>
                                 <w:spacing w:before="0" w:beforeAutospacing="0" w:after="0" w:afterAutospacing="0"/>
                                 <w:rPr>
+                                  <w:rFonts w:ascii="Courier" w:hAnsi="Courier" w:cs="Courier"/>
+                                  <w:color w:val="000000" w:themeColor="text1"/>
+                                  <w:kern w:val="24"/>
+                                  <w:szCs w:val="56"/>
+                                </w:rPr>
+                              </w:pPr>
+                              <w:r>
+                                <w:rPr>
+                                  <w:rFonts w:ascii="Courier" w:hAnsi="Courier" w:cs="Courier"/>
+                                  <w:color w:val="000000" w:themeColor="text1"/>
+                                  <w:kern w:val="24"/>
+                                  <w:szCs w:val="56"/>
+                                </w:rPr>
+                                <w:t>/</w:t>
+                              </w:r>
+                            </w:p>
+                            <w:p>
+                              <w:pPr>
+                                <w:pStyle w:val="NormalWeb"/>
+                                <w:spacing w:before="0" w:beforeAutospacing="0" w:after="0" w:afterAutospacing="0"/>
+                                <w:rPr>
                                   <w:sz w:val="14"/>
                                 </w:rPr>
                               </w:pPr>
@@ -6264,7 +7136,7 @@
                                   <w:kern w:val="24"/>
                                   <w:szCs w:val="56"/>
                                 </w:rPr>
-                                <w:t>/</w:t>
+                                <w:t>...</w:t>
                               </w:r>
                             </w:p>
                           </w:txbxContent>
@@ -6387,7 +7259,7 @@
                           <pic:cNvPicPr/>
                         </pic:nvPicPr>
                         <pic:blipFill rotWithShape="1">
-                          <a:blip r:embed="rId13">
+                          <a:blip r:embed="rId12">
                             <a:extLst>
                               <a:ext uri="{28A0092B-C50C-407E-A947-70E740481C1C}">
                                 <a14:useLocalDpi xmlns:a14="http://schemas.microsoft.com/office/drawing/2010/main" val="0"/>
@@ -6435,7 +7307,7 @@
           </mc:Choice>
           <mc:Fallback>
             <w:pict>
-              <v:group id="Group 2" o:spid="_x0000_s1062" style="width:252.45pt;height:378pt;mso-position-horizontal-relative:char;mso-position-vertical-relative:line" coordsize="3206115,4800600" o:gfxdata="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">
+              <v:group id="Group 2" o:spid="_x0000_s1062" style="width:252.45pt;height:378pt;mso-position-horizontal-relative:char;mso-position-vertical-relative:line" coordsize="3206115,4800600" o:gfxdata="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">
                 <v:shape id="Right Arrow 6" o:spid="_x0000_s1064" type="#_x0000_t13" style="position:absolute;left:1671003;top:1756727;width:708660;height:622935;rotation:90;visibility:visible;mso-wrap-style:square;v-text-anchor:middle" o:gfxdata="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" adj="12106" filled="f" strokecolor="black [3213]">
                   <v:shadow on="t" opacity="22937f" mv:blur="40000f" origin=",.5" offset="0,23000emu"/>
                 </v:shape>
@@ -6504,13 +7376,172 @@
                 </v:shapetype>
                 <v:shape id="Picture 8" o:spid="_x0000_s1067" type="#_x0000_t75" style="position:absolute;top:2520315;width:3206115;height:2280285;visibility:visible;mso-wrap-style:square" o:gfxdata="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" stroked="t" strokecolor="#7f7f7f">
                   <v:stroke joinstyle="round"/>
-                  <v:imagedata r:id="rId14" o:title="" cropleft="1f" cropright="30034f"/>
+                  <v:imagedata r:id="rId13" o:title="" cropleft="1f" cropright="30034f"/>
                 </v:shape>
                 <w10:anchorlock/>
               </v:group>
             </w:pict>
           </mc:Fallback>
         </mc:AlternateContent>
+      </w:r>
+    </w:p>
+    <w:p/>
+    <w:p/>
+    <w:p/>
+    <w:p>
+      <w:pPr>
+        <w:keepNext/>
+      </w:pPr>
+      <w:r>
+        <w:br w:type="page"/>
+      </w:r>
+      <w:r>
+        <w:rPr>
+          <w:noProof/>
+        </w:rPr>
+        <w:t xml:space="preserve"> </w:t>
+      </w:r>
+      <w:r>
+        <w:rPr>
+          <w:noProof/>
+        </w:rPr>
+        <w:drawing>
+          <wp:inline distT="0" distB="0" distL="0" distR="0" wp14:anchorId="306E6FDD" wp14:editId="151036D4">
+            <wp:extent cx="2971800" cy="4976327"/>
+            <wp:effectExtent l="0" t="0" r="0" b="2540"/>
+            <wp:docPr id="174" name="Picture 3"/>
+            <wp:cNvGraphicFramePr>
+              <a:graphicFrameLocks xmlns:a="http://schemas.openxmlformats.org/drawingml/2006/main" noChangeAspect="1"/>
+            </wp:cNvGraphicFramePr>
+            <a:graphic xmlns:a="http://schemas.openxmlformats.org/drawingml/2006/main">
+              <a:graphicData uri="http://schemas.openxmlformats.org/drawingml/2006/picture">
+                <pic:pic xmlns:pic="http://schemas.openxmlformats.org/drawingml/2006/picture">
+                  <pic:nvPicPr>
+                    <pic:cNvPr id="0" name="Picture 3"/>
+                    <pic:cNvPicPr>
+                      <a:picLocks noChangeAspect="1" noChangeArrowheads="1"/>
+                    </pic:cNvPicPr>
+                  </pic:nvPicPr>
+                  <pic:blipFill>
+                    <a:blip r:embed="rId14">
+                      <a:extLst>
+                        <a:ext uri="{28A0092B-C50C-407E-A947-70E740481C1C}">
+                          <a14:useLocalDpi xmlns:a14="http://schemas.microsoft.com/office/drawing/2010/main" val="0"/>
+                        </a:ext>
+                      </a:extLst>
+                    </a:blip>
+                    <a:srcRect/>
+                    <a:stretch>
+                      <a:fillRect/>
+                    </a:stretch>
+                  </pic:blipFill>
+                  <pic:spPr bwMode="auto">
+                    <a:xfrm>
+                      <a:off x="0" y="0"/>
+                      <a:ext cx="2971800" cy="4976327"/>
+                    </a:xfrm>
+                    <a:prstGeom prst="rect">
+                      <a:avLst/>
+                    </a:prstGeom>
+                    <a:noFill/>
+                    <a:ln>
+                      <a:noFill/>
+                    </a:ln>
+                  </pic:spPr>
+                </pic:pic>
+              </a:graphicData>
+            </a:graphic>
+          </wp:inline>
+        </w:drawing>
+      </w:r>
+      <w:bookmarkStart w:id="0" w:name="_GoBack"/>
+      <w:bookmarkEnd w:id="0"/>
+    </w:p>
+    <w:p>
+      <w:pPr>
+        <w:pStyle w:val="Caption"/>
+        <w:rPr>
+          <w:color w:val="auto"/>
+        </w:rPr>
+      </w:pPr>
+      <w:proofErr w:type="gramStart"/>
+      <w:r>
+        <w:rPr>
+          <w:color w:val="auto"/>
+        </w:rPr>
+        <w:t xml:space="preserve">Figure </w:t>
+      </w:r>
+      <w:r>
+        <w:rPr>
+          <w:color w:val="auto"/>
+        </w:rPr>
+        <w:fldChar w:fldCharType="begin"/>
+      </w:r>
+      <w:r>
+        <w:rPr>
+          <w:color w:val="auto"/>
+        </w:rPr>
+        <w:instrText xml:space="preserve"> SEQ Figure \* ARABIC </w:instrText>
+      </w:r>
+      <w:r>
+        <w:rPr>
+          <w:color w:val="auto"/>
+        </w:rPr>
+        <w:fldChar w:fldCharType="separate"/>
+      </w:r>
+      <w:r>
+        <w:rPr>
+          <w:noProof/>
+          <w:color w:val="auto"/>
+        </w:rPr>
+        <w:t>6</w:t>
+      </w:r>
+      <w:r>
+        <w:rPr>
+          <w:color w:val="auto"/>
+        </w:rPr>
+        <w:fldChar w:fldCharType="end"/>
+      </w:r>
+      <w:r>
+        <w:rPr>
+          <w:color w:val="auto"/>
+        </w:rPr>
+        <w:t>.</w:t>
+      </w:r>
+      <w:proofErr w:type="gramEnd"/>
+      <w:r>
+        <w:rPr>
+          <w:color w:val="auto"/>
+        </w:rPr>
+        <w:t xml:space="preserve">  Monitor view showing AJAX-based auto-updating of simulation output.  </w:t>
+      </w:r>
+      <w:proofErr w:type="spellStart"/>
+      <w:r>
+        <w:rPr>
+          <w:color w:val="auto"/>
+        </w:rPr>
+        <w:t>Here.</w:t>
+      </w:r>
+      <w:proofErr w:type="spellEnd"/>
+      <w:r>
+        <w:rPr>
+          <w:color w:val="auto"/>
+        </w:rPr>
+        <w:t xml:space="preserve"> </w:t>
+      </w:r>
+      <w:proofErr w:type="gramStart"/>
+      <w:r>
+        <w:rPr>
+          <w:color w:val="auto"/>
+        </w:rPr>
+        <w:t>generation</w:t>
+      </w:r>
+      <w:proofErr w:type="gramEnd"/>
+      <w:r>
+        <w:rPr>
+          <w:color w:val="auto"/>
+        </w:rPr>
+        <w:t xml:space="preserve"> 50 is enveloped with a red box to highlight the upward streaming of the output.</w:t>
       </w:r>
     </w:p>
     <w:sectPr>
@@ -6546,7 +7577,6 @@
       </w:rPr>
     </w:lvl>
     <w:lvl w:ilvl="1" w:tplc="F120EF10">
-      <w:start w:val="-16397"/>
       <w:numFmt w:val="bullet"/>
       <w:lvlText w:val="•"/>
       <w:lvlJc w:val="left"/>
@@ -8286,7 +9316,7 @@
 </file>
 
 <file path=customXml/itemProps1.xml><?xml version="1.0" encoding="utf-8"?>
-<ds:datastoreItem xmlns:ds="http://schemas.openxmlformats.org/officeDocument/2006/customXml" ds:itemID="{865F84DE-531C-E441-9F37-08581E61D066}">
+<ds:datastoreItem xmlns:ds="http://schemas.openxmlformats.org/officeDocument/2006/customXml" ds:itemID="{03F78235-1BF2-9A4D-8B6B-EFEF695B1D64}">
   <ds:schemaRefs>
     <ds:schemaRef ds:uri="http://schemas.openxmlformats.org/officeDocument/2006/bibliography"/>
   </ds:schemaRefs>

</xml_diff>

<commit_message>
Scheduler working for any user; add footer
</commit_message>
<xml_diff>
--- a/docs/SciPaaS.docx
+++ b/docs/SciPaaS.docx
@@ -507,7 +507,19 @@
         <w:rPr>
           <w:sz w:val="20"/>
         </w:rPr>
-        <w:t xml:space="preserve">The only problem is that most computational scientists that I know have </w:t>
+        <w:t>The only problem is tha</w:t>
+      </w:r>
+      <w:r>
+        <w:rPr>
+          <w:sz w:val="20"/>
+        </w:rPr>
+        <w:t xml:space="preserve">t most computational scientists </w:t>
+      </w:r>
+      <w:r>
+        <w:rPr>
+          <w:sz w:val="20"/>
+        </w:rPr>
+        <w:t xml:space="preserve">have </w:t>
       </w:r>
       <w:r>
         <w:rPr>
@@ -565,7 +577,7 @@
         <w:rPr>
           <w:sz w:val="20"/>
         </w:rPr>
-        <w:t>leaving them the main responsibility of just writing good code that takes some numerical inputs and produces some numerical outputs.</w:t>
+        <w:t>leaving them the responsibility of just writing good code that takes some numerical inputs and produces some numerical outputs.</w:t>
       </w:r>
     </w:p>
     <w:p>
@@ -774,7 +786,55 @@
         <w:rPr>
           <w:sz w:val="20"/>
         </w:rPr>
-        <w:t xml:space="preserve">  Essentially, there was no package I could find that I could simply upload my app and start to run on the cloud.</w:t>
+        <w:t xml:space="preserve">  </w:t>
+      </w:r>
+      <w:r>
+        <w:rPr>
+          <w:sz w:val="20"/>
+        </w:rPr>
+        <w:t>However</w:t>
+      </w:r>
+      <w:r>
+        <w:rPr>
+          <w:sz w:val="20"/>
+        </w:rPr>
+        <w:t xml:space="preserve">, there </w:t>
+      </w:r>
+      <w:r>
+        <w:rPr>
+          <w:sz w:val="20"/>
+        </w:rPr>
+        <w:t>have been</w:t>
+      </w:r>
+      <w:r>
+        <w:rPr>
+          <w:sz w:val="20"/>
+        </w:rPr>
+        <w:t xml:space="preserve"> no </w:t>
+      </w:r>
+      <w:r>
+        <w:rPr>
+          <w:sz w:val="20"/>
+        </w:rPr>
+        <w:t>packages available to s</w:t>
+      </w:r>
+      <w:r>
+        <w:rPr>
+          <w:sz w:val="20"/>
+        </w:rPr>
+        <w:t xml:space="preserve">imply upload </w:t>
+      </w:r>
+      <w:r>
+        <w:rPr>
+          <w:sz w:val="20"/>
+        </w:rPr>
+        <w:t>an</w:t>
+      </w:r>
+      <w:r>
+        <w:rPr>
+          <w:sz w:val="20"/>
+        </w:rPr>
+        <w:t xml:space="preserve"> app and start to run on the cloud.</w:t>
       </w:r>
       <w:r>
         <w:rPr>
@@ -1127,7 +1187,21 @@
           <w:sz w:val="20"/>
           <w:szCs w:val="20"/>
         </w:rPr>
-        <w:t xml:space="preserve"> plotting library interface</w:t>
+        <w:t xml:space="preserve"> </w:t>
+      </w:r>
+      <w:r>
+        <w:rPr>
+          <w:sz w:val="20"/>
+          <w:szCs w:val="20"/>
+        </w:rPr>
+        <w:t xml:space="preserve">a </w:t>
+      </w:r>
+      <w:r>
+        <w:rPr>
+          <w:sz w:val="20"/>
+          <w:szCs w:val="20"/>
+        </w:rPr>
+        <w:t>plotting library interface</w:t>
       </w:r>
     </w:p>
     <w:p>
@@ -1309,7 +1383,21 @@
           <w:sz w:val="20"/>
           <w:szCs w:val="20"/>
         </w:rPr>
-        <w:t>Simple DB-based scheduler</w:t>
+        <w:t>Simple DB-based</w:t>
+      </w:r>
+      <w:r>
+        <w:rPr>
+          <w:sz w:val="20"/>
+          <w:szCs w:val="20"/>
+        </w:rPr>
+        <w:t xml:space="preserve"> </w:t>
+      </w:r>
+      <w:r>
+        <w:rPr>
+          <w:sz w:val="20"/>
+          <w:szCs w:val="20"/>
+        </w:rPr>
+        <w:t>scheduler</w:t>
       </w:r>
     </w:p>
     <w:p>
@@ -1413,7 +1501,21 @@
           <w:sz w:val="20"/>
           <w:szCs w:val="20"/>
         </w:rPr>
-        <w:t>After considering a number of alternative languages, such as Java and Ruby, Python was chosen because it seems to have one of the largest scient</w:t>
+        <w:t xml:space="preserve">After considering a number of alternative languages, such as Java and Ruby, Python was chosen </w:t>
+      </w:r>
+      <w:r>
+        <w:rPr>
+          <w:sz w:val="20"/>
+          <w:szCs w:val="20"/>
+        </w:rPr>
+        <w:t>for three reasons: (1)</w:t>
+      </w:r>
+      <w:r>
+        <w:rPr>
+          <w:sz w:val="20"/>
+          <w:szCs w:val="20"/>
+        </w:rPr>
+        <w:t xml:space="preserve"> it seems to have one of the largest scient</w:t>
       </w:r>
       <w:r>
         <w:rPr>
@@ -1427,7 +1529,14 @@
           <w:sz w:val="20"/>
           <w:szCs w:val="20"/>
         </w:rPr>
-        <w:t>also because there are numerous open-</w:t>
+        <w:t xml:space="preserve">(2) </w:t>
+      </w:r>
+      <w:r>
+        <w:rPr>
+          <w:sz w:val="20"/>
+          <w:szCs w:val="20"/>
+        </w:rPr>
+        <w:t xml:space="preserve">there are </w:t>
       </w:r>
       <w:r>
         <w:rPr>
@@ -1435,14 +1544,42 @@
           <w:szCs w:val="20"/>
         </w:rPr>
         <w:lastRenderedPageBreak/>
-        <w:t>source web a</w:t>
-      </w:r>
-      <w:r>
-        <w:rPr>
-          <w:sz w:val="20"/>
-          <w:szCs w:val="20"/>
-        </w:rPr>
-        <w:t xml:space="preserve">pplication frameworks available, and finally because many of the cloud PAAS providers support Python-based applications (e.g. </w:t>
+        <w:t xml:space="preserve">numerous open-source </w:t>
+      </w:r>
+      <w:r>
+        <w:rPr>
+          <w:sz w:val="20"/>
+          <w:szCs w:val="20"/>
+        </w:rPr>
+        <w:t xml:space="preserve">python-based </w:t>
+      </w:r>
+      <w:r>
+        <w:rPr>
+          <w:sz w:val="20"/>
+          <w:szCs w:val="20"/>
+        </w:rPr>
+        <w:t>web a</w:t>
+      </w:r>
+      <w:r>
+        <w:rPr>
+          <w:sz w:val="20"/>
+          <w:szCs w:val="20"/>
+        </w:rPr>
+        <w:t xml:space="preserve">pplication frameworks available, and </w:t>
+      </w:r>
+      <w:r>
+        <w:rPr>
+          <w:sz w:val="20"/>
+          <w:szCs w:val="20"/>
+        </w:rPr>
+        <w:t xml:space="preserve">(3) </w:t>
+      </w:r>
+      <w:r>
+        <w:rPr>
+          <w:sz w:val="20"/>
+          <w:szCs w:val="20"/>
+        </w:rPr>
+        <w:t xml:space="preserve">finally because many of the cloud PAAS providers support Python-based applications (e.g. </w:t>
       </w:r>
       <w:r>
         <w:rPr>
@@ -1490,14 +1627,17 @@
         </w:rPr>
         <w:t xml:space="preserve">, a convention-over-configuration philosophy was implemented, such that a number of the files (i.e. the binary executable, the default input deck filename, the name of the view template, etc.) all use the name </w:t>
       </w:r>
+      <w:bookmarkStart w:id="0" w:name="_GoBack"/>
       <w:proofErr w:type="spellStart"/>
       <w:r>
         <w:rPr>
+          <w:rFonts w:ascii="Courier" w:hAnsi="Courier"/>
           <w:sz w:val="20"/>
           <w:szCs w:val="20"/>
         </w:rPr>
         <w:t>appname</w:t>
       </w:r>
+      <w:bookmarkEnd w:id="0"/>
       <w:proofErr w:type="spellEnd"/>
       <w:r>
         <w:rPr>
@@ -2807,6 +2947,222 @@
     <w:p>
       <w:pPr>
         <w:jc w:val="both"/>
+        <w:rPr>
+          <w:sz w:val="20"/>
+          <w:szCs w:val="20"/>
+        </w:rPr>
+      </w:pPr>
+      <w:r>
+        <w:rPr>
+          <w:b/>
+          <w:sz w:val="20"/>
+          <w:szCs w:val="20"/>
+          <w:u w:val="single"/>
+        </w:rPr>
+        <w:t>Job scheduler</w:t>
+      </w:r>
+      <w:r>
+        <w:rPr>
+          <w:sz w:val="20"/>
+          <w:szCs w:val="20"/>
+        </w:rPr>
+        <w:t>.</w:t>
+      </w:r>
+      <w:r>
+        <w:rPr>
+          <w:sz w:val="20"/>
+          <w:szCs w:val="20"/>
+        </w:rPr>
+        <w:t xml:space="preserve">  A simple FCFS (first-come first-se</w:t>
+      </w:r>
+      <w:r>
+        <w:rPr>
+          <w:sz w:val="20"/>
+          <w:szCs w:val="20"/>
+        </w:rPr>
+        <w:t xml:space="preserve">rved) scheduler was developed to manage job submissions from the various apps. </w:t>
+      </w:r>
+      <w:r>
+        <w:rPr>
+          <w:sz w:val="20"/>
+          <w:szCs w:val="20"/>
+        </w:rPr>
+        <w:t xml:space="preserve">  Jobs are submitted to a </w:t>
+      </w:r>
+      <w:r>
+        <w:rPr>
+          <w:rFonts w:ascii="Courier" w:hAnsi="Courier"/>
+          <w:sz w:val="20"/>
+          <w:szCs w:val="20"/>
+        </w:rPr>
+        <w:t>jobs</w:t>
+      </w:r>
+      <w:r>
+        <w:rPr>
+          <w:sz w:val="20"/>
+          <w:szCs w:val="20"/>
+        </w:rPr>
+        <w:t xml:space="preserve"> </w:t>
+      </w:r>
+      <w:r>
+        <w:rPr>
+          <w:sz w:val="20"/>
+          <w:szCs w:val="20"/>
+        </w:rPr>
+        <w:t>table in the database</w:t>
+      </w:r>
+      <w:r>
+        <w:rPr>
+          <w:sz w:val="20"/>
+          <w:szCs w:val="20"/>
+        </w:rPr>
+        <w:t>,</w:t>
+      </w:r>
+      <w:r>
+        <w:rPr>
+          <w:sz w:val="20"/>
+          <w:szCs w:val="20"/>
+        </w:rPr>
+        <w:t xml:space="preserve"> which maintains state information about each job submission.</w:t>
+      </w:r>
+      <w:r>
+        <w:rPr>
+          <w:sz w:val="20"/>
+          <w:szCs w:val="20"/>
+        </w:rPr>
+        <w:t xml:space="preserve"> </w:t>
+      </w:r>
+      <w:r>
+        <w:rPr>
+          <w:sz w:val="20"/>
+          <w:szCs w:val="20"/>
+        </w:rPr>
+        <w:t xml:space="preserve">The scheduler has a separate polling thread which repeatedly polls the database and </w:t>
+      </w:r>
+      <w:r>
+        <w:rPr>
+          <w:sz w:val="20"/>
+          <w:szCs w:val="20"/>
+        </w:rPr>
+        <w:t>starts executing</w:t>
+      </w:r>
+      <w:r>
+        <w:rPr>
+          <w:sz w:val="20"/>
+          <w:szCs w:val="20"/>
+        </w:rPr>
+        <w:t xml:space="preserve"> the job that is in the front of the queue.  </w:t>
+      </w:r>
+      <w:r>
+        <w:rPr>
+          <w:sz w:val="20"/>
+          <w:szCs w:val="20"/>
+        </w:rPr>
+        <w:t xml:space="preserve">The jobs in the queue have two possible states </w:t>
+      </w:r>
+      <w:r>
+        <w:rPr>
+          <w:rFonts w:ascii="Courier" w:hAnsi="Courier"/>
+          <w:sz w:val="20"/>
+          <w:szCs w:val="20"/>
+        </w:rPr>
+        <w:t>Q</w:t>
+      </w:r>
+      <w:r>
+        <w:rPr>
+          <w:sz w:val="20"/>
+          <w:szCs w:val="20"/>
+        </w:rPr>
+        <w:t xml:space="preserve"> for waiting in queue and </w:t>
+      </w:r>
+      <w:r>
+        <w:rPr>
+          <w:rFonts w:ascii="Courier" w:hAnsi="Courier"/>
+          <w:sz w:val="20"/>
+          <w:szCs w:val="20"/>
+        </w:rPr>
+        <w:t>R</w:t>
+      </w:r>
+      <w:r>
+        <w:rPr>
+          <w:sz w:val="20"/>
+          <w:szCs w:val="20"/>
+        </w:rPr>
+        <w:t xml:space="preserve"> for running.  Each job is run in a separate execution thread.  When the execution thread finishes, the job is immediately deleted from the jobs table.</w:t>
+      </w:r>
+      <w:r>
+        <w:rPr>
+          <w:sz w:val="20"/>
+          <w:szCs w:val="20"/>
+        </w:rPr>
+        <w:t xml:space="preserve">  </w:t>
+      </w:r>
+      <w:proofErr w:type="gramStart"/>
+      <w:r>
+        <w:rPr>
+          <w:sz w:val="20"/>
+          <w:szCs w:val="20"/>
+        </w:rPr>
+        <w:t>Figure ?</w:t>
+      </w:r>
+      <w:proofErr w:type="gramEnd"/>
+      <w:r>
+        <w:rPr>
+          <w:sz w:val="20"/>
+          <w:szCs w:val="20"/>
+        </w:rPr>
+        <w:t xml:space="preserve">? </w:t>
+      </w:r>
+      <w:proofErr w:type="gramStart"/>
+      <w:r>
+        <w:rPr>
+          <w:sz w:val="20"/>
+          <w:szCs w:val="20"/>
+        </w:rPr>
+        <w:t>shows</w:t>
+      </w:r>
+      <w:proofErr w:type="gramEnd"/>
+      <w:r>
+        <w:rPr>
+          <w:sz w:val="20"/>
+          <w:szCs w:val="20"/>
+        </w:rPr>
+        <w:t xml:space="preserve"> an example of the jobs </w:t>
+      </w:r>
+      <w:r>
+        <w:rPr>
+          <w:sz w:val="20"/>
+          <w:szCs w:val="20"/>
+        </w:rPr>
+        <w:t>view</w:t>
+      </w:r>
+      <w:r>
+        <w:rPr>
+          <w:sz w:val="20"/>
+          <w:szCs w:val="20"/>
+        </w:rPr>
+        <w:t xml:space="preserve"> with multiple jobs submitted and one job running at a time</w:t>
+      </w:r>
+      <w:r>
+        <w:rPr>
+          <w:sz w:val="20"/>
+          <w:szCs w:val="20"/>
+        </w:rPr>
+        <w:t>.</w:t>
+      </w:r>
+    </w:p>
+    <w:p>
+      <w:pPr>
+        <w:jc w:val="both"/>
+        <w:rPr>
+          <w:sz w:val="20"/>
+          <w:szCs w:val="20"/>
+        </w:rPr>
+      </w:pPr>
+    </w:p>
+    <w:p>
+      <w:pPr>
+        <w:jc w:val="both"/>
       </w:pPr>
       <w:r>
         <w:rPr>
@@ -2817,7 +3173,7 @@
         <mc:AlternateContent>
           <mc:Choice Requires="wpg">
             <w:drawing>
-              <wp:inline distT="0" distB="0" distL="0" distR="0" wp14:anchorId="1DA65706" wp14:editId="3946CBB4">
+              <wp:inline distT="0" distB="0" distL="0" distR="0" wp14:anchorId="1DA65706" wp14:editId="5236FA9E">
                 <wp:extent cx="2971800" cy="2559050"/>
                 <wp:effectExtent l="50800" t="0" r="76200" b="6350"/>
                 <wp:docPr id="117" name="Group 24"/>
@@ -2999,14 +3355,27 @@
                                     <w:pStyle w:val="NormalWeb"/>
                                     <w:spacing w:before="0" w:beforeAutospacing="0" w:after="0" w:afterAutospacing="0"/>
                                     <w:jc w:val="center"/>
+                                    <w:rPr>
+                                      <w:sz w:val="22"/>
+                                    </w:rPr>
                                   </w:pPr>
                                   <w:r>
                                     <w:rPr>
                                       <w:rFonts w:asciiTheme="minorHAnsi" w:eastAsia="ＭＳ 明朝" w:hAnsi="Cambria"/>
                                       <w:color w:val="000000"/>
                                       <w:kern w:val="24"/>
+                                      <w:sz w:val="22"/>
                                     </w:rPr>
-                                    <w:t>Post-process</w:t>
+                                    <w:t>P</w:t>
+                                  </w:r>
+                                  <w:r>
+                                    <w:rPr>
+                                      <w:rFonts w:asciiTheme="minorHAnsi" w:eastAsia="ＭＳ 明朝" w:hAnsi="Cambria"/>
+                                      <w:color w:val="000000"/>
+                                      <w:kern w:val="24"/>
+                                      <w:sz w:val="22"/>
+                                    </w:rPr>
+                                    <w:t>lot</w:t>
                                   </w:r>
                                 </w:p>
                               </w:txbxContent>
@@ -3696,14 +4065,27 @@
                               <w:pStyle w:val="NormalWeb"/>
                               <w:spacing w:before="0" w:beforeAutospacing="0" w:after="0" w:afterAutospacing="0"/>
                               <w:jc w:val="center"/>
+                              <w:rPr>
+                                <w:sz w:val="22"/>
+                              </w:rPr>
                             </w:pPr>
                             <w:r>
                               <w:rPr>
                                 <w:rFonts w:asciiTheme="minorHAnsi" w:eastAsia="ＭＳ 明朝" w:hAnsi="Cambria"/>
                                 <w:color w:val="000000"/>
                                 <w:kern w:val="24"/>
+                                <w:sz w:val="22"/>
                               </w:rPr>
-                              <w:t>Post-process</w:t>
+                              <w:t>P</w:t>
+                            </w:r>
+                            <w:r>
+                              <w:rPr>
+                                <w:rFonts w:asciiTheme="minorHAnsi" w:eastAsia="ＭＳ 明朝" w:hAnsi="Cambria"/>
+                                <w:color w:val="000000"/>
+                                <w:kern w:val="24"/>
+                                <w:sz w:val="22"/>
+                              </w:rPr>
+                              <w:t>lot</w:t>
                             </w:r>
                           </w:p>
                         </w:txbxContent>
@@ -7454,8 +7836,6 @@
           </wp:inline>
         </w:drawing>
       </w:r>
-      <w:bookmarkStart w:id="0" w:name="_GoBack"/>
-      <w:bookmarkEnd w:id="0"/>
     </w:p>
     <w:p>
       <w:pPr>
@@ -9316,7 +9696,7 @@
 </file>
 
 <file path=customXml/itemProps1.xml><?xml version="1.0" encoding="utf-8"?>
-<ds:datastoreItem xmlns:ds="http://schemas.openxmlformats.org/officeDocument/2006/customXml" ds:itemID="{03F78235-1BF2-9A4D-8B6B-EFEF695B1D64}">
+<ds:datastoreItem xmlns:ds="http://schemas.openxmlformats.org/officeDocument/2006/customXml" ds:itemID="{FD8620BF-2902-A247-A7DC-90908D38F150}">
   <ds:schemaRefs>
     <ds:schemaRef ds:uri="http://schemas.openxmlformats.org/officeDocument/2006/bibliography"/>
   </ds:schemaRefs>

</xml_diff>

<commit_message>
Add INI file reader/writer using ConfigParser (preliminary)
</commit_message>
<xml_diff>
--- a/docs/SciPaaS.docx
+++ b/docs/SciPaaS.docx
@@ -11,6 +11,8 @@
           <w:sz w:val="32"/>
         </w:rPr>
       </w:pPr>
+      <w:bookmarkStart w:id="0" w:name="_GoBack"/>
+      <w:bookmarkEnd w:id="0"/>
       <w:proofErr w:type="spellStart"/>
       <w:r>
         <w:rPr>
@@ -101,6 +103,24 @@
         </w:rPr>
         <w:t xml:space="preserve"> the cloud</w:t>
       </w:r>
+      <w:r>
+        <w:rPr>
+          <w:rFonts w:ascii="Arial" w:hAnsi="Arial" w:cs="Arial"/>
+          <w:b/>
+          <w:sz w:val="32"/>
+        </w:rPr>
+        <w:t xml:space="preserve"> </w:t>
+      </w:r>
+    </w:p>
+    <w:p>
+      <w:pPr>
+        <w:jc w:val="center"/>
+        <w:rPr>
+          <w:rFonts w:ascii="Arial" w:hAnsi="Arial" w:cs="Arial"/>
+          <w:b/>
+          <w:sz w:val="32"/>
+        </w:rPr>
+      </w:pPr>
     </w:p>
     <w:p>
       <w:pPr>
@@ -691,7 +711,14 @@
         <w:rPr>
           <w:sz w:val="20"/>
         </w:rPr>
-        <w:t xml:space="preserve"> integration with EC2 and </w:t>
+        <w:t xml:space="preserve"> integration </w:t>
+      </w:r>
+      <w:r>
+        <w:rPr>
+          <w:sz w:val="20"/>
+        </w:rPr>
+        <w:lastRenderedPageBreak/>
+        <w:t xml:space="preserve">with EC2 and </w:t>
       </w:r>
       <w:proofErr w:type="spellStart"/>
       <w:r>
@@ -723,14 +750,7 @@
         <w:rPr>
           <w:sz w:val="20"/>
         </w:rPr>
-        <w:t xml:space="preserve"> provides much of the backend infrastructure for running applications, but </w:t>
-      </w:r>
-      <w:r>
-        <w:rPr>
-          <w:sz w:val="20"/>
-        </w:rPr>
-        <w:lastRenderedPageBreak/>
-        <w:t xml:space="preserve">relies on other software such as </w:t>
+        <w:t xml:space="preserve"> provides much of the backend infrastructure for running applications, but relies on other software such as </w:t>
       </w:r>
       <w:proofErr w:type="spellStart"/>
       <w:r>
@@ -1501,6 +1521,7 @@
           <w:sz w:val="20"/>
           <w:szCs w:val="20"/>
         </w:rPr>
+        <w:lastRenderedPageBreak/>
         <w:t xml:space="preserve">After considering a number of alternative languages, such as Java and Ruby, Python was chosen </w:t>
       </w:r>
       <w:r>
@@ -1536,15 +1557,7 @@
           <w:sz w:val="20"/>
           <w:szCs w:val="20"/>
         </w:rPr>
-        <w:t xml:space="preserve">there are </w:t>
-      </w:r>
-      <w:r>
-        <w:rPr>
-          <w:sz w:val="20"/>
-          <w:szCs w:val="20"/>
-        </w:rPr>
-        <w:lastRenderedPageBreak/>
-        <w:t xml:space="preserve">numerous open-source </w:t>
+        <w:t xml:space="preserve">there are numerous open-source </w:t>
       </w:r>
       <w:r>
         <w:rPr>
@@ -1627,7 +1640,6 @@
         </w:rPr>
         <w:t xml:space="preserve">, a convention-over-configuration philosophy was implemented, such that a number of the files (i.e. the binary executable, the default input deck filename, the name of the view template, etc.) all use the name </w:t>
       </w:r>
-      <w:bookmarkStart w:id="0" w:name="_GoBack"/>
       <w:proofErr w:type="spellStart"/>
       <w:r>
         <w:rPr>
@@ -1637,7 +1649,6 @@
         </w:rPr>
         <w:t>appname</w:t>
       </w:r>
-      <w:bookmarkEnd w:id="0"/>
       <w:proofErr w:type="spellEnd"/>
       <w:r>
         <w:rPr>
@@ -2619,23 +2630,7 @@
           <w:sz w:val="20"/>
           <w:szCs w:val="20"/>
         </w:rPr>
-        <w:t xml:space="preserve"> in the current </w:t>
-      </w:r>
-      <w:proofErr w:type="gramStart"/>
-      <w:r>
-        <w:rPr>
-          <w:sz w:val="20"/>
-          <w:szCs w:val="20"/>
-        </w:rPr>
-        <w:t>example</w:t>
-      </w:r>
-      <w:proofErr w:type="gramEnd"/>
-      <w:r>
-        <w:rPr>
-          <w:sz w:val="20"/>
-          <w:szCs w:val="20"/>
-        </w:rPr>
-        <w:t>).</w:t>
+        <w:t xml:space="preserve"> in the current example).</w:t>
       </w:r>
     </w:p>
     <w:p>
@@ -4439,7 +4434,6 @@
         </w:rPr>
         <w:t xml:space="preserve">Figure </w:t>
       </w:r>
-      <w:proofErr w:type="gramEnd"/>
       <w:r>
         <w:rPr>
           <w:color w:val="auto"/>
@@ -4476,7 +4470,6 @@
         </w:rPr>
         <w:fldChar w:fldCharType="end"/>
       </w:r>
-      <w:proofErr w:type="gramStart"/>
       <w:r>
         <w:rPr>
           <w:color w:val="auto"/>
@@ -4792,42 +4785,32 @@
           <w:sz w:val="20"/>
           <w:szCs w:val="20"/>
         </w:rPr>
-        <w:t>Implement multi-threaded approach to spawning jobs.</w:t>
+        <w:t>Administration view for starting and stopping</w:t>
+      </w:r>
+      <w:r>
+        <w:rPr>
+          <w:sz w:val="20"/>
+          <w:szCs w:val="20"/>
+        </w:rPr>
+        <w:t xml:space="preserve"> additional</w:t>
+      </w:r>
+      <w:r>
+        <w:rPr>
+          <w:sz w:val="20"/>
+          <w:szCs w:val="20"/>
+        </w:rPr>
+        <w:t xml:space="preserve"> EC2 machines.</w:t>
       </w:r>
     </w:p>
     <w:p>
       <w:pPr>
         <w:pStyle w:val="ListParagraph"/>
-        <w:numPr>
-          <w:ilvl w:val="0"/>
-          <w:numId w:val="6"/>
-        </w:numPr>
-        <w:rPr>
-          <w:sz w:val="20"/>
-          <w:szCs w:val="20"/>
-        </w:rPr>
-      </w:pPr>
-      <w:r>
-        <w:rPr>
-          <w:sz w:val="20"/>
-          <w:szCs w:val="20"/>
-        </w:rPr>
-        <w:t>Administration view for starting and stopping</w:t>
-      </w:r>
-      <w:r>
-        <w:rPr>
-          <w:sz w:val="20"/>
-          <w:szCs w:val="20"/>
-        </w:rPr>
-        <w:t xml:space="preserve"> additional</w:t>
-      </w:r>
-      <w:r>
-        <w:rPr>
-          <w:sz w:val="20"/>
-          <w:szCs w:val="20"/>
-        </w:rPr>
-        <w:t xml:space="preserve"> EC2 machines.</w:t>
-      </w:r>
+        <w:ind w:left="768"/>
+        <w:rPr>
+          <w:sz w:val="20"/>
+          <w:szCs w:val="20"/>
+        </w:rPr>
+      </w:pPr>
     </w:p>
     <w:p>
       <w:pPr>
@@ -6028,7 +6011,6 @@
         </w:rPr>
         <w:t xml:space="preserve">Figure </w:t>
       </w:r>
-      <w:proofErr w:type="gramEnd"/>
       <w:r>
         <w:rPr>
           <w:color w:val="auto"/>
@@ -6065,7 +6047,6 @@
         </w:rPr>
         <w:fldChar w:fldCharType="end"/>
       </w:r>
-      <w:proofErr w:type="gramStart"/>
       <w:r>
         <w:rPr>
           <w:color w:val="auto"/>
@@ -6174,7 +6155,6 @@
         </w:rPr>
         <w:t xml:space="preserve">Figure </w:t>
       </w:r>
-      <w:proofErr w:type="gramEnd"/>
       <w:r>
         <w:rPr>
           <w:color w:val="auto"/>
@@ -6206,7 +6186,6 @@
         </w:rPr>
         <w:fldChar w:fldCharType="end"/>
       </w:r>
-      <w:proofErr w:type="gramStart"/>
       <w:r>
         <w:rPr>
           <w:color w:val="auto"/>
@@ -6328,7 +6307,6 @@
         </w:rPr>
         <w:t xml:space="preserve">Figure </w:t>
       </w:r>
-      <w:proofErr w:type="gramEnd"/>
       <w:r>
         <w:rPr>
           <w:color w:val="auto"/>
@@ -6365,7 +6343,6 @@
         </w:rPr>
         <w:fldChar w:fldCharType="end"/>
       </w:r>
-      <w:proofErr w:type="gramStart"/>
       <w:r>
         <w:rPr>
           <w:color w:val="auto"/>
@@ -8933,6 +8910,7 @@
   <w:style w:type="character" w:default="1" w:styleId="DefaultParagraphFont">
     <w:name w:val="Default Paragraph Font"/>
     <w:uiPriority w:val="1"/>
+    <w:semiHidden/>
     <w:unhideWhenUsed/>
   </w:style>
   <w:style w:type="table" w:default="1" w:styleId="TableNormal">
@@ -9243,6 +9221,7 @@
   <w:style w:type="character" w:default="1" w:styleId="DefaultParagraphFont">
     <w:name w:val="Default Paragraph Font"/>
     <w:uiPriority w:val="1"/>
+    <w:semiHidden/>
     <w:unhideWhenUsed/>
   </w:style>
   <w:style w:type="table" w:default="1" w:styleId="TableNormal">
@@ -9696,7 +9675,7 @@
 </file>
 
 <file path=customXml/itemProps1.xml><?xml version="1.0" encoding="utf-8"?>
-<ds:datastoreItem xmlns:ds="http://schemas.openxmlformats.org/officeDocument/2006/customXml" ds:itemID="{FD8620BF-2902-A247-A7DC-90908D38F150}">
+<ds:datastoreItem xmlns:ds="http://schemas.openxmlformats.org/officeDocument/2006/customXml" ds:itemID="{29E450DF-B9A1-AB4D-A877-65D2F5FCAAD7}">
   <ds:schemaRefs>
     <ds:schemaRef ds:uri="http://schemas.openxmlformats.org/officeDocument/2006/bibliography"/>
   </ds:schemaRefs>

</xml_diff>

<commit_message>
Get DAL working for simple test case
</commit_message>
<xml_diff>
--- a/docs/SciPaaS.docx
+++ b/docs/SciPaaS.docx
@@ -121,6 +121,9 @@
         </w:rPr>
         <w:footnoteReference w:customMarkFollows="1" w:id="2"/>
         <w:sym w:font="Symbol" w:char="F020"/>
+      </w:r>
+      <w:r>
+        <w:t>, Will Scott</w:t>
       </w:r>
     </w:p>
     <w:p>
@@ -2549,7 +2552,13 @@
       </w:r>
       <w:proofErr w:type="spellEnd"/>
       <w:r>
-        <w:t xml:space="preserve"> currently can handle two different types of standard input deck formats: (1) </w:t>
+        <w:t xml:space="preserve"> currently can handle </w:t>
+      </w:r>
+      <w:r>
+        <w:t>three</w:t>
+      </w:r>
+      <w:r>
+        <w:t xml:space="preserve"> different types of standard input deck formats: (1) </w:t>
       </w:r>
       <w:proofErr w:type="spellStart"/>
       <w:r>
@@ -2569,15 +2578,34 @@
         <w:t>INI</w:t>
       </w:r>
       <w:r>
-        <w:t xml:space="preserve"> </w:t>
-      </w:r>
-      <w:proofErr w:type="gramStart"/>
-      <w:r>
-        <w:t>format  which</w:t>
-      </w:r>
-      <w:proofErr w:type="gramEnd"/>
-      <w:r>
-        <w:t xml:space="preserve"> is a standard configuration file typically used in Windows applications.</w:t>
+        <w:t xml:space="preserve"> format </w:t>
+      </w:r>
+      <w:r>
+        <w:t>which is a standard configuration file typical</w:t>
+      </w:r>
+      <w:r>
+        <w:t xml:space="preserve">ly used in Windows applications, and (3) </w:t>
+      </w:r>
+      <w:r>
+        <w:rPr>
+          <w:i/>
+        </w:rPr>
+        <w:t>xml</w:t>
+      </w:r>
+      <w:r>
+        <w:t xml:space="preserve"> format commonly used in Java applications </w:t>
+      </w:r>
+      <w:r>
+        <w:t>(</w:t>
+      </w:r>
+      <w:r>
+        <w:t>among others</w:t>
+      </w:r>
+      <w:r>
+        <w:t>)</w:t>
+      </w:r>
+      <w:r>
+        <w:t>.</w:t>
       </w:r>
     </w:p>
     <w:p>
@@ -2601,7 +2629,12 @@
       </w:r>
       <w:proofErr w:type="spellEnd"/>
       <w:r>
-        <w:t xml:space="preserve">, the INI reader/writer makes use of Python’s built-in </w:t>
+        <w:t>, the INI reader/writer makes use of Pyth</w:t>
+      </w:r>
+      <w:bookmarkStart w:id="1" w:name="_GoBack"/>
+      <w:bookmarkEnd w:id="1"/>
+      <w:r>
+        <w:t xml:space="preserve">on’s built-in </w:t>
       </w:r>
       <w:proofErr w:type="spellStart"/>
       <w:r>
@@ -2656,12 +2689,7 @@
       </w:r>
       <w:proofErr w:type="spellEnd"/>
       <w:r>
-        <w:t xml:space="preserve"> is based on a micro-web </w:t>
-      </w:r>
-      <w:bookmarkStart w:id="1" w:name="_GoBack"/>
-      <w:bookmarkEnd w:id="1"/>
-      <w:r>
-        <w:t>framework called Bottle (</w:t>
+        <w:t xml:space="preserve"> is based on a micro-web framework called Bottle (</w:t>
       </w:r>
       <w:hyperlink r:id="rId9" w:history="1">
         <w:r>
@@ -13050,7 +13078,7 @@
 </file>
 
 <file path=customXml/itemProps1.xml><?xml version="1.0" encoding="utf-8"?>
-<ds:datastoreItem xmlns:ds="http://schemas.openxmlformats.org/officeDocument/2006/customXml" ds:itemID="{BA1297B0-FE89-DC44-AB50-7C94C12699BE}">
+<ds:datastoreItem xmlns:ds="http://schemas.openxmlformats.org/officeDocument/2006/customXml" ds:itemID="{50A89E9F-3DBC-074B-9101-9981563EE8AA}">
   <ds:schemaRefs>
     <ds:schemaRef ds:uri="http://schemas.openxmlformats.org/officeDocument/2006/bibliography"/>
   </ds:schemaRefs>

</xml_diff>

<commit_message>
Cleanup/remove all references to sqlite in scipaas.py
</commit_message>
<xml_diff>
--- a/docs/SciPaaS.docx
+++ b/docs/SciPaaS.docx
@@ -16,7 +16,6 @@
           <w:szCs w:val="48"/>
         </w:rPr>
       </w:pPr>
-      <w:proofErr w:type="spellStart"/>
       <w:r>
         <w:rPr>
           <w:kern w:val="28"/>
@@ -41,7 +40,6 @@
         </w:rPr>
         <w:t>aS</w:t>
       </w:r>
-      <w:proofErr w:type="spellEnd"/>
       <w:r>
         <w:rPr>
           <w:kern w:val="28"/>
@@ -159,47 +157,11 @@
         </w:rPr>
         <w:t xml:space="preserve"> </w:t>
       </w:r>
-      <w:proofErr w:type="spellStart"/>
       <w:r>
         <w:rPr>
           <w:b w:val="0"/>
         </w:rPr>
-        <w:t>SciPaaS</w:t>
-      </w:r>
-      <w:proofErr w:type="spellEnd"/>
-      <w:r>
-        <w:rPr>
-          <w:b w:val="0"/>
-        </w:rPr>
-        <w:t xml:space="preserve"> is a prototype development of an execution platform/middleware designed to make it easy for scientists to rapidly deploy their scientific applications (apps) to the cloud.  It provides all the necessary infrastructure for running typical IXP (Input-</w:t>
-      </w:r>
-      <w:proofErr w:type="spellStart"/>
-      <w:r>
-        <w:rPr>
-          <w:b w:val="0"/>
-        </w:rPr>
-        <w:t>eXecute</w:t>
-      </w:r>
-      <w:proofErr w:type="spellEnd"/>
-      <w:r>
-        <w:rPr>
-          <w:b w:val="0"/>
-        </w:rPr>
-        <w:t xml:space="preserve">-Plot) style apps, including: a web interface, post-processing and plotting capabilities, job scheduling, real-time monitoring of running jobs, and even a file/case manager.   In this paper, first the system architecture is described and then is demonstrated for a two scientific applications: (1) a simple finite-difference solver of the </w:t>
-      </w:r>
-      <w:proofErr w:type="spellStart"/>
-      <w:r>
-        <w:rPr>
-          <w:b w:val="0"/>
-        </w:rPr>
-        <w:t>inviscid</w:t>
-      </w:r>
-      <w:proofErr w:type="spellEnd"/>
-      <w:r>
-        <w:rPr>
-          <w:b w:val="0"/>
-        </w:rPr>
-        <w:t xml:space="preserve"> Burger’s equation, and (2) </w:t>
+        <w:t xml:space="preserve">SciPaaS is a prototype development of an execution platform/middleware designed to make it easy for scientists to rapidly deploy their scientific applications (apps) to the cloud.  It provides all the necessary infrastructure for running typical IXP (Input-eXecute-Plot) style apps, including: a web interface, post-processing and plotting capabilities, job scheduling, real-time monitoring of running jobs, and even a file/case manager.   In this paper, first the system architecture is described and then is demonstrated for a two scientific applications: (1) a simple finite-difference solver of the inviscid Burger’s equation, and (2) </w:t>
       </w:r>
       <w:r>
         <w:rPr>
@@ -288,21 +250,7 @@
         <w:rPr>
           <w:b w:val="0"/>
         </w:rPr>
-        <w:t xml:space="preserve"> (</w:t>
-      </w:r>
-      <w:proofErr w:type="spellStart"/>
-      <w:r>
-        <w:rPr>
-          <w:b w:val="0"/>
-        </w:rPr>
-        <w:t>PaaS</w:t>
-      </w:r>
-      <w:proofErr w:type="spellEnd"/>
-      <w:r>
-        <w:rPr>
-          <w:b w:val="0"/>
-        </w:rPr>
-        <w:t>)</w:t>
+        <w:t xml:space="preserve"> (PaaS)</w:t>
       </w:r>
       <w:r>
         <w:rPr>
@@ -408,31 +356,7 @@
         <w:pStyle w:val="Text"/>
       </w:pPr>
       <w:r>
-        <w:t>With the promise of on-demand computing access, cloud computing has become an invaluable resource for scientists in general.  The problem is that most scientists have little knowledge about the cloud, and much less about how to build a Software-as-as-Service (</w:t>
-      </w:r>
-      <w:proofErr w:type="spellStart"/>
-      <w:r>
-        <w:t>SaaS</w:t>
-      </w:r>
-      <w:proofErr w:type="spellEnd"/>
-      <w:r>
-        <w:t xml:space="preserve">).  The concept of </w:t>
-      </w:r>
-      <w:proofErr w:type="spellStart"/>
-      <w:r>
-        <w:t>SciPaaS</w:t>
-      </w:r>
-      <w:proofErr w:type="spellEnd"/>
-      <w:r>
-        <w:t xml:space="preserve"> is that a scientist could easily create a zip archive of their code containing just the binary executable and a sample input file, upload it to the cloud, and </w:t>
-      </w:r>
-      <w:proofErr w:type="spellStart"/>
-      <w:r>
-        <w:t>SciPaaS</w:t>
-      </w:r>
-      <w:proofErr w:type="spellEnd"/>
-      <w:r>
-        <w:t xml:space="preserve"> would manage all the cloud infrastructure for them, including the input interface, job scheduling, plotting, etc.  This allows the scientists to focus on developing software to solve the problem at hand, without having to worry about the added overhead of developing an interface.</w:t>
+        <w:t>With the promise of on-demand computing access, cloud computing has become an invaluable resource for scientists in general.  The problem is that most scientists have little knowledge about the cloud, and much less about how to build a Software-as-as-Service (SaaS).  The concept of SciPaaS is that a scientist could easily create a zip archive of their code containing just the binary executable and a sample input file, upload it to the cloud, and SciPaaS would manage all the cloud infrastructure for them, including the input interface, job scheduling, plotting, etc.  This allows the scientists to focus on developing software to solve the problem at hand, without having to worry about the added overhead of developing an interface.</w:t>
       </w:r>
     </w:p>
     <w:p>
@@ -506,37 +430,13 @@
         <w:t xml:space="preserve"> a computer cluster. Wu et al. [6]</w:t>
       </w:r>
       <w:r>
-        <w:t xml:space="preserve"> developed a scientific application framework based on </w:t>
-      </w:r>
-      <w:proofErr w:type="spellStart"/>
-      <w:r>
-        <w:t>OpenSo</w:t>
-      </w:r>
-      <w:r>
-        <w:t>cial</w:t>
-      </w:r>
-      <w:proofErr w:type="spellEnd"/>
-      <w:r>
-        <w:t xml:space="preserve"> gadgets.  Krishnan et al. [7]</w:t>
-      </w:r>
-      <w:r>
-        <w:t xml:space="preserve"> developed Opal2, a toolkit basically which can be used to wrap scientific applications and expose them as web services.   Opal2 also provides plugin integration with EC2 and </w:t>
-      </w:r>
-      <w:proofErr w:type="spellStart"/>
-      <w:r>
-        <w:t>Hadoop</w:t>
-      </w:r>
-      <w:proofErr w:type="spellEnd"/>
-      <w:r>
-        <w:t xml:space="preserve">.  Opal2 provides much of the backend infrastructure for running applications, but relies on other software such as </w:t>
-      </w:r>
-      <w:proofErr w:type="spellStart"/>
-      <w:r>
-        <w:t>Kepler</w:t>
-      </w:r>
-      <w:proofErr w:type="spellEnd"/>
-      <w:r>
-        <w:t xml:space="preserve"> for pre-processing, and other codes for post-processing.  </w:t>
+        <w:t xml:space="preserve"> developed a scientific application framework based on OpenSo</w:t>
+      </w:r>
+      <w:r>
+        <w:t>cial gadgets.  Krishnan et al. [7]</w:t>
+      </w:r>
+      <w:r>
+        <w:t xml:space="preserve"> developed Opal2, a toolkit basically which can be used to wrap scientific applications and expose them as web services.   Opal2 also provides plugin integration with EC2 and Hadoop.  Opal2 provides much of the backend infrastructure for running applications, but relies on other software such as Kepler for pre-processing, and other codes for post-processing.  </w:t>
       </w:r>
     </w:p>
     <w:p>
@@ -557,31 +457,7 @@
         <w:t xml:space="preserve">  </w:t>
       </w:r>
       <w:r>
-        <w:t xml:space="preserve">Hu et al. [8] compare four different modern methodologies (simulation model portability [SMP], </w:t>
-      </w:r>
-      <w:proofErr w:type="spellStart"/>
-      <w:r>
-        <w:t>MyExperiment</w:t>
-      </w:r>
-      <w:proofErr w:type="spellEnd"/>
-      <w:r>
-        <w:t xml:space="preserve">, </w:t>
-      </w:r>
-      <w:proofErr w:type="spellStart"/>
-      <w:r>
-        <w:t>NanoHub</w:t>
-      </w:r>
-      <w:proofErr w:type="spellEnd"/>
-      <w:r>
-        <w:t xml:space="preserve">, and </w:t>
-      </w:r>
-      <w:proofErr w:type="spellStart"/>
-      <w:r>
-        <w:t>RunMyCode</w:t>
-      </w:r>
-      <w:proofErr w:type="spellEnd"/>
-      <w:r>
-        <w:t>)</w:t>
+        <w:t>Hu et al. [8] compare four different modern methodologies (simulation model portability [SMP], MyExperiment, NanoHub, and RunMyCode)</w:t>
       </w:r>
       <w:r>
         <w:t>,</w:t>
@@ -595,24 +471,11 @@
         <w:pStyle w:val="Text"/>
       </w:pPr>
       <w:r>
-        <w:t xml:space="preserve">The concept of </w:t>
-      </w:r>
-      <w:proofErr w:type="spellStart"/>
-      <w:r>
-        <w:t>NanoHub</w:t>
-      </w:r>
-      <w:proofErr w:type="spellEnd"/>
-      <w:r>
-        <w:t>, a scientific hub for web-based simu</w:t>
-      </w:r>
-      <w:r>
-        <w:t xml:space="preserve">lation for nanotechnology, is based on the </w:t>
-      </w:r>
-      <w:proofErr w:type="spellStart"/>
-      <w:r>
-        <w:t>HUBZero</w:t>
-      </w:r>
-      <w:proofErr w:type="spellEnd"/>
+        <w:t>The concept of NanoHub, a scientific hub for web-based simu</w:t>
+      </w:r>
+      <w:r>
+        <w:t>lation for nanotechnology, is based on the HUBZero</w:t>
+      </w:r>
       <w:r>
         <w:t xml:space="preserve"> </w:t>
       </w:r>
@@ -627,15 +490,7 @@
         <w:t xml:space="preserve"> (in this case Linux, Apache, MySQL, PHP)</w:t>
       </w:r>
       <w:r>
-        <w:t xml:space="preserve"> approach for the website and content-management system (CMS), while using a Java-based toolkit called </w:t>
-      </w:r>
-      <w:proofErr w:type="spellStart"/>
-      <w:r>
-        <w:t>Rappture</w:t>
-      </w:r>
-      <w:proofErr w:type="spellEnd"/>
-      <w:r>
-        <w:t xml:space="preserve"> (Rapid Application Infrastructure)</w:t>
+        <w:t xml:space="preserve"> approach for the website and content-management system (CMS), while using a Java-based toolkit called Rappture (Rapid Application Infrastructure)</w:t>
       </w:r>
       <w:r>
         <w:t xml:space="preserve"> </w:t>
@@ -664,39 +519,7 @@
         <w:t>Liu et al. [10</w:t>
       </w:r>
       <w:r>
-        <w:t>] provide a detailed architecture for Cloud-based Simulation (</w:t>
-      </w:r>
-      <w:proofErr w:type="spellStart"/>
-      <w:r>
-        <w:t>csim</w:t>
-      </w:r>
-      <w:proofErr w:type="spellEnd"/>
-      <w:r>
-        <w:t>), where they define three key cloud services related to simulation in the cloud: Modeling as a Service (</w:t>
-      </w:r>
-      <w:proofErr w:type="spellStart"/>
-      <w:r>
-        <w:t>MaaS</w:t>
-      </w:r>
-      <w:proofErr w:type="spellEnd"/>
-      <w:r>
-        <w:t>), Execution as a Service (</w:t>
-      </w:r>
-      <w:proofErr w:type="spellStart"/>
-      <w:r>
-        <w:t>EaaS</w:t>
-      </w:r>
-      <w:proofErr w:type="spellEnd"/>
-      <w:r>
-        <w:t>), and Analysis as a Service (</w:t>
-      </w:r>
-      <w:proofErr w:type="spellStart"/>
-      <w:r>
-        <w:t>AaaS</w:t>
-      </w:r>
-      <w:proofErr w:type="spellEnd"/>
-      <w:r>
-        <w:t xml:space="preserve">).  Then they discuss more about more efficient ways of scheduling parallel and distributed applications (PADS) and then present four PADS job scheduling algorithms. </w:t>
+        <w:t xml:space="preserve">] provide a detailed architecture for Cloud-based Simulation (csim), where they define three key cloud services related to simulation in the cloud: Modeling as a Service (MaaS), Execution as a Service (EaaS), and Analysis as a Service (AaaS).  Then they discuss more about more efficient ways of scheduling parallel and distributed applications (PADS) and then present four PADS job scheduling algorithms. </w:t>
       </w:r>
     </w:p>
     <w:p>
@@ -707,21 +530,8 @@
         <w:t>In this paper</w:t>
       </w:r>
       <w:r>
-        <w:t xml:space="preserve">, we propose similar goals as with </w:t>
-      </w:r>
-      <w:proofErr w:type="spellStart"/>
-      <w:r>
-        <w:t>HUBZero</w:t>
-      </w:r>
-      <w:proofErr w:type="spellEnd"/>
-      <w:r>
-        <w:t xml:space="preserve"> and </w:t>
-      </w:r>
-      <w:proofErr w:type="spellStart"/>
-      <w:r>
-        <w:t>Rappture</w:t>
-      </w:r>
-      <w:proofErr w:type="spellEnd"/>
+        <w:t>, we propose similar goals as with HUBZero and Rappture</w:t>
+      </w:r>
       <w:r>
         <w:t>.  However, the goal is to have no external dependencies other than Python, and as such can be quickly deployed on any platform</w:t>
       </w:r>
@@ -783,7 +593,7 @@
         <w:t xml:space="preserve"> rather than the overall architecture</w:t>
       </w:r>
       <w:r>
-        <w:t>.  M</w:t>
+        <w:t>. M</w:t>
       </w:r>
       <w:r>
         <w:t>ore specifically, we focus on developing both a framework and a platform for rapidly deploying an existing or legacy simulation</w:t>
@@ -800,6 +610,32 @@
         <w:pStyle w:val="Text"/>
       </w:pPr>
       <w:r>
+        <w:t>A</w:t>
+      </w:r>
+      <w:r>
+        <w:t>lthough</w:t>
+      </w:r>
+      <w:r>
+        <w:t xml:space="preserve"> other</w:t>
+      </w:r>
+      <w:r>
+        <w:t xml:space="preserve"> </w:t>
+      </w:r>
+      <w:r>
+        <w:t xml:space="preserve">methods exist </w:t>
+      </w:r>
+      <w:bookmarkStart w:id="1" w:name="_GoBack"/>
+      <w:bookmarkEnd w:id="1"/>
+      <w:r>
+        <w:t xml:space="preserve">for creating scientific hubs, they </w:t>
+      </w:r>
+      <w:r>
+        <w:t xml:space="preserve">typically </w:t>
+      </w:r>
+      <w:r>
+        <w:t xml:space="preserve">require much programming, knowledge and time to setup.  </w:t>
+      </w:r>
+      <w:r>
         <w:t>To the authors knowledge</w:t>
       </w:r>
       <w:r>
@@ -825,59 +661,19 @@
         <w:pStyle w:val="Text"/>
       </w:pPr>
       <w:r>
-        <w:t xml:space="preserve">The concept for </w:t>
-      </w:r>
-      <w:proofErr w:type="spellStart"/>
-      <w:r>
-        <w:t>SciPaaS</w:t>
-      </w:r>
-      <w:proofErr w:type="spellEnd"/>
-      <w:r>
-        <w:t xml:space="preserve"> basically came out of developing a Scientific Software-as-a-Service (</w:t>
-      </w:r>
-      <w:proofErr w:type="spellStart"/>
-      <w:r>
-        <w:t>SaaS</w:t>
-      </w:r>
-      <w:proofErr w:type="spellEnd"/>
-      <w:r>
-        <w:t>) interface for a simulation engine called Mendel’s Accountant</w:t>
+        <w:t>The concept for SciPaaS basically came out of developing a Scientific Software-as-a-Service (SaaS) interface for a simulation engine called Mendel’s Accountant</w:t>
       </w:r>
       <w:r>
         <w:t xml:space="preserve"> [1]</w:t>
       </w:r>
       <w:r>
-        <w:t xml:space="preserve">.  Mendel’s Accountant is a </w:t>
-      </w:r>
-      <w:proofErr w:type="gramStart"/>
-      <w:r>
-        <w:t>biologically-realistic</w:t>
-      </w:r>
-      <w:proofErr w:type="gramEnd"/>
-      <w:r>
-        <w:t>, forward-time population genetics simulator which can be used for studying mutation accumulation dynamics in genomes.  During the development of this application a number of key ingredients required for general scientific applications were identified, which we have termed an IXP (Input-</w:t>
-      </w:r>
-      <w:proofErr w:type="spellStart"/>
-      <w:r>
-        <w:t>eXecute</w:t>
-      </w:r>
-      <w:proofErr w:type="spellEnd"/>
-      <w:r>
-        <w:t xml:space="preserve">-Plot) pattern as shown in </w:t>
+        <w:t xml:space="preserve">.  Mendel’s Accountant is a biologically-realistic, forward-time population genetics simulator which can be used for studying mutation accumulation dynamics in genomes.  During the development of this application a number of key ingredients required for general scientific applications were identified, which we have termed an IXP (Input-eXecute-Plot) pattern as shown in </w:t>
       </w:r>
       <w:r>
         <w:t>Fig.</w:t>
       </w:r>
       <w:r>
-        <w:t xml:space="preserve"> 1.  The concept for </w:t>
-      </w:r>
-      <w:proofErr w:type="spellStart"/>
-      <w:r>
-        <w:t>SciPaaS</w:t>
-      </w:r>
-      <w:proofErr w:type="spellEnd"/>
-      <w:r>
-        <w:t xml:space="preserve"> resulted from identifying the common reusable components in many IXP style software systems, such as:</w:t>
+        <w:t xml:space="preserve"> 1.  The concept for SciPaaS resulted from identifying the common reusable components in many IXP style software systems, such as:</w:t>
       </w:r>
     </w:p>
     <w:p>
@@ -889,6 +685,7 @@
         </w:numPr>
       </w:pPr>
       <w:r>
+        <w:lastRenderedPageBreak/>
         <w:t>Interface design</w:t>
       </w:r>
     </w:p>
@@ -901,7 +698,6 @@
         </w:numPr>
       </w:pPr>
       <w:r>
-        <w:lastRenderedPageBreak/>
         <w:t>User authentication</w:t>
       </w:r>
     </w:p>
@@ -958,15 +754,7 @@
         <w:pStyle w:val="Text"/>
       </w:pPr>
       <w:r>
-        <w:t xml:space="preserve">During the development of Mendel’s Accountant, third-party software was used to handle each of these components.  The problem with using third-party software was that it made it very difficult to setup the environment machine to run the simulation.  For example, one of the necessary components, a job scheduler, was implemented using </w:t>
-      </w:r>
-      <w:proofErr w:type="spellStart"/>
-      <w:r>
-        <w:t>OpenPBS</w:t>
-      </w:r>
-      <w:proofErr w:type="spellEnd"/>
-      <w:r>
-        <w:t xml:space="preserve"> (currently rebranded as “Torque”).  This one software alone can take quite some time to setup and also is non-trivial </w:t>
+        <w:t xml:space="preserve">During the development of Mendel’s Accountant, third-party software was used to handle each of these components.  The problem with using third-party software was that it made it very difficult to setup the environment machine to run the simulation.  For example, one of the necessary components, a job scheduler, was implemented using OpenPBS (currently rebranded as “Torque”).  This one software alone can take quite some time to setup and also is non-trivial </w:t>
       </w:r>
       <w:r>
         <w:t>to manage.</w:t>
@@ -977,15 +765,7 @@
         <w:pStyle w:val="Text"/>
       </w:pPr>
       <w:r>
-        <w:t xml:space="preserve">Moreover, by considering a number of similar type software, some design goals were identified as follows.  </w:t>
-      </w:r>
-      <w:proofErr w:type="spellStart"/>
-      <w:r>
-        <w:t>SciPaaS</w:t>
-      </w:r>
-      <w:proofErr w:type="spellEnd"/>
-      <w:r>
-        <w:t xml:space="preserve"> should:</w:t>
+        <w:t>Moreover, by considering a number of similar type software, some design goals were identified as follows.  SciPaaS should:</w:t>
       </w:r>
     </w:p>
     <w:p>
@@ -1069,23 +849,7 @@
         </w:numPr>
       </w:pPr>
       <w:r>
-        <w:t xml:space="preserve">Easily be deployed onto Amazon EC2, Google App Engine (GAE), Google Compute Engine (GCE), or </w:t>
-      </w:r>
-      <w:proofErr w:type="spellStart"/>
-      <w:r>
-        <w:t>RedHat</w:t>
-      </w:r>
-      <w:proofErr w:type="spellEnd"/>
-      <w:r>
-        <w:t xml:space="preserve"> </w:t>
-      </w:r>
-      <w:proofErr w:type="spellStart"/>
-      <w:r>
-        <w:t>OpenShift</w:t>
-      </w:r>
-      <w:proofErr w:type="spellEnd"/>
-      <w:r>
-        <w:t>.</w:t>
+        <w:t>Easily be deployed onto Amazon EC2, Google App Engine (GAE), Google Compute Engine (GCE), or RedHat OpenShift.</w:t>
       </w:r>
     </w:p>
     <w:p>
@@ -1129,31 +893,7 @@
         </w:numPr>
       </w:pPr>
       <w:r>
-        <w:t xml:space="preserve">Deploy to free </w:t>
-      </w:r>
-      <w:proofErr w:type="spellStart"/>
-      <w:r>
-        <w:t>PaaS</w:t>
-      </w:r>
-      <w:proofErr w:type="spellEnd"/>
-      <w:r>
-        <w:t xml:space="preserve"> providers such as </w:t>
-      </w:r>
-      <w:proofErr w:type="spellStart"/>
-      <w:r>
-        <w:t>Heroku</w:t>
-      </w:r>
-      <w:proofErr w:type="spellEnd"/>
-      <w:r>
-        <w:t xml:space="preserve">, </w:t>
-      </w:r>
-      <w:proofErr w:type="spellStart"/>
-      <w:r>
-        <w:t>OpenShift</w:t>
-      </w:r>
-      <w:proofErr w:type="spellEnd"/>
-      <w:r>
-        <w:t>, Google App Engine (GAE), etc.</w:t>
+        <w:t>Deploy to free PaaS providers such as Heroku, OpenShift, Google App Engine (GAE), etc.</w:t>
       </w:r>
     </w:p>
     <w:p>
@@ -1173,40 +913,14 @@
         <w:pStyle w:val="Text"/>
       </w:pPr>
       <w:r>
-        <w:t xml:space="preserve">After considering a number of alternative languages, such as Java and Ruby, Python was chosen for three reasons: (1) it has one of the largest scientific computing communities, (2) there are numerous open-source python-based web application frameworks available, and (3) because many of the cloud </w:t>
-      </w:r>
-      <w:proofErr w:type="spellStart"/>
-      <w:r>
-        <w:t>PaaS</w:t>
-      </w:r>
-      <w:proofErr w:type="spellEnd"/>
-      <w:r>
-        <w:t xml:space="preserve"> providers support Python-based applications (e.g. Google App Engine and </w:t>
-      </w:r>
-      <w:proofErr w:type="spellStart"/>
-      <w:r>
-        <w:t>Heroku</w:t>
-      </w:r>
-      <w:proofErr w:type="spellEnd"/>
-      <w:r>
-        <w:t xml:space="preserve">).  Furthermore, in the design of </w:t>
-      </w:r>
-      <w:proofErr w:type="spellStart"/>
-      <w:r>
-        <w:t>SciPaaS</w:t>
-      </w:r>
-      <w:proofErr w:type="spellEnd"/>
-      <w:r>
-        <w:t xml:space="preserve">, a convention-over-configuration philosophy was implemented, such that a number of the files (i.e. the binary executable, the default input deck filename, the name of the view template, etc.) all use the name </w:t>
-      </w:r>
-      <w:proofErr w:type="spellStart"/>
+        <w:t xml:space="preserve">After considering a number of alternative languages, such as Java and Ruby, Python was chosen for three reasons: (1) it has one of the largest scientific computing communities, (2) there are numerous open-source python-based web application frameworks available, and (3) because many of the cloud PaaS providers support Python-based applications (e.g. Google App Engine and Heroku).  Furthermore, in the design of SciPaaS, a convention-over-configuration philosophy was implemented, such that a number of the files (i.e. the binary executable, the default input deck filename, the name of the view template, etc.) all use the name </w:t>
+      </w:r>
       <w:r>
         <w:rPr>
           <w:rFonts w:ascii="Courier" w:hAnsi="Courier"/>
         </w:rPr>
         <w:t>appname</w:t>
       </w:r>
-      <w:proofErr w:type="spellEnd"/>
       <w:r>
         <w:t xml:space="preserve">. </w:t>
       </w:r>
@@ -1223,13 +937,8 @@
       <w:pPr>
         <w:pStyle w:val="Text"/>
       </w:pPr>
-      <w:proofErr w:type="spellStart"/>
-      <w:r>
-        <w:t>SciPaaS</w:t>
-      </w:r>
-      <w:proofErr w:type="spellEnd"/>
-      <w:r>
-        <w:t xml:space="preserve"> features are demonstrated for a typical scientific application called Mendel’s Account, an advanced numerical simulation program for mode</w:t>
+      <w:r>
+        <w:t>SciPaaS features are demonstrated for a typical scientific application called Mendel’s Account, an advanced numerical simulation program for mode</w:t>
       </w:r>
       <w:r>
         <w:t>li</w:t>
@@ -1255,27 +964,11 @@
         <w:pStyle w:val="Text"/>
       </w:pPr>
       <w:r>
-        <w:t xml:space="preserve">A </w:t>
-      </w:r>
-      <w:proofErr w:type="spellStart"/>
-      <w:r>
-        <w:t>zipfile</w:t>
-      </w:r>
-      <w:proofErr w:type="spellEnd"/>
-      <w:r>
-        <w:t xml:space="preserve"> containing a default input file and binary of the application is uploaded to </w:t>
-      </w:r>
-      <w:proofErr w:type="spellStart"/>
-      <w:r>
-        <w:t>SciPaaS</w:t>
-      </w:r>
-      <w:proofErr w:type="spellEnd"/>
-      <w:r>
-        <w:t xml:space="preserve">.  The upload process </w:t>
+        <w:t xml:space="preserve">A zipfile containing a default input file and binary of the </w:t>
       </w:r>
       <w:r>
         <w:lastRenderedPageBreak/>
-        <w:t>unzips the file to the appropriate locations, reads the default input deck, and then creates an HTML template file views folder named the same as the application.  The next section explains how the interface is generated from the input deck.</w:t>
+        <w:t>application is uploaded to SciPaaS.  The upload process unzips the file to the appropriate locations, reads the default input deck, and then creates an HTML template file views folder named the same as the application.  The next section explains how the interface is generated from the input deck.</w:t>
       </w:r>
     </w:p>
     <w:p>
@@ -1291,13 +984,8 @@
       <w:pPr>
         <w:pStyle w:val="Text"/>
       </w:pPr>
-      <w:proofErr w:type="spellStart"/>
-      <w:r>
-        <w:t>SciPaaS</w:t>
-      </w:r>
-      <w:proofErr w:type="spellEnd"/>
-      <w:r>
-        <w:t xml:space="preserve"> can be used to automatically generate an HTML</w:t>
+      <w:r>
+        <w:t>SciPaaS can be used to automatically generate an HTML</w:t>
       </w:r>
       <w:r>
         <w:t xml:space="preserve"> interface given an input deck as shown in </w:t>
@@ -2015,51 +1703,7 @@
                                     <w:sz w:val="18"/>
                                     <w:szCs w:val="18"/>
                                   </w:rPr>
-                                  <w:t xml:space="preserve">Fig. </w:t>
-                                </w:r>
-                                <w:proofErr w:type="gramStart"/>
-                                <w:r>
-                                  <w:rPr>
-                                    <w:rFonts w:eastAsia="ＭＳ 明朝"/>
-                                    <w:color w:val="000000"/>
-                                    <w:kern w:val="24"/>
-                                    <w:sz w:val="18"/>
-                                    <w:szCs w:val="18"/>
-                                  </w:rPr>
-                                  <w:t>1  Many</w:t>
-                                </w:r>
-                                <w:proofErr w:type="gramEnd"/>
-                                <w:r>
-                                  <w:rPr>
-                                    <w:rFonts w:eastAsia="ＭＳ 明朝"/>
-                                    <w:color w:val="000000"/>
-                                    <w:kern w:val="24"/>
-                                    <w:sz w:val="18"/>
-                                    <w:szCs w:val="18"/>
-                                  </w:rPr>
-                                  <w:t xml:space="preserve"> scientific applications fall under an Input-</w:t>
-                                </w:r>
-                                <w:proofErr w:type="spellStart"/>
-                                <w:r>
-                                  <w:rPr>
-                                    <w:rFonts w:eastAsia="ＭＳ 明朝"/>
-                                    <w:color w:val="000000"/>
-                                    <w:kern w:val="24"/>
-                                    <w:sz w:val="18"/>
-                                    <w:szCs w:val="18"/>
-                                  </w:rPr>
-                                  <w:t>eXecute</w:t>
-                                </w:r>
-                                <w:proofErr w:type="spellEnd"/>
-                                <w:r>
-                                  <w:rPr>
-                                    <w:rFonts w:eastAsia="ＭＳ 明朝"/>
-                                    <w:color w:val="000000"/>
-                                    <w:kern w:val="24"/>
-                                    <w:sz w:val="18"/>
-                                    <w:szCs w:val="18"/>
-                                  </w:rPr>
-                                  <w:t>-Plot (IXP) design pattern.</w:t>
+                                  <w:t>Fig. 1  Many scientific applications fall under an Input-eXecute-Plot (IXP) design pattern.</w:t>
                                 </w:r>
                               </w:p>
                             </w:txbxContent>
@@ -2546,13 +2190,8 @@
       <w:pPr>
         <w:pStyle w:val="Text"/>
       </w:pPr>
-      <w:proofErr w:type="spellStart"/>
-      <w:r>
-        <w:t>SciPaaS</w:t>
-      </w:r>
-      <w:proofErr w:type="spellEnd"/>
-      <w:r>
-        <w:t xml:space="preserve"> currently can handle </w:t>
+      <w:r>
+        <w:t xml:space="preserve">SciPaaS currently can handle </w:t>
       </w:r>
       <w:r>
         <w:t>three</w:t>
@@ -2560,14 +2199,12 @@
       <w:r>
         <w:t xml:space="preserve"> different types of standard input deck formats: (1) </w:t>
       </w:r>
-      <w:proofErr w:type="spellStart"/>
       <w:r>
         <w:rPr>
           <w:i/>
         </w:rPr>
         <w:t>namelist</w:t>
       </w:r>
-      <w:proofErr w:type="spellEnd"/>
       <w:r>
         <w:t xml:space="preserve"> input decks which are typically used in Fortran 90 scientific applications (e.g. NCAR’s Weather Research and Forecasting [WRF] software), and (2) </w:t>
       </w:r>
@@ -2613,50 +2250,13 @@
         <w:pStyle w:val="Text"/>
       </w:pPr>
       <w:r>
-        <w:t xml:space="preserve">While the </w:t>
-      </w:r>
-      <w:proofErr w:type="spellStart"/>
-      <w:r>
-        <w:t>namelist</w:t>
-      </w:r>
-      <w:proofErr w:type="spellEnd"/>
-      <w:r>
-        <w:t xml:space="preserve"> reader/writer had to be custom written for </w:t>
-      </w:r>
-      <w:proofErr w:type="spellStart"/>
-      <w:r>
-        <w:t>SciPaaS</w:t>
-      </w:r>
-      <w:proofErr w:type="spellEnd"/>
-      <w:r>
-        <w:t>, the INI reader/writer makes use of Pyth</w:t>
-      </w:r>
-      <w:bookmarkStart w:id="1" w:name="_GoBack"/>
-      <w:bookmarkEnd w:id="1"/>
-      <w:r>
-        <w:t xml:space="preserve">on’s built-in </w:t>
-      </w:r>
-      <w:proofErr w:type="spellStart"/>
-      <w:r>
-        <w:t>ConfigParser</w:t>
-      </w:r>
-      <w:proofErr w:type="spellEnd"/>
-      <w:r>
-        <w:t xml:space="preserve"> module.  In </w:t>
+        <w:t xml:space="preserve">While the namelist reader/writer had to be custom written for SciPaaS, the INI reader/writer makes use of Python’s built-in ConfigParser module.  In </w:t>
       </w:r>
       <w:r>
         <w:t>Fig.</w:t>
       </w:r>
       <w:r>
-        <w:t xml:space="preserve"> 2, we show a portion of the Mendel input deck, and then the HTML template file that </w:t>
-      </w:r>
-      <w:proofErr w:type="spellStart"/>
-      <w:r>
-        <w:t>SciPaaS</w:t>
-      </w:r>
-      <w:proofErr w:type="spellEnd"/>
-      <w:r>
-        <w:t xml:space="preserve"> automatically generates.</w:t>
+        <w:t xml:space="preserve"> 2, we show a portion of the Mendel input deck, and then the HTML template file that SciPaaS automatically generates.</w:t>
       </w:r>
     </w:p>
     <w:p>
@@ -2681,15 +2281,7 @@
         <w:pStyle w:val="Text"/>
       </w:pPr>
       <w:r>
-        <w:t xml:space="preserve">The core of </w:t>
-      </w:r>
-      <w:proofErr w:type="spellStart"/>
-      <w:r>
-        <w:t>SciPaaS</w:t>
-      </w:r>
-      <w:proofErr w:type="spellEnd"/>
-      <w:r>
-        <w:t xml:space="preserve"> is based on a micro-web framework called Bottle (</w:t>
+        <w:t>The core of SciPaaS is based on a micro-web framework called Bottle (</w:t>
       </w:r>
       <w:hyperlink r:id="rId9" w:history="1">
         <w:r>
@@ -2700,21 +2292,8 @@
         </w:r>
       </w:hyperlink>
       <w:r>
-        <w:t xml:space="preserve">).  This was chosen over a full stack framework to keep the design simple with no external dependencies.  Bottle uses </w:t>
-      </w:r>
-      <w:proofErr w:type="gramStart"/>
-      <w:r>
-        <w:t xml:space="preserve">a </w:t>
-      </w:r>
-      <w:proofErr w:type="spellStart"/>
-      <w:r>
-        <w:t>Django</w:t>
-      </w:r>
-      <w:proofErr w:type="spellEnd"/>
-      <w:r>
-        <w:t>-like MVT (model-view-template) architecture</w:t>
-      </w:r>
-      <w:proofErr w:type="gramEnd"/>
+        <w:t>).  This was chosen over a full stack framework to keep the design simple with no external dependencies.  Bottle uses a Django-like MVT (model-view-template) architecture</w:t>
+      </w:r>
       <w:r>
         <w:t xml:space="preserve"> as shown in </w:t>
       </w:r>
@@ -2728,15 +2307,7 @@
         <w:t>]</w:t>
       </w:r>
       <w:r>
-        <w:t xml:space="preserve">.  The main purpose of the web framework is to map URL routes to python methods, but it also provides a simple, yet powerful </w:t>
-      </w:r>
-      <w:proofErr w:type="spellStart"/>
-      <w:r>
-        <w:t>templating</w:t>
-      </w:r>
-      <w:proofErr w:type="spellEnd"/>
-      <w:r>
-        <w:t xml:space="preserve"> system.  While Bottle is not a full stack framework, it is easily extended via many 3</w:t>
+        <w:t>.  The main purpose of the web framework is to map URL routes to python methods, but it also provides a simple, yet powerful templating system.  While Bottle is not a full stack framework, it is easily extended via many 3</w:t>
       </w:r>
       <w:r>
         <w:rPr>
@@ -2762,35 +2333,14 @@
       <w:pPr>
         <w:pStyle w:val="Text"/>
       </w:pPr>
-      <w:proofErr w:type="spellStart"/>
-      <w:r>
-        <w:t>SciPaaS</w:t>
-      </w:r>
-      <w:proofErr w:type="spellEnd"/>
-      <w:r>
-        <w:t xml:space="preserve"> stores all information about users, apps, jobs, and plots in a SQL database. SQLite3 is used as the primary database system to manage information about currently installed applications, manage users, and also manage information about plotting.  </w:t>
+      <w:r>
+        <w:t xml:space="preserve">SciPaaS stores all information about users, apps, jobs, and plots in a SQL database. SQLite3 is used as the primary database system to manage information about currently installed applications, manage users, and also manage information about plotting.  </w:t>
       </w:r>
       <w:r>
         <w:t>Fig.</w:t>
       </w:r>
       <w:r>
-        <w:t xml:space="preserve"> 3 shows the general system architecture of the </w:t>
-      </w:r>
-      <w:proofErr w:type="spellStart"/>
-      <w:r>
-        <w:t>SciPaaS</w:t>
-      </w:r>
-      <w:proofErr w:type="spellEnd"/>
-      <w:r>
-        <w:t xml:space="preserve"> web application framework, which uses </w:t>
-      </w:r>
-      <w:proofErr w:type="gramStart"/>
-      <w:r>
-        <w:t>an</w:t>
-      </w:r>
-      <w:proofErr w:type="gramEnd"/>
-      <w:r>
-        <w:t xml:space="preserve"> Model-View-Template (MVT) architecture. Basically the model represents the interface to the database, and the views are essentially HTML templates rendered by Bottle’s template method in a simple way.  For example, to render a plot, we can use a simple command such as:</w:t>
+        <w:t xml:space="preserve"> 3 shows the general system architecture of the SciPaaS web application framework, which uses an Model-View-Template (MVT) architecture. Basically the model represents the interface to the database, and the views are essentially HTML templates rendered by Bottle’s template method in a simple way.  For example, to render a plot, we can use a simple command such as:</w:t>
       </w:r>
     </w:p>
     <w:p>
@@ -2801,33 +2351,11 @@
           <w:rFonts w:ascii="Courier" w:hAnsi="Courier"/>
         </w:rPr>
       </w:pPr>
-      <w:proofErr w:type="gramStart"/>
       <w:r>
         <w:rPr>
           <w:rFonts w:ascii="Courier" w:hAnsi="Courier"/>
         </w:rPr>
-        <w:t>return</w:t>
-      </w:r>
-      <w:proofErr w:type="gramEnd"/>
-      <w:r>
-        <w:rPr>
-          <w:rFonts w:ascii="Courier" w:hAnsi="Courier"/>
-        </w:rPr>
-        <w:t xml:space="preserve"> template('plot', </w:t>
-      </w:r>
-      <w:proofErr w:type="spellStart"/>
-      <w:r>
-        <w:rPr>
-          <w:rFonts w:ascii="Courier" w:hAnsi="Courier"/>
-        </w:rPr>
-        <w:t>params</w:t>
-      </w:r>
-      <w:proofErr w:type="spellEnd"/>
-      <w:r>
-        <w:rPr>
-          <w:rFonts w:ascii="Courier" w:hAnsi="Courier"/>
-        </w:rPr>
-        <w:t>)</w:t>
+        <w:t>return template('plot', params)</w:t>
       </w:r>
     </w:p>
     <w:p>
@@ -2835,23 +2363,7 @@
         <w:pStyle w:val="Text"/>
       </w:pPr>
       <w:r>
-        <w:t xml:space="preserve">Here, plot refers to the </w:t>
-      </w:r>
-      <w:proofErr w:type="spellStart"/>
-      <w:r>
-        <w:t>plot.tpl</w:t>
-      </w:r>
-      <w:proofErr w:type="spellEnd"/>
-      <w:r>
-        <w:t xml:space="preserve"> file in the views folder and </w:t>
-      </w:r>
-      <w:proofErr w:type="spellStart"/>
-      <w:r>
-        <w:t>params</w:t>
-      </w:r>
-      <w:proofErr w:type="spellEnd"/>
-      <w:r>
-        <w:t xml:space="preserve"> contain a Python dictionary of some parameters about the app, the case to plot, and the user.</w:t>
+        <w:t>Here, plot refers to the plot.tpl file in the views folder and params contain a Python dictionary of some parameters about the app, the case to plot, and the user.</w:t>
       </w:r>
     </w:p>
     <w:p>
@@ -2869,41 +2381,8 @@
         <w:ind w:firstLine="180"/>
       </w:pPr>
       <w:r>
-        <w:t xml:space="preserve">There are several possible ways to spawn the simulation engine from within Python.  One option is to use the </w:t>
-      </w:r>
-      <w:proofErr w:type="spellStart"/>
-      <w:r>
-        <w:t>subprocess</w:t>
-      </w:r>
-      <w:proofErr w:type="spellEnd"/>
-      <w:r>
-        <w:t xml:space="preserve"> module, which supports either a call method or a pipe.  Another method for spawning the engine is simply to use the system call from the </w:t>
-      </w:r>
-      <w:proofErr w:type="spellStart"/>
-      <w:r>
-        <w:t>os</w:t>
-      </w:r>
-      <w:proofErr w:type="spellEnd"/>
-      <w:r>
-        <w:t xml:space="preserve"> module.  The important point is that the job must be launched in the background so that </w:t>
-      </w:r>
-      <w:proofErr w:type="spellStart"/>
-      <w:r>
-        <w:t>SciPaaS</w:t>
-      </w:r>
-      <w:proofErr w:type="spellEnd"/>
-      <w:r>
-        <w:t xml:space="preserve"> can continue to handle requests.  The way this is handled is by spawning a new thread for every new job that is submitted. The standard output </w:t>
-      </w:r>
-      <w:proofErr w:type="spellStart"/>
-      <w:r>
-        <w:t>stdout</w:t>
-      </w:r>
-      <w:proofErr w:type="spellEnd"/>
-      <w:r>
-        <w:t xml:space="preserve"> of the simulation is redirected to the file </w:t>
-      </w:r>
-      <w:proofErr w:type="spellStart"/>
+        <w:t xml:space="preserve">There are several possible ways to spawn the simulation engine from within Python.  One option is to use the subprocess module, which supports either a call method or a pipe.  Another method for spawning the engine is simply to use the system call from the os module.  The important point is that the job must be launched in the background so that SciPaaS can continue to handle requests.  The way this is handled is by spawning a new thread for every new job that is submitted. The standard output stdout of the simulation is redirected to the file </w:t>
+      </w:r>
       <w:r>
         <w:rPr>
           <w:i/>
@@ -2911,19 +2390,7 @@
         <w:t>appname</w:t>
       </w:r>
       <w:r>
-        <w:t>.out</w:t>
-      </w:r>
-      <w:proofErr w:type="spellEnd"/>
-      <w:r>
-        <w:t xml:space="preserve"> (e.g. </w:t>
-      </w:r>
-      <w:proofErr w:type="spellStart"/>
-      <w:r>
-        <w:t>mendel.out</w:t>
-      </w:r>
-      <w:proofErr w:type="spellEnd"/>
-      <w:r>
-        <w:t xml:space="preserve"> in the current example).</w:t>
+        <w:t>.out (e.g. mendel.out in the current example).</w:t>
       </w:r>
     </w:p>
     <w:p>
@@ -3001,71 +2468,7 @@
                                   <w:sz w:val="16"/>
                                   <w:szCs w:val="56"/>
                                 </w:rPr>
-                                <w:t>&amp;</w:t>
-                              </w:r>
-                              <w:proofErr w:type="gramStart"/>
-                              <w:r>
-                                <w:rPr>
-                                  <w:rFonts w:ascii="Courier" w:hAnsi="Courier" w:cs="Courier"/>
-                                  <w:color w:val="000000" w:themeColor="text1"/>
-                                  <w:kern w:val="24"/>
-                                  <w:sz w:val="16"/>
-                                  <w:szCs w:val="56"/>
-                                </w:rPr>
-                                <w:t>basic</w:t>
-                              </w:r>
-                              <w:proofErr w:type="gramEnd"/>
-                            </w:p>
-                            <w:p>
-                              <w:pPr>
-                                <w:pStyle w:val="NormalWeb"/>
-                                <w:rPr>
-                                  <w:sz w:val="6"/>
-                                </w:rPr>
-                              </w:pPr>
-                              <w:r>
-                                <w:rPr>
-                                  <w:rFonts w:ascii="Courier" w:hAnsi="Courier" w:cs="Courier"/>
-                                  <w:color w:val="000000" w:themeColor="text1"/>
-                                  <w:kern w:val="24"/>
-                                  <w:sz w:val="16"/>
-                                  <w:szCs w:val="56"/>
-                                </w:rPr>
-                                <w:t xml:space="preserve">   </w:t>
-                              </w:r>
-                              <w:proofErr w:type="spellStart"/>
-                              <w:proofErr w:type="gramStart"/>
-                              <w:r>
-                                <w:rPr>
-                                  <w:rFonts w:ascii="Courier" w:hAnsi="Courier" w:cs="Courier"/>
-                                  <w:color w:val="000000" w:themeColor="text1"/>
-                                  <w:kern w:val="24"/>
-                                  <w:sz w:val="16"/>
-                                  <w:szCs w:val="56"/>
-                                </w:rPr>
-                                <w:t>case</w:t>
-                              </w:r>
-                              <w:proofErr w:type="gramEnd"/>
-                              <w:r>
-                                <w:rPr>
-                                  <w:rFonts w:ascii="Courier" w:hAnsi="Courier" w:cs="Courier"/>
-                                  <w:color w:val="000000" w:themeColor="text1"/>
-                                  <w:kern w:val="24"/>
-                                  <w:sz w:val="16"/>
-                                  <w:szCs w:val="56"/>
-                                </w:rPr>
-                                <w:t>_id</w:t>
-                              </w:r>
-                              <w:proofErr w:type="spellEnd"/>
-                              <w:r>
-                                <w:rPr>
-                                  <w:rFonts w:ascii="Courier" w:hAnsi="Courier" w:cs="Courier"/>
-                                  <w:color w:val="000000" w:themeColor="text1"/>
-                                  <w:kern w:val="24"/>
-                                  <w:sz w:val="16"/>
-                                  <w:szCs w:val="56"/>
-                                </w:rPr>
-                                <w:t xml:space="preserve"> = test00</w:t>
+                                <w:t>&amp;basic</w:t>
                               </w:r>
                             </w:p>
                             <w:p>
@@ -3083,41 +2486,7 @@
                                   <w:sz w:val="16"/>
                                   <w:szCs w:val="56"/>
                                 </w:rPr>
-                                <w:t xml:space="preserve">   </w:t>
-                              </w:r>
-                              <w:proofErr w:type="spellStart"/>
-                              <w:proofErr w:type="gramStart"/>
-                              <w:r>
-                                <w:rPr>
-                                  <w:rFonts w:ascii="Courier" w:hAnsi="Courier" w:cs="Courier"/>
-                                  <w:color w:val="000000" w:themeColor="text1"/>
-                                  <w:kern w:val="24"/>
-                                  <w:sz w:val="16"/>
-                                  <w:szCs w:val="56"/>
-                                </w:rPr>
-                                <w:t>mutn</w:t>
-                              </w:r>
-                              <w:proofErr w:type="gramEnd"/>
-                              <w:r>
-                                <w:rPr>
-                                  <w:rFonts w:ascii="Courier" w:hAnsi="Courier" w:cs="Courier"/>
-                                  <w:color w:val="000000" w:themeColor="text1"/>
-                                  <w:kern w:val="24"/>
-                                  <w:sz w:val="16"/>
-                                  <w:szCs w:val="56"/>
-                                </w:rPr>
-                                <w:t>_rate</w:t>
-                              </w:r>
-                              <w:proofErr w:type="spellEnd"/>
-                              <w:r>
-                                <w:rPr>
-                                  <w:rFonts w:ascii="Courier" w:hAnsi="Courier" w:cs="Courier"/>
-                                  <w:color w:val="000000" w:themeColor="text1"/>
-                                  <w:kern w:val="24"/>
-                                  <w:sz w:val="16"/>
-                                  <w:szCs w:val="56"/>
-                                </w:rPr>
-                                <w:t xml:space="preserve"> = 10.0</w:t>
+                                <w:t xml:space="preserve">   case_id = test00</w:t>
                               </w:r>
                             </w:p>
                             <w:p>
@@ -3135,41 +2504,7 @@
                                   <w:sz w:val="16"/>
                                   <w:szCs w:val="56"/>
                                 </w:rPr>
-                                <w:t xml:space="preserve">   </w:t>
-                              </w:r>
-                              <w:proofErr w:type="spellStart"/>
-                              <w:proofErr w:type="gramStart"/>
-                              <w:r>
-                                <w:rPr>
-                                  <w:rFonts w:ascii="Courier" w:hAnsi="Courier" w:cs="Courier"/>
-                                  <w:color w:val="000000" w:themeColor="text1"/>
-                                  <w:kern w:val="24"/>
-                                  <w:sz w:val="16"/>
-                                  <w:szCs w:val="56"/>
-                                </w:rPr>
-                                <w:t>frac</w:t>
-                              </w:r>
-                              <w:proofErr w:type="gramEnd"/>
-                              <w:r>
-                                <w:rPr>
-                                  <w:rFonts w:ascii="Courier" w:hAnsi="Courier" w:cs="Courier"/>
-                                  <w:color w:val="000000" w:themeColor="text1"/>
-                                  <w:kern w:val="24"/>
-                                  <w:sz w:val="16"/>
-                                  <w:szCs w:val="56"/>
-                                </w:rPr>
-                                <w:t>_fav_mutn</w:t>
-                              </w:r>
-                              <w:proofErr w:type="spellEnd"/>
-                              <w:r>
-                                <w:rPr>
-                                  <w:rFonts w:ascii="Courier" w:hAnsi="Courier" w:cs="Courier"/>
-                                  <w:color w:val="000000" w:themeColor="text1"/>
-                                  <w:kern w:val="24"/>
-                                  <w:sz w:val="16"/>
-                                  <w:szCs w:val="56"/>
-                                </w:rPr>
-                                <w:t xml:space="preserve"> = 0.0</w:t>
+                                <w:t xml:space="preserve">   mutn_rate = 10.0</w:t>
                               </w:r>
                             </w:p>
                             <w:p>
@@ -3187,41 +2522,7 @@
                                   <w:sz w:val="16"/>
                                   <w:szCs w:val="56"/>
                                 </w:rPr>
-                                <w:t xml:space="preserve">   </w:t>
-                              </w:r>
-                              <w:proofErr w:type="spellStart"/>
-                              <w:proofErr w:type="gramStart"/>
-                              <w:r>
-                                <w:rPr>
-                                  <w:rFonts w:ascii="Courier" w:hAnsi="Courier" w:cs="Courier"/>
-                                  <w:color w:val="000000" w:themeColor="text1"/>
-                                  <w:kern w:val="24"/>
-                                  <w:sz w:val="16"/>
-                                  <w:szCs w:val="56"/>
-                                </w:rPr>
-                                <w:t>reproductive</w:t>
-                              </w:r>
-                              <w:proofErr w:type="gramEnd"/>
-                              <w:r>
-                                <w:rPr>
-                                  <w:rFonts w:ascii="Courier" w:hAnsi="Courier" w:cs="Courier"/>
-                                  <w:color w:val="000000" w:themeColor="text1"/>
-                                  <w:kern w:val="24"/>
-                                  <w:sz w:val="16"/>
-                                  <w:szCs w:val="56"/>
-                                </w:rPr>
-                                <w:t>_rate</w:t>
-                              </w:r>
-                              <w:proofErr w:type="spellEnd"/>
-                              <w:r>
-                                <w:rPr>
-                                  <w:rFonts w:ascii="Courier" w:hAnsi="Courier" w:cs="Courier"/>
-                                  <w:color w:val="000000" w:themeColor="text1"/>
-                                  <w:kern w:val="24"/>
-                                  <w:sz w:val="16"/>
-                                  <w:szCs w:val="56"/>
-                                </w:rPr>
-                                <w:t xml:space="preserve"> = 2.0</w:t>
+                                <w:t xml:space="preserve">   frac_fav_mutn = 0.0</w:t>
                               </w:r>
                             </w:p>
                             <w:p>
@@ -3239,41 +2540,7 @@
                                   <w:sz w:val="16"/>
                                   <w:szCs w:val="56"/>
                                 </w:rPr>
-                                <w:t xml:space="preserve">   </w:t>
-                              </w:r>
-                              <w:proofErr w:type="spellStart"/>
-                              <w:proofErr w:type="gramStart"/>
-                              <w:r>
-                                <w:rPr>
-                                  <w:rFonts w:ascii="Courier" w:hAnsi="Courier" w:cs="Courier"/>
-                                  <w:color w:val="000000" w:themeColor="text1"/>
-                                  <w:kern w:val="24"/>
-                                  <w:sz w:val="16"/>
-                                  <w:szCs w:val="56"/>
-                                </w:rPr>
-                                <w:t>pop</w:t>
-                              </w:r>
-                              <w:proofErr w:type="gramEnd"/>
-                              <w:r>
-                                <w:rPr>
-                                  <w:rFonts w:ascii="Courier" w:hAnsi="Courier" w:cs="Courier"/>
-                                  <w:color w:val="000000" w:themeColor="text1"/>
-                                  <w:kern w:val="24"/>
-                                  <w:sz w:val="16"/>
-                                  <w:szCs w:val="56"/>
-                                </w:rPr>
-                                <w:t>_size</w:t>
-                              </w:r>
-                              <w:proofErr w:type="spellEnd"/>
-                              <w:r>
-                                <w:rPr>
-                                  <w:rFonts w:ascii="Courier" w:hAnsi="Courier" w:cs="Courier"/>
-                                  <w:color w:val="000000" w:themeColor="text1"/>
-                                  <w:kern w:val="24"/>
-                                  <w:sz w:val="16"/>
-                                  <w:szCs w:val="56"/>
-                                </w:rPr>
-                                <w:t xml:space="preserve"> = 50</w:t>
+                                <w:t xml:space="preserve">   reproductive_rate = 2.0</w:t>
                               </w:r>
                             </w:p>
                             <w:p>
@@ -3291,10 +2558,16 @@
                                   <w:sz w:val="16"/>
                                   <w:szCs w:val="56"/>
                                 </w:rPr>
-                                <w:t xml:space="preserve">   </w:t>
+                                <w:t xml:space="preserve">   pop_size = 50</w:t>
                               </w:r>
-                              <w:proofErr w:type="spellStart"/>
-                              <w:proofErr w:type="gramStart"/>
+                            </w:p>
+                            <w:p>
+                              <w:pPr>
+                                <w:pStyle w:val="NormalWeb"/>
+                                <w:rPr>
+                                  <w:sz w:val="6"/>
+                                </w:rPr>
+                              </w:pPr>
                               <w:r>
                                 <w:rPr>
                                   <w:rFonts w:ascii="Courier" w:hAnsi="Courier" w:cs="Courier"/>
@@ -3303,29 +2576,7 @@
                                   <w:sz w:val="16"/>
                                   <w:szCs w:val="56"/>
                                 </w:rPr>
-                                <w:t>num</w:t>
-                              </w:r>
-                              <w:proofErr w:type="gramEnd"/>
-                              <w:r>
-                                <w:rPr>
-                                  <w:rFonts w:ascii="Courier" w:hAnsi="Courier" w:cs="Courier"/>
-                                  <w:color w:val="000000" w:themeColor="text1"/>
-                                  <w:kern w:val="24"/>
-                                  <w:sz w:val="16"/>
-                                  <w:szCs w:val="56"/>
-                                </w:rPr>
-                                <w:t>_generations</w:t>
-                              </w:r>
-                              <w:proofErr w:type="spellEnd"/>
-                              <w:r>
-                                <w:rPr>
-                                  <w:rFonts w:ascii="Courier" w:hAnsi="Courier" w:cs="Courier"/>
-                                  <w:color w:val="000000" w:themeColor="text1"/>
-                                  <w:kern w:val="24"/>
-                                  <w:sz w:val="16"/>
-                                  <w:szCs w:val="56"/>
-                                </w:rPr>
-                                <w:t xml:space="preserve"> = 100</w:t>
+                                <w:t xml:space="preserve">   num_generations = 100</w:t>
                               </w:r>
                             </w:p>
                             <w:p>
@@ -3662,39 +2913,7 @@
           <w:bCs/>
           <w:sz w:val="18"/>
         </w:rPr>
-        <w:t xml:space="preserve"> </w:t>
-      </w:r>
-      <w:proofErr w:type="spellStart"/>
-      <w:r>
-        <w:rPr>
-          <w:bCs/>
-          <w:sz w:val="18"/>
-        </w:rPr>
-        <w:t>SciPaaS</w:t>
-      </w:r>
-      <w:proofErr w:type="spellEnd"/>
-      <w:r>
-        <w:rPr>
-          <w:bCs/>
-          <w:sz w:val="18"/>
-        </w:rPr>
-        <w:t xml:space="preserve"> automatically converts </w:t>
-      </w:r>
-      <w:proofErr w:type="spellStart"/>
-      <w:r>
-        <w:rPr>
-          <w:bCs/>
-          <w:sz w:val="18"/>
-        </w:rPr>
-        <w:t>namelist</w:t>
-      </w:r>
-      <w:proofErr w:type="spellEnd"/>
-      <w:r>
-        <w:rPr>
-          <w:bCs/>
-          <w:sz w:val="18"/>
-        </w:rPr>
-        <w:t xml:space="preserve"> format input file to HTML form.</w:t>
+        <w:t xml:space="preserve"> SciPaaS automatically converts namelist format input file to HTML form.</w:t>
       </w:r>
     </w:p>
     <w:p>
@@ -3776,7 +2995,6 @@
                                 <w:pStyle w:val="NormalWeb"/>
                                 <w:jc w:val="center"/>
                               </w:pPr>
-                              <w:proofErr w:type="spellStart"/>
                               <w:r>
                                 <w:rPr>
                                   <w:rFonts w:asciiTheme="minorHAnsi" w:eastAsia="ＭＳ 明朝" w:hAnsi="Cambria"/>
@@ -3787,7 +3005,6 @@
                                 </w:rPr>
                                 <w:t>DataBase</w:t>
                               </w:r>
-                              <w:proofErr w:type="spellEnd"/>
                             </w:p>
                           </w:txbxContent>
                         </wps:txbx>
@@ -4854,23 +4071,7 @@
         <w:pStyle w:val="Text"/>
       </w:pPr>
       <w:r>
-        <w:t xml:space="preserve">Each simulation run is assigned a universal unique identifier (UUID) using Python’s built-in </w:t>
-      </w:r>
-      <w:proofErr w:type="spellStart"/>
-      <w:r>
-        <w:t>uuid</w:t>
-      </w:r>
-      <w:proofErr w:type="spellEnd"/>
-      <w:r>
-        <w:t xml:space="preserve"> module.  It is important to have a way to identify each simulation run via </w:t>
-      </w:r>
-      <w:proofErr w:type="spellStart"/>
-      <w:r>
-        <w:t>SciPaaS</w:t>
-      </w:r>
-      <w:proofErr w:type="spellEnd"/>
-      <w:r>
-        <w:t xml:space="preserve"> for several reasons:</w:t>
+        <w:t>Each simulation run is assigned a universal unique identifier (UUID) using Python’s built-in uuid module.  It is important to have a way to identify each simulation run via SciPaaS for several reasons:</w:t>
       </w:r>
     </w:p>
     <w:p>
@@ -4906,47 +4107,7 @@
         </w:numPr>
       </w:pPr>
       <w:r>
-        <w:t xml:space="preserve">The files and output generated from each run is stored under the relative path </w:t>
-      </w:r>
-      <w:proofErr w:type="spellStart"/>
-      <w:r>
-        <w:t>user_data</w:t>
-      </w:r>
-      <w:proofErr w:type="spellEnd"/>
-      <w:r>
-        <w:t>/</w:t>
-      </w:r>
-      <w:proofErr w:type="spellStart"/>
-      <w:r>
-        <w:t>appname</w:t>
-      </w:r>
-      <w:proofErr w:type="spellEnd"/>
-      <w:r>
-        <w:t>/</w:t>
-      </w:r>
-      <w:proofErr w:type="spellStart"/>
-      <w:r>
-        <w:t>caseid</w:t>
-      </w:r>
-      <w:proofErr w:type="spellEnd"/>
-      <w:r>
-        <w:t xml:space="preserve"> (e.g. </w:t>
-      </w:r>
-      <w:proofErr w:type="spellStart"/>
-      <w:r>
-        <w:t>wes</w:t>
-      </w:r>
-      <w:proofErr w:type="spellEnd"/>
-      <w:r>
-        <w:t>/</w:t>
-      </w:r>
-      <w:proofErr w:type="spellStart"/>
-      <w:r>
-        <w:t>mendel</w:t>
-      </w:r>
-      <w:proofErr w:type="spellEnd"/>
-      <w:r>
-        <w:t>/c13dxg).</w:t>
+        <w:t>The files and output generated from each run is stored under the relative path user_data/appname/caseid (e.g. wes/mendel/c13dxg).</w:t>
       </w:r>
     </w:p>
     <w:p>
@@ -4964,23 +4125,7 @@
         <w:ind w:firstLine="180"/>
       </w:pPr>
       <w:r>
-        <w:t xml:space="preserve">Once the simulation has been launched, </w:t>
-      </w:r>
-      <w:proofErr w:type="spellStart"/>
-      <w:r>
-        <w:t>SciPaaS</w:t>
-      </w:r>
-      <w:proofErr w:type="spellEnd"/>
-      <w:r>
-        <w:t xml:space="preserve"> automatically redirects to the monitor view.  The monitor view is essentially a </w:t>
-      </w:r>
-      <w:proofErr w:type="spellStart"/>
-      <w:r>
-        <w:t>jQuery</w:t>
-      </w:r>
-      <w:proofErr w:type="spellEnd"/>
-      <w:r>
-        <w:t xml:space="preserve"> AJAX call which repeatedly calls a method called tail, which retrieves the last 40 lines of the output file every second.  </w:t>
+        <w:t xml:space="preserve">Once the simulation has been launched, SciPaaS automatically redirects to the monitor view.  The monitor view is essentially a jQuery AJAX call which repeatedly calls a method called tail, which retrieves the last 40 lines of the output file every second.  </w:t>
       </w:r>
     </w:p>
     <w:p>
@@ -5005,23 +4150,7 @@
         <w:pStyle w:val="Text"/>
       </w:pPr>
       <w:r>
-        <w:t xml:space="preserve">The plotting system is handled using a </w:t>
-      </w:r>
-      <w:proofErr w:type="spellStart"/>
-      <w:r>
-        <w:t>jQuery</w:t>
-      </w:r>
-      <w:proofErr w:type="spellEnd"/>
-      <w:r>
-        <w:t xml:space="preserve"> library called </w:t>
-      </w:r>
-      <w:proofErr w:type="spellStart"/>
-      <w:r>
-        <w:t>Flot</w:t>
-      </w:r>
-      <w:proofErr w:type="spellEnd"/>
-      <w:r>
-        <w:t xml:space="preserve"> (</w:t>
+        <w:t>The plotting system is handled using a jQuery library called Flot (</w:t>
       </w:r>
       <w:hyperlink r:id="rId12" w:history="1">
         <w:r>
@@ -5032,31 +4161,7 @@
         </w:r>
       </w:hyperlink>
       <w:r>
-        <w:t xml:space="preserve">), which they describe as “a pure JavaScript plotting library for </w:t>
-      </w:r>
-      <w:proofErr w:type="spellStart"/>
-      <w:r>
-        <w:t>jQuery</w:t>
-      </w:r>
-      <w:proofErr w:type="spellEnd"/>
-      <w:r>
-        <w:t xml:space="preserve">, with a focus on simple usage, attractive looks and interactive features”.  In order to prepare the data for plotting, a plot class is defined within </w:t>
-      </w:r>
-      <w:proofErr w:type="spellStart"/>
-      <w:r>
-        <w:t>SciPaaS</w:t>
-      </w:r>
-      <w:proofErr w:type="spellEnd"/>
-      <w:r>
-        <w:t xml:space="preserve">.  This class contains a method called </w:t>
-      </w:r>
-      <w:proofErr w:type="spellStart"/>
-      <w:r>
-        <w:t>get_data</w:t>
-      </w:r>
-      <w:proofErr w:type="spellEnd"/>
-      <w:r>
-        <w:t xml:space="preserve">, which extracts the necessary data from the files, and returns it in JSON format.  An example of plotting fitness vs. history in Mendel’s Accountant is shown in </w:t>
+        <w:t xml:space="preserve">), which they describe as “a pure JavaScript plotting library for jQuery, with a focus on simple usage, attractive looks and interactive features”.  In order to prepare the data for plotting, a plot class is defined within SciPaaS.  This class contains a method called get_data, which extracts the necessary data from the files, and returns it in JSON format.  An example of plotting fitness vs. history in Mendel’s Accountant is shown in </w:t>
       </w:r>
       <w:r>
         <w:t>Fig.</w:t>
@@ -5143,7 +4248,6 @@
           <w:sz w:val="18"/>
         </w:rPr>
       </w:pPr>
-      <w:proofErr w:type="gramStart"/>
       <w:r>
         <w:rPr>
           <w:bCs/>
@@ -5163,25 +4267,8 @@
           <w:bCs/>
           <w:sz w:val="18"/>
         </w:rPr>
-        <w:t xml:space="preserve"> Example of </w:t>
-      </w:r>
-      <w:proofErr w:type="spellStart"/>
-      <w:r>
-        <w:rPr>
-          <w:bCs/>
-          <w:sz w:val="18"/>
-        </w:rPr>
-        <w:t>jQuery</w:t>
-      </w:r>
-      <w:proofErr w:type="spellEnd"/>
-      <w:r>
-        <w:rPr>
-          <w:bCs/>
-          <w:sz w:val="18"/>
-        </w:rPr>
-        <w:t>/JavaScript plot for Mendel.</w:t>
-      </w:r>
-      <w:proofErr w:type="gramEnd"/>
+        <w:t xml:space="preserve"> Example of jQuery/JavaScript plot for Mendel.</w:t>
+      </w:r>
     </w:p>
     <w:p>
       <w:pPr>
@@ -5197,15 +4284,7 @@
         <w:pStyle w:val="Text"/>
       </w:pPr>
       <w:r>
-        <w:t xml:space="preserve">A simple FCFS (first-come first-served) scheduler was developed to manage job submissions from the various apps.   Jobs are submitted to a jobs table in the database, which maintains state information about each job submission. The scheduler has a separate polling thread, which repeatedly polls the database every five seconds and starts executing any job that is in the front of the </w:t>
-      </w:r>
-      <w:proofErr w:type="gramStart"/>
-      <w:r>
-        <w:t>queue which</w:t>
-      </w:r>
-      <w:proofErr w:type="gramEnd"/>
-      <w:r>
-        <w:t xml:space="preserve"> is in the queued state.  The jobs in the queue have three possible states: Q for waiting in queue and R for running or C for </w:t>
+        <w:t xml:space="preserve">A simple FCFS (first-come first-served) scheduler was developed to manage job submissions from the various apps.   Jobs are submitted to a jobs table in the database, which maintains state information about each job submission. The scheduler has a separate polling thread, which repeatedly polls the database every five seconds and starts executing any job that is in the front of the queue which is in the queued state.  The jobs in the queue have three possible states: Q for waiting in queue and R for running or C for </w:t>
       </w:r>
       <w:r>
         <w:t>completed</w:t>
@@ -5299,50 +4378,34 @@
           <w:b w:val="0"/>
           <w:color w:val="auto"/>
         </w:rPr>
-        <w:t xml:space="preserve"> 5 </w:t>
-      </w:r>
-      <w:proofErr w:type="gramStart"/>
+        <w:t xml:space="preserve"> 5 An example of the </w:t>
+      </w:r>
       <w:r>
         <w:rPr>
           <w:b w:val="0"/>
           <w:color w:val="auto"/>
         </w:rPr>
-        <w:t>An</w:t>
-      </w:r>
-      <w:proofErr w:type="gramEnd"/>
+        <w:t xml:space="preserve">built-in </w:t>
+      </w:r>
       <w:r>
         <w:rPr>
           <w:b w:val="0"/>
           <w:color w:val="auto"/>
         </w:rPr>
-        <w:t xml:space="preserve"> example of the </w:t>
+        <w:t>job scheduler showing</w:t>
       </w:r>
       <w:r>
         <w:rPr>
           <w:b w:val="0"/>
           <w:color w:val="auto"/>
         </w:rPr>
-        <w:t xml:space="preserve">built-in </w:t>
+        <w:t xml:space="preserve"> jobs in the queue,</w:t>
       </w:r>
       <w:r>
         <w:rPr>
           <w:b w:val="0"/>
           <w:color w:val="auto"/>
         </w:rPr>
-        <w:t>job scheduler showing</w:t>
-      </w:r>
-      <w:r>
-        <w:rPr>
-          <w:b w:val="0"/>
-          <w:color w:val="auto"/>
-        </w:rPr>
-        <w:t xml:space="preserve"> jobs in the queue,</w:t>
-      </w:r>
-      <w:r>
-        <w:rPr>
-          <w:b w:val="0"/>
-          <w:color w:val="auto"/>
-        </w:rPr>
         <w:t xml:space="preserve"> running and completed jobs</w:t>
       </w:r>
     </w:p>
@@ -5361,13 +4424,8 @@
       <w:pPr>
         <w:jc w:val="both"/>
       </w:pPr>
-      <w:proofErr w:type="spellStart"/>
-      <w:r>
-        <w:t>SciPaaS</w:t>
-      </w:r>
-      <w:proofErr w:type="spellEnd"/>
-      <w:r>
-        <w:t xml:space="preserve"> is exemplified using two different scientific software applications as follows:</w:t>
+      <w:r>
+        <w:t>SciPaaS is exemplified using two different scientific software applications as follows:</w:t>
       </w:r>
     </w:p>
     <w:p>
@@ -5399,25 +4457,7 @@
           <w:sz w:val="20"/>
           <w:szCs w:val="20"/>
         </w:rPr>
-        <w:t xml:space="preserve"> – a simple finite-difference solution to the </w:t>
-      </w:r>
-      <w:proofErr w:type="spellStart"/>
-      <w:r>
-        <w:rPr>
-          <w:rFonts w:ascii="Times New Roman" w:hAnsi="Times New Roman"/>
-          <w:sz w:val="20"/>
-          <w:szCs w:val="20"/>
-        </w:rPr>
-        <w:t>inviscid</w:t>
-      </w:r>
-      <w:proofErr w:type="spellEnd"/>
-      <w:r>
-        <w:rPr>
-          <w:rFonts w:ascii="Times New Roman" w:hAnsi="Times New Roman"/>
-          <w:sz w:val="20"/>
-          <w:szCs w:val="20"/>
-        </w:rPr>
-        <w:t xml:space="preserve"> Burger’s equation</w:t>
+        <w:t xml:space="preserve"> – a simple finite-difference solution to the inviscid Burger’s equation</w:t>
       </w:r>
     </w:p>
     <w:p>
@@ -5603,13 +4643,8 @@
       <w:pPr>
         <w:jc w:val="both"/>
       </w:pPr>
-      <w:proofErr w:type="gramStart"/>
-      <w:r>
-        <w:t>where</w:t>
-      </w:r>
-      <w:proofErr w:type="gramEnd"/>
-      <w:r>
-        <w:t xml:space="preserve"> </w:t>
+      <w:r>
+        <w:t xml:space="preserve">where </w:t>
       </w:r>
       <w:r>
         <w:rPr>
@@ -5777,23 +4812,7 @@
         <w:jc w:val="both"/>
       </w:pPr>
       <w:r>
-        <w:t xml:space="preserve">Fortunately, with </w:t>
-      </w:r>
-      <w:proofErr w:type="spellStart"/>
-      <w:r>
-        <w:t>SciPaaS</w:t>
-      </w:r>
-      <w:proofErr w:type="spellEnd"/>
-      <w:r>
-        <w:t xml:space="preserve"> it only takes a few minutes to transform this console-based application into a web-based simulation.  To create the app in </w:t>
-      </w:r>
-      <w:proofErr w:type="spellStart"/>
-      <w:r>
-        <w:t>SciPaaS</w:t>
-      </w:r>
-      <w:proofErr w:type="spellEnd"/>
-      <w:r>
-        <w:t>, the user must do the following steps:</w:t>
+        <w:t>Fortunately, with SciPaaS it only takes a few minutes to transform this console-based application into a web-based simulation.  To create the app in SciPaaS, the user must do the following steps:</w:t>
       </w:r>
     </w:p>
     <w:p>
@@ -5816,61 +4835,7 @@
           <w:sz w:val="20"/>
           <w:szCs w:val="20"/>
         </w:rPr>
-        <w:t xml:space="preserve">The program must read an input file with the parameters.  If the input file is already in a standard format (such as </w:t>
-      </w:r>
-      <w:proofErr w:type="spellStart"/>
-      <w:r>
-        <w:rPr>
-          <w:rFonts w:ascii="Times New Roman" w:hAnsi="Times New Roman"/>
-          <w:sz w:val="20"/>
-          <w:szCs w:val="20"/>
-        </w:rPr>
-        <w:t>namelist.input</w:t>
-      </w:r>
-      <w:proofErr w:type="spellEnd"/>
-      <w:r>
-        <w:rPr>
-          <w:rFonts w:ascii="Times New Roman" w:hAnsi="Times New Roman"/>
-          <w:sz w:val="20"/>
-          <w:szCs w:val="20"/>
-        </w:rPr>
-        <w:t xml:space="preserve"> format, or .</w:t>
-      </w:r>
-      <w:proofErr w:type="spellStart"/>
-      <w:r>
-        <w:rPr>
-          <w:rFonts w:ascii="Times New Roman" w:hAnsi="Times New Roman"/>
-          <w:sz w:val="20"/>
-          <w:szCs w:val="20"/>
-        </w:rPr>
-        <w:t>ini</w:t>
-      </w:r>
-      <w:proofErr w:type="spellEnd"/>
-      <w:r>
-        <w:rPr>
-          <w:rFonts w:ascii="Times New Roman" w:hAnsi="Times New Roman"/>
-          <w:sz w:val="20"/>
-          <w:szCs w:val="20"/>
-        </w:rPr>
-        <w:t xml:space="preserve"> format) nothing additional must be done.  If it is in a non-standard format, the user must either (a) modify the code so that it uses a standard input format, or (b) write a custom reader in Python to read their specific input into </w:t>
-      </w:r>
-      <w:proofErr w:type="spellStart"/>
-      <w:r>
-        <w:rPr>
-          <w:rFonts w:ascii="Times New Roman" w:hAnsi="Times New Roman"/>
-          <w:sz w:val="20"/>
-          <w:szCs w:val="20"/>
-        </w:rPr>
-        <w:t>SciPaaS</w:t>
-      </w:r>
-      <w:proofErr w:type="spellEnd"/>
-      <w:r>
-        <w:rPr>
-          <w:rFonts w:ascii="Times New Roman" w:hAnsi="Times New Roman"/>
-          <w:sz w:val="20"/>
-          <w:szCs w:val="20"/>
-        </w:rPr>
-        <w:t>.</w:t>
+        <w:t>The program must read an input file with the parameters.  If the input file is already in a standard format (such as namelist.input format, or .ini format) nothing additional must be done.  If it is in a non-standard format, the user must either (a) modify the code so that it uses a standard input format, or (b) write a custom reader in Python to read their specific input into SciPaaS.</w:t>
       </w:r>
     </w:p>
     <w:p>
@@ -5923,13 +4888,8 @@
         <w:ind w:firstLine="202"/>
         <w:jc w:val="both"/>
       </w:pPr>
-      <w:proofErr w:type="spellStart"/>
-      <w:r>
-        <w:t>SciPaaS</w:t>
-      </w:r>
-      <w:proofErr w:type="spellEnd"/>
-      <w:r>
-        <w:t xml:space="preserve"> automatically generates the HTML based on the input deck as such:</w:t>
+      <w:r>
+        <w:t>SciPaaS automatically generates the HTML based on the input deck as such:</w:t>
       </w:r>
     </w:p>
     <w:p>
@@ -6189,15 +5149,7 @@
         <w:t>Pre-processing</w:t>
       </w:r>
       <w:r>
-        <w:t xml:space="preserve">. Even though Mendel’s Accountant is a quite complex simulation, since it already supports the standard </w:t>
-      </w:r>
-      <w:proofErr w:type="spellStart"/>
-      <w:r>
-        <w:t>namelist.input</w:t>
-      </w:r>
-      <w:proofErr w:type="spellEnd"/>
-      <w:r>
-        <w:t xml:space="preserve"> input deck, it can be uploaded and running in the cloud in just a matter of minutes.  The following figure shows the full input parameter screen:</w:t>
+        <w:t>. Even though Mendel’s Accountant is a quite complex simulation, since it already supports the standard namelist.input input deck, it can be uploaded and running in the cloud in just a matter of minutes.  The following figure shows the full input parameter screen:</w:t>
       </w:r>
     </w:p>
     <w:p>
@@ -6285,23 +5237,7 @@
           <w:b w:val="0"/>
           <w:color w:val="auto"/>
         </w:rPr>
-        <w:t xml:space="preserve">Fig 8 Input parameter </w:t>
-      </w:r>
-      <w:proofErr w:type="gramStart"/>
-      <w:r>
-        <w:rPr>
-          <w:b w:val="0"/>
-          <w:color w:val="auto"/>
-        </w:rPr>
-        <w:t>screen</w:t>
-      </w:r>
-      <w:proofErr w:type="gramEnd"/>
-      <w:r>
-        <w:rPr>
-          <w:b w:val="0"/>
-          <w:color w:val="auto"/>
-        </w:rPr>
-        <w:t xml:space="preserve"> for Mendel’s Accountant</w:t>
+        <w:t>Fig 8 Input parameter screen for Mendel’s Accountant</w:t>
       </w:r>
     </w:p>
     <w:p>
@@ -6525,23 +5461,7 @@
         <w:jc w:val="both"/>
       </w:pPr>
       <w:r>
-        <w:t xml:space="preserve">The following figures show some of the plots generated using the </w:t>
-      </w:r>
-      <w:proofErr w:type="spellStart"/>
-      <w:r>
-        <w:t>Flot</w:t>
-      </w:r>
-      <w:proofErr w:type="spellEnd"/>
-      <w:r>
-        <w:t xml:space="preserve"> </w:t>
-      </w:r>
-      <w:proofErr w:type="spellStart"/>
-      <w:r>
-        <w:t>jQuery</w:t>
-      </w:r>
-      <w:proofErr w:type="spellEnd"/>
-      <w:r>
-        <w:t xml:space="preserve"> library. As an example, clicking the plot button will generate the following fitness history and mutation accumulation figures respectively.</w:t>
+        <w:t>The following figures show some of the plots generated using the Flot jQuery library. As an example, clicking the plot button will generate the following fitness history and mutation accumulation figures respectively.</w:t>
       </w:r>
     </w:p>
     <w:p>
@@ -6781,13 +5701,8 @@
         <w:ind w:firstLine="202"/>
         <w:jc w:val="both"/>
       </w:pPr>
-      <w:proofErr w:type="spellStart"/>
-      <w:r>
-        <w:t>SciPaaS</w:t>
-      </w:r>
-      <w:proofErr w:type="spellEnd"/>
-      <w:r>
-        <w:t xml:space="preserve"> can be deployed in a number of ways:  </w:t>
+      <w:r>
+        <w:t xml:space="preserve">SciPaaS can be deployed in a number of ways:  </w:t>
       </w:r>
     </w:p>
     <w:p>
@@ -6810,25 +5725,7 @@
           <w:sz w:val="20"/>
           <w:szCs w:val="20"/>
         </w:rPr>
-        <w:t xml:space="preserve">Run </w:t>
-      </w:r>
-      <w:proofErr w:type="spellStart"/>
-      <w:r>
-        <w:rPr>
-          <w:rFonts w:ascii="Times New Roman" w:hAnsi="Times New Roman"/>
-          <w:sz w:val="20"/>
-          <w:szCs w:val="20"/>
-        </w:rPr>
-        <w:t>SciPaaS</w:t>
-      </w:r>
-      <w:proofErr w:type="spellEnd"/>
-      <w:r>
-        <w:rPr>
-          <w:rFonts w:ascii="Times New Roman" w:hAnsi="Times New Roman"/>
-          <w:sz w:val="20"/>
-          <w:szCs w:val="20"/>
-        </w:rPr>
-        <w:t xml:space="preserve"> on your personal computer to host a number of locally installed applications.  This is a helpful option for development and unit or functional testing.</w:t>
+        <w:t>Run SciPaaS on your personal computer to host a number of locally installed applications.  This is a helpful option for development and unit or functional testing.</w:t>
       </w:r>
     </w:p>
     <w:p>
@@ -6851,25 +5748,7 @@
           <w:sz w:val="20"/>
           <w:szCs w:val="20"/>
         </w:rPr>
-        <w:t xml:space="preserve">Run </w:t>
-      </w:r>
-      <w:proofErr w:type="spellStart"/>
-      <w:r>
-        <w:rPr>
-          <w:rFonts w:ascii="Times New Roman" w:hAnsi="Times New Roman"/>
-          <w:sz w:val="20"/>
-          <w:szCs w:val="20"/>
-        </w:rPr>
-        <w:t>SciPaaS</w:t>
-      </w:r>
-      <w:proofErr w:type="spellEnd"/>
-      <w:r>
-        <w:rPr>
-          <w:rFonts w:ascii="Times New Roman" w:hAnsi="Times New Roman"/>
-          <w:sz w:val="20"/>
-          <w:szCs w:val="20"/>
-        </w:rPr>
-        <w:t xml:space="preserve"> on a traditional Linux server.</w:t>
+        <w:t>Run SciPaaS on a traditional Linux server.</w:t>
       </w:r>
     </w:p>
     <w:p>
@@ -6892,25 +5771,7 @@
           <w:sz w:val="20"/>
           <w:szCs w:val="20"/>
         </w:rPr>
-        <w:t xml:space="preserve">Run </w:t>
-      </w:r>
-      <w:proofErr w:type="spellStart"/>
-      <w:r>
-        <w:rPr>
-          <w:rFonts w:ascii="Times New Roman" w:hAnsi="Times New Roman"/>
-          <w:sz w:val="20"/>
-          <w:szCs w:val="20"/>
-        </w:rPr>
-        <w:t>SciPaaS</w:t>
-      </w:r>
-      <w:proofErr w:type="spellEnd"/>
-      <w:r>
-        <w:rPr>
-          <w:rFonts w:ascii="Times New Roman" w:hAnsi="Times New Roman"/>
-          <w:sz w:val="20"/>
-          <w:szCs w:val="20"/>
-        </w:rPr>
-        <w:t xml:space="preserve"> on an Infrastructure-as-a-Service machine (e.g. EC2 instance on Amazon Web Services or Google Compute Engine, etc.)</w:t>
+        <w:t>Run SciPaaS on an Infrastructure-as-a-Service machine (e.g. EC2 instance on Amazon Web Services or Google Compute Engine, etc.)</w:t>
       </w:r>
     </w:p>
     <w:p>
@@ -6933,61 +5794,7 @@
           <w:sz w:val="20"/>
           <w:szCs w:val="20"/>
         </w:rPr>
-        <w:t xml:space="preserve">Run </w:t>
-      </w:r>
-      <w:proofErr w:type="spellStart"/>
-      <w:r>
-        <w:rPr>
-          <w:rFonts w:ascii="Times New Roman" w:hAnsi="Times New Roman"/>
-          <w:sz w:val="20"/>
-          <w:szCs w:val="20"/>
-        </w:rPr>
-        <w:t>SciPaaS</w:t>
-      </w:r>
-      <w:proofErr w:type="spellEnd"/>
-      <w:r>
-        <w:rPr>
-          <w:rFonts w:ascii="Times New Roman" w:hAnsi="Times New Roman"/>
-          <w:sz w:val="20"/>
-          <w:szCs w:val="20"/>
-        </w:rPr>
-        <w:t xml:space="preserve"> on top of an existing </w:t>
-      </w:r>
-      <w:proofErr w:type="spellStart"/>
-      <w:r>
-        <w:rPr>
-          <w:rFonts w:ascii="Times New Roman" w:hAnsi="Times New Roman"/>
-          <w:sz w:val="20"/>
-          <w:szCs w:val="20"/>
-        </w:rPr>
-        <w:t>PaaS</w:t>
-      </w:r>
-      <w:proofErr w:type="spellEnd"/>
-      <w:r>
-        <w:rPr>
-          <w:rFonts w:ascii="Times New Roman" w:hAnsi="Times New Roman"/>
-          <w:sz w:val="20"/>
-          <w:szCs w:val="20"/>
-        </w:rPr>
-        <w:t xml:space="preserve">, (e.g. Google App Engine, </w:t>
-      </w:r>
-      <w:proofErr w:type="spellStart"/>
-      <w:r>
-        <w:rPr>
-          <w:rFonts w:ascii="Times New Roman" w:hAnsi="Times New Roman"/>
-          <w:sz w:val="20"/>
-          <w:szCs w:val="20"/>
-        </w:rPr>
-        <w:t>AppScale</w:t>
-      </w:r>
-      <w:proofErr w:type="spellEnd"/>
-      <w:r>
-        <w:rPr>
-          <w:rFonts w:ascii="Times New Roman" w:hAnsi="Times New Roman"/>
-          <w:sz w:val="20"/>
-          <w:szCs w:val="20"/>
-        </w:rPr>
-        <w:t>, etc.).</w:t>
+        <w:t>Run SciPaaS on top of an existing PaaS, (e.g. Google App Engine, AppScale, etc.).</w:t>
       </w:r>
     </w:p>
     <w:p>
@@ -6996,39 +5803,7 @@
         <w:jc w:val="both"/>
       </w:pPr>
       <w:r>
-        <w:t xml:space="preserve">The authors have tested </w:t>
-      </w:r>
-      <w:proofErr w:type="spellStart"/>
-      <w:r>
-        <w:t>SciPaaS</w:t>
-      </w:r>
-      <w:proofErr w:type="spellEnd"/>
-      <w:r>
-        <w:t xml:space="preserve"> both on each of these options except the last option.  We have recently developed a cloud test platform using a LEAP cloud stack (Linux, Eucalyptus, </w:t>
-      </w:r>
-      <w:proofErr w:type="spellStart"/>
-      <w:r>
-        <w:t>AppScale</w:t>
-      </w:r>
-      <w:proofErr w:type="spellEnd"/>
-      <w:r>
-        <w:t xml:space="preserve">, and Python) in order to test running </w:t>
-      </w:r>
-      <w:proofErr w:type="spellStart"/>
-      <w:r>
-        <w:t>SciPaaS</w:t>
-      </w:r>
-      <w:proofErr w:type="spellEnd"/>
-      <w:r>
-        <w:t xml:space="preserve"> on top of a generic Platform-as-a-Service solution such as </w:t>
-      </w:r>
-      <w:proofErr w:type="spellStart"/>
-      <w:r>
-        <w:t>AppScale</w:t>
-      </w:r>
-      <w:proofErr w:type="spellEnd"/>
-      <w:r>
-        <w:t>.</w:t>
+        <w:t>The authors have tested SciPaaS both on each of these options except the last option.  We have recently developed a cloud test platform using a LEAP cloud stack (Linux, Eucalyptus, AppScale, and Python) in order to test running SciPaaS on top of a generic Platform-as-a-Service solution such as AppScale.</w:t>
       </w:r>
     </w:p>
     <w:p>
@@ -7044,15 +5819,7 @@
         <w:pStyle w:val="Text"/>
       </w:pPr>
       <w:r>
-        <w:t xml:space="preserve">A middleware execution platform called </w:t>
-      </w:r>
-      <w:proofErr w:type="spellStart"/>
-      <w:r>
-        <w:t>SciPaaS</w:t>
-      </w:r>
-      <w:proofErr w:type="spellEnd"/>
-      <w:r>
-        <w:t xml:space="preserve"> was described and demonstrated with both a simple Burger’s equation solver, as well as Mendel’s Accountant, a more complex forward-time population genetics simulator.   The software will soon be released in the Open Source domain online at https://github.com/whbrewer.</w:t>
+        <w:t>A middleware execution platform called SciPaaS was described and demonstrated with both a simple Burger’s equation solver, as well as Mendel’s Accountant, a more complex forward-time population genetics simulator.   The software will soon be released in the Open Source domain online at https://github.com/whbrewer.</w:t>
       </w:r>
     </w:p>
     <w:p>
@@ -7060,15 +5827,7 @@
         <w:pStyle w:val="Text"/>
       </w:pPr>
       <w:r>
-        <w:t xml:space="preserve">By providing an automatically generated easy-to-use interface, and an easy way to upload and plugin their application to the platform, </w:t>
-      </w:r>
-      <w:proofErr w:type="spellStart"/>
-      <w:r>
-        <w:t>SciPaaS</w:t>
-      </w:r>
-      <w:proofErr w:type="spellEnd"/>
-      <w:r>
-        <w:t xml:space="preserve"> allows scientists to rapidly deploy t</w:t>
+        <w:t>By providing an automatically generated easy-to-use interface, and an easy way to upload and plugin their application to the platform, SciPaaS allows scientists to rapidly deploy t</w:t>
       </w:r>
       <w:r>
         <w:t>heir applications to the cloud.</w:t>
@@ -7157,15 +5916,7 @@
         </w:numPr>
       </w:pPr>
       <w:r>
-        <w:t xml:space="preserve">Supporting parallel execution infrastructure, such as interfacing with MPI and </w:t>
-      </w:r>
-      <w:proofErr w:type="spellStart"/>
-      <w:r>
-        <w:t>Hadoop</w:t>
-      </w:r>
-      <w:proofErr w:type="spellEnd"/>
-      <w:r>
-        <w:t>.</w:t>
+        <w:t>Supporting parallel execution infrastructure, such as interfacing with MPI and Hadoop.</w:t>
       </w:r>
     </w:p>
     <w:p>
@@ -7224,39 +5975,7 @@
           <w:sz w:val="16"/>
           <w:szCs w:val="16"/>
         </w:rPr>
-        <w:t xml:space="preserve">Sanford, J., </w:t>
-      </w:r>
-      <w:proofErr w:type="spellStart"/>
-      <w:r>
-        <w:rPr>
-          <w:sz w:val="16"/>
-          <w:szCs w:val="16"/>
-        </w:rPr>
-        <w:t>Baumgardner</w:t>
-      </w:r>
-      <w:proofErr w:type="spellEnd"/>
-      <w:r>
-        <w:rPr>
-          <w:sz w:val="16"/>
-          <w:szCs w:val="16"/>
-        </w:rPr>
-        <w:t xml:space="preserve">, J., Brewer, W., Gibson, P., &amp; </w:t>
-      </w:r>
-      <w:proofErr w:type="spellStart"/>
-      <w:r>
-        <w:rPr>
-          <w:sz w:val="16"/>
-          <w:szCs w:val="16"/>
-        </w:rPr>
-        <w:t>ReMine</w:t>
-      </w:r>
-      <w:proofErr w:type="spellEnd"/>
-      <w:r>
-        <w:rPr>
-          <w:sz w:val="16"/>
-          <w:szCs w:val="16"/>
-        </w:rPr>
-        <w:t>, W. (2007). Mendel's Accountant: A biologically realistic forward-time population genetics program. </w:t>
+        <w:t>Sanford, J., Baumgardner, J., Brewer, W., Gibson, P., &amp; ReMine, W. (2007). Mendel's Accountant: A biologically realistic forward-time population genetics program. </w:t>
       </w:r>
       <w:r>
         <w:rPr>
@@ -7303,21 +6022,12 @@
           <w:szCs w:val="16"/>
         </w:rPr>
       </w:pPr>
-      <w:proofErr w:type="spellStart"/>
       <w:r>
         <w:rPr>
           <w:sz w:val="16"/>
           <w:szCs w:val="16"/>
         </w:rPr>
-        <w:t>Fishwick</w:t>
-      </w:r>
-      <w:proofErr w:type="spellEnd"/>
-      <w:r>
-        <w:rPr>
-          <w:sz w:val="16"/>
-          <w:szCs w:val="16"/>
-        </w:rPr>
-        <w:t xml:space="preserve">, P.A. Web-Based Simulation: Some Personal Observations.  </w:t>
+        <w:t xml:space="preserve">Fishwick, P.A. Web-Based Simulation: Some Personal Observations.  </w:t>
       </w:r>
       <w:r>
         <w:rPr>
@@ -7387,23 +6097,7 @@
           <w:sz w:val="16"/>
           <w:szCs w:val="16"/>
         </w:rPr>
-        <w:t xml:space="preserve">Buss, A. and Stork, K. Discrete Event Simulation and </w:t>
-      </w:r>
-      <w:proofErr w:type="gramStart"/>
-      <w:r>
-        <w:rPr>
-          <w:sz w:val="16"/>
-          <w:szCs w:val="16"/>
-        </w:rPr>
-        <w:t>World-Wide</w:t>
-      </w:r>
-      <w:proofErr w:type="gramEnd"/>
-      <w:r>
-        <w:rPr>
-          <w:sz w:val="16"/>
-          <w:szCs w:val="16"/>
-        </w:rPr>
-        <w:t xml:space="preserve"> Web Using Java. </w:t>
+        <w:t xml:space="preserve">Buss, A. and Stork, K. Discrete Event Simulation and World-Wide Web Using Java. </w:t>
       </w:r>
       <w:r>
         <w:rPr>
@@ -7438,39 +6132,7 @@
           <w:sz w:val="16"/>
           <w:szCs w:val="16"/>
         </w:rPr>
-        <w:t xml:space="preserve">Byrne, James, </w:t>
-      </w:r>
-      <w:proofErr w:type="spellStart"/>
-      <w:r>
-        <w:rPr>
-          <w:sz w:val="16"/>
-          <w:szCs w:val="16"/>
-        </w:rPr>
-        <w:t>Cathal</w:t>
-      </w:r>
-      <w:proofErr w:type="spellEnd"/>
-      <w:r>
-        <w:rPr>
-          <w:sz w:val="16"/>
-          <w:szCs w:val="16"/>
-        </w:rPr>
-        <w:t xml:space="preserve"> </w:t>
-      </w:r>
-      <w:proofErr w:type="spellStart"/>
-      <w:r>
-        <w:rPr>
-          <w:sz w:val="16"/>
-          <w:szCs w:val="16"/>
-        </w:rPr>
-        <w:t>Heavey</w:t>
-      </w:r>
-      <w:proofErr w:type="spellEnd"/>
-      <w:r>
-        <w:rPr>
-          <w:sz w:val="16"/>
-          <w:szCs w:val="16"/>
-        </w:rPr>
-        <w:t xml:space="preserve">, and Peter J. Byrne. "A review of Web-based simulation and supporting tools." </w:t>
+        <w:t xml:space="preserve">Byrne, James, Cathal Heavey, and Peter J. Byrne. "A review of Web-based simulation and supporting tools." </w:t>
       </w:r>
       <w:r>
         <w:rPr>
@@ -7506,39 +6168,7 @@
           <w:sz w:val="16"/>
           <w:szCs w:val="16"/>
         </w:rPr>
-        <w:t xml:space="preserve">Wu, W., </w:t>
-      </w:r>
-      <w:proofErr w:type="spellStart"/>
-      <w:r>
-        <w:rPr>
-          <w:sz w:val="16"/>
-          <w:szCs w:val="16"/>
-        </w:rPr>
-        <w:t>Uram</w:t>
-      </w:r>
-      <w:proofErr w:type="spellEnd"/>
-      <w:r>
-        <w:rPr>
-          <w:sz w:val="16"/>
-          <w:szCs w:val="16"/>
-        </w:rPr>
-        <w:t xml:space="preserve">, T., Wilde, M., Herald, M., and </w:t>
-      </w:r>
-      <w:proofErr w:type="spellStart"/>
-      <w:r>
-        <w:rPr>
-          <w:sz w:val="16"/>
-          <w:szCs w:val="16"/>
-        </w:rPr>
-        <w:t>Papka</w:t>
-      </w:r>
-      <w:proofErr w:type="spellEnd"/>
-      <w:r>
-        <w:rPr>
-          <w:sz w:val="16"/>
-          <w:szCs w:val="16"/>
-        </w:rPr>
-        <w:t>, M. “</w:t>
+        <w:t>Wu, W., Uram, T., Wilde, M., Herald, M., and Papka, M. “</w:t>
       </w:r>
       <w:r>
         <w:rPr>
@@ -7566,55 +6196,7 @@
           <w:sz w:val="16"/>
           <w:szCs w:val="16"/>
         </w:rPr>
-        <w:t xml:space="preserve">Krishnan, S., </w:t>
-      </w:r>
-      <w:proofErr w:type="spellStart"/>
-      <w:r>
-        <w:rPr>
-          <w:sz w:val="16"/>
-          <w:szCs w:val="16"/>
-        </w:rPr>
-        <w:t>Clementi</w:t>
-      </w:r>
-      <w:proofErr w:type="spellEnd"/>
-      <w:r>
-        <w:rPr>
-          <w:sz w:val="16"/>
-          <w:szCs w:val="16"/>
-        </w:rPr>
-        <w:t xml:space="preserve">, L., </w:t>
-      </w:r>
-      <w:proofErr w:type="spellStart"/>
-      <w:r>
-        <w:rPr>
-          <w:sz w:val="16"/>
-          <w:szCs w:val="16"/>
-        </w:rPr>
-        <w:t>Ren</w:t>
-      </w:r>
-      <w:proofErr w:type="spellEnd"/>
-      <w:r>
-        <w:rPr>
-          <w:sz w:val="16"/>
-          <w:szCs w:val="16"/>
-        </w:rPr>
-        <w:t xml:space="preserve">, J., Papadopoulos, P., and Li, W.  Design and Evaluation of Opal2: A </w:t>
-      </w:r>
-      <w:proofErr w:type="spellStart"/>
-      <w:r>
-        <w:rPr>
-          <w:sz w:val="16"/>
-          <w:szCs w:val="16"/>
-        </w:rPr>
-        <w:t>Tookit</w:t>
-      </w:r>
-      <w:proofErr w:type="spellEnd"/>
-      <w:r>
-        <w:rPr>
-          <w:sz w:val="16"/>
-          <w:szCs w:val="16"/>
-        </w:rPr>
-        <w:t xml:space="preserve"> for Scientific Software as a Service. 2010</w:t>
+        <w:t>Krishnan, S., Clementi, L., Ren, J., Papadopoulos, P., and Li, W.  Design and Evaluation of Opal2: A Tookit for Scientific Software as a Service. 2010</w:t>
       </w:r>
     </w:p>
     <w:p>
@@ -7634,23 +6216,7 @@
           <w:sz w:val="16"/>
           <w:szCs w:val="16"/>
         </w:rPr>
-        <w:t xml:space="preserve">Hu, C., </w:t>
-      </w:r>
-      <w:proofErr w:type="spellStart"/>
-      <w:r>
-        <w:rPr>
-          <w:sz w:val="16"/>
-          <w:szCs w:val="16"/>
-        </w:rPr>
-        <w:t>Xu</w:t>
-      </w:r>
-      <w:proofErr w:type="spellEnd"/>
-      <w:r>
-        <w:rPr>
-          <w:sz w:val="16"/>
-          <w:szCs w:val="16"/>
-        </w:rPr>
-        <w:t xml:space="preserve">, C., Fan, G., Li, H., Song, D. “A Simulation Model Design Method for Cloud-Based Simulation Environment.  Advances in Mechanical Engineering, </w:t>
+        <w:t xml:space="preserve">Hu, C., Xu, C., Fan, G., Li, H., Song, D. “A Simulation Model Design Method for Cloud-Based Simulation Environment.  Advances in Mechanical Engineering, </w:t>
       </w:r>
       <w:hyperlink r:id="rId22" w:history="1">
         <w:r>
@@ -7690,39 +6256,7 @@
           <w:sz w:val="16"/>
           <w:szCs w:val="16"/>
         </w:rPr>
-        <w:t xml:space="preserve">McLennan, M.; </w:t>
-      </w:r>
-      <w:proofErr w:type="spellStart"/>
-      <w:r>
-        <w:rPr>
-          <w:sz w:val="16"/>
-          <w:szCs w:val="16"/>
-        </w:rPr>
-        <w:t>Kennell</w:t>
-      </w:r>
-      <w:proofErr w:type="spellEnd"/>
-      <w:r>
-        <w:rPr>
-          <w:sz w:val="16"/>
-          <w:szCs w:val="16"/>
-        </w:rPr>
-        <w:t>, R., "</w:t>
-      </w:r>
-      <w:proofErr w:type="spellStart"/>
-      <w:r>
-        <w:rPr>
-          <w:sz w:val="16"/>
-          <w:szCs w:val="16"/>
-        </w:rPr>
-        <w:t>HUBzero</w:t>
-      </w:r>
-      <w:proofErr w:type="spellEnd"/>
-      <w:r>
-        <w:rPr>
-          <w:sz w:val="16"/>
-          <w:szCs w:val="16"/>
-        </w:rPr>
-        <w:t>: A Platform for Dissemination and Collaboration in Computational Science and Engineering," </w:t>
+        <w:t>McLennan, M.; Kennell, R., "HUBzero: A Platform for Dissemination and Collaboration in Computational Science and Engineering," </w:t>
       </w:r>
       <w:r>
         <w:rPr>
@@ -7754,23 +6288,7 @@
           <w:sz w:val="16"/>
           <w:szCs w:val="16"/>
         </w:rPr>
-        <w:t>(2)</w:t>
-      </w:r>
-      <w:proofErr w:type="gramStart"/>
-      <w:r>
-        <w:rPr>
-          <w:sz w:val="16"/>
-          <w:szCs w:val="16"/>
-        </w:rPr>
-        <w:t>:48</w:t>
-      </w:r>
-      <w:proofErr w:type="gramEnd"/>
-      <w:r>
-        <w:rPr>
-          <w:sz w:val="16"/>
-          <w:szCs w:val="16"/>
-        </w:rPr>
-        <w:t>-52 (2010).</w:t>
+        <w:t>(2):48-52 (2010).</w:t>
       </w:r>
     </w:p>
     <w:p>
@@ -7790,23 +6308,7 @@
           <w:sz w:val="16"/>
           <w:szCs w:val="16"/>
         </w:rPr>
-        <w:t xml:space="preserve">Liu, X., </w:t>
-      </w:r>
-      <w:proofErr w:type="spellStart"/>
-      <w:r>
-        <w:rPr>
-          <w:sz w:val="16"/>
-          <w:szCs w:val="16"/>
-        </w:rPr>
-        <w:t>Qiu</w:t>
-      </w:r>
-      <w:proofErr w:type="spellEnd"/>
-      <w:r>
-        <w:rPr>
-          <w:sz w:val="16"/>
-          <w:szCs w:val="16"/>
-        </w:rPr>
-        <w:t xml:space="preserve">, X., Chen, B., Huang, K. “Cloud-based Simulation: the State-of-the-art Computer Simulation Paradigm”, </w:t>
+        <w:t xml:space="preserve">Liu, X., Qiu, X., Chen, B., Huang, K. “Cloud-based Simulation: the State-of-the-art Computer Simulation Paradigm”, </w:t>
       </w:r>
       <w:r>
         <w:rPr>
@@ -7848,55 +6350,14 @@
           <w:sz w:val="16"/>
           <w:szCs w:val="16"/>
         </w:rPr>
-        <w:t xml:space="preserve">Hong, </w:t>
-      </w:r>
-      <w:proofErr w:type="spellStart"/>
+        <w:t xml:space="preserve">Hong, Zhixiong,, </w:t>
+      </w:r>
       <w:r>
         <w:rPr>
           <w:sz w:val="16"/>
           <w:szCs w:val="16"/>
         </w:rPr>
-        <w:t>Zhixiong</w:t>
-      </w:r>
-      <w:proofErr w:type="spellEnd"/>
-      <w:proofErr w:type="gramStart"/>
-      <w:r>
-        <w:rPr>
-          <w:sz w:val="16"/>
-          <w:szCs w:val="16"/>
-        </w:rPr>
-        <w:t>,,</w:t>
-      </w:r>
-      <w:proofErr w:type="gramEnd"/>
-      <w:r>
-        <w:rPr>
-          <w:sz w:val="16"/>
-          <w:szCs w:val="16"/>
-        </w:rPr>
-        <w:t xml:space="preserve"> </w:t>
-      </w:r>
-      <w:r>
-        <w:rPr>
-          <w:sz w:val="16"/>
-          <w:szCs w:val="16"/>
-        </w:rPr>
-        <w:t xml:space="preserve">“The </w:t>
-      </w:r>
-      <w:proofErr w:type="spellStart"/>
-      <w:r>
-        <w:rPr>
-          <w:sz w:val="16"/>
-          <w:szCs w:val="16"/>
-        </w:rPr>
-        <w:t>Django</w:t>
-      </w:r>
-      <w:proofErr w:type="spellEnd"/>
-      <w:r>
-        <w:rPr>
-          <w:sz w:val="16"/>
-          <w:szCs w:val="16"/>
-        </w:rPr>
-        <w:t xml:space="preserve"> Web Application Framework”</w:t>
+        <w:t>“The Django Web Application Framework”</w:t>
       </w:r>
       <w:r>
         <w:rPr>
@@ -7932,47 +6393,13 @@
           <w:szCs w:val="16"/>
         </w:rPr>
       </w:pPr>
-      <w:proofErr w:type="spellStart"/>
       <w:r>
         <w:rPr>
           <w:sz w:val="16"/>
           <w:szCs w:val="16"/>
         </w:rPr>
-        <w:t>Debnath</w:t>
-      </w:r>
-      <w:proofErr w:type="spellEnd"/>
-      <w:r>
-        <w:rPr>
-          <w:sz w:val="16"/>
-          <w:szCs w:val="16"/>
-        </w:rPr>
-        <w:t xml:space="preserve">, </w:t>
-      </w:r>
-      <w:proofErr w:type="spellStart"/>
-      <w:r>
-        <w:rPr>
-          <w:sz w:val="16"/>
-          <w:szCs w:val="16"/>
-        </w:rPr>
-        <w:t>Lokenath</w:t>
-      </w:r>
-      <w:proofErr w:type="spellEnd"/>
-      <w:r>
-        <w:rPr>
-          <w:sz w:val="16"/>
-          <w:szCs w:val="16"/>
-        </w:rPr>
-        <w:t xml:space="preserve">. "Nonlinear partial differential equations for scientists and engineers." </w:t>
-      </w:r>
-      <w:proofErr w:type="spellStart"/>
-      <w:r>
-        <w:rPr>
-          <w:sz w:val="16"/>
-          <w:szCs w:val="16"/>
-        </w:rPr>
-        <w:t>Birkhäuser</w:t>
-      </w:r>
-      <w:proofErr w:type="spellEnd"/>
+        <w:t>Debnath, Lokenath. "Nonlinear partial differential equations for scientists and engineers." Birkhäuser</w:t>
+      </w:r>
       <w:r>
         <w:rPr>
           <w:sz w:val="16"/>
@@ -8005,48 +6432,7 @@
           <w:sz w:val="16"/>
           <w:szCs w:val="16"/>
         </w:rPr>
-        <w:t xml:space="preserve">John C. Sanford and Chase W. Nelson (2012). The Next Step in Understanding Population Dynamics: Comprehensive Numerical Simulation, Studies in Population Genetics, Dr. M. </w:t>
-      </w:r>
-      <w:proofErr w:type="gramStart"/>
-      <w:r>
-        <w:rPr>
-          <w:sz w:val="16"/>
-          <w:szCs w:val="16"/>
-        </w:rPr>
-        <w:t xml:space="preserve">Carmen  </w:t>
-      </w:r>
-      <w:proofErr w:type="spellStart"/>
-      <w:r>
-        <w:rPr>
-          <w:sz w:val="16"/>
-          <w:szCs w:val="16"/>
-        </w:rPr>
-        <w:t>Fusté</w:t>
-      </w:r>
-      <w:proofErr w:type="spellEnd"/>
-      <w:proofErr w:type="gramEnd"/>
-      <w:r>
-        <w:rPr>
-          <w:sz w:val="16"/>
-          <w:szCs w:val="16"/>
-        </w:rPr>
-        <w:t xml:space="preserve"> (Ed.), ISBN: 978-953-51-0588-6, </w:t>
-      </w:r>
-      <w:proofErr w:type="spellStart"/>
-      <w:r>
-        <w:rPr>
-          <w:sz w:val="16"/>
-          <w:szCs w:val="16"/>
-        </w:rPr>
-        <w:t>InTech</w:t>
-      </w:r>
-      <w:proofErr w:type="spellEnd"/>
-      <w:r>
-        <w:rPr>
-          <w:sz w:val="16"/>
-          <w:szCs w:val="16"/>
-        </w:rPr>
-        <w:t xml:space="preserve">, DOI: 10.5772/34047. </w:t>
+        <w:t xml:space="preserve">John C. Sanford and Chase W. Nelson (2012). The Next Step in Understanding Population Dynamics: Comprehensive Numerical Simulation, Studies in Population Genetics, Dr. M. Carmen  Fusté (Ed.), ISBN: 978-953-51-0588-6, InTech, DOI: 10.5772/34047. </w:t>
       </w:r>
     </w:p>
     <w:p>
@@ -13078,7 +11464,7 @@
 </file>
 
 <file path=customXml/itemProps1.xml><?xml version="1.0" encoding="utf-8"?>
-<ds:datastoreItem xmlns:ds="http://schemas.openxmlformats.org/officeDocument/2006/customXml" ds:itemID="{50A89E9F-3DBC-074B-9101-9981563EE8AA}">
+<ds:datastoreItem xmlns:ds="http://schemas.openxmlformats.org/officeDocument/2006/customXml" ds:itemID="{FC5E01DE-BE7F-3B46-AB88-5C2D5B25FF7B}">
   <ds:schemaRefs>
     <ds:schemaRef ds:uri="http://schemas.openxmlformats.org/officeDocument/2006/bibliography"/>
   </ds:schemaRefs>

</xml_diff>

<commit_message>
Detect and redirect matplotlib plots to /mpl route
</commit_message>
<xml_diff>
--- a/docs/SciPaaS.docx
+++ b/docs/SciPaaS.docx
@@ -16,7 +16,6 @@
           <w:szCs w:val="48"/>
         </w:rPr>
       </w:pPr>
-      <w:proofErr w:type="spellStart"/>
       <w:r>
         <w:rPr>
           <w:kern w:val="28"/>
@@ -41,7 +40,6 @@
         </w:rPr>
         <w:t>aS</w:t>
       </w:r>
-      <w:proofErr w:type="spellEnd"/>
       <w:r>
         <w:rPr>
           <w:kern w:val="28"/>
@@ -159,47 +157,11 @@
         </w:rPr>
         <w:t xml:space="preserve"> </w:t>
       </w:r>
-      <w:proofErr w:type="spellStart"/>
       <w:r>
         <w:rPr>
           <w:b w:val="0"/>
         </w:rPr>
-        <w:t>SciPaaS</w:t>
-      </w:r>
-      <w:proofErr w:type="spellEnd"/>
-      <w:r>
-        <w:rPr>
-          <w:b w:val="0"/>
-        </w:rPr>
-        <w:t xml:space="preserve"> is a prototype development of an execution platform/middleware designed to make it easy for scientists to rapidly deploy their scientific applications (apps) to the cloud.  It provides all the necessary infrastructure for running typical IXP (Input-</w:t>
-      </w:r>
-      <w:proofErr w:type="spellStart"/>
-      <w:r>
-        <w:rPr>
-          <w:b w:val="0"/>
-        </w:rPr>
-        <w:t>eXecute</w:t>
-      </w:r>
-      <w:proofErr w:type="spellEnd"/>
-      <w:r>
-        <w:rPr>
-          <w:b w:val="0"/>
-        </w:rPr>
-        <w:t xml:space="preserve">-Plot) style apps, including: a web interface, post-processing and plotting capabilities, job scheduling, real-time monitoring of running jobs, and even a file/case manager.   In this paper, first the system architecture is described and then is demonstrated for a two scientific applications: (1) a simple finite-difference solver of the </w:t>
-      </w:r>
-      <w:proofErr w:type="spellStart"/>
-      <w:r>
-        <w:rPr>
-          <w:b w:val="0"/>
-        </w:rPr>
-        <w:t>inviscid</w:t>
-      </w:r>
-      <w:proofErr w:type="spellEnd"/>
-      <w:r>
-        <w:rPr>
-          <w:b w:val="0"/>
-        </w:rPr>
-        <w:t xml:space="preserve"> Burger’s equation, and (2) </w:t>
+        <w:t xml:space="preserve">SciPaaS is a prototype development of an execution platform/middleware designed to make it easy for scientists to rapidly deploy their scientific applications (apps) to the cloud.  It provides all the necessary infrastructure for running typical IXP (Input-eXecute-Plot) style apps, including: a web interface, post-processing and plotting capabilities, job scheduling, real-time monitoring of running jobs, and even a file/case manager.   In this paper, first the system architecture is described and then is demonstrated for a two scientific applications: (1) a simple finite-difference solver of the inviscid Burger’s equation, and (2) </w:t>
       </w:r>
       <w:r>
         <w:rPr>
@@ -288,21 +250,7 @@
         <w:rPr>
           <w:b w:val="0"/>
         </w:rPr>
-        <w:t xml:space="preserve"> (</w:t>
-      </w:r>
-      <w:proofErr w:type="spellStart"/>
-      <w:r>
-        <w:rPr>
-          <w:b w:val="0"/>
-        </w:rPr>
-        <w:t>PaaS</w:t>
-      </w:r>
-      <w:proofErr w:type="spellEnd"/>
-      <w:r>
-        <w:rPr>
-          <w:b w:val="0"/>
-        </w:rPr>
-        <w:t>)</w:t>
+        <w:t xml:space="preserve"> (PaaS)</w:t>
       </w:r>
       <w:r>
         <w:rPr>
@@ -408,31 +356,7 @@
         <w:pStyle w:val="Text"/>
       </w:pPr>
       <w:r>
-        <w:t>With the promise of on-demand computing access, cloud computing has become an invaluable resource for scientists in general.  The problem is that most scientists have little knowledge about the cloud, and much less about how to build a Software-as-as-Service (</w:t>
-      </w:r>
-      <w:proofErr w:type="spellStart"/>
-      <w:r>
-        <w:t>SaaS</w:t>
-      </w:r>
-      <w:proofErr w:type="spellEnd"/>
-      <w:r>
-        <w:t xml:space="preserve">).  The concept of </w:t>
-      </w:r>
-      <w:proofErr w:type="spellStart"/>
-      <w:r>
-        <w:t>SciPaaS</w:t>
-      </w:r>
-      <w:proofErr w:type="spellEnd"/>
-      <w:r>
-        <w:t xml:space="preserve"> is that a scientist could easily create a zip archive of their code containing just the binary executable and a sample input file, upload it to the cloud, and </w:t>
-      </w:r>
-      <w:proofErr w:type="spellStart"/>
-      <w:r>
-        <w:t>SciPaaS</w:t>
-      </w:r>
-      <w:proofErr w:type="spellEnd"/>
-      <w:r>
-        <w:t xml:space="preserve"> would manage all the cloud infrastructure for them, including the input interface, job scheduling, plotting, etc.  This allows the scientists to focus on developing software to solve the problem at hand, without having to worry about the added ove</w:t>
+        <w:t>With the promise of on-demand computing access, cloud computing has become an invaluable resource for scientists in general.  The problem is that most scientists have little knowledge about the cloud, and much less about how to build a Software-as-as-Service (SaaS).  The concept of SciPaaS is that a scientist could easily create a zip archive of their code containing just the binary executable and a sample input file, upload it to the cloud, and SciPaaS would manage all the cloud infrastructure for them, including the input interface, job scheduling, plotting, etc.  This allows the scientists to focus on developing software to solve the problem at hand, without having to worry about the added ove</w:t>
       </w:r>
       <w:r>
         <w:t xml:space="preserve">rhead of developing the </w:t>
@@ -518,37 +442,13 @@
         <w:t xml:space="preserve"> a computer cluster. Wu et al. [6]</w:t>
       </w:r>
       <w:r>
-        <w:t xml:space="preserve"> developed a scientific application framework based on </w:t>
-      </w:r>
-      <w:proofErr w:type="spellStart"/>
-      <w:r>
-        <w:t>OpenSo</w:t>
-      </w:r>
-      <w:r>
-        <w:t>cial</w:t>
-      </w:r>
-      <w:proofErr w:type="spellEnd"/>
-      <w:r>
-        <w:t xml:space="preserve"> gadgets.  Krishnan et al. [7]</w:t>
-      </w:r>
-      <w:r>
-        <w:t xml:space="preserve"> developed Opal2, a toolkit basically which can be used to wrap scientific applications and expose them as web services.   Opal2 also provides plugin integration with EC2 and </w:t>
-      </w:r>
-      <w:proofErr w:type="spellStart"/>
-      <w:r>
-        <w:t>Hadoop</w:t>
-      </w:r>
-      <w:proofErr w:type="spellEnd"/>
-      <w:r>
-        <w:t xml:space="preserve">.  Opal2 provides much of the backend infrastructure for running applications, but relies on other software such as </w:t>
-      </w:r>
-      <w:proofErr w:type="spellStart"/>
-      <w:r>
-        <w:t>Kepler</w:t>
-      </w:r>
-      <w:proofErr w:type="spellEnd"/>
-      <w:r>
-        <w:t xml:space="preserve"> for </w:t>
+        <w:t xml:space="preserve"> developed a scientific application framework based on OpenSo</w:t>
+      </w:r>
+      <w:r>
+        <w:t>cial gadgets.  Krishnan et al. [7]</w:t>
+      </w:r>
+      <w:r>
+        <w:t xml:space="preserve"> developed Opal2, a toolkit basically which can be used to wrap scientific applications and expose them as web services.   Opal2 also provides plugin integration with EC2 and Hadoop.  Opal2 provides much of the backend infrastructure for running applications, but relies on other software such as Kepler for </w:t>
       </w:r>
       <w:r>
         <w:lastRenderedPageBreak/>
@@ -569,31 +469,7 @@
         <w:t xml:space="preserve">  </w:t>
       </w:r>
       <w:r>
-        <w:t xml:space="preserve">Hu et al. [8] compare four different modern methodologies (simulation model portability [SMP], </w:t>
-      </w:r>
-      <w:proofErr w:type="spellStart"/>
-      <w:r>
-        <w:t>MyExperiment</w:t>
-      </w:r>
-      <w:proofErr w:type="spellEnd"/>
-      <w:r>
-        <w:t xml:space="preserve">, </w:t>
-      </w:r>
-      <w:proofErr w:type="spellStart"/>
-      <w:r>
-        <w:t>NanoHub</w:t>
-      </w:r>
-      <w:proofErr w:type="spellEnd"/>
-      <w:r>
-        <w:t xml:space="preserve">, and </w:t>
-      </w:r>
-      <w:proofErr w:type="spellStart"/>
-      <w:r>
-        <w:t>RunMyCode</w:t>
-      </w:r>
-      <w:proofErr w:type="spellEnd"/>
-      <w:r>
-        <w:t>)</w:t>
+        <w:t>Hu et al. [8] compare four different modern methodologies (simulation model portability [SMP], MyExperiment, NanoHub, and RunMyCode)</w:t>
       </w:r>
       <w:r>
         <w:t>,</w:t>
@@ -607,24 +483,11 @@
         <w:pStyle w:val="Text"/>
       </w:pPr>
       <w:r>
-        <w:t xml:space="preserve">The concept of </w:t>
-      </w:r>
-      <w:proofErr w:type="spellStart"/>
-      <w:r>
-        <w:t>NanoHub</w:t>
-      </w:r>
-      <w:proofErr w:type="spellEnd"/>
-      <w:r>
-        <w:t>, a scientific hub for web-based simu</w:t>
-      </w:r>
-      <w:r>
-        <w:t xml:space="preserve">lation for nanotechnology, is based on the </w:t>
-      </w:r>
-      <w:proofErr w:type="spellStart"/>
-      <w:r>
-        <w:t>HUBZero</w:t>
-      </w:r>
-      <w:proofErr w:type="spellEnd"/>
+        <w:t>The concept of NanoHub, a scientific hub for web-based simu</w:t>
+      </w:r>
+      <w:r>
+        <w:t>lation for nanotechnology, is based on the HUBZero</w:t>
+      </w:r>
       <w:r>
         <w:t xml:space="preserve"> </w:t>
       </w:r>
@@ -639,15 +502,7 @@
         <w:t xml:space="preserve"> (in this case Linux, Apache, MySQL, PHP)</w:t>
       </w:r>
       <w:r>
-        <w:t xml:space="preserve"> approach for the website and content-management system (CMS), while using a Java-based toolkit called </w:t>
-      </w:r>
-      <w:proofErr w:type="spellStart"/>
-      <w:r>
-        <w:t>Rappture</w:t>
-      </w:r>
-      <w:proofErr w:type="spellEnd"/>
-      <w:r>
-        <w:t xml:space="preserve"> (Rapid Application Infrastructure)</w:t>
+        <w:t xml:space="preserve"> approach for the website and content-management system (CMS), while using a Java-based toolkit called Rappture (Rapid Application Infrastructure)</w:t>
       </w:r>
       <w:r>
         <w:t xml:space="preserve"> </w:t>
@@ -673,15 +528,7 @@
         <w:pStyle w:val="Text"/>
       </w:pPr>
       <w:r>
-        <w:t xml:space="preserve">Di </w:t>
-      </w:r>
-      <w:proofErr w:type="spellStart"/>
-      <w:r>
-        <w:t>Pierro</w:t>
-      </w:r>
-      <w:proofErr w:type="spellEnd"/>
-      <w:r>
-        <w:t xml:space="preserve"> [</w:t>
+        <w:t>Di Pierro [</w:t>
       </w:r>
       <w:r>
         <w:rPr>
@@ -694,15 +541,7 @@
         <w:t>] developed a python-based web framework called web2py.  He uses web2py to show a sample scientific computing application in which stores DNA strings and searches for similarities.</w:t>
       </w:r>
       <w:r>
-        <w:t xml:space="preserve">  One of the powerful features of web2py is that it uses in data access layer (DAL) such that many different types of database systems can be supported, including both relational and non-relational models.  In fact, </w:t>
-      </w:r>
-      <w:proofErr w:type="spellStart"/>
-      <w:r>
-        <w:t>SciPaaS</w:t>
-      </w:r>
-      <w:proofErr w:type="spellEnd"/>
-      <w:r>
-        <w:t xml:space="preserve"> uses the DAL from web2py.</w:t>
+        <w:t xml:space="preserve">  One of the powerful features of web2py is that it uses in data access layer (DAL) such that many different types of database systems can be supported, including both relational and non-relational models.  In fact, SciPaaS uses the DAL from web2py.</w:t>
       </w:r>
     </w:p>
     <w:p>
@@ -720,39 +559,7 @@
         <w:t>1</w:t>
       </w:r>
       <w:r>
-        <w:t>] provide a detailed architecture for Cloud-based Simulation (</w:t>
-      </w:r>
-      <w:proofErr w:type="spellStart"/>
-      <w:r>
-        <w:t>csim</w:t>
-      </w:r>
-      <w:proofErr w:type="spellEnd"/>
-      <w:r>
-        <w:t>), where they define three key cloud services related to simulation in the cloud: Modeling as a Service (</w:t>
-      </w:r>
-      <w:proofErr w:type="spellStart"/>
-      <w:r>
-        <w:t>MaaS</w:t>
-      </w:r>
-      <w:proofErr w:type="spellEnd"/>
-      <w:r>
-        <w:t>), Execution as a Service (</w:t>
-      </w:r>
-      <w:proofErr w:type="spellStart"/>
-      <w:r>
-        <w:t>EaaS</w:t>
-      </w:r>
-      <w:proofErr w:type="spellEnd"/>
-      <w:r>
-        <w:t>), and Analysis as a Service (</w:t>
-      </w:r>
-      <w:proofErr w:type="spellStart"/>
-      <w:r>
-        <w:t>AaaS</w:t>
-      </w:r>
-      <w:proofErr w:type="spellEnd"/>
-      <w:r>
-        <w:t xml:space="preserve">).  Then they discuss more about more efficient ways of scheduling parallel and distributed applications (PADS) and then present four PADS job scheduling algorithms. </w:t>
+        <w:t xml:space="preserve">] provide a detailed architecture for Cloud-based Simulation (csim), where they define three key cloud services related to simulation in the cloud: Modeling as a Service (MaaS), Execution as a Service (EaaS), and Analysis as a Service (AaaS).  Then they discuss more about more efficient ways of scheduling parallel and distributed applications (PADS) and then present four PADS job scheduling algorithms. </w:t>
       </w:r>
     </w:p>
     <w:p>
@@ -763,21 +570,8 @@
         <w:t>In this paper</w:t>
       </w:r>
       <w:r>
-        <w:t xml:space="preserve">, we propose similar goals as with </w:t>
-      </w:r>
-      <w:proofErr w:type="spellStart"/>
-      <w:r>
-        <w:t>HUBZero</w:t>
-      </w:r>
-      <w:proofErr w:type="spellEnd"/>
-      <w:r>
-        <w:t xml:space="preserve"> and </w:t>
-      </w:r>
-      <w:proofErr w:type="spellStart"/>
-      <w:r>
-        <w:t>Rappture</w:t>
-      </w:r>
-      <w:proofErr w:type="spellEnd"/>
+        <w:t>, we propose similar goals as with HUBZero and Rappture</w:t>
+      </w:r>
       <w:r>
         <w:t>.  However, the goal is to have no external dependencies other than Python, and as such can be quickly deployed on any platform</w:t>
       </w:r>
@@ -918,23 +712,7 @@
         <w:pStyle w:val="Text"/>
       </w:pPr>
       <w:r>
-        <w:t xml:space="preserve">The concept for </w:t>
-      </w:r>
-      <w:proofErr w:type="spellStart"/>
-      <w:r>
-        <w:t>SciPaaS</w:t>
-      </w:r>
-      <w:proofErr w:type="spellEnd"/>
-      <w:r>
-        <w:t xml:space="preserve"> basically came out of developing a Scientific Software-as-a-Service (</w:t>
-      </w:r>
-      <w:proofErr w:type="spellStart"/>
-      <w:r>
-        <w:t>SaaS</w:t>
-      </w:r>
-      <w:proofErr w:type="spellEnd"/>
-      <w:r>
-        <w:t>) interface for a simulation engine called Mendel’s Accountant</w:t>
+        <w:t>The concept for SciPaaS basically came out of developing a Scientific Software-as-a-Service (SaaS) interface for a simulation engine called Mendel’s Accountant</w:t>
       </w:r>
       <w:r>
         <w:t xml:space="preserve"> [1]</w:t>
@@ -944,37 +722,13 @@
       </w:r>
       <w:r>
         <w:lastRenderedPageBreak/>
-        <w:t xml:space="preserve">Accountant is a </w:t>
-      </w:r>
-      <w:proofErr w:type="gramStart"/>
-      <w:r>
-        <w:t>biologically-realistic</w:t>
-      </w:r>
-      <w:proofErr w:type="gramEnd"/>
-      <w:r>
-        <w:t>, forward-time population genetics simulator which can be used for studying mutation accumulation dynamics in genomes.  During the development of this application a number of key ingredients required for general scientific applications were identified, which we have termed an IXP (Input-</w:t>
-      </w:r>
-      <w:proofErr w:type="spellStart"/>
-      <w:r>
-        <w:t>eXecute</w:t>
-      </w:r>
-      <w:proofErr w:type="spellEnd"/>
-      <w:r>
-        <w:t xml:space="preserve">-Plot) pattern as shown in </w:t>
+        <w:t xml:space="preserve">Accountant is a biologically-realistic, forward-time population genetics simulator which can be used for studying mutation accumulation dynamics in genomes.  During the development of this application a number of key ingredients required for general scientific applications were identified, which we have termed an IXP (Input-eXecute-Plot) pattern as shown in </w:t>
       </w:r>
       <w:r>
         <w:t>Fig.</w:t>
       </w:r>
       <w:r>
-        <w:t xml:space="preserve"> 1.  The concept for </w:t>
-      </w:r>
-      <w:proofErr w:type="spellStart"/>
-      <w:r>
-        <w:t>SciPaaS</w:t>
-      </w:r>
-      <w:proofErr w:type="spellEnd"/>
-      <w:r>
-        <w:t xml:space="preserve"> resulted from identifying the common reusable components in many IXP style software systems, such as:</w:t>
+        <w:t xml:space="preserve"> 1.  The concept for SciPaaS resulted from identifying the common reusable components in many IXP style software systems, such as:</w:t>
       </w:r>
     </w:p>
     <w:p>
@@ -1054,15 +808,7 @@
         <w:pStyle w:val="Text"/>
       </w:pPr>
       <w:r>
-        <w:t xml:space="preserve">During the development of Mendel’s Accountant, third-party software was used to handle each of these components.  The problem with using third-party software was that it made it very difficult to setup the environment machine to run the simulation.  For example, one of the necessary components, a job scheduler, was implemented using </w:t>
-      </w:r>
-      <w:proofErr w:type="spellStart"/>
-      <w:r>
-        <w:t>OpenPBS</w:t>
-      </w:r>
-      <w:proofErr w:type="spellEnd"/>
-      <w:r>
-        <w:t xml:space="preserve"> (currently rebranded as “Torque”).  This one software alone can take quite some time to setup and also is non-trivial </w:t>
+        <w:t xml:space="preserve">During the development of Mendel’s Accountant, third-party software was used to handle each of these components.  The problem with using third-party software was that it made it very difficult to setup the environment machine to run the simulation.  For example, one of the necessary components, a job scheduler, was implemented using OpenPBS (currently rebranded as “Torque”).  This one software alone can take quite some time to setup and also is non-trivial </w:t>
       </w:r>
       <w:r>
         <w:t>to manage.</w:t>
@@ -1073,15 +819,7 @@
         <w:pStyle w:val="Text"/>
       </w:pPr>
       <w:r>
-        <w:t xml:space="preserve">Moreover, by considering a number of similar type software, some design goals were identified as follows.  </w:t>
-      </w:r>
-      <w:proofErr w:type="spellStart"/>
-      <w:r>
-        <w:t>SciPaaS</w:t>
-      </w:r>
-      <w:proofErr w:type="spellEnd"/>
-      <w:r>
-        <w:t xml:space="preserve"> should:</w:t>
+        <w:t>Moreover, by considering a number of similar type software, some design goals were identified as follows.  SciPaaS should:</w:t>
       </w:r>
     </w:p>
     <w:p>
@@ -1165,23 +903,7 @@
         </w:numPr>
       </w:pPr>
       <w:r>
-        <w:t xml:space="preserve">Easily be deployed onto Amazon EC2, Google App Engine (GAE), Google Compute Engine (GCE), or </w:t>
-      </w:r>
-      <w:proofErr w:type="spellStart"/>
-      <w:r>
-        <w:t>RedHat</w:t>
-      </w:r>
-      <w:proofErr w:type="spellEnd"/>
-      <w:r>
-        <w:t xml:space="preserve"> </w:t>
-      </w:r>
-      <w:proofErr w:type="spellStart"/>
-      <w:r>
-        <w:t>OpenShift</w:t>
-      </w:r>
-      <w:proofErr w:type="spellEnd"/>
-      <w:r>
-        <w:t>.</w:t>
+        <w:t>Easily be deployed onto Amazon EC2, Google App Engine (GAE), Google Compute Engine (GCE), or RedHat OpenShift.</w:t>
       </w:r>
     </w:p>
     <w:p>
@@ -1225,31 +947,7 @@
         </w:numPr>
       </w:pPr>
       <w:r>
-        <w:t xml:space="preserve">Deploy to free </w:t>
-      </w:r>
-      <w:proofErr w:type="spellStart"/>
-      <w:r>
-        <w:t>PaaS</w:t>
-      </w:r>
-      <w:proofErr w:type="spellEnd"/>
-      <w:r>
-        <w:t xml:space="preserve"> providers such as </w:t>
-      </w:r>
-      <w:proofErr w:type="spellStart"/>
-      <w:r>
-        <w:t>Heroku</w:t>
-      </w:r>
-      <w:proofErr w:type="spellEnd"/>
-      <w:r>
-        <w:t xml:space="preserve">, </w:t>
-      </w:r>
-      <w:proofErr w:type="spellStart"/>
-      <w:r>
-        <w:t>OpenShift</w:t>
-      </w:r>
-      <w:proofErr w:type="spellEnd"/>
-      <w:r>
-        <w:t>, Google App Engine (GAE), etc.</w:t>
+        <w:t>Deploy to free PaaS providers such as Heroku, OpenShift, Google App Engine (GAE), etc.</w:t>
       </w:r>
     </w:p>
     <w:p>
@@ -1272,71 +970,21 @@
         <w:t>After considering a number of alternative languages, such as Java and Ruby, Python was chosen for three reasons: (1) it has one of the largest scientific computing communities</w:t>
       </w:r>
       <w:r>
-        <w:t xml:space="preserve">, which includes scientific computing libraries such as </w:t>
-      </w:r>
-      <w:proofErr w:type="spellStart"/>
-      <w:r>
-        <w:t>SciPy</w:t>
-      </w:r>
-      <w:proofErr w:type="spellEnd"/>
-      <w:r>
-        <w:t xml:space="preserve"> (scipy.org), </w:t>
-      </w:r>
-      <w:proofErr w:type="spellStart"/>
-      <w:r>
-        <w:t>NumPy</w:t>
-      </w:r>
-      <w:proofErr w:type="spellEnd"/>
-      <w:r>
-        <w:t xml:space="preserve"> (numpy.org), and </w:t>
-      </w:r>
-      <w:proofErr w:type="spellStart"/>
-      <w:r>
-        <w:t>Matplotlib</w:t>
-      </w:r>
-      <w:proofErr w:type="spellEnd"/>
-      <w:r>
-        <w:t xml:space="preserve"> (matplotlib.org)</w:t>
-      </w:r>
-      <w:r>
-        <w:t xml:space="preserve">, (2) there are numerous open-source python-based web application frameworks available, and (3) because many of the cloud </w:t>
-      </w:r>
-      <w:proofErr w:type="spellStart"/>
-      <w:r>
-        <w:t>PaaS</w:t>
-      </w:r>
-      <w:proofErr w:type="spellEnd"/>
-      <w:r>
-        <w:t xml:space="preserve"> providers support Python-based applications (e.g. Google App Engine and </w:t>
-      </w:r>
-      <w:proofErr w:type="spellStart"/>
-      <w:r>
-        <w:t>Heroku</w:t>
-      </w:r>
-      <w:proofErr w:type="spellEnd"/>
-      <w:r>
-        <w:t xml:space="preserve">).  Furthermore, in the design of </w:t>
-      </w:r>
-      <w:proofErr w:type="spellStart"/>
-      <w:r>
-        <w:t>SciPaaS</w:t>
-      </w:r>
-      <w:proofErr w:type="spellEnd"/>
-      <w:r>
-        <w:t xml:space="preserve">, a convention-over-configuration philosophy was implemented, such that a number of the files (i.e. the binary executable, the </w:t>
+        <w:t>, which includes scientific computing libraries such as SciPy (scipy.org), NumPy (numpy.org), and Matplotlib (matplotlib.org)</w:t>
+      </w:r>
+      <w:r>
+        <w:t xml:space="preserve">, (2) there are numerous open-source python-based web application frameworks available, and (3) because many of the cloud PaaS providers support Python-based applications (e.g. Google App Engine and Heroku).  Furthermore, in the design of SciPaaS, a convention-over-configuration philosophy was implemented, such that a number of the files (i.e. the binary executable, the </w:t>
       </w:r>
       <w:r>
         <w:lastRenderedPageBreak/>
         <w:t xml:space="preserve">default input deck filename, the name of the view template, etc.) all use the name </w:t>
       </w:r>
-      <w:proofErr w:type="spellStart"/>
       <w:r>
         <w:rPr>
           <w:rFonts w:ascii="Courier" w:hAnsi="Courier"/>
         </w:rPr>
         <w:t>appname</w:t>
       </w:r>
-      <w:proofErr w:type="spellEnd"/>
       <w:r>
         <w:t xml:space="preserve">. </w:t>
       </w:r>
@@ -2047,51 +1695,7 @@
                                     <w:sz w:val="18"/>
                                     <w:szCs w:val="18"/>
                                   </w:rPr>
-                                  <w:t xml:space="preserve">Fig. </w:t>
-                                </w:r>
-                                <w:proofErr w:type="gramStart"/>
-                                <w:r>
-                                  <w:rPr>
-                                    <w:rFonts w:eastAsia="ＭＳ 明朝"/>
-                                    <w:color w:val="000000"/>
-                                    <w:kern w:val="24"/>
-                                    <w:sz w:val="18"/>
-                                    <w:szCs w:val="18"/>
-                                  </w:rPr>
-                                  <w:t>1  Many</w:t>
-                                </w:r>
-                                <w:proofErr w:type="gramEnd"/>
-                                <w:r>
-                                  <w:rPr>
-                                    <w:rFonts w:eastAsia="ＭＳ 明朝"/>
-                                    <w:color w:val="000000"/>
-                                    <w:kern w:val="24"/>
-                                    <w:sz w:val="18"/>
-                                    <w:szCs w:val="18"/>
-                                  </w:rPr>
-                                  <w:t xml:space="preserve"> scientific applications fall under an Input-</w:t>
-                                </w:r>
-                                <w:proofErr w:type="spellStart"/>
-                                <w:r>
-                                  <w:rPr>
-                                    <w:rFonts w:eastAsia="ＭＳ 明朝"/>
-                                    <w:color w:val="000000"/>
-                                    <w:kern w:val="24"/>
-                                    <w:sz w:val="18"/>
-                                    <w:szCs w:val="18"/>
-                                  </w:rPr>
-                                  <w:t>eXecute</w:t>
-                                </w:r>
-                                <w:proofErr w:type="spellEnd"/>
-                                <w:r>
-                                  <w:rPr>
-                                    <w:rFonts w:eastAsia="ＭＳ 明朝"/>
-                                    <w:color w:val="000000"/>
-                                    <w:kern w:val="24"/>
-                                    <w:sz w:val="18"/>
-                                    <w:szCs w:val="18"/>
-                                  </w:rPr>
-                                  <w:t>-Plot (IXP) design pattern.</w:t>
+                                  <w:t>Fig. 1  Many scientific applications fall under an Input-eXecute-Plot (IXP) design pattern.</w:t>
                                 </w:r>
                               </w:p>
                             </w:txbxContent>
@@ -2537,13 +2141,8 @@
       <w:pPr>
         <w:pStyle w:val="Text"/>
       </w:pPr>
-      <w:proofErr w:type="spellStart"/>
-      <w:r>
-        <w:t>SciPaaS</w:t>
-      </w:r>
-      <w:proofErr w:type="spellEnd"/>
-      <w:r>
-        <w:t xml:space="preserve"> features are demonstrated for a typical scientific application called Mendel’s Account, an advanced numerical simulation program for mode</w:t>
+      <w:r>
+        <w:t>SciPaaS features are demonstrated for a typical scientific application called Mendel’s Account, an advanced numerical simulation program for mode</w:t>
       </w:r>
       <w:r>
         <w:t>li</w:t>
@@ -2569,23 +2168,7 @@
         <w:pStyle w:val="Text"/>
       </w:pPr>
       <w:r>
-        <w:t xml:space="preserve">A </w:t>
-      </w:r>
-      <w:proofErr w:type="spellStart"/>
-      <w:r>
-        <w:t>zipfile</w:t>
-      </w:r>
-      <w:proofErr w:type="spellEnd"/>
-      <w:r>
-        <w:t xml:space="preserve"> containing a default input file and binary of the application is uploaded to </w:t>
-      </w:r>
-      <w:proofErr w:type="spellStart"/>
-      <w:r>
-        <w:t>SciPaaS</w:t>
-      </w:r>
-      <w:proofErr w:type="spellEnd"/>
-      <w:r>
-        <w:t>.  The upload process unzips the file to the appropriate locations, reads the default input deck, and then creates an HTML template file views folder named the same as the application.  The next section explains how the interface is generated from the input deck.</w:t>
+        <w:t>A zipfile containing a default input file and binary of the application is uploaded to SciPaaS.  The upload process unzips the file to the appropriate locations, reads the default input deck, and then creates an HTML template file views folder named the same as the application.  The next section explains how the interface is generated from the input deck.</w:t>
       </w:r>
     </w:p>
     <w:p>
@@ -2601,13 +2184,8 @@
       <w:pPr>
         <w:pStyle w:val="Text"/>
       </w:pPr>
-      <w:proofErr w:type="spellStart"/>
-      <w:r>
-        <w:t>SciPaaS</w:t>
-      </w:r>
-      <w:proofErr w:type="spellEnd"/>
-      <w:r>
-        <w:t xml:space="preserve"> can be used to automatically generate an HTML</w:t>
+      <w:r>
+        <w:t>SciPaaS can be used to automatically generate an HTML</w:t>
       </w:r>
       <w:r>
         <w:t xml:space="preserve"> interface given an input deck as shown in </w:t>
@@ -2639,14 +2217,12 @@
       <w:r>
         <w:t xml:space="preserve">: (1) </w:t>
       </w:r>
-      <w:proofErr w:type="spellStart"/>
       <w:r>
         <w:rPr>
           <w:i/>
         </w:rPr>
         <w:t>namelist</w:t>
       </w:r>
-      <w:proofErr w:type="spellEnd"/>
       <w:r>
         <w:t xml:space="preserve"> input decks which are typically used in Fortran 90 scientific applications (e.g. NCAR’s Weather Research and Forecasting [WRF] software), and (2) </w:t>
       </w:r>
@@ -2692,45 +2268,13 @@
         <w:pStyle w:val="Text"/>
       </w:pPr>
       <w:r>
-        <w:t xml:space="preserve">While the </w:t>
-      </w:r>
-      <w:proofErr w:type="spellStart"/>
-      <w:r>
-        <w:t>namelist</w:t>
-      </w:r>
-      <w:proofErr w:type="spellEnd"/>
-      <w:r>
-        <w:t xml:space="preserve"> reader/writer had to be custom written for </w:t>
-      </w:r>
-      <w:proofErr w:type="spellStart"/>
-      <w:r>
-        <w:t>SciPaaS</w:t>
-      </w:r>
-      <w:proofErr w:type="spellEnd"/>
-      <w:r>
-        <w:t xml:space="preserve">, the INI reader/writer makes use of Python’s built-in </w:t>
-      </w:r>
-      <w:proofErr w:type="spellStart"/>
-      <w:r>
-        <w:t>ConfigParser</w:t>
-      </w:r>
-      <w:proofErr w:type="spellEnd"/>
-      <w:r>
-        <w:t xml:space="preserve"> module.  In </w:t>
+        <w:t xml:space="preserve">While the namelist reader/writer had to be custom written for SciPaaS, the INI reader/writer makes use of Python’s built-in ConfigParser module.  In </w:t>
       </w:r>
       <w:r>
         <w:t>Fig.</w:t>
       </w:r>
       <w:r>
-        <w:t xml:space="preserve"> 2, we show a portion of the Mendel input deck, and then the HTML template file that </w:t>
-      </w:r>
-      <w:proofErr w:type="spellStart"/>
-      <w:r>
-        <w:t>SciPaaS</w:t>
-      </w:r>
-      <w:proofErr w:type="spellEnd"/>
-      <w:r>
-        <w:t xml:space="preserve"> automatically generates.</w:t>
+        <w:t xml:space="preserve"> 2, we show a portion of the Mendel input deck, and then the HTML template file that SciPaaS automatically generates.</w:t>
       </w:r>
     </w:p>
     <w:p>
@@ -2756,35 +2300,14 @@
         <w:pStyle w:val="Text"/>
       </w:pPr>
       <w:r>
-        <w:t xml:space="preserve">The core of </w:t>
-      </w:r>
-      <w:proofErr w:type="spellStart"/>
-      <w:r>
-        <w:t>SciPaaS</w:t>
-      </w:r>
-      <w:proofErr w:type="spellEnd"/>
-      <w:r>
-        <w:t xml:space="preserve"> is based on a micro-web framework called Bottle (</w:t>
+        <w:t>The core of SciPaaS is based on a micro-web framework called Bottle (</w:t>
       </w:r>
       <w:r>
         <w:t>bottlepy.org</w:t>
       </w:r>
       <w:r>
-        <w:t xml:space="preserve">).  This was chosen over a full stack framework to keep the design simple with no external dependencies.  Bottle uses </w:t>
-      </w:r>
-      <w:proofErr w:type="gramStart"/>
-      <w:r>
-        <w:t xml:space="preserve">a </w:t>
-      </w:r>
-      <w:proofErr w:type="spellStart"/>
-      <w:r>
-        <w:t>Django</w:t>
-      </w:r>
-      <w:proofErr w:type="spellEnd"/>
-      <w:r>
-        <w:t>-like MVT (model-view-template) architecture</w:t>
-      </w:r>
-      <w:proofErr w:type="gramEnd"/>
+        <w:t>).  This was chosen over a full stack framework to keep the design simple with no external dependencies.  Bottle uses a Django-like MVT (model-view-template) architecture</w:t>
+      </w:r>
       <w:r>
         <w:t xml:space="preserve"> as shown in </w:t>
       </w:r>
@@ -2811,15 +2334,7 @@
         <w:t>outes to P</w:t>
       </w:r>
       <w:r>
-        <w:t xml:space="preserve">ython methods, but it also provides a simple, yet powerful </w:t>
-      </w:r>
-      <w:proofErr w:type="spellStart"/>
-      <w:r>
-        <w:t>templating</w:t>
-      </w:r>
-      <w:proofErr w:type="spellEnd"/>
-      <w:r>
-        <w:t xml:space="preserve"> system.  While Bottle is not a full stack framework, it is easily extended via many 3</w:t>
+        <w:t>ython methods, but it also provides a simple, yet powerful templating system.  While Bottle is not a full stack framework, it is easily extended via many 3</w:t>
       </w:r>
       <w:r>
         <w:rPr>
@@ -2844,13 +2359,8 @@
       <w:pPr>
         <w:pStyle w:val="Text"/>
       </w:pPr>
-      <w:proofErr w:type="spellStart"/>
-      <w:r>
-        <w:t>SciPaaS</w:t>
-      </w:r>
-      <w:proofErr w:type="spellEnd"/>
-      <w:r>
-        <w:t xml:space="preserve"> stores all information about users, apps, jobs, and plots in a database. </w:t>
+      <w:r>
+        <w:t xml:space="preserve">SciPaaS stores all information about users, apps, jobs, and plots in a database. </w:t>
       </w:r>
       <w:r>
         <w:t>A data access layer (DAL) from the web2py python web framework (dal.py) was implemented</w:t>
@@ -2874,40 +2384,16 @@
         <w:t>:</w:t>
       </w:r>
       <w:r>
-        <w:t xml:space="preserve"> SQLite, </w:t>
-      </w:r>
-      <w:proofErr w:type="spellStart"/>
-      <w:r>
-        <w:t>PostgreSQL</w:t>
-      </w:r>
-      <w:proofErr w:type="spellEnd"/>
-      <w:r>
-        <w:t xml:space="preserve">, MySQL, Oracle, MSSQL, </w:t>
+        <w:t xml:space="preserve"> SQLite, PostgreSQL, MySQL, Oracle, MSSQL, </w:t>
       </w:r>
       <w:r>
         <w:t xml:space="preserve">Google, </w:t>
       </w:r>
       <w:r>
-        <w:t xml:space="preserve">Firebird, DB2, Informix, Ingres, </w:t>
-      </w:r>
-      <w:proofErr w:type="spellStart"/>
-      <w:r>
-        <w:t>Cubrid</w:t>
-      </w:r>
-      <w:proofErr w:type="spellEnd"/>
-      <w:r>
-        <w:t>, Sybase, Terad</w:t>
-      </w:r>
-      <w:r>
-        <w:t xml:space="preserve">ata, SAPDB, </w:t>
-      </w:r>
-      <w:proofErr w:type="spellStart"/>
-      <w:r>
-        <w:t>MongoDB</w:t>
-      </w:r>
-      <w:proofErr w:type="spellEnd"/>
-      <w:r>
-        <w:t>, and IMAP</w:t>
+        <w:t>Firebird, DB2, Informix, Ingres, Cubrid, Sybase, Terad</w:t>
+      </w:r>
+      <w:r>
+        <w:t>ata, SAPDB, MongoDB, and IMAP</w:t>
       </w:r>
       <w:r>
         <w:t xml:space="preserve"> [1</w:t>
@@ -2943,23 +2429,7 @@
         <w:t>Fig.</w:t>
       </w:r>
       <w:r>
-        <w:t xml:space="preserve"> 3 shows the general system architecture of the </w:t>
-      </w:r>
-      <w:proofErr w:type="spellStart"/>
-      <w:r>
-        <w:t>SciPaaS</w:t>
-      </w:r>
-      <w:proofErr w:type="spellEnd"/>
-      <w:r>
-        <w:t xml:space="preserve"> web application framework, which uses </w:t>
-      </w:r>
-      <w:proofErr w:type="gramStart"/>
-      <w:r>
-        <w:t>an</w:t>
-      </w:r>
-      <w:proofErr w:type="gramEnd"/>
-      <w:r>
-        <w:t xml:space="preserve"> Model-View-Template (MVT) architecture. Basically the model represents the interface to the database, and the views are essentially HTML templates rendered by Bottle’s template method in a simple way.  For example, to render a plot, we can use a simple command such as:</w:t>
+        <w:t xml:space="preserve"> 3 shows the general system architecture of the SciPaaS web application framework, which uses an Model-View-Template (MVT) architecture. Basically the model represents the interface to the database, and the views are essentially HTML templates rendered by Bottle’s template method in a simple way.  For example, to render a plot, we can use a simple command such as:</w:t>
       </w:r>
     </w:p>
     <w:p>
@@ -2970,33 +2440,11 @@
           <w:rFonts w:ascii="Courier" w:hAnsi="Courier"/>
         </w:rPr>
       </w:pPr>
-      <w:proofErr w:type="gramStart"/>
       <w:r>
         <w:rPr>
           <w:rFonts w:ascii="Courier" w:hAnsi="Courier"/>
         </w:rPr>
-        <w:t>return</w:t>
-      </w:r>
-      <w:proofErr w:type="gramEnd"/>
-      <w:r>
-        <w:rPr>
-          <w:rFonts w:ascii="Courier" w:hAnsi="Courier"/>
-        </w:rPr>
-        <w:t xml:space="preserve"> template('plot', </w:t>
-      </w:r>
-      <w:proofErr w:type="spellStart"/>
-      <w:r>
-        <w:rPr>
-          <w:rFonts w:ascii="Courier" w:hAnsi="Courier"/>
-        </w:rPr>
-        <w:t>params</w:t>
-      </w:r>
-      <w:proofErr w:type="spellEnd"/>
-      <w:r>
-        <w:rPr>
-          <w:rFonts w:ascii="Courier" w:hAnsi="Courier"/>
-        </w:rPr>
-        <w:t>)</w:t>
+        <w:t>return template('plot', params)</w:t>
       </w:r>
     </w:p>
     <w:p>
@@ -3004,23 +2452,7 @@
         <w:pStyle w:val="Text"/>
       </w:pPr>
       <w:r>
-        <w:t xml:space="preserve">Here, plot refers to the </w:t>
-      </w:r>
-      <w:proofErr w:type="spellStart"/>
-      <w:r>
-        <w:t>plot.tpl</w:t>
-      </w:r>
-      <w:proofErr w:type="spellEnd"/>
-      <w:r>
-        <w:t xml:space="preserve"> file in the views folder and </w:t>
-      </w:r>
-      <w:proofErr w:type="spellStart"/>
-      <w:r>
-        <w:t>params</w:t>
-      </w:r>
-      <w:proofErr w:type="spellEnd"/>
-      <w:r>
-        <w:t xml:space="preserve"> contain a Python dictionary of some parameters about the app, the case to plot, and the user.</w:t>
+        <w:t>Here, plot refers to the plot.tpl file in the views folder and params contain a Python dictionary of some parameters about the app, the case to plot, and the user.</w:t>
       </w:r>
     </w:p>
     <w:p>
@@ -3098,71 +2530,7 @@
                                   <w:sz w:val="16"/>
                                   <w:szCs w:val="56"/>
                                 </w:rPr>
-                                <w:t>&amp;</w:t>
-                              </w:r>
-                              <w:proofErr w:type="gramStart"/>
-                              <w:r>
-                                <w:rPr>
-                                  <w:rFonts w:ascii="Courier" w:hAnsi="Courier" w:cs="Courier"/>
-                                  <w:color w:val="000000" w:themeColor="text1"/>
-                                  <w:kern w:val="24"/>
-                                  <w:sz w:val="16"/>
-                                  <w:szCs w:val="56"/>
-                                </w:rPr>
-                                <w:t>basic</w:t>
-                              </w:r>
-                              <w:proofErr w:type="gramEnd"/>
-                            </w:p>
-                            <w:p>
-                              <w:pPr>
-                                <w:pStyle w:val="NormalWeb"/>
-                                <w:rPr>
-                                  <w:sz w:val="6"/>
-                                </w:rPr>
-                              </w:pPr>
-                              <w:r>
-                                <w:rPr>
-                                  <w:rFonts w:ascii="Courier" w:hAnsi="Courier" w:cs="Courier"/>
-                                  <w:color w:val="000000" w:themeColor="text1"/>
-                                  <w:kern w:val="24"/>
-                                  <w:sz w:val="16"/>
-                                  <w:szCs w:val="56"/>
-                                </w:rPr>
-                                <w:t xml:space="preserve">   </w:t>
-                              </w:r>
-                              <w:proofErr w:type="spellStart"/>
-                              <w:proofErr w:type="gramStart"/>
-                              <w:r>
-                                <w:rPr>
-                                  <w:rFonts w:ascii="Courier" w:hAnsi="Courier" w:cs="Courier"/>
-                                  <w:color w:val="000000" w:themeColor="text1"/>
-                                  <w:kern w:val="24"/>
-                                  <w:sz w:val="16"/>
-                                  <w:szCs w:val="56"/>
-                                </w:rPr>
-                                <w:t>case</w:t>
-                              </w:r>
-                              <w:proofErr w:type="gramEnd"/>
-                              <w:r>
-                                <w:rPr>
-                                  <w:rFonts w:ascii="Courier" w:hAnsi="Courier" w:cs="Courier"/>
-                                  <w:color w:val="000000" w:themeColor="text1"/>
-                                  <w:kern w:val="24"/>
-                                  <w:sz w:val="16"/>
-                                  <w:szCs w:val="56"/>
-                                </w:rPr>
-                                <w:t>_id</w:t>
-                              </w:r>
-                              <w:proofErr w:type="spellEnd"/>
-                              <w:r>
-                                <w:rPr>
-                                  <w:rFonts w:ascii="Courier" w:hAnsi="Courier" w:cs="Courier"/>
-                                  <w:color w:val="000000" w:themeColor="text1"/>
-                                  <w:kern w:val="24"/>
-                                  <w:sz w:val="16"/>
-                                  <w:szCs w:val="56"/>
-                                </w:rPr>
-                                <w:t xml:space="preserve"> = test00</w:t>
+                                <w:t>&amp;basic</w:t>
                               </w:r>
                             </w:p>
                             <w:p>
@@ -3180,41 +2548,7 @@
                                   <w:sz w:val="16"/>
                                   <w:szCs w:val="56"/>
                                 </w:rPr>
-                                <w:t xml:space="preserve">   </w:t>
-                              </w:r>
-                              <w:proofErr w:type="spellStart"/>
-                              <w:proofErr w:type="gramStart"/>
-                              <w:r>
-                                <w:rPr>
-                                  <w:rFonts w:ascii="Courier" w:hAnsi="Courier" w:cs="Courier"/>
-                                  <w:color w:val="000000" w:themeColor="text1"/>
-                                  <w:kern w:val="24"/>
-                                  <w:sz w:val="16"/>
-                                  <w:szCs w:val="56"/>
-                                </w:rPr>
-                                <w:t>mutn</w:t>
-                              </w:r>
-                              <w:proofErr w:type="gramEnd"/>
-                              <w:r>
-                                <w:rPr>
-                                  <w:rFonts w:ascii="Courier" w:hAnsi="Courier" w:cs="Courier"/>
-                                  <w:color w:val="000000" w:themeColor="text1"/>
-                                  <w:kern w:val="24"/>
-                                  <w:sz w:val="16"/>
-                                  <w:szCs w:val="56"/>
-                                </w:rPr>
-                                <w:t>_rate</w:t>
-                              </w:r>
-                              <w:proofErr w:type="spellEnd"/>
-                              <w:r>
-                                <w:rPr>
-                                  <w:rFonts w:ascii="Courier" w:hAnsi="Courier" w:cs="Courier"/>
-                                  <w:color w:val="000000" w:themeColor="text1"/>
-                                  <w:kern w:val="24"/>
-                                  <w:sz w:val="16"/>
-                                  <w:szCs w:val="56"/>
-                                </w:rPr>
-                                <w:t xml:space="preserve"> = 10.0</w:t>
+                                <w:t xml:space="preserve">   case_id = test00</w:t>
                               </w:r>
                             </w:p>
                             <w:p>
@@ -3232,41 +2566,7 @@
                                   <w:sz w:val="16"/>
                                   <w:szCs w:val="56"/>
                                 </w:rPr>
-                                <w:t xml:space="preserve">   </w:t>
-                              </w:r>
-                              <w:proofErr w:type="spellStart"/>
-                              <w:proofErr w:type="gramStart"/>
-                              <w:r>
-                                <w:rPr>
-                                  <w:rFonts w:ascii="Courier" w:hAnsi="Courier" w:cs="Courier"/>
-                                  <w:color w:val="000000" w:themeColor="text1"/>
-                                  <w:kern w:val="24"/>
-                                  <w:sz w:val="16"/>
-                                  <w:szCs w:val="56"/>
-                                </w:rPr>
-                                <w:t>frac</w:t>
-                              </w:r>
-                              <w:proofErr w:type="gramEnd"/>
-                              <w:r>
-                                <w:rPr>
-                                  <w:rFonts w:ascii="Courier" w:hAnsi="Courier" w:cs="Courier"/>
-                                  <w:color w:val="000000" w:themeColor="text1"/>
-                                  <w:kern w:val="24"/>
-                                  <w:sz w:val="16"/>
-                                  <w:szCs w:val="56"/>
-                                </w:rPr>
-                                <w:t>_fav_mutn</w:t>
-                              </w:r>
-                              <w:proofErr w:type="spellEnd"/>
-                              <w:r>
-                                <w:rPr>
-                                  <w:rFonts w:ascii="Courier" w:hAnsi="Courier" w:cs="Courier"/>
-                                  <w:color w:val="000000" w:themeColor="text1"/>
-                                  <w:kern w:val="24"/>
-                                  <w:sz w:val="16"/>
-                                  <w:szCs w:val="56"/>
-                                </w:rPr>
-                                <w:t xml:space="preserve"> = 0.0</w:t>
+                                <w:t xml:space="preserve">   mutn_rate = 10.0</w:t>
                               </w:r>
                             </w:p>
                             <w:p>
@@ -3284,41 +2584,7 @@
                                   <w:sz w:val="16"/>
                                   <w:szCs w:val="56"/>
                                 </w:rPr>
-                                <w:t xml:space="preserve">   </w:t>
-                              </w:r>
-                              <w:proofErr w:type="spellStart"/>
-                              <w:proofErr w:type="gramStart"/>
-                              <w:r>
-                                <w:rPr>
-                                  <w:rFonts w:ascii="Courier" w:hAnsi="Courier" w:cs="Courier"/>
-                                  <w:color w:val="000000" w:themeColor="text1"/>
-                                  <w:kern w:val="24"/>
-                                  <w:sz w:val="16"/>
-                                  <w:szCs w:val="56"/>
-                                </w:rPr>
-                                <w:t>reproductive</w:t>
-                              </w:r>
-                              <w:proofErr w:type="gramEnd"/>
-                              <w:r>
-                                <w:rPr>
-                                  <w:rFonts w:ascii="Courier" w:hAnsi="Courier" w:cs="Courier"/>
-                                  <w:color w:val="000000" w:themeColor="text1"/>
-                                  <w:kern w:val="24"/>
-                                  <w:sz w:val="16"/>
-                                  <w:szCs w:val="56"/>
-                                </w:rPr>
-                                <w:t>_rate</w:t>
-                              </w:r>
-                              <w:proofErr w:type="spellEnd"/>
-                              <w:r>
-                                <w:rPr>
-                                  <w:rFonts w:ascii="Courier" w:hAnsi="Courier" w:cs="Courier"/>
-                                  <w:color w:val="000000" w:themeColor="text1"/>
-                                  <w:kern w:val="24"/>
-                                  <w:sz w:val="16"/>
-                                  <w:szCs w:val="56"/>
-                                </w:rPr>
-                                <w:t xml:space="preserve"> = 2.0</w:t>
+                                <w:t xml:space="preserve">   frac_fav_mutn = 0.0</w:t>
                               </w:r>
                             </w:p>
                             <w:p>
@@ -3336,41 +2602,7 @@
                                   <w:sz w:val="16"/>
                                   <w:szCs w:val="56"/>
                                 </w:rPr>
-                                <w:t xml:space="preserve">   </w:t>
-                              </w:r>
-                              <w:proofErr w:type="spellStart"/>
-                              <w:proofErr w:type="gramStart"/>
-                              <w:r>
-                                <w:rPr>
-                                  <w:rFonts w:ascii="Courier" w:hAnsi="Courier" w:cs="Courier"/>
-                                  <w:color w:val="000000" w:themeColor="text1"/>
-                                  <w:kern w:val="24"/>
-                                  <w:sz w:val="16"/>
-                                  <w:szCs w:val="56"/>
-                                </w:rPr>
-                                <w:t>pop</w:t>
-                              </w:r>
-                              <w:proofErr w:type="gramEnd"/>
-                              <w:r>
-                                <w:rPr>
-                                  <w:rFonts w:ascii="Courier" w:hAnsi="Courier" w:cs="Courier"/>
-                                  <w:color w:val="000000" w:themeColor="text1"/>
-                                  <w:kern w:val="24"/>
-                                  <w:sz w:val="16"/>
-                                  <w:szCs w:val="56"/>
-                                </w:rPr>
-                                <w:t>_size</w:t>
-                              </w:r>
-                              <w:proofErr w:type="spellEnd"/>
-                              <w:r>
-                                <w:rPr>
-                                  <w:rFonts w:ascii="Courier" w:hAnsi="Courier" w:cs="Courier"/>
-                                  <w:color w:val="000000" w:themeColor="text1"/>
-                                  <w:kern w:val="24"/>
-                                  <w:sz w:val="16"/>
-                                  <w:szCs w:val="56"/>
-                                </w:rPr>
-                                <w:t xml:space="preserve"> = 50</w:t>
+                                <w:t xml:space="preserve">   reproductive_rate = 2.0</w:t>
                               </w:r>
                             </w:p>
                             <w:p>
@@ -3388,10 +2620,16 @@
                                   <w:sz w:val="16"/>
                                   <w:szCs w:val="56"/>
                                 </w:rPr>
-                                <w:t xml:space="preserve">   </w:t>
+                                <w:t xml:space="preserve">   pop_size = 50</w:t>
                               </w:r>
-                              <w:proofErr w:type="spellStart"/>
-                              <w:proofErr w:type="gramStart"/>
+                            </w:p>
+                            <w:p>
+                              <w:pPr>
+                                <w:pStyle w:val="NormalWeb"/>
+                                <w:rPr>
+                                  <w:sz w:val="6"/>
+                                </w:rPr>
+                              </w:pPr>
                               <w:r>
                                 <w:rPr>
                                   <w:rFonts w:ascii="Courier" w:hAnsi="Courier" w:cs="Courier"/>
@@ -3400,29 +2638,7 @@
                                   <w:sz w:val="16"/>
                                   <w:szCs w:val="56"/>
                                 </w:rPr>
-                                <w:t>num</w:t>
-                              </w:r>
-                              <w:proofErr w:type="gramEnd"/>
-                              <w:r>
-                                <w:rPr>
-                                  <w:rFonts w:ascii="Courier" w:hAnsi="Courier" w:cs="Courier"/>
-                                  <w:color w:val="000000" w:themeColor="text1"/>
-                                  <w:kern w:val="24"/>
-                                  <w:sz w:val="16"/>
-                                  <w:szCs w:val="56"/>
-                                </w:rPr>
-                                <w:t>_generations</w:t>
-                              </w:r>
-                              <w:proofErr w:type="spellEnd"/>
-                              <w:r>
-                                <w:rPr>
-                                  <w:rFonts w:ascii="Courier" w:hAnsi="Courier" w:cs="Courier"/>
-                                  <w:color w:val="000000" w:themeColor="text1"/>
-                                  <w:kern w:val="24"/>
-                                  <w:sz w:val="16"/>
-                                  <w:szCs w:val="56"/>
-                                </w:rPr>
-                                <w:t xml:space="preserve"> = 100</w:t>
+                                <w:t xml:space="preserve">   num_generations = 100</w:t>
                               </w:r>
                             </w:p>
                             <w:p>
@@ -3744,39 +2960,7 @@
           <w:bCs/>
           <w:sz w:val="18"/>
         </w:rPr>
-        <w:t xml:space="preserve"> </w:t>
-      </w:r>
-      <w:proofErr w:type="spellStart"/>
-      <w:r>
-        <w:rPr>
-          <w:bCs/>
-          <w:sz w:val="18"/>
-        </w:rPr>
-        <w:t>SciPaaS</w:t>
-      </w:r>
-      <w:proofErr w:type="spellEnd"/>
-      <w:r>
-        <w:rPr>
-          <w:bCs/>
-          <w:sz w:val="18"/>
-        </w:rPr>
-        <w:t xml:space="preserve"> automatically converts </w:t>
-      </w:r>
-      <w:proofErr w:type="spellStart"/>
-      <w:r>
-        <w:rPr>
-          <w:bCs/>
-          <w:sz w:val="18"/>
-        </w:rPr>
-        <w:t>namelist</w:t>
-      </w:r>
-      <w:proofErr w:type="spellEnd"/>
-      <w:r>
-        <w:rPr>
-          <w:bCs/>
-          <w:sz w:val="18"/>
-        </w:rPr>
-        <w:t xml:space="preserve"> format input file to HTML form.</w:t>
+        <w:t xml:space="preserve"> SciPaaS automatically converts namelist format input file to HTML form.</w:t>
       </w:r>
     </w:p>
     <w:p>
@@ -3799,41 +2983,8 @@
         <w:ind w:firstLine="180"/>
       </w:pPr>
       <w:r>
-        <w:t xml:space="preserve">There are several possible ways to spawn the simulation engine from within Python.  One option is to use the </w:t>
-      </w:r>
-      <w:proofErr w:type="spellStart"/>
-      <w:r>
-        <w:t>subprocess</w:t>
-      </w:r>
-      <w:proofErr w:type="spellEnd"/>
-      <w:r>
-        <w:t xml:space="preserve"> module, which supports either a call method or a pipe.  Another method for spawning the engine is simply to use the system call from the </w:t>
-      </w:r>
-      <w:proofErr w:type="spellStart"/>
-      <w:r>
-        <w:t>os</w:t>
-      </w:r>
-      <w:proofErr w:type="spellEnd"/>
-      <w:r>
-        <w:t xml:space="preserve"> module.  The important point is that the job must be launched in the background so that </w:t>
-      </w:r>
-      <w:proofErr w:type="spellStart"/>
-      <w:r>
-        <w:t>SciPaaS</w:t>
-      </w:r>
-      <w:proofErr w:type="spellEnd"/>
-      <w:r>
-        <w:t xml:space="preserve"> can continue to handle requests.  The way this is handled is by spawning a new thread for every new job that is submitted. The standard output </w:t>
-      </w:r>
-      <w:proofErr w:type="spellStart"/>
-      <w:r>
-        <w:t>stdout</w:t>
-      </w:r>
-      <w:proofErr w:type="spellEnd"/>
-      <w:r>
-        <w:t xml:space="preserve"> of the simulation is redirected to the file </w:t>
-      </w:r>
-      <w:proofErr w:type="spellStart"/>
+        <w:t xml:space="preserve">There are several possible ways to spawn the simulation engine from within Python.  One option is to use the subprocess module, which supports either a call method or a pipe.  Another method for spawning the engine is simply to use the system call from the os module.  The important point is that the job must be launched in the background so that SciPaaS can continue to handle requests.  The way this is handled is by spawning a new thread for every new job that is submitted. The standard output stdout of the simulation is redirected to the file </w:t>
+      </w:r>
       <w:r>
         <w:rPr>
           <w:i/>
@@ -3841,19 +2992,7 @@
         <w:t>appname</w:t>
       </w:r>
       <w:r>
-        <w:t>.out</w:t>
-      </w:r>
-      <w:proofErr w:type="spellEnd"/>
-      <w:r>
-        <w:t xml:space="preserve"> (e.g. </w:t>
-      </w:r>
-      <w:proofErr w:type="spellStart"/>
-      <w:r>
-        <w:t>mendel.out</w:t>
-      </w:r>
-      <w:proofErr w:type="spellEnd"/>
-      <w:r>
-        <w:t xml:space="preserve"> in the current example).</w:t>
+        <w:t>.out (e.g. mendel.out in the current example).</w:t>
       </w:r>
     </w:p>
     <w:p>
@@ -3934,7 +3073,6 @@
                                 <w:pStyle w:val="NormalWeb"/>
                                 <w:jc w:val="center"/>
                               </w:pPr>
-                              <w:proofErr w:type="spellStart"/>
                               <w:r>
                                 <w:rPr>
                                   <w:rFonts w:asciiTheme="minorHAnsi" w:eastAsia="ＭＳ 明朝" w:hAnsi="Cambria"/>
@@ -3945,7 +3083,6 @@
                                 </w:rPr>
                                 <w:t>DataBase</w:t>
                               </w:r>
-                              <w:proofErr w:type="spellEnd"/>
                             </w:p>
                           </w:txbxContent>
                         </wps:txbx>
@@ -5010,23 +4147,7 @@
         <w:pStyle w:val="Text"/>
       </w:pPr>
       <w:r>
-        <w:t xml:space="preserve">Each simulation run is assigned a universal unique identifier (UUID) using Python’s built-in </w:t>
-      </w:r>
-      <w:proofErr w:type="spellStart"/>
-      <w:r>
-        <w:t>uuid</w:t>
-      </w:r>
-      <w:proofErr w:type="spellEnd"/>
-      <w:r>
-        <w:t xml:space="preserve"> module.  It is important to have a way to identify each simulation run via </w:t>
-      </w:r>
-      <w:proofErr w:type="spellStart"/>
-      <w:r>
-        <w:t>SciPaaS</w:t>
-      </w:r>
-      <w:proofErr w:type="spellEnd"/>
-      <w:r>
-        <w:t xml:space="preserve"> for several reasons:</w:t>
+        <w:t>Each simulation run is assigned a universal unique identifier (UUID) using Python’s built-in uuid module.  It is important to have a way to identify each simulation run via SciPaaS for several reasons:</w:t>
       </w:r>
     </w:p>
     <w:p>
@@ -5062,47 +4183,7 @@
         </w:numPr>
       </w:pPr>
       <w:r>
-        <w:t xml:space="preserve">The files and output generated from each run is stored under the relative path </w:t>
-      </w:r>
-      <w:proofErr w:type="spellStart"/>
-      <w:r>
-        <w:t>user_data</w:t>
-      </w:r>
-      <w:proofErr w:type="spellEnd"/>
-      <w:r>
-        <w:t>/</w:t>
-      </w:r>
-      <w:proofErr w:type="spellStart"/>
-      <w:r>
-        <w:t>appname</w:t>
-      </w:r>
-      <w:proofErr w:type="spellEnd"/>
-      <w:r>
-        <w:t>/</w:t>
-      </w:r>
-      <w:proofErr w:type="spellStart"/>
-      <w:r>
-        <w:t>caseid</w:t>
-      </w:r>
-      <w:proofErr w:type="spellEnd"/>
-      <w:r>
-        <w:t xml:space="preserve"> (e.g. </w:t>
-      </w:r>
-      <w:proofErr w:type="spellStart"/>
-      <w:r>
-        <w:t>wes</w:t>
-      </w:r>
-      <w:proofErr w:type="spellEnd"/>
-      <w:r>
-        <w:t>/</w:t>
-      </w:r>
-      <w:proofErr w:type="spellStart"/>
-      <w:r>
-        <w:t>mendel</w:t>
-      </w:r>
-      <w:proofErr w:type="spellEnd"/>
-      <w:r>
-        <w:t>/c13dxg).</w:t>
+        <w:t>The files and output generated from each run is stored under the relative path user_data/appname/caseid (e.g. wes/mendel/c13dxg).</w:t>
       </w:r>
     </w:p>
     <w:p>
@@ -5120,23 +4201,7 @@
         <w:ind w:firstLine="180"/>
       </w:pPr>
       <w:r>
-        <w:t xml:space="preserve">Once the simulation has been launched, </w:t>
-      </w:r>
-      <w:proofErr w:type="spellStart"/>
-      <w:r>
-        <w:t>SciPaaS</w:t>
-      </w:r>
-      <w:proofErr w:type="spellEnd"/>
-      <w:r>
-        <w:t xml:space="preserve"> automatically redirects to the monitor view.  The monitor view is essentially a </w:t>
-      </w:r>
-      <w:proofErr w:type="spellStart"/>
-      <w:r>
-        <w:t>jQuery</w:t>
-      </w:r>
-      <w:proofErr w:type="spellEnd"/>
-      <w:r>
-        <w:t xml:space="preserve"> AJAX call which repeatedly calls a method called tail, which retrieves the last 40 lines of the output file every second.  </w:t>
+        <w:t xml:space="preserve">Once the simulation has been launched, SciPaaS automatically redirects to the monitor view.  The monitor view is essentially a jQuery AJAX call which repeatedly calls a method called tail, which retrieves the last 40 lines of the output file every second.  </w:t>
       </w:r>
     </w:p>
     <w:p>
@@ -5163,101 +4228,22 @@
         <w:t xml:space="preserve"> static images using a server-side plotting application such a</w:t>
       </w:r>
       <w:r>
-        <w:t xml:space="preserve">s </w:t>
-      </w:r>
-      <w:proofErr w:type="spellStart"/>
-      <w:r>
-        <w:t>Gnuplot</w:t>
-      </w:r>
-      <w:proofErr w:type="spellEnd"/>
-      <w:r>
-        <w:t xml:space="preserve"> or </w:t>
-      </w:r>
-      <w:proofErr w:type="spellStart"/>
-      <w:r>
-        <w:t>Matplotlib</w:t>
-      </w:r>
-      <w:proofErr w:type="spellEnd"/>
-      <w:r>
-        <w:t>, (2) using</w:t>
-      </w:r>
-      <w:r>
-        <w:t xml:space="preserve"> </w:t>
-      </w:r>
-      <w:proofErr w:type="spellStart"/>
-      <w:r>
-        <w:t>Matplotlib</w:t>
-      </w:r>
-      <w:proofErr w:type="spellEnd"/>
-      <w:r>
-        <w:t xml:space="preserve"> with the HTML5 canvas, (3) using an Adobe Flash-based plotting library, or (4) using a JavaScript or </w:t>
-      </w:r>
-      <w:proofErr w:type="spellStart"/>
-      <w:r>
-        <w:t>jQuer</w:t>
-      </w:r>
-      <w:r>
-        <w:t>y</w:t>
-      </w:r>
-      <w:proofErr w:type="spellEnd"/>
-      <w:r>
-        <w:t xml:space="preserve"> plotting library such as </w:t>
-      </w:r>
-      <w:proofErr w:type="spellStart"/>
-      <w:r>
-        <w:t>Flot</w:t>
-      </w:r>
-      <w:proofErr w:type="spellEnd"/>
-      <w:r>
-        <w:t xml:space="preserve">, </w:t>
-      </w:r>
-      <w:proofErr w:type="spellStart"/>
+        <w:t>s Gnuplot or Matplotlib, (2) using</w:t>
+      </w:r>
+      <w:r>
+        <w:t xml:space="preserve"> Matplotlib with the HTML5 canvas, (3) using an Adobe Flash-based plotting library, or (4) using a JavaScript or jQuer</w:t>
+      </w:r>
+      <w:r>
+        <w:t xml:space="preserve">y plotting library such as Flot, </w:t>
+      </w:r>
       <w:r>
         <w:t>jqPlot</w:t>
       </w:r>
-      <w:proofErr w:type="spellEnd"/>
-      <w:r>
-        <w:t xml:space="preserve">, or </w:t>
-      </w:r>
-      <w:proofErr w:type="spellStart"/>
-      <w:r>
-        <w:t>HighCharts</w:t>
-      </w:r>
-      <w:proofErr w:type="spellEnd"/>
-      <w:r>
-        <w:t xml:space="preserve">.  The advantage of using a JavaScript or </w:t>
-      </w:r>
-      <w:proofErr w:type="spellStart"/>
-      <w:r>
-        <w:t>jQuery</w:t>
-      </w:r>
-      <w:proofErr w:type="spellEnd"/>
-      <w:r>
-        <w:t xml:space="preserve"> library is that all the plotting work is offloaded onto the client, rather than putting the burden on the server.  </w:t>
-      </w:r>
-      <w:proofErr w:type="spellStart"/>
-      <w:r>
-        <w:t>SciPaas</w:t>
-      </w:r>
-      <w:proofErr w:type="spellEnd"/>
-      <w:r>
-        <w:t xml:space="preserve"> is currently using the </w:t>
-      </w:r>
-      <w:proofErr w:type="spellStart"/>
-      <w:r>
-        <w:t>jQuery</w:t>
-      </w:r>
-      <w:proofErr w:type="spellEnd"/>
-      <w:r>
-        <w:t xml:space="preserve"> library called </w:t>
-      </w:r>
-      <w:proofErr w:type="spellStart"/>
-      <w:r>
-        <w:t>Flot</w:t>
-      </w:r>
-      <w:proofErr w:type="spellEnd"/>
-      <w:r>
-        <w:t>.</w:t>
+      <w:r>
+        <w:t>, or HighCharts</w:t>
+      </w:r>
+      <w:r>
+        <w:t>.  The advantage of using a JavaScript or jQuery library is that all the plotting work is offloaded onto the client, rather than putting the burden on the server.  SciPaas is currently using the jQuery library called Flot.</w:t>
       </w:r>
     </w:p>
     <w:p>
@@ -5272,13 +4258,8 @@
       <w:pPr>
         <w:pStyle w:val="Text"/>
       </w:pPr>
-      <w:proofErr w:type="spellStart"/>
-      <w:r>
-        <w:t>Flot</w:t>
-      </w:r>
-      <w:proofErr w:type="spellEnd"/>
-      <w:r>
-        <w:t xml:space="preserve"> is d</w:t>
+      <w:r>
+        <w:t>Flot is d</w:t>
       </w:r>
       <w:r>
         <w:t>escribe</w:t>
@@ -5287,15 +4268,7 @@
         <w:t>d</w:t>
       </w:r>
       <w:r>
-        <w:t xml:space="preserve"> as “a pure JavaScript plotting library for </w:t>
-      </w:r>
-      <w:proofErr w:type="spellStart"/>
-      <w:r>
-        <w:t>jQuery</w:t>
-      </w:r>
-      <w:proofErr w:type="spellEnd"/>
-      <w:r>
-        <w:t>, with a focus on simple usage, attractive looks and interactive features”</w:t>
+        <w:t xml:space="preserve"> as “a pure JavaScript plotting library for jQuery, with a focus on simple usage, attractive looks and interactive features”</w:t>
       </w:r>
       <w:r>
         <w:t xml:space="preserve"> (</w:t>
@@ -5304,23 +4277,7 @@
         <w:t>flotcharts.org)</w:t>
       </w:r>
       <w:r>
-        <w:t xml:space="preserve">.  In order to prepare the data for plotting, a plot class is defined within </w:t>
-      </w:r>
-      <w:proofErr w:type="spellStart"/>
-      <w:r>
-        <w:t>SciPaaS</w:t>
-      </w:r>
-      <w:proofErr w:type="spellEnd"/>
-      <w:r>
-        <w:t xml:space="preserve">.  This class contains a method called </w:t>
-      </w:r>
-      <w:proofErr w:type="spellStart"/>
-      <w:r>
-        <w:t>get_data</w:t>
-      </w:r>
-      <w:proofErr w:type="spellEnd"/>
-      <w:r>
-        <w:t xml:space="preserve">, which extracts the necessary data from the files, and returns it in JSON format.  An example of plotting fitness vs. history in Mendel’s Accountant is shown in </w:t>
+        <w:t xml:space="preserve">.  In order to prepare the data for plotting, a plot class is defined within SciPaaS.  This class contains a method called get_data, which extracts the necessary data from the files, and returns it in JSON format.  An example of plotting fitness vs. history in Mendel’s Accountant is shown in </w:t>
       </w:r>
       <w:r>
         <w:t>Fig.</w:t>
@@ -5406,7 +4363,6 @@
           <w:sz w:val="18"/>
         </w:rPr>
       </w:pPr>
-      <w:proofErr w:type="gramStart"/>
       <w:r>
         <w:rPr>
           <w:bCs/>
@@ -5426,25 +4382,8 @@
           <w:bCs/>
           <w:sz w:val="18"/>
         </w:rPr>
-        <w:t xml:space="preserve"> Example of </w:t>
-      </w:r>
-      <w:proofErr w:type="spellStart"/>
-      <w:r>
-        <w:rPr>
-          <w:bCs/>
-          <w:sz w:val="18"/>
-        </w:rPr>
-        <w:t>jQuery</w:t>
-      </w:r>
-      <w:proofErr w:type="spellEnd"/>
-      <w:r>
-        <w:rPr>
-          <w:bCs/>
-          <w:sz w:val="18"/>
-        </w:rPr>
-        <w:t>/JavaScript plot for Mendel.</w:t>
-      </w:r>
-      <w:proofErr w:type="gramEnd"/>
+        <w:t xml:space="preserve"> Example of jQuery/JavaScript plot for Mendel.</w:t>
+      </w:r>
     </w:p>
     <w:p>
       <w:pPr>
@@ -5460,15 +4399,7 @@
         <w:pStyle w:val="Text"/>
       </w:pPr>
       <w:r>
-        <w:t xml:space="preserve">A simple FCFS (first-come first-served) scheduler was developed to manage job submissions from the various apps.   Jobs are submitted to a jobs table in the database, which maintains state information about each job submission. The scheduler has a separate polling thread, which repeatedly polls the database every five seconds and starts executing any job that is in the front of the </w:t>
-      </w:r>
-      <w:proofErr w:type="gramStart"/>
-      <w:r>
-        <w:t>queue which</w:t>
-      </w:r>
-      <w:proofErr w:type="gramEnd"/>
-      <w:r>
-        <w:t xml:space="preserve"> is in the queued state.  The jobs in the queue have three possible states: Q for waiting in queue and R for running or C for </w:t>
+        <w:t xml:space="preserve">A simple FCFS (first-come first-served) scheduler was developed to manage job submissions from the various apps.   Jobs are submitted to a jobs table in the database, which maintains state information about each job submission. The scheduler has a separate polling thread, which repeatedly polls the database every five seconds and starts executing any job that is in the front of the queue which is in the queued state.  The jobs in the queue have three possible states: Q for waiting in queue and R for running or C for </w:t>
       </w:r>
       <w:r>
         <w:t>completed</w:t>
@@ -5563,50 +4494,34 @@
           <w:b w:val="0"/>
           <w:color w:val="auto"/>
         </w:rPr>
-        <w:t xml:space="preserve"> 5 </w:t>
-      </w:r>
-      <w:proofErr w:type="gramStart"/>
+        <w:t xml:space="preserve"> 5 An example of the </w:t>
+      </w:r>
       <w:r>
         <w:rPr>
           <w:b w:val="0"/>
           <w:color w:val="auto"/>
         </w:rPr>
-        <w:t>An</w:t>
-      </w:r>
-      <w:proofErr w:type="gramEnd"/>
+        <w:t xml:space="preserve">built-in </w:t>
+      </w:r>
       <w:r>
         <w:rPr>
           <w:b w:val="0"/>
           <w:color w:val="auto"/>
         </w:rPr>
-        <w:t xml:space="preserve"> example of the </w:t>
+        <w:t>job scheduler showing</w:t>
       </w:r>
       <w:r>
         <w:rPr>
           <w:b w:val="0"/>
           <w:color w:val="auto"/>
         </w:rPr>
-        <w:t xml:space="preserve">built-in </w:t>
+        <w:t xml:space="preserve"> jobs in the queue,</w:t>
       </w:r>
       <w:r>
         <w:rPr>
           <w:b w:val="0"/>
           <w:color w:val="auto"/>
         </w:rPr>
-        <w:t>job scheduler showing</w:t>
-      </w:r>
-      <w:r>
-        <w:rPr>
-          <w:b w:val="0"/>
-          <w:color w:val="auto"/>
-        </w:rPr>
-        <w:t xml:space="preserve"> jobs in the queue,</w:t>
-      </w:r>
-      <w:r>
-        <w:rPr>
-          <w:b w:val="0"/>
-          <w:color w:val="auto"/>
-        </w:rPr>
         <w:t xml:space="preserve"> running and completed jobs</w:t>
       </w:r>
     </w:p>
@@ -5627,13 +4542,8 @@
         <w:t>The final featur</w:t>
       </w:r>
       <w:r>
-        <w:t xml:space="preserve">e of </w:t>
-      </w:r>
-      <w:proofErr w:type="spellStart"/>
-      <w:r>
-        <w:t>SciPaaS</w:t>
-      </w:r>
-      <w:proofErr w:type="spellEnd"/>
+        <w:t>e of SciPaaS</w:t>
+      </w:r>
       <w:r>
         <w:t xml:space="preserve"> is a</w:t>
       </w:r>
@@ -5650,15 +4560,7 @@
         <w:t xml:space="preserve">”, whereby users can share their results with one another.  </w:t>
       </w:r>
       <w:r>
-        <w:t xml:space="preserve">Since users have access to only their own cases, if they want to share results with others, they can write a comment in the jobs view and click “post to wall”, after which anyone will be able to see their case, comments, outputs, and even be able to run the same case in their own </w:t>
-      </w:r>
-      <w:proofErr w:type="spellStart"/>
-      <w:r>
-        <w:t>filespace</w:t>
-      </w:r>
-      <w:proofErr w:type="spellEnd"/>
-      <w:r>
-        <w:t>.</w:t>
+        <w:t>Since users have access to only their own cases, if they want to share results with others, they can write a comment in the jobs view and click “post to wall”, after which anyone will be able to see their case, comments, outputs, and even be able to run the same case in their own filespace.</w:t>
       </w:r>
     </w:p>
     <w:p>
@@ -5676,34 +4578,10 @@
         <w:jc w:val="both"/>
       </w:pPr>
       <w:r>
-        <w:t xml:space="preserve">Integration with the </w:t>
-      </w:r>
-      <w:proofErr w:type="spellStart"/>
-      <w:r>
-        <w:t>D</w:t>
-      </w:r>
-      <w:r>
-        <w:t>ocker</w:t>
-      </w:r>
-      <w:proofErr w:type="spellEnd"/>
-      <w:r>
-        <w:t xml:space="preserve"> container system is included in </w:t>
-      </w:r>
-      <w:proofErr w:type="spellStart"/>
-      <w:r>
-        <w:t>SciPaaS</w:t>
-      </w:r>
-      <w:proofErr w:type="spellEnd"/>
-      <w:r>
-        <w:t xml:space="preserve"> in an effort to make deployment of as simple as possible. </w:t>
-      </w:r>
-      <w:proofErr w:type="spellStart"/>
-      <w:r>
-        <w:t>Docker</w:t>
-      </w:r>
-      <w:proofErr w:type="spellEnd"/>
-      <w:r>
-        <w:t xml:space="preserve"> is a platform and API for application deployment that is supported by most major cloud providers including</w:t>
+        <w:t>Integration with the D</w:t>
+      </w:r>
+      <w:r>
+        <w:t>ocker container system is included in SciPaaS in an effort to make deployment of as simple as possible. Docker is a platform and API for application deployment that is supported by most major cloud providers including</w:t>
       </w:r>
       <w:r>
         <w:t xml:space="preserve"> </w:t>
@@ -5718,18 +4596,10 @@
         <w:t>. When the application finds itself in</w:t>
       </w:r>
       <w:r>
-        <w:t xml:space="preserve"> an environment with a working </w:t>
-      </w:r>
-      <w:proofErr w:type="spellStart"/>
-      <w:r>
-        <w:t>D</w:t>
-      </w:r>
-      <w:r>
-        <w:t>ocker</w:t>
-      </w:r>
-      <w:proofErr w:type="spellEnd"/>
-      <w:r>
-        <w:t xml:space="preserve"> client, it provides an interface to deploying new workers for scheduled jobs to run on. Additional interface is shown as part of the input screen, allowing the user to choose how many new worker contexts should be used. After use, workers are automatically stopped, making the deployment process simple enough for non-technical users.</w:t>
+        <w:t xml:space="preserve"> an environment with a working D</w:t>
+      </w:r>
+      <w:r>
+        <w:t>ocker client, it provides an interface to deploying new workers for scheduled jobs to run on. Additional interface is shown as part of the input screen, allowing the user to choose how many new worker contexts should be used. After use, workers are automatically stopped, making the deployment process simple enough for non-technical users.</w:t>
       </w:r>
     </w:p>
     <w:p>
@@ -5747,13 +4617,8 @@
       <w:pPr>
         <w:jc w:val="both"/>
       </w:pPr>
-      <w:proofErr w:type="spellStart"/>
-      <w:r>
-        <w:t>SciPaaS</w:t>
-      </w:r>
-      <w:proofErr w:type="spellEnd"/>
-      <w:r>
-        <w:t xml:space="preserve"> is exemplified using two different scientific software applications as follows:</w:t>
+      <w:r>
+        <w:t>SciPaaS is exemplified using two different scientific software applications as follows:</w:t>
       </w:r>
     </w:p>
     <w:p>
@@ -5785,25 +4650,7 @@
           <w:sz w:val="20"/>
           <w:szCs w:val="20"/>
         </w:rPr>
-        <w:t xml:space="preserve"> – a simple finite-difference solution to the </w:t>
-      </w:r>
-      <w:proofErr w:type="spellStart"/>
-      <w:r>
-        <w:rPr>
-          <w:rFonts w:ascii="Times New Roman" w:hAnsi="Times New Roman"/>
-          <w:sz w:val="20"/>
-          <w:szCs w:val="20"/>
-        </w:rPr>
-        <w:t>inviscid</w:t>
-      </w:r>
-      <w:proofErr w:type="spellEnd"/>
-      <w:r>
-        <w:rPr>
-          <w:rFonts w:ascii="Times New Roman" w:hAnsi="Times New Roman"/>
-          <w:sz w:val="20"/>
-          <w:szCs w:val="20"/>
-        </w:rPr>
-        <w:t xml:space="preserve"> Burger’s equation</w:t>
+        <w:t xml:space="preserve"> – a simple finite-difference solution to the inviscid Burger’s equation</w:t>
       </w:r>
     </w:p>
     <w:p>
@@ -5996,13 +4843,8 @@
       <w:pPr>
         <w:jc w:val="both"/>
       </w:pPr>
-      <w:proofErr w:type="gramStart"/>
-      <w:r>
-        <w:t>where</w:t>
-      </w:r>
-      <w:proofErr w:type="gramEnd"/>
-      <w:r>
-        <w:t xml:space="preserve"> </w:t>
+      <w:r>
+        <w:t xml:space="preserve">where </w:t>
       </w:r>
       <w:r>
         <w:rPr>
@@ -6171,23 +5013,7 @@
         <w:jc w:val="both"/>
       </w:pPr>
       <w:r>
-        <w:t xml:space="preserve">Fortunately, with </w:t>
-      </w:r>
-      <w:proofErr w:type="spellStart"/>
-      <w:r>
-        <w:t>SciPaaS</w:t>
-      </w:r>
-      <w:proofErr w:type="spellEnd"/>
-      <w:r>
-        <w:t xml:space="preserve"> it only takes a few minutes to transform this console-based application into a web-based simulation.  To create the app in </w:t>
-      </w:r>
-      <w:proofErr w:type="spellStart"/>
-      <w:r>
-        <w:t>SciPaaS</w:t>
-      </w:r>
-      <w:proofErr w:type="spellEnd"/>
-      <w:r>
-        <w:t>, the user must do the following steps:</w:t>
+        <w:t>Fortunately, with SciPaaS it only takes a few minutes to transform this console-based application into a web-based simulation.  To create the app in SciPaaS, the user must do the following steps:</w:t>
       </w:r>
     </w:p>
     <w:p>
@@ -6210,61 +5036,7 @@
           <w:sz w:val="20"/>
           <w:szCs w:val="20"/>
         </w:rPr>
-        <w:t xml:space="preserve">The program must read an input file with the parameters.  If the input file is already in a standard format (such as </w:t>
-      </w:r>
-      <w:proofErr w:type="spellStart"/>
-      <w:r>
-        <w:rPr>
-          <w:rFonts w:ascii="Times New Roman" w:hAnsi="Times New Roman"/>
-          <w:sz w:val="20"/>
-          <w:szCs w:val="20"/>
-        </w:rPr>
-        <w:t>namelist.input</w:t>
-      </w:r>
-      <w:proofErr w:type="spellEnd"/>
-      <w:r>
-        <w:rPr>
-          <w:rFonts w:ascii="Times New Roman" w:hAnsi="Times New Roman"/>
-          <w:sz w:val="20"/>
-          <w:szCs w:val="20"/>
-        </w:rPr>
-        <w:t xml:space="preserve"> format, or .</w:t>
-      </w:r>
-      <w:proofErr w:type="spellStart"/>
-      <w:r>
-        <w:rPr>
-          <w:rFonts w:ascii="Times New Roman" w:hAnsi="Times New Roman"/>
-          <w:sz w:val="20"/>
-          <w:szCs w:val="20"/>
-        </w:rPr>
-        <w:t>ini</w:t>
-      </w:r>
-      <w:proofErr w:type="spellEnd"/>
-      <w:r>
-        <w:rPr>
-          <w:rFonts w:ascii="Times New Roman" w:hAnsi="Times New Roman"/>
-          <w:sz w:val="20"/>
-          <w:szCs w:val="20"/>
-        </w:rPr>
-        <w:t xml:space="preserve"> format) nothing additional must be done.  If it is in a non-standard format, the user must either (a) modify the code so that it uses a standard input format, or (b) write a custom reader in Python to read their specific input into </w:t>
-      </w:r>
-      <w:proofErr w:type="spellStart"/>
-      <w:r>
-        <w:rPr>
-          <w:rFonts w:ascii="Times New Roman" w:hAnsi="Times New Roman"/>
-          <w:sz w:val="20"/>
-          <w:szCs w:val="20"/>
-        </w:rPr>
-        <w:t>SciPaaS</w:t>
-      </w:r>
-      <w:proofErr w:type="spellEnd"/>
-      <w:r>
-        <w:rPr>
-          <w:rFonts w:ascii="Times New Roman" w:hAnsi="Times New Roman"/>
-          <w:sz w:val="20"/>
-          <w:szCs w:val="20"/>
-        </w:rPr>
-        <w:t>.</w:t>
+        <w:t>The program must read an input file with the parameters.  If the input file is already in a standard format (such as namelist.input format, or .ini format) nothing additional must be done.  If it is in a non-standard format, the user must either (a) modify the code so that it uses a standard input format, or (b) write a custom reader in Python to read their specific input into SciPaaS.</w:t>
       </w:r>
     </w:p>
     <w:p>
@@ -6317,13 +5089,8 @@
         <w:ind w:firstLine="202"/>
         <w:jc w:val="both"/>
       </w:pPr>
-      <w:proofErr w:type="spellStart"/>
-      <w:r>
-        <w:t>SciPaaS</w:t>
-      </w:r>
-      <w:proofErr w:type="spellEnd"/>
-      <w:r>
-        <w:t xml:space="preserve"> automatically generates the HTML based on the input deck as such:</w:t>
+      <w:r>
+        <w:t>SciPaaS automatically generates the HTML based on the input deck as such:</w:t>
       </w:r>
     </w:p>
     <w:p>
@@ -6590,15 +5357,7 @@
         <w:t>Pre-processing</w:t>
       </w:r>
       <w:r>
-        <w:t xml:space="preserve">. Even though Mendel’s Accountant is a quite complex simulation, since it already supports the standard </w:t>
-      </w:r>
-      <w:proofErr w:type="spellStart"/>
-      <w:r>
-        <w:t>namelist.input</w:t>
-      </w:r>
-      <w:proofErr w:type="spellEnd"/>
-      <w:r>
-        <w:t xml:space="preserve"> input deck, it can be uploaded and running in the cloud in just a matter of minutes.  The following figure shows the full input parameter screen:</w:t>
+        <w:t>. Even though Mendel’s Accountant is a quite complex simulation, since it already supports the standard namelist.input input deck, it can be uploaded and running in the cloud in just a matter of minutes.  The following figure shows the full input parameter screen:</w:t>
       </w:r>
     </w:p>
     <w:p>
@@ -6686,23 +5445,7 @@
           <w:b w:val="0"/>
           <w:color w:val="auto"/>
         </w:rPr>
-        <w:t xml:space="preserve">Fig 8 Input parameter </w:t>
-      </w:r>
-      <w:proofErr w:type="gramStart"/>
-      <w:r>
-        <w:rPr>
-          <w:b w:val="0"/>
-          <w:color w:val="auto"/>
-        </w:rPr>
-        <w:t>screen</w:t>
-      </w:r>
-      <w:proofErr w:type="gramEnd"/>
-      <w:r>
-        <w:rPr>
-          <w:b w:val="0"/>
-          <w:color w:val="auto"/>
-        </w:rPr>
-        <w:t xml:space="preserve"> for Mendel’s Accountant</w:t>
+        <w:t>Fig 8 Input parameter screen for Mendel’s Accountant</w:t>
       </w:r>
     </w:p>
     <w:p>
@@ -6935,23 +5678,7 @@
         <w:t>one</w:t>
       </w:r>
       <w:r>
-        <w:t xml:space="preserve"> of the plots generated using the </w:t>
-      </w:r>
-      <w:proofErr w:type="spellStart"/>
-      <w:r>
-        <w:t>Flot</w:t>
-      </w:r>
-      <w:proofErr w:type="spellEnd"/>
-      <w:r>
-        <w:t xml:space="preserve"> </w:t>
-      </w:r>
-      <w:proofErr w:type="spellStart"/>
-      <w:r>
-        <w:t>jQuery</w:t>
-      </w:r>
-      <w:proofErr w:type="spellEnd"/>
-      <w:r>
-        <w:t xml:space="preserve"> library. As an example, clicking the plot button will generate the following fitness history and mutation accumulation figures respectively.</w:t>
+        <w:t xml:space="preserve"> of the plots generated using the Flot jQuery library. As an example, clicking the plot button will generate the following fitness history and mutation accumulation figures respectively.</w:t>
       </w:r>
     </w:p>
     <w:p>
@@ -7063,13 +5790,8 @@
         <w:ind w:firstLine="202"/>
         <w:jc w:val="both"/>
       </w:pPr>
-      <w:proofErr w:type="spellStart"/>
-      <w:r>
-        <w:t>SciPaaS</w:t>
-      </w:r>
-      <w:proofErr w:type="spellEnd"/>
-      <w:r>
-        <w:t xml:space="preserve"> can be deployed in a number of ways:  </w:t>
+      <w:r>
+        <w:t xml:space="preserve">SciPaaS can be deployed in a number of ways:  </w:t>
       </w:r>
     </w:p>
     <w:p>
@@ -7092,25 +5814,7 @@
           <w:sz w:val="20"/>
           <w:szCs w:val="20"/>
         </w:rPr>
-        <w:t xml:space="preserve">Run </w:t>
-      </w:r>
-      <w:proofErr w:type="spellStart"/>
-      <w:r>
-        <w:rPr>
-          <w:rFonts w:ascii="Times New Roman" w:hAnsi="Times New Roman"/>
-          <w:sz w:val="20"/>
-          <w:szCs w:val="20"/>
-        </w:rPr>
-        <w:t>SciPaaS</w:t>
-      </w:r>
-      <w:proofErr w:type="spellEnd"/>
-      <w:r>
-        <w:rPr>
-          <w:rFonts w:ascii="Times New Roman" w:hAnsi="Times New Roman"/>
-          <w:sz w:val="20"/>
-          <w:szCs w:val="20"/>
-        </w:rPr>
-        <w:t xml:space="preserve"> on your personal computer to host a number of locally installed applications.  This is a helpful option for development and unit or functional testing.</w:t>
+        <w:t>Run SciPaaS on your personal computer to host a number of locally installed applications.  This is a helpful option for development and unit or functional testing.</w:t>
       </w:r>
     </w:p>
     <w:p>
@@ -7133,25 +5837,7 @@
           <w:sz w:val="20"/>
           <w:szCs w:val="20"/>
         </w:rPr>
-        <w:t xml:space="preserve">Run </w:t>
-      </w:r>
-      <w:proofErr w:type="spellStart"/>
-      <w:r>
-        <w:rPr>
-          <w:rFonts w:ascii="Times New Roman" w:hAnsi="Times New Roman"/>
-          <w:sz w:val="20"/>
-          <w:szCs w:val="20"/>
-        </w:rPr>
-        <w:t>SciPaaS</w:t>
-      </w:r>
-      <w:proofErr w:type="spellEnd"/>
-      <w:r>
-        <w:rPr>
-          <w:rFonts w:ascii="Times New Roman" w:hAnsi="Times New Roman"/>
-          <w:sz w:val="20"/>
-          <w:szCs w:val="20"/>
-        </w:rPr>
-        <w:t xml:space="preserve"> on a traditional Linux server.</w:t>
+        <w:t>Run SciPaaS on a traditional Linux server.</w:t>
       </w:r>
     </w:p>
     <w:p>
@@ -7174,25 +5860,7 @@
           <w:sz w:val="20"/>
           <w:szCs w:val="20"/>
         </w:rPr>
-        <w:t xml:space="preserve">Run </w:t>
-      </w:r>
-      <w:proofErr w:type="spellStart"/>
-      <w:r>
-        <w:rPr>
-          <w:rFonts w:ascii="Times New Roman" w:hAnsi="Times New Roman"/>
-          <w:sz w:val="20"/>
-          <w:szCs w:val="20"/>
-        </w:rPr>
-        <w:t>SciPaaS</w:t>
-      </w:r>
-      <w:proofErr w:type="spellEnd"/>
-      <w:r>
-        <w:rPr>
-          <w:rFonts w:ascii="Times New Roman" w:hAnsi="Times New Roman"/>
-          <w:sz w:val="20"/>
-          <w:szCs w:val="20"/>
-        </w:rPr>
-        <w:t xml:space="preserve"> on an Infrastructure-as-a-Service machine (e.g. EC2 instance on Amazon Web Services or Google Compute Engine, etc.)</w:t>
+        <w:t>Run SciPaaS on an Infrastructure-as-a-Service machine (e.g. EC2 instance on Amazon Web Services or Google Compute Engine, etc.)</w:t>
       </w:r>
     </w:p>
     <w:p>
@@ -7215,61 +5883,7 @@
           <w:sz w:val="20"/>
           <w:szCs w:val="20"/>
         </w:rPr>
-        <w:t xml:space="preserve">Run </w:t>
-      </w:r>
-      <w:proofErr w:type="spellStart"/>
-      <w:r>
-        <w:rPr>
-          <w:rFonts w:ascii="Times New Roman" w:hAnsi="Times New Roman"/>
-          <w:sz w:val="20"/>
-          <w:szCs w:val="20"/>
-        </w:rPr>
-        <w:t>SciPaaS</w:t>
-      </w:r>
-      <w:proofErr w:type="spellEnd"/>
-      <w:r>
-        <w:rPr>
-          <w:rFonts w:ascii="Times New Roman" w:hAnsi="Times New Roman"/>
-          <w:sz w:val="20"/>
-          <w:szCs w:val="20"/>
-        </w:rPr>
-        <w:t xml:space="preserve"> on top of an existing </w:t>
-      </w:r>
-      <w:proofErr w:type="spellStart"/>
-      <w:r>
-        <w:rPr>
-          <w:rFonts w:ascii="Times New Roman" w:hAnsi="Times New Roman"/>
-          <w:sz w:val="20"/>
-          <w:szCs w:val="20"/>
-        </w:rPr>
-        <w:t>PaaS</w:t>
-      </w:r>
-      <w:proofErr w:type="spellEnd"/>
-      <w:r>
-        <w:rPr>
-          <w:rFonts w:ascii="Times New Roman" w:hAnsi="Times New Roman"/>
-          <w:sz w:val="20"/>
-          <w:szCs w:val="20"/>
-        </w:rPr>
-        <w:t xml:space="preserve">, (e.g. Google App Engine, </w:t>
-      </w:r>
-      <w:proofErr w:type="spellStart"/>
-      <w:r>
-        <w:rPr>
-          <w:rFonts w:ascii="Times New Roman" w:hAnsi="Times New Roman"/>
-          <w:sz w:val="20"/>
-          <w:szCs w:val="20"/>
-        </w:rPr>
-        <w:t>AppScale</w:t>
-      </w:r>
-      <w:proofErr w:type="spellEnd"/>
-      <w:r>
-        <w:rPr>
-          <w:rFonts w:ascii="Times New Roman" w:hAnsi="Times New Roman"/>
-          <w:sz w:val="20"/>
-          <w:szCs w:val="20"/>
-        </w:rPr>
-        <w:t>, etc.).</w:t>
+        <w:t>Run SciPaaS on top of an existing PaaS, (e.g. Google App Engine, AppScale, etc.).</w:t>
       </w:r>
     </w:p>
     <w:p>
@@ -7278,39 +5892,7 @@
         <w:jc w:val="both"/>
       </w:pPr>
       <w:r>
-        <w:t xml:space="preserve">The authors have tested </w:t>
-      </w:r>
-      <w:proofErr w:type="spellStart"/>
-      <w:r>
-        <w:t>SciPaaS</w:t>
-      </w:r>
-      <w:proofErr w:type="spellEnd"/>
-      <w:r>
-        <w:t xml:space="preserve"> both on each of these options except the last option.  We have recently developed a cloud test platform using a LEAP cloud stack (Linux, Eucalyptus, </w:t>
-      </w:r>
-      <w:proofErr w:type="spellStart"/>
-      <w:r>
-        <w:t>AppScale</w:t>
-      </w:r>
-      <w:proofErr w:type="spellEnd"/>
-      <w:r>
-        <w:t xml:space="preserve">, and Python) in order to test running </w:t>
-      </w:r>
-      <w:proofErr w:type="spellStart"/>
-      <w:r>
-        <w:t>SciPaaS</w:t>
-      </w:r>
-      <w:proofErr w:type="spellEnd"/>
-      <w:r>
-        <w:t xml:space="preserve"> on top of a generic Platform-as-a-Service solution such as </w:t>
-      </w:r>
-      <w:proofErr w:type="spellStart"/>
-      <w:r>
-        <w:t>AppScale</w:t>
-      </w:r>
-      <w:proofErr w:type="spellEnd"/>
-      <w:r>
-        <w:t>.</w:t>
+        <w:t>The authors have tested SciPaaS both on each of these options except the last option.  We have recently developed a cloud test platform using a LEAP cloud stack (Linux, Eucalyptus, AppScale, and Python) in order to test running SciPaaS on top of a generic Platform-as-a-Service solution such as AppScale.</w:t>
       </w:r>
     </w:p>
     <w:p>
@@ -7326,15 +5908,7 @@
         <w:pStyle w:val="Text"/>
       </w:pPr>
       <w:r>
-        <w:t xml:space="preserve">A middleware execution platform called </w:t>
-      </w:r>
-      <w:proofErr w:type="spellStart"/>
-      <w:r>
-        <w:t>SciPaaS</w:t>
-      </w:r>
-      <w:proofErr w:type="spellEnd"/>
-      <w:r>
-        <w:t xml:space="preserve"> was </w:t>
+        <w:t xml:space="preserve">A middleware execution platform called SciPaaS was </w:t>
       </w:r>
       <w:r>
         <w:lastRenderedPageBreak/>
@@ -7346,15 +5920,7 @@
         <w:pStyle w:val="Text"/>
       </w:pPr>
       <w:r>
-        <w:t xml:space="preserve">By providing an automatically generated easy-to-use interface, and an easy way to upload and plugin their application to the platform, </w:t>
-      </w:r>
-      <w:proofErr w:type="spellStart"/>
-      <w:r>
-        <w:t>SciPaaS</w:t>
-      </w:r>
-      <w:proofErr w:type="spellEnd"/>
-      <w:r>
-        <w:t xml:space="preserve"> allows scientists to rapidly deploy t</w:t>
+        <w:t>By providing an automatically generated easy-to-use interface, and an easy way to upload and plugin their application to the platform, SciPaaS allows scientists to rapidly deploy t</w:t>
       </w:r>
       <w:r>
         <w:t>heir applications to the cloud.</w:t>
@@ -7382,29 +5948,13 @@
         <w:pStyle w:val="Text"/>
       </w:pPr>
       <w:r>
-        <w:t xml:space="preserve">What </w:t>
-      </w:r>
-      <w:proofErr w:type="spellStart"/>
-      <w:r>
-        <w:t>SciPaaS</w:t>
-      </w:r>
-      <w:proofErr w:type="spellEnd"/>
-      <w:r>
-        <w:t xml:space="preserve"> currently lacks is the ability to run as a production-level server, </w:t>
+        <w:t xml:space="preserve">What SciPaaS currently lacks is the ability to run as a production-level server, </w:t>
       </w:r>
       <w:r>
         <w:t xml:space="preserve">scaling up to a web scale </w:t>
       </w:r>
       <w:r>
-        <w:t xml:space="preserve">user base.  In order for </w:t>
-      </w:r>
-      <w:proofErr w:type="spellStart"/>
-      <w:r>
-        <w:t>SciPaaS</w:t>
-      </w:r>
-      <w:proofErr w:type="spellEnd"/>
-      <w:r>
-        <w:t xml:space="preserve"> to scale, it needs to use a </w:t>
+        <w:t xml:space="preserve">user base.  In order for SciPaaS to scale, it needs to use a </w:t>
       </w:r>
       <w:r>
         <w:t xml:space="preserve">high-performance, multi-threaded </w:t>
@@ -7425,15 +5975,7 @@
         <w:t>issues</w:t>
       </w:r>
       <w:r>
-        <w:t xml:space="preserve"> is to rebuild the </w:t>
-      </w:r>
-      <w:proofErr w:type="spellStart"/>
-      <w:r>
-        <w:t>SciPaaS</w:t>
-      </w:r>
-      <w:proofErr w:type="spellEnd"/>
-      <w:r>
-        <w:t xml:space="preserve"> platform on top of a full sta</w:t>
+        <w:t xml:space="preserve"> is to rebuild the SciPaaS platform on top of a full sta</w:t>
       </w:r>
       <w:r>
         <w:t>ck web framework such as web2py—a Python-based web framework</w:t>
@@ -7579,32 +6121,35 @@
       <w:r>
         <w:t xml:space="preserve">both </w:t>
       </w:r>
+      <w:r>
+        <w:rPr>
+          <w:i/>
+        </w:rPr>
+        <w:t>FMS Foundation</w:t>
+      </w:r>
+      <w:r>
+        <w:t xml:space="preserve"> and </w:t>
+      </w:r>
+      <w:r>
+        <w:rPr>
+          <w:i/>
+        </w:rPr>
+        <w:t>GCC Jackson</w:t>
+      </w:r>
+      <w:r>
+        <w:t xml:space="preserve"> </w:t>
+      </w:r>
+      <w:r>
+        <w:t xml:space="preserve">organizations </w:t>
+      </w:r>
+      <w:r>
+        <w:t>for this project.</w:t>
+      </w:r>
+      <w:r>
+        <w:t xml:space="preserve">  Also, many thanks to Tichomir Tenev from VMWare for reviewing the manuscript and providing helpful feedback.</w:t>
+      </w:r>
       <w:bookmarkStart w:id="1" w:name="_GoBack"/>
       <w:bookmarkEnd w:id="1"/>
-      <w:r>
-        <w:rPr>
-          <w:i/>
-        </w:rPr>
-        <w:t>FMS Foundation</w:t>
-      </w:r>
-      <w:r>
-        <w:t xml:space="preserve"> and </w:t>
-      </w:r>
-      <w:r>
-        <w:rPr>
-          <w:i/>
-        </w:rPr>
-        <w:t>GCC Jackson</w:t>
-      </w:r>
-      <w:r>
-        <w:t xml:space="preserve"> </w:t>
-      </w:r>
-      <w:r>
-        <w:t xml:space="preserve">organizations </w:t>
-      </w:r>
-      <w:r>
-        <w:t>for this project.</w:t>
-      </w:r>
     </w:p>
     <w:p>
       <w:pPr>
@@ -7634,39 +6179,7 @@
           <w:sz w:val="16"/>
           <w:szCs w:val="16"/>
         </w:rPr>
-        <w:t xml:space="preserve">Sanford, J., </w:t>
-      </w:r>
-      <w:proofErr w:type="spellStart"/>
-      <w:r>
-        <w:rPr>
-          <w:sz w:val="16"/>
-          <w:szCs w:val="16"/>
-        </w:rPr>
-        <w:t>Baumgardner</w:t>
-      </w:r>
-      <w:proofErr w:type="spellEnd"/>
-      <w:r>
-        <w:rPr>
-          <w:sz w:val="16"/>
-          <w:szCs w:val="16"/>
-        </w:rPr>
-        <w:t xml:space="preserve">, J., Brewer, W., Gibson, P., &amp; </w:t>
-      </w:r>
-      <w:proofErr w:type="spellStart"/>
-      <w:r>
-        <w:rPr>
-          <w:sz w:val="16"/>
-          <w:szCs w:val="16"/>
-        </w:rPr>
-        <w:t>ReMine</w:t>
-      </w:r>
-      <w:proofErr w:type="spellEnd"/>
-      <w:r>
-        <w:rPr>
-          <w:sz w:val="16"/>
-          <w:szCs w:val="16"/>
-        </w:rPr>
-        <w:t>, W. (2007). Mendel's Accountant: A biologically realistic forward-time population genetics program. </w:t>
+        <w:t>Sanford, J., Baumgardner, J., Brewer, W., Gibson, P., &amp; ReMine, W. (2007). Mendel's Accountant: A biologically realistic forward-time population genetics program. </w:t>
       </w:r>
       <w:r>
         <w:rPr>
@@ -7713,21 +6226,12 @@
           <w:szCs w:val="16"/>
         </w:rPr>
       </w:pPr>
-      <w:proofErr w:type="spellStart"/>
       <w:r>
         <w:rPr>
           <w:sz w:val="16"/>
           <w:szCs w:val="16"/>
         </w:rPr>
-        <w:t>Fishwick</w:t>
-      </w:r>
-      <w:proofErr w:type="spellEnd"/>
-      <w:r>
-        <w:rPr>
-          <w:sz w:val="16"/>
-          <w:szCs w:val="16"/>
-        </w:rPr>
-        <w:t xml:space="preserve">, P.A. Web-Based Simulation: Some Personal Observations.  </w:t>
+        <w:t xml:space="preserve">Fishwick, P.A. Web-Based Simulation: Some Personal Observations.  </w:t>
       </w:r>
       <w:r>
         <w:rPr>
@@ -7797,23 +6301,7 @@
           <w:sz w:val="16"/>
           <w:szCs w:val="16"/>
         </w:rPr>
-        <w:t xml:space="preserve">Buss, A. and Stork, K. Discrete Event Simulation and </w:t>
-      </w:r>
-      <w:proofErr w:type="gramStart"/>
-      <w:r>
-        <w:rPr>
-          <w:sz w:val="16"/>
-          <w:szCs w:val="16"/>
-        </w:rPr>
-        <w:t>World-Wide</w:t>
-      </w:r>
-      <w:proofErr w:type="gramEnd"/>
-      <w:r>
-        <w:rPr>
-          <w:sz w:val="16"/>
-          <w:szCs w:val="16"/>
-        </w:rPr>
-        <w:t xml:space="preserve"> Web Using Java. </w:t>
+        <w:t xml:space="preserve">Buss, A. and Stork, K. Discrete Event Simulation and World-Wide Web Using Java. </w:t>
       </w:r>
       <w:r>
         <w:rPr>
@@ -7848,39 +6336,7 @@
           <w:sz w:val="16"/>
           <w:szCs w:val="16"/>
         </w:rPr>
-        <w:t xml:space="preserve">Byrne, James, </w:t>
-      </w:r>
-      <w:proofErr w:type="spellStart"/>
-      <w:r>
-        <w:rPr>
-          <w:sz w:val="16"/>
-          <w:szCs w:val="16"/>
-        </w:rPr>
-        <w:t>Cathal</w:t>
-      </w:r>
-      <w:proofErr w:type="spellEnd"/>
-      <w:r>
-        <w:rPr>
-          <w:sz w:val="16"/>
-          <w:szCs w:val="16"/>
-        </w:rPr>
-        <w:t xml:space="preserve"> </w:t>
-      </w:r>
-      <w:proofErr w:type="spellStart"/>
-      <w:r>
-        <w:rPr>
-          <w:sz w:val="16"/>
-          <w:szCs w:val="16"/>
-        </w:rPr>
-        <w:t>Heavey</w:t>
-      </w:r>
-      <w:proofErr w:type="spellEnd"/>
-      <w:r>
-        <w:rPr>
-          <w:sz w:val="16"/>
-          <w:szCs w:val="16"/>
-        </w:rPr>
-        <w:t xml:space="preserve">, and Peter J. Byrne. "A review of Web-based simulation and supporting tools." </w:t>
+        <w:t xml:space="preserve">Byrne, James, Cathal Heavey, and Peter J. Byrne. "A review of Web-based simulation and supporting tools." </w:t>
       </w:r>
       <w:r>
         <w:rPr>
@@ -7916,39 +6372,7 @@
           <w:sz w:val="16"/>
           <w:szCs w:val="16"/>
         </w:rPr>
-        <w:t xml:space="preserve">Wu, W., </w:t>
-      </w:r>
-      <w:proofErr w:type="spellStart"/>
-      <w:r>
-        <w:rPr>
-          <w:sz w:val="16"/>
-          <w:szCs w:val="16"/>
-        </w:rPr>
-        <w:t>Uram</w:t>
-      </w:r>
-      <w:proofErr w:type="spellEnd"/>
-      <w:r>
-        <w:rPr>
-          <w:sz w:val="16"/>
-          <w:szCs w:val="16"/>
-        </w:rPr>
-        <w:t xml:space="preserve">, T., Wilde, M., Herald, M., and </w:t>
-      </w:r>
-      <w:proofErr w:type="spellStart"/>
-      <w:r>
-        <w:rPr>
-          <w:sz w:val="16"/>
-          <w:szCs w:val="16"/>
-        </w:rPr>
-        <w:t>Papka</w:t>
-      </w:r>
-      <w:proofErr w:type="spellEnd"/>
-      <w:r>
-        <w:rPr>
-          <w:sz w:val="16"/>
-          <w:szCs w:val="16"/>
-        </w:rPr>
-        <w:t>, M. “</w:t>
+        <w:t>Wu, W., Uram, T., Wilde, M., Herald, M., and Papka, M. “</w:t>
       </w:r>
       <w:r>
         <w:rPr>
@@ -7976,55 +6400,7 @@
           <w:sz w:val="16"/>
           <w:szCs w:val="16"/>
         </w:rPr>
-        <w:t xml:space="preserve">Krishnan, S., </w:t>
-      </w:r>
-      <w:proofErr w:type="spellStart"/>
-      <w:r>
-        <w:rPr>
-          <w:sz w:val="16"/>
-          <w:szCs w:val="16"/>
-        </w:rPr>
-        <w:t>Clementi</w:t>
-      </w:r>
-      <w:proofErr w:type="spellEnd"/>
-      <w:r>
-        <w:rPr>
-          <w:sz w:val="16"/>
-          <w:szCs w:val="16"/>
-        </w:rPr>
-        <w:t xml:space="preserve">, L., </w:t>
-      </w:r>
-      <w:proofErr w:type="spellStart"/>
-      <w:r>
-        <w:rPr>
-          <w:sz w:val="16"/>
-          <w:szCs w:val="16"/>
-        </w:rPr>
-        <w:t>Ren</w:t>
-      </w:r>
-      <w:proofErr w:type="spellEnd"/>
-      <w:r>
-        <w:rPr>
-          <w:sz w:val="16"/>
-          <w:szCs w:val="16"/>
-        </w:rPr>
-        <w:t xml:space="preserve">, J., Papadopoulos, P., and Li, W.  Design and Evaluation of Opal2: A </w:t>
-      </w:r>
-      <w:proofErr w:type="spellStart"/>
-      <w:r>
-        <w:rPr>
-          <w:sz w:val="16"/>
-          <w:szCs w:val="16"/>
-        </w:rPr>
-        <w:t>Tookit</w:t>
-      </w:r>
-      <w:proofErr w:type="spellEnd"/>
-      <w:r>
-        <w:rPr>
-          <w:sz w:val="16"/>
-          <w:szCs w:val="16"/>
-        </w:rPr>
-        <w:t xml:space="preserve"> for Scientific Software as a Service. 2010</w:t>
+        <w:t>Krishnan, S., Clementi, L., Ren, J., Papadopoulos, P., and Li, W.  Design and Evaluation of Opal2: A Tookit for Scientific Software as a Service. 2010</w:t>
       </w:r>
     </w:p>
     <w:p>
@@ -8044,23 +6420,7 @@
           <w:sz w:val="16"/>
           <w:szCs w:val="16"/>
         </w:rPr>
-        <w:t xml:space="preserve">Hu, C., </w:t>
-      </w:r>
-      <w:proofErr w:type="spellStart"/>
-      <w:r>
-        <w:rPr>
-          <w:sz w:val="16"/>
-          <w:szCs w:val="16"/>
-        </w:rPr>
-        <w:t>Xu</w:t>
-      </w:r>
-      <w:proofErr w:type="spellEnd"/>
-      <w:r>
-        <w:rPr>
-          <w:sz w:val="16"/>
-          <w:szCs w:val="16"/>
-        </w:rPr>
-        <w:t xml:space="preserve">, C., Fan, G., Li, H., Song, D. “A Simulation Model Design Method for Cloud-Based Simulation Environment.  Advances in Mechanical Engineering, </w:t>
+        <w:t xml:space="preserve">Hu, C., Xu, C., Fan, G., Li, H., Song, D. “A Simulation Model Design Method for Cloud-Based Simulation Environment.  Advances in Mechanical Engineering, </w:t>
       </w:r>
       <w:hyperlink r:id="rId19" w:history="1">
         <w:r>
@@ -8100,39 +6460,7 @@
           <w:sz w:val="16"/>
           <w:szCs w:val="16"/>
         </w:rPr>
-        <w:t xml:space="preserve">McLennan, M.; </w:t>
-      </w:r>
-      <w:proofErr w:type="spellStart"/>
-      <w:r>
-        <w:rPr>
-          <w:sz w:val="16"/>
-          <w:szCs w:val="16"/>
-        </w:rPr>
-        <w:t>Kennell</w:t>
-      </w:r>
-      <w:proofErr w:type="spellEnd"/>
-      <w:r>
-        <w:rPr>
-          <w:sz w:val="16"/>
-          <w:szCs w:val="16"/>
-        </w:rPr>
-        <w:t>, R., "</w:t>
-      </w:r>
-      <w:proofErr w:type="spellStart"/>
-      <w:r>
-        <w:rPr>
-          <w:sz w:val="16"/>
-          <w:szCs w:val="16"/>
-        </w:rPr>
-        <w:t>HUBzero</w:t>
-      </w:r>
-      <w:proofErr w:type="spellEnd"/>
-      <w:r>
-        <w:rPr>
-          <w:sz w:val="16"/>
-          <w:szCs w:val="16"/>
-        </w:rPr>
-        <w:t>: A Platform for Dissemination and Collaboration in Computational Science and Engineering," </w:t>
+        <w:t>McLennan, M.; Kennell, R., "HUBzero: A Platform for Dissemination and Collaboration in Computational Science and Engineering," </w:t>
       </w:r>
       <w:r>
         <w:rPr>
@@ -8164,23 +6492,7 @@
           <w:sz w:val="16"/>
           <w:szCs w:val="16"/>
         </w:rPr>
-        <w:t>(2)</w:t>
-      </w:r>
-      <w:proofErr w:type="gramStart"/>
-      <w:r>
-        <w:rPr>
-          <w:sz w:val="16"/>
-          <w:szCs w:val="16"/>
-        </w:rPr>
-        <w:t>:48</w:t>
-      </w:r>
-      <w:proofErr w:type="gramEnd"/>
-      <w:r>
-        <w:rPr>
-          <w:sz w:val="16"/>
-          <w:szCs w:val="16"/>
-        </w:rPr>
-        <w:t>-52 (2010).</w:t>
+        <w:t>(2):48-52 (2010).</w:t>
       </w:r>
     </w:p>
     <w:p>
@@ -8200,23 +6512,7 @@
           <w:sz w:val="16"/>
           <w:szCs w:val="16"/>
         </w:rPr>
-        <w:t xml:space="preserve">Di </w:t>
-      </w:r>
-      <w:proofErr w:type="spellStart"/>
-      <w:r>
-        <w:rPr>
-          <w:sz w:val="16"/>
-          <w:szCs w:val="16"/>
-        </w:rPr>
-        <w:t>Pierro</w:t>
-      </w:r>
-      <w:proofErr w:type="spellEnd"/>
-      <w:r>
-        <w:rPr>
-          <w:sz w:val="16"/>
-          <w:szCs w:val="16"/>
-        </w:rPr>
-        <w:t xml:space="preserve">, Massimo, “web2py for Scientific Applications.” </w:t>
+        <w:t xml:space="preserve">Di Pierro, Massimo, “web2py for Scientific Applications.” </w:t>
       </w:r>
       <w:r>
         <w:rPr>
@@ -8263,38 +6559,15 @@
           <w:sz w:val="16"/>
           <w:szCs w:val="16"/>
         </w:rPr>
-        <w:t xml:space="preserve">Liu, X., </w:t>
-      </w:r>
-      <w:proofErr w:type="spellStart"/>
+        <w:lastRenderedPageBreak/>
+        <w:t xml:space="preserve">Liu, X., Qiu, X., Chen, B., Huang, K. “Cloud-based Simulation: the State-of-the-art Computer Simulation Paradigm”, </w:t>
+      </w:r>
       <w:r>
         <w:rPr>
           <w:sz w:val="16"/>
           <w:szCs w:val="16"/>
         </w:rPr>
-        <w:t>Qiu</w:t>
-      </w:r>
-      <w:proofErr w:type="spellEnd"/>
-      <w:r>
-        <w:rPr>
-          <w:sz w:val="16"/>
-          <w:szCs w:val="16"/>
-        </w:rPr>
-        <w:t xml:space="preserve">, X., Chen, B., Huang, K. “Cloud-based Simulation: the State-of-the-art Computer Simulation Paradigm”, </w:t>
-      </w:r>
-      <w:r>
-        <w:rPr>
-          <w:sz w:val="16"/>
-          <w:szCs w:val="16"/>
-        </w:rPr>
-        <w:t xml:space="preserve">2012 ACM/IEEE/SCS </w:t>
-      </w:r>
-      <w:r>
-        <w:rPr>
-          <w:sz w:val="16"/>
-          <w:szCs w:val="16"/>
-        </w:rPr>
-        <w:lastRenderedPageBreak/>
-        <w:t>26</w:t>
+        <w:t>2012 ACM/IEEE/SCS 26</w:t>
       </w:r>
       <w:r>
         <w:rPr>
@@ -8329,83 +6602,42 @@
           <w:sz w:val="16"/>
           <w:szCs w:val="16"/>
         </w:rPr>
-        <w:t xml:space="preserve">Hong, </w:t>
-      </w:r>
-      <w:proofErr w:type="spellStart"/>
+        <w:t>Hong, Zhixiong</w:t>
+      </w:r>
       <w:r>
         <w:rPr>
           <w:sz w:val="16"/>
           <w:szCs w:val="16"/>
         </w:rPr>
-        <w:t>Zhixiong</w:t>
-      </w:r>
-      <w:proofErr w:type="spellEnd"/>
+        <w:t xml:space="preserve">, </w:t>
+      </w:r>
       <w:r>
         <w:rPr>
           <w:sz w:val="16"/>
           <w:szCs w:val="16"/>
         </w:rPr>
-        <w:t xml:space="preserve">, </w:t>
+        <w:t>“The Django Web Application Framework”</w:t>
       </w:r>
       <w:r>
         <w:rPr>
           <w:sz w:val="16"/>
           <w:szCs w:val="16"/>
         </w:rPr>
-        <w:t xml:space="preserve">“The </w:t>
-      </w:r>
-      <w:proofErr w:type="spellStart"/>
+        <w:t xml:space="preserve"> </w:t>
+      </w:r>
       <w:r>
         <w:rPr>
           <w:sz w:val="16"/>
           <w:szCs w:val="16"/>
         </w:rPr>
-        <w:t>Django</w:t>
-      </w:r>
-      <w:proofErr w:type="spellEnd"/>
+        <w:t xml:space="preserve">  </w:t>
+      </w:r>
       <w:r>
         <w:rPr>
           <w:sz w:val="16"/>
           <w:szCs w:val="16"/>
         </w:rPr>
-        <w:t xml:space="preserve"> Web Application Framework</w:t>
-      </w:r>
-      <w:proofErr w:type="gramStart"/>
-      <w:r>
-        <w:rPr>
-          <w:sz w:val="16"/>
-          <w:szCs w:val="16"/>
-        </w:rPr>
-        <w:t>”</w:t>
-      </w:r>
-      <w:r>
-        <w:rPr>
-          <w:sz w:val="16"/>
-          <w:szCs w:val="16"/>
-        </w:rPr>
-        <w:t xml:space="preserve"> </w:t>
-      </w:r>
-      <w:r>
-        <w:rPr>
-          <w:sz w:val="16"/>
-          <w:szCs w:val="16"/>
-        </w:rPr>
-        <w:t xml:space="preserve">  </w:t>
-      </w:r>
-      <w:r>
-        <w:rPr>
-          <w:sz w:val="16"/>
-          <w:szCs w:val="16"/>
-        </w:rPr>
-        <w:t>http</w:t>
-      </w:r>
-      <w:proofErr w:type="gramEnd"/>
-      <w:r>
-        <w:rPr>
-          <w:sz w:val="16"/>
-          <w:szCs w:val="16"/>
-        </w:rPr>
-        <w:t>://www.slideshare.net/fishwarter/the-django-web-application-framework-2-1221391 (2009).</w:t>
+        <w:t>http://www.slideshare.net/fishwarter/the-django-web-application-framework-2-1221391 (2009).</w:t>
       </w:r>
     </w:p>
     <w:p>
@@ -8425,23 +6657,7 @@
           <w:sz w:val="16"/>
           <w:szCs w:val="16"/>
         </w:rPr>
-        <w:t xml:space="preserve">Di </w:t>
-      </w:r>
-      <w:proofErr w:type="spellStart"/>
-      <w:r>
-        <w:rPr>
-          <w:sz w:val="16"/>
-          <w:szCs w:val="16"/>
-        </w:rPr>
-        <w:t>Pierro</w:t>
-      </w:r>
-      <w:proofErr w:type="spellEnd"/>
-      <w:r>
-        <w:rPr>
-          <w:sz w:val="16"/>
-          <w:szCs w:val="16"/>
-        </w:rPr>
-        <w:t>, Massimo, we</w:t>
+        <w:t>Di Pierro, Massimo, we</w:t>
       </w:r>
       <w:r>
         <w:rPr>
@@ -8513,47 +6729,13 @@
           <w:szCs w:val="16"/>
         </w:rPr>
       </w:pPr>
-      <w:proofErr w:type="spellStart"/>
       <w:r>
         <w:rPr>
           <w:sz w:val="16"/>
           <w:szCs w:val="16"/>
         </w:rPr>
-        <w:t>Debnath</w:t>
-      </w:r>
-      <w:proofErr w:type="spellEnd"/>
-      <w:r>
-        <w:rPr>
-          <w:sz w:val="16"/>
-          <w:szCs w:val="16"/>
-        </w:rPr>
-        <w:t xml:space="preserve">, </w:t>
-      </w:r>
-      <w:proofErr w:type="spellStart"/>
-      <w:r>
-        <w:rPr>
-          <w:sz w:val="16"/>
-          <w:szCs w:val="16"/>
-        </w:rPr>
-        <w:t>Lokenath</w:t>
-      </w:r>
-      <w:proofErr w:type="spellEnd"/>
-      <w:r>
-        <w:rPr>
-          <w:sz w:val="16"/>
-          <w:szCs w:val="16"/>
-        </w:rPr>
-        <w:t xml:space="preserve">. "Nonlinear partial differential equations for scientists and engineers." </w:t>
-      </w:r>
-      <w:proofErr w:type="spellStart"/>
-      <w:r>
-        <w:rPr>
-          <w:sz w:val="16"/>
-          <w:szCs w:val="16"/>
-        </w:rPr>
-        <w:t>Birkhäuser</w:t>
-      </w:r>
-      <w:proofErr w:type="spellEnd"/>
+        <w:t>Debnath, Lokenath. "Nonlinear partial differential equations for scientists and engineers." Birkhäuser</w:t>
+      </w:r>
       <w:r>
         <w:rPr>
           <w:sz w:val="16"/>
@@ -8586,55 +6768,14 @@
           <w:sz w:val="16"/>
           <w:szCs w:val="16"/>
         </w:rPr>
-        <w:t xml:space="preserve">John C. Sanford and Chase W. Nelson (2012). The Next Step in Understanding Population Dynamics: Comprehensive Numerical Simulation, Studies in Population Genetics, Dr. M. </w:t>
-      </w:r>
-      <w:proofErr w:type="gramStart"/>
+        <w:t>John C. Sanford and Chase W. Nelson (2012). The Next Step in Understanding Population Dynamics: Comprehensive Numerical Simulation, Studies in Population Genetics, Dr. M. Carmen  Fusté (Ed.), ISBN: 978-953-51-0588</w:t>
+      </w:r>
       <w:r>
         <w:rPr>
           <w:sz w:val="16"/>
           <w:szCs w:val="16"/>
         </w:rPr>
-        <w:t xml:space="preserve">Carmen  </w:t>
-      </w:r>
-      <w:proofErr w:type="spellStart"/>
-      <w:r>
-        <w:rPr>
-          <w:sz w:val="16"/>
-          <w:szCs w:val="16"/>
-        </w:rPr>
-        <w:t>Fusté</w:t>
-      </w:r>
-      <w:proofErr w:type="spellEnd"/>
-      <w:proofErr w:type="gramEnd"/>
-      <w:r>
-        <w:rPr>
-          <w:sz w:val="16"/>
-          <w:szCs w:val="16"/>
-        </w:rPr>
-        <w:t xml:space="preserve"> (Ed.), ISBN: 978-953-51-0588</w:t>
-      </w:r>
-      <w:r>
-        <w:rPr>
-          <w:sz w:val="16"/>
-          <w:szCs w:val="16"/>
-        </w:rPr>
-        <w:t xml:space="preserve">-6, </w:t>
-      </w:r>
-      <w:proofErr w:type="spellStart"/>
-      <w:r>
-        <w:rPr>
-          <w:sz w:val="16"/>
-          <w:szCs w:val="16"/>
-        </w:rPr>
-        <w:t>InTech</w:t>
-      </w:r>
-      <w:proofErr w:type="spellEnd"/>
-      <w:r>
-        <w:rPr>
-          <w:sz w:val="16"/>
-          <w:szCs w:val="16"/>
-        </w:rPr>
-        <w:t>, DOI: 10.5772/34047.</w:t>
+        <w:t>-6, InTech, DOI: 10.5772/34047.</w:t>
       </w:r>
     </w:p>
     <w:p>
@@ -11512,7 +9653,7 @@
 </file>
 
 <file path=customXml/itemProps1.xml><?xml version="1.0" encoding="utf-8"?>
-<ds:datastoreItem xmlns:ds="http://schemas.openxmlformats.org/officeDocument/2006/customXml" ds:itemID="{8FA18EE2-3476-844F-81A6-3619D8EA4AD6}">
+<ds:datastoreItem xmlns:ds="http://schemas.openxmlformats.org/officeDocument/2006/customXml" ds:itemID="{4EE7F81E-218F-914B-ACB5-67B11F9DDD16}">
   <ds:schemaRefs>
     <ds:schemaRef ds:uri="http://schemas.openxmlformats.org/officeDocument/2006/bibliography"/>
   </ds:schemaRefs>

</xml_diff>

<commit_message>
plot two datasets on single chart (add options and datadef)
</commit_message>
<xml_diff>
--- a/docs/SciPaaS.docx
+++ b/docs/SciPaaS.docx
@@ -4219,31 +4219,54 @@
         <w:pStyle w:val="Text"/>
       </w:pPr>
       <w:r>
-        <w:t xml:space="preserve">There are several possible approaches to plotting </w:t>
-      </w:r>
-      <w:r>
-        <w:t>in a web application: (1) creating</w:t>
-      </w:r>
-      <w:r>
-        <w:t xml:space="preserve"> static images using a server-side plotting application such a</w:t>
-      </w:r>
-      <w:r>
-        <w:t>s Gnuplot or Matplotlib, (2) using</w:t>
-      </w:r>
-      <w:r>
-        <w:t xml:space="preserve"> Matplotlib with the HTML5 canvas, (3) using an Adobe Flash-based plotting library, or (4) using a JavaScript or jQuer</w:t>
-      </w:r>
-      <w:r>
-        <w:t xml:space="preserve">y plotting library such as Flot, </w:t>
-      </w:r>
-      <w:r>
-        <w:t>jqPlot</w:t>
-      </w:r>
-      <w:r>
-        <w:t>, or HighCharts</w:t>
-      </w:r>
-      <w:r>
-        <w:t>.  The advantage of using a JavaScript or jQuery library is that all the plotting work is offloaded onto the client, rather than putting the burden on the server.  SciPaas is currently using the jQuery library called Flot.</w:t>
+        <w:t xml:space="preserve">SciPaas offers two possibilities for plotting: (1) using </w:t>
+      </w:r>
+      <w:r>
+        <w:t>a</w:t>
+      </w:r>
+      <w:r>
+        <w:t xml:space="preserve"> jQuery library called Flot, and also (2) using the Matplotlib librar</w:t>
+      </w:r>
+      <w:r>
+        <w:t xml:space="preserve">y to generate static PNG images. </w:t>
+      </w:r>
+      <w:r>
+        <w:t>The advantage of using a JavaScript or jQuery library is that all the plotting work is offloaded onto the client, rather than putting the burden on the server</w:t>
+      </w:r>
+      <w:r>
+        <w:t>, and also the user can dynamically interact with the plot (e.g. zooming)</w:t>
+      </w:r>
+      <w:r>
+        <w:t>.</w:t>
+      </w:r>
+      <w:r>
+        <w:t xml:space="preserve">  The disadvantage of the JavaScript library is it supports only basic line, bar, and category charts, and was not specifically designed for scientific plotting (e.g. could not use it for a color contour plot).</w:t>
+      </w:r>
+      <w:r>
+        <w:t xml:space="preserve">  </w:t>
+      </w:r>
+      <w:r>
+        <w:t xml:space="preserve">However, Matplotlib was specifically designed for scientific plotting, and supports many different chart types, including color contours.  </w:t>
+      </w:r>
+      <w:r>
+        <w:t>T</w:t>
+      </w:r>
+      <w:r>
+        <w:t xml:space="preserve">he </w:t>
+      </w:r>
+      <w:r>
+        <w:t xml:space="preserve">primary </w:t>
+      </w:r>
+      <w:bookmarkStart w:id="1" w:name="_GoBack"/>
+      <w:bookmarkEnd w:id="1"/>
+      <w:r>
+        <w:t xml:space="preserve">disadvantage of using Matplotlib is that it requires installing about six additional third-party packages, </w:t>
+      </w:r>
+      <w:r>
+        <w:t>whereas</w:t>
+      </w:r>
+      <w:r>
+        <w:t xml:space="preserve"> Flot does not require any additional software to be installed.</w:t>
       </w:r>
     </w:p>
     <w:p>
@@ -4251,7 +4274,19 @@
         <w:pStyle w:val="Text"/>
       </w:pPr>
       <w:r>
-        <w:t>At any time during the simulation or after running, the user can plot data from the simulation.  When the user clicks the plot button, a list of defined plots is returned.  The user can then choose to plot one of the available plots, or can define a new custom plot.</w:t>
+        <w:t xml:space="preserve">At any time during the simulation or after running, the user can plot data from the simulation.  When the user clicks the plot button, </w:t>
+      </w:r>
+      <w:r>
+        <w:t>the first defined plot will be displayed with options to show other possible plots</w:t>
+      </w:r>
+      <w:r>
+        <w:t xml:space="preserve">.  The user can then choose to plot one of the available plots, or can </w:t>
+      </w:r>
+      <w:r>
+        <w:t xml:space="preserve">click the Edit button to </w:t>
+      </w:r>
+      <w:r>
+        <w:t>define a new custom plot.</w:t>
       </w:r>
     </w:p>
     <w:p>
@@ -4405,7 +4440,11 @@
         <w:t>completed</w:t>
       </w:r>
       <w:r>
-        <w:t>.  Each job is run in a separate execution thread.  When the execution thread finishes, the job is immediately deleted from the jobs table.   The following figure shows a sample output of the job scheduler:</w:t>
+        <w:t xml:space="preserve">.  Each job is </w:t>
+      </w:r>
+      <w:r>
+        <w:lastRenderedPageBreak/>
+        <w:t>run in a separate execution thread.  When the execution thread finishes, the job is immediately deleted from the jobs table.   The following figure shows a sample output of the job scheduler:</w:t>
       </w:r>
     </w:p>
     <w:p>
@@ -4422,7 +4461,6 @@
         <w:rPr>
           <w:noProof/>
         </w:rPr>
-        <w:lastRenderedPageBreak/>
         <w:drawing>
           <wp:inline distT="0" distB="0" distL="0" distR="0" wp14:anchorId="5E6AD144" wp14:editId="0EF2CDE6">
             <wp:extent cx="3200400" cy="1155700"/>
@@ -4862,7 +4900,11 @@
         <w:t>x-</w:t>
       </w:r>
       <w:r>
-        <w:t>direction.  This equation can be solved using the method of finite differences where each derivative is approximated to the first order using a simple finite-difference approximation as follows:</w:t>
+        <w:t xml:space="preserve">direction.  This equation can be solved using the method of finite </w:t>
+      </w:r>
+      <w:r>
+        <w:lastRenderedPageBreak/>
+        <w:t>differences where each derivative is approximated to the first order using a simple finite-difference approximation as follows:</w:t>
       </w:r>
     </w:p>
     <w:p>
@@ -5003,7 +5045,6 @@
         <w:jc w:val="both"/>
       </w:pPr>
       <w:r>
-        <w:lastRenderedPageBreak/>
         <w:t>In this program, the user must enter a number of parameters, such as: the Courant number, the number of panels to discretize the domain, the length of the domain, and the number of iterations to run.  This program would typically be executed in a UNIX terminal window, making it only accessible to a limited number of UNIX/Linux users around the world.  By making the program available on the cloud, it instantly becomes accessible to virtually anyone on the planet.</w:t>
       </w:r>
     </w:p>
@@ -5228,6 +5269,7 @@
         <w:rPr>
           <w:noProof/>
         </w:rPr>
+        <w:lastRenderedPageBreak/>
         <w:drawing>
           <wp:inline distT="0" distB="0" distL="0" distR="0" wp14:anchorId="72C5B3E0" wp14:editId="184B9FE3">
             <wp:extent cx="3200400" cy="1681291"/>
@@ -5313,7 +5355,6 @@
         <w:ind w:left="180"/>
       </w:pPr>
       <w:r>
-        <w:lastRenderedPageBreak/>
         <w:t xml:space="preserve">B. </w:t>
       </w:r>
       <w:r>
@@ -5473,6 +5514,7 @@
           <w:b/>
           <w:noProof/>
         </w:rPr>
+        <w:lastRenderedPageBreak/>
         <w:drawing>
           <wp:inline distT="0" distB="0" distL="0" distR="0" wp14:anchorId="214B0ADE" wp14:editId="56ECB10D">
             <wp:extent cx="2971800" cy="1371080"/>
@@ -5578,7 +5620,6 @@
           <w:b/>
           <w:noProof/>
         </w:rPr>
-        <w:lastRenderedPageBreak/>
         <w:drawing>
           <wp:inline distT="0" distB="0" distL="0" distR="0" wp14:anchorId="515127B9" wp14:editId="316DC28B">
             <wp:extent cx="2806700" cy="1955212"/>
@@ -5837,6 +5878,7 @@
           <w:sz w:val="20"/>
           <w:szCs w:val="20"/>
         </w:rPr>
+        <w:lastRenderedPageBreak/>
         <w:t>Run SciPaaS on a traditional Linux server.</w:t>
       </w:r>
     </w:p>
@@ -5862,6 +5904,14 @@
         </w:rPr>
         <w:t>Run SciPaaS on an Infrastructure-as-a-Service machine (e.g. EC2 instance on Amazon Web Services or Google Compute Engine, etc.)</w:t>
       </w:r>
+      <w:r>
+        <w:rPr>
+          <w:rFonts w:ascii="Times New Roman" w:hAnsi="Times New Roman"/>
+          <w:sz w:val="20"/>
+          <w:szCs w:val="20"/>
+        </w:rPr>
+        <w:t>.  This would be the best option in that it could support binaries compiled in any language.</w:t>
+      </w:r>
     </w:p>
     <w:p>
       <w:pPr>
@@ -5883,7 +5933,31 @@
           <w:sz w:val="20"/>
           <w:szCs w:val="20"/>
         </w:rPr>
-        <w:t>Run SciPaaS on top of an existing PaaS, (e.g. Google App Engine, AppScale, etc.).</w:t>
+        <w:t>Run SciPaaS on top of an existing PaaS, (e.g. Google App Engine</w:t>
+      </w:r>
+      <w:r>
+        <w:rPr>
+          <w:rFonts w:ascii="Times New Roman" w:hAnsi="Times New Roman"/>
+          <w:sz w:val="20"/>
+          <w:szCs w:val="20"/>
+        </w:rPr>
+        <w:t xml:space="preserve"> [GAE]</w:t>
+      </w:r>
+      <w:r>
+        <w:rPr>
+          <w:rFonts w:ascii="Times New Roman" w:hAnsi="Times New Roman"/>
+          <w:sz w:val="20"/>
+          <w:szCs w:val="20"/>
+        </w:rPr>
+        <w:t>, AppScale, etc.).</w:t>
+      </w:r>
+      <w:r>
+        <w:rPr>
+          <w:rFonts w:ascii="Times New Roman" w:hAnsi="Times New Roman"/>
+          <w:sz w:val="20"/>
+          <w:szCs w:val="20"/>
+        </w:rPr>
+        <w:t xml:space="preserve">  The limitation here would be that it would only be able to support app binaries that the PaaS supports.  For example, running on GAE would require apps to be written in Java, Python, Go, or PHP.</w:t>
       </w:r>
     </w:p>
     <w:p>
@@ -5908,11 +5982,7 @@
         <w:pStyle w:val="Text"/>
       </w:pPr>
       <w:r>
-        <w:t xml:space="preserve">A middleware execution platform called SciPaaS was </w:t>
-      </w:r>
-      <w:r>
-        <w:lastRenderedPageBreak/>
-        <w:t>described and demonstrated with both a simple Burger’s equation solver, as well as Mendel’s Accountant, a more complex forward-time population genetics simulator.   The software will soon be released in the Open Source domain online at https://github.com/whbrewer.</w:t>
+        <w:t>A middleware execution platform called SciPaaS was described and demonstrated with both a simple Burger’s equation solver, as well as Mendel’s Accountant, a more complex forward-time population genetics simulator.   The software will soon be released in the Open Source domain online at https://github.com/whbrewer.</w:t>
       </w:r>
     </w:p>
     <w:p>
@@ -6148,8 +6218,6 @@
       <w:r>
         <w:t xml:space="preserve">  Also, many thanks to Tichomir Tenev from VMWare for reviewing the manuscript and providing helpful feedback.</w:t>
       </w:r>
-      <w:bookmarkStart w:id="1" w:name="_GoBack"/>
-      <w:bookmarkEnd w:id="1"/>
     </w:p>
     <w:p>
       <w:pPr>
@@ -6231,6 +6299,7 @@
           <w:sz w:val="16"/>
           <w:szCs w:val="16"/>
         </w:rPr>
+        <w:lastRenderedPageBreak/>
         <w:t xml:space="preserve">Fishwick, P.A. Web-Based Simulation: Some Personal Observations.  </w:t>
       </w:r>
       <w:r>
@@ -6559,7 +6628,6 @@
           <w:sz w:val="16"/>
           <w:szCs w:val="16"/>
         </w:rPr>
-        <w:lastRenderedPageBreak/>
         <w:t xml:space="preserve">Liu, X., Qiu, X., Chen, B., Huang, K. “Cloud-based Simulation: the State-of-the-art Computer Simulation Paradigm”, </w:t>
       </w:r>
       <w:r>
@@ -9653,7 +9721,7 @@
 </file>
 
 <file path=customXml/itemProps1.xml><?xml version="1.0" encoding="utf-8"?>
-<ds:datastoreItem xmlns:ds="http://schemas.openxmlformats.org/officeDocument/2006/customXml" ds:itemID="{4EE7F81E-218F-914B-ACB5-67B11F9DDD16}">
+<ds:datastoreItem xmlns:ds="http://schemas.openxmlformats.org/officeDocument/2006/customXml" ds:itemID="{5B8CB211-9B69-D748-A93C-11A62733A480}">
   <ds:schemaRefs>
     <ds:schemaRef ds:uri="http://schemas.openxmlformats.org/officeDocument/2006/bibliography"/>
   </ds:schemaRefs>

</xml_diff>

<commit_message>
Get Alleles plot working using tail triggered by a negative line range
</commit_message>
<xml_diff>
--- a/docs/SciPaaS.docx
+++ b/docs/SciPaaS.docx
@@ -4219,16 +4219,7 @@
         <w:pStyle w:val="Text"/>
       </w:pPr>
       <w:r>
-        <w:t xml:space="preserve">SciPaas offers two possibilities for plotting: (1) using </w:t>
-      </w:r>
-      <w:r>
-        <w:t>a</w:t>
-      </w:r>
-      <w:r>
-        <w:t xml:space="preserve"> jQuery library called Flot, and also (2) using the Matplotlib librar</w:t>
-      </w:r>
-      <w:r>
-        <w:t xml:space="preserve">y to generate static PNG images. </w:t>
+        <w:t xml:space="preserve">SciPaas offers two possibilities for plotting: (1) using a jQuery library called Flot, and also (2) using the Matplotlib library to generate static PNG images. </w:t>
       </w:r>
       <w:r>
         <w:t>The advantage of using a JavaScript or jQuery library is that all the plotting work is offloaded onto the client, rather than putting the burden on the server</w:t>
@@ -4240,7 +4231,13 @@
         <w:t>.</w:t>
       </w:r>
       <w:r>
-        <w:t xml:space="preserve">  The disadvantage of the JavaScript library is it supports only basic line, bar, and category charts, and was not specifically designed for scientific plotting (e.g. could not use it for a color contour plot).</w:t>
+        <w:t xml:space="preserve">  The disadvantage of the JavaScript library is it supports only basic line, </w:t>
+      </w:r>
+      <w:r>
+        <w:t xml:space="preserve">points, </w:t>
+      </w:r>
+      <w:r>
+        <w:t>bar, and category charts, and was not specifically designed for scientific plotting (e.g. could not use it for a color contour plot).</w:t>
       </w:r>
       <w:r>
         <w:t xml:space="preserve">  </w:t>
@@ -4256,18 +4253,18 @@
       </w:r>
       <w:r>
         <w:t xml:space="preserve">primary </w:t>
+      </w:r>
+      <w:r>
+        <w:t xml:space="preserve">disadvantage of using Matplotlib is that it requires installing about six additional third-party packages, </w:t>
+      </w:r>
+      <w:r>
+        <w:t>whereas</w:t>
+      </w:r>
+      <w:r>
+        <w:t xml:space="preserve"> Flot does not require any additional software to be installed.</w:t>
       </w:r>
       <w:bookmarkStart w:id="1" w:name="_GoBack"/>
       <w:bookmarkEnd w:id="1"/>
-      <w:r>
-        <w:t xml:space="preserve">disadvantage of using Matplotlib is that it requires installing about six additional third-party packages, </w:t>
-      </w:r>
-      <w:r>
-        <w:t>whereas</w:t>
-      </w:r>
-      <w:r>
-        <w:t xml:space="preserve"> Flot does not require any additional software to be installed.</w:t>
-      </w:r>
     </w:p>
     <w:p>
       <w:pPr>
@@ -9721,7 +9718,7 @@
 </file>
 
 <file path=customXml/itemProps1.xml><?xml version="1.0" encoding="utf-8"?>
-<ds:datastoreItem xmlns:ds="http://schemas.openxmlformats.org/officeDocument/2006/customXml" ds:itemID="{5B8CB211-9B69-D748-A93C-11A62733A480}">
+<ds:datastoreItem xmlns:ds="http://schemas.openxmlformats.org/officeDocument/2006/customXml" ds:itemID="{A2DC87C1-1649-7B48-A913-519CFF705D21}">
   <ds:schemaRefs>
     <ds:schemaRef ds:uri="http://schemas.openxmlformats.org/officeDocument/2006/bibliography"/>
   </ds:schemaRefs>

</xml_diff>

<commit_message>
Add dropdown apps box to navbar
</commit_message>
<xml_diff>
--- a/docs/SciPaaS.docx
+++ b/docs/SciPaaS.docx
@@ -356,7 +356,15 @@
         <w:pStyle w:val="Text"/>
       </w:pPr>
       <w:r>
-        <w:t>With the promise of on-demand computing access, cloud computing has become an invaluable resource for scientists in general.  The problem is that most scientists have little knowledge about the cloud, and much less about how to build a Software-as-as-Service (SaaS).  The concept of SciPaaS is that a scientist could easily create a zip archive of their code containing just the binary executable and a sample input file, upload it to the cloud, and SciPaaS would manage all the cloud infrastructure for them, including the input interface, job scheduling, plotting, etc.  This allows the scientists to focus on developing software to solve the problem at hand, without having to worry about the added ove</w:t>
+        <w:t xml:space="preserve">With the promise of on-demand computing access, cloud computing has become an invaluable resource for scientists in general.  The problem is that most scientists have little knowledge about the cloud, and much less about how to build a Software-as-as-Service (SaaS).  The concept of SciPaaS is that a scientist could easily create a zip archive of their code containing just the binary executable and a sample input file, upload it to the cloud, and SciPaaS would manage all the cloud infrastructure for them, including the input interface, job scheduling, plotting, etc.  This allows the scientists to focus on developing software to solve the problem at hand, without </w:t>
+      </w:r>
+      <w:proofErr w:type="gramStart"/>
+      <w:r>
+        <w:t>having</w:t>
+      </w:r>
+      <w:proofErr w:type="gramEnd"/>
+      <w:r>
+        <w:t xml:space="preserve"> to worry about the added ove</w:t>
       </w:r>
       <w:r>
         <w:t xml:space="preserve">rhead of developing the </w:t>
@@ -722,7 +730,15 @@
       </w:r>
       <w:r>
         <w:lastRenderedPageBreak/>
-        <w:t xml:space="preserve">Accountant is a biologically-realistic, forward-time population genetics simulator which can be used for studying mutation accumulation dynamics in genomes.  During the development of this application a number of key ingredients required for general scientific applications were identified, which we have termed an IXP (Input-eXecute-Plot) pattern as shown in </w:t>
+        <w:t xml:space="preserve">Accountant is a </w:t>
+      </w:r>
+      <w:proofErr w:type="gramStart"/>
+      <w:r>
+        <w:t>biologically-realistic</w:t>
+      </w:r>
+      <w:proofErr w:type="gramEnd"/>
+      <w:r>
+        <w:t xml:space="preserve">, forward-time population genetics simulator which can be used for studying mutation accumulation dynamics in genomes.  During the development of this application a number of key ingredients required for general scientific applications were identified, which we have termed an IXP (Input-eXecute-Plot) pattern as shown in </w:t>
       </w:r>
       <w:r>
         <w:t>Fig.</w:t>
@@ -1695,7 +1711,29 @@
                                     <w:sz w:val="18"/>
                                     <w:szCs w:val="18"/>
                                   </w:rPr>
-                                  <w:t>Fig. 1  Many scientific applications fall under an Input-eXecute-Plot (IXP) design pattern.</w:t>
+                                  <w:t xml:space="preserve">Fig. </w:t>
+                                </w:r>
+                                <w:proofErr w:type="gramStart"/>
+                                <w:r>
+                                  <w:rPr>
+                                    <w:rFonts w:eastAsia="ＭＳ 明朝"/>
+                                    <w:color w:val="000000"/>
+                                    <w:kern w:val="24"/>
+                                    <w:sz w:val="18"/>
+                                    <w:szCs w:val="18"/>
+                                  </w:rPr>
+                                  <w:t>1  Many</w:t>
+                                </w:r>
+                                <w:proofErr w:type="gramEnd"/>
+                                <w:r>
+                                  <w:rPr>
+                                    <w:rFonts w:eastAsia="ＭＳ 明朝"/>
+                                    <w:color w:val="000000"/>
+                                    <w:kern w:val="24"/>
+                                    <w:sz w:val="18"/>
+                                    <w:szCs w:val="18"/>
+                                  </w:rPr>
+                                  <w:t xml:space="preserve"> scientific applications fall under an Input-eXecute-Plot (IXP) design pattern.</w:t>
                                 </w:r>
                               </w:p>
                             </w:txbxContent>
@@ -2306,8 +2344,13 @@
         <w:t>bottlepy.org</w:t>
       </w:r>
       <w:r>
-        <w:t>).  This was chosen over a full stack framework to keep the design simple with no external dependencies.  Bottle uses a Django-like MVT (model-view-template) architecture</w:t>
-      </w:r>
+        <w:t xml:space="preserve">).  This was chosen over a full stack framework to keep the design simple with no external dependencies.  Bottle uses </w:t>
+      </w:r>
+      <w:proofErr w:type="gramStart"/>
+      <w:r>
+        <w:t>a Django-like MVT (model-view-template) architecture</w:t>
+      </w:r>
+      <w:proofErr w:type="gramEnd"/>
       <w:r>
         <w:t xml:space="preserve"> as shown in </w:t>
       </w:r>
@@ -2429,7 +2472,15 @@
         <w:t>Fig.</w:t>
       </w:r>
       <w:r>
-        <w:t xml:space="preserve"> 3 shows the general system architecture of the SciPaaS web application framework, which uses an Model-View-Template (MVT) architecture. Basically the model represents the interface to the database, and the views are essentially HTML templates rendered by Bottle’s template method in a simple way.  For example, to render a plot, we can use a simple command such as:</w:t>
+        <w:t xml:space="preserve"> 3 shows the general system architecture of the SciPaaS web application framework, which uses </w:t>
+      </w:r>
+      <w:proofErr w:type="gramStart"/>
+      <w:r>
+        <w:t>an</w:t>
+      </w:r>
+      <w:proofErr w:type="gramEnd"/>
+      <w:r>
+        <w:t xml:space="preserve"> Model-View-Template (MVT) architecture. Basically the model represents the interface to the database, and the views are essentially HTML templates rendered by Bottle’s template method in a simple way.  For example, to render a plot, we can use a simple command such as:</w:t>
       </w:r>
     </w:p>
     <w:p>
@@ -2440,11 +2491,19 @@
           <w:rFonts w:ascii="Courier" w:hAnsi="Courier"/>
         </w:rPr>
       </w:pPr>
+      <w:proofErr w:type="gramStart"/>
       <w:r>
         <w:rPr>
           <w:rFonts w:ascii="Courier" w:hAnsi="Courier"/>
         </w:rPr>
-        <w:t>return template('plot', params)</w:t>
+        <w:t>return</w:t>
+      </w:r>
+      <w:proofErr w:type="gramEnd"/>
+      <w:r>
+        <w:rPr>
+          <w:rFonts w:ascii="Courier" w:hAnsi="Courier"/>
+        </w:rPr>
+        <w:t xml:space="preserve"> template('plot', params)</w:t>
       </w:r>
     </w:p>
     <w:p>
@@ -2530,7 +2589,59 @@
                                   <w:sz w:val="16"/>
                                   <w:szCs w:val="56"/>
                                 </w:rPr>
-                                <w:t>&amp;basic</w:t>
+                                <w:t>&amp;</w:t>
+                              </w:r>
+                              <w:proofErr w:type="gramStart"/>
+                              <w:r>
+                                <w:rPr>
+                                  <w:rFonts w:ascii="Courier" w:hAnsi="Courier" w:cs="Courier"/>
+                                  <w:color w:val="000000" w:themeColor="text1"/>
+                                  <w:kern w:val="24"/>
+                                  <w:sz w:val="16"/>
+                                  <w:szCs w:val="56"/>
+                                </w:rPr>
+                                <w:t>basic</w:t>
+                              </w:r>
+                              <w:proofErr w:type="gramEnd"/>
+                            </w:p>
+                            <w:p>
+                              <w:pPr>
+                                <w:pStyle w:val="NormalWeb"/>
+                                <w:rPr>
+                                  <w:sz w:val="6"/>
+                                </w:rPr>
+                              </w:pPr>
+                              <w:r>
+                                <w:rPr>
+                                  <w:rFonts w:ascii="Courier" w:hAnsi="Courier" w:cs="Courier"/>
+                                  <w:color w:val="000000" w:themeColor="text1"/>
+                                  <w:kern w:val="24"/>
+                                  <w:sz w:val="16"/>
+                                  <w:szCs w:val="56"/>
+                                </w:rPr>
+                                <w:t xml:space="preserve">   </w:t>
+                              </w:r>
+                              <w:proofErr w:type="gramStart"/>
+                              <w:r>
+                                <w:rPr>
+                                  <w:rFonts w:ascii="Courier" w:hAnsi="Courier" w:cs="Courier"/>
+                                  <w:color w:val="000000" w:themeColor="text1"/>
+                                  <w:kern w:val="24"/>
+                                  <w:sz w:val="16"/>
+                                  <w:szCs w:val="56"/>
+                                </w:rPr>
+                                <w:t>case</w:t>
+                              </w:r>
+                              <w:proofErr w:type="gramEnd"/>
+                              <w:r>
+                                <w:rPr>
+                                  <w:rFonts w:ascii="Courier" w:hAnsi="Courier" w:cs="Courier"/>
+                                  <w:color w:val="000000" w:themeColor="text1"/>
+                                  <w:kern w:val="24"/>
+                                  <w:sz w:val="16"/>
+                                  <w:szCs w:val="56"/>
+                                </w:rPr>
+                                <w:t>_id = test00</w:t>
                               </w:r>
                             </w:p>
                             <w:p>
@@ -2548,7 +2659,29 @@
                                   <w:sz w:val="16"/>
                                   <w:szCs w:val="56"/>
                                 </w:rPr>
-                                <w:t xml:space="preserve">   case_id = test00</w:t>
+                                <w:t xml:space="preserve">   </w:t>
+                              </w:r>
+                              <w:proofErr w:type="gramStart"/>
+                              <w:r>
+                                <w:rPr>
+                                  <w:rFonts w:ascii="Courier" w:hAnsi="Courier" w:cs="Courier"/>
+                                  <w:color w:val="000000" w:themeColor="text1"/>
+                                  <w:kern w:val="24"/>
+                                  <w:sz w:val="16"/>
+                                  <w:szCs w:val="56"/>
+                                </w:rPr>
+                                <w:t>mutn</w:t>
+                              </w:r>
+                              <w:proofErr w:type="gramEnd"/>
+                              <w:r>
+                                <w:rPr>
+                                  <w:rFonts w:ascii="Courier" w:hAnsi="Courier" w:cs="Courier"/>
+                                  <w:color w:val="000000" w:themeColor="text1"/>
+                                  <w:kern w:val="24"/>
+                                  <w:sz w:val="16"/>
+                                  <w:szCs w:val="56"/>
+                                </w:rPr>
+                                <w:t>_rate = 10.0</w:t>
                               </w:r>
                             </w:p>
                             <w:p>
@@ -2566,7 +2699,29 @@
                                   <w:sz w:val="16"/>
                                   <w:szCs w:val="56"/>
                                 </w:rPr>
-                                <w:t xml:space="preserve">   mutn_rate = 10.0</w:t>
+                                <w:t xml:space="preserve">   </w:t>
+                              </w:r>
+                              <w:proofErr w:type="gramStart"/>
+                              <w:r>
+                                <w:rPr>
+                                  <w:rFonts w:ascii="Courier" w:hAnsi="Courier" w:cs="Courier"/>
+                                  <w:color w:val="000000" w:themeColor="text1"/>
+                                  <w:kern w:val="24"/>
+                                  <w:sz w:val="16"/>
+                                  <w:szCs w:val="56"/>
+                                </w:rPr>
+                                <w:t>frac</w:t>
+                              </w:r>
+                              <w:proofErr w:type="gramEnd"/>
+                              <w:r>
+                                <w:rPr>
+                                  <w:rFonts w:ascii="Courier" w:hAnsi="Courier" w:cs="Courier"/>
+                                  <w:color w:val="000000" w:themeColor="text1"/>
+                                  <w:kern w:val="24"/>
+                                  <w:sz w:val="16"/>
+                                  <w:szCs w:val="56"/>
+                                </w:rPr>
+                                <w:t>_fav_mutn = 0.0</w:t>
                               </w:r>
                             </w:p>
                             <w:p>
@@ -2584,7 +2739,29 @@
                                   <w:sz w:val="16"/>
                                   <w:szCs w:val="56"/>
                                 </w:rPr>
-                                <w:t xml:space="preserve">   frac_fav_mutn = 0.0</w:t>
+                                <w:t xml:space="preserve">   </w:t>
+                              </w:r>
+                              <w:proofErr w:type="gramStart"/>
+                              <w:r>
+                                <w:rPr>
+                                  <w:rFonts w:ascii="Courier" w:hAnsi="Courier" w:cs="Courier"/>
+                                  <w:color w:val="000000" w:themeColor="text1"/>
+                                  <w:kern w:val="24"/>
+                                  <w:sz w:val="16"/>
+                                  <w:szCs w:val="56"/>
+                                </w:rPr>
+                                <w:t>reproductive</w:t>
+                              </w:r>
+                              <w:proofErr w:type="gramEnd"/>
+                              <w:r>
+                                <w:rPr>
+                                  <w:rFonts w:ascii="Courier" w:hAnsi="Courier" w:cs="Courier"/>
+                                  <w:color w:val="000000" w:themeColor="text1"/>
+                                  <w:kern w:val="24"/>
+                                  <w:sz w:val="16"/>
+                                  <w:szCs w:val="56"/>
+                                </w:rPr>
+                                <w:t>_rate = 2.0</w:t>
                               </w:r>
                             </w:p>
                             <w:p>
@@ -2602,7 +2779,29 @@
                                   <w:sz w:val="16"/>
                                   <w:szCs w:val="56"/>
                                 </w:rPr>
-                                <w:t xml:space="preserve">   reproductive_rate = 2.0</w:t>
+                                <w:t xml:space="preserve">   </w:t>
+                              </w:r>
+                              <w:proofErr w:type="gramStart"/>
+                              <w:r>
+                                <w:rPr>
+                                  <w:rFonts w:ascii="Courier" w:hAnsi="Courier" w:cs="Courier"/>
+                                  <w:color w:val="000000" w:themeColor="text1"/>
+                                  <w:kern w:val="24"/>
+                                  <w:sz w:val="16"/>
+                                  <w:szCs w:val="56"/>
+                                </w:rPr>
+                                <w:t>pop</w:t>
+                              </w:r>
+                              <w:proofErr w:type="gramEnd"/>
+                              <w:r>
+                                <w:rPr>
+                                  <w:rFonts w:ascii="Courier" w:hAnsi="Courier" w:cs="Courier"/>
+                                  <w:color w:val="000000" w:themeColor="text1"/>
+                                  <w:kern w:val="24"/>
+                                  <w:sz w:val="16"/>
+                                  <w:szCs w:val="56"/>
+                                </w:rPr>
+                                <w:t>_size = 50</w:t>
                               </w:r>
                             </w:p>
                             <w:p>
@@ -2620,16 +2819,9 @@
                                   <w:sz w:val="16"/>
                                   <w:szCs w:val="56"/>
                                 </w:rPr>
-                                <w:t xml:space="preserve">   pop_size = 50</w:t>
+                                <w:t xml:space="preserve">   </w:t>
                               </w:r>
-                            </w:p>
-                            <w:p>
-                              <w:pPr>
-                                <w:pStyle w:val="NormalWeb"/>
-                                <w:rPr>
-                                  <w:sz w:val="6"/>
-                                </w:rPr>
-                              </w:pPr>
+                              <w:proofErr w:type="gramStart"/>
                               <w:r>
                                 <w:rPr>
                                   <w:rFonts w:ascii="Courier" w:hAnsi="Courier" w:cs="Courier"/>
@@ -2638,7 +2830,18 @@
                                   <w:sz w:val="16"/>
                                   <w:szCs w:val="56"/>
                                 </w:rPr>
-                                <w:t xml:space="preserve">   num_generations = 100</w:t>
+                                <w:t>num</w:t>
+                              </w:r>
+                              <w:proofErr w:type="gramEnd"/>
+                              <w:r>
+                                <w:rPr>
+                                  <w:rFonts w:ascii="Courier" w:hAnsi="Courier" w:cs="Courier"/>
+                                  <w:color w:val="000000" w:themeColor="text1"/>
+                                  <w:kern w:val="24"/>
+                                  <w:sz w:val="16"/>
+                                  <w:szCs w:val="56"/>
+                                </w:rPr>
+                                <w:t>_generations = 100</w:t>
                               </w:r>
                             </w:p>
                             <w:p>
@@ -2965,14 +3168,11 @@
     </w:p>
     <w:p>
       <w:pPr>
-        <w:pStyle w:val="Text"/>
-      </w:pPr>
-    </w:p>
-    <w:p>
-      <w:pPr>
         <w:pStyle w:val="Heading2"/>
         <w:ind w:left="180"/>
       </w:pPr>
+      <w:bookmarkStart w:id="1" w:name="_GoBack"/>
+      <w:bookmarkEnd w:id="1"/>
       <w:r>
         <w:t>Executing the Simulation Engine</w:t>
       </w:r>
@@ -4210,16 +4410,19 @@
         <w:ind w:left="180"/>
       </w:pPr>
       <w:r>
+        <w:t>Plotting the Data</w:t>
+      </w:r>
+    </w:p>
+    <w:p>
+      <w:pPr>
+        <w:pStyle w:val="Text"/>
+      </w:pPr>
+      <w:r>
+        <w:t xml:space="preserve">SciPaas offers two possibilities for plotting: (1) using a </w:t>
+      </w:r>
+      <w:r>
         <w:lastRenderedPageBreak/>
-        <w:t>Plotting the Data</w:t>
-      </w:r>
-    </w:p>
-    <w:p>
-      <w:pPr>
-        <w:pStyle w:val="Text"/>
-      </w:pPr>
-      <w:r>
-        <w:t xml:space="preserve">SciPaas offers two possibilities for plotting: (1) using a jQuery library called Flot, and also (2) using the Matplotlib library to generate static PNG images. </w:t>
+        <w:t xml:space="preserve">jQuery library called Flot, and also (2) using the Matplotlib library to generate static PNG images. </w:t>
       </w:r>
       <w:r>
         <w:t>The advantage of using a JavaScript or jQuery library is that all the plotting work is offloaded onto the client, rather than putting the burden on the server</w:t>
@@ -4263,8 +4466,6 @@
       <w:r>
         <w:t xml:space="preserve"> Flot does not require any additional software to be installed.</w:t>
       </w:r>
-      <w:bookmarkStart w:id="1" w:name="_GoBack"/>
-      <w:bookmarkEnd w:id="1"/>
     </w:p>
     <w:p>
       <w:pPr>
@@ -4395,6 +4596,7 @@
           <w:sz w:val="18"/>
         </w:rPr>
       </w:pPr>
+      <w:proofErr w:type="gramStart"/>
       <w:r>
         <w:rPr>
           <w:bCs/>
@@ -4416,6 +4618,7 @@
         </w:rPr>
         <w:t xml:space="preserve"> Example of jQuery/JavaScript plot for Mendel.</w:t>
       </w:r>
+      <w:proofErr w:type="gramEnd"/>
     </w:p>
     <w:p>
       <w:pPr>
@@ -4431,17 +4634,25 @@
         <w:pStyle w:val="Text"/>
       </w:pPr>
       <w:r>
-        <w:t xml:space="preserve">A simple FCFS (first-come first-served) scheduler was developed to manage job submissions from the various apps.   Jobs are submitted to a jobs table in the database, which maintains state information about each job submission. The scheduler has a separate polling thread, which repeatedly polls the database every five seconds and starts executing any job that is in the front of the queue which is in the queued state.  The jobs in the queue have three possible states: Q for waiting in queue and R for running or C for </w:t>
+        <w:t xml:space="preserve">A simple FCFS (first-come first-served) scheduler was developed to manage job submissions from the various apps.   Jobs are submitted to a jobs table in the database, which maintains state information about each job submission. The scheduler has a separate polling thread, which repeatedly polls the database every five seconds and starts executing any job that is in the front of the </w:t>
+      </w:r>
+      <w:proofErr w:type="gramStart"/>
+      <w:r>
+        <w:t>queue which</w:t>
+      </w:r>
+      <w:proofErr w:type="gramEnd"/>
+      <w:r>
+        <w:t xml:space="preserve"> is in the queued state.  The jobs in the queue have three possible states: Q for waiting in queue and R for running or C for </w:t>
       </w:r>
       <w:r>
         <w:t>completed</w:t>
       </w:r>
       <w:r>
-        <w:t xml:space="preserve">.  Each job is </w:t>
+        <w:t xml:space="preserve">.  Each job is run in a separate execution thread.  When the execution thread finishes, the job is immediately deleted from the jobs table.   </w:t>
       </w:r>
       <w:r>
         <w:lastRenderedPageBreak/>
-        <w:t>run in a separate execution thread.  When the execution thread finishes, the job is immediately deleted from the jobs table.   The following figure shows a sample output of the job scheduler:</w:t>
+        <w:t>The following figure shows a sample output of the job scheduler:</w:t>
       </w:r>
     </w:p>
     <w:p>
@@ -4529,7 +4740,23 @@
           <w:b w:val="0"/>
           <w:color w:val="auto"/>
         </w:rPr>
-        <w:t xml:space="preserve"> 5 An example of the </w:t>
+        <w:t xml:space="preserve"> 5 </w:t>
+      </w:r>
+      <w:proofErr w:type="gramStart"/>
+      <w:r>
+        <w:rPr>
+          <w:b w:val="0"/>
+          <w:color w:val="auto"/>
+        </w:rPr>
+        <w:t>An</w:t>
+      </w:r>
+      <w:proofErr w:type="gramEnd"/>
+      <w:r>
+        <w:rPr>
+          <w:b w:val="0"/>
+          <w:color w:val="auto"/>
+        </w:rPr>
+        <w:t xml:space="preserve"> example of the </w:t>
       </w:r>
       <w:r>
         <w:rPr>
@@ -4878,8 +5105,13 @@
       <w:pPr>
         <w:jc w:val="both"/>
       </w:pPr>
-      <w:r>
-        <w:t xml:space="preserve">where </w:t>
+      <w:proofErr w:type="gramStart"/>
+      <w:r>
+        <w:t>where</w:t>
+      </w:r>
+      <w:proofErr w:type="gramEnd"/>
+      <w:r>
+        <w:t xml:space="preserve"> </w:t>
       </w:r>
       <w:r>
         <w:rPr>
@@ -4897,11 +5129,11 @@
         <w:t>x-</w:t>
       </w:r>
       <w:r>
-        <w:t xml:space="preserve">direction.  This equation can be solved using the method of finite </w:t>
+        <w:t xml:space="preserve">direction.  This equation can be solved using the method of finite differences where each derivative is approximated to the first </w:t>
       </w:r>
       <w:r>
         <w:lastRenderedPageBreak/>
-        <w:t>differences where each derivative is approximated to the first order using a simple finite-difference approximation as follows:</w:t>
+        <w:t>order using a simple finite-difference approximation as follows:</w:t>
       </w:r>
     </w:p>
     <w:p>
@@ -5266,7 +5498,6 @@
         <w:rPr>
           <w:noProof/>
         </w:rPr>
-        <w:lastRenderedPageBreak/>
         <w:drawing>
           <wp:inline distT="0" distB="0" distL="0" distR="0" wp14:anchorId="72C5B3E0" wp14:editId="184B9FE3">
             <wp:extent cx="3200400" cy="1681291"/>
@@ -5339,6 +5570,7 @@
         <w:jc w:val="both"/>
       </w:pPr>
       <w:r>
+        <w:lastRenderedPageBreak/>
         <w:t>In this case, the plot represents the shock wave.</w:t>
       </w:r>
     </w:p>
@@ -5483,7 +5715,23 @@
           <w:b w:val="0"/>
           <w:color w:val="auto"/>
         </w:rPr>
-        <w:t>Fig 8 Input parameter screen for Mendel’s Accountant</w:t>
+        <w:t xml:space="preserve">Fig 8 Input parameter </w:t>
+      </w:r>
+      <w:proofErr w:type="gramStart"/>
+      <w:r>
+        <w:rPr>
+          <w:b w:val="0"/>
+          <w:color w:val="auto"/>
+        </w:rPr>
+        <w:t>screen</w:t>
+      </w:r>
+      <w:proofErr w:type="gramEnd"/>
+      <w:r>
+        <w:rPr>
+          <w:b w:val="0"/>
+          <w:color w:val="auto"/>
+        </w:rPr>
+        <w:t xml:space="preserve"> for Mendel’s Accountant</w:t>
       </w:r>
     </w:p>
     <w:p>
@@ -5511,7 +5759,6 @@
           <w:b/>
           <w:noProof/>
         </w:rPr>
-        <w:lastRenderedPageBreak/>
         <w:drawing>
           <wp:inline distT="0" distB="0" distL="0" distR="0" wp14:anchorId="214B0ADE" wp14:editId="56ECB10D">
             <wp:extent cx="2971800" cy="1371080"/>
@@ -5617,6 +5864,7 @@
           <w:b/>
           <w:noProof/>
         </w:rPr>
+        <w:lastRenderedPageBreak/>
         <w:drawing>
           <wp:inline distT="0" distB="0" distL="0" distR="0" wp14:anchorId="515127B9" wp14:editId="316DC28B">
             <wp:extent cx="2806700" cy="1955212"/>
@@ -5875,7 +6123,6 @@
           <w:sz w:val="20"/>
           <w:szCs w:val="20"/>
         </w:rPr>
-        <w:lastRenderedPageBreak/>
         <w:t>Run SciPaaS on a traditional Linux server.</w:t>
       </w:r>
     </w:p>
@@ -5963,7 +6210,11 @@
         <w:jc w:val="both"/>
       </w:pPr>
       <w:r>
-        <w:t>The authors have tested SciPaaS both on each of these options except the last option.  We have recently developed a cloud test platform using a LEAP cloud stack (Linux, Eucalyptus, AppScale, and Python) in order to test running SciPaaS on top of a generic Platform-as-a-Service solution such as AppScale.</w:t>
+        <w:t xml:space="preserve">The authors have tested SciPaaS both on each of these options except the last option.  We have recently developed a cloud test platform using a LEAP cloud stack (Linux, Eucalyptus, AppScale, and Python) in order to test running </w:t>
+      </w:r>
+      <w:r>
+        <w:lastRenderedPageBreak/>
+        <w:t>SciPaaS on top of a generic Platform-as-a-Service solution such as AppScale.</w:t>
       </w:r>
     </w:p>
     <w:p>
@@ -6296,7 +6547,6 @@
           <w:sz w:val="16"/>
           <w:szCs w:val="16"/>
         </w:rPr>
-        <w:lastRenderedPageBreak/>
         <w:t xml:space="preserve">Fishwick, P.A. Web-Based Simulation: Some Personal Observations.  </w:t>
       </w:r>
       <w:r>
@@ -6367,7 +6617,23 @@
           <w:sz w:val="16"/>
           <w:szCs w:val="16"/>
         </w:rPr>
-        <w:t xml:space="preserve">Buss, A. and Stork, K. Discrete Event Simulation and World-Wide Web Using Java. </w:t>
+        <w:t xml:space="preserve">Buss, A. and Stork, K. Discrete Event Simulation and </w:t>
+      </w:r>
+      <w:proofErr w:type="gramStart"/>
+      <w:r>
+        <w:rPr>
+          <w:sz w:val="16"/>
+          <w:szCs w:val="16"/>
+        </w:rPr>
+        <w:t>World-Wide</w:t>
+      </w:r>
+      <w:proofErr w:type="gramEnd"/>
+      <w:r>
+        <w:rPr>
+          <w:sz w:val="16"/>
+          <w:szCs w:val="16"/>
+        </w:rPr>
+        <w:t xml:space="preserve"> Web Using Java. </w:t>
       </w:r>
       <w:r>
         <w:rPr>
@@ -6526,6 +6792,7 @@
           <w:sz w:val="16"/>
           <w:szCs w:val="16"/>
         </w:rPr>
+        <w:lastRenderedPageBreak/>
         <w:t>McLennan, M.; Kennell, R., "HUBzero: A Platform for Dissemination and Collaboration in Computational Science and Engineering," </w:t>
       </w:r>
       <w:r>
@@ -6558,7 +6825,23 @@
           <w:sz w:val="16"/>
           <w:szCs w:val="16"/>
         </w:rPr>
-        <w:t>(2):48-52 (2010).</w:t>
+        <w:t>(2)</w:t>
+      </w:r>
+      <w:proofErr w:type="gramStart"/>
+      <w:r>
+        <w:rPr>
+          <w:sz w:val="16"/>
+          <w:szCs w:val="16"/>
+        </w:rPr>
+        <w:t>:48</w:t>
+      </w:r>
+      <w:proofErr w:type="gramEnd"/>
+      <w:r>
+        <w:rPr>
+          <w:sz w:val="16"/>
+          <w:szCs w:val="16"/>
+        </w:rPr>
+        <w:t>-52 (2010).</w:t>
       </w:r>
     </w:p>
     <w:p>
@@ -6681,28 +6964,44 @@
           <w:sz w:val="16"/>
           <w:szCs w:val="16"/>
         </w:rPr>
-        <w:t>“The Django Web Application Framework”</w:t>
-      </w:r>
+        <w:t>“The Django Web Application Framework</w:t>
+      </w:r>
+      <w:proofErr w:type="gramStart"/>
       <w:r>
         <w:rPr>
           <w:sz w:val="16"/>
           <w:szCs w:val="16"/>
         </w:rPr>
-        <w:t xml:space="preserve"> </w:t>
+        <w:t>”</w:t>
       </w:r>
       <w:r>
         <w:rPr>
           <w:sz w:val="16"/>
           <w:szCs w:val="16"/>
         </w:rPr>
-        <w:t xml:space="preserve">  </w:t>
+        <w:t xml:space="preserve"> </w:t>
       </w:r>
       <w:r>
         <w:rPr>
           <w:sz w:val="16"/>
           <w:szCs w:val="16"/>
         </w:rPr>
-        <w:t>http://www.slideshare.net/fishwarter/the-django-web-application-framework-2-1221391 (2009).</w:t>
+        <w:t xml:space="preserve">  </w:t>
+      </w:r>
+      <w:r>
+        <w:rPr>
+          <w:sz w:val="16"/>
+          <w:szCs w:val="16"/>
+        </w:rPr>
+        <w:t>http</w:t>
+      </w:r>
+      <w:proofErr w:type="gramEnd"/>
+      <w:r>
+        <w:rPr>
+          <w:sz w:val="16"/>
+          <w:szCs w:val="16"/>
+        </w:rPr>
+        <w:t>://www.slideshare.net/fishwarter/the-django-web-application-framework-2-1221391 (2009).</w:t>
       </w:r>
     </w:p>
     <w:p>
@@ -6833,7 +7132,23 @@
           <w:sz w:val="16"/>
           <w:szCs w:val="16"/>
         </w:rPr>
-        <w:t>John C. Sanford and Chase W. Nelson (2012). The Next Step in Understanding Population Dynamics: Comprehensive Numerical Simulation, Studies in Population Genetics, Dr. M. Carmen  Fusté (Ed.), ISBN: 978-953-51-0588</w:t>
+        <w:t xml:space="preserve">John C. Sanford and Chase W. Nelson (2012). The Next Step in Understanding Population Dynamics: Comprehensive Numerical Simulation, Studies in Population Genetics, Dr. M. </w:t>
+      </w:r>
+      <w:proofErr w:type="gramStart"/>
+      <w:r>
+        <w:rPr>
+          <w:sz w:val="16"/>
+          <w:szCs w:val="16"/>
+        </w:rPr>
+        <w:t>Carmen  Fusté</w:t>
+      </w:r>
+      <w:proofErr w:type="gramEnd"/>
+      <w:r>
+        <w:rPr>
+          <w:sz w:val="16"/>
+          <w:szCs w:val="16"/>
+        </w:rPr>
+        <w:t xml:space="preserve"> (Ed.), ISBN: 978-953-51-0588</w:t>
       </w:r>
       <w:r>
         <w:rPr>
@@ -9718,7 +10033,7 @@
 </file>
 
 <file path=customXml/itemProps1.xml><?xml version="1.0" encoding="utf-8"?>
-<ds:datastoreItem xmlns:ds="http://schemas.openxmlformats.org/officeDocument/2006/customXml" ds:itemID="{A2DC87C1-1649-7B48-A913-519CFF705D21}">
+<ds:datastoreItem xmlns:ds="http://schemas.openxmlformats.org/officeDocument/2006/customXml" ds:itemID="{82E1430A-ADEC-1440-809F-CDAB55163935}">
   <ds:schemaRefs>
     <ds:schemaRef ds:uri="http://schemas.openxmlformats.org/officeDocument/2006/bibliography"/>
   </ds:schemaRefs>

</xml_diff>

<commit_message>
add feature to start, stop, and return status of an AWS/EC2 instance
</commit_message>
<xml_diff>
--- a/docs/SciPaaS.docx
+++ b/docs/SciPaaS.docx
@@ -722,15 +722,7 @@
       </w:r>
       <w:r>
         <w:lastRenderedPageBreak/>
-        <w:t xml:space="preserve">Accountant is a </w:t>
-      </w:r>
-      <w:proofErr w:type="gramStart"/>
-      <w:r>
-        <w:t>biologically-realistic</w:t>
-      </w:r>
-      <w:proofErr w:type="gramEnd"/>
-      <w:r>
-        <w:t xml:space="preserve">, forward-time population genetics simulator which can be used for studying mutation accumulation dynamics in genomes.  During the development of this application a number of key ingredients required for general scientific applications were identified, which we have termed an IXP (Input-eXecute-Plot) pattern as shown in </w:t>
+        <w:t xml:space="preserve">Accountant is a biologically-realistic, forward-time population genetics simulator which can be used for studying mutation accumulation dynamics in genomes.  During the development of this application a number of key ingredients required for general scientific applications were identified, which we have termed an IXP (Input-eXecute-Plot) pattern as shown in </w:t>
       </w:r>
       <w:r>
         <w:t>Fig.</w:t>
@@ -983,19 +975,6 @@
       <w:r>
         <w:t xml:space="preserve">, (2) there are numerous open-source python-based web application frameworks available, and (3) because many of the cloud PaaS providers support Python-based applications (e.g. Google App Engine and Heroku).  Furthermore, in the design of SciPaaS, a convention-over-configuration philosophy was implemented, such that a number of the files (i.e. the binary executable, the </w:t>
       </w:r>
-      <w:r>
-        <w:lastRenderedPageBreak/>
-        <w:t xml:space="preserve">default input deck filename, the name of the view template, etc.) all use the name </w:t>
-      </w:r>
-      <w:r>
-        <w:rPr>
-          <w:rFonts w:ascii="Courier" w:hAnsi="Courier"/>
-        </w:rPr>
-        <w:t>appname</w:t>
-      </w:r>
-      <w:r>
-        <w:t xml:space="preserve">. </w:t>
-      </w:r>
     </w:p>
     <w:p>
       <w:pPr>
@@ -1008,6 +987,7 @@
         <w:rPr>
           <w:noProof/>
         </w:rPr>
+        <w:lastRenderedPageBreak/>
         <w:drawing>
           <wp:inline distT="0" distB="0" distL="0" distR="0" wp14:anchorId="0C40014A" wp14:editId="6A970615">
             <wp:extent cx="3200400" cy="1590675"/>
@@ -1056,42 +1036,48 @@
         <w:pStyle w:val="Caption"/>
         <w:jc w:val="both"/>
         <w:rPr>
+          <w:b w:val="0"/>
           <w:color w:val="auto"/>
         </w:rPr>
       </w:pPr>
-      <w:proofErr w:type="gramStart"/>
-      <w:r>
-        <w:rPr>
+      <w:r>
+        <w:rPr>
+          <w:b w:val="0"/>
           <w:color w:val="auto"/>
         </w:rPr>
-        <w:t>Figure</w:t>
-      </w:r>
-      <w:r>
-        <w:rPr>
+        <w:t>Fig</w:t>
+      </w:r>
+      <w:r>
+        <w:rPr>
+          <w:b w:val="0"/>
           <w:color w:val="auto"/>
         </w:rPr>
         <w:t xml:space="preserve"> </w:t>
       </w:r>
       <w:r>
         <w:rPr>
+          <w:b w:val="0"/>
           <w:color w:val="auto"/>
         </w:rPr>
         <w:fldChar w:fldCharType="begin"/>
       </w:r>
       <w:r>
         <w:rPr>
+          <w:b w:val="0"/>
           <w:color w:val="auto"/>
         </w:rPr>
         <w:instrText xml:space="preserve"> SEQ Figure \* ARABIC </w:instrText>
       </w:r>
       <w:r>
         <w:rPr>
+          <w:b w:val="0"/>
           <w:color w:val="auto"/>
         </w:rPr>
         <w:fldChar w:fldCharType="separate"/>
       </w:r>
       <w:r>
         <w:rPr>
+          <w:b w:val="0"/>
           <w:noProof/>
           <w:color w:val="auto"/>
         </w:rPr>
@@ -1099,17 +1085,11 @@
       </w:r>
       <w:r>
         <w:rPr>
+          <w:b w:val="0"/>
           <w:color w:val="auto"/>
         </w:rPr>
         <w:fldChar w:fldCharType="end"/>
       </w:r>
-      <w:r>
-        <w:rPr>
-          <w:color w:val="auto"/>
-        </w:rPr>
-        <w:t>.</w:t>
-      </w:r>
-      <w:proofErr w:type="gramEnd"/>
       <w:r>
         <w:rPr>
           <w:rFonts w:asciiTheme="minorHAnsi" w:eastAsiaTheme="minorEastAsia" w:hAnsi="Calibri" w:cstheme="minorBidi"/>
@@ -1124,9 +1104,24 @@
       </w:r>
       <w:r>
         <w:rPr>
+          <w:b w:val="0"/>
           <w:color w:val="auto"/>
         </w:rPr>
         <w:t>Many scientific applications fall under an Input-eXecute-Plot (IXP) design pattern.</w:t>
+      </w:r>
+    </w:p>
+    <w:p>
+      <w:r>
+        <w:t xml:space="preserve">default input deck filename, the name of the view template, etc.) all use the name </w:t>
+      </w:r>
+      <w:r>
+        <w:rPr>
+          <w:rFonts w:ascii="Courier" w:hAnsi="Courier"/>
+        </w:rPr>
+        <w:t>appname</w:t>
+      </w:r>
+      <w:r>
+        <w:t>.</w:t>
       </w:r>
     </w:p>
     <w:p>
@@ -1308,16 +1303,15 @@
         <w:t>).  This was chosen over a full stack framework to keep the design simple with no external dependen</w:t>
       </w:r>
       <w:r>
-        <w:t xml:space="preserve">cies.  Bottle uses </w:t>
-      </w:r>
-      <w:proofErr w:type="gramStart"/>
-      <w:r>
-        <w:t>a</w:t>
-      </w:r>
-      <w:r>
-        <w:t xml:space="preserve"> MVT (model-view-template) architecture</w:t>
-      </w:r>
-      <w:proofErr w:type="gramEnd"/>
+        <w:t>cies.  Bottle uses a</w:t>
+      </w:r>
+      <w:r>
+        <w:t xml:space="preserve"> MVT (model-view-template) </w:t>
+      </w:r>
+      <w:r>
+        <w:lastRenderedPageBreak/>
+        <w:t>architecture</w:t>
+      </w:r>
       <w:r>
         <w:t xml:space="preserve"> as shown in </w:t>
       </w:r>
@@ -1328,14 +1322,7 @@
         <w:t xml:space="preserve"> 3</w:t>
       </w:r>
       <w:r>
-        <w:t>s</w:t>
-      </w:r>
-      <w:r>
-        <w:t xml:space="preserve">.  The main purpose of the web </w:t>
-      </w:r>
-      <w:r>
-        <w:lastRenderedPageBreak/>
-        <w:t>framework is to map URL r</w:t>
+        <w:t>.  The main purpose of the web framework is to map URL r</w:t>
       </w:r>
       <w:r>
         <w:t>outes to P</w:t>
@@ -1439,16 +1426,11 @@
         <w:t xml:space="preserve"> 3 shows the general system architecture of the SciPaaS web ap</w:t>
       </w:r>
       <w:r>
-        <w:t xml:space="preserve">plication framework, which uses </w:t>
-      </w:r>
-      <w:proofErr w:type="gramStart"/>
-      <w:r>
-        <w:t xml:space="preserve">a </w:t>
+        <w:t xml:space="preserve">plication framework, which uses a </w:t>
       </w:r>
       <w:r>
         <w:t>Model</w:t>
       </w:r>
-      <w:proofErr w:type="gramEnd"/>
       <w:r>
         <w:t>-View-Template (MVT) architecture. Basically the model represents the interface to the database, and the views are essentially HTML templates rendered by Bottle’s template method in a simple way.  For example, to render a plot, we can use a simple command such as:</w:t>
       </w:r>
@@ -1461,19 +1443,11 @@
           <w:rFonts w:ascii="Courier" w:hAnsi="Courier"/>
         </w:rPr>
       </w:pPr>
-      <w:proofErr w:type="gramStart"/>
       <w:r>
         <w:rPr>
           <w:rFonts w:ascii="Courier" w:hAnsi="Courier"/>
         </w:rPr>
-        <w:t>return</w:t>
-      </w:r>
-      <w:proofErr w:type="gramEnd"/>
-      <w:r>
-        <w:rPr>
-          <w:rFonts w:ascii="Courier" w:hAnsi="Courier"/>
-        </w:rPr>
-        <w:t xml:space="preserve"> template('plot', params)</w:t>
+        <w:t>return template('plot', params)</w:t>
       </w:r>
     </w:p>
     <w:p>
@@ -1486,7 +1460,115 @@
     </w:p>
     <w:p>
       <w:pPr>
-        <w:pStyle w:val="Text"/>
+        <w:pStyle w:val="Heading2"/>
+        <w:ind w:left="180"/>
+      </w:pPr>
+      <w:r>
+        <w:t>Executing the Simulation Engine</w:t>
+      </w:r>
+    </w:p>
+    <w:p>
+      <w:pPr>
+        <w:pStyle w:val="Text"/>
+        <w:ind w:firstLine="0"/>
+      </w:pPr>
+      <w:r>
+        <w:t xml:space="preserve">There are several possible ways to spawn the simulation engine from within Python.  One option is to use the subprocess module, which supports either a call method or a </w:t>
+      </w:r>
+      <w:r>
+        <w:t xml:space="preserve">pipe.  Another method for spawning the engine is simply to </w:t>
+      </w:r>
+      <w:r>
+        <w:t xml:space="preserve">use the system call from the OS </w:t>
+      </w:r>
+      <w:r>
+        <w:t xml:space="preserve">module.  The important point is that the job must be launched in the background so that SciPaaS can continue to handle requests.  The way this is handled is by spawning a new thread for every new job that is submitted. The standard output stdout of the simulation is redirected to the file </w:t>
+      </w:r>
+      <w:r>
+        <w:rPr>
+          <w:i/>
+        </w:rPr>
+        <w:t>appname</w:t>
+      </w:r>
+      <w:r>
+        <w:t>.out (e.g. mendel.out in the current example).</w:t>
+      </w:r>
+    </w:p>
+    <w:p>
+      <w:pPr>
+        <w:pStyle w:val="Heading2"/>
+        <w:ind w:left="180"/>
+      </w:pPr>
+      <w:r>
+        <w:t>Case Management</w:t>
+      </w:r>
+    </w:p>
+    <w:p>
+      <w:pPr>
+        <w:pStyle w:val="Text"/>
+      </w:pPr>
+      <w:r>
+        <w:t>Each simulation run is assigned a universal unique identifier (UUID) using Python’s built-in uuid module.  It is important to have a way to identify each simulation run via SciPaaS for several reasons:</w:t>
+      </w:r>
+    </w:p>
+    <w:p>
+      <w:pPr>
+        <w:pStyle w:val="Text"/>
+        <w:numPr>
+          <w:ilvl w:val="0"/>
+          <w:numId w:val="11"/>
+        </w:numPr>
+      </w:pPr>
+      <w:r>
+        <w:t xml:space="preserve">Identifiers are needed as a primary key in the jobs table.  </w:t>
+      </w:r>
+    </w:p>
+    <w:p>
+      <w:pPr>
+        <w:pStyle w:val="Text"/>
+        <w:numPr>
+          <w:ilvl w:val="0"/>
+          <w:numId w:val="11"/>
+        </w:numPr>
+      </w:pPr>
+      <w:r>
+        <w:t>Virtually every function related to cases and case data are referenced using this identifier.</w:t>
+      </w:r>
+    </w:p>
+    <w:p>
+      <w:pPr>
+        <w:pStyle w:val="Text"/>
+        <w:numPr>
+          <w:ilvl w:val="0"/>
+          <w:numId w:val="11"/>
+        </w:numPr>
+      </w:pPr>
+      <w:r>
+        <w:t>The files and output generated from each run is stored under the relative path user_data/appname/caseid (e.g. wes/mendel/c13dxg).</w:t>
+      </w:r>
+    </w:p>
+    <w:p>
+      <w:pPr>
+        <w:pStyle w:val="Heading2"/>
+        <w:ind w:left="180"/>
+      </w:pPr>
+      <w:r>
+        <w:t>Monitoring the Simulation</w:t>
+      </w:r>
+    </w:p>
+    <w:p>
+      <w:pPr>
+        <w:pStyle w:val="Text"/>
+        <w:ind w:firstLine="180"/>
+      </w:pPr>
+      <w:r>
+        <w:t xml:space="preserve">Once the simulation has been launched, SciPaaS automatically redirects to the monitor view.  The monitor view </w:t>
+      </w:r>
+    </w:p>
+    <w:p>
+      <w:pPr>
+        <w:pStyle w:val="Text"/>
+        <w:ind w:firstLine="180"/>
       </w:pPr>
     </w:p>
     <w:p>
@@ -1500,10 +1582,10 @@
           <w:noProof/>
         </w:rPr>
         <w:drawing>
-          <wp:inline distT="0" distB="0" distL="0" distR="0" wp14:anchorId="72D1B070" wp14:editId="7D961729">
+          <wp:inline distT="0" distB="0" distL="0" distR="0" wp14:anchorId="6AE3D383" wp14:editId="051493BC">
             <wp:extent cx="2046922" cy="3208469"/>
             <wp:effectExtent l="0" t="0" r="10795" b="0"/>
-            <wp:docPr id="112" name="Picture 112"/>
+            <wp:docPr id="112" name=""/>
             <wp:cNvGraphicFramePr>
               <a:graphicFrameLocks xmlns:a="http://schemas.openxmlformats.org/drawingml/2006/main" noChangeAspect="1"/>
             </wp:cNvGraphicFramePr>
@@ -1555,53 +1637,25 @@
           <w:bCs/>
           <w:sz w:val="18"/>
         </w:rPr>
-        <w:t>Fig. 2</w:t>
-      </w:r>
+        <w:t>Fig</w:t>
+      </w:r>
+      <w:bookmarkStart w:id="1" w:name="_GoBack"/>
+      <w:bookmarkEnd w:id="1"/>
       <w:r>
         <w:rPr>
           <w:bCs/>
           <w:sz w:val="18"/>
         </w:rPr>
-        <w:t xml:space="preserve"> SciPaaS automatically converts namelist format input file to HTML form.</w:t>
-      </w:r>
-    </w:p>
-    <w:p>
-      <w:pPr>
-        <w:pStyle w:val="Heading2"/>
-        <w:ind w:left="180"/>
-      </w:pPr>
-      <w:r>
-        <w:t>Executing the Simulation Engine</w:t>
-      </w:r>
-    </w:p>
-    <w:p>
-      <w:pPr>
-        <w:pStyle w:val="Text"/>
-        <w:ind w:firstLine="180"/>
-      </w:pPr>
-      <w:r>
-        <w:t xml:space="preserve">There are several possible ways to spawn the simulation engine from within Python.  One option is to use the subprocess module, which supports either a call method or a pipe.  Another method for spawning the engine is simply to </w:t>
-      </w:r>
-      <w:r>
-        <w:lastRenderedPageBreak/>
-        <w:t xml:space="preserve">use the system call from the OS </w:t>
-      </w:r>
-      <w:r>
-        <w:t xml:space="preserve">module.  The important point is that the job must be launched in the background so that SciPaaS can continue to handle requests.  The way this is handled is by spawning a new thread for every new job that is submitted. The standard output stdout of the simulation is redirected to the file </w:t>
-      </w:r>
-      <w:r>
-        <w:rPr>
-          <w:i/>
-        </w:rPr>
-        <w:t>appname</w:t>
-      </w:r>
-      <w:r>
-        <w:t>.out (e.g. mendel.out in the current example).</w:t>
-      </w:r>
-    </w:p>
-    <w:p>
-      <w:pPr>
-        <w:pStyle w:val="Text"/>
+        <w:t xml:space="preserve"> 2 SciPaaS automatically converts namelist format input file to HTML form.</w:t>
+      </w:r>
+    </w:p>
+    <w:p>
+      <w:pPr>
+        <w:pStyle w:val="Text"/>
+        <w:rPr>
+          <w:bCs/>
+          <w:sz w:val="18"/>
+        </w:rPr>
       </w:pPr>
     </w:p>
     <w:p>
@@ -1660,8 +1714,6 @@
           </wp:inline>
         </w:drawing>
       </w:r>
-      <w:bookmarkStart w:id="1" w:name="_GoBack"/>
-      <w:bookmarkEnd w:id="1"/>
     </w:p>
     <w:p>
       <w:pPr>
@@ -1690,55 +1742,130 @@
     </w:p>
     <w:p>
       <w:pPr>
+        <w:pStyle w:val="Text"/>
+        <w:ind w:firstLine="0"/>
+      </w:pPr>
+    </w:p>
+    <w:p>
+      <w:pPr>
+        <w:pStyle w:val="Text"/>
+        <w:ind w:firstLine="0"/>
+      </w:pPr>
+      <w:r>
+        <w:t xml:space="preserve">is essentially a jQuery AJAX call which repeatedly calls a method called tail, which retrieves the last 40 lines of the output file every second.  </w:t>
+      </w:r>
+    </w:p>
+    <w:p>
+      <w:pPr>
         <w:pStyle w:val="Heading2"/>
         <w:ind w:left="180"/>
       </w:pPr>
       <w:r>
-        <w:t>Case Management</w:t>
-      </w:r>
-    </w:p>
-    <w:p>
-      <w:pPr>
-        <w:pStyle w:val="Text"/>
-      </w:pPr>
-      <w:r>
-        <w:t>Each simulation run is assigned a universal unique identifier (UUID) using Python’s built-in uuid module.  It is important to have a way to identify each simulation run via SciPaaS for several reasons:</w:t>
-      </w:r>
-    </w:p>
-    <w:p>
-      <w:pPr>
-        <w:pStyle w:val="Text"/>
-        <w:numPr>
-          <w:ilvl w:val="0"/>
-          <w:numId w:val="11"/>
-        </w:numPr>
-      </w:pPr>
-      <w:r>
-        <w:t xml:space="preserve">Identifiers are needed as a primary key in the jobs table.  </w:t>
-      </w:r>
-    </w:p>
-    <w:p>
-      <w:pPr>
-        <w:pStyle w:val="Text"/>
-        <w:numPr>
-          <w:ilvl w:val="0"/>
-          <w:numId w:val="11"/>
-        </w:numPr>
-      </w:pPr>
-      <w:r>
-        <w:t>Virtually every function related to cases and case data are referenced using this identifier.</w:t>
-      </w:r>
-    </w:p>
-    <w:p>
-      <w:pPr>
-        <w:pStyle w:val="Text"/>
-        <w:numPr>
-          <w:ilvl w:val="0"/>
-          <w:numId w:val="11"/>
-        </w:numPr>
-      </w:pPr>
-      <w:r>
-        <w:t>The files and output generated from each run is stored under the relative path user_data/appname/caseid (e.g. wes/mendel/c13dxg).</w:t>
+        <w:t>Plotting the Data</w:t>
+      </w:r>
+    </w:p>
+    <w:p>
+      <w:pPr>
+        <w:pStyle w:val="Text"/>
+      </w:pPr>
+      <w:r>
+        <w:t xml:space="preserve">SciPaas offers two possibilities for plotting: (1) using a jQuery library called Flot, and also (2) using the Matplotlib library to generate static PNG images. </w:t>
+      </w:r>
+      <w:r>
+        <w:t>The advantage of using a JavaScript or jQuery library is that all the plotting work is offloaded onto the client, rather than putting the burden on the server</w:t>
+      </w:r>
+      <w:r>
+        <w:t>, and also the user can dynamically interact with the plot (e.g. zooming)</w:t>
+      </w:r>
+      <w:r>
+        <w:t>.</w:t>
+      </w:r>
+      <w:r>
+        <w:t xml:space="preserve">  The disadvantage of the JavaScript library is it supports only basic line, </w:t>
+      </w:r>
+      <w:r>
+        <w:t xml:space="preserve">points, </w:t>
+      </w:r>
+      <w:r>
+        <w:t xml:space="preserve">bar, and category charts, and was not specifically designed for scientific plotting (e.g. </w:t>
+      </w:r>
+      <w:r>
+        <w:lastRenderedPageBreak/>
+        <w:t>could not use it for a color contour plot).</w:t>
+      </w:r>
+      <w:r>
+        <w:t xml:space="preserve">  </w:t>
+      </w:r>
+      <w:r>
+        <w:t xml:space="preserve">However, Matplotlib was specifically designed for scientific plotting, and supports many different chart types, including color contours.  </w:t>
+      </w:r>
+      <w:r>
+        <w:t>T</w:t>
+      </w:r>
+      <w:r>
+        <w:t xml:space="preserve">he </w:t>
+      </w:r>
+      <w:r>
+        <w:t xml:space="preserve">primary </w:t>
+      </w:r>
+      <w:r>
+        <w:t xml:space="preserve">disadvantage of using Matplotlib is that it requires installing about six additional third-party packages, </w:t>
+      </w:r>
+      <w:r>
+        <w:t>whereas</w:t>
+      </w:r>
+      <w:r>
+        <w:t xml:space="preserve"> Flot does not require any additional software to be installed.</w:t>
+      </w:r>
+    </w:p>
+    <w:p>
+      <w:pPr>
+        <w:pStyle w:val="Text"/>
+      </w:pPr>
+      <w:r>
+        <w:t xml:space="preserve">At any time during the simulation or after running, the user can plot data from the simulation.  When the user clicks the plot button, </w:t>
+      </w:r>
+      <w:r>
+        <w:t>the first defined plot will be displayed with options to show other possible plots</w:t>
+      </w:r>
+      <w:r>
+        <w:t xml:space="preserve">.  The user can then choose to plot one of the available plots, or can </w:t>
+      </w:r>
+      <w:r>
+        <w:t xml:space="preserve">click the Edit button to </w:t>
+      </w:r>
+      <w:r>
+        <w:t>define a new custom plot.</w:t>
+      </w:r>
+    </w:p>
+    <w:p>
+      <w:pPr>
+        <w:pStyle w:val="Text"/>
+        <w:rPr>
+          <w:bCs/>
+          <w:sz w:val="18"/>
+        </w:rPr>
+      </w:pPr>
+      <w:r>
+        <w:t>Flot is d</w:t>
+      </w:r>
+      <w:r>
+        <w:t>escribe</w:t>
+      </w:r>
+      <w:r>
+        <w:t>d</w:t>
+      </w:r>
+      <w:r>
+        <w:t xml:space="preserve"> as “a pure JavaScript plotting library for jQuery, with a focus on simple usage, attractive looks and interactive features”</w:t>
+      </w:r>
+      <w:r>
+        <w:t xml:space="preserve"> (</w:t>
+      </w:r>
+      <w:r>
+        <w:t>flotcharts.org)</w:t>
+      </w:r>
+      <w:r>
+        <w:t xml:space="preserve">.  In order to prepare the data for plotting, a plot class is defined within SciPaaS.  This class contains a method called get_data, which extracts the necessary data from the files, and returns it in JSON format.  </w:t>
       </w:r>
     </w:p>
     <w:p>
@@ -1747,16 +1874,36 @@
         <w:ind w:left="180"/>
       </w:pPr>
       <w:r>
-        <w:t>Monitoring the Simulation</w:t>
-      </w:r>
-    </w:p>
-    <w:p>
-      <w:pPr>
-        <w:pStyle w:val="Text"/>
-        <w:ind w:firstLine="180"/>
-      </w:pPr>
-      <w:r>
-        <w:t xml:space="preserve">Once the simulation has been launched, SciPaaS automatically redirects to the monitor view.  The monitor view is essentially a jQuery AJAX call which repeatedly calls a method called tail, which retrieves the last 40 lines of the output file every second.  </w:t>
+        <w:t>Job Scheduler</w:t>
+      </w:r>
+    </w:p>
+    <w:p>
+      <w:pPr>
+        <w:pStyle w:val="Text"/>
+      </w:pPr>
+      <w:r>
+        <w:t>A simple FCFS (first-come first-served) scheduler was developed to manage job submissions from the various apps.   Jobs are submitted to a jobs table in the database, which maintains state information about each job submission. The scheduler has a separate polling thread, which repeatedly polls the database every five seconds and starts executing any job that is in the front of the queue</w:t>
+      </w:r>
+      <w:r>
+        <w:t>,</w:t>
+      </w:r>
+      <w:r>
+        <w:t xml:space="preserve"> which is in the queued state.  The jobs in the queue have three possible states: Q for waiting in queue and R for running or C for </w:t>
+      </w:r>
+      <w:r>
+        <w:t>completed</w:t>
+      </w:r>
+      <w:r>
+        <w:t xml:space="preserve">.  Each job is run in a separate execution thread.  When the execution thread finishes, the job is immediately deleted from the jobs table.   </w:t>
+      </w:r>
+      <w:r>
+        <w:t>Fig. 4</w:t>
+      </w:r>
+      <w:r>
+        <w:t xml:space="preserve"> shows a sam</w:t>
+      </w:r>
+      <w:r>
+        <w:t>ple output of the job scheduler.</w:t>
       </w:r>
     </w:p>
     <w:p>
@@ -1765,111 +1912,36 @@
         <w:ind w:left="180"/>
       </w:pPr>
       <w:r>
-        <w:t>Plotting the Data</w:t>
-      </w:r>
-    </w:p>
-    <w:p>
-      <w:pPr>
-        <w:pStyle w:val="Text"/>
-      </w:pPr>
-      <w:r>
-        <w:t xml:space="preserve">SciPaas offers two possibilities for plotting: (1) using a jQuery library called Flot, and also (2) using the Matplotlib library to generate static PNG images. </w:t>
-      </w:r>
-      <w:r>
-        <w:t>The advantage of using a JavaScript or jQuery library is that all the plotting work is offloaded onto the client, rather than putting the burden on the server</w:t>
-      </w:r>
-      <w:r>
-        <w:t>, and also the user can dynamically interact with the plot (e.g. zooming)</w:t>
-      </w:r>
-      <w:r>
-        <w:t>.</w:t>
-      </w:r>
-      <w:r>
-        <w:t xml:space="preserve">  The disadvantage of the JavaScript library is it supports only basic line, </w:t>
-      </w:r>
-      <w:r>
-        <w:t xml:space="preserve">points, </w:t>
-      </w:r>
-      <w:r>
-        <w:t>bar, and category charts, and was not specifically designed for scientific plotting (e.g. could not use it for a color contour plot).</w:t>
-      </w:r>
-      <w:r>
-        <w:t xml:space="preserve">  </w:t>
-      </w:r>
-      <w:r>
-        <w:t xml:space="preserve">However, Matplotlib was specifically designed for scientific plotting, and supports </w:t>
-      </w:r>
-      <w:r>
-        <w:lastRenderedPageBreak/>
-        <w:t xml:space="preserve">many different chart types, including color contours.  </w:t>
-      </w:r>
-      <w:r>
-        <w:t>T</w:t>
-      </w:r>
-      <w:r>
-        <w:t xml:space="preserve">he </w:t>
-      </w:r>
-      <w:r>
-        <w:t xml:space="preserve">primary </w:t>
-      </w:r>
-      <w:r>
-        <w:t xml:space="preserve">disadvantage of using Matplotlib is that it requires installing about six additional third-party packages, </w:t>
-      </w:r>
-      <w:r>
-        <w:t>whereas</w:t>
-      </w:r>
-      <w:r>
-        <w:t xml:space="preserve"> Flot does not require any additional software to be installed.</w:t>
-      </w:r>
-    </w:p>
-    <w:p>
-      <w:pPr>
-        <w:pStyle w:val="Text"/>
-      </w:pPr>
-      <w:r>
-        <w:t xml:space="preserve">At any time during the simulation or after running, the user can plot data from the simulation.  When the user clicks the plot button, </w:t>
-      </w:r>
-      <w:r>
-        <w:t>the first defined plot will be displayed with options to show other possible plots</w:t>
-      </w:r>
-      <w:r>
-        <w:t xml:space="preserve">.  The user can then choose to plot one of the available plots, or can </w:t>
-      </w:r>
-      <w:r>
-        <w:t xml:space="preserve">click the Edit button to </w:t>
-      </w:r>
-      <w:r>
-        <w:t>define a new custom plot.</w:t>
-      </w:r>
-    </w:p>
-    <w:p>
-      <w:pPr>
-        <w:pStyle w:val="Text"/>
-        <w:rPr>
-          <w:bCs/>
-          <w:sz w:val="18"/>
-        </w:rPr>
-      </w:pPr>
-      <w:r>
-        <w:t>Flot is d</w:t>
-      </w:r>
-      <w:r>
-        <w:t>escribe</w:t>
-      </w:r>
-      <w:r>
-        <w:t>d</w:t>
-      </w:r>
-      <w:r>
-        <w:t xml:space="preserve"> as “a pure JavaScript plotting library for jQuery, with a focus on simple usage, attractive looks and interactive features”</w:t>
-      </w:r>
-      <w:r>
-        <w:t xml:space="preserve"> (</w:t>
-      </w:r>
-      <w:r>
-        <w:t>flotcharts.org)</w:t>
-      </w:r>
-      <w:r>
-        <w:t xml:space="preserve">.  In order to prepare the data for plotting, a plot class is defined within SciPaaS.  This class contains a method called get_data, which extracts the necessary data from the files, and returns it in JSON format.  </w:t>
+        <w:t>The Wall</w:t>
+      </w:r>
+    </w:p>
+    <w:p>
+      <w:pPr>
+        <w:ind w:firstLine="180"/>
+      </w:pPr>
+      <w:r>
+        <w:t>The final featur</w:t>
+      </w:r>
+      <w:r>
+        <w:t>e of SciPaaS</w:t>
+      </w:r>
+      <w:r>
+        <w:t xml:space="preserve"> is a</w:t>
+      </w:r>
+      <w:r>
+        <w:t xml:space="preserve"> results </w:t>
+      </w:r>
+      <w:r>
+        <w:t>“</w:t>
+      </w:r>
+      <w:r>
+        <w:t>wall</w:t>
+      </w:r>
+      <w:r>
+        <w:t xml:space="preserve">”, whereby users can share their results with one another.  </w:t>
+      </w:r>
+      <w:r>
+        <w:t>Since users have access to only their own cases, if they want to share results with others, they can write a comment in the jobs view and click “post to wall”, after which anyone will be able to see their case, comments, outputs, and even be able to run the same case in their own filespace.</w:t>
       </w:r>
     </w:p>
     <w:p>
@@ -1878,33 +1950,38 @@
         <w:ind w:left="180"/>
       </w:pPr>
       <w:r>
-        <w:t>Job Scheduler</w:t>
-      </w:r>
-    </w:p>
-    <w:p>
-      <w:pPr>
-        <w:pStyle w:val="Text"/>
-      </w:pPr>
-      <w:r>
-        <w:t>A simple FCFS (first-come first-served) scheduler was developed to manage job submissions from the various apps.   Jobs are submitted to a jobs table in the database, which maintains state information about each job submission. The scheduler has a separate polling thread, which repeatedly polls the database every five seconds and starts executing any job that is in the front of the queue</w:t>
-      </w:r>
-      <w:r>
-        <w:t>,</w:t>
-      </w:r>
-      <w:r>
-        <w:t xml:space="preserve"> which is in the queued state.  The jobs in the queue have three possible states: Q for waiting in queue and R for running or C for </w:t>
-      </w:r>
-      <w:r>
-        <w:t>completed</w:t>
-      </w:r>
-      <w:r>
-        <w:t>.  Each job is run in a separate execution thread.  When the execution thread finishes, the job is immediately deleted from the jobs table.   The following figure shows a sample output of the job scheduler:</w:t>
-      </w:r>
-    </w:p>
-    <w:p>
-      <w:pPr>
-        <w:pStyle w:val="Text"/>
-      </w:pPr>
+        <w:t>Worker Management</w:t>
+      </w:r>
+    </w:p>
+    <w:p>
+      <w:pPr>
+        <w:ind w:firstLine="180"/>
+        <w:jc w:val="both"/>
+      </w:pPr>
+      <w:r>
+        <w:t>Integration with the D</w:t>
+      </w:r>
+      <w:r>
+        <w:t>ocker container system is included in SciPaaS in an effort to make deployment of as simple as possible. Docker is a platform and API for application deployment that is supported by most major cloud providers including</w:t>
+      </w:r>
+      <w:r>
+        <w:t xml:space="preserve"> </w:t>
+      </w:r>
+      <w:r>
+        <w:t>Google, Microsoft, and Amazon</w:t>
+      </w:r>
+      <w:r>
+        <w:t xml:space="preserve"> (www.docker.com)</w:t>
+      </w:r>
+      <w:r>
+        <w:t>. When the application finds itself in</w:t>
+      </w:r>
+      <w:r>
+        <w:t xml:space="preserve"> an environment with a working D</w:t>
+      </w:r>
+      <w:r>
+        <w:t>ocker client, it provides an interface to deploying new workers for scheduled jobs to run on. Additional interface is shown as part of the input screen, allowing the user to choose how many new worker contexts should be used. After use, workers are automatically stopped, making the deployment process simple enough for non-technical users.</w:t>
+      </w:r>
     </w:p>
     <w:p>
       <w:pPr>
@@ -1916,8 +1993,9 @@
         <w:rPr>
           <w:noProof/>
         </w:rPr>
+        <w:lastRenderedPageBreak/>
         <w:drawing>
-          <wp:inline distT="0" distB="0" distL="0" distR="0" wp14:anchorId="667B480B" wp14:editId="0F0807E1">
+          <wp:inline distT="0" distB="0" distL="0" distR="0" wp14:anchorId="26DD659A" wp14:editId="168F7D5F">
             <wp:extent cx="3200400" cy="2084152"/>
             <wp:effectExtent l="25400" t="25400" r="25400" b="24130"/>
             <wp:docPr id="102" name="Picture 1"/>
@@ -1992,143 +2070,7 @@
           <w:b w:val="0"/>
           <w:color w:val="auto"/>
         </w:rPr>
-        <w:t xml:space="preserve"> </w:t>
-      </w:r>
-      <w:r>
-        <w:rPr>
-          <w:b w:val="0"/>
-          <w:color w:val="auto"/>
-        </w:rPr>
-        <w:t>4</w:t>
-      </w:r>
-      <w:r>
-        <w:rPr>
-          <w:b w:val="0"/>
-          <w:color w:val="auto"/>
-        </w:rPr>
-        <w:t xml:space="preserve"> </w:t>
-      </w:r>
-      <w:proofErr w:type="gramStart"/>
-      <w:r>
-        <w:rPr>
-          <w:b w:val="0"/>
-          <w:color w:val="auto"/>
-        </w:rPr>
-        <w:t>An</w:t>
-      </w:r>
-      <w:proofErr w:type="gramEnd"/>
-      <w:r>
-        <w:rPr>
-          <w:b w:val="0"/>
-          <w:color w:val="auto"/>
-        </w:rPr>
-        <w:t xml:space="preserve"> example of the </w:t>
-      </w:r>
-      <w:r>
-        <w:rPr>
-          <w:b w:val="0"/>
-          <w:color w:val="auto"/>
-        </w:rPr>
-        <w:t xml:space="preserve">built-in </w:t>
-      </w:r>
-      <w:r>
-        <w:rPr>
-          <w:b w:val="0"/>
-          <w:color w:val="auto"/>
-        </w:rPr>
-        <w:t>job scheduler showing</w:t>
-      </w:r>
-      <w:r>
-        <w:rPr>
-          <w:b w:val="0"/>
-          <w:color w:val="auto"/>
-        </w:rPr>
-        <w:t xml:space="preserve"> jobs in the queue,</w:t>
-      </w:r>
-      <w:r>
-        <w:rPr>
-          <w:b w:val="0"/>
-          <w:color w:val="auto"/>
-        </w:rPr>
-        <w:t xml:space="preserve"> running and completed jobs</w:t>
-      </w:r>
-    </w:p>
-    <w:p>
-      <w:pPr>
-        <w:pStyle w:val="Heading2"/>
-        <w:ind w:left="180"/>
-      </w:pPr>
-      <w:r>
-        <w:t>The Wall</w:t>
-      </w:r>
-    </w:p>
-    <w:p>
-      <w:pPr>
-        <w:ind w:firstLine="180"/>
-      </w:pPr>
-      <w:r>
-        <w:t>The final featur</w:t>
-      </w:r>
-      <w:r>
-        <w:t>e of SciPaaS</w:t>
-      </w:r>
-      <w:r>
-        <w:t xml:space="preserve"> is a</w:t>
-      </w:r>
-      <w:r>
-        <w:t xml:space="preserve"> results </w:t>
-      </w:r>
-      <w:r>
-        <w:t>“</w:t>
-      </w:r>
-      <w:r>
-        <w:t>wall</w:t>
-      </w:r>
-      <w:r>
-        <w:t xml:space="preserve">”, whereby users can share their results with one another.  </w:t>
-      </w:r>
-      <w:r>
-        <w:t>Since users have access to only their own cases, if they want to share results with others, they can write a comment in the jobs view and click “post to wall”, after which anyone will be able to see their case, comments, outputs, and even be able to run the same case in their own filespace.</w:t>
-      </w:r>
-    </w:p>
-    <w:p>
-      <w:pPr>
-        <w:pStyle w:val="Heading2"/>
-        <w:ind w:left="180"/>
-      </w:pPr>
-      <w:r>
-        <w:lastRenderedPageBreak/>
-        <w:t>Worker Management</w:t>
-      </w:r>
-    </w:p>
-    <w:p>
-      <w:pPr>
-        <w:ind w:firstLine="180"/>
-        <w:jc w:val="both"/>
-      </w:pPr>
-      <w:r>
-        <w:t>Integration with the D</w:t>
-      </w:r>
-      <w:r>
-        <w:t>ocker container system is included in SciPaaS in an effort to make deployment of as simple as possible. Docker is a platform and API for application deployment that is supported by most major cloud providers including</w:t>
-      </w:r>
-      <w:r>
-        <w:t xml:space="preserve"> </w:t>
-      </w:r>
-      <w:r>
-        <w:t>Google, Microsoft, and Amazon</w:t>
-      </w:r>
-      <w:r>
-        <w:t xml:space="preserve"> (www.docker.com)</w:t>
-      </w:r>
-      <w:r>
-        <w:t>. When the application finds itself in</w:t>
-      </w:r>
-      <w:r>
-        <w:t xml:space="preserve"> an environment with a working D</w:t>
-      </w:r>
-      <w:r>
-        <w:t>ocker client, it provides an interface to deploying new workers for scheduled jobs to run on. Additional interface is shown as part of the input screen, allowing the user to choose how many new worker contexts should be used. After use, workers are automatically stopped, making the deployment process simple enough for non-technical users.</w:t>
+        <w:t xml:space="preserve"> 4 An example of the built-in job scheduler showing jobs in the queue, running and completed jobs</w:t>
       </w:r>
     </w:p>
     <w:p>
@@ -2372,13 +2314,8 @@
       <w:pPr>
         <w:jc w:val="both"/>
       </w:pPr>
-      <w:proofErr w:type="gramStart"/>
-      <w:r>
-        <w:t>where</w:t>
-      </w:r>
-      <w:proofErr w:type="gramEnd"/>
-      <w:r>
-        <w:t xml:space="preserve"> </w:t>
+      <w:r>
+        <w:t xml:space="preserve">where </w:t>
       </w:r>
       <w:r>
         <w:rPr>
@@ -2557,80 +2494,15 @@
           <w:numId w:val="8"/>
         </w:numPr>
         <w:spacing w:before="0"/>
+      </w:pPr>
+      <w:r>
         <w:rPr>
           <w:rFonts w:ascii="Times New Roman" w:hAnsi="Times New Roman"/>
           <w:sz w:val="20"/>
           <w:szCs w:val="20"/>
         </w:rPr>
-      </w:pPr>
-      <w:r>
-        <w:rPr>
-          <w:rFonts w:ascii="Times New Roman" w:hAnsi="Times New Roman"/>
-          <w:sz w:val="20"/>
-          <w:szCs w:val="20"/>
-        </w:rPr>
-        <w:t>The program must read an input file with the parameters.  If the input file is already in a standard format (such as namelist.input format, or .ini format) nothing additional must be done.  If it is in a non-standard format, the user must either (a) modify the code so that it uses a standard input format, or (b) write a custom reader in Python to read their specific input into SciPaaS.</w:t>
-      </w:r>
-    </w:p>
-    <w:p>
-      <w:pPr>
-        <w:pStyle w:val="ListParagraph"/>
-        <w:numPr>
-          <w:ilvl w:val="0"/>
-          <w:numId w:val="8"/>
-        </w:numPr>
-        <w:spacing w:before="0"/>
-        <w:rPr>
-          <w:rFonts w:ascii="Times New Roman" w:hAnsi="Times New Roman"/>
-          <w:sz w:val="20"/>
-          <w:szCs w:val="20"/>
-        </w:rPr>
-      </w:pPr>
-      <w:r>
-        <w:rPr>
-          <w:rFonts w:ascii="Times New Roman" w:hAnsi="Times New Roman"/>
-          <w:sz w:val="20"/>
-          <w:szCs w:val="20"/>
-        </w:rPr>
-        <w:lastRenderedPageBreak/>
-        <w:t>Upload a Zip-compressed version of the program, with a sample user input file.</w:t>
-      </w:r>
-    </w:p>
-    <w:p>
-      <w:pPr>
-        <w:pStyle w:val="ListParagraph"/>
-        <w:numPr>
-          <w:ilvl w:val="0"/>
-          <w:numId w:val="8"/>
-        </w:numPr>
-        <w:spacing w:before="0"/>
-        <w:rPr>
-          <w:sz w:val="20"/>
-          <w:szCs w:val="20"/>
-        </w:rPr>
-      </w:pPr>
-      <w:r>
-        <w:rPr>
-          <w:rFonts w:ascii="Times New Roman" w:hAnsi="Times New Roman"/>
-          <w:sz w:val="20"/>
-          <w:szCs w:val="20"/>
-        </w:rPr>
-        <w:t>Define a Plot.  This is simply a matter of clicking which file will be plotted, what columns in the file, and the plot type (e.g. scatter plot, bar chart, etc.).</w:t>
-      </w:r>
-    </w:p>
-    <w:p>
-      <w:pPr>
-        <w:ind w:firstLine="202"/>
-        <w:jc w:val="both"/>
-      </w:pPr>
-      <w:r>
-        <w:t>SciPaaS automatically generates the HTML based on the input deck as such:</w:t>
-      </w:r>
-    </w:p>
-    <w:p>
-      <w:pPr>
-        <w:jc w:val="both"/>
-      </w:pPr>
+        <w:t xml:space="preserve">The program must read an input file with the parameters.  If the input file is already in a standard format (such as namelist.input format, or .ini format) nothing additional must be done.  If it is in a non-standard format, the user must either (a) modify the code so that it uses a standard </w:t>
+      </w:r>
     </w:p>
     <w:p>
       <w:pPr>
@@ -2641,6 +2513,7 @@
         <w:rPr>
           <w:noProof/>
         </w:rPr>
+        <w:lastRenderedPageBreak/>
         <w:drawing>
           <wp:inline distT="0" distB="0" distL="0" distR="0" wp14:anchorId="035C5C83" wp14:editId="2230566B">
             <wp:extent cx="1910292" cy="1270000"/>
@@ -2731,30 +2604,6 @@
     </w:p>
     <w:p>
       <w:pPr>
-        <w:jc w:val="center"/>
-      </w:pPr>
-      <w:r>
-        <w:rPr>
-          <w:noProof/>
-        </w:rPr>
-        <w:t xml:space="preserve"> </w:t>
-      </w:r>
-    </w:p>
-    <w:p>
-      <w:pPr>
-        <w:jc w:val="both"/>
-      </w:pPr>
-      <w:r>
-        <w:t>The next step is to define any plots that should be post-processed.</w:t>
-      </w:r>
-    </w:p>
-    <w:p>
-      <w:pPr>
-        <w:jc w:val="both"/>
-      </w:pPr>
-    </w:p>
-    <w:p>
-      <w:pPr>
         <w:keepNext/>
         <w:jc w:val="center"/>
       </w:pPr>
@@ -2763,9 +2612,9 @@
           <w:noProof/>
         </w:rPr>
         <w:drawing>
-          <wp:inline distT="0" distB="0" distL="0" distR="0" wp14:anchorId="72C5B3E0" wp14:editId="6C5E8A64">
-            <wp:extent cx="3200400" cy="1681291"/>
-            <wp:effectExtent l="25400" t="25400" r="25400" b="20955"/>
+          <wp:inline distT="0" distB="0" distL="0" distR="0" wp14:anchorId="0ED36450" wp14:editId="1D41F604">
+            <wp:extent cx="2570096" cy="1350168"/>
+            <wp:effectExtent l="25400" t="25400" r="20955" b="21590"/>
             <wp:docPr id="22" name="Picture 10"/>
             <wp:cNvGraphicFramePr>
               <a:graphicFrameLocks xmlns:a="http://schemas.openxmlformats.org/drawingml/2006/main" noChangeAspect="1"/>
@@ -2795,7 +2644,7 @@
                   <pic:spPr bwMode="auto">
                     <a:xfrm>
                       <a:off x="0" y="0"/>
-                      <a:ext cx="3200400" cy="1681291"/>
+                      <a:ext cx="2571404" cy="1350855"/>
                     </a:xfrm>
                     <a:prstGeom prst="rect">
                       <a:avLst/>
@@ -2828,22 +2677,99 @@
           <w:b w:val="0"/>
           <w:color w:val="auto"/>
         </w:rPr>
-        <w:t>Fig 6</w:t>
-      </w:r>
-      <w:r>
-        <w:rPr>
-          <w:b w:val="0"/>
-          <w:color w:val="auto"/>
-        </w:rPr>
-        <w:t xml:space="preserve"> Burger’s equation output plot showing traveling shock wave</w:t>
-      </w:r>
-    </w:p>
-    <w:p>
-      <w:pPr>
+        <w:t>Fig 6 Burger’s equation output plot showing traveling shock wave</w:t>
+      </w:r>
+    </w:p>
+    <w:p>
+      <w:pPr>
+        <w:pStyle w:val="ListParagraph"/>
+        <w:numPr>
+          <w:ilvl w:val="0"/>
+          <w:numId w:val="8"/>
+        </w:numPr>
+        <w:spacing w:before="0"/>
+        <w:rPr>
+          <w:rFonts w:ascii="Times New Roman" w:hAnsi="Times New Roman"/>
+          <w:sz w:val="20"/>
+          <w:szCs w:val="20"/>
+        </w:rPr>
+      </w:pPr>
+      <w:r>
+        <w:rPr>
+          <w:rFonts w:ascii="Times New Roman" w:hAnsi="Times New Roman"/>
+          <w:sz w:val="20"/>
+          <w:szCs w:val="20"/>
+        </w:rPr>
+        <w:t>input format, or (b) write a custom reader in Python to read their specific input into SciPaaS.</w:t>
+      </w:r>
+    </w:p>
+    <w:p>
+      <w:pPr>
+        <w:pStyle w:val="ListParagraph"/>
+        <w:numPr>
+          <w:ilvl w:val="0"/>
+          <w:numId w:val="8"/>
+        </w:numPr>
+        <w:spacing w:before="0"/>
+        <w:rPr>
+          <w:rFonts w:ascii="Times New Roman" w:hAnsi="Times New Roman"/>
+          <w:sz w:val="20"/>
+          <w:szCs w:val="20"/>
+        </w:rPr>
+      </w:pPr>
+      <w:r>
+        <w:rPr>
+          <w:rFonts w:ascii="Times New Roman" w:hAnsi="Times New Roman"/>
+          <w:sz w:val="20"/>
+          <w:szCs w:val="20"/>
+        </w:rPr>
+        <w:t>Upload a Zip-compressed version of the program, with a sample user input file.</w:t>
+      </w:r>
+    </w:p>
+    <w:p>
+      <w:pPr>
+        <w:pStyle w:val="ListParagraph"/>
+        <w:numPr>
+          <w:ilvl w:val="0"/>
+          <w:numId w:val="8"/>
+        </w:numPr>
+        <w:spacing w:before="0"/>
+        <w:rPr>
+          <w:sz w:val="20"/>
+          <w:szCs w:val="20"/>
+        </w:rPr>
+      </w:pPr>
+      <w:r>
+        <w:rPr>
+          <w:rFonts w:ascii="Times New Roman" w:hAnsi="Times New Roman"/>
+          <w:sz w:val="20"/>
+          <w:szCs w:val="20"/>
+        </w:rPr>
+        <w:t>Define a Plot.  This is simply a matter of clicking which file will be plotted, what columns in the file, and the plot type (e.g. scatter plot, bar chart, etc.).</w:t>
+      </w:r>
+    </w:p>
+    <w:p>
+      <w:pPr>
+        <w:ind w:firstLine="202"/>
         <w:jc w:val="both"/>
       </w:pPr>
       <w:r>
-        <w:t>In this case, the plot represents the shock wave.</w:t>
+        <w:t>SciPaaS automatically generates the HTML based on the input deck as shown in Fig. 5.</w:t>
+      </w:r>
+      <w:r>
+        <w:t xml:space="preserve">  </w:t>
+      </w:r>
+      <w:r>
+        <w:t>The next step is to define any plots that should be post-processed.</w:t>
+      </w:r>
+      <w:r>
+        <w:t xml:space="preserve">  </w:t>
+      </w:r>
+      <w:r>
+        <w:t xml:space="preserve">In this case, the plot </w:t>
+      </w:r>
+      <w:r>
+        <w:t>shown in Fig. 6 represents the shock wave, resulting from solving Burger’s equation.</w:t>
       </w:r>
     </w:p>
     <w:p>
@@ -2899,13 +2825,59 @@
         <w:t>Pre-processing</w:t>
       </w:r>
       <w:r>
-        <w:t>. Even though Mendel’s Accountant is a quite complex simulation, since it already supports the standard namelist.input input deck, it can be uploaded and running in the cloud in just a matter of minutes.  The following figure shows the full input parameter screen:</w:t>
-      </w:r>
-    </w:p>
-    <w:p>
-      <w:pPr>
+        <w:t xml:space="preserve">. Even though Mendel’s Accountant is a quite complex simulation, since it already supports the standard namelist.input input deck, it can be uploaded and running in the cloud in just a matter of minutes.  </w:t>
+      </w:r>
+      <w:r>
+        <w:t xml:space="preserve">Fig. 7 </w:t>
+      </w:r>
+      <w:r>
+        <w:t xml:space="preserve">shows </w:t>
+      </w:r>
+      <w:r>
+        <w:t>the full input parameter screen.</w:t>
+      </w:r>
+    </w:p>
+    <w:p>
+      <w:pPr>
+        <w:ind w:firstLine="180"/>
         <w:jc w:val="both"/>
       </w:pPr>
+      <w:r>
+        <w:rPr>
+          <w:i/>
+        </w:rPr>
+        <w:t>Processing</w:t>
+      </w:r>
+      <w:r>
+        <w:t>.  Fig. 8 shows the console output of Mendel’s Accountant that is auto-updated via AJAX.</w:t>
+      </w:r>
+      <w:r>
+        <w:t xml:space="preserve"> </w:t>
+      </w:r>
+    </w:p>
+    <w:p>
+      <w:pPr>
+        <w:ind w:firstLine="180"/>
+        <w:jc w:val="both"/>
+      </w:pPr>
+      <w:r>
+        <w:rPr>
+          <w:i/>
+        </w:rPr>
+        <w:t>Post-processing</w:t>
+      </w:r>
+      <w:r>
+        <w:t>.  Once the run has finished and the data needs to be analyzed, clicking the plot button will given a list of pre-defined plots to plot, or can let the user define new plots.</w:t>
+      </w:r>
+      <w:r>
+        <w:t xml:space="preserve">  Data from multiple sources </w:t>
+      </w:r>
+      <w:r>
+        <w:t xml:space="preserve">can be attached to each plot. Fig. 9 show one of the plots generated using the Flot </w:t>
+      </w:r>
+      <w:r>
+        <w:t xml:space="preserve">library. </w:t>
+      </w:r>
     </w:p>
     <w:p>
       <w:pPr>
@@ -2993,38 +2965,7 @@
           <w:b w:val="0"/>
           <w:color w:val="auto"/>
         </w:rPr>
-        <w:t xml:space="preserve"> Input parameter </w:t>
-      </w:r>
-      <w:proofErr w:type="gramStart"/>
-      <w:r>
-        <w:rPr>
-          <w:b w:val="0"/>
-          <w:color w:val="auto"/>
-        </w:rPr>
-        <w:t>screen</w:t>
-      </w:r>
-      <w:proofErr w:type="gramEnd"/>
-      <w:r>
-        <w:rPr>
-          <w:b w:val="0"/>
-          <w:color w:val="auto"/>
-        </w:rPr>
-        <w:t xml:space="preserve"> for Mendel’s Accountant</w:t>
-      </w:r>
-    </w:p>
-    <w:p>
-      <w:pPr>
-        <w:ind w:firstLine="202"/>
-        <w:jc w:val="both"/>
-      </w:pPr>
-      <w:r>
-        <w:rPr>
-          <w:i/>
-        </w:rPr>
-        <w:t>Processing</w:t>
-      </w:r>
-      <w:r>
-        <w:t>.  The following figure shows the console output of Mendel’s Accountant that is auto-updated via AJAX:</w:t>
+        <w:t xml:space="preserve"> Input parameter screen for Mendel’s Accountant</w:t>
       </w:r>
     </w:p>
     <w:p>
@@ -3117,168 +3058,6 @@
     </w:p>
     <w:p>
       <w:pPr>
-        <w:tabs>
-          <w:tab w:val="left" w:pos="4320"/>
-        </w:tabs>
-        <w:jc w:val="both"/>
-      </w:pPr>
-      <w:r>
-        <w:rPr>
-          <w:i/>
-        </w:rPr>
-        <w:t>Post-processing</w:t>
-      </w:r>
-      <w:r>
-        <w:t>.  Once the run has finished and the data needs to be analyzed, clicking the plot button will given a list of pre-defined plots to plot, or can let the user define new plots:</w:t>
-      </w:r>
-    </w:p>
-    <w:p>
-      <w:pPr>
-        <w:tabs>
-          <w:tab w:val="left" w:pos="4320"/>
-        </w:tabs>
-        <w:jc w:val="both"/>
-      </w:pPr>
-    </w:p>
-    <w:p>
-      <w:pPr>
-        <w:keepNext/>
-        <w:jc w:val="center"/>
-      </w:pPr>
-      <w:r>
-        <w:rPr>
-          <w:b/>
-          <w:noProof/>
-        </w:rPr>
-        <w:drawing>
-          <wp:inline distT="0" distB="0" distL="0" distR="0" wp14:anchorId="515127B9" wp14:editId="316DC28B">
-            <wp:extent cx="2806700" cy="1955212"/>
-            <wp:effectExtent l="50800" t="50800" r="114300" b="127635"/>
-            <wp:docPr id="18" name="Picture 13"/>
-            <wp:cNvGraphicFramePr>
-              <a:graphicFrameLocks xmlns:a="http://schemas.openxmlformats.org/drawingml/2006/main" noChangeAspect="1"/>
-            </wp:cNvGraphicFramePr>
-            <a:graphic xmlns:a="http://schemas.openxmlformats.org/drawingml/2006/main">
-              <a:graphicData uri="http://schemas.openxmlformats.org/drawingml/2006/picture">
-                <pic:pic xmlns:pic="http://schemas.openxmlformats.org/drawingml/2006/picture">
-                  <pic:nvPicPr>
-                    <pic:cNvPr id="1" name="Picture 13"/>
-                    <pic:cNvPicPr>
-                      <a:picLocks noChangeAspect="1" noChangeArrowheads="1"/>
-                    </pic:cNvPicPr>
-                  </pic:nvPicPr>
-                  <pic:blipFill>
-                    <a:blip r:embed="rId17">
-                      <a:extLst>
-                        <a:ext uri="{28A0092B-C50C-407E-A947-70E740481C1C}">
-                          <a14:useLocalDpi xmlns:a14="http://schemas.microsoft.com/office/drawing/2010/main" val="0"/>
-                        </a:ext>
-                      </a:extLst>
-                    </a:blip>
-                    <a:srcRect/>
-                    <a:stretch>
-                      <a:fillRect/>
-                    </a:stretch>
-                  </pic:blipFill>
-                  <pic:spPr bwMode="auto">
-                    <a:xfrm>
-                      <a:off x="0" y="0"/>
-                      <a:ext cx="2806988" cy="1955412"/>
-                    </a:xfrm>
-                    <a:prstGeom prst="rect">
-                      <a:avLst/>
-                    </a:prstGeom>
-                    <a:noFill/>
-                    <a:ln>
-                      <a:solidFill>
-                        <a:schemeClr val="bg1">
-                          <a:lumMod val="75000"/>
-                        </a:schemeClr>
-                      </a:solidFill>
-                    </a:ln>
-                    <a:effectLst>
-                      <a:outerShdw blurRad="50800" dist="38100" dir="2700000" algn="tl" rotWithShape="0">
-                        <a:srgbClr val="000000">
-                          <a:alpha val="43000"/>
-                        </a:srgbClr>
-                      </a:outerShdw>
-                    </a:effectLst>
-                  </pic:spPr>
-                </pic:pic>
-              </a:graphicData>
-            </a:graphic>
-          </wp:inline>
-        </w:drawing>
-      </w:r>
-    </w:p>
-    <w:p>
-      <w:pPr>
-        <w:pStyle w:val="Caption"/>
-        <w:jc w:val="center"/>
-        <w:rPr>
-          <w:b w:val="0"/>
-          <w:color w:val="auto"/>
-        </w:rPr>
-      </w:pPr>
-      <w:r>
-        <w:rPr>
-          <w:b w:val="0"/>
-          <w:color w:val="auto"/>
-        </w:rPr>
-        <w:t>Fig</w:t>
-      </w:r>
-      <w:r>
-        <w:rPr>
-          <w:b w:val="0"/>
-          <w:color w:val="auto"/>
-        </w:rPr>
-        <w:t xml:space="preserve"> 9</w:t>
-      </w:r>
-      <w:r>
-        <w:rPr>
-          <w:b w:val="0"/>
-          <w:color w:val="auto"/>
-        </w:rPr>
-        <w:t xml:space="preserve"> Plot configuration screen</w:t>
-      </w:r>
-    </w:p>
-    <w:p>
-      <w:pPr>
-        <w:jc w:val="both"/>
-      </w:pPr>
-      <w:r>
-        <w:t>The following figure</w:t>
-      </w:r>
-      <w:r>
-        <w:t xml:space="preserve"> show </w:t>
-      </w:r>
-      <w:r>
-        <w:t>one</w:t>
-      </w:r>
-      <w:r>
-        <w:t xml:space="preserve"> of the plots generated using the Flot jQuery </w:t>
-      </w:r>
-      <w:proofErr w:type="gramStart"/>
-      <w:r>
-        <w:t>library</w:t>
-      </w:r>
-      <w:r>
-        <w:t xml:space="preserve"> which</w:t>
-      </w:r>
-      <w:proofErr w:type="gramEnd"/>
-      <w:r>
-        <w:t xml:space="preserve"> shows an example of a bar chart in SciPaaS</w:t>
-      </w:r>
-      <w:r>
-        <w:t xml:space="preserve">. As an example, clicking the plot button will generate </w:t>
-      </w:r>
-      <w:r>
-        <w:lastRenderedPageBreak/>
-        <w:t>the following fitness history and mutation accumulation figures respectively.</w:t>
-      </w:r>
-    </w:p>
-    <w:p>
-      <w:pPr>
         <w:keepNext/>
         <w:jc w:val="both"/>
       </w:pPr>
@@ -3287,7 +3066,7 @@
           <w:noProof/>
         </w:rPr>
         <w:drawing>
-          <wp:inline distT="0" distB="0" distL="0" distR="0" wp14:anchorId="0C7B2FAB" wp14:editId="34FE5783">
+          <wp:inline distT="0" distB="0" distL="0" distR="0" wp14:anchorId="33508E12" wp14:editId="3467083B">
             <wp:extent cx="3200400" cy="2581965"/>
             <wp:effectExtent l="25400" t="25400" r="25400" b="34290"/>
             <wp:docPr id="104" name="Picture 3"/>
@@ -3304,7 +3083,7 @@
                     </pic:cNvPicPr>
                   </pic:nvPicPr>
                   <pic:blipFill>
-                    <a:blip r:embed="rId18">
+                    <a:blip r:embed="rId17">
                       <a:extLst>
                         <a:ext uri="{28A0092B-C50C-407E-A947-70E740481C1C}">
                           <a14:useLocalDpi xmlns:a14="http://schemas.microsoft.com/office/drawing/2010/main" val="0"/>
@@ -3361,14 +3140,28 @@
           <w:b w:val="0"/>
           <w:color w:val="auto"/>
         </w:rPr>
-        <w:t xml:space="preserve"> 10</w:t>
+        <w:t xml:space="preserve"> 9 Sample output plot of Mendel’s Accountant showing </w:t>
       </w:r>
       <w:r>
         <w:rPr>
           <w:b w:val="0"/>
           <w:color w:val="auto"/>
         </w:rPr>
-        <w:t xml:space="preserve"> Sample output plot of Mendel’s Accountant showing fitness history</w:t>
+        <w:t xml:space="preserve">a log-scale </w:t>
+      </w:r>
+      <w:r>
+        <w:rPr>
+          <w:b w:val="0"/>
+          <w:color w:val="auto"/>
+        </w:rPr>
+        <w:t xml:space="preserve">distribution of </w:t>
+      </w:r>
+      <w:r>
+        <w:rPr>
+          <w:b w:val="0"/>
+          <w:color w:val="auto"/>
+        </w:rPr>
+        <w:t>accumulated deleterious mutations</w:t>
       </w:r>
     </w:p>
     <w:p>
@@ -3454,6 +3247,7 @@
           <w:sz w:val="20"/>
           <w:szCs w:val="20"/>
         </w:rPr>
+        <w:lastRenderedPageBreak/>
         <w:t>Run SciPaaS on an Infrastructure-as-a-Service machine (e.g. EC2 instance on Amazon Web Services or Google Compute Engine, etc.)</w:t>
       </w:r>
       <w:r>
@@ -3518,7 +3312,15 @@
         <w:jc w:val="both"/>
       </w:pPr>
       <w:r>
-        <w:t>The authors have tested SciPaaS both on each of these options except the last option.  We have recently developed a cloud test platform using a LEAP cloud stack (Linux, Eucalyptus, AppScale, and Python) in order to test running SciPaaS on top of a generic Platform-as-a-Service solution such as AppScale.</w:t>
+        <w:t xml:space="preserve">The authors have tested SciPaaS both on each of these options except the last option.  We have recently developed a cloud test platform using a LEAP cloud stack (Linux, Eucalyptus, AppScale, and Python) in order to test running </w:t>
+      </w:r>
+    </w:p>
+    <w:p>
+      <w:pPr>
+        <w:jc w:val="both"/>
+      </w:pPr>
+      <w:r>
+        <w:t>SciPaaS on top of a generic Platform-as-a-Service solution such as AppScale.</w:t>
       </w:r>
     </w:p>
     <w:p>
@@ -3553,11 +3355,7 @@
         <w:pStyle w:val="Text"/>
       </w:pPr>
       <w:r>
-        <w:t xml:space="preserve">An unintended benefit of this type of platform solution to </w:t>
-      </w:r>
-      <w:r>
-        <w:lastRenderedPageBreak/>
-        <w:t xml:space="preserve">web-based simulations is that it also </w:t>
+        <w:t xml:space="preserve">An unintended benefit of this type of platform solution to web-based simulations is that it also </w:t>
       </w:r>
       <w:r>
         <w:rPr>
@@ -3855,6 +3653,7 @@
           <w:sz w:val="16"/>
           <w:szCs w:val="16"/>
         </w:rPr>
+        <w:lastRenderedPageBreak/>
         <w:t xml:space="preserve">Fishwick, P.A. Web-Based Simulation: Some Personal Observations.  </w:t>
       </w:r>
       <w:r>
@@ -3925,23 +3724,7 @@
           <w:sz w:val="16"/>
           <w:szCs w:val="16"/>
         </w:rPr>
-        <w:t xml:space="preserve">Buss, A. and Stork, K. Discrete Event Simulation and </w:t>
-      </w:r>
-      <w:proofErr w:type="gramStart"/>
-      <w:r>
-        <w:rPr>
-          <w:sz w:val="16"/>
-          <w:szCs w:val="16"/>
-        </w:rPr>
-        <w:t>World-Wide</w:t>
-      </w:r>
-      <w:proofErr w:type="gramEnd"/>
-      <w:r>
-        <w:rPr>
-          <w:sz w:val="16"/>
-          <w:szCs w:val="16"/>
-        </w:rPr>
-        <w:t xml:space="preserve"> Web Using Java. </w:t>
+        <w:t xml:space="preserve">Buss, A. and Stork, K. Discrete Event Simulation and World-Wide Web Using Java. </w:t>
       </w:r>
       <w:r>
         <w:rPr>
@@ -4062,7 +3845,7 @@
         </w:rPr>
         <w:t xml:space="preserve">Hu, C., Xu, C., Fan, G., Li, H., Song, D. “A Simulation Model Design Method for Cloud-Based Simulation Environment.  Advances in Mechanical Engineering, </w:t>
       </w:r>
-      <w:hyperlink r:id="rId19" w:history="1">
+      <w:hyperlink r:id="rId18" w:history="1">
         <w:r>
           <w:rPr>
             <w:rStyle w:val="Hyperlink"/>
@@ -4132,23 +3915,7 @@
           <w:sz w:val="16"/>
           <w:szCs w:val="16"/>
         </w:rPr>
-        <w:t>(2)</w:t>
-      </w:r>
-      <w:proofErr w:type="gramStart"/>
-      <w:r>
-        <w:rPr>
-          <w:sz w:val="16"/>
-          <w:szCs w:val="16"/>
-        </w:rPr>
-        <w:t>:48</w:t>
-      </w:r>
-      <w:proofErr w:type="gramEnd"/>
-      <w:r>
-        <w:rPr>
-          <w:sz w:val="16"/>
-          <w:szCs w:val="16"/>
-        </w:rPr>
-        <w:t>-52 (2010).</w:t>
+        <w:t>(2):48-52 (2010).</w:t>
       </w:r>
     </w:p>
     <w:p>
@@ -4368,23 +4135,7 @@
           <w:sz w:val="16"/>
           <w:szCs w:val="16"/>
         </w:rPr>
-        <w:t xml:space="preserve">John C. Sanford and Chase W. Nelson (2012). The Next Step in Understanding Population Dynamics: Comprehensive Numerical Simulation, Studies in Population Genetics, Dr. M. </w:t>
-      </w:r>
-      <w:proofErr w:type="gramStart"/>
-      <w:r>
-        <w:rPr>
-          <w:sz w:val="16"/>
-          <w:szCs w:val="16"/>
-        </w:rPr>
-        <w:t>Carmen  Fusté</w:t>
-      </w:r>
-      <w:proofErr w:type="gramEnd"/>
-      <w:r>
-        <w:rPr>
-          <w:sz w:val="16"/>
-          <w:szCs w:val="16"/>
-        </w:rPr>
-        <w:t xml:space="preserve"> (Ed.), ISBN: 978-953-51-0588</w:t>
+        <w:t>John C. Sanford and Chase W. Nelson (2012). The Next Step in Understanding Population Dynamics: Comprehensive Numerical Simulation, Studies in Population Genetics, Dr. M. Carmen  Fusté (Ed.), ISBN: 978-953-51-0588</w:t>
       </w:r>
       <w:r>
         <w:rPr>
@@ -4405,9 +4156,9 @@
       </w:pPr>
     </w:p>
     <w:sectPr>
-      <w:headerReference w:type="default" r:id="rId20"/>
-      <w:footerReference w:type="even" r:id="rId21"/>
-      <w:footerReference w:type="default" r:id="rId22"/>
+      <w:headerReference w:type="default" r:id="rId19"/>
+      <w:footerReference w:type="even" r:id="rId20"/>
+      <w:footerReference w:type="default" r:id="rId21"/>
       <w:pgSz w:w="12240" w:h="15840" w:code="1"/>
       <w:pgMar w:top="1008" w:right="936" w:bottom="1008" w:left="936" w:header="432" w:footer="432" w:gutter="0"/>
       <w:cols w:num="2" w:space="288"/>
@@ -7273,7 +7024,7 @@
 </file>
 
 <file path=customXml/itemProps1.xml><?xml version="1.0" encoding="utf-8"?>
-<ds:datastoreItem xmlns:ds="http://schemas.openxmlformats.org/officeDocument/2006/customXml" ds:itemID="{A0302CE5-EA32-6043-BAE7-553438626A39}">
+<ds:datastoreItem xmlns:ds="http://schemas.openxmlformats.org/officeDocument/2006/customXml" ds:itemID="{1B7647D7-3DA9-C142-B1A3-1FE87A369686}">
   <ds:schemaRefs>
     <ds:schemaRef ds:uri="http://schemas.openxmlformats.org/officeDocument/2006/bibliography"/>
   </ds:schemaRefs>

</xml_diff>

<commit_message>
add setup.py but not working completely yet
</commit_message>
<xml_diff>
--- a/docs/SciPaaS.docx
+++ b/docs/SciPaaS.docx
@@ -16,7 +16,6 @@
           <w:szCs w:val="48"/>
         </w:rPr>
       </w:pPr>
-      <w:proofErr w:type="spellStart"/>
       <w:r>
         <w:rPr>
           <w:kern w:val="28"/>
@@ -41,7 +40,6 @@
         </w:rPr>
         <w:t>aS</w:t>
       </w:r>
-      <w:proofErr w:type="spellEnd"/>
       <w:r>
         <w:rPr>
           <w:kern w:val="28"/>
@@ -159,47 +157,25 @@
         </w:rPr>
         <w:t xml:space="preserve"> </w:t>
       </w:r>
-      <w:proofErr w:type="spellStart"/>
       <w:r>
         <w:rPr>
           <w:b w:val="0"/>
         </w:rPr>
-        <w:t>SciPaaS</w:t>
-      </w:r>
-      <w:proofErr w:type="spellEnd"/>
+        <w:t xml:space="preserve">SciPaaS is a prototype development of an execution platform/middleware designed to make it easy for scientists to rapidly deploy their scientific applications (apps) to the cloud.  It provides all the necessary infrastructure for running typical IXP (Input-eXecute-Plot) style apps, including: a web interface, post-processing and plotting capabilities, job scheduling, real-time monitoring of running jobs, and even a file/case manager.   In this paper, first the system architecture is described and then is demonstrated </w:t>
+      </w:r>
       <w:r>
         <w:rPr>
           <w:b w:val="0"/>
         </w:rPr>
-        <w:t xml:space="preserve"> is a prototype development of an execution platform/middleware designed to make it easy for scientists to rapidly deploy their scientific applications (apps) to the cloud.  It provides all the necessary infrastructure for running typical IXP (Input-</w:t>
-      </w:r>
-      <w:proofErr w:type="spellStart"/>
+        <w:t>on an Amazon EC2 instance for</w:t>
+      </w:r>
+      <w:bookmarkStart w:id="0" w:name="_GoBack"/>
+      <w:bookmarkEnd w:id="0"/>
       <w:r>
         <w:rPr>
           <w:b w:val="0"/>
         </w:rPr>
-        <w:t>eXecute</w:t>
-      </w:r>
-      <w:proofErr w:type="spellEnd"/>
-      <w:r>
-        <w:rPr>
-          <w:b w:val="0"/>
-        </w:rPr>
-        <w:t xml:space="preserve">-Plot) style apps, including: a web interface, post-processing and plotting capabilities, job scheduling, real-time monitoring of running jobs, and even a file/case manager.   In this paper, first the system architecture is described and then is demonstrated for a two scientific applications: (1) a simple finite-difference solver of the </w:t>
-      </w:r>
-      <w:proofErr w:type="spellStart"/>
-      <w:r>
-        <w:rPr>
-          <w:b w:val="0"/>
-        </w:rPr>
-        <w:t>inviscid</w:t>
-      </w:r>
-      <w:proofErr w:type="spellEnd"/>
-      <w:r>
-        <w:rPr>
-          <w:b w:val="0"/>
-        </w:rPr>
-        <w:t xml:space="preserve"> Burger’s equation, and (2) </w:t>
+        <w:t xml:space="preserve"> two scientific applications: (1) a simple finite-difference solver of the inviscid Burger’s equation, and (2) </w:t>
       </w:r>
       <w:r>
         <w:rPr>
@@ -225,7 +201,7 @@
           <w:szCs w:val="20"/>
         </w:rPr>
       </w:pPr>
-      <w:bookmarkStart w:id="0" w:name="PointTmp"/>
+      <w:bookmarkStart w:id="1" w:name="PointTmp"/>
       <w:r>
         <w:rPr>
           <w:i/>
@@ -288,42 +264,28 @@
         <w:rPr>
           <w:b w:val="0"/>
         </w:rPr>
-        <w:t xml:space="preserve"> (</w:t>
-      </w:r>
-      <w:proofErr w:type="spellStart"/>
+        <w:t xml:space="preserve"> (PaaS)</w:t>
+      </w:r>
       <w:r>
         <w:rPr>
           <w:b w:val="0"/>
         </w:rPr>
-        <w:t>PaaS</w:t>
-      </w:r>
-      <w:proofErr w:type="spellEnd"/>
+        <w:t>, rapid application development</w:t>
+      </w:r>
       <w:r>
         <w:rPr>
           <w:b w:val="0"/>
         </w:rPr>
-        <w:t>)</w:t>
+        <w:t xml:space="preserve"> (RAD)</w:t>
       </w:r>
       <w:r>
         <w:rPr>
           <w:b w:val="0"/>
         </w:rPr>
-        <w:t>, rapid application development</w:t>
-      </w:r>
-      <w:r>
-        <w:rPr>
-          <w:b w:val="0"/>
-        </w:rPr>
-        <w:t xml:space="preserve"> (RAD)</w:t>
-      </w:r>
-      <w:r>
-        <w:rPr>
-          <w:b w:val="0"/>
-        </w:rPr>
         <w:t>, population genetics</w:t>
       </w:r>
     </w:p>
-    <w:bookmarkEnd w:id="0"/>
+    <w:bookmarkEnd w:id="1"/>
     <w:p>
       <w:pPr>
         <w:pStyle w:val="Heading1"/>
@@ -426,39 +388,7 @@
         <w:t xml:space="preserve"> as shown in Fig. 1</w:t>
       </w:r>
       <w:r>
-        <w:t>: Infrastructure-as-a-Service (</w:t>
-      </w:r>
-      <w:proofErr w:type="spellStart"/>
-      <w:r>
-        <w:t>IaaS</w:t>
-      </w:r>
-      <w:proofErr w:type="spellEnd"/>
-      <w:r>
-        <w:t>), Platform-as-a- Service (</w:t>
-      </w:r>
-      <w:proofErr w:type="spellStart"/>
-      <w:r>
-        <w:t>PaaS</w:t>
-      </w:r>
-      <w:proofErr w:type="spellEnd"/>
-      <w:r>
-        <w:t>), and Software-as-a-Service (</w:t>
-      </w:r>
-      <w:proofErr w:type="spellStart"/>
-      <w:r>
-        <w:t>SaaS</w:t>
-      </w:r>
-      <w:proofErr w:type="spellEnd"/>
-      <w:r>
-        <w:t xml:space="preserve">).  </w:t>
-      </w:r>
-      <w:proofErr w:type="spellStart"/>
-      <w:r>
-        <w:t>IaaS</w:t>
-      </w:r>
-      <w:proofErr w:type="spellEnd"/>
-      <w:r>
-        <w:t xml:space="preserve"> providers</w:t>
+        <w:t>: Infrastructure-as-a-Service (IaaS), Platform-as-a- Service (PaaS), and Software-as-a-Service (SaaS).  IaaS providers</w:t>
       </w:r>
       <w:r>
         <w:t>,</w:t>
@@ -470,78 +400,22 @@
         <w:t>,</w:t>
       </w:r>
       <w:r>
-        <w:t xml:space="preserve"> provide an infrastructure for running virtual machine servers in the cloud.  </w:t>
-      </w:r>
-      <w:proofErr w:type="spellStart"/>
-      <w:r>
-        <w:t>PaaS</w:t>
-      </w:r>
-      <w:proofErr w:type="spellEnd"/>
-      <w:r>
-        <w:t xml:space="preserve"> </w:t>
+        <w:t xml:space="preserve"> provide an infrastructure for running virtual machine servers in the cloud.  PaaS </w:t>
       </w:r>
       <w:r>
         <w:t>providers</w:t>
       </w:r>
       <w:r>
-        <w:t xml:space="preserve"> such as Google App Engine (GAE), </w:t>
-      </w:r>
-      <w:proofErr w:type="spellStart"/>
-      <w:r>
-        <w:t>Heroku</w:t>
-      </w:r>
-      <w:proofErr w:type="spellEnd"/>
-      <w:r>
-        <w:t xml:space="preserve">, or Amazon Elastic Beanstalk provides a more simplified way of hosting web applications in the cloud without having to setup the infrastructure.  While </w:t>
-      </w:r>
-      <w:proofErr w:type="spellStart"/>
-      <w:r>
-        <w:t>PaaS</w:t>
-      </w:r>
-      <w:proofErr w:type="spellEnd"/>
-      <w:r>
-        <w:t xml:space="preserve"> makes migrating to the web simpler, </w:t>
-      </w:r>
-      <w:proofErr w:type="spellStart"/>
-      <w:r>
-        <w:t>PaaS</w:t>
-      </w:r>
-      <w:proofErr w:type="spellEnd"/>
-      <w:r>
-        <w:t xml:space="preserve"> services are more limiting than </w:t>
-      </w:r>
-      <w:proofErr w:type="spellStart"/>
-      <w:r>
-        <w:t>IaaS</w:t>
-      </w:r>
-      <w:proofErr w:type="spellEnd"/>
-      <w:r>
-        <w:t xml:space="preserve"> in that most of them only support a few languages (e.g. GAE only supports Python, Java, Go, and PHP).</w:t>
-      </w:r>
-      <w:r>
-        <w:t xml:space="preserve">  </w:t>
-      </w:r>
-      <w:proofErr w:type="spellStart"/>
-      <w:r>
-        <w:t>SaaS</w:t>
-      </w:r>
-      <w:proofErr w:type="spellEnd"/>
-      <w:r>
-        <w:t xml:space="preserve"> is software </w:t>
+        <w:t xml:space="preserve"> such as Google App Engine (GAE), Heroku, or Amazon Elastic Beanstalk provides a more simplified way of hosting web applications in the cloud without having to setup the infrastructure.  While PaaS makes migrating to the web simpler, PaaS services are more limiting than IaaS in that most of them only support a few languages (e.g. GAE only supports Python, Java, Go, and PHP).</w:t>
+      </w:r>
+      <w:r>
+        <w:t xml:space="preserve">  SaaS is software </w:t>
       </w:r>
       <w:r>
         <w:t>that is hosted by a</w:t>
       </w:r>
       <w:r>
-        <w:t xml:space="preserve"> </w:t>
-      </w:r>
-      <w:proofErr w:type="spellStart"/>
-      <w:r>
-        <w:t>PaaS</w:t>
-      </w:r>
-      <w:proofErr w:type="spellEnd"/>
-      <w:r>
-        <w:t xml:space="preserve">, and </w:t>
+        <w:t xml:space="preserve"> PaaS, and </w:t>
       </w:r>
       <w:r>
         <w:t xml:space="preserve">these </w:t>
@@ -570,31 +444,7 @@
         <w:t xml:space="preserve">powerful resource, </w:t>
       </w:r>
       <w:r>
-        <w:t>most scientists have little knowledge about the cloud, and much less about how to build a Software-as-as-Service (</w:t>
-      </w:r>
-      <w:proofErr w:type="spellStart"/>
-      <w:r>
-        <w:t>SaaS</w:t>
-      </w:r>
-      <w:proofErr w:type="spellEnd"/>
-      <w:r>
-        <w:t xml:space="preserve">).  The concept of </w:t>
-      </w:r>
-      <w:proofErr w:type="spellStart"/>
-      <w:r>
-        <w:t>SciPaaS</w:t>
-      </w:r>
-      <w:proofErr w:type="spellEnd"/>
-      <w:r>
-        <w:t xml:space="preserve"> is that a scientist could easily create a zip archive of their code containing just the binary executable and a sample input file, upload it to the cloud, and </w:t>
-      </w:r>
-      <w:proofErr w:type="spellStart"/>
-      <w:r>
-        <w:t>SciPaaS</w:t>
-      </w:r>
-      <w:proofErr w:type="spellEnd"/>
-      <w:r>
-        <w:t xml:space="preserve"> would manage all the cloud infrastructure for them, including the input interface, job scheduling, plotting, etc.  This allows the scientists to focus on developing software to solve the problem at hand, without having to worry about the added ove</w:t>
+        <w:t>most scientists have little knowledge about the cloud, and much less about how to build a Software-as-as-Service (SaaS).  The concept of SciPaaS is that a scientist could easily create a zip archive of their code containing just the binary executable and a sample input file, upload it to the cloud, and SciPaaS would manage all the cloud infrastructure for them, including the input interface, job scheduling, plotting, etc.  This allows the scientists to focus on developing software to solve the problem at hand, without having to worry about the added ove</w:t>
       </w:r>
       <w:r>
         <w:t xml:space="preserve">rhead of developing the </w:t>
@@ -761,7 +611,6 @@
         </w:rPr>
         <w:fldChar w:fldCharType="end"/>
       </w:r>
-      <w:proofErr w:type="gramStart"/>
       <w:r>
         <w:rPr>
           <w:b w:val="0"/>
@@ -774,15 +623,7 @@
           <w:b w:val="0"/>
           <w:color w:val="auto"/>
         </w:rPr>
-        <w:t>The</w:t>
-      </w:r>
-      <w:proofErr w:type="gramEnd"/>
-      <w:r>
-        <w:rPr>
-          <w:b w:val="0"/>
-          <w:color w:val="auto"/>
-        </w:rPr>
-        <w:t xml:space="preserve"> cloud computing pyramid</w:t>
+        <w:t>The cloud computing pyramid</w:t>
       </w:r>
     </w:p>
     <w:p>
@@ -790,7 +631,6 @@
         <w:pStyle w:val="Text"/>
         <w:ind w:firstLine="0"/>
       </w:pPr>
-      <w:proofErr w:type="gramStart"/>
       <w:r>
         <w:t>Byrne et al. [5</w:t>
       </w:r>
@@ -798,11 +638,7 @@
         <w:t>]</w:t>
       </w:r>
       <w:r>
-        <w:t>.</w:t>
-      </w:r>
-      <w:proofErr w:type="gramEnd"/>
-      <w:r>
-        <w:t xml:space="preserve">  In this review, the authors emphasize the development of web simulations in light of more recent prominence of technologies such as: Web 2.0 (including cloud computing), service-oriented architectures (SOA), and the Semantic Web.  They mention numerous different types of communications protocols such as using WSDL (web-service definition language) or Java remote method invocation (RMI).</w:t>
+        <w:t>.  In this review, the authors emphasize the development of web simulations in light of more recent prominence of technologies such as: Web 2.0 (including cloud computing), service-oriented architectures (SOA), and the Semantic Web.  They mention numerous different types of communications protocols such as using WSDL (web-service definition language) or Java remote method invocation (RMI).</w:t>
       </w:r>
     </w:p>
     <w:p>
@@ -819,37 +655,13 @@
         <w:t xml:space="preserve"> a computer cluster. Wu et al. [6]</w:t>
       </w:r>
       <w:r>
-        <w:t xml:space="preserve"> developed a scientific application framework based on </w:t>
-      </w:r>
-      <w:proofErr w:type="spellStart"/>
-      <w:r>
-        <w:t>OpenSo</w:t>
-      </w:r>
-      <w:r>
-        <w:t>cial</w:t>
-      </w:r>
-      <w:proofErr w:type="spellEnd"/>
-      <w:r>
-        <w:t xml:space="preserve"> gadgets.  Krishnan et al. [7]</w:t>
-      </w:r>
-      <w:r>
-        <w:t xml:space="preserve"> developed Opal2, a toolkit basically which can be used to wrap scientific applications and expose them as web services.   Opal2 also provides plugin integration with EC2 and </w:t>
-      </w:r>
-      <w:proofErr w:type="spellStart"/>
-      <w:r>
-        <w:t>Hadoop</w:t>
-      </w:r>
-      <w:proofErr w:type="spellEnd"/>
-      <w:r>
-        <w:t xml:space="preserve">.  Opal2 provides much of the backend infrastructure for running applications, but relies on other software such as </w:t>
-      </w:r>
-      <w:proofErr w:type="spellStart"/>
-      <w:r>
-        <w:t>Kepler</w:t>
-      </w:r>
-      <w:proofErr w:type="spellEnd"/>
-      <w:r>
-        <w:t xml:space="preserve"> for pre-processing, and other codes for post-processing.  </w:t>
+        <w:t xml:space="preserve"> developed a scientific application framework based on OpenSo</w:t>
+      </w:r>
+      <w:r>
+        <w:t>cial gadgets.  Krishnan et al. [7]</w:t>
+      </w:r>
+      <w:r>
+        <w:t xml:space="preserve"> developed Opal2, a toolkit basically which can be used to wrap scientific applications and expose them as web services.   Opal2 also provides plugin integration with EC2 and Hadoop.  Opal2 provides much of the backend infrastructure for running applications, but relies on other software such as Kepler for pre-processing, and other codes for post-processing.  </w:t>
       </w:r>
     </w:p>
     <w:p>
@@ -866,31 +678,7 @@
         <w:t xml:space="preserve">  </w:t>
       </w:r>
       <w:r>
-        <w:t xml:space="preserve">Hu et al. [8] compare four different modern methodologies (simulation model portability [SMP], </w:t>
-      </w:r>
-      <w:proofErr w:type="spellStart"/>
-      <w:r>
-        <w:t>MyExperiment</w:t>
-      </w:r>
-      <w:proofErr w:type="spellEnd"/>
-      <w:r>
-        <w:t xml:space="preserve">, </w:t>
-      </w:r>
-      <w:proofErr w:type="spellStart"/>
-      <w:r>
-        <w:t>NanoHub</w:t>
-      </w:r>
-      <w:proofErr w:type="spellEnd"/>
-      <w:r>
-        <w:t xml:space="preserve">, and </w:t>
-      </w:r>
-      <w:proofErr w:type="spellStart"/>
-      <w:r>
-        <w:t>RunMyCode</w:t>
-      </w:r>
-      <w:proofErr w:type="spellEnd"/>
-      <w:r>
-        <w:t>)</w:t>
+        <w:t>Hu et al. [8] compare four different modern methodologies (simulation model portability [SMP], MyExperiment, NanoHub, and RunMyCode)</w:t>
       </w:r>
       <w:r>
         <w:t>,</w:t>
@@ -904,24 +692,11 @@
         <w:pStyle w:val="Text"/>
       </w:pPr>
       <w:r>
-        <w:t xml:space="preserve">The concept of </w:t>
-      </w:r>
-      <w:proofErr w:type="spellStart"/>
-      <w:r>
-        <w:t>NanoHub</w:t>
-      </w:r>
-      <w:proofErr w:type="spellEnd"/>
-      <w:r>
-        <w:t>, a scientific hub for web-based simu</w:t>
-      </w:r>
-      <w:r>
-        <w:t xml:space="preserve">lation for nanotechnology, is based on the </w:t>
-      </w:r>
-      <w:proofErr w:type="spellStart"/>
-      <w:r>
-        <w:t>HUBZero</w:t>
-      </w:r>
-      <w:proofErr w:type="spellEnd"/>
+        <w:t>The concept of NanoHub, a scientific hub for web-based simu</w:t>
+      </w:r>
+      <w:r>
+        <w:t>lation for nanotechnology, is based on the HUBZero</w:t>
+      </w:r>
       <w:r>
         <w:t xml:space="preserve"> </w:t>
       </w:r>
@@ -936,15 +711,7 @@
         <w:t xml:space="preserve"> (in this case Linux, Apache, MySQL, PHP)</w:t>
       </w:r>
       <w:r>
-        <w:t xml:space="preserve"> approach for the website and content-management system (CMS), while using a Java-based toolkit called </w:t>
-      </w:r>
-      <w:proofErr w:type="spellStart"/>
-      <w:r>
-        <w:t>Rappture</w:t>
-      </w:r>
-      <w:proofErr w:type="spellEnd"/>
-      <w:r>
-        <w:t xml:space="preserve"> (Rapid Application Infrastructure)</w:t>
+        <w:t xml:space="preserve"> approach for the website and content-management system (CMS), while using a Java-based toolkit called Rappture (Rapid Application Infrastructure)</w:t>
       </w:r>
       <w:r>
         <w:t xml:space="preserve"> </w:t>
@@ -970,15 +737,7 @@
         <w:pStyle w:val="Text"/>
       </w:pPr>
       <w:r>
-        <w:t xml:space="preserve">Di </w:t>
-      </w:r>
-      <w:proofErr w:type="spellStart"/>
-      <w:r>
-        <w:t>Pierro</w:t>
-      </w:r>
-      <w:proofErr w:type="spellEnd"/>
-      <w:r>
-        <w:t xml:space="preserve"> [</w:t>
+        <w:t>Di Pierro [</w:t>
       </w:r>
       <w:r>
         <w:rPr>
@@ -991,15 +750,7 @@
         <w:t>] developed a python-based web framework called web2py.  He uses web2py to show a sample scientific computing application in which stores DNA strings and searches for similarities.</w:t>
       </w:r>
       <w:r>
-        <w:t xml:space="preserve">  One of the powerful features of web2py is that it uses in data access layer (DAL) such that many different types of database systems can be supported, including both relational and non-relational models.  In fact, </w:t>
-      </w:r>
-      <w:proofErr w:type="spellStart"/>
-      <w:r>
-        <w:t>SciPaaS</w:t>
-      </w:r>
-      <w:proofErr w:type="spellEnd"/>
-      <w:r>
-        <w:t xml:space="preserve"> uses the DAL from web2py.</w:t>
+        <w:t xml:space="preserve">  One of the powerful features of web2py is that it uses in data access layer (DAL) such that many different types of database systems can be supported, including both relational and non-relational models.  In fact, SciPaaS uses the DAL from web2py.</w:t>
       </w:r>
     </w:p>
     <w:p>
@@ -1017,43 +768,11 @@
         <w:t>1</w:t>
       </w:r>
       <w:r>
-        <w:t>] provide a detailed architecture for Cloud-based Simulation (</w:t>
-      </w:r>
-      <w:proofErr w:type="spellStart"/>
-      <w:r>
-        <w:t>csim</w:t>
-      </w:r>
-      <w:proofErr w:type="spellEnd"/>
-      <w:r>
-        <w:t xml:space="preserve">), where they define three key </w:t>
+        <w:t xml:space="preserve">] provide a detailed architecture for Cloud-based Simulation (csim), where they define three key </w:t>
       </w:r>
       <w:r>
         <w:lastRenderedPageBreak/>
-        <w:t>cloud services related to simulation in the cloud: Modeling as a Service (</w:t>
-      </w:r>
-      <w:proofErr w:type="spellStart"/>
-      <w:r>
-        <w:t>MaaS</w:t>
-      </w:r>
-      <w:proofErr w:type="spellEnd"/>
-      <w:r>
-        <w:t>), Execution as a Service (</w:t>
-      </w:r>
-      <w:proofErr w:type="spellStart"/>
-      <w:r>
-        <w:t>EaaS</w:t>
-      </w:r>
-      <w:proofErr w:type="spellEnd"/>
-      <w:r>
-        <w:t>), and Analysis as a Service (</w:t>
-      </w:r>
-      <w:proofErr w:type="spellStart"/>
-      <w:r>
-        <w:t>AaaS</w:t>
-      </w:r>
-      <w:proofErr w:type="spellEnd"/>
-      <w:r>
-        <w:t xml:space="preserve">).  Then they discuss more about more efficient ways of scheduling parallel and distributed applications (PADS) and then present four PADS job scheduling algorithms. </w:t>
+        <w:t xml:space="preserve">cloud services related to simulation in the cloud: Modeling as a Service (MaaS), Execution as a Service (EaaS), and Analysis as a Service (AaaS).  Then they discuss more about more efficient ways of scheduling parallel and distributed applications (PADS) and then present four PADS job scheduling algorithms. </w:t>
       </w:r>
     </w:p>
     <w:p>
@@ -1064,21 +783,8 @@
         <w:t>In this paper</w:t>
       </w:r>
       <w:r>
-        <w:t xml:space="preserve">, we propose similar goals as with </w:t>
-      </w:r>
-      <w:proofErr w:type="spellStart"/>
-      <w:r>
-        <w:t>HUBZero</w:t>
-      </w:r>
-      <w:proofErr w:type="spellEnd"/>
-      <w:r>
-        <w:t xml:space="preserve"> and </w:t>
-      </w:r>
-      <w:proofErr w:type="spellStart"/>
-      <w:r>
-        <w:t>Rappture</w:t>
-      </w:r>
-      <w:proofErr w:type="spellEnd"/>
+        <w:t>, we propose similar goals as with HUBZero and Rappture</w:t>
+      </w:r>
       <w:r>
         <w:t>.  However, the goal is to have no external dependencies other than Python, and as such can be quickly deployed on any platform</w:t>
       </w:r>
@@ -1219,59 +925,19 @@
         <w:pStyle w:val="Text"/>
       </w:pPr>
       <w:r>
-        <w:t xml:space="preserve">The concept for </w:t>
-      </w:r>
-      <w:proofErr w:type="spellStart"/>
-      <w:r>
-        <w:t>SciPaaS</w:t>
-      </w:r>
-      <w:proofErr w:type="spellEnd"/>
-      <w:r>
-        <w:t xml:space="preserve"> basically came out of developing a Scientific Software-as-a-Service (</w:t>
-      </w:r>
-      <w:proofErr w:type="spellStart"/>
-      <w:r>
-        <w:t>SaaS</w:t>
-      </w:r>
-      <w:proofErr w:type="spellEnd"/>
-      <w:r>
-        <w:t>) interface for a simulation engine called Mendel’s Accountant</w:t>
+        <w:t>The concept for SciPaaS basically came out of developing a Scientific Software-as-a-Service (SaaS) interface for a simulation engine called Mendel’s Accountant</w:t>
       </w:r>
       <w:r>
         <w:t xml:space="preserve"> [1]</w:t>
       </w:r>
       <w:r>
-        <w:t xml:space="preserve">.  Mendel’s Accountant is a </w:t>
-      </w:r>
-      <w:proofErr w:type="gramStart"/>
-      <w:r>
-        <w:t>biologically-realistic</w:t>
-      </w:r>
-      <w:proofErr w:type="gramEnd"/>
-      <w:r>
-        <w:t>, forward-time population genetics simulator which can be used for studying mutation accumulation dynamics in genomes.  During the development of this application a number of key ingredients required for general scientific applications were identified, which we have termed an IXP (Input-</w:t>
-      </w:r>
-      <w:proofErr w:type="spellStart"/>
-      <w:r>
-        <w:t>eXecute</w:t>
-      </w:r>
-      <w:proofErr w:type="spellEnd"/>
-      <w:r>
-        <w:t xml:space="preserve">-Plot) pattern as shown in </w:t>
+        <w:t xml:space="preserve">.  Mendel’s Accountant is a biologically-realistic, forward-time population genetics simulator which can be used for studying mutation accumulation dynamics in genomes.  During the development of this application a number of key ingredients required for general scientific applications were identified, which we have termed an IXP (Input-eXecute-Plot) pattern as shown in </w:t>
       </w:r>
       <w:r>
         <w:t>Fig.</w:t>
       </w:r>
       <w:r>
-        <w:t xml:space="preserve"> 1.  The concept for </w:t>
-      </w:r>
-      <w:proofErr w:type="spellStart"/>
-      <w:r>
-        <w:t>SciPaaS</w:t>
-      </w:r>
-      <w:proofErr w:type="spellEnd"/>
-      <w:r>
-        <w:t xml:space="preserve"> resulted from identifying the common reusable components in many IXP style software systems, such as:</w:t>
+        <w:t xml:space="preserve"> 1.  The concept for SciPaaS resulted from identifying the common reusable components in many IXP style software systems, such as:</w:t>
       </w:r>
     </w:p>
     <w:p>
@@ -1351,15 +1017,7 @@
         <w:pStyle w:val="Text"/>
       </w:pPr>
       <w:r>
-        <w:t xml:space="preserve">During the development of Mendel’s Accountant, third-party software was used to handle each of these components.  The problem with using third-party software was that it made it very difficult to setup the environment machine to run the simulation.  For example, one of the necessary components, a job scheduler, was implemented using </w:t>
-      </w:r>
-      <w:proofErr w:type="spellStart"/>
-      <w:r>
-        <w:t>OpenPBS</w:t>
-      </w:r>
-      <w:proofErr w:type="spellEnd"/>
-      <w:r>
-        <w:t xml:space="preserve"> (currently rebranded as “Torque”).  This one software alone can take quite some time to setup and also is non-trivial </w:t>
+        <w:t xml:space="preserve">During the development of Mendel’s Accountant, third-party software was used to handle each of these components.  The problem with using third-party software was that it made it very difficult to setup the environment machine to run the simulation.  For example, one of the necessary components, a job scheduler, was implemented using OpenPBS (currently rebranded as “Torque”).  This one software alone can take quite some time to setup and also is non-trivial </w:t>
       </w:r>
       <w:r>
         <w:t>to manage.</w:t>
@@ -1496,39 +1154,15 @@
           <w:b w:val="0"/>
           <w:color w:val="auto"/>
         </w:rPr>
-        <w:t>Many scientific applications fall under an Input-</w:t>
-      </w:r>
-      <w:proofErr w:type="spellStart"/>
-      <w:r>
-        <w:rPr>
-          <w:b w:val="0"/>
-          <w:color w:val="auto"/>
-        </w:rPr>
-        <w:t>eXecute</w:t>
-      </w:r>
-      <w:proofErr w:type="spellEnd"/>
-      <w:r>
-        <w:rPr>
-          <w:b w:val="0"/>
-          <w:color w:val="auto"/>
-        </w:rPr>
-        <w:t>-Plot (IXP) design pattern.</w:t>
-      </w:r>
-    </w:p>
-    <w:p>
-      <w:pPr>
-        <w:pStyle w:val="Text"/>
-      </w:pPr>
-      <w:r>
-        <w:t xml:space="preserve">Moreover, by considering a number of similar type software, some design goals were identified as follows.  </w:t>
-      </w:r>
-      <w:proofErr w:type="spellStart"/>
-      <w:r>
-        <w:t>SciPaaS</w:t>
-      </w:r>
-      <w:proofErr w:type="spellEnd"/>
-      <w:r>
-        <w:t xml:space="preserve"> should:</w:t>
+        <w:t>Many scientific applications fall under an Input-eXecute-Plot (IXP) design pattern.</w:t>
+      </w:r>
+    </w:p>
+    <w:p>
+      <w:pPr>
+        <w:pStyle w:val="Text"/>
+      </w:pPr>
+      <w:r>
+        <w:t>Moreover, by considering a number of similar type software, some design goals were identified as follows.  SciPaaS should:</w:t>
       </w:r>
     </w:p>
     <w:p>
@@ -1612,23 +1246,7 @@
         </w:numPr>
       </w:pPr>
       <w:r>
-        <w:t xml:space="preserve">Easily be deployed onto Amazon EC2, Google App Engine (GAE), Google Compute Engine (GCE), or </w:t>
-      </w:r>
-      <w:proofErr w:type="spellStart"/>
-      <w:r>
-        <w:t>RedHat</w:t>
-      </w:r>
-      <w:proofErr w:type="spellEnd"/>
-      <w:r>
-        <w:t xml:space="preserve"> </w:t>
-      </w:r>
-      <w:proofErr w:type="spellStart"/>
-      <w:r>
-        <w:t>OpenShift</w:t>
-      </w:r>
-      <w:proofErr w:type="spellEnd"/>
-      <w:r>
-        <w:t>.</w:t>
+        <w:t>Easily be deployed onto Amazon EC2, Google App Engine (GAE), Google Compute Engine (GCE), or RedHat OpenShift.</w:t>
       </w:r>
     </w:p>
     <w:p>
@@ -1672,31 +1290,7 @@
         </w:numPr>
       </w:pPr>
       <w:r>
-        <w:t xml:space="preserve">Deploy to free </w:t>
-      </w:r>
-      <w:proofErr w:type="spellStart"/>
-      <w:r>
-        <w:t>PaaS</w:t>
-      </w:r>
-      <w:proofErr w:type="spellEnd"/>
-      <w:r>
-        <w:t xml:space="preserve"> providers such as </w:t>
-      </w:r>
-      <w:proofErr w:type="spellStart"/>
-      <w:r>
-        <w:t>Heroku</w:t>
-      </w:r>
-      <w:proofErr w:type="spellEnd"/>
-      <w:r>
-        <w:t xml:space="preserve">, </w:t>
-      </w:r>
-      <w:proofErr w:type="spellStart"/>
-      <w:r>
-        <w:t>OpenShift</w:t>
-      </w:r>
-      <w:proofErr w:type="spellEnd"/>
-      <w:r>
-        <w:t>, Google App Engine (GAE), etc.</w:t>
+        <w:t>Deploy to free PaaS providers such as Heroku, OpenShift, Google App Engine (GAE), etc.</w:t>
       </w:r>
     </w:p>
     <w:p>
@@ -1719,70 +1313,20 @@
         <w:t>After considering a number of alternative languages, such as Java and Ruby, Python was chosen for three reasons: (1) it has one of the largest scientific computing communities</w:t>
       </w:r>
       <w:r>
-        <w:t xml:space="preserve">, which includes scientific computing libraries such as </w:t>
-      </w:r>
-      <w:proofErr w:type="spellStart"/>
-      <w:r>
-        <w:t>SciPy</w:t>
-      </w:r>
-      <w:proofErr w:type="spellEnd"/>
-      <w:r>
-        <w:t xml:space="preserve"> (scipy.org), </w:t>
-      </w:r>
-      <w:proofErr w:type="spellStart"/>
-      <w:r>
-        <w:t>NumPy</w:t>
-      </w:r>
-      <w:proofErr w:type="spellEnd"/>
-      <w:r>
-        <w:t xml:space="preserve"> (numpy.org), and </w:t>
-      </w:r>
-      <w:proofErr w:type="spellStart"/>
-      <w:r>
-        <w:t>Matplotlib</w:t>
-      </w:r>
-      <w:proofErr w:type="spellEnd"/>
-      <w:r>
-        <w:t xml:space="preserve"> (matplotlib.org)</w:t>
-      </w:r>
-      <w:r>
-        <w:t xml:space="preserve">, (2) there are numerous open-source python-based web application frameworks available, and (3) because many of the cloud </w:t>
-      </w:r>
-      <w:proofErr w:type="spellStart"/>
-      <w:r>
-        <w:t>PaaS</w:t>
-      </w:r>
-      <w:proofErr w:type="spellEnd"/>
-      <w:r>
-        <w:t xml:space="preserve"> providers support Python-based applications (e.g. Google App Engine and </w:t>
-      </w:r>
-      <w:proofErr w:type="spellStart"/>
-      <w:r>
-        <w:t>Heroku</w:t>
-      </w:r>
-      <w:proofErr w:type="spellEnd"/>
-      <w:r>
-        <w:t xml:space="preserve">).  Furthermore, in the design of </w:t>
-      </w:r>
-      <w:proofErr w:type="spellStart"/>
-      <w:r>
-        <w:t>SciPaaS</w:t>
-      </w:r>
-      <w:proofErr w:type="spellEnd"/>
-      <w:r>
-        <w:t xml:space="preserve">, a convention-over-configuration philosophy was implemented, such that a number of the files (i.e. the binary executable, the </w:t>
+        <w:t>, which includes scientific computing libraries such as SciPy (scipy.org), NumPy (numpy.org), and Matplotlib (matplotlib.org)</w:t>
+      </w:r>
+      <w:r>
+        <w:t xml:space="preserve">, (2) there are numerous open-source python-based web application frameworks available, and (3) because many of the cloud PaaS providers support Python-based applications (e.g. Google App Engine and Heroku).  Furthermore, in the design of SciPaaS, a convention-over-configuration philosophy was implemented, such that a number of the files (i.e. the binary executable, the </w:t>
       </w:r>
       <w:r>
         <w:t xml:space="preserve">default input deck filename, the name of the view template, etc.) all use the name </w:t>
       </w:r>
-      <w:proofErr w:type="spellStart"/>
       <w:r>
         <w:rPr>
           <w:rFonts w:ascii="Courier" w:hAnsi="Courier"/>
         </w:rPr>
         <w:t>appname</w:t>
       </w:r>
-      <w:proofErr w:type="spellEnd"/>
       <w:r>
         <w:t>.</w:t>
       </w:r>
@@ -1799,13 +1343,8 @@
       <w:pPr>
         <w:pStyle w:val="Text"/>
       </w:pPr>
-      <w:proofErr w:type="spellStart"/>
-      <w:r>
-        <w:t>SciPaaS</w:t>
-      </w:r>
-      <w:proofErr w:type="spellEnd"/>
-      <w:r>
-        <w:t xml:space="preserve"> features are demonstrated for a typical scientific application called Mendel’s Account, an advanced numerical simulation program for mode</w:t>
+      <w:r>
+        <w:t>SciPaaS features are demonstrated for a typical scientific application called Mendel’s Account, an advanced numerical simulation program for mode</w:t>
       </w:r>
       <w:r>
         <w:t>li</w:t>
@@ -1835,23 +1374,7 @@
         <w:pStyle w:val="Text"/>
       </w:pPr>
       <w:r>
-        <w:t xml:space="preserve">A </w:t>
-      </w:r>
-      <w:proofErr w:type="spellStart"/>
-      <w:r>
-        <w:t>zipfile</w:t>
-      </w:r>
-      <w:proofErr w:type="spellEnd"/>
-      <w:r>
-        <w:t xml:space="preserve"> containing a default input file and binary of the application is uploaded to </w:t>
-      </w:r>
-      <w:proofErr w:type="spellStart"/>
-      <w:r>
-        <w:t>SciPaaS</w:t>
-      </w:r>
-      <w:proofErr w:type="spellEnd"/>
-      <w:r>
-        <w:t>.  The upload process unzips the file to the appropriate locations, reads the default input deck, and then creates an HTML template file views folder named the same as the application.  The next section explains how the interface is generated from the input deck.</w:t>
+        <w:t>A zipfile containing a default input file and binary of the application is uploaded to SciPaaS.  The upload process unzips the file to the appropriate locations, reads the default input deck, and then creates an HTML template file views folder named the same as the application.  The next section explains how the interface is generated from the input deck.</w:t>
       </w:r>
     </w:p>
     <w:p>
@@ -1867,13 +1390,8 @@
       <w:pPr>
         <w:pStyle w:val="Text"/>
       </w:pPr>
-      <w:proofErr w:type="spellStart"/>
-      <w:r>
-        <w:t>SciPaaS</w:t>
-      </w:r>
-      <w:proofErr w:type="spellEnd"/>
-      <w:r>
-        <w:t xml:space="preserve"> can be used to automatically generate an HTML</w:t>
+      <w:r>
+        <w:t>SciPaaS can be used to automatically generate an HTML</w:t>
       </w:r>
       <w:r>
         <w:t xml:space="preserve"> interface given an input deck as shown in </w:t>
@@ -1908,14 +1426,12 @@
       <w:r>
         <w:t xml:space="preserve">: (1) </w:t>
       </w:r>
-      <w:proofErr w:type="spellStart"/>
       <w:r>
         <w:rPr>
           <w:i/>
         </w:rPr>
         <w:t>namelist</w:t>
       </w:r>
-      <w:proofErr w:type="spellEnd"/>
       <w:r>
         <w:t xml:space="preserve"> input decks which are typically used in Fortran 90 scientific applications (e.g. NCAR’s Weather Research and Forecasting [WRF] software), and (2) </w:t>
       </w:r>
@@ -1961,45 +1477,13 @@
         <w:pStyle w:val="Text"/>
       </w:pPr>
       <w:r>
-        <w:t xml:space="preserve">While the </w:t>
-      </w:r>
-      <w:proofErr w:type="spellStart"/>
-      <w:r>
-        <w:t>namelist</w:t>
-      </w:r>
-      <w:proofErr w:type="spellEnd"/>
-      <w:r>
-        <w:t xml:space="preserve"> reader/writer had to be custom written for </w:t>
-      </w:r>
-      <w:proofErr w:type="spellStart"/>
-      <w:r>
-        <w:t>SciPaaS</w:t>
-      </w:r>
-      <w:proofErr w:type="spellEnd"/>
-      <w:r>
-        <w:t xml:space="preserve">, the INI reader/writer makes use of Python’s built-in </w:t>
-      </w:r>
-      <w:proofErr w:type="spellStart"/>
-      <w:r>
-        <w:t>ConfigParser</w:t>
-      </w:r>
-      <w:proofErr w:type="spellEnd"/>
-      <w:r>
-        <w:t xml:space="preserve"> module.  In </w:t>
+        <w:t xml:space="preserve">While the namelist reader/writer had to be custom written for SciPaaS, the INI reader/writer makes use of Python’s built-in ConfigParser module.  In </w:t>
       </w:r>
       <w:r>
         <w:t>Fig.</w:t>
       </w:r>
       <w:r>
-        <w:t xml:space="preserve"> 2, we show a portion of the Mendel input deck, and then the HTML template file that </w:t>
-      </w:r>
-      <w:proofErr w:type="spellStart"/>
-      <w:r>
-        <w:t>SciPaaS</w:t>
-      </w:r>
-      <w:proofErr w:type="spellEnd"/>
-      <w:r>
-        <w:t xml:space="preserve"> automatically generates.</w:t>
+        <w:t xml:space="preserve"> 2, we show a portion of the Mendel input deck, and then the HTML template file that SciPaaS automatically generates.</w:t>
       </w:r>
     </w:p>
     <w:p>
@@ -2024,15 +1508,7 @@
         <w:pStyle w:val="Text"/>
       </w:pPr>
       <w:r>
-        <w:t xml:space="preserve">The core of </w:t>
-      </w:r>
-      <w:proofErr w:type="spellStart"/>
-      <w:r>
-        <w:t>SciPaaS</w:t>
-      </w:r>
-      <w:proofErr w:type="spellEnd"/>
-      <w:r>
-        <w:t xml:space="preserve"> is based on a micro-web framework called Bottle (</w:t>
+        <w:t>The core of SciPaaS is based on a micro-web framework called Bottle (</w:t>
       </w:r>
       <w:r>
         <w:t>bottlepy.org</w:t>
@@ -2041,16 +1517,11 @@
         <w:t>).  This was chosen over a full stack framework to keep the design simple with no external dependen</w:t>
       </w:r>
       <w:r>
-        <w:t xml:space="preserve">cies.  Bottle uses </w:t>
-      </w:r>
-      <w:proofErr w:type="gramStart"/>
-      <w:r>
-        <w:t>a</w:t>
+        <w:t>cies.  Bottle uses a</w:t>
       </w:r>
       <w:r>
         <w:t xml:space="preserve"> MVT (model-view-template) architecture</w:t>
       </w:r>
-      <w:proofErr w:type="gramEnd"/>
       <w:r>
         <w:t xml:space="preserve"> as shown in </w:t>
       </w:r>
@@ -2067,15 +1538,7 @@
         <w:t>outes to P</w:t>
       </w:r>
       <w:r>
-        <w:t xml:space="preserve">ython methods, but it also provides a simple, yet powerful </w:t>
-      </w:r>
-      <w:proofErr w:type="spellStart"/>
-      <w:r>
-        <w:t>templating</w:t>
-      </w:r>
-      <w:proofErr w:type="spellEnd"/>
-      <w:r>
-        <w:t xml:space="preserve"> system.  While Bottle is not a full stack framework, it is easily extended via many 3</w:t>
+        <w:t>ython methods, but it also provides a simple, yet powerful templating system.  While Bottle is not a full stack framework, it is easily extended via many 3</w:t>
       </w:r>
       <w:r>
         <w:rPr>
@@ -2100,13 +1563,8 @@
       <w:pPr>
         <w:pStyle w:val="Text"/>
       </w:pPr>
-      <w:proofErr w:type="spellStart"/>
-      <w:r>
-        <w:t>SciPaaS</w:t>
-      </w:r>
-      <w:proofErr w:type="spellEnd"/>
-      <w:r>
-        <w:t xml:space="preserve"> stores all information about users, apps, jobs, and plots in a database. </w:t>
+      <w:r>
+        <w:t xml:space="preserve">SciPaaS stores all information about users, apps, jobs, and plots in a database. </w:t>
       </w:r>
       <w:r>
         <w:t>A data access layer (DAL) from the web2py python web framework (dal.py) was implemented</w:t>
@@ -2130,40 +1588,16 @@
         <w:t>:</w:t>
       </w:r>
       <w:r>
-        <w:t xml:space="preserve"> SQLite, </w:t>
-      </w:r>
-      <w:proofErr w:type="spellStart"/>
-      <w:r>
-        <w:t>PostgreSQL</w:t>
-      </w:r>
-      <w:proofErr w:type="spellEnd"/>
-      <w:r>
-        <w:t xml:space="preserve">, MySQL, Oracle, MSSQL, </w:t>
+        <w:t xml:space="preserve"> SQLite, PostgreSQL, MySQL, Oracle, MSSQL, </w:t>
       </w:r>
       <w:r>
         <w:t xml:space="preserve">Google, </w:t>
       </w:r>
       <w:r>
-        <w:t xml:space="preserve">Firebird, DB2, Informix, Ingres, </w:t>
-      </w:r>
-      <w:proofErr w:type="spellStart"/>
-      <w:r>
-        <w:t>Cubrid</w:t>
-      </w:r>
-      <w:proofErr w:type="spellEnd"/>
-      <w:r>
-        <w:t>, Sybase, Terad</w:t>
-      </w:r>
-      <w:r>
-        <w:t xml:space="preserve">ata, SAPDB, </w:t>
-      </w:r>
-      <w:proofErr w:type="spellStart"/>
-      <w:r>
-        <w:t>MongoDB</w:t>
-      </w:r>
-      <w:proofErr w:type="spellEnd"/>
-      <w:r>
-        <w:t>, and IMAP</w:t>
+        <w:t>Firebird, DB2, Informix, Ingres, Cubrid, Sybase, Terad</w:t>
+      </w:r>
+      <w:r>
+        <w:t>ata, SAPDB, MongoDB, and IMAP</w:t>
       </w:r>
       <w:r>
         <w:t xml:space="preserve"> [1</w:t>
@@ -2202,27 +1636,14 @@
         <w:t xml:space="preserve"> 4</w:t>
       </w:r>
       <w:r>
-        <w:t xml:space="preserve"> shows the general system architecture of the </w:t>
-      </w:r>
-      <w:proofErr w:type="spellStart"/>
-      <w:r>
-        <w:t>SciPaaS</w:t>
-      </w:r>
-      <w:proofErr w:type="spellEnd"/>
-      <w:r>
-        <w:t xml:space="preserve"> web ap</w:t>
-      </w:r>
-      <w:r>
-        <w:t xml:space="preserve">plication framework, which uses </w:t>
-      </w:r>
-      <w:proofErr w:type="gramStart"/>
-      <w:r>
-        <w:t xml:space="preserve">a </w:t>
+        <w:t xml:space="preserve"> shows the general system architecture of the SciPaaS web ap</w:t>
+      </w:r>
+      <w:r>
+        <w:t xml:space="preserve">plication framework, which uses a </w:t>
       </w:r>
       <w:r>
         <w:t>Model</w:t>
       </w:r>
-      <w:proofErr w:type="gramEnd"/>
       <w:r>
         <w:t xml:space="preserve">-View-Template (MVT) architecture. Basically the model represents the interface to the database, and the views are essentially HTML </w:t>
       </w:r>
@@ -2239,57 +1660,19 @@
           <w:rFonts w:ascii="Courier" w:hAnsi="Courier"/>
         </w:rPr>
       </w:pPr>
-      <w:proofErr w:type="gramStart"/>
       <w:r>
         <w:rPr>
           <w:rFonts w:ascii="Courier" w:hAnsi="Courier"/>
         </w:rPr>
-        <w:t>return</w:t>
-      </w:r>
-      <w:proofErr w:type="gramEnd"/>
-      <w:r>
-        <w:rPr>
-          <w:rFonts w:ascii="Courier" w:hAnsi="Courier"/>
-        </w:rPr>
-        <w:t xml:space="preserve"> template('plot', </w:t>
-      </w:r>
-      <w:proofErr w:type="spellStart"/>
-      <w:r>
-        <w:rPr>
-          <w:rFonts w:ascii="Courier" w:hAnsi="Courier"/>
-        </w:rPr>
-        <w:t>params</w:t>
-      </w:r>
-      <w:proofErr w:type="spellEnd"/>
-      <w:r>
-        <w:rPr>
-          <w:rFonts w:ascii="Courier" w:hAnsi="Courier"/>
-        </w:rPr>
-        <w:t>)</w:t>
-      </w:r>
-    </w:p>
-    <w:p>
-      <w:pPr>
-        <w:pStyle w:val="Text"/>
-      </w:pPr>
-      <w:r>
-        <w:t xml:space="preserve">Here, plot refers to the </w:t>
-      </w:r>
-      <w:proofErr w:type="spellStart"/>
-      <w:r>
-        <w:t>plot.tpl</w:t>
-      </w:r>
-      <w:proofErr w:type="spellEnd"/>
-      <w:r>
-        <w:t xml:space="preserve"> file in the views folder and </w:t>
-      </w:r>
-      <w:proofErr w:type="spellStart"/>
-      <w:r>
-        <w:t>params</w:t>
-      </w:r>
-      <w:proofErr w:type="spellEnd"/>
-      <w:r>
-        <w:t xml:space="preserve"> contain a Python dictionary of some parameters about the app, the case to plot, and the user.</w:t>
+        <w:t>return template('plot', params)</w:t>
+      </w:r>
+    </w:p>
+    <w:p>
+      <w:pPr>
+        <w:pStyle w:val="Text"/>
+      </w:pPr>
+      <w:r>
+        <w:t>Here, plot refers to the plot.tpl file in the views folder and params contain a Python dictionary of some parameters about the app, the case to plot, and the user.</w:t>
       </w:r>
     </w:p>
     <w:p>
@@ -2307,15 +1690,7 @@
         <w:ind w:firstLine="0"/>
       </w:pPr>
       <w:r>
-        <w:t xml:space="preserve">There are several possible ways to spawn the simulation engine from within Python.  One option is to use the </w:t>
-      </w:r>
-      <w:proofErr w:type="spellStart"/>
-      <w:r>
-        <w:t>subprocess</w:t>
-      </w:r>
-      <w:proofErr w:type="spellEnd"/>
-      <w:r>
-        <w:t xml:space="preserve"> module, which supports either a call method or a </w:t>
+        <w:t xml:space="preserve">There are several possible ways to spawn the simulation engine from within Python.  One option is to use the subprocess module, which supports either a call method or a </w:t>
       </w:r>
       <w:r>
         <w:t xml:space="preserve">pipe.  Another method for spawning the engine is simply to </w:t>
@@ -2324,25 +1699,8 @@
         <w:t xml:space="preserve">use the system call from the OS </w:t>
       </w:r>
       <w:r>
-        <w:t xml:space="preserve">module.  The important point is that the job must be launched in the background so that </w:t>
-      </w:r>
-      <w:proofErr w:type="spellStart"/>
-      <w:r>
-        <w:t>SciPaaS</w:t>
-      </w:r>
-      <w:proofErr w:type="spellEnd"/>
-      <w:r>
-        <w:t xml:space="preserve"> can continue to handle requests.  The way this is handled is by spawning a new thread for every new job that is submitted. The standard output </w:t>
-      </w:r>
-      <w:proofErr w:type="spellStart"/>
-      <w:r>
-        <w:t>stdout</w:t>
-      </w:r>
-      <w:proofErr w:type="spellEnd"/>
-      <w:r>
-        <w:t xml:space="preserve"> of the simulation is redirected to the file </w:t>
-      </w:r>
-      <w:proofErr w:type="spellStart"/>
+        <w:t xml:space="preserve">module.  The important point is that the job must be launched in the background so that SciPaaS can continue to handle requests.  The way this is handled is by spawning a new thread for every new job that is submitted. The standard output stdout of the simulation is redirected to the file </w:t>
+      </w:r>
       <w:r>
         <w:rPr>
           <w:i/>
@@ -2350,19 +1708,7 @@
         <w:t>appname</w:t>
       </w:r>
       <w:r>
-        <w:t>.out</w:t>
-      </w:r>
-      <w:proofErr w:type="spellEnd"/>
-      <w:r>
-        <w:t xml:space="preserve"> (e.g. </w:t>
-      </w:r>
-      <w:proofErr w:type="spellStart"/>
-      <w:r>
-        <w:t>mendel.out</w:t>
-      </w:r>
-      <w:proofErr w:type="spellEnd"/>
-      <w:r>
-        <w:t xml:space="preserve"> in the current example).</w:t>
+        <w:t>.out (e.g. mendel.out in the current example).</w:t>
       </w:r>
     </w:p>
     <w:p>
@@ -2379,23 +1725,7 @@
         <w:pStyle w:val="Text"/>
       </w:pPr>
       <w:r>
-        <w:t xml:space="preserve">Each simulation run is assigned a universal unique identifier (UUID) using Python’s built-in </w:t>
-      </w:r>
-      <w:proofErr w:type="spellStart"/>
-      <w:r>
-        <w:t>uuid</w:t>
-      </w:r>
-      <w:proofErr w:type="spellEnd"/>
-      <w:r>
-        <w:t xml:space="preserve"> module.  It is important to have a way to identify each simulation run via </w:t>
-      </w:r>
-      <w:proofErr w:type="spellStart"/>
-      <w:r>
-        <w:t>SciPaaS</w:t>
-      </w:r>
-      <w:proofErr w:type="spellEnd"/>
-      <w:r>
-        <w:t xml:space="preserve"> for several reasons:</w:t>
+        <w:t>Each simulation run is assigned a universal unique identifier (UUID) using Python’s built-in uuid module.  It is important to have a way to identify each simulation run via SciPaaS for several reasons:</w:t>
       </w:r>
     </w:p>
     <w:p>
@@ -2431,47 +1761,7 @@
         </w:numPr>
       </w:pPr>
       <w:r>
-        <w:t xml:space="preserve">The files and output generated from each run is stored under the relative path </w:t>
-      </w:r>
-      <w:proofErr w:type="spellStart"/>
-      <w:r>
-        <w:t>user_data</w:t>
-      </w:r>
-      <w:proofErr w:type="spellEnd"/>
-      <w:r>
-        <w:t>/</w:t>
-      </w:r>
-      <w:proofErr w:type="spellStart"/>
-      <w:r>
-        <w:t>appname</w:t>
-      </w:r>
-      <w:proofErr w:type="spellEnd"/>
-      <w:r>
-        <w:t>/</w:t>
-      </w:r>
-      <w:proofErr w:type="spellStart"/>
-      <w:r>
-        <w:t>caseid</w:t>
-      </w:r>
-      <w:proofErr w:type="spellEnd"/>
-      <w:r>
-        <w:t xml:space="preserve"> (e.g. </w:t>
-      </w:r>
-      <w:proofErr w:type="spellStart"/>
-      <w:r>
-        <w:t>wes</w:t>
-      </w:r>
-      <w:proofErr w:type="spellEnd"/>
-      <w:r>
-        <w:t>/</w:t>
-      </w:r>
-      <w:proofErr w:type="spellStart"/>
-      <w:r>
-        <w:t>mendel</w:t>
-      </w:r>
-      <w:proofErr w:type="spellEnd"/>
-      <w:r>
-        <w:t>/c13dxg).</w:t>
+        <w:t>The files and output generated from each run is stored under the relative path user_data/appname/caseid (e.g. wes/mendel/c13dxg).</w:t>
       </w:r>
     </w:p>
     <w:p>
@@ -2489,37 +1779,13 @@
         <w:ind w:firstLine="180"/>
       </w:pPr>
       <w:r>
-        <w:t xml:space="preserve">Once the simulation has been launched, </w:t>
-      </w:r>
-      <w:proofErr w:type="spellStart"/>
-      <w:r>
-        <w:t>SciPaaS</w:t>
-      </w:r>
-      <w:proofErr w:type="spellEnd"/>
-      <w:r>
-        <w:t xml:space="preserve"> automatically redirects to the monitor view.  The monitor </w:t>
-      </w:r>
-      <w:proofErr w:type="gramStart"/>
-      <w:r>
-        <w:t xml:space="preserve">view </w:t>
+        <w:t xml:space="preserve">Once the simulation has been launched, SciPaaS automatically redirects to the monitor view.  The monitor view </w:t>
       </w:r>
       <w:r>
         <w:t xml:space="preserve"> </w:t>
       </w:r>
       <w:r>
-        <w:t>is</w:t>
-      </w:r>
-      <w:proofErr w:type="gramEnd"/>
-      <w:r>
-        <w:t xml:space="preserve"> essentially a </w:t>
-      </w:r>
-      <w:proofErr w:type="spellStart"/>
-      <w:r>
-        <w:t>jQuery</w:t>
-      </w:r>
-      <w:proofErr w:type="spellEnd"/>
-      <w:r>
-        <w:t xml:space="preserve"> AJAX call which repeatedly calls a method called tail, which retrieves the last 40 lines of the output file every second.  </w:t>
+        <w:t xml:space="preserve">is essentially a jQuery AJAX call which repeatedly calls a method called tail, which retrieves the last 40 lines of the output file every second.  </w:t>
       </w:r>
     </w:p>
     <w:p>
@@ -2535,75 +1801,14 @@
       <w:pPr>
         <w:pStyle w:val="Text"/>
       </w:pPr>
-      <w:proofErr w:type="spellStart"/>
-      <w:r>
-        <w:t>SciPaas</w:t>
-      </w:r>
-      <w:proofErr w:type="spellEnd"/>
-      <w:r>
-        <w:t xml:space="preserve"> offers two possibilities for plotting: (1) using a </w:t>
-      </w:r>
-      <w:proofErr w:type="spellStart"/>
-      <w:r>
-        <w:t>jQuery</w:t>
-      </w:r>
-      <w:proofErr w:type="spellEnd"/>
-      <w:r>
-        <w:t xml:space="preserve"> library called </w:t>
-      </w:r>
-      <w:proofErr w:type="spellStart"/>
-      <w:r>
-        <w:t>Flot</w:t>
-      </w:r>
-      <w:proofErr w:type="spellEnd"/>
-      <w:r>
-        <w:t xml:space="preserve">, and also (2) using the </w:t>
-      </w:r>
-      <w:proofErr w:type="spellStart"/>
-      <w:r>
-        <w:t>Matplotlib</w:t>
-      </w:r>
-      <w:proofErr w:type="spellEnd"/>
-      <w:r>
-        <w:t xml:space="preserve"> library to generate static PNG images. The advantage of using a JavaScript or </w:t>
-      </w:r>
-      <w:proofErr w:type="spellStart"/>
-      <w:r>
-        <w:t>jQuery</w:t>
-      </w:r>
-      <w:proofErr w:type="spellEnd"/>
-      <w:r>
-        <w:t xml:space="preserve"> library is that all the plotting work is offloaded onto the client, rather than putting the burden on the server, and also the user can dynamically interact with the plot (e.g. zooming).  The disadvantage of the JavaScript library is it supports only basic line, points, bar, and category charts,</w:t>
+      <w:r>
+        <w:t>SciPaas offers two possibilities for plotting: (1) using a jQuery library called Flot, and also (2) using the Matplotlib library to generate static PNG images. The advantage of using a JavaScript or jQuery library is that all the plotting work is offloaded onto the client, rather than putting the burden on the server, and also the user can dynamically interact with the plot (e.g. zooming).  The disadvantage of the JavaScript library is it supports only basic line, points, bar, and category charts,</w:t>
       </w:r>
       <w:r>
         <w:t xml:space="preserve"> </w:t>
       </w:r>
       <w:r>
-        <w:t xml:space="preserve">and was not specifically designed for scientific plotting (e.g. could not use it for a color contour plot).  However, </w:t>
-      </w:r>
-      <w:proofErr w:type="spellStart"/>
-      <w:r>
-        <w:t>Matplotlib</w:t>
-      </w:r>
-      <w:proofErr w:type="spellEnd"/>
-      <w:r>
-        <w:t xml:space="preserve"> was specifically designed for scientific plotting, and supports many different chart types, including color contours.  The primary disadvantage of using </w:t>
-      </w:r>
-      <w:proofErr w:type="spellStart"/>
-      <w:r>
-        <w:t>Matplotlib</w:t>
-      </w:r>
-      <w:proofErr w:type="spellEnd"/>
-      <w:r>
-        <w:t xml:space="preserve"> is that it requires installing about six additional third-party packages, whereas </w:t>
-      </w:r>
-      <w:proofErr w:type="spellStart"/>
-      <w:r>
-        <w:t>Flot</w:t>
-      </w:r>
-      <w:proofErr w:type="spellEnd"/>
-      <w:r>
-        <w:t xml:space="preserve"> does not require any additional software to be installed.</w:t>
+        <w:t>and was not specifically designed for scientific plotting (e.g. could not use it for a color contour plot).  However, Matplotlib was specifically designed for scientific plotting, and supports many different chart types, including color contours.  The primary disadvantage of using Matplotlib is that it requires installing about six additional third-party packages, whereas Flot does not require any additional software to be installed.</w:t>
       </w:r>
     </w:p>
     <w:p>
@@ -2690,39 +1895,7 @@
           <w:bCs/>
           <w:sz w:val="18"/>
         </w:rPr>
-        <w:t xml:space="preserve"> </w:t>
-      </w:r>
-      <w:proofErr w:type="spellStart"/>
-      <w:r>
-        <w:rPr>
-          <w:bCs/>
-          <w:sz w:val="18"/>
-        </w:rPr>
-        <w:t>SciPaaS</w:t>
-      </w:r>
-      <w:proofErr w:type="spellEnd"/>
-      <w:r>
-        <w:rPr>
-          <w:bCs/>
-          <w:sz w:val="18"/>
-        </w:rPr>
-        <w:t xml:space="preserve"> automatically converts </w:t>
-      </w:r>
-      <w:proofErr w:type="spellStart"/>
-      <w:r>
-        <w:rPr>
-          <w:bCs/>
-          <w:sz w:val="18"/>
-        </w:rPr>
-        <w:t>namelist</w:t>
-      </w:r>
-      <w:proofErr w:type="spellEnd"/>
-      <w:r>
-        <w:rPr>
-          <w:bCs/>
-          <w:sz w:val="18"/>
-        </w:rPr>
-        <w:t xml:space="preserve"> format input file to HTML form.</w:t>
+        <w:t xml:space="preserve"> SciPaaS automatically converts namelist format input file to HTML form.</w:t>
       </w:r>
     </w:p>
     <w:p>
@@ -2834,13 +2007,8 @@
         <w:pStyle w:val="Text"/>
         <w:ind w:firstLine="0"/>
       </w:pPr>
-      <w:proofErr w:type="gramStart"/>
-      <w:r>
-        <w:t>plot</w:t>
-      </w:r>
-      <w:proofErr w:type="gramEnd"/>
-      <w:r>
-        <w:t xml:space="preserve"> button, </w:t>
+      <w:r>
+        <w:t xml:space="preserve">plot button, </w:t>
       </w:r>
       <w:r>
         <w:t xml:space="preserve">the first defined plot will be displayed with options to show other possible plots.  </w:t>
@@ -2863,13 +2031,8 @@
           <w:sz w:val="18"/>
         </w:rPr>
       </w:pPr>
-      <w:proofErr w:type="spellStart"/>
-      <w:r>
-        <w:t>Flot</w:t>
-      </w:r>
-      <w:proofErr w:type="spellEnd"/>
-      <w:r>
-        <w:t xml:space="preserve"> is d</w:t>
+      <w:r>
+        <w:t>Flot is d</w:t>
       </w:r>
       <w:r>
         <w:t>escribe</w:t>
@@ -2878,15 +2041,7 @@
         <w:t>d</w:t>
       </w:r>
       <w:r>
-        <w:t xml:space="preserve"> as “a pure JavaScript plotting library for </w:t>
-      </w:r>
-      <w:proofErr w:type="spellStart"/>
-      <w:r>
-        <w:t>jQuery</w:t>
-      </w:r>
-      <w:proofErr w:type="spellEnd"/>
-      <w:r>
-        <w:t>, with a focus on simple usage, attractive looks and interactive features”</w:t>
+        <w:t xml:space="preserve"> as “a pure JavaScript plotting library for jQuery, with a focus on simple usage, attractive looks and interactive features”</w:t>
       </w:r>
       <w:r>
         <w:t xml:space="preserve"> (</w:t>
@@ -2895,23 +2050,7 @@
         <w:t>flotcharts.org)</w:t>
       </w:r>
       <w:r>
-        <w:t xml:space="preserve">.  In order to prepare the data for plotting, a plot class is defined within </w:t>
-      </w:r>
-      <w:proofErr w:type="spellStart"/>
-      <w:r>
-        <w:t>SciPaaS</w:t>
-      </w:r>
-      <w:proofErr w:type="spellEnd"/>
-      <w:r>
-        <w:t xml:space="preserve">.  This class contains a method called </w:t>
-      </w:r>
-      <w:proofErr w:type="spellStart"/>
-      <w:r>
-        <w:t>get_data</w:t>
-      </w:r>
-      <w:proofErr w:type="spellEnd"/>
-      <w:r>
-        <w:t xml:space="preserve">, which extracts the necessary data from the files, and returns it in JSON format.  </w:t>
+        <w:t xml:space="preserve">.  In order to prepare the data for plotting, a plot class is defined within SciPaaS.  This class contains a method called get_data, which extracts the necessary data from the files, and returns it in JSON format.  </w:t>
       </w:r>
     </w:p>
     <w:p>
@@ -2973,13 +2112,8 @@
         <w:t>The final featur</w:t>
       </w:r>
       <w:r>
-        <w:t xml:space="preserve">e of </w:t>
-      </w:r>
-      <w:proofErr w:type="spellStart"/>
-      <w:r>
-        <w:t>SciPaaS</w:t>
-      </w:r>
-      <w:proofErr w:type="spellEnd"/>
+        <w:t>e of SciPaaS</w:t>
+      </w:r>
       <w:r>
         <w:t xml:space="preserve"> is a</w:t>
       </w:r>
@@ -2996,15 +2130,7 @@
         <w:t xml:space="preserve">”, whereby users can share their results with one another.  </w:t>
       </w:r>
       <w:r>
-        <w:t xml:space="preserve">Since users have access to only their own cases, if they want to share results with others, they can write a comment in the jobs view and click “post to wall”, after which anyone will be able to see their case, comments, outputs, and even be able to run the same case in their own </w:t>
-      </w:r>
-      <w:proofErr w:type="spellStart"/>
-      <w:r>
-        <w:t>filespace</w:t>
-      </w:r>
-      <w:proofErr w:type="spellEnd"/>
-      <w:r>
-        <w:t>.</w:t>
+        <w:t>Since users have access to only their own cases, if they want to share results with others, they can write a comment in the jobs view and click “post to wall”, after which anyone will be able to see their case, comments, outputs, and even be able to run the same case in their own filespace.</w:t>
       </w:r>
     </w:p>
     <w:p>
@@ -3022,34 +2148,10 @@
         <w:jc w:val="both"/>
       </w:pPr>
       <w:r>
-        <w:t xml:space="preserve">Integration with the </w:t>
-      </w:r>
-      <w:proofErr w:type="spellStart"/>
-      <w:r>
-        <w:t>D</w:t>
-      </w:r>
-      <w:r>
-        <w:t>ocker</w:t>
-      </w:r>
-      <w:proofErr w:type="spellEnd"/>
-      <w:r>
-        <w:t xml:space="preserve"> container system is included in </w:t>
-      </w:r>
-      <w:proofErr w:type="spellStart"/>
-      <w:r>
-        <w:t>SciPaaS</w:t>
-      </w:r>
-      <w:proofErr w:type="spellEnd"/>
-      <w:r>
-        <w:t xml:space="preserve"> in an effort to make deployment of as simple as possible. </w:t>
-      </w:r>
-      <w:proofErr w:type="spellStart"/>
-      <w:r>
-        <w:t>Docker</w:t>
-      </w:r>
-      <w:proofErr w:type="spellEnd"/>
-      <w:r>
-        <w:t xml:space="preserve"> is a platform and API for application deployment that is supported by most major cloud providers including</w:t>
+        <w:t>Integration with the D</w:t>
+      </w:r>
+      <w:r>
+        <w:t>ocker container system is included in SciPaaS in an effort to make deployment of as simple as possible. Docker is a platform and API for application deployment that is supported by most major cloud providers including</w:t>
       </w:r>
       <w:r>
         <w:t xml:space="preserve"> </w:t>
@@ -3064,18 +2166,10 @@
         <w:t>. When the application finds itself in</w:t>
       </w:r>
       <w:r>
-        <w:t xml:space="preserve"> an environment with a working </w:t>
-      </w:r>
-      <w:proofErr w:type="spellStart"/>
-      <w:r>
-        <w:t>D</w:t>
-      </w:r>
-      <w:r>
-        <w:t>ocker</w:t>
-      </w:r>
-      <w:proofErr w:type="spellEnd"/>
-      <w:r>
-        <w:t xml:space="preserve"> client, it provides an interface to deploying new workers for scheduled jobs to run on. Additional interface is shown as part of the input screen, allowing the user to choose how many new worker contexts should be used. After use, workers are automatically stopped, making the deployment process simple enough for non-technical users.</w:t>
+        <w:t xml:space="preserve"> an environment with a working D</w:t>
+      </w:r>
+      <w:r>
+        <w:t>ocker client, it provides an interface to deploying new workers for scheduled jobs to run on. Additional interface is shown as part of the input screen, allowing the user to choose how many new worker contexts should be used. After use, workers are automatically stopped, making the deployment process simple enough for non-technical users.</w:t>
       </w:r>
     </w:p>
     <w:p>
@@ -3093,13 +2187,8 @@
       <w:pPr>
         <w:jc w:val="both"/>
       </w:pPr>
-      <w:proofErr w:type="spellStart"/>
-      <w:r>
-        <w:t>SciPaaS</w:t>
-      </w:r>
-      <w:proofErr w:type="spellEnd"/>
-      <w:r>
-        <w:t xml:space="preserve"> is exemplified using two different scientific software applications as follows:</w:t>
+      <w:r>
+        <w:t>SciPaaS is exemplified using two different scientific software applications as follows:</w:t>
       </w:r>
     </w:p>
     <w:p>
@@ -3131,25 +2220,7 @@
           <w:sz w:val="20"/>
           <w:szCs w:val="20"/>
         </w:rPr>
-        <w:t xml:space="preserve"> – a simple finite-difference solution to the </w:t>
-      </w:r>
-      <w:proofErr w:type="spellStart"/>
-      <w:r>
-        <w:rPr>
-          <w:rFonts w:ascii="Times New Roman" w:hAnsi="Times New Roman"/>
-          <w:sz w:val="20"/>
-          <w:szCs w:val="20"/>
-        </w:rPr>
-        <w:t>inviscid</w:t>
-      </w:r>
-      <w:proofErr w:type="spellEnd"/>
-      <w:r>
-        <w:rPr>
-          <w:rFonts w:ascii="Times New Roman" w:hAnsi="Times New Roman"/>
-          <w:sz w:val="20"/>
-          <w:szCs w:val="20"/>
-        </w:rPr>
-        <w:t xml:space="preserve"> Burger’s equation</w:t>
+        <w:t xml:space="preserve"> – a simple finite-difference solution to the inviscid Burger’s equation</w:t>
       </w:r>
     </w:p>
     <w:p>
@@ -3342,13 +2413,8 @@
       <w:pPr>
         <w:jc w:val="both"/>
       </w:pPr>
-      <w:proofErr w:type="gramStart"/>
-      <w:r>
-        <w:t>where</w:t>
-      </w:r>
-      <w:proofErr w:type="gramEnd"/>
-      <w:r>
-        <w:t xml:space="preserve"> </w:t>
+      <w:r>
+        <w:t xml:space="preserve">where </w:t>
       </w:r>
       <w:r>
         <w:rPr>
@@ -3595,23 +2661,7 @@
           <w:b w:val="0"/>
           <w:color w:val="auto"/>
         </w:rPr>
-        <w:t xml:space="preserve"> </w:t>
-      </w:r>
-      <w:proofErr w:type="gramStart"/>
-      <w:r>
-        <w:rPr>
-          <w:b w:val="0"/>
-          <w:color w:val="auto"/>
-        </w:rPr>
-        <w:t>An</w:t>
-      </w:r>
-      <w:proofErr w:type="gramEnd"/>
-      <w:r>
-        <w:rPr>
-          <w:b w:val="0"/>
-          <w:color w:val="auto"/>
-        </w:rPr>
-        <w:t xml:space="preserve"> example of the built-in job scheduler showing jobs in the queue, running and completed jobs</w:t>
+        <w:t xml:space="preserve"> An example of the built-in job scheduler showing jobs in the queue, running and completed jobs</w:t>
       </w:r>
     </w:p>
     <w:p>
@@ -3629,23 +2679,7 @@
         <w:jc w:val="both"/>
       </w:pPr>
       <w:r>
-        <w:t xml:space="preserve">Fortunately, with </w:t>
-      </w:r>
-      <w:proofErr w:type="spellStart"/>
-      <w:r>
-        <w:t>SciPaaS</w:t>
-      </w:r>
-      <w:proofErr w:type="spellEnd"/>
-      <w:r>
-        <w:t xml:space="preserve"> it only takes a few minutes to transform this console-based application into a web-based simulation.  To create the app in </w:t>
-      </w:r>
-      <w:proofErr w:type="spellStart"/>
-      <w:r>
-        <w:t>SciPaaS</w:t>
-      </w:r>
-      <w:proofErr w:type="spellEnd"/>
-      <w:r>
-        <w:t>, the user must do the following steps:</w:t>
+        <w:t>Fortunately, with SciPaaS it only takes a few minutes to transform this console-based application into a web-based simulation.  To create the app in SciPaaS, the user must do the following steps:</w:t>
       </w:r>
     </w:p>
     <w:p>
@@ -3663,43 +2697,7 @@
           <w:sz w:val="20"/>
           <w:szCs w:val="20"/>
         </w:rPr>
-        <w:t xml:space="preserve">The program must read an input file with the parameters.  If the input file is already in a standard format (such as </w:t>
-      </w:r>
-      <w:proofErr w:type="spellStart"/>
-      <w:r>
-        <w:rPr>
-          <w:rFonts w:ascii="Times New Roman" w:hAnsi="Times New Roman"/>
-          <w:sz w:val="20"/>
-          <w:szCs w:val="20"/>
-        </w:rPr>
-        <w:t>namelist.input</w:t>
-      </w:r>
-      <w:proofErr w:type="spellEnd"/>
-      <w:r>
-        <w:rPr>
-          <w:rFonts w:ascii="Times New Roman" w:hAnsi="Times New Roman"/>
-          <w:sz w:val="20"/>
-          <w:szCs w:val="20"/>
-        </w:rPr>
-        <w:t xml:space="preserve"> format, or .</w:t>
-      </w:r>
-      <w:proofErr w:type="spellStart"/>
-      <w:r>
-        <w:rPr>
-          <w:rFonts w:ascii="Times New Roman" w:hAnsi="Times New Roman"/>
-          <w:sz w:val="20"/>
-          <w:szCs w:val="20"/>
-        </w:rPr>
-        <w:t>ini</w:t>
-      </w:r>
-      <w:proofErr w:type="spellEnd"/>
-      <w:r>
-        <w:rPr>
-          <w:rFonts w:ascii="Times New Roman" w:hAnsi="Times New Roman"/>
-          <w:sz w:val="20"/>
-          <w:szCs w:val="20"/>
-        </w:rPr>
-        <w:t xml:space="preserve"> format) nothing additional must be done.  If it is in a non-standard format, the user must either (a) modify the code so that it uses a standard </w:t>
+        <w:t xml:space="preserve">The program must read an input file with the parameters.  If the input file is already in a standard format (such as namelist.input format, or .ini format) nothing additional must be done.  If it is in a non-standard format, the user must either (a) modify the code so that it uses a standard </w:t>
       </w:r>
     </w:p>
     <w:p>
@@ -3716,41 +2714,13 @@
           <w:szCs w:val="20"/>
         </w:rPr>
       </w:pPr>
-      <w:proofErr w:type="gramStart"/>
       <w:r>
         <w:rPr>
           <w:rFonts w:ascii="Times New Roman" w:hAnsi="Times New Roman"/>
           <w:sz w:val="20"/>
           <w:szCs w:val="20"/>
         </w:rPr>
-        <w:t>input</w:t>
-      </w:r>
-      <w:proofErr w:type="gramEnd"/>
-      <w:r>
-        <w:rPr>
-          <w:rFonts w:ascii="Times New Roman" w:hAnsi="Times New Roman"/>
-          <w:sz w:val="20"/>
-          <w:szCs w:val="20"/>
-        </w:rPr>
-        <w:t xml:space="preserve"> format, or (b) write a custom reader in Python to read their specific input into </w:t>
-      </w:r>
-      <w:proofErr w:type="spellStart"/>
-      <w:r>
-        <w:rPr>
-          <w:rFonts w:ascii="Times New Roman" w:hAnsi="Times New Roman"/>
-          <w:sz w:val="20"/>
-          <w:szCs w:val="20"/>
-        </w:rPr>
-        <w:t>SciPaaS</w:t>
-      </w:r>
-      <w:proofErr w:type="spellEnd"/>
-      <w:r>
-        <w:rPr>
-          <w:rFonts w:ascii="Times New Roman" w:hAnsi="Times New Roman"/>
-          <w:sz w:val="20"/>
-          <w:szCs w:val="20"/>
-        </w:rPr>
-        <w:t>.</w:t>
+        <w:t>input format, or (b) write a custom reader in Python to read their specific input into SciPaaS.</w:t>
       </w:r>
     </w:p>
     <w:p>
@@ -3803,13 +2773,8 @@
         <w:ind w:firstLine="202"/>
         <w:jc w:val="both"/>
       </w:pPr>
-      <w:proofErr w:type="spellStart"/>
-      <w:r>
-        <w:t>SciPaaS</w:t>
-      </w:r>
-      <w:proofErr w:type="spellEnd"/>
-      <w:r>
-        <w:t xml:space="preserve"> automatically generates the HTML based on the input de</w:t>
+      <w:r>
+        <w:t>SciPaaS automatically generates the HTML based on the input de</w:t>
       </w:r>
       <w:r>
         <w:t>ck as shown in Fig. 6</w:t>
@@ -4071,15 +3036,7 @@
         <w:t>Pre-processing</w:t>
       </w:r>
       <w:r>
-        <w:t xml:space="preserve">. Even though Mendel’s Accountant is a quite complex simulation, since it already supports the standard </w:t>
-      </w:r>
-      <w:proofErr w:type="spellStart"/>
-      <w:r>
-        <w:t>namelist.input</w:t>
-      </w:r>
-      <w:proofErr w:type="spellEnd"/>
-      <w:r>
-        <w:t xml:space="preserve"> input deck, it can be uploaded and running in the cloud in just a matter of minutes.  </w:t>
+        <w:t xml:space="preserve">. Even though Mendel’s Accountant is a quite complex simulation, since it already supports the standard namelist.input input deck, it can be uploaded and running in the cloud in just a matter of minutes.  </w:t>
       </w:r>
       <w:r>
         <w:t xml:space="preserve">Fig. 8 </w:t>
@@ -4144,8 +3101,6 @@
       <w:r>
         <w:t xml:space="preserve"> </w:t>
       </w:r>
-      <w:bookmarkStart w:id="1" w:name="_GoBack"/>
-      <w:bookmarkEnd w:id="1"/>
     </w:p>
     <w:p>
       <w:pPr>
@@ -4160,13 +3115,8 @@
         <w:ind w:firstLine="202"/>
         <w:jc w:val="both"/>
       </w:pPr>
-      <w:proofErr w:type="spellStart"/>
-      <w:r>
-        <w:t>SciPaaS</w:t>
-      </w:r>
-      <w:proofErr w:type="spellEnd"/>
-      <w:r>
-        <w:t xml:space="preserve"> can be deployed in a number of ways:  </w:t>
+      <w:r>
+        <w:t xml:space="preserve">SciPaaS can be deployed in a number of ways:  </w:t>
       </w:r>
     </w:p>
     <w:p>
@@ -4189,25 +3139,7 @@
           <w:sz w:val="20"/>
           <w:szCs w:val="20"/>
         </w:rPr>
-        <w:t xml:space="preserve">Run </w:t>
-      </w:r>
-      <w:proofErr w:type="spellStart"/>
-      <w:r>
-        <w:rPr>
-          <w:rFonts w:ascii="Times New Roman" w:hAnsi="Times New Roman"/>
-          <w:sz w:val="20"/>
-          <w:szCs w:val="20"/>
-        </w:rPr>
-        <w:t>SciPaaS</w:t>
-      </w:r>
-      <w:proofErr w:type="spellEnd"/>
-      <w:r>
-        <w:rPr>
-          <w:rFonts w:ascii="Times New Roman" w:hAnsi="Times New Roman"/>
-          <w:sz w:val="20"/>
-          <w:szCs w:val="20"/>
-        </w:rPr>
-        <w:t xml:space="preserve"> on your personal computer to host a number of locally installed applications.  This is a helpful option for development and unit or functional testing.</w:t>
+        <w:t>Run SciPaaS on your personal computer to host a number of locally installed applications.  This is a helpful option for development and unit or functional testing.</w:t>
       </w:r>
     </w:p>
     <w:p>
@@ -4230,25 +3162,7 @@
           <w:sz w:val="20"/>
           <w:szCs w:val="20"/>
         </w:rPr>
-        <w:t xml:space="preserve">Run </w:t>
-      </w:r>
-      <w:proofErr w:type="spellStart"/>
-      <w:r>
-        <w:rPr>
-          <w:rFonts w:ascii="Times New Roman" w:hAnsi="Times New Roman"/>
-          <w:sz w:val="20"/>
-          <w:szCs w:val="20"/>
-        </w:rPr>
-        <w:t>SciPaaS</w:t>
-      </w:r>
-      <w:proofErr w:type="spellEnd"/>
-      <w:r>
-        <w:rPr>
-          <w:rFonts w:ascii="Times New Roman" w:hAnsi="Times New Roman"/>
-          <w:sz w:val="20"/>
-          <w:szCs w:val="20"/>
-        </w:rPr>
-        <w:t xml:space="preserve"> on a traditional Linux server.</w:t>
+        <w:t>Run SciPaaS on a traditional Linux server.</w:t>
       </w:r>
     </w:p>
     <w:p>
@@ -4271,25 +3185,7 @@
           <w:sz w:val="20"/>
           <w:szCs w:val="20"/>
         </w:rPr>
-        <w:t xml:space="preserve">Run </w:t>
-      </w:r>
-      <w:proofErr w:type="spellStart"/>
-      <w:r>
-        <w:rPr>
-          <w:rFonts w:ascii="Times New Roman" w:hAnsi="Times New Roman"/>
-          <w:sz w:val="20"/>
-          <w:szCs w:val="20"/>
-        </w:rPr>
-        <w:t>SciPaaS</w:t>
-      </w:r>
-      <w:proofErr w:type="spellEnd"/>
-      <w:r>
-        <w:rPr>
-          <w:rFonts w:ascii="Times New Roman" w:hAnsi="Times New Roman"/>
-          <w:sz w:val="20"/>
-          <w:szCs w:val="20"/>
-        </w:rPr>
-        <w:t xml:space="preserve"> on an Infrastructure-as-a-Service machine (e.g. EC2 instance on Amazon Web Services or Google Compute Engine, etc.)</w:t>
+        <w:t>Run SciPaaS on an Infrastructure-as-a-Service machine (e.g. EC2 instance on Amazon Web Services or Google Compute Engine, etc.)</w:t>
       </w:r>
       <w:r>
         <w:rPr>
@@ -4328,111 +3224,31 @@
           <w:sz w:val="20"/>
           <w:szCs w:val="20"/>
         </w:rPr>
-        <w:t xml:space="preserve">Run </w:t>
-      </w:r>
-      <w:proofErr w:type="spellStart"/>
+        <w:t>Run SciPaaS on top of an existing PaaS, (e.g. Google App Engine</w:t>
+      </w:r>
       <w:r>
         <w:rPr>
           <w:rFonts w:ascii="Times New Roman" w:hAnsi="Times New Roman"/>
           <w:sz w:val="20"/>
           <w:szCs w:val="20"/>
         </w:rPr>
-        <w:t>SciPaaS</w:t>
-      </w:r>
-      <w:proofErr w:type="spellEnd"/>
+        <w:t xml:space="preserve"> [GAE]</w:t>
+      </w:r>
       <w:r>
         <w:rPr>
           <w:rFonts w:ascii="Times New Roman" w:hAnsi="Times New Roman"/>
           <w:sz w:val="20"/>
           <w:szCs w:val="20"/>
         </w:rPr>
-        <w:t xml:space="preserve"> on top of an existing </w:t>
-      </w:r>
-      <w:proofErr w:type="spellStart"/>
+        <w:t>, AppScale, etc.).</w:t>
+      </w:r>
       <w:r>
         <w:rPr>
           <w:rFonts w:ascii="Times New Roman" w:hAnsi="Times New Roman"/>
           <w:sz w:val="20"/>
           <w:szCs w:val="20"/>
         </w:rPr>
-        <w:t>PaaS</w:t>
-      </w:r>
-      <w:proofErr w:type="spellEnd"/>
-      <w:r>
-        <w:rPr>
-          <w:rFonts w:ascii="Times New Roman" w:hAnsi="Times New Roman"/>
-          <w:sz w:val="20"/>
-          <w:szCs w:val="20"/>
-        </w:rPr>
-        <w:t>, (e.g. Google App Engine</w:t>
-      </w:r>
-      <w:r>
-        <w:rPr>
-          <w:rFonts w:ascii="Times New Roman" w:hAnsi="Times New Roman"/>
-          <w:sz w:val="20"/>
-          <w:szCs w:val="20"/>
-        </w:rPr>
-        <w:t xml:space="preserve"> [GAE]</w:t>
-      </w:r>
-      <w:r>
-        <w:rPr>
-          <w:rFonts w:ascii="Times New Roman" w:hAnsi="Times New Roman"/>
-          <w:sz w:val="20"/>
-          <w:szCs w:val="20"/>
-        </w:rPr>
-        <w:t xml:space="preserve">, </w:t>
-      </w:r>
-      <w:proofErr w:type="spellStart"/>
-      <w:r>
-        <w:rPr>
-          <w:rFonts w:ascii="Times New Roman" w:hAnsi="Times New Roman"/>
-          <w:sz w:val="20"/>
-          <w:szCs w:val="20"/>
-        </w:rPr>
-        <w:t>AppScale</w:t>
-      </w:r>
-      <w:proofErr w:type="spellEnd"/>
-      <w:r>
-        <w:rPr>
-          <w:rFonts w:ascii="Times New Roman" w:hAnsi="Times New Roman"/>
-          <w:sz w:val="20"/>
-          <w:szCs w:val="20"/>
-        </w:rPr>
-        <w:t>, etc.).</w:t>
-      </w:r>
-      <w:r>
-        <w:rPr>
-          <w:rFonts w:ascii="Times New Roman" w:hAnsi="Times New Roman"/>
-          <w:sz w:val="20"/>
-          <w:szCs w:val="20"/>
-        </w:rPr>
-        <w:t xml:space="preserve">  The limitation here would be that it would only be able to support app binaries that the </w:t>
-      </w:r>
-      <w:proofErr w:type="spellStart"/>
-      <w:r>
-        <w:rPr>
-          <w:rFonts w:ascii="Times New Roman" w:hAnsi="Times New Roman"/>
-          <w:sz w:val="20"/>
-          <w:szCs w:val="20"/>
-        </w:rPr>
-        <w:t>PaaS</w:t>
-      </w:r>
-      <w:proofErr w:type="spellEnd"/>
-      <w:r>
-        <w:rPr>
-          <w:rFonts w:ascii="Times New Roman" w:hAnsi="Times New Roman"/>
-          <w:sz w:val="20"/>
-          <w:szCs w:val="20"/>
-        </w:rPr>
-        <w:t xml:space="preserve"> supports.  For example, running on </w:t>
-      </w:r>
-      <w:r>
-        <w:rPr>
-          <w:rFonts w:ascii="Times New Roman" w:hAnsi="Times New Roman"/>
-          <w:sz w:val="20"/>
-          <w:szCs w:val="20"/>
-        </w:rPr>
-        <w:t>GAE would require apps to be written in Java, Python, or</w:t>
+        <w:t xml:space="preserve">  The limitation here would be that it would only be able to support app binaries that the PaaS supports.  For example, running on GAE would require apps to be written in Java, Python, or</w:t>
       </w:r>
     </w:p>
     <w:p>
@@ -4521,23 +3337,7 @@
           <w:b w:val="0"/>
           <w:color w:val="auto"/>
         </w:rPr>
-        <w:t xml:space="preserve"> Input parameter </w:t>
-      </w:r>
-      <w:proofErr w:type="gramStart"/>
-      <w:r>
-        <w:rPr>
-          <w:b w:val="0"/>
-          <w:color w:val="auto"/>
-        </w:rPr>
-        <w:t>screen</w:t>
-      </w:r>
-      <w:proofErr w:type="gramEnd"/>
-      <w:r>
-        <w:rPr>
-          <w:b w:val="0"/>
-          <w:color w:val="auto"/>
-        </w:rPr>
-        <w:t xml:space="preserve"> for Mendel’s Accountant</w:t>
+        <w:t xml:space="preserve"> Input parameter screen for Mendel’s Accountant</w:t>
       </w:r>
     </w:p>
     <w:p>
@@ -4736,39 +3536,7 @@
         <w:t xml:space="preserve">PHP.  </w:t>
       </w:r>
       <w:r>
-        <w:t xml:space="preserve">The authors have tested </w:t>
-      </w:r>
-      <w:proofErr w:type="spellStart"/>
-      <w:r>
-        <w:t>SciPaaS</w:t>
-      </w:r>
-      <w:proofErr w:type="spellEnd"/>
-      <w:r>
-        <w:t xml:space="preserve"> both on each of these options except the last option.  We have recently developed a cloud test platform using a LEAP cloud stack (Linux, Eucalyptus, </w:t>
-      </w:r>
-      <w:proofErr w:type="spellStart"/>
-      <w:r>
-        <w:t>AppScale</w:t>
-      </w:r>
-      <w:proofErr w:type="spellEnd"/>
-      <w:r>
-        <w:t xml:space="preserve">, and Python) in order to test running </w:t>
-      </w:r>
-      <w:proofErr w:type="spellStart"/>
-      <w:r>
-        <w:t>SciPaaS</w:t>
-      </w:r>
-      <w:proofErr w:type="spellEnd"/>
-      <w:r>
-        <w:t xml:space="preserve"> on top of a generic Platform-as-a-Service solution such as </w:t>
-      </w:r>
-      <w:proofErr w:type="spellStart"/>
-      <w:r>
-        <w:t>AppScale</w:t>
-      </w:r>
-      <w:proofErr w:type="spellEnd"/>
-      <w:r>
-        <w:t>.</w:t>
+        <w:t>The authors have tested SciPaaS both on each of these options except the last option.  We have recently developed a cloud test platform using a LEAP cloud stack (Linux, Eucalyptus, AppScale, and Python) in order to test running SciPaaS on top of a generic Platform-as-a-Service solution such as AppScale.</w:t>
       </w:r>
     </w:p>
     <w:p>
@@ -4785,31 +3553,15 @@
         <w:pStyle w:val="Text"/>
       </w:pPr>
       <w:r>
-        <w:t xml:space="preserve">A middleware execution platform called </w:t>
-      </w:r>
-      <w:proofErr w:type="spellStart"/>
-      <w:r>
-        <w:t>SciPaaS</w:t>
-      </w:r>
-      <w:proofErr w:type="spellEnd"/>
-      <w:r>
-        <w:t xml:space="preserve"> was described and demonstrated with both a simple Burger’s equation solver, as well as Mendel’s Accountant, a more complex forward-time population genetics simulator.   The software will soon be released in the Open Source domain online at https://github.com/whbrewer.</w:t>
-      </w:r>
-    </w:p>
-    <w:p>
-      <w:pPr>
-        <w:pStyle w:val="Text"/>
-      </w:pPr>
-      <w:r>
-        <w:t xml:space="preserve">By providing an automatically generated easy-to-use interface, and an easy way to upload and plugin their application to the platform, </w:t>
-      </w:r>
-      <w:proofErr w:type="spellStart"/>
-      <w:r>
-        <w:t>SciPaaS</w:t>
-      </w:r>
-      <w:proofErr w:type="spellEnd"/>
-      <w:r>
-        <w:t xml:space="preserve"> allows scientists to rapidly deploy t</w:t>
+        <w:t>A middleware execution platform called SciPaaS was described and demonstrated with both a simple Burger’s equation solver, as well as Mendel’s Accountant, a more complex forward-time population genetics simulator.   The software will soon be released in the Open Source domain online at https://github.com/whbrewer.</w:t>
+      </w:r>
+    </w:p>
+    <w:p>
+      <w:pPr>
+        <w:pStyle w:val="Text"/>
+      </w:pPr>
+      <w:r>
+        <w:t>By providing an automatically generated easy-to-use interface, and an easy way to upload and plugin their application to the platform, SciPaaS allows scientists to rapidly deploy t</w:t>
       </w:r>
       <w:r>
         <w:t>heir applications to the cloud.</w:t>
@@ -4837,29 +3589,13 @@
         <w:pStyle w:val="Text"/>
       </w:pPr>
       <w:r>
-        <w:t xml:space="preserve">What </w:t>
-      </w:r>
-      <w:proofErr w:type="spellStart"/>
-      <w:r>
-        <w:t>SciPaaS</w:t>
-      </w:r>
-      <w:proofErr w:type="spellEnd"/>
-      <w:r>
-        <w:t xml:space="preserve"> currently lacks is the ability to run as a production-level server, </w:t>
+        <w:t xml:space="preserve">What SciPaaS currently lacks is the ability to run as a production-level server, </w:t>
       </w:r>
       <w:r>
         <w:t xml:space="preserve">scaling up to a web scale </w:t>
       </w:r>
       <w:r>
-        <w:t xml:space="preserve">user base.  In order for </w:t>
-      </w:r>
-      <w:proofErr w:type="spellStart"/>
-      <w:r>
-        <w:t>SciPaaS</w:t>
-      </w:r>
-      <w:proofErr w:type="spellEnd"/>
-      <w:r>
-        <w:t xml:space="preserve"> to scale, it needs to use a </w:t>
+        <w:t xml:space="preserve">user base.  In order for SciPaaS to scale, it needs to use a </w:t>
       </w:r>
       <w:r>
         <w:t xml:space="preserve">high-performance, multi-threaded </w:t>
@@ -4880,15 +3616,7 @@
         <w:t>issues</w:t>
       </w:r>
       <w:r>
-        <w:t xml:space="preserve"> is to rebuild the </w:t>
-      </w:r>
-      <w:proofErr w:type="spellStart"/>
-      <w:r>
-        <w:t>SciPaaS</w:t>
-      </w:r>
-      <w:proofErr w:type="spellEnd"/>
-      <w:r>
-        <w:t xml:space="preserve"> platform on top of a full sta</w:t>
+        <w:t xml:space="preserve"> is to rebuild the SciPaaS platform on top of a full sta</w:t>
       </w:r>
       <w:r>
         <w:t>ck web framework such as web2py—a Python-based web framework</w:t>
@@ -5059,31 +3787,7 @@
         <w:t>for this project.</w:t>
       </w:r>
       <w:r>
-        <w:t xml:space="preserve">  Also, many thanks to </w:t>
-      </w:r>
-      <w:proofErr w:type="spellStart"/>
-      <w:r>
-        <w:t>Tichomir</w:t>
-      </w:r>
-      <w:proofErr w:type="spellEnd"/>
-      <w:r>
-        <w:t xml:space="preserve"> </w:t>
-      </w:r>
-      <w:proofErr w:type="spellStart"/>
-      <w:r>
-        <w:t>Tenev</w:t>
-      </w:r>
-      <w:proofErr w:type="spellEnd"/>
-      <w:r>
-        <w:t xml:space="preserve"> from </w:t>
-      </w:r>
-      <w:proofErr w:type="spellStart"/>
-      <w:r>
-        <w:t>VMWare</w:t>
-      </w:r>
-      <w:proofErr w:type="spellEnd"/>
-      <w:r>
-        <w:t xml:space="preserve"> for reviewing the manuscript and providing helpful feedback.</w:t>
+        <w:t xml:space="preserve">  Also, many thanks to Tichomir Tenev from VMWare for reviewing the manuscript and providing helpful feedback.</w:t>
       </w:r>
     </w:p>
     <w:p>
@@ -5114,39 +3818,7 @@
           <w:sz w:val="16"/>
           <w:szCs w:val="16"/>
         </w:rPr>
-        <w:t xml:space="preserve">Sanford, J., </w:t>
-      </w:r>
-      <w:proofErr w:type="spellStart"/>
-      <w:r>
-        <w:rPr>
-          <w:sz w:val="16"/>
-          <w:szCs w:val="16"/>
-        </w:rPr>
-        <w:t>Baumgardner</w:t>
-      </w:r>
-      <w:proofErr w:type="spellEnd"/>
-      <w:r>
-        <w:rPr>
-          <w:sz w:val="16"/>
-          <w:szCs w:val="16"/>
-        </w:rPr>
-        <w:t xml:space="preserve">, J., Brewer, W., Gibson, P., &amp; </w:t>
-      </w:r>
-      <w:proofErr w:type="spellStart"/>
-      <w:r>
-        <w:rPr>
-          <w:sz w:val="16"/>
-          <w:szCs w:val="16"/>
-        </w:rPr>
-        <w:t>ReMine</w:t>
-      </w:r>
-      <w:proofErr w:type="spellEnd"/>
-      <w:r>
-        <w:rPr>
-          <w:sz w:val="16"/>
-          <w:szCs w:val="16"/>
-        </w:rPr>
-        <w:t>, W. (2007). Mendel's Accountant: A biologically realistic forward-time population genetics program. </w:t>
+        <w:t>Sanford, J., Baumgardner, J., Brewer, W., Gibson, P., &amp; ReMine, W. (2007). Mendel's Accountant: A biologically realistic forward-time population genetics program. </w:t>
       </w:r>
       <w:r>
         <w:rPr>
@@ -5193,21 +3865,12 @@
           <w:szCs w:val="16"/>
         </w:rPr>
       </w:pPr>
-      <w:proofErr w:type="spellStart"/>
       <w:r>
         <w:rPr>
           <w:sz w:val="16"/>
           <w:szCs w:val="16"/>
         </w:rPr>
-        <w:t>Fishwick</w:t>
-      </w:r>
-      <w:proofErr w:type="spellEnd"/>
-      <w:r>
-        <w:rPr>
-          <w:sz w:val="16"/>
-          <w:szCs w:val="16"/>
-        </w:rPr>
-        <w:t xml:space="preserve">, P.A. Web-Based Simulation: Some Personal Observations.  </w:t>
+        <w:t xml:space="preserve">Fishwick, P.A. Web-Based Simulation: Some Personal Observations.  </w:t>
       </w:r>
       <w:r>
         <w:rPr>
@@ -5277,23 +3940,7 @@
           <w:sz w:val="16"/>
           <w:szCs w:val="16"/>
         </w:rPr>
-        <w:t xml:space="preserve">Buss, A. and Stork, K. Discrete Event Simulation and </w:t>
-      </w:r>
-      <w:proofErr w:type="gramStart"/>
-      <w:r>
-        <w:rPr>
-          <w:sz w:val="16"/>
-          <w:szCs w:val="16"/>
-        </w:rPr>
-        <w:t>World-Wide</w:t>
-      </w:r>
-      <w:proofErr w:type="gramEnd"/>
-      <w:r>
-        <w:rPr>
-          <w:sz w:val="16"/>
-          <w:szCs w:val="16"/>
-        </w:rPr>
-        <w:t xml:space="preserve"> Web Using Java. </w:t>
+        <w:t xml:space="preserve">Buss, A. and Stork, K. Discrete Event Simulation and World-Wide Web Using Java. </w:t>
       </w:r>
       <w:r>
         <w:rPr>
@@ -5328,39 +3975,7 @@
           <w:sz w:val="16"/>
           <w:szCs w:val="16"/>
         </w:rPr>
-        <w:t xml:space="preserve">Byrne, James, </w:t>
-      </w:r>
-      <w:proofErr w:type="spellStart"/>
-      <w:r>
-        <w:rPr>
-          <w:sz w:val="16"/>
-          <w:szCs w:val="16"/>
-        </w:rPr>
-        <w:t>Cathal</w:t>
-      </w:r>
-      <w:proofErr w:type="spellEnd"/>
-      <w:r>
-        <w:rPr>
-          <w:sz w:val="16"/>
-          <w:szCs w:val="16"/>
-        </w:rPr>
-        <w:t xml:space="preserve"> </w:t>
-      </w:r>
-      <w:proofErr w:type="spellStart"/>
-      <w:r>
-        <w:rPr>
-          <w:sz w:val="16"/>
-          <w:szCs w:val="16"/>
-        </w:rPr>
-        <w:t>Heavey</w:t>
-      </w:r>
-      <w:proofErr w:type="spellEnd"/>
-      <w:r>
-        <w:rPr>
-          <w:sz w:val="16"/>
-          <w:szCs w:val="16"/>
-        </w:rPr>
-        <w:t xml:space="preserve">, and Peter J. Byrne. "A review of Web-based simulation and supporting tools." </w:t>
+        <w:t xml:space="preserve">Byrne, James, Cathal Heavey, and Peter J. Byrne. "A review of Web-based simulation and supporting tools." </w:t>
       </w:r>
       <w:r>
         <w:rPr>
@@ -5396,39 +4011,7 @@
           <w:sz w:val="16"/>
           <w:szCs w:val="16"/>
         </w:rPr>
-        <w:t xml:space="preserve">Wu, W., </w:t>
-      </w:r>
-      <w:proofErr w:type="spellStart"/>
-      <w:r>
-        <w:rPr>
-          <w:sz w:val="16"/>
-          <w:szCs w:val="16"/>
-        </w:rPr>
-        <w:t>Uram</w:t>
-      </w:r>
-      <w:proofErr w:type="spellEnd"/>
-      <w:r>
-        <w:rPr>
-          <w:sz w:val="16"/>
-          <w:szCs w:val="16"/>
-        </w:rPr>
-        <w:t xml:space="preserve">, T., Wilde, M., Herald, M., and </w:t>
-      </w:r>
-      <w:proofErr w:type="spellStart"/>
-      <w:r>
-        <w:rPr>
-          <w:sz w:val="16"/>
-          <w:szCs w:val="16"/>
-        </w:rPr>
-        <w:t>Papka</w:t>
-      </w:r>
-      <w:proofErr w:type="spellEnd"/>
-      <w:r>
-        <w:rPr>
-          <w:sz w:val="16"/>
-          <w:szCs w:val="16"/>
-        </w:rPr>
-        <w:t>, M. “</w:t>
+        <w:t>Wu, W., Uram, T., Wilde, M., Herald, M., and Papka, M. “</w:t>
       </w:r>
       <w:r>
         <w:rPr>
@@ -5456,55 +4039,7 @@
           <w:sz w:val="16"/>
           <w:szCs w:val="16"/>
         </w:rPr>
-        <w:t xml:space="preserve">Krishnan, S., </w:t>
-      </w:r>
-      <w:proofErr w:type="spellStart"/>
-      <w:r>
-        <w:rPr>
-          <w:sz w:val="16"/>
-          <w:szCs w:val="16"/>
-        </w:rPr>
-        <w:t>Clementi</w:t>
-      </w:r>
-      <w:proofErr w:type="spellEnd"/>
-      <w:r>
-        <w:rPr>
-          <w:sz w:val="16"/>
-          <w:szCs w:val="16"/>
-        </w:rPr>
-        <w:t xml:space="preserve">, L., </w:t>
-      </w:r>
-      <w:proofErr w:type="spellStart"/>
-      <w:r>
-        <w:rPr>
-          <w:sz w:val="16"/>
-          <w:szCs w:val="16"/>
-        </w:rPr>
-        <w:t>Ren</w:t>
-      </w:r>
-      <w:proofErr w:type="spellEnd"/>
-      <w:r>
-        <w:rPr>
-          <w:sz w:val="16"/>
-          <w:szCs w:val="16"/>
-        </w:rPr>
-        <w:t xml:space="preserve">, J., Papadopoulos, P., and Li, W.  Design and Evaluation of Opal2: A </w:t>
-      </w:r>
-      <w:proofErr w:type="spellStart"/>
-      <w:r>
-        <w:rPr>
-          <w:sz w:val="16"/>
-          <w:szCs w:val="16"/>
-        </w:rPr>
-        <w:t>Tookit</w:t>
-      </w:r>
-      <w:proofErr w:type="spellEnd"/>
-      <w:r>
-        <w:rPr>
-          <w:sz w:val="16"/>
-          <w:szCs w:val="16"/>
-        </w:rPr>
-        <w:t xml:space="preserve"> for Scientific Software as a Service. 2010</w:t>
+        <w:t>Krishnan, S., Clementi, L., Ren, J., Papadopoulos, P., and Li, W.  Design and Evaluation of Opal2: A Tookit for Scientific Software as a Service. 2010</w:t>
       </w:r>
     </w:p>
     <w:p>
@@ -5524,23 +4059,7 @@
           <w:sz w:val="16"/>
           <w:szCs w:val="16"/>
         </w:rPr>
-        <w:t xml:space="preserve">Hu, C., </w:t>
-      </w:r>
-      <w:proofErr w:type="spellStart"/>
-      <w:r>
-        <w:rPr>
-          <w:sz w:val="16"/>
-          <w:szCs w:val="16"/>
-        </w:rPr>
-        <w:t>Xu</w:t>
-      </w:r>
-      <w:proofErr w:type="spellEnd"/>
-      <w:r>
-        <w:rPr>
-          <w:sz w:val="16"/>
-          <w:szCs w:val="16"/>
-        </w:rPr>
-        <w:t xml:space="preserve">, C., Fan, G., Li, H., Song, D. “A Simulation Model Design Method for Cloud-Based Simulation Environment.  Advances in Mechanical Engineering, </w:t>
+        <w:t xml:space="preserve">Hu, C., Xu, C., Fan, G., Li, H., Song, D. “A Simulation Model Design Method for Cloud-Based Simulation Environment.  Advances in Mechanical Engineering, </w:t>
       </w:r>
       <w:hyperlink r:id="rId19" w:history="1">
         <w:r>
@@ -5580,39 +4099,7 @@
           <w:sz w:val="16"/>
           <w:szCs w:val="16"/>
         </w:rPr>
-        <w:t xml:space="preserve">McLennan, M.; </w:t>
-      </w:r>
-      <w:proofErr w:type="spellStart"/>
-      <w:r>
-        <w:rPr>
-          <w:sz w:val="16"/>
-          <w:szCs w:val="16"/>
-        </w:rPr>
-        <w:t>Kennell</w:t>
-      </w:r>
-      <w:proofErr w:type="spellEnd"/>
-      <w:r>
-        <w:rPr>
-          <w:sz w:val="16"/>
-          <w:szCs w:val="16"/>
-        </w:rPr>
-        <w:t>, R., "</w:t>
-      </w:r>
-      <w:proofErr w:type="spellStart"/>
-      <w:r>
-        <w:rPr>
-          <w:sz w:val="16"/>
-          <w:szCs w:val="16"/>
-        </w:rPr>
-        <w:t>HUBzero</w:t>
-      </w:r>
-      <w:proofErr w:type="spellEnd"/>
-      <w:r>
-        <w:rPr>
-          <w:sz w:val="16"/>
-          <w:szCs w:val="16"/>
-        </w:rPr>
-        <w:t>: A Platform for Dissemination and Collaboration in Computational Science and Engineering," </w:t>
+        <w:t>McLennan, M.; Kennell, R., "HUBzero: A Platform for Dissemination and Collaboration in Computational Science and Engineering," </w:t>
       </w:r>
       <w:r>
         <w:rPr>
@@ -5644,23 +4131,7 @@
           <w:sz w:val="16"/>
           <w:szCs w:val="16"/>
         </w:rPr>
-        <w:t>(2)</w:t>
-      </w:r>
-      <w:proofErr w:type="gramStart"/>
-      <w:r>
-        <w:rPr>
-          <w:sz w:val="16"/>
-          <w:szCs w:val="16"/>
-        </w:rPr>
-        <w:t>:48</w:t>
-      </w:r>
-      <w:proofErr w:type="gramEnd"/>
-      <w:r>
-        <w:rPr>
-          <w:sz w:val="16"/>
-          <w:szCs w:val="16"/>
-        </w:rPr>
-        <w:t>-52 (2010).</w:t>
+        <w:t>(2):48-52 (2010).</w:t>
       </w:r>
     </w:p>
     <w:p>
@@ -5681,23 +4152,7 @@
           <w:szCs w:val="16"/>
         </w:rPr>
         <w:lastRenderedPageBreak/>
-        <w:t xml:space="preserve">Di </w:t>
-      </w:r>
-      <w:proofErr w:type="spellStart"/>
-      <w:r>
-        <w:rPr>
-          <w:sz w:val="16"/>
-          <w:szCs w:val="16"/>
-        </w:rPr>
-        <w:t>Pierro</w:t>
-      </w:r>
-      <w:proofErr w:type="spellEnd"/>
-      <w:r>
-        <w:rPr>
-          <w:sz w:val="16"/>
-          <w:szCs w:val="16"/>
-        </w:rPr>
-        <w:t xml:space="preserve">, Massimo, “web2py for Scientific Applications.” </w:t>
+        <w:t xml:space="preserve">Di Pierro, Massimo, “web2py for Scientific Applications.” </w:t>
       </w:r>
       <w:r>
         <w:rPr>
@@ -5744,23 +4199,7 @@
           <w:sz w:val="16"/>
           <w:szCs w:val="16"/>
         </w:rPr>
-        <w:t xml:space="preserve">Liu, X., </w:t>
-      </w:r>
-      <w:proofErr w:type="spellStart"/>
-      <w:r>
-        <w:rPr>
-          <w:sz w:val="16"/>
-          <w:szCs w:val="16"/>
-        </w:rPr>
-        <w:t>Qiu</w:t>
-      </w:r>
-      <w:proofErr w:type="spellEnd"/>
-      <w:r>
-        <w:rPr>
-          <w:sz w:val="16"/>
-          <w:szCs w:val="16"/>
-        </w:rPr>
-        <w:t xml:space="preserve">, X., Chen, B., Huang, K. “Cloud-based Simulation: the State-of-the-art Computer Simulation Paradigm”, </w:t>
+        <w:t xml:space="preserve">Liu, X., Qiu, X., Chen, B., Huang, K. “Cloud-based Simulation: the State-of-the-art Computer Simulation Paradigm”, </w:t>
       </w:r>
       <w:r>
         <w:rPr>
@@ -5802,23 +4241,7 @@
           <w:sz w:val="16"/>
           <w:szCs w:val="16"/>
         </w:rPr>
-        <w:t xml:space="preserve">Di </w:t>
-      </w:r>
-      <w:proofErr w:type="spellStart"/>
-      <w:r>
-        <w:rPr>
-          <w:sz w:val="16"/>
-          <w:szCs w:val="16"/>
-        </w:rPr>
-        <w:t>Pierro</w:t>
-      </w:r>
-      <w:proofErr w:type="spellEnd"/>
-      <w:r>
-        <w:rPr>
-          <w:sz w:val="16"/>
-          <w:szCs w:val="16"/>
-        </w:rPr>
-        <w:t>, Massimo, we</w:t>
+        <w:t>Di Pierro, Massimo, we</w:t>
       </w:r>
       <w:r>
         <w:rPr>
@@ -5890,47 +4313,13 @@
           <w:szCs w:val="16"/>
         </w:rPr>
       </w:pPr>
-      <w:proofErr w:type="spellStart"/>
       <w:r>
         <w:rPr>
           <w:sz w:val="16"/>
           <w:szCs w:val="16"/>
         </w:rPr>
-        <w:t>Debnath</w:t>
-      </w:r>
-      <w:proofErr w:type="spellEnd"/>
-      <w:r>
-        <w:rPr>
-          <w:sz w:val="16"/>
-          <w:szCs w:val="16"/>
-        </w:rPr>
-        <w:t xml:space="preserve">, </w:t>
-      </w:r>
-      <w:proofErr w:type="spellStart"/>
-      <w:r>
-        <w:rPr>
-          <w:sz w:val="16"/>
-          <w:szCs w:val="16"/>
-        </w:rPr>
-        <w:t>Lokenath</w:t>
-      </w:r>
-      <w:proofErr w:type="spellEnd"/>
-      <w:r>
-        <w:rPr>
-          <w:sz w:val="16"/>
-          <w:szCs w:val="16"/>
-        </w:rPr>
-        <w:t xml:space="preserve">. "Nonlinear partial differential equations for scientists and engineers." </w:t>
-      </w:r>
-      <w:proofErr w:type="spellStart"/>
-      <w:r>
-        <w:rPr>
-          <w:sz w:val="16"/>
-          <w:szCs w:val="16"/>
-        </w:rPr>
-        <w:t>Birkhäuser</w:t>
-      </w:r>
-      <w:proofErr w:type="spellEnd"/>
+        <w:t>Debnath, Lokenath. "Nonlinear partial differential equations for scientists and engineers." Birkhäuser</w:t>
+      </w:r>
       <w:r>
         <w:rPr>
           <w:sz w:val="16"/>
@@ -5963,55 +4352,14 @@
           <w:sz w:val="16"/>
           <w:szCs w:val="16"/>
         </w:rPr>
-        <w:t xml:space="preserve">John C. Sanford and Chase W. Nelson (2012). The Next Step in Understanding Population Dynamics: Comprehensive Numerical Simulation, Studies in Population Genetics, Dr. M. </w:t>
-      </w:r>
-      <w:proofErr w:type="gramStart"/>
+        <w:t>John C. Sanford and Chase W. Nelson (2012). The Next Step in Understanding Population Dynamics: Comprehensive Numerical Simulation, Studies in Population Genetics, Dr. M. Carmen  Fusté (Ed.), ISBN: 978-953-51-0588</w:t>
+      </w:r>
       <w:r>
         <w:rPr>
           <w:sz w:val="16"/>
           <w:szCs w:val="16"/>
         </w:rPr>
-        <w:t xml:space="preserve">Carmen  </w:t>
-      </w:r>
-      <w:proofErr w:type="spellStart"/>
-      <w:r>
-        <w:rPr>
-          <w:sz w:val="16"/>
-          <w:szCs w:val="16"/>
-        </w:rPr>
-        <w:t>Fusté</w:t>
-      </w:r>
-      <w:proofErr w:type="spellEnd"/>
-      <w:proofErr w:type="gramEnd"/>
-      <w:r>
-        <w:rPr>
-          <w:sz w:val="16"/>
-          <w:szCs w:val="16"/>
-        </w:rPr>
-        <w:t xml:space="preserve"> (Ed.), ISBN: 978-953-51-0588</w:t>
-      </w:r>
-      <w:r>
-        <w:rPr>
-          <w:sz w:val="16"/>
-          <w:szCs w:val="16"/>
-        </w:rPr>
-        <w:t xml:space="preserve">-6, </w:t>
-      </w:r>
-      <w:proofErr w:type="spellStart"/>
-      <w:r>
-        <w:rPr>
-          <w:sz w:val="16"/>
-          <w:szCs w:val="16"/>
-        </w:rPr>
-        <w:t>InTech</w:t>
-      </w:r>
-      <w:proofErr w:type="spellEnd"/>
-      <w:r>
-        <w:rPr>
-          <w:sz w:val="16"/>
-          <w:szCs w:val="16"/>
-        </w:rPr>
-        <w:t>, DOI: 10.5772/34047.</w:t>
+        <w:t>-6, InTech, DOI: 10.5772/34047.</w:t>
       </w:r>
     </w:p>
     <w:p>
@@ -8981,7 +7329,7 @@
 </file>
 
 <file path=customXml/itemProps1.xml><?xml version="1.0" encoding="utf-8"?>
-<ds:datastoreItem xmlns:ds="http://schemas.openxmlformats.org/officeDocument/2006/customXml" ds:itemID="{429821B2-EC90-8B44-93B0-B3D0CDEEC007}">
+<ds:datastoreItem xmlns:ds="http://schemas.openxmlformats.org/officeDocument/2006/customXml" ds:itemID="{6EAF9E15-4170-3047-9B22-12BAA46D1851}">
   <ds:schemaRefs>
     <ds:schemaRef ds:uri="http://schemas.openxmlformats.org/officeDocument/2006/bibliography"/>
   </ds:schemaRefs>

</xml_diff>

<commit_message>
add ability to change password and enter AWS info
</commit_message>
<xml_diff>
--- a/docs/SciPaaS.docx
+++ b/docs/SciPaaS.docx
@@ -169,8 +169,6 @@
         </w:rPr>
         <w:t>on an Amazon EC2 instance for</w:t>
       </w:r>
-      <w:bookmarkStart w:id="0" w:name="_GoBack"/>
-      <w:bookmarkEnd w:id="0"/>
       <w:r>
         <w:rPr>
           <w:b w:val="0"/>
@@ -201,7 +199,7 @@
           <w:szCs w:val="20"/>
         </w:rPr>
       </w:pPr>
-      <w:bookmarkStart w:id="1" w:name="PointTmp"/>
+      <w:bookmarkStart w:id="0" w:name="PointTmp"/>
       <w:r>
         <w:rPr>
           <w:i/>
@@ -285,7 +283,7 @@
         <w:t>, population genetics</w:t>
       </w:r>
     </w:p>
-    <w:bookmarkEnd w:id="1"/>
+    <w:bookmarkEnd w:id="0"/>
     <w:p>
       <w:pPr>
         <w:pStyle w:val="Heading1"/>
@@ -2131,6 +2129,53 @@
       </w:r>
       <w:r>
         <w:t>Since users have access to only their own cases, if they want to share results with others, they can write a comment in the jobs view and click “post to wall”, after which anyone will be able to see their case, comments, outputs, and even be able to run the same case in their own filespace.</w:t>
+      </w:r>
+    </w:p>
+    <w:p>
+      <w:pPr>
+        <w:pStyle w:val="Heading2"/>
+        <w:ind w:left="180"/>
+      </w:pPr>
+      <w:r>
+        <w:t>User</w:t>
+      </w:r>
+      <w:r>
+        <w:t xml:space="preserve"> and Account</w:t>
+      </w:r>
+      <w:r>
+        <w:t xml:space="preserve"> Management</w:t>
+      </w:r>
+    </w:p>
+    <w:p>
+      <w:pPr>
+        <w:ind w:firstLine="180"/>
+        <w:jc w:val="both"/>
+      </w:pPr>
+      <w:r>
+        <w:t>Users can register for an account.  Passwords are hashed before storage in the database using a 256-bit Secure Hash Algorithm (SHA-256).</w:t>
+      </w:r>
+      <w:r>
+        <w:t xml:space="preserve"> </w:t>
+      </w:r>
+    </w:p>
+    <w:p>
+      <w:pPr>
+        <w:ind w:firstLine="180"/>
+        <w:jc w:val="both"/>
+      </w:pPr>
+      <w:r>
+        <w:t>Users can en</w:t>
+      </w:r>
+      <w:r>
+        <w:t>ter their Amazon Web Services (AWS)</w:t>
+      </w:r>
+      <w:bookmarkStart w:id="1" w:name="_GoBack"/>
+      <w:bookmarkEnd w:id="1"/>
+      <w:r>
+        <w:t xml:space="preserve"> credentials in the AWS </w:t>
+      </w:r>
+      <w:r>
+        <w:t>page, which can be accessed by clicking the “account” link.  A special account is reserved for the “admin” user, which allows special features, such as email updates whenever a new user registers.</w:t>
       </w:r>
     </w:p>
     <w:p>
@@ -2577,7 +2622,6 @@
         <w:rPr>
           <w:noProof/>
         </w:rPr>
-        <w:lastRenderedPageBreak/>
         <w:drawing>
           <wp:inline distT="0" distB="0" distL="0" distR="0" wp14:anchorId="52847B75" wp14:editId="3F8122F4">
             <wp:extent cx="3200400" cy="2084152"/>
@@ -2811,6 +2855,7 @@
         <w:ind w:left="180"/>
       </w:pPr>
       <w:r>
+        <w:lastRenderedPageBreak/>
         <w:t xml:space="preserve">B. </w:t>
       </w:r>
       <w:r>
@@ -2851,7 +2896,6 @@
         <w:rPr>
           <w:noProof/>
         </w:rPr>
-        <w:lastRenderedPageBreak/>
         <w:drawing>
           <wp:inline distT="0" distB="0" distL="0" distR="0" wp14:anchorId="009EDD95" wp14:editId="19333E0E">
             <wp:extent cx="2671868" cy="1647566"/>
@@ -3139,6 +3183,7 @@
           <w:sz w:val="20"/>
           <w:szCs w:val="20"/>
         </w:rPr>
+        <w:lastRenderedPageBreak/>
         <w:t>Run SciPaaS on your personal computer to host a number of locally installed applications.  This is a helpful option for development and unit or functional testing.</w:t>
       </w:r>
     </w:p>
@@ -3260,7 +3305,6 @@
         <w:rPr>
           <w:noProof/>
         </w:rPr>
-        <w:lastRenderedPageBreak/>
         <w:drawing>
           <wp:inline distT="0" distB="0" distL="0" distR="0" wp14:anchorId="2514BB64" wp14:editId="2765B163">
             <wp:extent cx="3200400" cy="2084152"/>
@@ -3442,6 +3486,7 @@
         <w:rPr>
           <w:noProof/>
         </w:rPr>
+        <w:lastRenderedPageBreak/>
         <w:drawing>
           <wp:inline distT="0" distB="0" distL="0" distR="0" wp14:anchorId="3CF1F7EA" wp14:editId="29C09165">
             <wp:extent cx="3200400" cy="2581965"/>
@@ -3544,7 +3589,6 @@
         <w:pStyle w:val="Heading1"/>
       </w:pPr>
       <w:r>
-        <w:lastRenderedPageBreak/>
         <w:t>Conclusion</w:t>
       </w:r>
     </w:p>
@@ -3775,6 +3819,7 @@
         <w:rPr>
           <w:i/>
         </w:rPr>
+        <w:lastRenderedPageBreak/>
         <w:t>GCC Jackson</w:t>
       </w:r>
       <w:r>
@@ -4151,7 +4196,6 @@
           <w:sz w:val="16"/>
           <w:szCs w:val="16"/>
         </w:rPr>
-        <w:lastRenderedPageBreak/>
         <w:t xml:space="preserve">Di Pierro, Massimo, “web2py for Scientific Applications.” </w:t>
       </w:r>
       <w:r>
@@ -7329,7 +7373,7 @@
 </file>
 
 <file path=customXml/itemProps1.xml><?xml version="1.0" encoding="utf-8"?>
-<ds:datastoreItem xmlns:ds="http://schemas.openxmlformats.org/officeDocument/2006/customXml" ds:itemID="{6EAF9E15-4170-3047-9B22-12BAA46D1851}">
+<ds:datastoreItem xmlns:ds="http://schemas.openxmlformats.org/officeDocument/2006/customXml" ds:itemID="{6B03D65B-78E0-394D-A422-C7B2D57A5447}">
   <ds:schemaRefs>
     <ds:schemaRef ds:uri="http://schemas.openxmlformats.org/officeDocument/2006/bibliography"/>
   </ds:schemaRefs>

</xml_diff>

<commit_message>
add functions to submit aws credentials and instances
</commit_message>
<xml_diff>
--- a/docs/SciPaaS.docx
+++ b/docs/SciPaaS.docx
@@ -16,6 +16,7 @@
           <w:szCs w:val="48"/>
         </w:rPr>
       </w:pPr>
+      <w:proofErr w:type="spellStart"/>
       <w:r>
         <w:rPr>
           <w:kern w:val="28"/>
@@ -40,6 +41,7 @@
         </w:rPr>
         <w:t>aS</w:t>
       </w:r>
+      <w:proofErr w:type="spellEnd"/>
       <w:r>
         <w:rPr>
           <w:kern w:val="28"/>
@@ -157,23 +159,59 @@
         </w:rPr>
         <w:t xml:space="preserve"> </w:t>
       </w:r>
+      <w:proofErr w:type="spellStart"/>
       <w:r>
         <w:rPr>
           <w:b w:val="0"/>
         </w:rPr>
-        <w:t xml:space="preserve">SciPaaS is a prototype development of an execution platform/middleware designed to make it easy for scientists to rapidly deploy their scientific applications (apps) to the cloud.  It provides all the necessary infrastructure for running typical IXP (Input-eXecute-Plot) style apps, including: a web interface, post-processing and plotting capabilities, job scheduling, real-time monitoring of running jobs, and even a file/case manager.   In this paper, first the system architecture is described and then is demonstrated </w:t>
-      </w:r>
+        <w:t>SciPaaS</w:t>
+      </w:r>
+      <w:proofErr w:type="spellEnd"/>
       <w:r>
         <w:rPr>
           <w:b w:val="0"/>
         </w:rPr>
+        <w:t xml:space="preserve"> is a prototype development of an execution platform/middleware designed to make it easy for scientists to rapidly deploy their scientific applications (apps) to the cloud.  It provides all the necessary infrastructure for running typical IXP (Input-</w:t>
+      </w:r>
+      <w:proofErr w:type="spellStart"/>
+      <w:r>
+        <w:rPr>
+          <w:b w:val="0"/>
+        </w:rPr>
+        <w:t>eXecute</w:t>
+      </w:r>
+      <w:proofErr w:type="spellEnd"/>
+      <w:r>
+        <w:rPr>
+          <w:b w:val="0"/>
+        </w:rPr>
+        <w:t xml:space="preserve">-Plot) style apps, including: a web interface, post-processing and plotting capabilities, job scheduling, real-time monitoring of running jobs, and even a file/case manager.   In this paper, first the system architecture is described and then is demonstrated </w:t>
+      </w:r>
+      <w:r>
+        <w:rPr>
+          <w:b w:val="0"/>
+        </w:rPr>
         <w:t>on an Amazon EC2 instance for</w:t>
       </w:r>
       <w:r>
         <w:rPr>
           <w:b w:val="0"/>
         </w:rPr>
-        <w:t xml:space="preserve"> two scientific applications: (1) a simple finite-difference solver of the inviscid Burger’s equation, and (2) </w:t>
+        <w:t xml:space="preserve"> two scientific applications: (1) a simple finite-difference solver of the </w:t>
+      </w:r>
+      <w:proofErr w:type="spellStart"/>
+      <w:r>
+        <w:rPr>
+          <w:b w:val="0"/>
+        </w:rPr>
+        <w:t>inviscid</w:t>
+      </w:r>
+      <w:proofErr w:type="spellEnd"/>
+      <w:r>
+        <w:rPr>
+          <w:b w:val="0"/>
+        </w:rPr>
+        <w:t xml:space="preserve"> Burger’s equation, and (2) </w:t>
       </w:r>
       <w:r>
         <w:rPr>
@@ -262,7 +300,21 @@
         <w:rPr>
           <w:b w:val="0"/>
         </w:rPr>
-        <w:t xml:space="preserve"> (PaaS)</w:t>
+        <w:t xml:space="preserve"> (</w:t>
+      </w:r>
+      <w:proofErr w:type="spellStart"/>
+      <w:r>
+        <w:rPr>
+          <w:b w:val="0"/>
+        </w:rPr>
+        <w:t>PaaS</w:t>
+      </w:r>
+      <w:proofErr w:type="spellEnd"/>
+      <w:r>
+        <w:rPr>
+          <w:b w:val="0"/>
+        </w:rPr>
+        <w:t>)</w:t>
       </w:r>
       <w:r>
         <w:rPr>
@@ -386,7 +438,39 @@
         <w:t xml:space="preserve"> as shown in Fig. 1</w:t>
       </w:r>
       <w:r>
-        <w:t>: Infrastructure-as-a-Service (IaaS), Platform-as-a- Service (PaaS), and Software-as-a-Service (SaaS).  IaaS providers</w:t>
+        <w:t>: Infrastructure-as-a-Service (</w:t>
+      </w:r>
+      <w:proofErr w:type="spellStart"/>
+      <w:r>
+        <w:t>IaaS</w:t>
+      </w:r>
+      <w:proofErr w:type="spellEnd"/>
+      <w:r>
+        <w:t>), Platform-as-a- Service (</w:t>
+      </w:r>
+      <w:proofErr w:type="spellStart"/>
+      <w:r>
+        <w:t>PaaS</w:t>
+      </w:r>
+      <w:proofErr w:type="spellEnd"/>
+      <w:r>
+        <w:t>), and Software-as-a-Service (</w:t>
+      </w:r>
+      <w:proofErr w:type="spellStart"/>
+      <w:r>
+        <w:t>SaaS</w:t>
+      </w:r>
+      <w:proofErr w:type="spellEnd"/>
+      <w:r>
+        <w:t xml:space="preserve">).  </w:t>
+      </w:r>
+      <w:proofErr w:type="spellStart"/>
+      <w:r>
+        <w:t>IaaS</w:t>
+      </w:r>
+      <w:proofErr w:type="spellEnd"/>
+      <w:r>
+        <w:t xml:space="preserve"> providers</w:t>
       </w:r>
       <w:r>
         <w:t>,</w:t>
@@ -398,22 +482,78 @@
         <w:t>,</w:t>
       </w:r>
       <w:r>
-        <w:t xml:space="preserve"> provide an infrastructure for running virtual machine servers in the cloud.  PaaS </w:t>
+        <w:t xml:space="preserve"> provide an infrastructure for running virtual machine servers in the cloud.  </w:t>
+      </w:r>
+      <w:proofErr w:type="spellStart"/>
+      <w:r>
+        <w:t>PaaS</w:t>
+      </w:r>
+      <w:proofErr w:type="spellEnd"/>
+      <w:r>
+        <w:t xml:space="preserve"> </w:t>
       </w:r>
       <w:r>
         <w:t>providers</w:t>
       </w:r>
       <w:r>
-        <w:t xml:space="preserve"> such as Google App Engine (GAE), Heroku, or Amazon Elastic Beanstalk provides a more simplified way of hosting web applications in the cloud without having to setup the infrastructure.  While PaaS makes migrating to the web simpler, PaaS services are more limiting than IaaS in that most of them only support a few languages (e.g. GAE only supports Python, Java, Go, and PHP).</w:t>
-      </w:r>
-      <w:r>
-        <w:t xml:space="preserve">  SaaS is software </w:t>
+        <w:t xml:space="preserve"> such as Google App Engine (GAE), </w:t>
+      </w:r>
+      <w:proofErr w:type="spellStart"/>
+      <w:r>
+        <w:t>Heroku</w:t>
+      </w:r>
+      <w:proofErr w:type="spellEnd"/>
+      <w:r>
+        <w:t xml:space="preserve">, or Amazon Elastic Beanstalk provides a more simplified way of hosting web applications in the cloud without having to setup the infrastructure.  While </w:t>
+      </w:r>
+      <w:proofErr w:type="spellStart"/>
+      <w:r>
+        <w:t>PaaS</w:t>
+      </w:r>
+      <w:proofErr w:type="spellEnd"/>
+      <w:r>
+        <w:t xml:space="preserve"> makes migrating to the web simpler, </w:t>
+      </w:r>
+      <w:proofErr w:type="spellStart"/>
+      <w:r>
+        <w:t>PaaS</w:t>
+      </w:r>
+      <w:proofErr w:type="spellEnd"/>
+      <w:r>
+        <w:t xml:space="preserve"> services are more limiting than </w:t>
+      </w:r>
+      <w:proofErr w:type="spellStart"/>
+      <w:r>
+        <w:t>IaaS</w:t>
+      </w:r>
+      <w:proofErr w:type="spellEnd"/>
+      <w:r>
+        <w:t xml:space="preserve"> in that most of them only support a few languages (e.g. GAE only supports Python, Java, Go, and PHP).</w:t>
+      </w:r>
+      <w:r>
+        <w:t xml:space="preserve">  </w:t>
+      </w:r>
+      <w:proofErr w:type="spellStart"/>
+      <w:r>
+        <w:t>SaaS</w:t>
+      </w:r>
+      <w:proofErr w:type="spellEnd"/>
+      <w:r>
+        <w:t xml:space="preserve"> is software </w:t>
       </w:r>
       <w:r>
         <w:t>that is hosted by a</w:t>
       </w:r>
       <w:r>
-        <w:t xml:space="preserve"> PaaS, and </w:t>
+        <w:t xml:space="preserve"> </w:t>
+      </w:r>
+      <w:proofErr w:type="spellStart"/>
+      <w:r>
+        <w:t>PaaS</w:t>
+      </w:r>
+      <w:proofErr w:type="spellEnd"/>
+      <w:r>
+        <w:t xml:space="preserve">, and </w:t>
       </w:r>
       <w:r>
         <w:t xml:space="preserve">these </w:t>
@@ -442,7 +582,31 @@
         <w:t xml:space="preserve">powerful resource, </w:t>
       </w:r>
       <w:r>
-        <w:t>most scientists have little knowledge about the cloud, and much less about how to build a Software-as-as-Service (SaaS).  The concept of SciPaaS is that a scientist could easily create a zip archive of their code containing just the binary executable and a sample input file, upload it to the cloud, and SciPaaS would manage all the cloud infrastructure for them, including the input interface, job scheduling, plotting, etc.  This allows the scientists to focus on developing software to solve the problem at hand, without having to worry about the added ove</w:t>
+        <w:t>most scientists have little knowledge about the cloud, and much less about how to build a Software-as-as-Service (</w:t>
+      </w:r>
+      <w:proofErr w:type="spellStart"/>
+      <w:r>
+        <w:t>SaaS</w:t>
+      </w:r>
+      <w:proofErr w:type="spellEnd"/>
+      <w:r>
+        <w:t xml:space="preserve">).  The concept of </w:t>
+      </w:r>
+      <w:proofErr w:type="spellStart"/>
+      <w:r>
+        <w:t>SciPaaS</w:t>
+      </w:r>
+      <w:proofErr w:type="spellEnd"/>
+      <w:r>
+        <w:t xml:space="preserve"> is that a scientist could easily create a zip archive of their code containing just the binary executable and a sample input file, upload it to the cloud, and </w:t>
+      </w:r>
+      <w:proofErr w:type="spellStart"/>
+      <w:r>
+        <w:t>SciPaaS</w:t>
+      </w:r>
+      <w:proofErr w:type="spellEnd"/>
+      <w:r>
+        <w:t xml:space="preserve"> would manage all the cloud infrastructure for them, including the input interface, job scheduling, plotting, etc.  This allows the scientists to focus on developing software to solve the problem at hand, without having to worry about the added ove</w:t>
       </w:r>
       <w:r>
         <w:t xml:space="preserve">rhead of developing the </w:t>
@@ -609,6 +773,7 @@
         </w:rPr>
         <w:fldChar w:fldCharType="end"/>
       </w:r>
+      <w:proofErr w:type="gramStart"/>
       <w:r>
         <w:rPr>
           <w:b w:val="0"/>
@@ -621,7 +786,15 @@
           <w:b w:val="0"/>
           <w:color w:val="auto"/>
         </w:rPr>
-        <w:t>The cloud computing pyramid</w:t>
+        <w:t>The</w:t>
+      </w:r>
+      <w:proofErr w:type="gramEnd"/>
+      <w:r>
+        <w:rPr>
+          <w:b w:val="0"/>
+          <w:color w:val="auto"/>
+        </w:rPr>
+        <w:t xml:space="preserve"> cloud computing pyramid</w:t>
       </w:r>
     </w:p>
     <w:p>
@@ -629,6 +802,7 @@
         <w:pStyle w:val="Text"/>
         <w:ind w:firstLine="0"/>
       </w:pPr>
+      <w:proofErr w:type="gramStart"/>
       <w:r>
         <w:t>Byrne et al. [5</w:t>
       </w:r>
@@ -636,7 +810,11 @@
         <w:t>]</w:t>
       </w:r>
       <w:r>
-        <w:t>.  In this review, the authors emphasize the development of web simulations in light of more recent prominence of technologies such as: Web 2.0 (including cloud computing), service-oriented architectures (SOA), and the Semantic Web.  They mention numerous different types of communications protocols such as using WSDL (web-service definition language) or Java remote method invocation (RMI).</w:t>
+        <w:t>.</w:t>
+      </w:r>
+      <w:proofErr w:type="gramEnd"/>
+      <w:r>
+        <w:t xml:space="preserve">  In this review, the authors emphasize the development of web simulations in light of more recent prominence of technologies such as: Web 2.0 (including cloud computing), service-oriented architectures (SOA), and the Semantic Web.  They mention numerous different types of communications protocols such as using WSDL (web-service definition language) or Java remote method invocation (RMI).</w:t>
       </w:r>
     </w:p>
     <w:p>
@@ -653,13 +831,37 @@
         <w:t xml:space="preserve"> a computer cluster. Wu et al. [6]</w:t>
       </w:r>
       <w:r>
-        <w:t xml:space="preserve"> developed a scientific application framework based on OpenSo</w:t>
-      </w:r>
-      <w:r>
-        <w:t>cial gadgets.  Krishnan et al. [7]</w:t>
-      </w:r>
-      <w:r>
-        <w:t xml:space="preserve"> developed Opal2, a toolkit basically which can be used to wrap scientific applications and expose them as web services.   Opal2 also provides plugin integration with EC2 and Hadoop.  Opal2 provides much of the backend infrastructure for running applications, but relies on other software such as Kepler for pre-processing, and other codes for post-processing.  </w:t>
+        <w:t xml:space="preserve"> developed a scientific application framework based on </w:t>
+      </w:r>
+      <w:proofErr w:type="spellStart"/>
+      <w:r>
+        <w:t>OpenSo</w:t>
+      </w:r>
+      <w:r>
+        <w:t>cial</w:t>
+      </w:r>
+      <w:proofErr w:type="spellEnd"/>
+      <w:r>
+        <w:t xml:space="preserve"> gadgets.  Krishnan et al. [7]</w:t>
+      </w:r>
+      <w:r>
+        <w:t xml:space="preserve"> developed Opal2, a toolkit basically which can be used to wrap scientific applications and expose them as web services.   Opal2 also provides plugin integration with EC2 and </w:t>
+      </w:r>
+      <w:proofErr w:type="spellStart"/>
+      <w:r>
+        <w:t>Hadoop</w:t>
+      </w:r>
+      <w:proofErr w:type="spellEnd"/>
+      <w:r>
+        <w:t xml:space="preserve">.  Opal2 provides much of the backend infrastructure for running applications, but relies on other software such as </w:t>
+      </w:r>
+      <w:proofErr w:type="spellStart"/>
+      <w:r>
+        <w:t>Kepler</w:t>
+      </w:r>
+      <w:proofErr w:type="spellEnd"/>
+      <w:r>
+        <w:t xml:space="preserve"> for pre-processing, and other codes for post-processing.  </w:t>
       </w:r>
     </w:p>
     <w:p>
@@ -676,7 +878,31 @@
         <w:t xml:space="preserve">  </w:t>
       </w:r>
       <w:r>
-        <w:t>Hu et al. [8] compare four different modern methodologies (simulation model portability [SMP], MyExperiment, NanoHub, and RunMyCode)</w:t>
+        <w:t xml:space="preserve">Hu et al. [8] compare four different modern methodologies (simulation model portability [SMP], </w:t>
+      </w:r>
+      <w:proofErr w:type="spellStart"/>
+      <w:r>
+        <w:t>MyExperiment</w:t>
+      </w:r>
+      <w:proofErr w:type="spellEnd"/>
+      <w:r>
+        <w:t xml:space="preserve">, </w:t>
+      </w:r>
+      <w:proofErr w:type="spellStart"/>
+      <w:r>
+        <w:t>NanoHub</w:t>
+      </w:r>
+      <w:proofErr w:type="spellEnd"/>
+      <w:r>
+        <w:t xml:space="preserve">, and </w:t>
+      </w:r>
+      <w:proofErr w:type="spellStart"/>
+      <w:r>
+        <w:t>RunMyCode</w:t>
+      </w:r>
+      <w:proofErr w:type="spellEnd"/>
+      <w:r>
+        <w:t>)</w:t>
       </w:r>
       <w:r>
         <w:t>,</w:t>
@@ -690,11 +916,24 @@
         <w:pStyle w:val="Text"/>
       </w:pPr>
       <w:r>
-        <w:t>The concept of NanoHub, a scientific hub for web-based simu</w:t>
-      </w:r>
-      <w:r>
-        <w:t>lation for nanotechnology, is based on the HUBZero</w:t>
-      </w:r>
+        <w:t xml:space="preserve">The concept of </w:t>
+      </w:r>
+      <w:proofErr w:type="spellStart"/>
+      <w:r>
+        <w:t>NanoHub</w:t>
+      </w:r>
+      <w:proofErr w:type="spellEnd"/>
+      <w:r>
+        <w:t>, a scientific hub for web-based simu</w:t>
+      </w:r>
+      <w:r>
+        <w:t xml:space="preserve">lation for nanotechnology, is based on the </w:t>
+      </w:r>
+      <w:proofErr w:type="spellStart"/>
+      <w:r>
+        <w:t>HUBZero</w:t>
+      </w:r>
+      <w:proofErr w:type="spellEnd"/>
       <w:r>
         <w:t xml:space="preserve"> </w:t>
       </w:r>
@@ -709,7 +948,15 @@
         <w:t xml:space="preserve"> (in this case Linux, Apache, MySQL, PHP)</w:t>
       </w:r>
       <w:r>
-        <w:t xml:space="preserve"> approach for the website and content-management system (CMS), while using a Java-based toolkit called Rappture (Rapid Application Infrastructure)</w:t>
+        <w:t xml:space="preserve"> approach for the website and content-management system (CMS), while using a Java-based toolkit called </w:t>
+      </w:r>
+      <w:proofErr w:type="spellStart"/>
+      <w:r>
+        <w:t>Rappture</w:t>
+      </w:r>
+      <w:proofErr w:type="spellEnd"/>
+      <w:r>
+        <w:t xml:space="preserve"> (Rapid Application Infrastructure)</w:t>
       </w:r>
       <w:r>
         <w:t xml:space="preserve"> </w:t>
@@ -735,7 +982,15 @@
         <w:pStyle w:val="Text"/>
       </w:pPr>
       <w:r>
-        <w:t>Di Pierro [</w:t>
+        <w:t xml:space="preserve">Di </w:t>
+      </w:r>
+      <w:proofErr w:type="spellStart"/>
+      <w:r>
+        <w:t>Pierro</w:t>
+      </w:r>
+      <w:proofErr w:type="spellEnd"/>
+      <w:r>
+        <w:t xml:space="preserve"> [</w:t>
       </w:r>
       <w:r>
         <w:rPr>
@@ -748,7 +1003,15 @@
         <w:t>] developed a python-based web framework called web2py.  He uses web2py to show a sample scientific computing application in which stores DNA strings and searches for similarities.</w:t>
       </w:r>
       <w:r>
-        <w:t xml:space="preserve">  One of the powerful features of web2py is that it uses in data access layer (DAL) such that many different types of database systems can be supported, including both relational and non-relational models.  In fact, SciPaaS uses the DAL from web2py.</w:t>
+        <w:t xml:space="preserve">  One of the powerful features of web2py is that it uses in data access layer (DAL) such that many different types of database systems can be supported, including both relational and non-relational models.  In fact, </w:t>
+      </w:r>
+      <w:proofErr w:type="spellStart"/>
+      <w:r>
+        <w:t>SciPaaS</w:t>
+      </w:r>
+      <w:proofErr w:type="spellEnd"/>
+      <w:r>
+        <w:t xml:space="preserve"> uses the DAL from web2py.</w:t>
       </w:r>
     </w:p>
     <w:p>
@@ -766,11 +1029,43 @@
         <w:t>1</w:t>
       </w:r>
       <w:r>
-        <w:t xml:space="preserve">] provide a detailed architecture for Cloud-based Simulation (csim), where they define three key </w:t>
+        <w:t>] provide a detailed architecture for Cloud-based Simulation (</w:t>
+      </w:r>
+      <w:proofErr w:type="spellStart"/>
+      <w:r>
+        <w:t>csim</w:t>
+      </w:r>
+      <w:proofErr w:type="spellEnd"/>
+      <w:r>
+        <w:t xml:space="preserve">), where they define three key </w:t>
       </w:r>
       <w:r>
         <w:lastRenderedPageBreak/>
-        <w:t xml:space="preserve">cloud services related to simulation in the cloud: Modeling as a Service (MaaS), Execution as a Service (EaaS), and Analysis as a Service (AaaS).  Then they discuss more about more efficient ways of scheduling parallel and distributed applications (PADS) and then present four PADS job scheduling algorithms. </w:t>
+        <w:t>cloud services related to simulation in the cloud: Modeling as a Service (</w:t>
+      </w:r>
+      <w:proofErr w:type="spellStart"/>
+      <w:r>
+        <w:t>MaaS</w:t>
+      </w:r>
+      <w:proofErr w:type="spellEnd"/>
+      <w:r>
+        <w:t>), Execution as a Service (</w:t>
+      </w:r>
+      <w:proofErr w:type="spellStart"/>
+      <w:r>
+        <w:t>EaaS</w:t>
+      </w:r>
+      <w:proofErr w:type="spellEnd"/>
+      <w:r>
+        <w:t>), and Analysis as a Service (</w:t>
+      </w:r>
+      <w:proofErr w:type="spellStart"/>
+      <w:r>
+        <w:t>AaaS</w:t>
+      </w:r>
+      <w:proofErr w:type="spellEnd"/>
+      <w:r>
+        <w:t xml:space="preserve">).  Then they discuss more about more efficient ways of scheduling parallel and distributed applications (PADS) and then present four PADS job scheduling algorithms. </w:t>
       </w:r>
     </w:p>
     <w:p>
@@ -781,8 +1076,21 @@
         <w:t>In this paper</w:t>
       </w:r>
       <w:r>
-        <w:t>, we propose similar goals as with HUBZero and Rappture</w:t>
-      </w:r>
+        <w:t xml:space="preserve">, we propose similar goals as with </w:t>
+      </w:r>
+      <w:proofErr w:type="spellStart"/>
+      <w:r>
+        <w:t>HUBZero</w:t>
+      </w:r>
+      <w:proofErr w:type="spellEnd"/>
+      <w:r>
+        <w:t xml:space="preserve"> and </w:t>
+      </w:r>
+      <w:proofErr w:type="spellStart"/>
+      <w:r>
+        <w:t>Rappture</w:t>
+      </w:r>
+      <w:proofErr w:type="spellEnd"/>
       <w:r>
         <w:t>.  However, the goal is to have no external dependencies other than Python, and as such can be quickly deployed on any platform</w:t>
       </w:r>
@@ -923,19 +1231,59 @@
         <w:pStyle w:val="Text"/>
       </w:pPr>
       <w:r>
-        <w:t>The concept for SciPaaS basically came out of developing a Scientific Software-as-a-Service (SaaS) interface for a simulation engine called Mendel’s Accountant</w:t>
+        <w:t xml:space="preserve">The concept for </w:t>
+      </w:r>
+      <w:proofErr w:type="spellStart"/>
+      <w:r>
+        <w:t>SciPaaS</w:t>
+      </w:r>
+      <w:proofErr w:type="spellEnd"/>
+      <w:r>
+        <w:t xml:space="preserve"> basically came out of developing a Scientific Software-as-a-Service (</w:t>
+      </w:r>
+      <w:proofErr w:type="spellStart"/>
+      <w:r>
+        <w:t>SaaS</w:t>
+      </w:r>
+      <w:proofErr w:type="spellEnd"/>
+      <w:r>
+        <w:t>) interface for a simulation engine called Mendel’s Accountant</w:t>
       </w:r>
       <w:r>
         <w:t xml:space="preserve"> [1]</w:t>
       </w:r>
       <w:r>
-        <w:t xml:space="preserve">.  Mendel’s Accountant is a biologically-realistic, forward-time population genetics simulator which can be used for studying mutation accumulation dynamics in genomes.  During the development of this application a number of key ingredients required for general scientific applications were identified, which we have termed an IXP (Input-eXecute-Plot) pattern as shown in </w:t>
+        <w:t xml:space="preserve">.  Mendel’s Accountant is a </w:t>
+      </w:r>
+      <w:proofErr w:type="gramStart"/>
+      <w:r>
+        <w:t>biologically-realistic</w:t>
+      </w:r>
+      <w:proofErr w:type="gramEnd"/>
+      <w:r>
+        <w:t>, forward-time population genetics simulator which can be used for studying mutation accumulation dynamics in genomes.  During the development of this application a number of key ingredients required for general scientific applications were identified, which we have termed an IXP (Input-</w:t>
+      </w:r>
+      <w:proofErr w:type="spellStart"/>
+      <w:r>
+        <w:t>eXecute</w:t>
+      </w:r>
+      <w:proofErr w:type="spellEnd"/>
+      <w:r>
+        <w:t xml:space="preserve">-Plot) pattern as shown in </w:t>
       </w:r>
       <w:r>
         <w:t>Fig.</w:t>
       </w:r>
       <w:r>
-        <w:t xml:space="preserve"> 1.  The concept for SciPaaS resulted from identifying the common reusable components in many IXP style software systems, such as:</w:t>
+        <w:t xml:space="preserve"> 1.  The concept for </w:t>
+      </w:r>
+      <w:proofErr w:type="spellStart"/>
+      <w:r>
+        <w:t>SciPaaS</w:t>
+      </w:r>
+      <w:proofErr w:type="spellEnd"/>
+      <w:r>
+        <w:t xml:space="preserve"> resulted from identifying the common reusable components in many IXP style software systems, such as:</w:t>
       </w:r>
     </w:p>
     <w:p>
@@ -1015,7 +1363,15 @@
         <w:pStyle w:val="Text"/>
       </w:pPr>
       <w:r>
-        <w:t xml:space="preserve">During the development of Mendel’s Accountant, third-party software was used to handle each of these components.  The problem with using third-party software was that it made it very difficult to setup the environment machine to run the simulation.  For example, one of the necessary components, a job scheduler, was implemented using OpenPBS (currently rebranded as “Torque”).  This one software alone can take quite some time to setup and also is non-trivial </w:t>
+        <w:t xml:space="preserve">During the development of Mendel’s Accountant, third-party software was used to handle each of these components.  The problem with using third-party software was that it made it very difficult to setup the environment machine to run the simulation.  For example, one of the necessary components, a job scheduler, was implemented using </w:t>
+      </w:r>
+      <w:proofErr w:type="spellStart"/>
+      <w:r>
+        <w:t>OpenPBS</w:t>
+      </w:r>
+      <w:proofErr w:type="spellEnd"/>
+      <w:r>
+        <w:t xml:space="preserve"> (currently rebranded as “Torque”).  This one software alone can take quite some time to setup and also is non-trivial </w:t>
       </w:r>
       <w:r>
         <w:t>to manage.</w:t>
@@ -1152,7 +1508,23 @@
           <w:b w:val="0"/>
           <w:color w:val="auto"/>
         </w:rPr>
-        <w:t>Many scientific applications fall under an Input-eXecute-Plot (IXP) design pattern.</w:t>
+        <w:t>Many scientific applications fall under an Input-</w:t>
+      </w:r>
+      <w:proofErr w:type="spellStart"/>
+      <w:r>
+        <w:rPr>
+          <w:b w:val="0"/>
+          <w:color w:val="auto"/>
+        </w:rPr>
+        <w:t>eXecute</w:t>
+      </w:r>
+      <w:proofErr w:type="spellEnd"/>
+      <w:r>
+        <w:rPr>
+          <w:b w:val="0"/>
+          <w:color w:val="auto"/>
+        </w:rPr>
+        <w:t>-Plot (IXP) design pattern.</w:t>
       </w:r>
     </w:p>
     <w:p>
@@ -1160,7 +1532,15 @@
         <w:pStyle w:val="Text"/>
       </w:pPr>
       <w:r>
-        <w:t>Moreover, by considering a number of similar type software, some design goals were identified as follows.  SciPaaS should:</w:t>
+        <w:t xml:space="preserve">Moreover, by considering a number of similar type software, some design goals were identified as follows.  </w:t>
+      </w:r>
+      <w:proofErr w:type="spellStart"/>
+      <w:r>
+        <w:t>SciPaaS</w:t>
+      </w:r>
+      <w:proofErr w:type="spellEnd"/>
+      <w:r>
+        <w:t xml:space="preserve"> should:</w:t>
       </w:r>
     </w:p>
     <w:p>
@@ -1244,7 +1624,23 @@
         </w:numPr>
       </w:pPr>
       <w:r>
-        <w:t>Easily be deployed onto Amazon EC2, Google App Engine (GAE), Google Compute Engine (GCE), or RedHat OpenShift.</w:t>
+        <w:t xml:space="preserve">Easily be deployed onto Amazon EC2, Google App Engine (GAE), Google Compute Engine (GCE), or </w:t>
+      </w:r>
+      <w:proofErr w:type="spellStart"/>
+      <w:r>
+        <w:t>RedHat</w:t>
+      </w:r>
+      <w:proofErr w:type="spellEnd"/>
+      <w:r>
+        <w:t xml:space="preserve"> </w:t>
+      </w:r>
+      <w:proofErr w:type="spellStart"/>
+      <w:r>
+        <w:t>OpenShift</w:t>
+      </w:r>
+      <w:proofErr w:type="spellEnd"/>
+      <w:r>
+        <w:t>.</w:t>
       </w:r>
     </w:p>
     <w:p>
@@ -1288,7 +1684,31 @@
         </w:numPr>
       </w:pPr>
       <w:r>
-        <w:t>Deploy to free PaaS providers such as Heroku, OpenShift, Google App Engine (GAE), etc.</w:t>
+        <w:t xml:space="preserve">Deploy to free </w:t>
+      </w:r>
+      <w:proofErr w:type="spellStart"/>
+      <w:r>
+        <w:t>PaaS</w:t>
+      </w:r>
+      <w:proofErr w:type="spellEnd"/>
+      <w:r>
+        <w:t xml:space="preserve"> providers such as </w:t>
+      </w:r>
+      <w:proofErr w:type="spellStart"/>
+      <w:r>
+        <w:t>Heroku</w:t>
+      </w:r>
+      <w:proofErr w:type="spellEnd"/>
+      <w:r>
+        <w:t xml:space="preserve">, </w:t>
+      </w:r>
+      <w:proofErr w:type="spellStart"/>
+      <w:r>
+        <w:t>OpenShift</w:t>
+      </w:r>
+      <w:proofErr w:type="spellEnd"/>
+      <w:r>
+        <w:t>, Google App Engine (GAE), etc.</w:t>
       </w:r>
     </w:p>
     <w:p>
@@ -1311,20 +1731,70 @@
         <w:t>After considering a number of alternative languages, such as Java and Ruby, Python was chosen for three reasons: (1) it has one of the largest scientific computing communities</w:t>
       </w:r>
       <w:r>
-        <w:t>, which includes scientific computing libraries such as SciPy (scipy.org), NumPy (numpy.org), and Matplotlib (matplotlib.org)</w:t>
-      </w:r>
-      <w:r>
-        <w:t xml:space="preserve">, (2) there are numerous open-source python-based web application frameworks available, and (3) because many of the cloud PaaS providers support Python-based applications (e.g. Google App Engine and Heroku).  Furthermore, in the design of SciPaaS, a convention-over-configuration philosophy was implemented, such that a number of the files (i.e. the binary executable, the </w:t>
+        <w:t xml:space="preserve">, which includes scientific computing libraries such as </w:t>
+      </w:r>
+      <w:proofErr w:type="spellStart"/>
+      <w:r>
+        <w:t>SciPy</w:t>
+      </w:r>
+      <w:proofErr w:type="spellEnd"/>
+      <w:r>
+        <w:t xml:space="preserve"> (scipy.org), </w:t>
+      </w:r>
+      <w:proofErr w:type="spellStart"/>
+      <w:r>
+        <w:t>NumPy</w:t>
+      </w:r>
+      <w:proofErr w:type="spellEnd"/>
+      <w:r>
+        <w:t xml:space="preserve"> (numpy.org), and </w:t>
+      </w:r>
+      <w:proofErr w:type="spellStart"/>
+      <w:r>
+        <w:t>Matplotlib</w:t>
+      </w:r>
+      <w:proofErr w:type="spellEnd"/>
+      <w:r>
+        <w:t xml:space="preserve"> (matplotlib.org)</w:t>
+      </w:r>
+      <w:r>
+        <w:t xml:space="preserve">, (2) there are numerous open-source python-based web application frameworks available, and (3) because many of the cloud </w:t>
+      </w:r>
+      <w:proofErr w:type="spellStart"/>
+      <w:r>
+        <w:t>PaaS</w:t>
+      </w:r>
+      <w:proofErr w:type="spellEnd"/>
+      <w:r>
+        <w:t xml:space="preserve"> providers support Python-based applications (e.g. Google App Engine and </w:t>
+      </w:r>
+      <w:proofErr w:type="spellStart"/>
+      <w:r>
+        <w:t>Heroku</w:t>
+      </w:r>
+      <w:proofErr w:type="spellEnd"/>
+      <w:r>
+        <w:t xml:space="preserve">).  Furthermore, in the design of </w:t>
+      </w:r>
+      <w:proofErr w:type="spellStart"/>
+      <w:r>
+        <w:t>SciPaaS</w:t>
+      </w:r>
+      <w:proofErr w:type="spellEnd"/>
+      <w:r>
+        <w:t xml:space="preserve">, a convention-over-configuration philosophy was implemented, such that a number of the files (i.e. the binary executable, the </w:t>
       </w:r>
       <w:r>
         <w:t xml:space="preserve">default input deck filename, the name of the view template, etc.) all use the name </w:t>
       </w:r>
+      <w:proofErr w:type="spellStart"/>
       <w:r>
         <w:rPr>
           <w:rFonts w:ascii="Courier" w:hAnsi="Courier"/>
         </w:rPr>
         <w:t>appname</w:t>
       </w:r>
+      <w:proofErr w:type="spellEnd"/>
       <w:r>
         <w:t>.</w:t>
       </w:r>
@@ -1341,8 +1811,13 @@
       <w:pPr>
         <w:pStyle w:val="Text"/>
       </w:pPr>
-      <w:r>
-        <w:t>SciPaaS features are demonstrated for a typical scientific application called Mendel’s Account, an advanced numerical simulation program for mode</w:t>
+      <w:proofErr w:type="spellStart"/>
+      <w:r>
+        <w:t>SciPaaS</w:t>
+      </w:r>
+      <w:proofErr w:type="spellEnd"/>
+      <w:r>
+        <w:t xml:space="preserve"> features are demonstrated for a typical scientific application called Mendel’s Account, an advanced numerical simulation program for mode</w:t>
       </w:r>
       <w:r>
         <w:t>li</w:t>
@@ -1372,7 +1847,23 @@
         <w:pStyle w:val="Text"/>
       </w:pPr>
       <w:r>
-        <w:t>A zipfile containing a default input file and binary of the application is uploaded to SciPaaS.  The upload process unzips the file to the appropriate locations, reads the default input deck, and then creates an HTML template file views folder named the same as the application.  The next section explains how the interface is generated from the input deck.</w:t>
+        <w:t xml:space="preserve">A </w:t>
+      </w:r>
+      <w:proofErr w:type="spellStart"/>
+      <w:r>
+        <w:t>zipfile</w:t>
+      </w:r>
+      <w:proofErr w:type="spellEnd"/>
+      <w:r>
+        <w:t xml:space="preserve"> containing a default input file and binary of the application is uploaded to </w:t>
+      </w:r>
+      <w:proofErr w:type="spellStart"/>
+      <w:r>
+        <w:t>SciPaaS</w:t>
+      </w:r>
+      <w:proofErr w:type="spellEnd"/>
+      <w:r>
+        <w:t>.  The upload process unzips the file to the appropriate locations, reads the default input deck, and then creates an HTML template file views folder named the same as the application.  The next section explains how the interface is generated from the input deck.</w:t>
       </w:r>
     </w:p>
     <w:p>
@@ -1388,8 +1879,13 @@
       <w:pPr>
         <w:pStyle w:val="Text"/>
       </w:pPr>
-      <w:r>
-        <w:t>SciPaaS can be used to automatically generate an HTML</w:t>
+      <w:proofErr w:type="spellStart"/>
+      <w:r>
+        <w:t>SciPaaS</w:t>
+      </w:r>
+      <w:proofErr w:type="spellEnd"/>
+      <w:r>
+        <w:t xml:space="preserve"> can be used to automatically generate an HTML</w:t>
       </w:r>
       <w:r>
         <w:t xml:space="preserve"> interface given an input deck as shown in </w:t>
@@ -1424,12 +1920,14 @@
       <w:r>
         <w:t xml:space="preserve">: (1) </w:t>
       </w:r>
+      <w:proofErr w:type="spellStart"/>
       <w:r>
         <w:rPr>
           <w:i/>
         </w:rPr>
         <w:t>namelist</w:t>
       </w:r>
+      <w:proofErr w:type="spellEnd"/>
       <w:r>
         <w:t xml:space="preserve"> input decks which are typically used in Fortran 90 scientific applications (e.g. NCAR’s Weather Research and Forecasting [WRF] software), and (2) </w:t>
       </w:r>
@@ -1475,13 +1973,45 @@
         <w:pStyle w:val="Text"/>
       </w:pPr>
       <w:r>
-        <w:t xml:space="preserve">While the namelist reader/writer had to be custom written for SciPaaS, the INI reader/writer makes use of Python’s built-in ConfigParser module.  In </w:t>
+        <w:t xml:space="preserve">While the </w:t>
+      </w:r>
+      <w:proofErr w:type="spellStart"/>
+      <w:r>
+        <w:t>namelist</w:t>
+      </w:r>
+      <w:proofErr w:type="spellEnd"/>
+      <w:r>
+        <w:t xml:space="preserve"> reader/writer had to be custom written for </w:t>
+      </w:r>
+      <w:proofErr w:type="spellStart"/>
+      <w:r>
+        <w:t>SciPaaS</w:t>
+      </w:r>
+      <w:proofErr w:type="spellEnd"/>
+      <w:r>
+        <w:t xml:space="preserve">, the INI reader/writer makes use of Python’s built-in </w:t>
+      </w:r>
+      <w:proofErr w:type="spellStart"/>
+      <w:r>
+        <w:t>ConfigParser</w:t>
+      </w:r>
+      <w:proofErr w:type="spellEnd"/>
+      <w:r>
+        <w:t xml:space="preserve"> module.  In </w:t>
       </w:r>
       <w:r>
         <w:t>Fig.</w:t>
       </w:r>
       <w:r>
-        <w:t xml:space="preserve"> 2, we show a portion of the Mendel input deck, and then the HTML template file that SciPaaS automatically generates.</w:t>
+        <w:t xml:space="preserve"> 2, we show a portion of the Mendel input deck, and then the HTML template file that </w:t>
+      </w:r>
+      <w:proofErr w:type="spellStart"/>
+      <w:r>
+        <w:t>SciPaaS</w:t>
+      </w:r>
+      <w:proofErr w:type="spellEnd"/>
+      <w:r>
+        <w:t xml:space="preserve"> automatically generates.</w:t>
       </w:r>
     </w:p>
     <w:p>
@@ -1506,7 +2036,15 @@
         <w:pStyle w:val="Text"/>
       </w:pPr>
       <w:r>
-        <w:t>The core of SciPaaS is based on a micro-web framework called Bottle (</w:t>
+        <w:t xml:space="preserve">The core of </w:t>
+      </w:r>
+      <w:proofErr w:type="spellStart"/>
+      <w:r>
+        <w:t>SciPaaS</w:t>
+      </w:r>
+      <w:proofErr w:type="spellEnd"/>
+      <w:r>
+        <w:t xml:space="preserve"> is based on a micro-web framework called Bottle (</w:t>
       </w:r>
       <w:r>
         <w:t>bottlepy.org</w:t>
@@ -1515,11 +2053,16 @@
         <w:t>).  This was chosen over a full stack framework to keep the design simple with no external dependen</w:t>
       </w:r>
       <w:r>
-        <w:t>cies.  Bottle uses a</w:t>
+        <w:t xml:space="preserve">cies.  Bottle uses </w:t>
+      </w:r>
+      <w:proofErr w:type="gramStart"/>
+      <w:r>
+        <w:t>a</w:t>
       </w:r>
       <w:r>
         <w:t xml:space="preserve"> MVT (model-view-template) architecture</w:t>
       </w:r>
+      <w:proofErr w:type="gramEnd"/>
       <w:r>
         <w:t xml:space="preserve"> as shown in </w:t>
       </w:r>
@@ -1536,7 +2079,15 @@
         <w:t>outes to P</w:t>
       </w:r>
       <w:r>
-        <w:t>ython methods, but it also provides a simple, yet powerful templating system.  While Bottle is not a full stack framework, it is easily extended via many 3</w:t>
+        <w:t xml:space="preserve">ython methods, but it also provides a simple, yet powerful </w:t>
+      </w:r>
+      <w:proofErr w:type="spellStart"/>
+      <w:r>
+        <w:t>templating</w:t>
+      </w:r>
+      <w:proofErr w:type="spellEnd"/>
+      <w:r>
+        <w:t xml:space="preserve"> system.  While Bottle is not a full stack framework, it is easily extended via many 3</w:t>
       </w:r>
       <w:r>
         <w:rPr>
@@ -1561,8 +2112,13 @@
       <w:pPr>
         <w:pStyle w:val="Text"/>
       </w:pPr>
-      <w:r>
-        <w:t xml:space="preserve">SciPaaS stores all information about users, apps, jobs, and plots in a database. </w:t>
+      <w:proofErr w:type="spellStart"/>
+      <w:r>
+        <w:t>SciPaaS</w:t>
+      </w:r>
+      <w:proofErr w:type="spellEnd"/>
+      <w:r>
+        <w:t xml:space="preserve"> stores all information about users, apps, jobs, and plots in a database. </w:t>
       </w:r>
       <w:r>
         <w:t>A data access layer (DAL) from the web2py python web framework (dal.py) was implemented</w:t>
@@ -1586,16 +2142,40 @@
         <w:t>:</w:t>
       </w:r>
       <w:r>
-        <w:t xml:space="preserve"> SQLite, PostgreSQL, MySQL, Oracle, MSSQL, </w:t>
+        <w:t xml:space="preserve"> SQLite, </w:t>
+      </w:r>
+      <w:proofErr w:type="spellStart"/>
+      <w:r>
+        <w:t>PostgreSQL</w:t>
+      </w:r>
+      <w:proofErr w:type="spellEnd"/>
+      <w:r>
+        <w:t xml:space="preserve">, MySQL, Oracle, MSSQL, </w:t>
       </w:r>
       <w:r>
         <w:t xml:space="preserve">Google, </w:t>
       </w:r>
       <w:r>
-        <w:t>Firebird, DB2, Informix, Ingres, Cubrid, Sybase, Terad</w:t>
-      </w:r>
-      <w:r>
-        <w:t>ata, SAPDB, MongoDB, and IMAP</w:t>
+        <w:t xml:space="preserve">Firebird, DB2, Informix, Ingres, </w:t>
+      </w:r>
+      <w:proofErr w:type="spellStart"/>
+      <w:r>
+        <w:t>Cubrid</w:t>
+      </w:r>
+      <w:proofErr w:type="spellEnd"/>
+      <w:r>
+        <w:t>, Sybase, Terad</w:t>
+      </w:r>
+      <w:r>
+        <w:t xml:space="preserve">ata, SAPDB, </w:t>
+      </w:r>
+      <w:proofErr w:type="spellStart"/>
+      <w:r>
+        <w:t>MongoDB</w:t>
+      </w:r>
+      <w:proofErr w:type="spellEnd"/>
+      <w:r>
+        <w:t>, and IMAP</w:t>
       </w:r>
       <w:r>
         <w:t xml:space="preserve"> [1</w:t>
@@ -1634,14 +2214,27 @@
         <w:t xml:space="preserve"> 4</w:t>
       </w:r>
       <w:r>
-        <w:t xml:space="preserve"> shows the general system architecture of the SciPaaS web ap</w:t>
-      </w:r>
-      <w:r>
-        <w:t xml:space="preserve">plication framework, which uses a </w:t>
+        <w:t xml:space="preserve"> shows the general system architecture of the </w:t>
+      </w:r>
+      <w:proofErr w:type="spellStart"/>
+      <w:r>
+        <w:t>SciPaaS</w:t>
+      </w:r>
+      <w:proofErr w:type="spellEnd"/>
+      <w:r>
+        <w:t xml:space="preserve"> web ap</w:t>
+      </w:r>
+      <w:r>
+        <w:t xml:space="preserve">plication framework, which uses </w:t>
+      </w:r>
+      <w:proofErr w:type="gramStart"/>
+      <w:r>
+        <w:t xml:space="preserve">a </w:t>
       </w:r>
       <w:r>
         <w:t>Model</w:t>
       </w:r>
+      <w:proofErr w:type="gramEnd"/>
       <w:r>
         <w:t xml:space="preserve">-View-Template (MVT) architecture. Basically the model represents the interface to the database, and the views are essentially HTML </w:t>
       </w:r>
@@ -1658,11 +2251,33 @@
           <w:rFonts w:ascii="Courier" w:hAnsi="Courier"/>
         </w:rPr>
       </w:pPr>
+      <w:proofErr w:type="gramStart"/>
       <w:r>
         <w:rPr>
           <w:rFonts w:ascii="Courier" w:hAnsi="Courier"/>
         </w:rPr>
-        <w:t>return template('plot', params)</w:t>
+        <w:t>return</w:t>
+      </w:r>
+      <w:proofErr w:type="gramEnd"/>
+      <w:r>
+        <w:rPr>
+          <w:rFonts w:ascii="Courier" w:hAnsi="Courier"/>
+        </w:rPr>
+        <w:t xml:space="preserve"> template('plot', </w:t>
+      </w:r>
+      <w:proofErr w:type="spellStart"/>
+      <w:r>
+        <w:rPr>
+          <w:rFonts w:ascii="Courier" w:hAnsi="Courier"/>
+        </w:rPr>
+        <w:t>params</w:t>
+      </w:r>
+      <w:proofErr w:type="spellEnd"/>
+      <w:r>
+        <w:rPr>
+          <w:rFonts w:ascii="Courier" w:hAnsi="Courier"/>
+        </w:rPr>
+        <w:t>)</w:t>
       </w:r>
     </w:p>
     <w:p>
@@ -1670,7 +2285,23 @@
         <w:pStyle w:val="Text"/>
       </w:pPr>
       <w:r>
-        <w:t>Here, plot refers to the plot.tpl file in the views folder and params contain a Python dictionary of some parameters about the app, the case to plot, and the user.</w:t>
+        <w:t xml:space="preserve">Here, plot refers to the </w:t>
+      </w:r>
+      <w:proofErr w:type="spellStart"/>
+      <w:r>
+        <w:t>plot.tpl</w:t>
+      </w:r>
+      <w:proofErr w:type="spellEnd"/>
+      <w:r>
+        <w:t xml:space="preserve"> file in the views folder and </w:t>
+      </w:r>
+      <w:proofErr w:type="spellStart"/>
+      <w:r>
+        <w:t>params</w:t>
+      </w:r>
+      <w:proofErr w:type="spellEnd"/>
+      <w:r>
+        <w:t xml:space="preserve"> contain a Python dictionary of some parameters about the app, the case to plot, and the user.</w:t>
       </w:r>
     </w:p>
     <w:p>
@@ -1688,7 +2319,15 @@
         <w:ind w:firstLine="0"/>
       </w:pPr>
       <w:r>
-        <w:t xml:space="preserve">There are several possible ways to spawn the simulation engine from within Python.  One option is to use the subprocess module, which supports either a call method or a </w:t>
+        <w:t xml:space="preserve">There are several possible ways to spawn the simulation engine from within Python.  One option is to use the </w:t>
+      </w:r>
+      <w:proofErr w:type="spellStart"/>
+      <w:r>
+        <w:t>subprocess</w:t>
+      </w:r>
+      <w:proofErr w:type="spellEnd"/>
+      <w:r>
+        <w:t xml:space="preserve"> module, which supports either a call method or a </w:t>
       </w:r>
       <w:r>
         <w:t xml:space="preserve">pipe.  Another method for spawning the engine is simply to </w:t>
@@ -1697,8 +2336,25 @@
         <w:t xml:space="preserve">use the system call from the OS </w:t>
       </w:r>
       <w:r>
-        <w:t xml:space="preserve">module.  The important point is that the job must be launched in the background so that SciPaaS can continue to handle requests.  The way this is handled is by spawning a new thread for every new job that is submitted. The standard output stdout of the simulation is redirected to the file </w:t>
-      </w:r>
+        <w:t xml:space="preserve">module.  The important point is that the job must be launched in the background so that </w:t>
+      </w:r>
+      <w:proofErr w:type="spellStart"/>
+      <w:r>
+        <w:t>SciPaaS</w:t>
+      </w:r>
+      <w:proofErr w:type="spellEnd"/>
+      <w:r>
+        <w:t xml:space="preserve"> can continue to handle requests.  The way this is handled is by spawning a new thread for every new job that is submitted. The standard output </w:t>
+      </w:r>
+      <w:proofErr w:type="spellStart"/>
+      <w:r>
+        <w:t>stdout</w:t>
+      </w:r>
+      <w:proofErr w:type="spellEnd"/>
+      <w:r>
+        <w:t xml:space="preserve"> of the simulation is redirected to the file </w:t>
+      </w:r>
+      <w:proofErr w:type="spellStart"/>
       <w:r>
         <w:rPr>
           <w:i/>
@@ -1706,7 +2362,19 @@
         <w:t>appname</w:t>
       </w:r>
       <w:r>
-        <w:t>.out (e.g. mendel.out in the current example).</w:t>
+        <w:t>.out</w:t>
+      </w:r>
+      <w:proofErr w:type="spellEnd"/>
+      <w:r>
+        <w:t xml:space="preserve"> (e.g. </w:t>
+      </w:r>
+      <w:proofErr w:type="spellStart"/>
+      <w:r>
+        <w:t>mendel.out</w:t>
+      </w:r>
+      <w:proofErr w:type="spellEnd"/>
+      <w:r>
+        <w:t xml:space="preserve"> in the current example).</w:t>
       </w:r>
     </w:p>
     <w:p>
@@ -1723,7 +2391,23 @@
         <w:pStyle w:val="Text"/>
       </w:pPr>
       <w:r>
-        <w:t>Each simulation run is assigned a universal unique identifier (UUID) using Python’s built-in uuid module.  It is important to have a way to identify each simulation run via SciPaaS for several reasons:</w:t>
+        <w:t xml:space="preserve">Each simulation run is assigned a universal unique identifier (UUID) using Python’s built-in </w:t>
+      </w:r>
+      <w:proofErr w:type="spellStart"/>
+      <w:r>
+        <w:t>uuid</w:t>
+      </w:r>
+      <w:proofErr w:type="spellEnd"/>
+      <w:r>
+        <w:t xml:space="preserve"> module.  It is important to have a way to identify each simulation run via </w:t>
+      </w:r>
+      <w:proofErr w:type="spellStart"/>
+      <w:r>
+        <w:t>SciPaaS</w:t>
+      </w:r>
+      <w:proofErr w:type="spellEnd"/>
+      <w:r>
+        <w:t xml:space="preserve"> for several reasons:</w:t>
       </w:r>
     </w:p>
     <w:p>
@@ -1759,7 +2443,47 @@
         </w:numPr>
       </w:pPr>
       <w:r>
-        <w:t>The files and output generated from each run is stored under the relative path user_data/appname/caseid (e.g. wes/mendel/c13dxg).</w:t>
+        <w:t xml:space="preserve">The files and output generated from each run is stored under the relative path </w:t>
+      </w:r>
+      <w:proofErr w:type="spellStart"/>
+      <w:r>
+        <w:t>user_data</w:t>
+      </w:r>
+      <w:proofErr w:type="spellEnd"/>
+      <w:r>
+        <w:t>/</w:t>
+      </w:r>
+      <w:proofErr w:type="spellStart"/>
+      <w:r>
+        <w:t>appname</w:t>
+      </w:r>
+      <w:proofErr w:type="spellEnd"/>
+      <w:r>
+        <w:t>/</w:t>
+      </w:r>
+      <w:proofErr w:type="spellStart"/>
+      <w:r>
+        <w:t>caseid</w:t>
+      </w:r>
+      <w:proofErr w:type="spellEnd"/>
+      <w:r>
+        <w:t xml:space="preserve"> (e.g. </w:t>
+      </w:r>
+      <w:proofErr w:type="spellStart"/>
+      <w:r>
+        <w:t>wes</w:t>
+      </w:r>
+      <w:proofErr w:type="spellEnd"/>
+      <w:r>
+        <w:t>/</w:t>
+      </w:r>
+      <w:proofErr w:type="spellStart"/>
+      <w:r>
+        <w:t>mendel</w:t>
+      </w:r>
+      <w:proofErr w:type="spellEnd"/>
+      <w:r>
+        <w:t>/c13dxg).</w:t>
       </w:r>
     </w:p>
     <w:p>
@@ -1777,13 +2501,37 @@
         <w:ind w:firstLine="180"/>
       </w:pPr>
       <w:r>
-        <w:t xml:space="preserve">Once the simulation has been launched, SciPaaS automatically redirects to the monitor view.  The monitor view </w:t>
+        <w:t xml:space="preserve">Once the simulation has been launched, </w:t>
+      </w:r>
+      <w:proofErr w:type="spellStart"/>
+      <w:r>
+        <w:t>SciPaaS</w:t>
+      </w:r>
+      <w:proofErr w:type="spellEnd"/>
+      <w:r>
+        <w:t xml:space="preserve"> automatically redirects to the monitor view.  The monitor </w:t>
+      </w:r>
+      <w:proofErr w:type="gramStart"/>
+      <w:r>
+        <w:t xml:space="preserve">view </w:t>
       </w:r>
       <w:r>
         <w:t xml:space="preserve"> </w:t>
       </w:r>
       <w:r>
-        <w:t xml:space="preserve">is essentially a jQuery AJAX call which repeatedly calls a method called tail, which retrieves the last 40 lines of the output file every second.  </w:t>
+        <w:t>is</w:t>
+      </w:r>
+      <w:proofErr w:type="gramEnd"/>
+      <w:r>
+        <w:t xml:space="preserve"> essentially a </w:t>
+      </w:r>
+      <w:proofErr w:type="spellStart"/>
+      <w:r>
+        <w:t>jQuery</w:t>
+      </w:r>
+      <w:proofErr w:type="spellEnd"/>
+      <w:r>
+        <w:t xml:space="preserve"> AJAX call which repeatedly calls a method called tail, which retrieves the last 40 lines of the output file every second.  </w:t>
       </w:r>
     </w:p>
     <w:p>
@@ -1799,14 +2547,75 @@
       <w:pPr>
         <w:pStyle w:val="Text"/>
       </w:pPr>
-      <w:r>
-        <w:t>SciPaas offers two possibilities for plotting: (1) using a jQuery library called Flot, and also (2) using the Matplotlib library to generate static PNG images. The advantage of using a JavaScript or jQuery library is that all the plotting work is offloaded onto the client, rather than putting the burden on the server, and also the user can dynamically interact with the plot (e.g. zooming).  The disadvantage of the JavaScript library is it supports only basic line, points, bar, and category charts,</w:t>
+      <w:proofErr w:type="spellStart"/>
+      <w:r>
+        <w:t>SciPaas</w:t>
+      </w:r>
+      <w:proofErr w:type="spellEnd"/>
+      <w:r>
+        <w:t xml:space="preserve"> offers two possibilities for plotting: (1) using a </w:t>
+      </w:r>
+      <w:proofErr w:type="spellStart"/>
+      <w:r>
+        <w:t>jQuery</w:t>
+      </w:r>
+      <w:proofErr w:type="spellEnd"/>
+      <w:r>
+        <w:t xml:space="preserve"> library called </w:t>
+      </w:r>
+      <w:proofErr w:type="spellStart"/>
+      <w:r>
+        <w:t>Flot</w:t>
+      </w:r>
+      <w:proofErr w:type="spellEnd"/>
+      <w:r>
+        <w:t xml:space="preserve">, and also (2) using the </w:t>
+      </w:r>
+      <w:proofErr w:type="spellStart"/>
+      <w:r>
+        <w:t>Matplotlib</w:t>
+      </w:r>
+      <w:proofErr w:type="spellEnd"/>
+      <w:r>
+        <w:t xml:space="preserve"> library to generate static PNG images. The advantage of using a JavaScript or </w:t>
+      </w:r>
+      <w:proofErr w:type="spellStart"/>
+      <w:r>
+        <w:t>jQuery</w:t>
+      </w:r>
+      <w:proofErr w:type="spellEnd"/>
+      <w:r>
+        <w:t xml:space="preserve"> library is that all the plotting work is offloaded onto the client, rather than putting the burden on the server, and also the user can dynamically interact with the plot (e.g. zooming).  The disadvantage of the JavaScript library is it supports only basic line, points, bar, and category charts,</w:t>
       </w:r>
       <w:r>
         <w:t xml:space="preserve"> </w:t>
       </w:r>
       <w:r>
-        <w:t>and was not specifically designed for scientific plotting (e.g. could not use it for a color contour plot).  However, Matplotlib was specifically designed for scientific plotting, and supports many different chart types, including color contours.  The primary disadvantage of using Matplotlib is that it requires installing about six additional third-party packages, whereas Flot does not require any additional software to be installed.</w:t>
+        <w:t xml:space="preserve">and was not specifically designed for scientific plotting (e.g. could not use it for a color contour plot).  However, </w:t>
+      </w:r>
+      <w:proofErr w:type="spellStart"/>
+      <w:r>
+        <w:t>Matplotlib</w:t>
+      </w:r>
+      <w:proofErr w:type="spellEnd"/>
+      <w:r>
+        <w:t xml:space="preserve"> was specifically designed for scientific plotting, and supports many different chart types, including color contours.  The primary disadvantage of using </w:t>
+      </w:r>
+      <w:proofErr w:type="spellStart"/>
+      <w:r>
+        <w:t>Matplotlib</w:t>
+      </w:r>
+      <w:proofErr w:type="spellEnd"/>
+      <w:r>
+        <w:t xml:space="preserve"> is that it requires installing about six additional third-party packages, whereas </w:t>
+      </w:r>
+      <w:proofErr w:type="spellStart"/>
+      <w:r>
+        <w:t>Flot</w:t>
+      </w:r>
+      <w:proofErr w:type="spellEnd"/>
+      <w:r>
+        <w:t xml:space="preserve"> does not require any additional software to be installed.</w:t>
       </w:r>
     </w:p>
     <w:p>
@@ -1893,7 +2702,39 @@
           <w:bCs/>
           <w:sz w:val="18"/>
         </w:rPr>
-        <w:t xml:space="preserve"> SciPaaS automatically converts namelist format input file to HTML form.</w:t>
+        <w:t xml:space="preserve"> </w:t>
+      </w:r>
+      <w:proofErr w:type="spellStart"/>
+      <w:r>
+        <w:rPr>
+          <w:bCs/>
+          <w:sz w:val="18"/>
+        </w:rPr>
+        <w:t>SciPaaS</w:t>
+      </w:r>
+      <w:proofErr w:type="spellEnd"/>
+      <w:r>
+        <w:rPr>
+          <w:bCs/>
+          <w:sz w:val="18"/>
+        </w:rPr>
+        <w:t xml:space="preserve"> automatically converts </w:t>
+      </w:r>
+      <w:proofErr w:type="spellStart"/>
+      <w:r>
+        <w:rPr>
+          <w:bCs/>
+          <w:sz w:val="18"/>
+        </w:rPr>
+        <w:t>namelist</w:t>
+      </w:r>
+      <w:proofErr w:type="spellEnd"/>
+      <w:r>
+        <w:rPr>
+          <w:bCs/>
+          <w:sz w:val="18"/>
+        </w:rPr>
+        <w:t xml:space="preserve"> format input file to HTML form.</w:t>
       </w:r>
     </w:p>
     <w:p>
@@ -2005,8 +2846,13 @@
         <w:pStyle w:val="Text"/>
         <w:ind w:firstLine="0"/>
       </w:pPr>
-      <w:r>
-        <w:t xml:space="preserve">plot button, </w:t>
+      <w:proofErr w:type="gramStart"/>
+      <w:r>
+        <w:t>plot</w:t>
+      </w:r>
+      <w:proofErr w:type="gramEnd"/>
+      <w:r>
+        <w:t xml:space="preserve"> button, </w:t>
       </w:r>
       <w:r>
         <w:t xml:space="preserve">the first defined plot will be displayed with options to show other possible plots.  </w:t>
@@ -2029,8 +2875,13 @@
           <w:sz w:val="18"/>
         </w:rPr>
       </w:pPr>
-      <w:r>
-        <w:t>Flot is d</w:t>
+      <w:proofErr w:type="spellStart"/>
+      <w:r>
+        <w:t>Flot</w:t>
+      </w:r>
+      <w:proofErr w:type="spellEnd"/>
+      <w:r>
+        <w:t xml:space="preserve"> is d</w:t>
       </w:r>
       <w:r>
         <w:t>escribe</w:t>
@@ -2039,7 +2890,15 @@
         <w:t>d</w:t>
       </w:r>
       <w:r>
-        <w:t xml:space="preserve"> as “a pure JavaScript plotting library for jQuery, with a focus on simple usage, attractive looks and interactive features”</w:t>
+        <w:t xml:space="preserve"> as “a pure JavaScript plotting library for </w:t>
+      </w:r>
+      <w:proofErr w:type="spellStart"/>
+      <w:r>
+        <w:t>jQuery</w:t>
+      </w:r>
+      <w:proofErr w:type="spellEnd"/>
+      <w:r>
+        <w:t>, with a focus on simple usage, attractive looks and interactive features”</w:t>
       </w:r>
       <w:r>
         <w:t xml:space="preserve"> (</w:t>
@@ -2048,7 +2907,23 @@
         <w:t>flotcharts.org)</w:t>
       </w:r>
       <w:r>
-        <w:t xml:space="preserve">.  In order to prepare the data for plotting, a plot class is defined within SciPaaS.  This class contains a method called get_data, which extracts the necessary data from the files, and returns it in JSON format.  </w:t>
+        <w:t xml:space="preserve">.  In order to prepare the data for plotting, a plot class is defined within </w:t>
+      </w:r>
+      <w:proofErr w:type="spellStart"/>
+      <w:r>
+        <w:t>SciPaaS</w:t>
+      </w:r>
+      <w:proofErr w:type="spellEnd"/>
+      <w:r>
+        <w:t xml:space="preserve">.  This class contains a method called </w:t>
+      </w:r>
+      <w:proofErr w:type="spellStart"/>
+      <w:r>
+        <w:t>get_data</w:t>
+      </w:r>
+      <w:proofErr w:type="spellEnd"/>
+      <w:r>
+        <w:t xml:space="preserve">, which extracts the necessary data from the files, and returns it in JSON format.  </w:t>
       </w:r>
     </w:p>
     <w:p>
@@ -2110,8 +2985,13 @@
         <w:t>The final featur</w:t>
       </w:r>
       <w:r>
-        <w:t>e of SciPaaS</w:t>
-      </w:r>
+        <w:t xml:space="preserve">e of </w:t>
+      </w:r>
+      <w:proofErr w:type="spellStart"/>
+      <w:r>
+        <w:t>SciPaaS</w:t>
+      </w:r>
+      <w:proofErr w:type="spellEnd"/>
       <w:r>
         <w:t xml:space="preserve"> is a</w:t>
       </w:r>
@@ -2128,7 +3008,15 @@
         <w:t xml:space="preserve">”, whereby users can share their results with one another.  </w:t>
       </w:r>
       <w:r>
-        <w:t>Since users have access to only their own cases, if they want to share results with others, they can write a comment in the jobs view and click “post to wall”, after which anyone will be able to see their case, comments, outputs, and even be able to run the same case in their own filespace.</w:t>
+        <w:t xml:space="preserve">Since users have access to only their own cases, if they want to share results with others, they can write a comment in the jobs view and click “post to wall”, after which anyone will be able to see their case, comments, outputs, and even be able to run the same case in their own </w:t>
+      </w:r>
+      <w:proofErr w:type="spellStart"/>
+      <w:r>
+        <w:t>filespace</w:t>
+      </w:r>
+      <w:proofErr w:type="spellEnd"/>
+      <w:r>
+        <w:t>.</w:t>
       </w:r>
     </w:p>
     <w:p>
@@ -2167,12 +3055,7 @@
         <w:t>Users can en</w:t>
       </w:r>
       <w:r>
-        <w:t>ter their Amazon Web Services (AWS)</w:t>
-      </w:r>
-      <w:bookmarkStart w:id="1" w:name="_GoBack"/>
-      <w:bookmarkEnd w:id="1"/>
-      <w:r>
-        <w:t xml:space="preserve"> credentials in the AWS </w:t>
+        <w:t xml:space="preserve">ter their Amazon Web Services (AWS) credentials in the AWS </w:t>
       </w:r>
       <w:r>
         <w:t>page, which can be accessed by clicking the “account” link.  A special account is reserved for the “admin” user, which allows special features, such as email updates whenever a new user registers.</w:t>
@@ -2193,10 +3076,34 @@
         <w:jc w:val="both"/>
       </w:pPr>
       <w:r>
-        <w:t>Integration with the D</w:t>
-      </w:r>
-      <w:r>
-        <w:t>ocker container system is included in SciPaaS in an effort to make deployment of as simple as possible. Docker is a platform and API for application deployment that is supported by most major cloud providers including</w:t>
+        <w:t xml:space="preserve">Integration with the </w:t>
+      </w:r>
+      <w:proofErr w:type="spellStart"/>
+      <w:r>
+        <w:t>D</w:t>
+      </w:r>
+      <w:r>
+        <w:t>ocker</w:t>
+      </w:r>
+      <w:proofErr w:type="spellEnd"/>
+      <w:r>
+        <w:t xml:space="preserve"> container system is included in </w:t>
+      </w:r>
+      <w:proofErr w:type="spellStart"/>
+      <w:r>
+        <w:t>SciPaaS</w:t>
+      </w:r>
+      <w:proofErr w:type="spellEnd"/>
+      <w:r>
+        <w:t xml:space="preserve"> in an effort to make deployment of as simple as possible. </w:t>
+      </w:r>
+      <w:proofErr w:type="spellStart"/>
+      <w:r>
+        <w:t>Docker</w:t>
+      </w:r>
+      <w:proofErr w:type="spellEnd"/>
+      <w:r>
+        <w:t xml:space="preserve"> is a platform and API for application deployment that is supported by most major cloud providers including</w:t>
       </w:r>
       <w:r>
         <w:t xml:space="preserve"> </w:t>
@@ -2211,10 +3118,18 @@
         <w:t>. When the application finds itself in</w:t>
       </w:r>
       <w:r>
-        <w:t xml:space="preserve"> an environment with a working D</w:t>
-      </w:r>
-      <w:r>
-        <w:t>ocker client, it provides an interface to deploying new workers for scheduled jobs to run on. Additional interface is shown as part of the input screen, allowing the user to choose how many new worker contexts should be used. After use, workers are automatically stopped, making the deployment process simple enough for non-technical users.</w:t>
+        <w:t xml:space="preserve"> an environment with a working </w:t>
+      </w:r>
+      <w:proofErr w:type="spellStart"/>
+      <w:r>
+        <w:t>D</w:t>
+      </w:r>
+      <w:r>
+        <w:t>ocker</w:t>
+      </w:r>
+      <w:proofErr w:type="spellEnd"/>
+      <w:r>
+        <w:t xml:space="preserve"> client, it provides an interface to deploying new workers for scheduled jobs to run on. Additional interface is shown as part of the input screen, allowing the user to choose how many new worker contexts should be used. After use, workers are automatically stopped, making the deployment process simple enough for non-technical users.</w:t>
       </w:r>
     </w:p>
     <w:p>
@@ -2232,8 +3147,13 @@
       <w:pPr>
         <w:jc w:val="both"/>
       </w:pPr>
-      <w:r>
-        <w:t>SciPaaS is exemplified using two different scientific software applications as follows:</w:t>
+      <w:proofErr w:type="spellStart"/>
+      <w:r>
+        <w:t>SciPaaS</w:t>
+      </w:r>
+      <w:proofErr w:type="spellEnd"/>
+      <w:r>
+        <w:t xml:space="preserve"> is exemplified using two different scientific software applications as follows:</w:t>
       </w:r>
     </w:p>
     <w:p>
@@ -2265,7 +3185,25 @@
           <w:sz w:val="20"/>
           <w:szCs w:val="20"/>
         </w:rPr>
-        <w:t xml:space="preserve"> – a simple finite-difference solution to the inviscid Burger’s equation</w:t>
+        <w:t xml:space="preserve"> – a simple finite-difference solution to the </w:t>
+      </w:r>
+      <w:proofErr w:type="spellStart"/>
+      <w:r>
+        <w:rPr>
+          <w:rFonts w:ascii="Times New Roman" w:hAnsi="Times New Roman"/>
+          <w:sz w:val="20"/>
+          <w:szCs w:val="20"/>
+        </w:rPr>
+        <w:t>inviscid</w:t>
+      </w:r>
+      <w:proofErr w:type="spellEnd"/>
+      <w:r>
+        <w:rPr>
+          <w:rFonts w:ascii="Times New Roman" w:hAnsi="Times New Roman"/>
+          <w:sz w:val="20"/>
+          <w:szCs w:val="20"/>
+        </w:rPr>
+        <w:t xml:space="preserve"> Burger’s equation</w:t>
       </w:r>
     </w:p>
     <w:p>
@@ -2458,8 +3396,13 @@
       <w:pPr>
         <w:jc w:val="both"/>
       </w:pPr>
-      <w:r>
-        <w:t xml:space="preserve">where </w:t>
+      <w:proofErr w:type="gramStart"/>
+      <w:r>
+        <w:t>where</w:t>
+      </w:r>
+      <w:proofErr w:type="gramEnd"/>
+      <w:r>
+        <w:t xml:space="preserve"> </w:t>
       </w:r>
       <w:r>
         <w:rPr>
@@ -2705,7 +3648,23 @@
           <w:b w:val="0"/>
           <w:color w:val="auto"/>
         </w:rPr>
-        <w:t xml:space="preserve"> An example of the built-in job scheduler showing jobs in the queue, running and completed jobs</w:t>
+        <w:t xml:space="preserve"> </w:t>
+      </w:r>
+      <w:proofErr w:type="gramStart"/>
+      <w:r>
+        <w:rPr>
+          <w:b w:val="0"/>
+          <w:color w:val="auto"/>
+        </w:rPr>
+        <w:t>An</w:t>
+      </w:r>
+      <w:proofErr w:type="gramEnd"/>
+      <w:r>
+        <w:rPr>
+          <w:b w:val="0"/>
+          <w:color w:val="auto"/>
+        </w:rPr>
+        <w:t xml:space="preserve"> example of the built-in job scheduler showing jobs in the queue, running and completed jobs</w:t>
       </w:r>
     </w:p>
     <w:p>
@@ -2723,7 +3682,23 @@
         <w:jc w:val="both"/>
       </w:pPr>
       <w:r>
-        <w:t>Fortunately, with SciPaaS it only takes a few minutes to transform this console-based application into a web-based simulation.  To create the app in SciPaaS, the user must do the following steps:</w:t>
+        <w:t xml:space="preserve">Fortunately, with </w:t>
+      </w:r>
+      <w:proofErr w:type="spellStart"/>
+      <w:r>
+        <w:t>SciPaaS</w:t>
+      </w:r>
+      <w:proofErr w:type="spellEnd"/>
+      <w:r>
+        <w:t xml:space="preserve"> it only takes a few minutes to transform this console-based application into a web-based simulation.  To create the app in </w:t>
+      </w:r>
+      <w:proofErr w:type="spellStart"/>
+      <w:r>
+        <w:t>SciPaaS</w:t>
+      </w:r>
+      <w:proofErr w:type="spellEnd"/>
+      <w:r>
+        <w:t>, the user must do the following steps:</w:t>
       </w:r>
     </w:p>
     <w:p>
@@ -2741,7 +3716,43 @@
           <w:sz w:val="20"/>
           <w:szCs w:val="20"/>
         </w:rPr>
-        <w:t xml:space="preserve">The program must read an input file with the parameters.  If the input file is already in a standard format (such as namelist.input format, or .ini format) nothing additional must be done.  If it is in a non-standard format, the user must either (a) modify the code so that it uses a standard </w:t>
+        <w:t xml:space="preserve">The program must read an input file with the parameters.  If the input file is already in a standard format (such as </w:t>
+      </w:r>
+      <w:proofErr w:type="spellStart"/>
+      <w:r>
+        <w:rPr>
+          <w:rFonts w:ascii="Times New Roman" w:hAnsi="Times New Roman"/>
+          <w:sz w:val="20"/>
+          <w:szCs w:val="20"/>
+        </w:rPr>
+        <w:t>namelist.input</w:t>
+      </w:r>
+      <w:proofErr w:type="spellEnd"/>
+      <w:r>
+        <w:rPr>
+          <w:rFonts w:ascii="Times New Roman" w:hAnsi="Times New Roman"/>
+          <w:sz w:val="20"/>
+          <w:szCs w:val="20"/>
+        </w:rPr>
+        <w:t xml:space="preserve"> format, or .</w:t>
+      </w:r>
+      <w:proofErr w:type="spellStart"/>
+      <w:r>
+        <w:rPr>
+          <w:rFonts w:ascii="Times New Roman" w:hAnsi="Times New Roman"/>
+          <w:sz w:val="20"/>
+          <w:szCs w:val="20"/>
+        </w:rPr>
+        <w:t>ini</w:t>
+      </w:r>
+      <w:proofErr w:type="spellEnd"/>
+      <w:r>
+        <w:rPr>
+          <w:rFonts w:ascii="Times New Roman" w:hAnsi="Times New Roman"/>
+          <w:sz w:val="20"/>
+          <w:szCs w:val="20"/>
+        </w:rPr>
+        <w:t xml:space="preserve"> format) nothing additional must be done.  If it is in a non-standard format, the user must either (a) modify the code so that it uses a standard </w:t>
       </w:r>
     </w:p>
     <w:p>
@@ -2758,13 +3769,41 @@
           <w:szCs w:val="20"/>
         </w:rPr>
       </w:pPr>
+      <w:proofErr w:type="gramStart"/>
       <w:r>
         <w:rPr>
           <w:rFonts w:ascii="Times New Roman" w:hAnsi="Times New Roman"/>
           <w:sz w:val="20"/>
           <w:szCs w:val="20"/>
         </w:rPr>
-        <w:t>input format, or (b) write a custom reader in Python to read their specific input into SciPaaS.</w:t>
+        <w:t>input</w:t>
+      </w:r>
+      <w:proofErr w:type="gramEnd"/>
+      <w:r>
+        <w:rPr>
+          <w:rFonts w:ascii="Times New Roman" w:hAnsi="Times New Roman"/>
+          <w:sz w:val="20"/>
+          <w:szCs w:val="20"/>
+        </w:rPr>
+        <w:t xml:space="preserve"> format, or (b) write a custom reader in Python to read their specific input into </w:t>
+      </w:r>
+      <w:proofErr w:type="spellStart"/>
+      <w:r>
+        <w:rPr>
+          <w:rFonts w:ascii="Times New Roman" w:hAnsi="Times New Roman"/>
+          <w:sz w:val="20"/>
+          <w:szCs w:val="20"/>
+        </w:rPr>
+        <w:t>SciPaaS</w:t>
+      </w:r>
+      <w:proofErr w:type="spellEnd"/>
+      <w:r>
+        <w:rPr>
+          <w:rFonts w:ascii="Times New Roman" w:hAnsi="Times New Roman"/>
+          <w:sz w:val="20"/>
+          <w:szCs w:val="20"/>
+        </w:rPr>
+        <w:t>.</w:t>
       </w:r>
     </w:p>
     <w:p>
@@ -2817,8 +3856,13 @@
         <w:ind w:firstLine="202"/>
         <w:jc w:val="both"/>
       </w:pPr>
-      <w:r>
-        <w:t>SciPaaS automatically generates the HTML based on the input de</w:t>
+      <w:proofErr w:type="spellStart"/>
+      <w:r>
+        <w:t>SciPaaS</w:t>
+      </w:r>
+      <w:proofErr w:type="spellEnd"/>
+      <w:r>
+        <w:t xml:space="preserve"> automatically generates the HTML based on the input de</w:t>
       </w:r>
       <w:r>
         <w:t>ck as shown in Fig. 6</w:t>
@@ -3080,7 +4124,15 @@
         <w:t>Pre-processing</w:t>
       </w:r>
       <w:r>
-        <w:t xml:space="preserve">. Even though Mendel’s Accountant is a quite complex simulation, since it already supports the standard namelist.input input deck, it can be uploaded and running in the cloud in just a matter of minutes.  </w:t>
+        <w:t xml:space="preserve">. Even though Mendel’s Accountant is a quite complex simulation, since it already supports the standard </w:t>
+      </w:r>
+      <w:proofErr w:type="spellStart"/>
+      <w:r>
+        <w:t>namelist.input</w:t>
+      </w:r>
+      <w:proofErr w:type="spellEnd"/>
+      <w:r>
+        <w:t xml:space="preserve"> input deck, it can be uploaded and running in the cloud in just a matter of minutes.  </w:t>
       </w:r>
       <w:r>
         <w:t xml:space="preserve">Fig. 8 </w:t>
@@ -3159,8 +4211,13 @@
         <w:ind w:firstLine="202"/>
         <w:jc w:val="both"/>
       </w:pPr>
-      <w:r>
-        <w:t xml:space="preserve">SciPaaS can be deployed in a number of ways:  </w:t>
+      <w:proofErr w:type="spellStart"/>
+      <w:r>
+        <w:t>SciPaaS</w:t>
+      </w:r>
+      <w:proofErr w:type="spellEnd"/>
+      <w:r>
+        <w:t xml:space="preserve"> can be deployed in a number of ways:  </w:t>
       </w:r>
     </w:p>
     <w:p>
@@ -3184,7 +4241,25 @@
           <w:szCs w:val="20"/>
         </w:rPr>
         <w:lastRenderedPageBreak/>
-        <w:t>Run SciPaaS on your personal computer to host a number of locally installed applications.  This is a helpful option for development and unit or functional testing.</w:t>
+        <w:t xml:space="preserve">Run </w:t>
+      </w:r>
+      <w:proofErr w:type="spellStart"/>
+      <w:r>
+        <w:rPr>
+          <w:rFonts w:ascii="Times New Roman" w:hAnsi="Times New Roman"/>
+          <w:sz w:val="20"/>
+          <w:szCs w:val="20"/>
+        </w:rPr>
+        <w:t>SciPaaS</w:t>
+      </w:r>
+      <w:proofErr w:type="spellEnd"/>
+      <w:r>
+        <w:rPr>
+          <w:rFonts w:ascii="Times New Roman" w:hAnsi="Times New Roman"/>
+          <w:sz w:val="20"/>
+          <w:szCs w:val="20"/>
+        </w:rPr>
+        <w:t xml:space="preserve"> on your personal computer to host a number of locally installed applications.  This is a helpful option for development and unit or functional testing.</w:t>
       </w:r>
     </w:p>
     <w:p>
@@ -3207,7 +4282,25 @@
           <w:sz w:val="20"/>
           <w:szCs w:val="20"/>
         </w:rPr>
-        <w:t>Run SciPaaS on a traditional Linux server.</w:t>
+        <w:t xml:space="preserve">Run </w:t>
+      </w:r>
+      <w:proofErr w:type="spellStart"/>
+      <w:r>
+        <w:rPr>
+          <w:rFonts w:ascii="Times New Roman" w:hAnsi="Times New Roman"/>
+          <w:sz w:val="20"/>
+          <w:szCs w:val="20"/>
+        </w:rPr>
+        <w:t>SciPaaS</w:t>
+      </w:r>
+      <w:proofErr w:type="spellEnd"/>
+      <w:r>
+        <w:rPr>
+          <w:rFonts w:ascii="Times New Roman" w:hAnsi="Times New Roman"/>
+          <w:sz w:val="20"/>
+          <w:szCs w:val="20"/>
+        </w:rPr>
+        <w:t xml:space="preserve"> on a traditional Linux server.</w:t>
       </w:r>
     </w:p>
     <w:p>
@@ -3230,7 +4323,25 @@
           <w:sz w:val="20"/>
           <w:szCs w:val="20"/>
         </w:rPr>
-        <w:t>Run SciPaaS on an Infrastructure-as-a-Service machine (e.g. EC2 instance on Amazon Web Services or Google Compute Engine, etc.)</w:t>
+        <w:t xml:space="preserve">Run </w:t>
+      </w:r>
+      <w:proofErr w:type="spellStart"/>
+      <w:r>
+        <w:rPr>
+          <w:rFonts w:ascii="Times New Roman" w:hAnsi="Times New Roman"/>
+          <w:sz w:val="20"/>
+          <w:szCs w:val="20"/>
+        </w:rPr>
+        <w:t>SciPaaS</w:t>
+      </w:r>
+      <w:proofErr w:type="spellEnd"/>
+      <w:r>
+        <w:rPr>
+          <w:rFonts w:ascii="Times New Roman" w:hAnsi="Times New Roman"/>
+          <w:sz w:val="20"/>
+          <w:szCs w:val="20"/>
+        </w:rPr>
+        <w:t xml:space="preserve"> on an Infrastructure-as-a-Service machine (e.g. EC2 instance on Amazon Web Services or Google Compute Engine, etc.)</w:t>
       </w:r>
       <w:r>
         <w:rPr>
@@ -3269,31 +4380,103 @@
           <w:sz w:val="20"/>
           <w:szCs w:val="20"/>
         </w:rPr>
-        <w:t>Run SciPaaS on top of an existing PaaS, (e.g. Google App Engine</w:t>
-      </w:r>
+        <w:t xml:space="preserve">Run </w:t>
+      </w:r>
+      <w:proofErr w:type="spellStart"/>
       <w:r>
         <w:rPr>
           <w:rFonts w:ascii="Times New Roman" w:hAnsi="Times New Roman"/>
           <w:sz w:val="20"/>
           <w:szCs w:val="20"/>
         </w:rPr>
-        <w:t xml:space="preserve"> [GAE]</w:t>
-      </w:r>
+        <w:t>SciPaaS</w:t>
+      </w:r>
+      <w:proofErr w:type="spellEnd"/>
       <w:r>
         <w:rPr>
           <w:rFonts w:ascii="Times New Roman" w:hAnsi="Times New Roman"/>
           <w:sz w:val="20"/>
           <w:szCs w:val="20"/>
         </w:rPr>
-        <w:t>, AppScale, etc.).</w:t>
-      </w:r>
+        <w:t xml:space="preserve"> on top of an existing </w:t>
+      </w:r>
+      <w:proofErr w:type="spellStart"/>
       <w:r>
         <w:rPr>
           <w:rFonts w:ascii="Times New Roman" w:hAnsi="Times New Roman"/>
           <w:sz w:val="20"/>
           <w:szCs w:val="20"/>
         </w:rPr>
-        <w:t xml:space="preserve">  The limitation here would be that it would only be able to support app binaries that the PaaS supports.  For example, running on GAE would require apps to be written in Java, Python, or</w:t>
+        <w:t>PaaS</w:t>
+      </w:r>
+      <w:proofErr w:type="spellEnd"/>
+      <w:r>
+        <w:rPr>
+          <w:rFonts w:ascii="Times New Roman" w:hAnsi="Times New Roman"/>
+          <w:sz w:val="20"/>
+          <w:szCs w:val="20"/>
+        </w:rPr>
+        <w:t>, (e.g. Google App Engine</w:t>
+      </w:r>
+      <w:r>
+        <w:rPr>
+          <w:rFonts w:ascii="Times New Roman" w:hAnsi="Times New Roman"/>
+          <w:sz w:val="20"/>
+          <w:szCs w:val="20"/>
+        </w:rPr>
+        <w:t xml:space="preserve"> [GAE]</w:t>
+      </w:r>
+      <w:r>
+        <w:rPr>
+          <w:rFonts w:ascii="Times New Roman" w:hAnsi="Times New Roman"/>
+          <w:sz w:val="20"/>
+          <w:szCs w:val="20"/>
+        </w:rPr>
+        <w:t xml:space="preserve">, </w:t>
+      </w:r>
+      <w:proofErr w:type="spellStart"/>
+      <w:r>
+        <w:rPr>
+          <w:rFonts w:ascii="Times New Roman" w:hAnsi="Times New Roman"/>
+          <w:sz w:val="20"/>
+          <w:szCs w:val="20"/>
+        </w:rPr>
+        <w:t>AppScale</w:t>
+      </w:r>
+      <w:proofErr w:type="spellEnd"/>
+      <w:r>
+        <w:rPr>
+          <w:rFonts w:ascii="Times New Roman" w:hAnsi="Times New Roman"/>
+          <w:sz w:val="20"/>
+          <w:szCs w:val="20"/>
+        </w:rPr>
+        <w:t>, etc.).</w:t>
+      </w:r>
+      <w:r>
+        <w:rPr>
+          <w:rFonts w:ascii="Times New Roman" w:hAnsi="Times New Roman"/>
+          <w:sz w:val="20"/>
+          <w:szCs w:val="20"/>
+        </w:rPr>
+        <w:t xml:space="preserve">  The limitation here would be that it would only be able to support app binaries that the </w:t>
+      </w:r>
+      <w:proofErr w:type="spellStart"/>
+      <w:r>
+        <w:rPr>
+          <w:rFonts w:ascii="Times New Roman" w:hAnsi="Times New Roman"/>
+          <w:sz w:val="20"/>
+          <w:szCs w:val="20"/>
+        </w:rPr>
+        <w:t>PaaS</w:t>
+      </w:r>
+      <w:proofErr w:type="spellEnd"/>
+      <w:r>
+        <w:rPr>
+          <w:rFonts w:ascii="Times New Roman" w:hAnsi="Times New Roman"/>
+          <w:sz w:val="20"/>
+          <w:szCs w:val="20"/>
+        </w:rPr>
+        <w:t xml:space="preserve"> supports.  For example, running on GAE would require apps to be written in Java, Python, or</w:t>
       </w:r>
     </w:p>
     <w:p>
@@ -3381,7 +4564,23 @@
           <w:b w:val="0"/>
           <w:color w:val="auto"/>
         </w:rPr>
-        <w:t xml:space="preserve"> Input parameter screen for Mendel’s Accountant</w:t>
+        <w:t xml:space="preserve"> Input parameter </w:t>
+      </w:r>
+      <w:proofErr w:type="gramStart"/>
+      <w:r>
+        <w:rPr>
+          <w:b w:val="0"/>
+          <w:color w:val="auto"/>
+        </w:rPr>
+        <w:t>screen</w:t>
+      </w:r>
+      <w:proofErr w:type="gramEnd"/>
+      <w:r>
+        <w:rPr>
+          <w:b w:val="0"/>
+          <w:color w:val="auto"/>
+        </w:rPr>
+        <w:t xml:space="preserve"> for Mendel’s Accountant</w:t>
       </w:r>
     </w:p>
     <w:p>
@@ -3581,7 +4780,154 @@
         <w:t xml:space="preserve">PHP.  </w:t>
       </w:r>
       <w:r>
-        <w:t>The authors have tested SciPaaS both on each of these options except the last option.  We have recently developed a cloud test platform using a LEAP cloud stack (Linux, Eucalyptus, AppScale, and Python) in order to test running SciPaaS on top of a generic Platform-as-a-Service solution such as AppScale.</w:t>
+        <w:t xml:space="preserve">The authors have tested </w:t>
+      </w:r>
+      <w:proofErr w:type="spellStart"/>
+      <w:r>
+        <w:t>SciPaaS</w:t>
+      </w:r>
+      <w:proofErr w:type="spellEnd"/>
+      <w:r>
+        <w:t xml:space="preserve"> both on each of these options except the last option.  We have recently developed a cloud test platform using a LEAP cloud stack (Linux, Eucalyptus, </w:t>
+      </w:r>
+      <w:proofErr w:type="spellStart"/>
+      <w:r>
+        <w:t>AppScale</w:t>
+      </w:r>
+      <w:proofErr w:type="spellEnd"/>
+      <w:r>
+        <w:t xml:space="preserve">, and Python) in order to test running </w:t>
+      </w:r>
+      <w:proofErr w:type="spellStart"/>
+      <w:r>
+        <w:t>SciPaaS</w:t>
+      </w:r>
+      <w:proofErr w:type="spellEnd"/>
+      <w:r>
+        <w:t xml:space="preserve"> on top of a generic Platform-as-a-Service solution such as </w:t>
+      </w:r>
+      <w:proofErr w:type="spellStart"/>
+      <w:r>
+        <w:t>AppScale</w:t>
+      </w:r>
+      <w:proofErr w:type="spellEnd"/>
+      <w:r>
+        <w:t>.</w:t>
+      </w:r>
+    </w:p>
+    <w:p>
+      <w:pPr>
+        <w:jc w:val="both"/>
+      </w:pPr>
+    </w:p>
+    <w:p>
+      <w:pPr>
+        <w:keepNext/>
+        <w:jc w:val="both"/>
+      </w:pPr>
+      <w:r>
+        <w:rPr>
+          <w:noProof/>
+        </w:rPr>
+        <w:drawing>
+          <wp:inline distT="0" distB="0" distL="0" distR="0" wp14:anchorId="7922FC3C" wp14:editId="2678C360">
+            <wp:extent cx="3200400" cy="2490252"/>
+            <wp:effectExtent l="25400" t="25400" r="25400" b="24765"/>
+            <wp:docPr id="2" name="Picture 1"/>
+            <wp:cNvGraphicFramePr>
+              <a:graphicFrameLocks xmlns:a="http://schemas.openxmlformats.org/drawingml/2006/main" noChangeAspect="1"/>
+            </wp:cNvGraphicFramePr>
+            <a:graphic xmlns:a="http://schemas.openxmlformats.org/drawingml/2006/main">
+              <a:graphicData uri="http://schemas.openxmlformats.org/drawingml/2006/picture">
+                <pic:pic xmlns:pic="http://schemas.openxmlformats.org/drawingml/2006/picture">
+                  <pic:nvPicPr>
+                    <pic:cNvPr id="0" name="Picture 1"/>
+                    <pic:cNvPicPr>
+                      <a:picLocks noChangeAspect="1" noChangeArrowheads="1"/>
+                    </pic:cNvPicPr>
+                  </pic:nvPicPr>
+                  <pic:blipFill>
+                    <a:blip r:embed="rId19">
+                      <a:extLst>
+                        <a:ext uri="{28A0092B-C50C-407E-A947-70E740481C1C}">
+                          <a14:useLocalDpi xmlns:a14="http://schemas.microsoft.com/office/drawing/2010/main" val="0"/>
+                        </a:ext>
+                      </a:extLst>
+                    </a:blip>
+                    <a:srcRect/>
+                    <a:stretch>
+                      <a:fillRect/>
+                    </a:stretch>
+                  </pic:blipFill>
+                  <pic:spPr bwMode="auto">
+                    <a:xfrm>
+                      <a:off x="0" y="0"/>
+                      <a:ext cx="3200400" cy="2490252"/>
+                    </a:xfrm>
+                    <a:prstGeom prst="rect">
+                      <a:avLst/>
+                    </a:prstGeom>
+                    <a:noFill/>
+                    <a:ln>
+                      <a:solidFill>
+                        <a:schemeClr val="bg1">
+                          <a:lumMod val="50000"/>
+                        </a:schemeClr>
+                      </a:solidFill>
+                    </a:ln>
+                  </pic:spPr>
+                </pic:pic>
+              </a:graphicData>
+            </a:graphic>
+          </wp:inline>
+        </w:drawing>
+      </w:r>
+    </w:p>
+    <w:p>
+      <w:pPr>
+        <w:pStyle w:val="Caption"/>
+        <w:jc w:val="center"/>
+        <w:rPr>
+          <w:b w:val="0"/>
+          <w:color w:val="auto"/>
+        </w:rPr>
+      </w:pPr>
+      <w:r>
+        <w:rPr>
+          <w:b w:val="0"/>
+          <w:color w:val="auto"/>
+        </w:rPr>
+        <w:t>Fig</w:t>
+      </w:r>
+      <w:bookmarkStart w:id="1" w:name="_GoBack"/>
+      <w:bookmarkEnd w:id="1"/>
+      <w:r>
+        <w:rPr>
+          <w:b w:val="0"/>
+          <w:color w:val="auto"/>
+        </w:rPr>
+        <w:t xml:space="preserve"> </w:t>
+      </w:r>
+      <w:r>
+        <w:rPr>
+          <w:b w:val="0"/>
+          <w:color w:val="auto"/>
+        </w:rPr>
+        <w:t>11</w:t>
+      </w:r>
+      <w:r>
+        <w:rPr>
+          <w:b w:val="0"/>
+          <w:color w:val="auto"/>
+        </w:rPr>
+        <w:t xml:space="preserve"> AWS configuration page</w:t>
+      </w:r>
+      <w:r>
+        <w:rPr>
+          <w:b w:val="0"/>
+          <w:color w:val="auto"/>
+        </w:rPr>
+        <w:t xml:space="preserve"> showing how users can enter their AWS credentials and instances</w:t>
       </w:r>
     </w:p>
     <w:p>
@@ -3597,7 +4943,15 @@
         <w:pStyle w:val="Text"/>
       </w:pPr>
       <w:r>
-        <w:t>A middleware execution platform called SciPaaS was described and demonstrated with both a simple Burger’s equation solver, as well as Mendel’s Accountant, a more complex forward-time population genetics simulator.   The software will soon be released in the Open Source domain online at https://github.com/whbrewer.</w:t>
+        <w:t xml:space="preserve">A middleware execution platform called </w:t>
+      </w:r>
+      <w:proofErr w:type="spellStart"/>
+      <w:r>
+        <w:t>SciPaaS</w:t>
+      </w:r>
+      <w:proofErr w:type="spellEnd"/>
+      <w:r>
+        <w:t xml:space="preserve"> was described and demonstrated with both a simple Burger’s equation solver, as well as Mendel’s Accountant, a more complex forward-time population genetics simulator.   The software will soon be released in the Open Source domain online at https://github.com/whbrewer.</w:t>
       </w:r>
     </w:p>
     <w:p>
@@ -3605,7 +4959,15 @@
         <w:pStyle w:val="Text"/>
       </w:pPr>
       <w:r>
-        <w:t>By providing an automatically generated easy-to-use interface, and an easy way to upload and plugin their application to the platform, SciPaaS allows scientists to rapidly deploy t</w:t>
+        <w:t xml:space="preserve">By providing an automatically generated easy-to-use interface, and an easy way to upload and plugin their application to the platform, </w:t>
+      </w:r>
+      <w:proofErr w:type="spellStart"/>
+      <w:r>
+        <w:t>SciPaaS</w:t>
+      </w:r>
+      <w:proofErr w:type="spellEnd"/>
+      <w:r>
+        <w:t xml:space="preserve"> allows scientists to rapidly deploy t</w:t>
       </w:r>
       <w:r>
         <w:t>heir applications to the cloud.</w:t>
@@ -3616,6 +4978,7 @@
         <w:pStyle w:val="Text"/>
       </w:pPr>
       <w:r>
+        <w:lastRenderedPageBreak/>
         <w:t xml:space="preserve">An unintended benefit of this type of platform solution to web-based simulations is that it also </w:t>
       </w:r>
       <w:r>
@@ -3633,13 +4996,29 @@
         <w:pStyle w:val="Text"/>
       </w:pPr>
       <w:r>
-        <w:t xml:space="preserve">What SciPaaS currently lacks is the ability to run as a production-level server, </w:t>
+        <w:t xml:space="preserve">What </w:t>
+      </w:r>
+      <w:proofErr w:type="spellStart"/>
+      <w:r>
+        <w:t>SciPaaS</w:t>
+      </w:r>
+      <w:proofErr w:type="spellEnd"/>
+      <w:r>
+        <w:t xml:space="preserve"> currently lacks is the ability to run as a production-level server, </w:t>
       </w:r>
       <w:r>
         <w:t xml:space="preserve">scaling up to a web scale </w:t>
       </w:r>
       <w:r>
-        <w:t xml:space="preserve">user base.  In order for SciPaaS to scale, it needs to use a </w:t>
+        <w:t xml:space="preserve">user base.  In order for </w:t>
+      </w:r>
+      <w:proofErr w:type="spellStart"/>
+      <w:r>
+        <w:t>SciPaaS</w:t>
+      </w:r>
+      <w:proofErr w:type="spellEnd"/>
+      <w:r>
+        <w:t xml:space="preserve"> to scale, it needs to use a </w:t>
       </w:r>
       <w:r>
         <w:t xml:space="preserve">high-performance, multi-threaded </w:t>
@@ -3660,7 +5039,15 @@
         <w:t>issues</w:t>
       </w:r>
       <w:r>
-        <w:t xml:space="preserve"> is to rebuild the SciPaaS platform on top of a full sta</w:t>
+        <w:t xml:space="preserve"> is to rebuild the </w:t>
+      </w:r>
+      <w:proofErr w:type="spellStart"/>
+      <w:r>
+        <w:t>SciPaaS</w:t>
+      </w:r>
+      <w:proofErr w:type="spellEnd"/>
+      <w:r>
+        <w:t xml:space="preserve"> platform on top of a full sta</w:t>
       </w:r>
       <w:r>
         <w:t>ck web framework such as web2py—a Python-based web framework</w:t>
@@ -3819,7 +5206,6 @@
         <w:rPr>
           <w:i/>
         </w:rPr>
-        <w:lastRenderedPageBreak/>
         <w:t>GCC Jackson</w:t>
       </w:r>
       <w:r>
@@ -3832,7 +5218,31 @@
         <w:t>for this project.</w:t>
       </w:r>
       <w:r>
-        <w:t xml:space="preserve">  Also, many thanks to Tichomir Tenev from VMWare for reviewing the manuscript and providing helpful feedback.</w:t>
+        <w:t xml:space="preserve">  Also, many thanks to </w:t>
+      </w:r>
+      <w:proofErr w:type="spellStart"/>
+      <w:r>
+        <w:t>Tichomir</w:t>
+      </w:r>
+      <w:proofErr w:type="spellEnd"/>
+      <w:r>
+        <w:t xml:space="preserve"> </w:t>
+      </w:r>
+      <w:proofErr w:type="spellStart"/>
+      <w:r>
+        <w:t>Tenev</w:t>
+      </w:r>
+      <w:proofErr w:type="spellEnd"/>
+      <w:r>
+        <w:t xml:space="preserve"> from </w:t>
+      </w:r>
+      <w:proofErr w:type="spellStart"/>
+      <w:r>
+        <w:t>VMWare</w:t>
+      </w:r>
+      <w:proofErr w:type="spellEnd"/>
+      <w:r>
+        <w:t xml:space="preserve"> for reviewing the manuscript and providing helpful feedback.</w:t>
       </w:r>
     </w:p>
     <w:p>
@@ -3863,7 +5273,39 @@
           <w:sz w:val="16"/>
           <w:szCs w:val="16"/>
         </w:rPr>
-        <w:t>Sanford, J., Baumgardner, J., Brewer, W., Gibson, P., &amp; ReMine, W. (2007). Mendel's Accountant: A biologically realistic forward-time population genetics program. </w:t>
+        <w:t xml:space="preserve">Sanford, J., </w:t>
+      </w:r>
+      <w:proofErr w:type="spellStart"/>
+      <w:r>
+        <w:rPr>
+          <w:sz w:val="16"/>
+          <w:szCs w:val="16"/>
+        </w:rPr>
+        <w:t>Baumgardner</w:t>
+      </w:r>
+      <w:proofErr w:type="spellEnd"/>
+      <w:r>
+        <w:rPr>
+          <w:sz w:val="16"/>
+          <w:szCs w:val="16"/>
+        </w:rPr>
+        <w:t xml:space="preserve">, J., Brewer, W., Gibson, P., &amp; </w:t>
+      </w:r>
+      <w:proofErr w:type="spellStart"/>
+      <w:r>
+        <w:rPr>
+          <w:sz w:val="16"/>
+          <w:szCs w:val="16"/>
+        </w:rPr>
+        <w:t>ReMine</w:t>
+      </w:r>
+      <w:proofErr w:type="spellEnd"/>
+      <w:r>
+        <w:rPr>
+          <w:sz w:val="16"/>
+          <w:szCs w:val="16"/>
+        </w:rPr>
+        <w:t>, W. (2007). Mendel's Accountant: A biologically realistic forward-time population genetics program. </w:t>
       </w:r>
       <w:r>
         <w:rPr>
@@ -3910,12 +5352,21 @@
           <w:szCs w:val="16"/>
         </w:rPr>
       </w:pPr>
-      <w:r>
-        <w:rPr>
-          <w:sz w:val="16"/>
-          <w:szCs w:val="16"/>
-        </w:rPr>
-        <w:t xml:space="preserve">Fishwick, P.A. Web-Based Simulation: Some Personal Observations.  </w:t>
+      <w:proofErr w:type="spellStart"/>
+      <w:r>
+        <w:rPr>
+          <w:sz w:val="16"/>
+          <w:szCs w:val="16"/>
+        </w:rPr>
+        <w:t>Fishwick</w:t>
+      </w:r>
+      <w:proofErr w:type="spellEnd"/>
+      <w:r>
+        <w:rPr>
+          <w:sz w:val="16"/>
+          <w:szCs w:val="16"/>
+        </w:rPr>
+        <w:t xml:space="preserve">, P.A. Web-Based Simulation: Some Personal Observations.  </w:t>
       </w:r>
       <w:r>
         <w:rPr>
@@ -3985,7 +5436,23 @@
           <w:sz w:val="16"/>
           <w:szCs w:val="16"/>
         </w:rPr>
-        <w:t xml:space="preserve">Buss, A. and Stork, K. Discrete Event Simulation and World-Wide Web Using Java. </w:t>
+        <w:t xml:space="preserve">Buss, A. and Stork, K. Discrete Event Simulation and </w:t>
+      </w:r>
+      <w:proofErr w:type="gramStart"/>
+      <w:r>
+        <w:rPr>
+          <w:sz w:val="16"/>
+          <w:szCs w:val="16"/>
+        </w:rPr>
+        <w:t>World-Wide</w:t>
+      </w:r>
+      <w:proofErr w:type="gramEnd"/>
+      <w:r>
+        <w:rPr>
+          <w:sz w:val="16"/>
+          <w:szCs w:val="16"/>
+        </w:rPr>
+        <w:t xml:space="preserve"> Web Using Java. </w:t>
       </w:r>
       <w:r>
         <w:rPr>
@@ -4020,7 +5487,39 @@
           <w:sz w:val="16"/>
           <w:szCs w:val="16"/>
         </w:rPr>
-        <w:t xml:space="preserve">Byrne, James, Cathal Heavey, and Peter J. Byrne. "A review of Web-based simulation and supporting tools." </w:t>
+        <w:t xml:space="preserve">Byrne, James, </w:t>
+      </w:r>
+      <w:proofErr w:type="spellStart"/>
+      <w:r>
+        <w:rPr>
+          <w:sz w:val="16"/>
+          <w:szCs w:val="16"/>
+        </w:rPr>
+        <w:t>Cathal</w:t>
+      </w:r>
+      <w:proofErr w:type="spellEnd"/>
+      <w:r>
+        <w:rPr>
+          <w:sz w:val="16"/>
+          <w:szCs w:val="16"/>
+        </w:rPr>
+        <w:t xml:space="preserve"> </w:t>
+      </w:r>
+      <w:proofErr w:type="spellStart"/>
+      <w:r>
+        <w:rPr>
+          <w:sz w:val="16"/>
+          <w:szCs w:val="16"/>
+        </w:rPr>
+        <w:t>Heavey</w:t>
+      </w:r>
+      <w:proofErr w:type="spellEnd"/>
+      <w:r>
+        <w:rPr>
+          <w:sz w:val="16"/>
+          <w:szCs w:val="16"/>
+        </w:rPr>
+        <w:t xml:space="preserve">, and Peter J. Byrne. "A review of Web-based simulation and supporting tools." </w:t>
       </w:r>
       <w:r>
         <w:rPr>
@@ -4056,7 +5555,39 @@
           <w:sz w:val="16"/>
           <w:szCs w:val="16"/>
         </w:rPr>
-        <w:t>Wu, W., Uram, T., Wilde, M., Herald, M., and Papka, M. “</w:t>
+        <w:t xml:space="preserve">Wu, W., </w:t>
+      </w:r>
+      <w:proofErr w:type="spellStart"/>
+      <w:r>
+        <w:rPr>
+          <w:sz w:val="16"/>
+          <w:szCs w:val="16"/>
+        </w:rPr>
+        <w:t>Uram</w:t>
+      </w:r>
+      <w:proofErr w:type="spellEnd"/>
+      <w:r>
+        <w:rPr>
+          <w:sz w:val="16"/>
+          <w:szCs w:val="16"/>
+        </w:rPr>
+        <w:t xml:space="preserve">, T., Wilde, M., Herald, M., and </w:t>
+      </w:r>
+      <w:proofErr w:type="spellStart"/>
+      <w:r>
+        <w:rPr>
+          <w:sz w:val="16"/>
+          <w:szCs w:val="16"/>
+        </w:rPr>
+        <w:t>Papka</w:t>
+      </w:r>
+      <w:proofErr w:type="spellEnd"/>
+      <w:r>
+        <w:rPr>
+          <w:sz w:val="16"/>
+          <w:szCs w:val="16"/>
+        </w:rPr>
+        <w:t>, M. “</w:t>
       </w:r>
       <w:r>
         <w:rPr>
@@ -4084,7 +5615,55 @@
           <w:sz w:val="16"/>
           <w:szCs w:val="16"/>
         </w:rPr>
-        <w:t>Krishnan, S., Clementi, L., Ren, J., Papadopoulos, P., and Li, W.  Design and Evaluation of Opal2: A Tookit for Scientific Software as a Service. 2010</w:t>
+        <w:t xml:space="preserve">Krishnan, S., </w:t>
+      </w:r>
+      <w:proofErr w:type="spellStart"/>
+      <w:r>
+        <w:rPr>
+          <w:sz w:val="16"/>
+          <w:szCs w:val="16"/>
+        </w:rPr>
+        <w:t>Clementi</w:t>
+      </w:r>
+      <w:proofErr w:type="spellEnd"/>
+      <w:r>
+        <w:rPr>
+          <w:sz w:val="16"/>
+          <w:szCs w:val="16"/>
+        </w:rPr>
+        <w:t xml:space="preserve">, L., </w:t>
+      </w:r>
+      <w:proofErr w:type="spellStart"/>
+      <w:r>
+        <w:rPr>
+          <w:sz w:val="16"/>
+          <w:szCs w:val="16"/>
+        </w:rPr>
+        <w:t>Ren</w:t>
+      </w:r>
+      <w:proofErr w:type="spellEnd"/>
+      <w:r>
+        <w:rPr>
+          <w:sz w:val="16"/>
+          <w:szCs w:val="16"/>
+        </w:rPr>
+        <w:t xml:space="preserve">, J., Papadopoulos, P., and Li, W.  Design and Evaluation of Opal2: A </w:t>
+      </w:r>
+      <w:proofErr w:type="spellStart"/>
+      <w:r>
+        <w:rPr>
+          <w:sz w:val="16"/>
+          <w:szCs w:val="16"/>
+        </w:rPr>
+        <w:t>Tookit</w:t>
+      </w:r>
+      <w:proofErr w:type="spellEnd"/>
+      <w:r>
+        <w:rPr>
+          <w:sz w:val="16"/>
+          <w:szCs w:val="16"/>
+        </w:rPr>
+        <w:t xml:space="preserve"> for Scientific Software as a Service. 2010</w:t>
       </w:r>
     </w:p>
     <w:p>
@@ -4104,9 +5683,25 @@
           <w:sz w:val="16"/>
           <w:szCs w:val="16"/>
         </w:rPr>
-        <w:t xml:space="preserve">Hu, C., Xu, C., Fan, G., Li, H., Song, D. “A Simulation Model Design Method for Cloud-Based Simulation Environment.  Advances in Mechanical Engineering, </w:t>
-      </w:r>
-      <w:hyperlink r:id="rId19" w:history="1">
+        <w:t xml:space="preserve">Hu, C., </w:t>
+      </w:r>
+      <w:proofErr w:type="spellStart"/>
+      <w:r>
+        <w:rPr>
+          <w:sz w:val="16"/>
+          <w:szCs w:val="16"/>
+        </w:rPr>
+        <w:t>Xu</w:t>
+      </w:r>
+      <w:proofErr w:type="spellEnd"/>
+      <w:r>
+        <w:rPr>
+          <w:sz w:val="16"/>
+          <w:szCs w:val="16"/>
+        </w:rPr>
+        <w:t xml:space="preserve">, C., Fan, G., Li, H., Song, D. “A Simulation Model Design Method for Cloud-Based Simulation Environment.  Advances in Mechanical Engineering, </w:t>
+      </w:r>
+      <w:hyperlink r:id="rId20" w:history="1">
         <w:r>
           <w:rPr>
             <w:rStyle w:val="Hyperlink"/>
@@ -4144,7 +5739,39 @@
           <w:sz w:val="16"/>
           <w:szCs w:val="16"/>
         </w:rPr>
-        <w:t>McLennan, M.; Kennell, R., "HUBzero: A Platform for Dissemination and Collaboration in Computational Science and Engineering," </w:t>
+        <w:t xml:space="preserve">McLennan, M.; </w:t>
+      </w:r>
+      <w:proofErr w:type="spellStart"/>
+      <w:r>
+        <w:rPr>
+          <w:sz w:val="16"/>
+          <w:szCs w:val="16"/>
+        </w:rPr>
+        <w:t>Kennell</w:t>
+      </w:r>
+      <w:proofErr w:type="spellEnd"/>
+      <w:r>
+        <w:rPr>
+          <w:sz w:val="16"/>
+          <w:szCs w:val="16"/>
+        </w:rPr>
+        <w:t>, R., "</w:t>
+      </w:r>
+      <w:proofErr w:type="spellStart"/>
+      <w:r>
+        <w:rPr>
+          <w:sz w:val="16"/>
+          <w:szCs w:val="16"/>
+        </w:rPr>
+        <w:t>HUBzero</w:t>
+      </w:r>
+      <w:proofErr w:type="spellEnd"/>
+      <w:r>
+        <w:rPr>
+          <w:sz w:val="16"/>
+          <w:szCs w:val="16"/>
+        </w:rPr>
+        <w:t>: A Platform for Dissemination and Collaboration in Computational Science and Engineering," </w:t>
       </w:r>
       <w:r>
         <w:rPr>
@@ -4176,7 +5803,23 @@
           <w:sz w:val="16"/>
           <w:szCs w:val="16"/>
         </w:rPr>
-        <w:t>(2):48-52 (2010).</w:t>
+        <w:t>(2)</w:t>
+      </w:r>
+      <w:proofErr w:type="gramStart"/>
+      <w:r>
+        <w:rPr>
+          <w:sz w:val="16"/>
+          <w:szCs w:val="16"/>
+        </w:rPr>
+        <w:t>:48</w:t>
+      </w:r>
+      <w:proofErr w:type="gramEnd"/>
+      <w:r>
+        <w:rPr>
+          <w:sz w:val="16"/>
+          <w:szCs w:val="16"/>
+        </w:rPr>
+        <w:t>-52 (2010).</w:t>
       </w:r>
     </w:p>
     <w:p>
@@ -4196,7 +5839,23 @@
           <w:sz w:val="16"/>
           <w:szCs w:val="16"/>
         </w:rPr>
-        <w:t xml:space="preserve">Di Pierro, Massimo, “web2py for Scientific Applications.” </w:t>
+        <w:t xml:space="preserve">Di </w:t>
+      </w:r>
+      <w:proofErr w:type="spellStart"/>
+      <w:r>
+        <w:rPr>
+          <w:sz w:val="16"/>
+          <w:szCs w:val="16"/>
+        </w:rPr>
+        <w:t>Pierro</w:t>
+      </w:r>
+      <w:proofErr w:type="spellEnd"/>
+      <w:r>
+        <w:rPr>
+          <w:sz w:val="16"/>
+          <w:szCs w:val="16"/>
+        </w:rPr>
+        <w:t xml:space="preserve">, Massimo, “web2py for Scientific Applications.” </w:t>
       </w:r>
       <w:r>
         <w:rPr>
@@ -4243,7 +5902,23 @@
           <w:sz w:val="16"/>
           <w:szCs w:val="16"/>
         </w:rPr>
-        <w:t xml:space="preserve">Liu, X., Qiu, X., Chen, B., Huang, K. “Cloud-based Simulation: the State-of-the-art Computer Simulation Paradigm”, </w:t>
+        <w:t xml:space="preserve">Liu, X., </w:t>
+      </w:r>
+      <w:proofErr w:type="spellStart"/>
+      <w:r>
+        <w:rPr>
+          <w:sz w:val="16"/>
+          <w:szCs w:val="16"/>
+        </w:rPr>
+        <w:t>Qiu</w:t>
+      </w:r>
+      <w:proofErr w:type="spellEnd"/>
+      <w:r>
+        <w:rPr>
+          <w:sz w:val="16"/>
+          <w:szCs w:val="16"/>
+        </w:rPr>
+        <w:t xml:space="preserve">, X., Chen, B., Huang, K. “Cloud-based Simulation: the State-of-the-art Computer Simulation Paradigm”, </w:t>
       </w:r>
       <w:r>
         <w:rPr>
@@ -4285,7 +5960,23 @@
           <w:sz w:val="16"/>
           <w:szCs w:val="16"/>
         </w:rPr>
-        <w:t>Di Pierro, Massimo, we</w:t>
+        <w:t xml:space="preserve">Di </w:t>
+      </w:r>
+      <w:proofErr w:type="spellStart"/>
+      <w:r>
+        <w:rPr>
+          <w:sz w:val="16"/>
+          <w:szCs w:val="16"/>
+        </w:rPr>
+        <w:t>Pierro</w:t>
+      </w:r>
+      <w:proofErr w:type="spellEnd"/>
+      <w:r>
+        <w:rPr>
+          <w:sz w:val="16"/>
+          <w:szCs w:val="16"/>
+        </w:rPr>
+        <w:t>, Massimo, we</w:t>
       </w:r>
       <w:r>
         <w:rPr>
@@ -4357,13 +6048,47 @@
           <w:szCs w:val="16"/>
         </w:rPr>
       </w:pPr>
-      <w:r>
-        <w:rPr>
-          <w:sz w:val="16"/>
-          <w:szCs w:val="16"/>
-        </w:rPr>
-        <w:t>Debnath, Lokenath. "Nonlinear partial differential equations for scientists and engineers." Birkhäuser</w:t>
-      </w:r>
+      <w:proofErr w:type="spellStart"/>
+      <w:r>
+        <w:rPr>
+          <w:sz w:val="16"/>
+          <w:szCs w:val="16"/>
+        </w:rPr>
+        <w:t>Debnath</w:t>
+      </w:r>
+      <w:proofErr w:type="spellEnd"/>
+      <w:r>
+        <w:rPr>
+          <w:sz w:val="16"/>
+          <w:szCs w:val="16"/>
+        </w:rPr>
+        <w:t xml:space="preserve">, </w:t>
+      </w:r>
+      <w:proofErr w:type="spellStart"/>
+      <w:r>
+        <w:rPr>
+          <w:sz w:val="16"/>
+          <w:szCs w:val="16"/>
+        </w:rPr>
+        <w:t>Lokenath</w:t>
+      </w:r>
+      <w:proofErr w:type="spellEnd"/>
+      <w:r>
+        <w:rPr>
+          <w:sz w:val="16"/>
+          <w:szCs w:val="16"/>
+        </w:rPr>
+        <w:t xml:space="preserve">. "Nonlinear partial differential equations for scientists and engineers." </w:t>
+      </w:r>
+      <w:proofErr w:type="spellStart"/>
+      <w:r>
+        <w:rPr>
+          <w:sz w:val="16"/>
+          <w:szCs w:val="16"/>
+        </w:rPr>
+        <w:t>Birkhäuser</w:t>
+      </w:r>
+      <w:proofErr w:type="spellEnd"/>
       <w:r>
         <w:rPr>
           <w:sz w:val="16"/>
@@ -4396,14 +6121,63 @@
           <w:sz w:val="16"/>
           <w:szCs w:val="16"/>
         </w:rPr>
-        <w:t>John C. Sanford and Chase W. Nelson (2012). The Next Step in Understanding Population Dynamics: Comprehensive Numerical Simulation, Studies in Population Genetics, Dr. M. Carmen  Fusté (Ed.), ISBN: 978-953-51-0588</w:t>
-      </w:r>
-      <w:r>
-        <w:rPr>
-          <w:sz w:val="16"/>
-          <w:szCs w:val="16"/>
-        </w:rPr>
-        <w:t>-6, InTech, DOI: 10.5772/34047.</w:t>
+        <w:t xml:space="preserve">John C. Sanford and Chase W. Nelson (2012). The Next Step in Understanding Population Dynamics: Comprehensive Numerical </w:t>
+      </w:r>
+      <w:r>
+        <w:rPr>
+          <w:sz w:val="16"/>
+          <w:szCs w:val="16"/>
+        </w:rPr>
+        <w:lastRenderedPageBreak/>
+        <w:t xml:space="preserve">Simulation, Studies in Population Genetics, Dr. M. </w:t>
+      </w:r>
+      <w:proofErr w:type="gramStart"/>
+      <w:r>
+        <w:rPr>
+          <w:sz w:val="16"/>
+          <w:szCs w:val="16"/>
+        </w:rPr>
+        <w:t xml:space="preserve">Carmen  </w:t>
+      </w:r>
+      <w:proofErr w:type="spellStart"/>
+      <w:r>
+        <w:rPr>
+          <w:sz w:val="16"/>
+          <w:szCs w:val="16"/>
+        </w:rPr>
+        <w:t>Fusté</w:t>
+      </w:r>
+      <w:proofErr w:type="spellEnd"/>
+      <w:proofErr w:type="gramEnd"/>
+      <w:r>
+        <w:rPr>
+          <w:sz w:val="16"/>
+          <w:szCs w:val="16"/>
+        </w:rPr>
+        <w:t xml:space="preserve"> (Ed.), ISBN: 978-953-51-0588</w:t>
+      </w:r>
+      <w:r>
+        <w:rPr>
+          <w:sz w:val="16"/>
+          <w:szCs w:val="16"/>
+        </w:rPr>
+        <w:t xml:space="preserve">-6, </w:t>
+      </w:r>
+      <w:proofErr w:type="spellStart"/>
+      <w:r>
+        <w:rPr>
+          <w:sz w:val="16"/>
+          <w:szCs w:val="16"/>
+        </w:rPr>
+        <w:t>InTech</w:t>
+      </w:r>
+      <w:proofErr w:type="spellEnd"/>
+      <w:r>
+        <w:rPr>
+          <w:sz w:val="16"/>
+          <w:szCs w:val="16"/>
+        </w:rPr>
+        <w:t>, DOI: 10.5772/34047.</w:t>
       </w:r>
     </w:p>
     <w:p>
@@ -4416,9 +6190,9 @@
       </w:pPr>
     </w:p>
     <w:sectPr>
-      <w:headerReference w:type="default" r:id="rId20"/>
-      <w:footerReference w:type="even" r:id="rId21"/>
-      <w:footerReference w:type="default" r:id="rId22"/>
+      <w:headerReference w:type="default" r:id="rId21"/>
+      <w:footerReference w:type="even" r:id="rId22"/>
+      <w:footerReference w:type="default" r:id="rId23"/>
       <w:pgSz w:w="12240" w:h="15840" w:code="1"/>
       <w:pgMar w:top="1008" w:right="936" w:bottom="1008" w:left="936" w:header="432" w:footer="432" w:gutter="0"/>
       <w:cols w:num="2" w:space="288"/>
@@ -7373,7 +9147,7 @@
 </file>
 
 <file path=customXml/itemProps1.xml><?xml version="1.0" encoding="utf-8"?>
-<ds:datastoreItem xmlns:ds="http://schemas.openxmlformats.org/officeDocument/2006/customXml" ds:itemID="{6B03D65B-78E0-394D-A422-C7B2D57A5447}">
+<ds:datastoreItem xmlns:ds="http://schemas.openxmlformats.org/officeDocument/2006/customXml" ds:itemID="{CC6D2F0E-E36E-B947-9AE4-9EFDB8689AD2}">
   <ds:schemaRefs>
     <ds:schemaRef ds:uri="http://schemas.openxmlformats.org/officeDocument/2006/bibliography"/>
   </ds:schemaRefs>

</xml_diff>

<commit_message>
get mpi working with SciPaaS at a basic level
</commit_message>
<xml_diff>
--- a/docs/SciPaaS.docx
+++ b/docs/SciPaaS.docx
@@ -504,7 +504,15 @@
       </w:r>
       <w:proofErr w:type="spellEnd"/>
       <w:r>
-        <w:t xml:space="preserve">, or Amazon Elastic Beanstalk provides a more simplified way of hosting web applications in the cloud without having to setup the infrastructure.  While </w:t>
+        <w:t xml:space="preserve">, or Amazon Elastic Beanstalk provides a more simplified way of hosting web applications in </w:t>
+      </w:r>
+      <w:proofErr w:type="gramStart"/>
+      <w:r>
+        <w:t>the</w:t>
+      </w:r>
+      <w:proofErr w:type="gramEnd"/>
+      <w:r>
+        <w:t xml:space="preserve"> cloud without having to setup the infrastructure.  While </w:t>
       </w:r>
       <w:proofErr w:type="spellStart"/>
       <w:r>
@@ -1944,7 +1952,11 @@
         <w:t>which is a standard configuration file typical</w:t>
       </w:r>
       <w:r>
-        <w:t xml:space="preserve">ly used in Windows applications, and (3) </w:t>
+        <w:t xml:space="preserve">ly used in </w:t>
+      </w:r>
+      <w:proofErr w:type="gramStart"/>
+      <w:r>
+        <w:t xml:space="preserve">Windows applications, and (3) </w:t>
       </w:r>
       <w:r>
         <w:rPr>
@@ -1967,6 +1979,7 @@
       <w:r>
         <w:t>.</w:t>
       </w:r>
+      <w:proofErr w:type="gramEnd"/>
     </w:p>
     <w:p>
       <w:pPr>
@@ -2622,7 +2635,6 @@
       <w:pPr>
         <w:pStyle w:val="Text"/>
         <w:ind w:firstLine="180"/>
-        <w:jc w:val="center"/>
       </w:pPr>
       <w:r>
         <w:t xml:space="preserve">At any time during the simulation or after running, the user can plot data from the simulation.  When the user clicks the </w:t>
@@ -3043,22 +3055,7 @@
         <w:t>Users can register for an account.  Passwords are hashed before storage in the database using a 256-bit Secure Hash Algorithm (SHA-256).</w:t>
       </w:r>
       <w:r>
-        <w:t xml:space="preserve"> </w:t>
-      </w:r>
-    </w:p>
-    <w:p>
-      <w:pPr>
-        <w:ind w:firstLine="180"/>
-        <w:jc w:val="both"/>
-      </w:pPr>
-      <w:r>
-        <w:t>Users can en</w:t>
-      </w:r>
-      <w:r>
-        <w:t xml:space="preserve">ter their Amazon Web Services (AWS) credentials in the AWS </w:t>
-      </w:r>
-      <w:r>
-        <w:t>page, which can be accessed by clicking the “account” link.  A special account is reserved for the “admin” user, which allows special features, such as email updates whenever a new user registers.</w:t>
+        <w:t xml:space="preserve"> A special account is reserved for the “admin” user, which allows special features, such as email updates whenever a new user registers.</w:t>
       </w:r>
     </w:p>
     <w:p>
@@ -3394,8 +3391,116 @@
     </w:p>
     <w:p>
       <w:pPr>
+        <w:pStyle w:val="Text"/>
+        <w:keepNext/>
+        <w:ind w:firstLine="0"/>
+      </w:pPr>
+      <w:r>
+        <w:rPr>
+          <w:noProof/>
+        </w:rPr>
+        <w:lastRenderedPageBreak/>
+        <w:drawing>
+          <wp:inline distT="0" distB="0" distL="0" distR="0" wp14:anchorId="3FC34379" wp14:editId="41005678">
+            <wp:extent cx="3200400" cy="2084152"/>
+            <wp:effectExtent l="25400" t="25400" r="25400" b="24130"/>
+            <wp:docPr id="102" name="Picture 1"/>
+            <wp:cNvGraphicFramePr>
+              <a:graphicFrameLocks xmlns:a="http://schemas.openxmlformats.org/drawingml/2006/main" noChangeAspect="1"/>
+            </wp:cNvGraphicFramePr>
+            <a:graphic xmlns:a="http://schemas.openxmlformats.org/drawingml/2006/main">
+              <a:graphicData uri="http://schemas.openxmlformats.org/drawingml/2006/picture">
+                <pic:pic xmlns:pic="http://schemas.openxmlformats.org/drawingml/2006/picture">
+                  <pic:nvPicPr>
+                    <pic:cNvPr id="0" name="Picture 1"/>
+                    <pic:cNvPicPr>
+                      <a:picLocks noChangeAspect="1" noChangeArrowheads="1"/>
+                    </pic:cNvPicPr>
+                  </pic:nvPicPr>
+                  <pic:blipFill>
+                    <a:blip r:embed="rId13">
+                      <a:extLst>
+                        <a:ext uri="{28A0092B-C50C-407E-A947-70E740481C1C}">
+                          <a14:useLocalDpi xmlns:a14="http://schemas.microsoft.com/office/drawing/2010/main" val="0"/>
+                        </a:ext>
+                      </a:extLst>
+                    </a:blip>
+                    <a:srcRect/>
+                    <a:stretch>
+                      <a:fillRect/>
+                    </a:stretch>
+                  </pic:blipFill>
+                  <pic:spPr bwMode="auto">
+                    <a:xfrm>
+                      <a:off x="0" y="0"/>
+                      <a:ext cx="3200400" cy="2084152"/>
+                    </a:xfrm>
+                    <a:prstGeom prst="rect">
+                      <a:avLst/>
+                    </a:prstGeom>
+                    <a:noFill/>
+                    <a:ln>
+                      <a:solidFill>
+                        <a:schemeClr val="bg1">
+                          <a:lumMod val="50000"/>
+                        </a:schemeClr>
+                      </a:solidFill>
+                    </a:ln>
+                    <a:effectLst/>
+                  </pic:spPr>
+                </pic:pic>
+              </a:graphicData>
+            </a:graphic>
+          </wp:inline>
+        </w:drawing>
+      </w:r>
+    </w:p>
+    <w:p>
+      <w:pPr>
+        <w:pStyle w:val="Caption"/>
+        <w:jc w:val="center"/>
+        <w:rPr>
+          <w:b w:val="0"/>
+          <w:color w:val="auto"/>
+        </w:rPr>
+      </w:pPr>
+      <w:r>
+        <w:rPr>
+          <w:b w:val="0"/>
+          <w:color w:val="auto"/>
+        </w:rPr>
+        <w:t>Fig</w:t>
+      </w:r>
+      <w:r>
+        <w:rPr>
+          <w:b w:val="0"/>
+          <w:color w:val="auto"/>
+        </w:rPr>
+        <w:t xml:space="preserve"> 5 </w:t>
+      </w:r>
+      <w:proofErr w:type="gramStart"/>
+      <w:r>
+        <w:rPr>
+          <w:b w:val="0"/>
+          <w:color w:val="auto"/>
+        </w:rPr>
+        <w:t>An</w:t>
+      </w:r>
+      <w:proofErr w:type="gramEnd"/>
+      <w:r>
+        <w:rPr>
+          <w:b w:val="0"/>
+          <w:color w:val="auto"/>
+        </w:rPr>
+        <w:t xml:space="preserve"> example of the built-in job scheduler showing jobs in the queue, running and completed jobs</w:t>
+      </w:r>
+    </w:p>
+    <w:p>
+      <w:pPr>
         <w:jc w:val="both"/>
       </w:pPr>
+      <w:bookmarkStart w:id="1" w:name="_GoBack"/>
+      <w:bookmarkEnd w:id="1"/>
       <w:proofErr w:type="gramStart"/>
       <w:r>
         <w:t>where</w:t>
@@ -3557,118 +3662,6 @@
     </w:p>
     <w:p>
       <w:pPr>
-        <w:pStyle w:val="Text"/>
-        <w:keepNext/>
-        <w:ind w:firstLine="0"/>
-      </w:pPr>
-      <w:r>
-        <w:rPr>
-          <w:noProof/>
-        </w:rPr>
-        <w:drawing>
-          <wp:inline distT="0" distB="0" distL="0" distR="0" wp14:anchorId="52847B75" wp14:editId="3F8122F4">
-            <wp:extent cx="3200400" cy="2084152"/>
-            <wp:effectExtent l="25400" t="25400" r="25400" b="24130"/>
-            <wp:docPr id="102" name="Picture 1"/>
-            <wp:cNvGraphicFramePr>
-              <a:graphicFrameLocks xmlns:a="http://schemas.openxmlformats.org/drawingml/2006/main" noChangeAspect="1"/>
-            </wp:cNvGraphicFramePr>
-            <a:graphic xmlns:a="http://schemas.openxmlformats.org/drawingml/2006/main">
-              <a:graphicData uri="http://schemas.openxmlformats.org/drawingml/2006/picture">
-                <pic:pic xmlns:pic="http://schemas.openxmlformats.org/drawingml/2006/picture">
-                  <pic:nvPicPr>
-                    <pic:cNvPr id="0" name="Picture 1"/>
-                    <pic:cNvPicPr>
-                      <a:picLocks noChangeAspect="1" noChangeArrowheads="1"/>
-                    </pic:cNvPicPr>
-                  </pic:nvPicPr>
-                  <pic:blipFill>
-                    <a:blip r:embed="rId13">
-                      <a:extLst>
-                        <a:ext uri="{28A0092B-C50C-407E-A947-70E740481C1C}">
-                          <a14:useLocalDpi xmlns:a14="http://schemas.microsoft.com/office/drawing/2010/main" val="0"/>
-                        </a:ext>
-                      </a:extLst>
-                    </a:blip>
-                    <a:srcRect/>
-                    <a:stretch>
-                      <a:fillRect/>
-                    </a:stretch>
-                  </pic:blipFill>
-                  <pic:spPr bwMode="auto">
-                    <a:xfrm>
-                      <a:off x="0" y="0"/>
-                      <a:ext cx="3200400" cy="2084152"/>
-                    </a:xfrm>
-                    <a:prstGeom prst="rect">
-                      <a:avLst/>
-                    </a:prstGeom>
-                    <a:noFill/>
-                    <a:ln>
-                      <a:solidFill>
-                        <a:schemeClr val="bg1">
-                          <a:lumMod val="50000"/>
-                        </a:schemeClr>
-                      </a:solidFill>
-                    </a:ln>
-                    <a:effectLst/>
-                  </pic:spPr>
-                </pic:pic>
-              </a:graphicData>
-            </a:graphic>
-          </wp:inline>
-        </w:drawing>
-      </w:r>
-    </w:p>
-    <w:p>
-      <w:pPr>
-        <w:pStyle w:val="Caption"/>
-        <w:jc w:val="center"/>
-        <w:rPr>
-          <w:b w:val="0"/>
-          <w:color w:val="auto"/>
-        </w:rPr>
-      </w:pPr>
-      <w:r>
-        <w:rPr>
-          <w:b w:val="0"/>
-          <w:color w:val="auto"/>
-        </w:rPr>
-        <w:t>Fig</w:t>
-      </w:r>
-      <w:r>
-        <w:rPr>
-          <w:b w:val="0"/>
-          <w:color w:val="auto"/>
-        </w:rPr>
-        <w:t xml:space="preserve"> 5</w:t>
-      </w:r>
-      <w:r>
-        <w:rPr>
-          <w:b w:val="0"/>
-          <w:color w:val="auto"/>
-        </w:rPr>
-        <w:t xml:space="preserve"> </w:t>
-      </w:r>
-      <w:proofErr w:type="gramStart"/>
-      <w:r>
-        <w:rPr>
-          <w:b w:val="0"/>
-          <w:color w:val="auto"/>
-        </w:rPr>
-        <w:t>An</w:t>
-      </w:r>
-      <w:proofErr w:type="gramEnd"/>
-      <w:r>
-        <w:rPr>
-          <w:b w:val="0"/>
-          <w:color w:val="auto"/>
-        </w:rPr>
-        <w:t xml:space="preserve"> example of the built-in job scheduler showing jobs in the queue, running and completed jobs</w:t>
-      </w:r>
-    </w:p>
-    <w:p>
-      <w:pPr>
         <w:ind w:firstLine="202"/>
         <w:jc w:val="both"/>
       </w:pPr>
@@ -3899,7 +3892,6 @@
         <w:ind w:left="180"/>
       </w:pPr>
       <w:r>
-        <w:lastRenderedPageBreak/>
         <w:t xml:space="preserve">B. </w:t>
       </w:r>
       <w:r>
@@ -3912,23 +3904,7 @@
         <w:jc w:val="both"/>
       </w:pPr>
       <w:r>
-        <w:t>Mendel’s Accountant represents a much more complex example, a program which models genetic change over time.  The software is part of a growing trend of many geneticists turning to computer simulation as a promising means to better understand population genetics</w:t>
-      </w:r>
-      <w:r>
-        <w:t xml:space="preserve"> [1</w:t>
-      </w:r>
-      <w:r>
-        <w:rPr>
-          <w:rFonts w:hint="eastAsia"/>
-          <w:lang w:eastAsia="ko-KR"/>
-        </w:rPr>
-        <w:t>4</w:t>
-      </w:r>
-      <w:r>
-        <w:t>]</w:t>
-      </w:r>
-      <w:r>
-        <w:t>. Mendel’s Accountant is more complicated in two aspects: the simulation engine, and the client interface.  The simulation engine is more complicated because (1) it has more than 60 parameter inputs to the simulation, (2) it is parallelized using the MPI (Message-Passing Interface), (3) generates many output files full of statistical data which needs to be plotted.</w:t>
+        <w:t xml:space="preserve">Mendel’s Accountant represents a much more complex example, a program which models genetic change over time.  The software is part of a growing trend of many geneticists turning to computer simulation as a promising means to better </w:t>
       </w:r>
     </w:p>
     <w:p>
@@ -3940,6 +3916,7 @@
         <w:rPr>
           <w:noProof/>
         </w:rPr>
+        <w:lastRenderedPageBreak/>
         <w:drawing>
           <wp:inline distT="0" distB="0" distL="0" distR="0" wp14:anchorId="009EDD95" wp14:editId="19333E0E">
             <wp:extent cx="2671868" cy="1647566"/>
@@ -4114,373 +4091,6 @@
     </w:p>
     <w:p>
       <w:pPr>
-        <w:ind w:firstLine="180"/>
-        <w:jc w:val="both"/>
-      </w:pPr>
-      <w:r>
-        <w:rPr>
-          <w:i/>
-        </w:rPr>
-        <w:t>Pre-processing</w:t>
-      </w:r>
-      <w:r>
-        <w:t xml:space="preserve">. Even though Mendel’s Accountant is a quite complex simulation, since it already supports the standard </w:t>
-      </w:r>
-      <w:proofErr w:type="spellStart"/>
-      <w:r>
-        <w:t>namelist.input</w:t>
-      </w:r>
-      <w:proofErr w:type="spellEnd"/>
-      <w:r>
-        <w:t xml:space="preserve"> input deck, it can be uploaded and running in the cloud in just a matter of minutes.  </w:t>
-      </w:r>
-      <w:r>
-        <w:t xml:space="preserve">Fig. 8 </w:t>
-      </w:r>
-      <w:r>
-        <w:t xml:space="preserve">shows </w:t>
-      </w:r>
-      <w:r>
-        <w:t>the full input parameter screen.</w:t>
-      </w:r>
-    </w:p>
-    <w:p>
-      <w:pPr>
-        <w:ind w:firstLine="180"/>
-        <w:jc w:val="both"/>
-      </w:pPr>
-      <w:r>
-        <w:rPr>
-          <w:i/>
-        </w:rPr>
-        <w:t>Processing</w:t>
-      </w:r>
-      <w:r>
-        <w:t>.  Fig. 9</w:t>
-      </w:r>
-      <w:r>
-        <w:t xml:space="preserve"> shows the console output of Mendel’s Accountant that is auto-updated via AJAX.</w:t>
-      </w:r>
-      <w:r>
-        <w:t xml:space="preserve"> </w:t>
-      </w:r>
-    </w:p>
-    <w:p>
-      <w:pPr>
-        <w:ind w:firstLine="180"/>
-        <w:jc w:val="both"/>
-      </w:pPr>
-      <w:r>
-        <w:rPr>
-          <w:i/>
-        </w:rPr>
-        <w:t>Post-processing</w:t>
-      </w:r>
-      <w:r>
-        <w:t>.  Once the run has finished and the data needs to be analyzed, clicking the plot button will given a list of pre-defined plots to plot, or can let the user define new plots.</w:t>
-      </w:r>
-      <w:r>
-        <w:t xml:space="preserve">  Data from multiple sources </w:t>
-      </w:r>
-      <w:r>
-        <w:t xml:space="preserve">can be attached to each plot. Fig. </w:t>
-      </w:r>
-      <w:r>
-        <w:t>10</w:t>
-      </w:r>
-      <w:r>
-        <w:t xml:space="preserve"> shows </w:t>
-      </w:r>
-      <w:r>
-        <w:t>bar-plot of the distribution of accumulated deleterious mutations.</w:t>
-      </w:r>
-      <w:r>
-        <w:t xml:space="preserve"> </w:t>
-      </w:r>
-    </w:p>
-    <w:p>
-      <w:pPr>
-        <w:pStyle w:val="Heading1"/>
-      </w:pPr>
-      <w:r>
-        <w:t>Deployment</w:t>
-      </w:r>
-    </w:p>
-    <w:p>
-      <w:pPr>
-        <w:ind w:firstLine="202"/>
-        <w:jc w:val="both"/>
-      </w:pPr>
-      <w:proofErr w:type="spellStart"/>
-      <w:r>
-        <w:t>SciPaaS</w:t>
-      </w:r>
-      <w:proofErr w:type="spellEnd"/>
-      <w:r>
-        <w:t xml:space="preserve"> can be deployed in a number of ways:  </w:t>
-      </w:r>
-    </w:p>
-    <w:p>
-      <w:pPr>
-        <w:pStyle w:val="ListParagraph"/>
-        <w:numPr>
-          <w:ilvl w:val="0"/>
-          <w:numId w:val="9"/>
-        </w:numPr>
-        <w:spacing w:before="0"/>
-        <w:rPr>
-          <w:rFonts w:ascii="Times New Roman" w:hAnsi="Times New Roman"/>
-          <w:sz w:val="20"/>
-          <w:szCs w:val="20"/>
-        </w:rPr>
-      </w:pPr>
-      <w:r>
-        <w:rPr>
-          <w:rFonts w:ascii="Times New Roman" w:hAnsi="Times New Roman"/>
-          <w:sz w:val="20"/>
-          <w:szCs w:val="20"/>
-        </w:rPr>
-        <w:lastRenderedPageBreak/>
-        <w:t xml:space="preserve">Run </w:t>
-      </w:r>
-      <w:proofErr w:type="spellStart"/>
-      <w:r>
-        <w:rPr>
-          <w:rFonts w:ascii="Times New Roman" w:hAnsi="Times New Roman"/>
-          <w:sz w:val="20"/>
-          <w:szCs w:val="20"/>
-        </w:rPr>
-        <w:t>SciPaaS</w:t>
-      </w:r>
-      <w:proofErr w:type="spellEnd"/>
-      <w:r>
-        <w:rPr>
-          <w:rFonts w:ascii="Times New Roman" w:hAnsi="Times New Roman"/>
-          <w:sz w:val="20"/>
-          <w:szCs w:val="20"/>
-        </w:rPr>
-        <w:t xml:space="preserve"> on your personal computer to host a number of locally installed applications.  This is a helpful option for development and unit or functional testing.</w:t>
-      </w:r>
-    </w:p>
-    <w:p>
-      <w:pPr>
-        <w:pStyle w:val="ListParagraph"/>
-        <w:numPr>
-          <w:ilvl w:val="0"/>
-          <w:numId w:val="9"/>
-        </w:numPr>
-        <w:spacing w:before="0"/>
-        <w:rPr>
-          <w:rFonts w:ascii="Times New Roman" w:hAnsi="Times New Roman"/>
-          <w:sz w:val="20"/>
-          <w:szCs w:val="20"/>
-        </w:rPr>
-      </w:pPr>
-      <w:r>
-        <w:rPr>
-          <w:rFonts w:ascii="Times New Roman" w:hAnsi="Times New Roman"/>
-          <w:sz w:val="20"/>
-          <w:szCs w:val="20"/>
-        </w:rPr>
-        <w:t xml:space="preserve">Run </w:t>
-      </w:r>
-      <w:proofErr w:type="spellStart"/>
-      <w:r>
-        <w:rPr>
-          <w:rFonts w:ascii="Times New Roman" w:hAnsi="Times New Roman"/>
-          <w:sz w:val="20"/>
-          <w:szCs w:val="20"/>
-        </w:rPr>
-        <w:t>SciPaaS</w:t>
-      </w:r>
-      <w:proofErr w:type="spellEnd"/>
-      <w:r>
-        <w:rPr>
-          <w:rFonts w:ascii="Times New Roman" w:hAnsi="Times New Roman"/>
-          <w:sz w:val="20"/>
-          <w:szCs w:val="20"/>
-        </w:rPr>
-        <w:t xml:space="preserve"> on a traditional Linux server.</w:t>
-      </w:r>
-    </w:p>
-    <w:p>
-      <w:pPr>
-        <w:pStyle w:val="ListParagraph"/>
-        <w:numPr>
-          <w:ilvl w:val="0"/>
-          <w:numId w:val="9"/>
-        </w:numPr>
-        <w:spacing w:before="0"/>
-        <w:rPr>
-          <w:rFonts w:ascii="Times New Roman" w:hAnsi="Times New Roman"/>
-          <w:sz w:val="20"/>
-          <w:szCs w:val="20"/>
-        </w:rPr>
-      </w:pPr>
-      <w:r>
-        <w:rPr>
-          <w:rFonts w:ascii="Times New Roman" w:hAnsi="Times New Roman"/>
-          <w:sz w:val="20"/>
-          <w:szCs w:val="20"/>
-        </w:rPr>
-        <w:t xml:space="preserve">Run </w:t>
-      </w:r>
-      <w:proofErr w:type="spellStart"/>
-      <w:r>
-        <w:rPr>
-          <w:rFonts w:ascii="Times New Roman" w:hAnsi="Times New Roman"/>
-          <w:sz w:val="20"/>
-          <w:szCs w:val="20"/>
-        </w:rPr>
-        <w:t>SciPaaS</w:t>
-      </w:r>
-      <w:proofErr w:type="spellEnd"/>
-      <w:r>
-        <w:rPr>
-          <w:rFonts w:ascii="Times New Roman" w:hAnsi="Times New Roman"/>
-          <w:sz w:val="20"/>
-          <w:szCs w:val="20"/>
-        </w:rPr>
-        <w:t xml:space="preserve"> on an Infrastructure-as-a-Service machine (e.g. EC2 instance on Amazon Web Services or Google Compute Engine, etc.)</w:t>
-      </w:r>
-      <w:r>
-        <w:rPr>
-          <w:rFonts w:ascii="Times New Roman" w:hAnsi="Times New Roman"/>
-          <w:sz w:val="20"/>
-          <w:szCs w:val="20"/>
-        </w:rPr>
-        <w:t>.  This would be the best option in that it could support binaries compiled in any language.</w:t>
-      </w:r>
-      <w:r>
-        <w:rPr>
-          <w:rFonts w:ascii="Times New Roman" w:hAnsi="Times New Roman"/>
-          <w:sz w:val="20"/>
-          <w:szCs w:val="20"/>
-        </w:rPr>
-        <w:t xml:space="preserve"> </w:t>
-      </w:r>
-    </w:p>
-    <w:p>
-      <w:pPr>
-        <w:pStyle w:val="ListParagraph"/>
-        <w:numPr>
-          <w:ilvl w:val="0"/>
-          <w:numId w:val="9"/>
-        </w:numPr>
-        <w:spacing w:before="0"/>
-        <w:rPr>
-          <w:rFonts w:ascii="Times New Roman" w:hAnsi="Times New Roman"/>
-          <w:sz w:val="20"/>
-          <w:szCs w:val="20"/>
-        </w:rPr>
-      </w:pPr>
-      <w:r>
-        <w:rPr>
-          <w:rFonts w:ascii="Times New Roman" w:hAnsi="Times New Roman"/>
-          <w:sz w:val="20"/>
-          <w:szCs w:val="20"/>
-        </w:rPr>
-        <w:t xml:space="preserve">Run </w:t>
-      </w:r>
-      <w:proofErr w:type="spellStart"/>
-      <w:r>
-        <w:rPr>
-          <w:rFonts w:ascii="Times New Roman" w:hAnsi="Times New Roman"/>
-          <w:sz w:val="20"/>
-          <w:szCs w:val="20"/>
-        </w:rPr>
-        <w:t>SciPaaS</w:t>
-      </w:r>
-      <w:proofErr w:type="spellEnd"/>
-      <w:r>
-        <w:rPr>
-          <w:rFonts w:ascii="Times New Roman" w:hAnsi="Times New Roman"/>
-          <w:sz w:val="20"/>
-          <w:szCs w:val="20"/>
-        </w:rPr>
-        <w:t xml:space="preserve"> on top of an existing </w:t>
-      </w:r>
-      <w:proofErr w:type="spellStart"/>
-      <w:r>
-        <w:rPr>
-          <w:rFonts w:ascii="Times New Roman" w:hAnsi="Times New Roman"/>
-          <w:sz w:val="20"/>
-          <w:szCs w:val="20"/>
-        </w:rPr>
-        <w:t>PaaS</w:t>
-      </w:r>
-      <w:proofErr w:type="spellEnd"/>
-      <w:r>
-        <w:rPr>
-          <w:rFonts w:ascii="Times New Roman" w:hAnsi="Times New Roman"/>
-          <w:sz w:val="20"/>
-          <w:szCs w:val="20"/>
-        </w:rPr>
-        <w:t>, (e.g. Google App Engine</w:t>
-      </w:r>
-      <w:r>
-        <w:rPr>
-          <w:rFonts w:ascii="Times New Roman" w:hAnsi="Times New Roman"/>
-          <w:sz w:val="20"/>
-          <w:szCs w:val="20"/>
-        </w:rPr>
-        <w:t xml:space="preserve"> [GAE]</w:t>
-      </w:r>
-      <w:r>
-        <w:rPr>
-          <w:rFonts w:ascii="Times New Roman" w:hAnsi="Times New Roman"/>
-          <w:sz w:val="20"/>
-          <w:szCs w:val="20"/>
-        </w:rPr>
-        <w:t xml:space="preserve">, </w:t>
-      </w:r>
-      <w:proofErr w:type="spellStart"/>
-      <w:r>
-        <w:rPr>
-          <w:rFonts w:ascii="Times New Roman" w:hAnsi="Times New Roman"/>
-          <w:sz w:val="20"/>
-          <w:szCs w:val="20"/>
-        </w:rPr>
-        <w:t>AppScale</w:t>
-      </w:r>
-      <w:proofErr w:type="spellEnd"/>
-      <w:r>
-        <w:rPr>
-          <w:rFonts w:ascii="Times New Roman" w:hAnsi="Times New Roman"/>
-          <w:sz w:val="20"/>
-          <w:szCs w:val="20"/>
-        </w:rPr>
-        <w:t>, etc.).</w:t>
-      </w:r>
-      <w:r>
-        <w:rPr>
-          <w:rFonts w:ascii="Times New Roman" w:hAnsi="Times New Roman"/>
-          <w:sz w:val="20"/>
-          <w:szCs w:val="20"/>
-        </w:rPr>
-        <w:t xml:space="preserve">  The limitation here would be that it would only be able to support app binaries that the </w:t>
-      </w:r>
-      <w:proofErr w:type="spellStart"/>
-      <w:r>
-        <w:rPr>
-          <w:rFonts w:ascii="Times New Roman" w:hAnsi="Times New Roman"/>
-          <w:sz w:val="20"/>
-          <w:szCs w:val="20"/>
-        </w:rPr>
-        <w:t>PaaS</w:t>
-      </w:r>
-      <w:proofErr w:type="spellEnd"/>
-      <w:r>
-        <w:rPr>
-          <w:rFonts w:ascii="Times New Roman" w:hAnsi="Times New Roman"/>
-          <w:sz w:val="20"/>
-          <w:szCs w:val="20"/>
-        </w:rPr>
-        <w:t xml:space="preserve"> supports.  For example, running on GAE would require apps to be written in Java, Python, or</w:t>
-      </w:r>
-    </w:p>
-    <w:p>
-      <w:pPr>
         <w:keepNext/>
         <w:jc w:val="center"/>
       </w:pPr>
@@ -4489,7 +4099,7 @@
           <w:noProof/>
         </w:rPr>
         <w:drawing>
-          <wp:inline distT="0" distB="0" distL="0" distR="0" wp14:anchorId="2514BB64" wp14:editId="2765B163">
+          <wp:inline distT="0" distB="0" distL="0" distR="0" wp14:anchorId="6B39A547" wp14:editId="1D867F91">
             <wp:extent cx="3200400" cy="2084152"/>
             <wp:effectExtent l="25400" t="25400" r="25400" b="24130"/>
             <wp:docPr id="103" name="Picture 2"/>
@@ -4585,12 +4195,670 @@
     </w:p>
     <w:p>
       <w:pPr>
+        <w:jc w:val="both"/>
+      </w:pPr>
+      <w:proofErr w:type="gramStart"/>
+      <w:r>
+        <w:t>understand</w:t>
+      </w:r>
+      <w:proofErr w:type="gramEnd"/>
+      <w:r>
+        <w:t xml:space="preserve"> population genetics [1</w:t>
+      </w:r>
+      <w:r>
+        <w:rPr>
+          <w:rFonts w:hint="eastAsia"/>
+          <w:lang w:eastAsia="ko-KR"/>
+        </w:rPr>
+        <w:t>4</w:t>
+      </w:r>
+      <w:r>
+        <w:t xml:space="preserve">]. Mendel’s Accountant is more complicated in two aspects: the simulation engine, and the client interface.  The simulation engine is more complicated because (1) it has more than 60 parameter inputs to the simulation, (2) it is parallelized using the MPI (Message-Passing Interface), (3) generates many output files full of statistical data which needs to be </w:t>
+      </w:r>
+      <w:proofErr w:type="spellStart"/>
+      <w:proofErr w:type="gramStart"/>
+      <w:r>
+        <w:t>plotted.</w:t>
+      </w:r>
+      <w:r>
+        <w:rPr>
+          <w:i/>
+        </w:rPr>
+        <w:t>Pre</w:t>
+      </w:r>
+      <w:proofErr w:type="spellEnd"/>
+      <w:proofErr w:type="gramEnd"/>
+      <w:r>
+        <w:rPr>
+          <w:i/>
+        </w:rPr>
+        <w:t>-processing</w:t>
+      </w:r>
+      <w:r>
+        <w:t xml:space="preserve">. Even though Mendel’s Accountant is a quite complex simulation, since it already supports the standard </w:t>
+      </w:r>
+      <w:proofErr w:type="spellStart"/>
+      <w:r>
+        <w:t>namelist.input</w:t>
+      </w:r>
+      <w:proofErr w:type="spellEnd"/>
+      <w:r>
+        <w:t xml:space="preserve"> input deck, it can be uploaded and running in the cloud in just a matter of minutes.  </w:t>
+      </w:r>
+      <w:r>
+        <w:t xml:space="preserve">Fig. 8 </w:t>
+      </w:r>
+      <w:r>
+        <w:t xml:space="preserve">shows </w:t>
+      </w:r>
+      <w:r>
+        <w:t>the full input parameter screen.</w:t>
+      </w:r>
+    </w:p>
+    <w:p>
+      <w:pPr>
+        <w:ind w:firstLine="180"/>
+        <w:jc w:val="both"/>
+      </w:pPr>
+      <w:r>
+        <w:rPr>
+          <w:i/>
+        </w:rPr>
+        <w:lastRenderedPageBreak/>
+        <w:t>Processing</w:t>
+      </w:r>
+      <w:r>
+        <w:t>.  Fig. 9</w:t>
+      </w:r>
+      <w:r>
+        <w:t xml:space="preserve"> shows the console output of Mendel’s Accountant that is auto-updated via AJAX.</w:t>
+      </w:r>
+      <w:r>
+        <w:t xml:space="preserve"> </w:t>
+      </w:r>
+    </w:p>
+    <w:p>
+      <w:pPr>
+        <w:ind w:firstLine="180"/>
+        <w:jc w:val="both"/>
+      </w:pPr>
+      <w:r>
+        <w:rPr>
+          <w:i/>
+        </w:rPr>
+        <w:t>Post-processing</w:t>
+      </w:r>
+      <w:r>
+        <w:t>.  Once the run has finished and the data needs to be analyzed, clicking the plot button will given a list of pre-defined plots to plot, or can let the user define new plots.</w:t>
+      </w:r>
+      <w:r>
+        <w:t xml:space="preserve">  Data from multiple sources </w:t>
+      </w:r>
+      <w:r>
+        <w:t xml:space="preserve">can be attached to each plot. Fig. </w:t>
+      </w:r>
+      <w:r>
+        <w:t>10</w:t>
+      </w:r>
+      <w:r>
+        <w:t xml:space="preserve"> shows </w:t>
+      </w:r>
+      <w:r>
+        <w:t>bar-plot of the distribution of accumulated deleterious mutations.</w:t>
+      </w:r>
+      <w:r>
+        <w:t xml:space="preserve"> </w:t>
+      </w:r>
+    </w:p>
+    <w:p>
+      <w:pPr>
+        <w:pStyle w:val="Heading1"/>
+      </w:pPr>
+      <w:r>
+        <w:t>Deployment</w:t>
+      </w:r>
+    </w:p>
+    <w:p>
+      <w:pPr>
+        <w:ind w:firstLine="202"/>
+        <w:jc w:val="both"/>
+      </w:pPr>
+      <w:proofErr w:type="spellStart"/>
+      <w:r>
+        <w:t>SciPaaS</w:t>
+      </w:r>
+      <w:proofErr w:type="spellEnd"/>
+      <w:r>
+        <w:t xml:space="preserve"> can be deployed in a number of ways:  </w:t>
+      </w:r>
+    </w:p>
+    <w:p>
+      <w:pPr>
+        <w:pStyle w:val="ListParagraph"/>
+        <w:numPr>
+          <w:ilvl w:val="0"/>
+          <w:numId w:val="9"/>
+        </w:numPr>
+        <w:spacing w:before="0"/>
+        <w:rPr>
+          <w:rFonts w:ascii="Times New Roman" w:hAnsi="Times New Roman"/>
+          <w:sz w:val="20"/>
+          <w:szCs w:val="20"/>
+        </w:rPr>
+      </w:pPr>
+      <w:r>
+        <w:rPr>
+          <w:rFonts w:ascii="Times New Roman" w:hAnsi="Times New Roman"/>
+          <w:sz w:val="20"/>
+          <w:szCs w:val="20"/>
+        </w:rPr>
+        <w:t xml:space="preserve">Run </w:t>
+      </w:r>
+      <w:proofErr w:type="spellStart"/>
+      <w:r>
+        <w:rPr>
+          <w:rFonts w:ascii="Times New Roman" w:hAnsi="Times New Roman"/>
+          <w:sz w:val="20"/>
+          <w:szCs w:val="20"/>
+        </w:rPr>
+        <w:t>SciPaaS</w:t>
+      </w:r>
+      <w:proofErr w:type="spellEnd"/>
+      <w:r>
+        <w:rPr>
+          <w:rFonts w:ascii="Times New Roman" w:hAnsi="Times New Roman"/>
+          <w:sz w:val="20"/>
+          <w:szCs w:val="20"/>
+        </w:rPr>
+        <w:t xml:space="preserve"> on your personal computer to host a number of locally installed applications.  This is a helpful option for development and unit or functional testing.</w:t>
+      </w:r>
+    </w:p>
+    <w:p>
+      <w:pPr>
+        <w:pStyle w:val="ListParagraph"/>
+        <w:numPr>
+          <w:ilvl w:val="0"/>
+          <w:numId w:val="9"/>
+        </w:numPr>
+        <w:spacing w:before="0"/>
+        <w:rPr>
+          <w:rFonts w:ascii="Times New Roman" w:hAnsi="Times New Roman"/>
+          <w:sz w:val="20"/>
+          <w:szCs w:val="20"/>
+        </w:rPr>
+      </w:pPr>
+      <w:r>
+        <w:rPr>
+          <w:rFonts w:ascii="Times New Roman" w:hAnsi="Times New Roman"/>
+          <w:sz w:val="20"/>
+          <w:szCs w:val="20"/>
+        </w:rPr>
+        <w:t xml:space="preserve">Run </w:t>
+      </w:r>
+      <w:proofErr w:type="spellStart"/>
+      <w:r>
+        <w:rPr>
+          <w:rFonts w:ascii="Times New Roman" w:hAnsi="Times New Roman"/>
+          <w:sz w:val="20"/>
+          <w:szCs w:val="20"/>
+        </w:rPr>
+        <w:t>SciPaaS</w:t>
+      </w:r>
+      <w:proofErr w:type="spellEnd"/>
+      <w:r>
+        <w:rPr>
+          <w:rFonts w:ascii="Times New Roman" w:hAnsi="Times New Roman"/>
+          <w:sz w:val="20"/>
+          <w:szCs w:val="20"/>
+        </w:rPr>
+        <w:t xml:space="preserve"> on a traditional Linux server.</w:t>
+      </w:r>
+    </w:p>
+    <w:p>
+      <w:pPr>
+        <w:pStyle w:val="ListParagraph"/>
+        <w:numPr>
+          <w:ilvl w:val="0"/>
+          <w:numId w:val="9"/>
+        </w:numPr>
+        <w:spacing w:before="0"/>
+        <w:rPr>
+          <w:rFonts w:ascii="Times New Roman" w:hAnsi="Times New Roman"/>
+          <w:sz w:val="20"/>
+          <w:szCs w:val="20"/>
+        </w:rPr>
+      </w:pPr>
+      <w:r>
+        <w:rPr>
+          <w:rFonts w:ascii="Times New Roman" w:hAnsi="Times New Roman"/>
+          <w:sz w:val="20"/>
+          <w:szCs w:val="20"/>
+        </w:rPr>
+        <w:t xml:space="preserve">Run </w:t>
+      </w:r>
+      <w:proofErr w:type="spellStart"/>
+      <w:r>
+        <w:rPr>
+          <w:rFonts w:ascii="Times New Roman" w:hAnsi="Times New Roman"/>
+          <w:sz w:val="20"/>
+          <w:szCs w:val="20"/>
+        </w:rPr>
+        <w:t>SciPaaS</w:t>
+      </w:r>
+      <w:proofErr w:type="spellEnd"/>
+      <w:r>
+        <w:rPr>
+          <w:rFonts w:ascii="Times New Roman" w:hAnsi="Times New Roman"/>
+          <w:sz w:val="20"/>
+          <w:szCs w:val="20"/>
+        </w:rPr>
+        <w:t xml:space="preserve"> on an Infrastructure-as-a-Service machine (e.g. EC2 instance on Amazon Web Services or Google Compute Engine, etc.)</w:t>
+      </w:r>
+      <w:r>
+        <w:rPr>
+          <w:rFonts w:ascii="Times New Roman" w:hAnsi="Times New Roman"/>
+          <w:sz w:val="20"/>
+          <w:szCs w:val="20"/>
+        </w:rPr>
+        <w:t>.  This would be the best option in that it could support binaries compiled in any language.</w:t>
+      </w:r>
+      <w:r>
+        <w:rPr>
+          <w:rFonts w:ascii="Times New Roman" w:hAnsi="Times New Roman"/>
+          <w:sz w:val="20"/>
+          <w:szCs w:val="20"/>
+        </w:rPr>
+        <w:t xml:space="preserve"> </w:t>
+      </w:r>
+    </w:p>
+    <w:p>
+      <w:pPr>
+        <w:pStyle w:val="ListParagraph"/>
+        <w:numPr>
+          <w:ilvl w:val="0"/>
+          <w:numId w:val="9"/>
+        </w:numPr>
+        <w:spacing w:before="0"/>
+        <w:rPr>
+          <w:rFonts w:ascii="Times New Roman" w:hAnsi="Times New Roman"/>
+          <w:sz w:val="20"/>
+          <w:szCs w:val="20"/>
+        </w:rPr>
+      </w:pPr>
+      <w:r>
+        <w:rPr>
+          <w:rFonts w:ascii="Times New Roman" w:hAnsi="Times New Roman"/>
+          <w:sz w:val="20"/>
+          <w:szCs w:val="20"/>
+        </w:rPr>
+        <w:t xml:space="preserve">Run </w:t>
+      </w:r>
+      <w:proofErr w:type="spellStart"/>
+      <w:r>
+        <w:rPr>
+          <w:rFonts w:ascii="Times New Roman" w:hAnsi="Times New Roman"/>
+          <w:sz w:val="20"/>
+          <w:szCs w:val="20"/>
+        </w:rPr>
+        <w:t>SciPaaS</w:t>
+      </w:r>
+      <w:proofErr w:type="spellEnd"/>
+      <w:r>
+        <w:rPr>
+          <w:rFonts w:ascii="Times New Roman" w:hAnsi="Times New Roman"/>
+          <w:sz w:val="20"/>
+          <w:szCs w:val="20"/>
+        </w:rPr>
+        <w:t xml:space="preserve"> on top of an existing </w:t>
+      </w:r>
+      <w:proofErr w:type="spellStart"/>
+      <w:r>
+        <w:rPr>
+          <w:rFonts w:ascii="Times New Roman" w:hAnsi="Times New Roman"/>
+          <w:sz w:val="20"/>
+          <w:szCs w:val="20"/>
+        </w:rPr>
+        <w:t>PaaS</w:t>
+      </w:r>
+      <w:proofErr w:type="spellEnd"/>
+      <w:r>
+        <w:rPr>
+          <w:rFonts w:ascii="Times New Roman" w:hAnsi="Times New Roman"/>
+          <w:sz w:val="20"/>
+          <w:szCs w:val="20"/>
+        </w:rPr>
+        <w:t>, (e.g. Google App Engine</w:t>
+      </w:r>
+      <w:r>
+        <w:rPr>
+          <w:rFonts w:ascii="Times New Roman" w:hAnsi="Times New Roman"/>
+          <w:sz w:val="20"/>
+          <w:szCs w:val="20"/>
+        </w:rPr>
+        <w:t xml:space="preserve"> [GAE]</w:t>
+      </w:r>
+      <w:r>
+        <w:rPr>
+          <w:rFonts w:ascii="Times New Roman" w:hAnsi="Times New Roman"/>
+          <w:sz w:val="20"/>
+          <w:szCs w:val="20"/>
+        </w:rPr>
+        <w:t xml:space="preserve">, </w:t>
+      </w:r>
+      <w:proofErr w:type="spellStart"/>
+      <w:r>
+        <w:rPr>
+          <w:rFonts w:ascii="Times New Roman" w:hAnsi="Times New Roman"/>
+          <w:sz w:val="20"/>
+          <w:szCs w:val="20"/>
+        </w:rPr>
+        <w:t>AppScale</w:t>
+      </w:r>
+      <w:proofErr w:type="spellEnd"/>
+      <w:r>
+        <w:rPr>
+          <w:rFonts w:ascii="Times New Roman" w:hAnsi="Times New Roman"/>
+          <w:sz w:val="20"/>
+          <w:szCs w:val="20"/>
+        </w:rPr>
+        <w:t>, etc.).</w:t>
+      </w:r>
+      <w:r>
+        <w:rPr>
+          <w:rFonts w:ascii="Times New Roman" w:hAnsi="Times New Roman"/>
+          <w:sz w:val="20"/>
+          <w:szCs w:val="20"/>
+        </w:rPr>
+        <w:t xml:space="preserve">  The limitation here would be that it would only be able to support app binaries that the </w:t>
+      </w:r>
+      <w:proofErr w:type="spellStart"/>
+      <w:r>
+        <w:rPr>
+          <w:rFonts w:ascii="Times New Roman" w:hAnsi="Times New Roman"/>
+          <w:sz w:val="20"/>
+          <w:szCs w:val="20"/>
+        </w:rPr>
+        <w:t>PaaS</w:t>
+      </w:r>
+      <w:proofErr w:type="spellEnd"/>
+      <w:r>
+        <w:rPr>
+          <w:rFonts w:ascii="Times New Roman" w:hAnsi="Times New Roman"/>
+          <w:sz w:val="20"/>
+          <w:szCs w:val="20"/>
+        </w:rPr>
+        <w:t xml:space="preserve"> supports.  For example, running on GAE would require apps to be written in Java, Python, or</w:t>
+      </w:r>
+      <w:r>
+        <w:rPr>
+          <w:rFonts w:ascii="Times New Roman" w:hAnsi="Times New Roman"/>
+          <w:sz w:val="20"/>
+          <w:szCs w:val="20"/>
+        </w:rPr>
+        <w:t xml:space="preserve"> </w:t>
+      </w:r>
+    </w:p>
+    <w:p>
+      <w:pPr>
+        <w:pStyle w:val="ListParagraph"/>
+        <w:numPr>
+          <w:ilvl w:val="0"/>
+          <w:numId w:val="9"/>
+        </w:numPr>
+        <w:rPr>
+          <w:rFonts w:ascii="Times New Roman" w:hAnsi="Times New Roman"/>
+          <w:sz w:val="20"/>
+        </w:rPr>
+      </w:pPr>
+      <w:r>
+        <w:rPr>
+          <w:rFonts w:ascii="Times New Roman" w:hAnsi="Times New Roman"/>
+          <w:sz w:val="20"/>
+        </w:rPr>
+        <w:t xml:space="preserve">PHP.  The authors have tested </w:t>
+      </w:r>
+      <w:proofErr w:type="spellStart"/>
+      <w:r>
+        <w:rPr>
+          <w:rFonts w:ascii="Times New Roman" w:hAnsi="Times New Roman"/>
+          <w:sz w:val="20"/>
+        </w:rPr>
+        <w:t>SciPaaS</w:t>
+      </w:r>
+      <w:proofErr w:type="spellEnd"/>
+      <w:r>
+        <w:rPr>
+          <w:rFonts w:ascii="Times New Roman" w:hAnsi="Times New Roman"/>
+          <w:sz w:val="20"/>
+        </w:rPr>
+        <w:t xml:space="preserve"> both on each of these options except the last option.  We have recently developed a cloud test platform using a LEAP cloud stack (Linux, Eucalyptus, </w:t>
+      </w:r>
+      <w:proofErr w:type="spellStart"/>
+      <w:r>
+        <w:rPr>
+          <w:rFonts w:ascii="Times New Roman" w:hAnsi="Times New Roman"/>
+          <w:sz w:val="20"/>
+        </w:rPr>
+        <w:t>AppScale</w:t>
+      </w:r>
+      <w:proofErr w:type="spellEnd"/>
+      <w:r>
+        <w:rPr>
+          <w:rFonts w:ascii="Times New Roman" w:hAnsi="Times New Roman"/>
+          <w:sz w:val="20"/>
+        </w:rPr>
+        <w:t xml:space="preserve">, and Python) in order to test running </w:t>
+      </w:r>
+      <w:proofErr w:type="spellStart"/>
+      <w:r>
+        <w:rPr>
+          <w:rFonts w:ascii="Times New Roman" w:hAnsi="Times New Roman"/>
+          <w:sz w:val="20"/>
+        </w:rPr>
+        <w:t>SciPaaS</w:t>
+      </w:r>
+      <w:proofErr w:type="spellEnd"/>
+      <w:r>
+        <w:rPr>
+          <w:rFonts w:ascii="Times New Roman" w:hAnsi="Times New Roman"/>
+          <w:sz w:val="20"/>
+        </w:rPr>
+        <w:t xml:space="preserve"> on top of a generic Platform-as-a-Service solution such as </w:t>
+      </w:r>
+      <w:proofErr w:type="spellStart"/>
+      <w:r>
+        <w:rPr>
+          <w:rFonts w:ascii="Times New Roman" w:hAnsi="Times New Roman"/>
+          <w:sz w:val="20"/>
+        </w:rPr>
+        <w:t>AppScale</w:t>
+      </w:r>
+      <w:proofErr w:type="spellEnd"/>
+      <w:r>
+        <w:rPr>
+          <w:rFonts w:ascii="Times New Roman" w:hAnsi="Times New Roman"/>
+          <w:sz w:val="20"/>
+        </w:rPr>
+        <w:t>.</w:t>
+      </w:r>
+    </w:p>
+    <w:p>
+      <w:pPr>
+        <w:pStyle w:val="ListParagraph"/>
+        <w:spacing w:before="0"/>
+        <w:ind w:left="0" w:firstLine="180"/>
+        <w:rPr>
+          <w:rFonts w:ascii="Times New Roman" w:hAnsi="Times New Roman"/>
+          <w:sz w:val="20"/>
+          <w:szCs w:val="20"/>
+        </w:rPr>
+      </w:pPr>
+      <w:r>
+        <w:rPr>
+          <w:rFonts w:ascii="Times New Roman" w:hAnsi="Times New Roman"/>
+          <w:sz w:val="20"/>
+          <w:szCs w:val="20"/>
+        </w:rPr>
+        <w:t xml:space="preserve">For the results for this paper, most of the testing was performed on an Amazon EC2 machine.  Amazon offers a free trial use of a t1.micro EC2 machine.  In the AWS page on </w:t>
+      </w:r>
+      <w:proofErr w:type="spellStart"/>
+      <w:r>
+        <w:rPr>
+          <w:rFonts w:ascii="Times New Roman" w:hAnsi="Times New Roman"/>
+          <w:sz w:val="20"/>
+          <w:szCs w:val="20"/>
+        </w:rPr>
+        <w:t>SciPaas</w:t>
+      </w:r>
+      <w:proofErr w:type="spellEnd"/>
+      <w:r>
+        <w:rPr>
+          <w:rFonts w:ascii="Times New Roman" w:hAnsi="Times New Roman"/>
+          <w:sz w:val="20"/>
+          <w:szCs w:val="20"/>
+        </w:rPr>
+        <w:t xml:space="preserve">, the user may store their Amazon instances, and it provides three functions: start, stop, and status as shown in Fig 11.  Actually, the user must click the status button, and then they can either start or stop the machine.  It will also give the user the public DNS name of the machine.  In order to utilize this approach, the user must setup the various machines they might want to use in the future, which would include installing </w:t>
+      </w:r>
+      <w:proofErr w:type="spellStart"/>
+      <w:r>
+        <w:rPr>
+          <w:rFonts w:ascii="Times New Roman" w:hAnsi="Times New Roman"/>
+          <w:sz w:val="20"/>
+          <w:szCs w:val="20"/>
+        </w:rPr>
+        <w:t>SciPaaS</w:t>
+      </w:r>
+      <w:proofErr w:type="spellEnd"/>
+      <w:r>
+        <w:rPr>
+          <w:rFonts w:ascii="Times New Roman" w:hAnsi="Times New Roman"/>
+          <w:sz w:val="20"/>
+          <w:szCs w:val="20"/>
+        </w:rPr>
+        <w:t xml:space="preserve"> on each machine.  Then, the user </w:t>
+      </w:r>
+      <w:r>
+        <w:rPr>
+          <w:rFonts w:ascii="Times New Roman" w:hAnsi="Times New Roman"/>
+          <w:sz w:val="20"/>
+          <w:szCs w:val="20"/>
+        </w:rPr>
+        <w:t xml:space="preserve">can startup the big machine (e.g. an r3.8xlarge instance which has 32 </w:t>
+      </w:r>
+      <w:proofErr w:type="spellStart"/>
+      <w:r>
+        <w:rPr>
+          <w:rFonts w:ascii="Times New Roman" w:hAnsi="Times New Roman"/>
+          <w:sz w:val="20"/>
+          <w:szCs w:val="20"/>
+        </w:rPr>
+        <w:t>vCPUs</w:t>
+      </w:r>
+      <w:proofErr w:type="spellEnd"/>
+      <w:r>
+        <w:rPr>
+          <w:rFonts w:ascii="Times New Roman" w:hAnsi="Times New Roman"/>
+          <w:sz w:val="20"/>
+          <w:szCs w:val="20"/>
+        </w:rPr>
+        <w:t xml:space="preserve"> and 244GB of RAM, and also costs $2.80/hour to use such a machine at the datacenter in Northern California), use it for however long they need, and then download the case files to the t1.micro instance, and then shutdown the big, expensive machine.</w:t>
+      </w:r>
+      <w:r>
+        <w:rPr>
+          <w:rFonts w:ascii="Times New Roman" w:hAnsi="Times New Roman"/>
+          <w:sz w:val="20"/>
+          <w:szCs w:val="20"/>
+        </w:rPr>
+        <w:t xml:space="preserve">  </w:t>
+      </w:r>
+      <w:proofErr w:type="spellStart"/>
+      <w:r>
+        <w:rPr>
+          <w:rFonts w:ascii="Times New Roman" w:hAnsi="Times New Roman"/>
+          <w:sz w:val="20"/>
+          <w:szCs w:val="20"/>
+        </w:rPr>
+        <w:t>SciPaaS</w:t>
+      </w:r>
+      <w:proofErr w:type="spellEnd"/>
+      <w:r>
+        <w:rPr>
+          <w:rFonts w:ascii="Times New Roman" w:hAnsi="Times New Roman"/>
+          <w:sz w:val="20"/>
+          <w:szCs w:val="20"/>
+        </w:rPr>
+        <w:t xml:space="preserve"> provides a “zip” button on the “</w:t>
+      </w:r>
+      <w:proofErr w:type="spellStart"/>
+      <w:r>
+        <w:rPr>
+          <w:rFonts w:ascii="Times New Roman" w:hAnsi="Times New Roman"/>
+          <w:sz w:val="20"/>
+          <w:szCs w:val="20"/>
+        </w:rPr>
+        <w:t>myjobs</w:t>
+      </w:r>
+      <w:proofErr w:type="spellEnd"/>
+      <w:r>
+        <w:rPr>
+          <w:rFonts w:ascii="Times New Roman" w:hAnsi="Times New Roman"/>
+          <w:sz w:val="20"/>
+          <w:szCs w:val="20"/>
+        </w:rPr>
+        <w:t xml:space="preserve">” view, which allows the user to compress any case for download either to their home machine, or to another </w:t>
+      </w:r>
+      <w:proofErr w:type="spellStart"/>
+      <w:r>
+        <w:rPr>
+          <w:rFonts w:ascii="Times New Roman" w:hAnsi="Times New Roman"/>
+          <w:sz w:val="20"/>
+          <w:szCs w:val="20"/>
+        </w:rPr>
+        <w:t>SciPaaS</w:t>
+      </w:r>
+      <w:proofErr w:type="spellEnd"/>
+      <w:r>
+        <w:rPr>
+          <w:rFonts w:ascii="Times New Roman" w:hAnsi="Times New Roman"/>
+          <w:sz w:val="20"/>
+          <w:szCs w:val="20"/>
+        </w:rPr>
+        <w:t xml:space="preserve"> instance.</w:t>
+      </w:r>
+    </w:p>
+    <w:p>
+      <w:pPr>
+        <w:pStyle w:val="Heading1"/>
+      </w:pPr>
+      <w:r>
+        <w:t>Conclusion and Future Work</w:t>
+      </w:r>
+    </w:p>
+    <w:p>
+      <w:pPr>
+        <w:pStyle w:val="Text"/>
+      </w:pPr>
+      <w:r>
+        <w:t xml:space="preserve">A middleware execution platform called </w:t>
+      </w:r>
+      <w:proofErr w:type="spellStart"/>
+      <w:r>
+        <w:t>SciPaaS</w:t>
+      </w:r>
+      <w:proofErr w:type="spellEnd"/>
+      <w:r>
+        <w:t xml:space="preserve"> was described and demonstrated with both a simple Burger’s equation solver, as well as Mendel’s Accountant, a more complex forward-time population genetics simulator.   The software will soon be released in the Open Source domain online at https://github.com/whbrewer.</w:t>
+      </w:r>
+    </w:p>
+    <w:p>
+      <w:pPr>
         <w:keepNext/>
       </w:pPr>
       <w:r>
         <w:rPr>
           <w:noProof/>
         </w:rPr>
+        <w:lastRenderedPageBreak/>
         <w:drawing>
           <wp:inline distT="0" distB="0" distL="0" distR="0" wp14:anchorId="0352F670" wp14:editId="20C4E781">
             <wp:extent cx="3200400" cy="2082595"/>
@@ -4685,7 +4953,6 @@
         <w:rPr>
           <w:noProof/>
         </w:rPr>
-        <w:lastRenderedPageBreak/>
         <w:drawing>
           <wp:inline distT="0" distB="0" distL="0" distR="0" wp14:anchorId="3CF1F7EA" wp14:editId="29C09165">
             <wp:extent cx="3200400" cy="2581965"/>
@@ -4776,49 +5043,6 @@
       <w:pPr>
         <w:jc w:val="both"/>
       </w:pPr>
-      <w:r>
-        <w:t xml:space="preserve">PHP.  </w:t>
-      </w:r>
-      <w:r>
-        <w:t xml:space="preserve">The authors have tested </w:t>
-      </w:r>
-      <w:proofErr w:type="spellStart"/>
-      <w:r>
-        <w:t>SciPaaS</w:t>
-      </w:r>
-      <w:proofErr w:type="spellEnd"/>
-      <w:r>
-        <w:t xml:space="preserve"> both on each of these options except the last option.  We have recently developed a cloud test platform using a LEAP cloud stack (Linux, Eucalyptus, </w:t>
-      </w:r>
-      <w:proofErr w:type="spellStart"/>
-      <w:r>
-        <w:t>AppScale</w:t>
-      </w:r>
-      <w:proofErr w:type="spellEnd"/>
-      <w:r>
-        <w:t xml:space="preserve">, and Python) in order to test running </w:t>
-      </w:r>
-      <w:proofErr w:type="spellStart"/>
-      <w:r>
-        <w:t>SciPaaS</w:t>
-      </w:r>
-      <w:proofErr w:type="spellEnd"/>
-      <w:r>
-        <w:t xml:space="preserve"> on top of a generic Platform-as-a-Service solution such as </w:t>
-      </w:r>
-      <w:proofErr w:type="spellStart"/>
-      <w:r>
-        <w:t>AppScale</w:t>
-      </w:r>
-      <w:proofErr w:type="spellEnd"/>
-      <w:r>
-        <w:t>.</w:t>
-      </w:r>
-    </w:p>
-    <w:p>
-      <w:pPr>
-        <w:jc w:val="both"/>
-      </w:pPr>
     </w:p>
     <w:p>
       <w:pPr>
@@ -4899,8 +5123,6 @@
         </w:rPr>
         <w:t>Fig</w:t>
       </w:r>
-      <w:bookmarkStart w:id="1" w:name="_GoBack"/>
-      <w:bookmarkEnd w:id="1"/>
       <w:r>
         <w:rPr>
           <w:b w:val="0"/>
@@ -4932,18 +5154,14 @@
     </w:p>
     <w:p>
       <w:pPr>
-        <w:pStyle w:val="Heading1"/>
-      </w:pPr>
-      <w:r>
-        <w:t>Conclusion</w:t>
-      </w:r>
-    </w:p>
-    <w:p>
-      <w:pPr>
         <w:pStyle w:val="Text"/>
       </w:pPr>
       <w:r>
-        <w:t xml:space="preserve">A middleware execution platform called </w:t>
+        <w:t xml:space="preserve">By providing an automatically generated easy-to-use </w:t>
+      </w:r>
+      <w:r>
+        <w:lastRenderedPageBreak/>
+        <w:t xml:space="preserve">interface, and an easy way to upload and plugin their application to the platform, </w:t>
       </w:r>
       <w:proofErr w:type="spellStart"/>
       <w:r>
@@ -4951,7 +5169,10 @@
       </w:r>
       <w:proofErr w:type="spellEnd"/>
       <w:r>
-        <w:t xml:space="preserve"> was described and demonstrated with both a simple Burger’s equation solver, as well as Mendel’s Accountant, a more complex forward-time population genetics simulator.   The software will soon be released in the Open Source domain online at https://github.com/whbrewer.</w:t>
+        <w:t xml:space="preserve"> allows scientists to rapidly deploy t</w:t>
+      </w:r>
+      <w:r>
+        <w:t>heir applications to the cloud.</w:t>
       </w:r>
     </w:p>
     <w:p>
@@ -4959,7 +5180,24 @@
         <w:pStyle w:val="Text"/>
       </w:pPr>
       <w:r>
-        <w:t xml:space="preserve">By providing an automatically generated easy-to-use interface, and an easy way to upload and plugin their application to the platform, </w:t>
+        <w:t xml:space="preserve">An unintended benefit of this type of platform solution to web-based simulations is that it also </w:t>
+      </w:r>
+      <w:r>
+        <w:rPr>
+          <w:i/>
+        </w:rPr>
+        <w:t>encourages</w:t>
+      </w:r>
+      <w:r>
+        <w:t xml:space="preserve"> developers of scientific simulations towards using standard protocols where appropriate.</w:t>
+      </w:r>
+    </w:p>
+    <w:p>
+      <w:pPr>
+        <w:pStyle w:val="Text"/>
+      </w:pPr>
+      <w:r>
+        <w:t xml:space="preserve">Future development of </w:t>
       </w:r>
       <w:proofErr w:type="spellStart"/>
       <w:r>
@@ -4967,36 +5205,7 @@
       </w:r>
       <w:proofErr w:type="spellEnd"/>
       <w:r>
-        <w:t xml:space="preserve"> allows scientists to rapidly deploy t</w:t>
-      </w:r>
-      <w:r>
-        <w:t>heir applications to the cloud.</w:t>
-      </w:r>
-    </w:p>
-    <w:p>
-      <w:pPr>
-        <w:pStyle w:val="Text"/>
-      </w:pPr>
-      <w:r>
-        <w:lastRenderedPageBreak/>
-        <w:t xml:space="preserve">An unintended benefit of this type of platform solution to web-based simulations is that it also </w:t>
-      </w:r>
-      <w:r>
-        <w:rPr>
-          <w:i/>
-        </w:rPr>
-        <w:t>encourages</w:t>
-      </w:r>
-      <w:r>
-        <w:t xml:space="preserve"> developers of scientific simulations towards using standard protocols where appropriate.</w:t>
-      </w:r>
-    </w:p>
-    <w:p>
-      <w:pPr>
-        <w:pStyle w:val="Text"/>
-      </w:pPr>
-      <w:r>
-        <w:t xml:space="preserve">What </w:t>
+        <w:t xml:space="preserve"> should include making improvements to various aspects of the software to handle more robust simulations that may have substantial amounts of pre- and post-processing tasks involved, e.g. the Weather Research and Forecasting software. In this case, a separate program must be run before the simulation and multiple programs may be run after the simulation for visualization and analysis.  Also, the schedule provided in this initial version of </w:t>
       </w:r>
       <w:proofErr w:type="spellStart"/>
       <w:r>
@@ -5004,65 +5213,13 @@
       </w:r>
       <w:proofErr w:type="spellEnd"/>
       <w:r>
-        <w:t xml:space="preserve"> currently lacks is the ability to run as a production-level server, </w:t>
-      </w:r>
-      <w:r>
-        <w:t xml:space="preserve">scaling up to a web scale </w:t>
-      </w:r>
-      <w:r>
-        <w:t xml:space="preserve">user base.  In order for </w:t>
-      </w:r>
-      <w:proofErr w:type="spellStart"/>
-      <w:r>
-        <w:t>SciPaaS</w:t>
-      </w:r>
-      <w:proofErr w:type="spellEnd"/>
-      <w:r>
-        <w:t xml:space="preserve"> to scale, it needs to use a </w:t>
-      </w:r>
-      <w:r>
-        <w:t xml:space="preserve">high-performance, multi-threaded </w:t>
-      </w:r>
-      <w:r>
-        <w:t>web server such as NGINX.  Furthermore, SSL will need to be implemented as well for securing the transmission of data between the client and se</w:t>
-      </w:r>
-      <w:r>
-        <w:t>r</w:t>
-      </w:r>
-      <w:r>
-        <w:t xml:space="preserve">ver.  </w:t>
-      </w:r>
-      <w:r>
-        <w:t xml:space="preserve">One possible solution to many of these </w:t>
-      </w:r>
-      <w:r>
-        <w:t>issues</w:t>
-      </w:r>
-      <w:r>
-        <w:t xml:space="preserve"> is to rebuild the </w:t>
-      </w:r>
-      <w:proofErr w:type="spellStart"/>
-      <w:r>
-        <w:t>SciPaaS</w:t>
-      </w:r>
-      <w:proofErr w:type="spellEnd"/>
-      <w:r>
-        <w:t xml:space="preserve"> platform on top of a full sta</w:t>
-      </w:r>
-      <w:r>
-        <w:t>ck web framework such as web2py—a Python-based web framework</w:t>
-      </w:r>
-      <w:r>
-        <w:t xml:space="preserve"> </w:t>
-      </w:r>
-      <w:r>
-        <w:t>specifically design</w:t>
-      </w:r>
-      <w:r>
-        <w:t>ed</w:t>
-      </w:r>
-      <w:r>
-        <w:t xml:space="preserve"> with rapid development of scientific applications in mind.</w:t>
+        <w:t xml:space="preserve"> is a very simple FCFS scheduler.  A more robust version should include a more sophisticated version of a </w:t>
+      </w:r>
+      <w:r>
+        <w:t>scheduler, which</w:t>
+      </w:r>
+      <w:r>
+        <w:t xml:space="preserve"> may allow for multiple queues and allow for scheduling jobs concurrently based on the number of available processors. </w:t>
       </w:r>
     </w:p>
     <w:p>
@@ -5960,6 +6117,7 @@
           <w:sz w:val="16"/>
           <w:szCs w:val="16"/>
         </w:rPr>
+        <w:lastRenderedPageBreak/>
         <w:t xml:space="preserve">Di </w:t>
       </w:r>
       <w:proofErr w:type="spellStart"/>
@@ -6121,15 +6279,7 @@
           <w:sz w:val="16"/>
           <w:szCs w:val="16"/>
         </w:rPr>
-        <w:t xml:space="preserve">John C. Sanford and Chase W. Nelson (2012). The Next Step in Understanding Population Dynamics: Comprehensive Numerical </w:t>
-      </w:r>
-      <w:r>
-        <w:rPr>
-          <w:sz w:val="16"/>
-          <w:szCs w:val="16"/>
-        </w:rPr>
-        <w:lastRenderedPageBreak/>
-        <w:t xml:space="preserve">Simulation, Studies in Population Genetics, Dr. M. </w:t>
+        <w:t xml:space="preserve">John C. Sanford and Chase W. Nelson (2012). The Next Step in Understanding Population Dynamics: Comprehensive Numerical Simulation, Studies in Population Genetics, Dr. M. </w:t>
       </w:r>
       <w:proofErr w:type="gramStart"/>
       <w:r>
@@ -9147,7 +9297,7 @@
 </file>
 
 <file path=customXml/itemProps1.xml><?xml version="1.0" encoding="utf-8"?>
-<ds:datastoreItem xmlns:ds="http://schemas.openxmlformats.org/officeDocument/2006/customXml" ds:itemID="{CC6D2F0E-E36E-B947-9AE4-9EFDB8689AD2}">
+<ds:datastoreItem xmlns:ds="http://schemas.openxmlformats.org/officeDocument/2006/customXml" ds:itemID="{FD206FC4-A3E9-C148-AF55-20D1FC589D84}">
   <ds:schemaRefs>
     <ds:schemaRef ds:uri="http://schemas.openxmlformats.org/officeDocument/2006/bibliography"/>
   </ds:schemaRefs>

</xml_diff>

<commit_message>
use DAL to create initial db when running "sp init"
</commit_message>
<xml_diff>
--- a/docs/SciPaaS.docx
+++ b/docs/SciPaaS.docx
@@ -1952,11 +1952,7 @@
         <w:t>which is a standard configuration file typical</w:t>
       </w:r>
       <w:r>
-        <w:t xml:space="preserve">ly used in </w:t>
-      </w:r>
-      <w:proofErr w:type="gramStart"/>
-      <w:r>
-        <w:t xml:space="preserve">Windows applications, and (3) </w:t>
+        <w:t xml:space="preserve">ly used in Windows applications, and (3) </w:t>
       </w:r>
       <w:r>
         <w:rPr>
@@ -1979,7 +1975,6 @@
       <w:r>
         <w:t>.</w:t>
       </w:r>
-      <w:proofErr w:type="gramEnd"/>
     </w:p>
     <w:p>
       <w:pPr>
@@ -2323,13 +2318,209 @@
         <w:ind w:left="180"/>
       </w:pPr>
       <w:r>
-        <w:t>Executing the Simulation Engine</w:t>
-      </w:r>
+        <w:t>Pre-</w:t>
+      </w:r>
+      <w:r>
+        <w:t>processing</w:t>
+      </w:r>
+    </w:p>
+    <w:p>
+      <w:pPr>
+        <w:pStyle w:val="Text"/>
+      </w:pPr>
+      <w:proofErr w:type="spellStart"/>
+      <w:r>
+        <w:t>SciPaaS</w:t>
+      </w:r>
+      <w:proofErr w:type="spellEnd"/>
+      <w:r>
+        <w:t xml:space="preserve"> supports defining pre- and post-processing tasks. Pre-processing might be used for creating a non-standard or customized file that the app may need to for inputs.  For example, one app that was tested required all program inputs to be specified on the command line, such as:</w:t>
+      </w:r>
+    </w:p>
+    <w:p>
+      <w:pPr>
+        <w:pStyle w:val="Text"/>
+      </w:pPr>
     </w:p>
     <w:p>
       <w:pPr>
         <w:pStyle w:val="Text"/>
         <w:ind w:firstLine="0"/>
+        <w:rPr>
+          <w:rFonts w:ascii="Courier" w:hAnsi="Courier" w:cs="Courier"/>
+          <w:color w:val="262626"/>
+        </w:rPr>
+      </w:pPr>
+      <w:proofErr w:type="gramStart"/>
+      <w:r>
+        <w:rPr>
+          <w:rFonts w:ascii="Courier" w:hAnsi="Courier" w:cs="Courier"/>
+          <w:color w:val="262626"/>
+        </w:rPr>
+        <w:t>app.exe</w:t>
+      </w:r>
+      <w:proofErr w:type="gramEnd"/>
+      <w:r>
+        <w:rPr>
+          <w:rFonts w:ascii="Courier" w:hAnsi="Courier" w:cs="Courier"/>
+          <w:color w:val="262626"/>
+        </w:rPr>
+        <w:t xml:space="preserve"> </w:t>
+      </w:r>
+      <w:r>
+        <w:rPr>
+          <w:rFonts w:ascii="Courier" w:hAnsi="Courier" w:cs="Courier"/>
+          <w:color w:val="262626"/>
+        </w:rPr>
+        <w:t>-x2 -s2 -n100 -v5 -r10 -k1 -i4 -j0.</w:t>
+      </w:r>
+      <w:r>
+        <w:rPr>
+          <w:rFonts w:ascii="Courier" w:hAnsi="Courier" w:cs="Courier"/>
+          <w:color w:val="262626"/>
+        </w:rPr>
+        <w:t>5</w:t>
+      </w:r>
+    </w:p>
+    <w:p>
+      <w:pPr>
+        <w:pStyle w:val="Text"/>
+        <w:ind w:firstLine="0"/>
+      </w:pPr>
+    </w:p>
+    <w:p>
+      <w:pPr>
+        <w:pStyle w:val="Text"/>
+        <w:ind w:firstLine="0"/>
+      </w:pPr>
+      <w:r>
+        <w:t xml:space="preserve">In order to use this app with </w:t>
+      </w:r>
+      <w:proofErr w:type="spellStart"/>
+      <w:r>
+        <w:t>SciPaaS</w:t>
+      </w:r>
+      <w:proofErr w:type="spellEnd"/>
+      <w:r>
+        <w:t>, a standardized .</w:t>
+      </w:r>
+      <w:proofErr w:type="spellStart"/>
+      <w:r>
+        <w:t>ini</w:t>
+      </w:r>
+      <w:proofErr w:type="spellEnd"/>
+      <w:r>
+        <w:t xml:space="preserve"> file was created which interfaces well.  Whenever, the user submits a case to run a pre-processing step is defined for this </w:t>
+      </w:r>
+      <w:proofErr w:type="gramStart"/>
+      <w:r>
+        <w:t>app which</w:t>
+      </w:r>
+      <w:proofErr w:type="gramEnd"/>
+      <w:r>
+        <w:t xml:space="preserve"> reads the .</w:t>
+      </w:r>
+      <w:proofErr w:type="spellStart"/>
+      <w:r>
+        <w:t>ini</w:t>
+      </w:r>
+      <w:proofErr w:type="spellEnd"/>
+      <w:r>
+        <w:t xml:space="preserve"> file and maps all the parameters to command line inputs.</w:t>
+      </w:r>
+    </w:p>
+    <w:p>
+      <w:pPr>
+        <w:pStyle w:val="Text"/>
+        <w:ind w:firstLine="180"/>
+      </w:pPr>
+      <w:r>
+        <w:t>In addition to pre-processing, the user can also defined post-processing tasks.  Post-processing would be typically used to transform data output by the simulation</w:t>
+      </w:r>
+      <w:r>
+        <w:t xml:space="preserve"> to the correct format needed to plot, or to compute a subset of data from the data generated by the simulation.</w:t>
+      </w:r>
+      <w:r>
+        <w:t xml:space="preserve">  An example was an app that output its data not in columnar format, but rather as:</w:t>
+      </w:r>
+    </w:p>
+    <w:p>
+      <w:pPr>
+        <w:pStyle w:val="Text"/>
+        <w:ind w:firstLine="180"/>
+        <w:jc w:val="center"/>
+        <w:rPr>
+          <w:rFonts w:ascii="Courier" w:hAnsi="Courier"/>
+        </w:rPr>
+      </w:pPr>
+      <w:proofErr w:type="gramStart"/>
+      <w:r>
+        <w:rPr>
+          <w:rFonts w:ascii="Courier" w:hAnsi="Courier"/>
+        </w:rPr>
+        <w:t>x1</w:t>
+      </w:r>
+      <w:proofErr w:type="gramEnd"/>
+      <w:r>
+        <w:rPr>
+          <w:rFonts w:ascii="Courier" w:hAnsi="Courier"/>
+        </w:rPr>
+        <w:t xml:space="preserve"> y1 x2 y2 x3 y3 etc.</w:t>
+      </w:r>
+    </w:p>
+    <w:p>
+      <w:pPr>
+        <w:pStyle w:val="Text"/>
+        <w:ind w:firstLine="0"/>
+        <w:jc w:val="left"/>
+      </w:pPr>
+      <w:r>
+        <w:t>The post-processing function was used to convert this format into a Python list, which can easily passed to a plotting library, e.g.:</w:t>
+      </w:r>
+    </w:p>
+    <w:p>
+      <w:pPr>
+        <w:pStyle w:val="Text"/>
+        <w:ind w:firstLine="0"/>
+        <w:jc w:val="center"/>
+        <w:rPr>
+          <w:rFonts w:ascii="Courier" w:hAnsi="Courier"/>
+        </w:rPr>
+      </w:pPr>
+      <w:r>
+        <w:rPr>
+          <w:rFonts w:ascii="Courier" w:hAnsi="Courier"/>
+        </w:rPr>
+        <w:t>[[</w:t>
+      </w:r>
+      <w:proofErr w:type="gramStart"/>
+      <w:r>
+        <w:rPr>
+          <w:rFonts w:ascii="Courier" w:hAnsi="Courier"/>
+        </w:rPr>
+        <w:t>x1</w:t>
+      </w:r>
+      <w:proofErr w:type="gramEnd"/>
+      <w:r>
+        <w:rPr>
+          <w:rFonts w:ascii="Courier" w:hAnsi="Courier"/>
+        </w:rPr>
+        <w:t>, y1], [x2, y2], [x3, y3], … ]</w:t>
+      </w:r>
+    </w:p>
+    <w:p>
+      <w:pPr>
+        <w:pStyle w:val="Heading2"/>
+        <w:ind w:left="180"/>
+      </w:pPr>
+      <w:r>
+        <w:t>Executing the Simulation Engine</w:t>
+      </w:r>
+    </w:p>
+    <w:p>
+      <w:pPr>
+        <w:pStyle w:val="Text"/>
+        <w:ind w:firstLine="180"/>
       </w:pPr>
       <w:r>
         <w:t xml:space="preserve">There are several possible ways to spawn the simulation engine from within Python.  One option is to use the </w:t>
@@ -2501,151 +2692,17 @@
     </w:p>
     <w:p>
       <w:pPr>
-        <w:pStyle w:val="Heading2"/>
-        <w:ind w:left="180"/>
-      </w:pPr>
-      <w:r>
-        <w:t>Monitoring the Simulation</w:t>
-      </w:r>
-    </w:p>
-    <w:p>
-      <w:pPr>
         <w:pStyle w:val="Text"/>
-        <w:ind w:firstLine="180"/>
-      </w:pPr>
-      <w:r>
-        <w:t xml:space="preserve">Once the simulation has been launched, </w:t>
-      </w:r>
-      <w:proofErr w:type="spellStart"/>
-      <w:r>
-        <w:t>SciPaaS</w:t>
-      </w:r>
-      <w:proofErr w:type="spellEnd"/>
-      <w:r>
-        <w:t xml:space="preserve"> automatically redirects to the monitor view.  The monitor </w:t>
-      </w:r>
-      <w:proofErr w:type="gramStart"/>
-      <w:r>
-        <w:t xml:space="preserve">view </w:t>
-      </w:r>
-      <w:r>
-        <w:t xml:space="preserve"> </w:t>
-      </w:r>
-      <w:r>
-        <w:t>is</w:t>
-      </w:r>
-      <w:proofErr w:type="gramEnd"/>
-      <w:r>
-        <w:t xml:space="preserve"> essentially a </w:t>
-      </w:r>
-      <w:proofErr w:type="spellStart"/>
-      <w:r>
-        <w:t>jQuery</w:t>
-      </w:r>
-      <w:proofErr w:type="spellEnd"/>
-      <w:r>
-        <w:t xml:space="preserve"> AJAX call which repeatedly calls a method called tail, which retrieves the last 40 lines of the output file every second.  </w:t>
-      </w:r>
-    </w:p>
-    <w:p>
-      <w:pPr>
-        <w:pStyle w:val="Heading2"/>
-        <w:ind w:left="180"/>
-      </w:pPr>
-      <w:r>
-        <w:t>Plotting the Data</w:t>
-      </w:r>
-    </w:p>
-    <w:p>
-      <w:pPr>
-        <w:pStyle w:val="Text"/>
-      </w:pPr>
-      <w:proofErr w:type="spellStart"/>
-      <w:r>
-        <w:t>SciPaas</w:t>
-      </w:r>
-      <w:proofErr w:type="spellEnd"/>
-      <w:r>
-        <w:t xml:space="preserve"> offers two possibilities for plotting: (1) using a </w:t>
-      </w:r>
-      <w:proofErr w:type="spellStart"/>
-      <w:r>
-        <w:t>jQuery</w:t>
-      </w:r>
-      <w:proofErr w:type="spellEnd"/>
-      <w:r>
-        <w:t xml:space="preserve"> library called </w:t>
-      </w:r>
-      <w:proofErr w:type="spellStart"/>
-      <w:r>
-        <w:t>Flot</w:t>
-      </w:r>
-      <w:proofErr w:type="spellEnd"/>
-      <w:r>
-        <w:t xml:space="preserve">, and also (2) using the </w:t>
-      </w:r>
-      <w:proofErr w:type="spellStart"/>
-      <w:r>
-        <w:t>Matplotlib</w:t>
-      </w:r>
-      <w:proofErr w:type="spellEnd"/>
-      <w:r>
-        <w:t xml:space="preserve"> library to generate static PNG images. The advantage of using a JavaScript or </w:t>
-      </w:r>
-      <w:proofErr w:type="spellStart"/>
-      <w:r>
-        <w:t>jQuery</w:t>
-      </w:r>
-      <w:proofErr w:type="spellEnd"/>
-      <w:r>
-        <w:t xml:space="preserve"> library is that all the plotting work is offloaded onto the client, rather than putting the burden on the server, and also the user can dynamically interact with the plot (e.g. zooming).  The disadvantage of the JavaScript library is it supports only basic line, points, bar, and category charts,</w:t>
-      </w:r>
-      <w:r>
-        <w:t xml:space="preserve"> </w:t>
-      </w:r>
-      <w:r>
-        <w:t xml:space="preserve">and was not specifically designed for scientific plotting (e.g. could not use it for a color contour plot).  However, </w:t>
-      </w:r>
-      <w:proofErr w:type="spellStart"/>
-      <w:r>
-        <w:t>Matplotlib</w:t>
-      </w:r>
-      <w:proofErr w:type="spellEnd"/>
-      <w:r>
-        <w:t xml:space="preserve"> was specifically designed for scientific plotting, and supports many different chart types, including color contours.  The primary disadvantage of using </w:t>
-      </w:r>
-      <w:proofErr w:type="spellStart"/>
-      <w:r>
-        <w:t>Matplotlib</w:t>
-      </w:r>
-      <w:proofErr w:type="spellEnd"/>
-      <w:r>
-        <w:t xml:space="preserve"> is that it requires installing about six additional third-party packages, whereas </w:t>
-      </w:r>
-      <w:proofErr w:type="spellStart"/>
-      <w:r>
-        <w:t>Flot</w:t>
-      </w:r>
-      <w:proofErr w:type="spellEnd"/>
-      <w:r>
-        <w:t xml:space="preserve"> does not require any additional software to be installed.</w:t>
-      </w:r>
-    </w:p>
-    <w:p>
-      <w:pPr>
-        <w:pStyle w:val="Text"/>
-        <w:ind w:firstLine="180"/>
-      </w:pPr>
-      <w:r>
-        <w:t xml:space="preserve">At any time during the simulation or after running, the user can plot data from the simulation.  When the user clicks the </w:t>
-      </w:r>
+        <w:ind w:firstLine="0"/>
+        <w:jc w:val="center"/>
+      </w:pPr>
       <w:r>
         <w:rPr>
           <w:noProof/>
         </w:rPr>
         <w:lastRenderedPageBreak/>
         <w:drawing>
-          <wp:inline distT="0" distB="0" distL="0" distR="0" wp14:anchorId="6AE3D383" wp14:editId="051493BC">
+          <wp:inline distT="0" distB="0" distL="0" distR="0" wp14:anchorId="723663CB" wp14:editId="2B9F5DDB">
             <wp:extent cx="2046922" cy="3208469"/>
             <wp:effectExtent l="0" t="0" r="10795" b="0"/>
             <wp:docPr id="112" name="Picture 112"/>
@@ -2690,6 +2747,8 @@
     <w:p>
       <w:pPr>
         <w:pStyle w:val="Text"/>
+        <w:ind w:firstLine="0"/>
+        <w:jc w:val="center"/>
         <w:rPr>
           <w:bCs/>
           <w:sz w:val="18"/>
@@ -2700,62 +2759,57 @@
           <w:bCs/>
           <w:sz w:val="18"/>
         </w:rPr>
-        <w:t>Fig</w:t>
+        <w:t>Fig 3</w:t>
       </w:r>
       <w:r>
         <w:rPr>
           <w:bCs/>
           <w:sz w:val="18"/>
         </w:rPr>
-        <w:t xml:space="preserve"> 3</w:t>
-      </w:r>
+        <w:t xml:space="preserve"> </w:t>
+      </w:r>
+      <w:proofErr w:type="spellStart"/>
       <w:r>
         <w:rPr>
           <w:bCs/>
           <w:sz w:val="18"/>
         </w:rPr>
-        <w:t xml:space="preserve"> </w:t>
-      </w:r>
-      <w:proofErr w:type="spellStart"/>
+        <w:t>SciPaaS</w:t>
+      </w:r>
+      <w:proofErr w:type="spellEnd"/>
       <w:r>
         <w:rPr>
           <w:bCs/>
           <w:sz w:val="18"/>
         </w:rPr>
-        <w:t>SciPaaS</w:t>
-      </w:r>
-      <w:proofErr w:type="spellEnd"/>
+        <w:t xml:space="preserve"> automatically converts </w:t>
+      </w:r>
+      <w:proofErr w:type="spellStart"/>
       <w:r>
         <w:rPr>
           <w:bCs/>
           <w:sz w:val="18"/>
         </w:rPr>
-        <w:t xml:space="preserve"> automatically converts </w:t>
-      </w:r>
-      <w:proofErr w:type="spellStart"/>
+        <w:t>namelist</w:t>
+      </w:r>
+      <w:proofErr w:type="spellEnd"/>
       <w:r>
         <w:rPr>
           <w:bCs/>
           <w:sz w:val="18"/>
         </w:rPr>
-        <w:t>namelist</w:t>
-      </w:r>
-      <w:proofErr w:type="spellEnd"/>
-      <w:r>
+        <w:t xml:space="preserve"> format input file to HTML form.</w:t>
+      </w:r>
+    </w:p>
+    <w:p>
+      <w:pPr>
+        <w:pStyle w:val="Text"/>
+        <w:ind w:firstLine="0"/>
+        <w:jc w:val="center"/>
         <w:rPr>
           <w:bCs/>
           <w:sz w:val="18"/>
         </w:rPr>
-        <w:t xml:space="preserve"> format input file to HTML form.</w:t>
-      </w:r>
-    </w:p>
-    <w:p>
-      <w:pPr>
-        <w:pStyle w:val="Text"/>
-        <w:rPr>
-          <w:bCs/>
-          <w:sz w:val="18"/>
-        </w:rPr>
       </w:pPr>
     </w:p>
     <w:p>
@@ -2773,7 +2827,7 @@
           <w:noProof/>
         </w:rPr>
         <w:drawing>
-          <wp:inline distT="0" distB="0" distL="0" distR="0" wp14:anchorId="39048D2D" wp14:editId="76FBDC55">
+          <wp:inline distT="0" distB="0" distL="0" distR="0" wp14:anchorId="0CF719BA" wp14:editId="7EA2A9EA">
             <wp:extent cx="1439994" cy="2526561"/>
             <wp:effectExtent l="0" t="0" r="8255" b="0"/>
             <wp:docPr id="1" name="Picture 1"/>
@@ -2849,22 +2903,147 @@
     </w:p>
     <w:p>
       <w:pPr>
+        <w:pStyle w:val="Heading2"/>
+        <w:ind w:left="180"/>
+      </w:pPr>
+      <w:r>
+        <w:t>Monitoring the Simulation</w:t>
+      </w:r>
+    </w:p>
+    <w:p>
+      <w:pPr>
         <w:pStyle w:val="Text"/>
-        <w:ind w:firstLine="0"/>
-      </w:pPr>
+        <w:ind w:firstLine="180"/>
+      </w:pPr>
+      <w:r>
+        <w:t xml:space="preserve">Once the simulation has been launched, </w:t>
+      </w:r>
+      <w:proofErr w:type="spellStart"/>
+      <w:r>
+        <w:t>SciPaaS</w:t>
+      </w:r>
+      <w:proofErr w:type="spellEnd"/>
+      <w:r>
+        <w:t xml:space="preserve"> automatically redirects to the monitor view.  The monitor </w:t>
+      </w:r>
+      <w:proofErr w:type="gramStart"/>
+      <w:r>
+        <w:t xml:space="preserve">view </w:t>
+      </w:r>
+      <w:r>
+        <w:t xml:space="preserve"> </w:t>
+      </w:r>
+      <w:r>
+        <w:t>is</w:t>
+      </w:r>
+      <w:proofErr w:type="gramEnd"/>
+      <w:r>
+        <w:t xml:space="preserve"> essentially a </w:t>
+      </w:r>
+      <w:proofErr w:type="spellStart"/>
+      <w:r>
+        <w:t>jQuery</w:t>
+      </w:r>
+      <w:proofErr w:type="spellEnd"/>
+      <w:r>
+        <w:t xml:space="preserve"> AJAX call which repeatedly calls a method called tail, which retrieves the last 40 lines of the output file every second.  </w:t>
+      </w:r>
+    </w:p>
+    <w:p>
+      <w:pPr>
+        <w:pStyle w:val="Heading2"/>
+        <w:ind w:left="180"/>
+      </w:pPr>
+      <w:r>
+        <w:t>Plotting the Data</w:t>
+      </w:r>
     </w:p>
     <w:p>
       <w:pPr>
         <w:pStyle w:val="Text"/>
-        <w:ind w:firstLine="0"/>
-      </w:pPr>
-      <w:proofErr w:type="gramStart"/>
-      <w:r>
-        <w:t>plot</w:t>
-      </w:r>
-      <w:proofErr w:type="gramEnd"/>
-      <w:r>
-        <w:t xml:space="preserve"> button, </w:t>
+      </w:pPr>
+      <w:proofErr w:type="spellStart"/>
+      <w:r>
+        <w:t>SciPaas</w:t>
+      </w:r>
+      <w:proofErr w:type="spellEnd"/>
+      <w:r>
+        <w:t xml:space="preserve"> offers two possibilities for plotting: (1) using a </w:t>
+      </w:r>
+      <w:proofErr w:type="spellStart"/>
+      <w:r>
+        <w:t>jQuery</w:t>
+      </w:r>
+      <w:proofErr w:type="spellEnd"/>
+      <w:r>
+        <w:t xml:space="preserve"> library called </w:t>
+      </w:r>
+      <w:proofErr w:type="spellStart"/>
+      <w:r>
+        <w:t>Flot</w:t>
+      </w:r>
+      <w:proofErr w:type="spellEnd"/>
+      <w:r>
+        <w:t xml:space="preserve">, and also (2) using the </w:t>
+      </w:r>
+      <w:proofErr w:type="spellStart"/>
+      <w:r>
+        <w:t>Matplotlib</w:t>
+      </w:r>
+      <w:proofErr w:type="spellEnd"/>
+      <w:r>
+        <w:t xml:space="preserve"> library to generate static PNG images. The advantage of using a JavaScript or </w:t>
+      </w:r>
+      <w:proofErr w:type="spellStart"/>
+      <w:r>
+        <w:t>jQuery</w:t>
+      </w:r>
+      <w:proofErr w:type="spellEnd"/>
+      <w:r>
+        <w:t xml:space="preserve"> library is that all the plotting work is offloaded onto the client, rather than putting the burden on the server, and also the user can dynamically interact with the plot (e.g. zooming).  The disadvantage of the JavaScript library is </w:t>
+      </w:r>
+      <w:r>
+        <w:lastRenderedPageBreak/>
+        <w:t>it supports only basic line, points, bar, and category charts,</w:t>
+      </w:r>
+      <w:r>
+        <w:t xml:space="preserve"> </w:t>
+      </w:r>
+      <w:r>
+        <w:t xml:space="preserve">and was not specifically designed for scientific plotting (e.g. could not use it for a color contour plot).  However, </w:t>
+      </w:r>
+      <w:proofErr w:type="spellStart"/>
+      <w:r>
+        <w:t>Matplotlib</w:t>
+      </w:r>
+      <w:proofErr w:type="spellEnd"/>
+      <w:r>
+        <w:t xml:space="preserve"> was specifically designed for scientific plotting, and supports many different chart types, including color contours.  The primary disadvantage of using </w:t>
+      </w:r>
+      <w:proofErr w:type="spellStart"/>
+      <w:r>
+        <w:t>Matplotlib</w:t>
+      </w:r>
+      <w:proofErr w:type="spellEnd"/>
+      <w:r>
+        <w:t xml:space="preserve"> is that it requires installing about six additional third-party packages, whereas </w:t>
+      </w:r>
+      <w:proofErr w:type="spellStart"/>
+      <w:r>
+        <w:t>Flot</w:t>
+      </w:r>
+      <w:proofErr w:type="spellEnd"/>
+      <w:r>
+        <w:t xml:space="preserve"> does not require any additional software to be installed.</w:t>
+      </w:r>
+    </w:p>
+    <w:p>
+      <w:pPr>
+        <w:pStyle w:val="Text"/>
+        <w:ind w:firstLine="180"/>
+      </w:pPr>
+      <w:r>
+        <w:t xml:space="preserve">At any time during the simulation or after running, the user can plot data from the simulation.  When the user clicks the plot button, </w:t>
       </w:r>
       <w:r>
         <w:t xml:space="preserve">the first defined plot will be displayed with options to show other possible plots.  </w:t>
@@ -2952,11 +3131,7 @@
         <w:pStyle w:val="Text"/>
       </w:pPr>
       <w:r>
-        <w:t xml:space="preserve">A simple FCFS (first-come first-served) scheduler was developed to manage job submissions from the various apps.   Jobs are submitted to a jobs table in the database, which </w:t>
-      </w:r>
-      <w:r>
-        <w:lastRenderedPageBreak/>
-        <w:t>maintains state information about each job submission. The scheduler has a separate polling thread, which repeatedly polls the database every five seconds and starts executing any job that is in the front of the queue</w:t>
+        <w:t>A simple FCFS (first-come first-served) scheduler was developed to manage job submissions from the various apps.   Jobs are submitted to a jobs table in the database, which maintains state information about each job submission. The scheduler has a separate polling thread, which repeatedly polls the database every five seconds and starts executing any job that is in the front of the queue</w:t>
       </w:r>
       <w:r>
         <w:t>,</w:t>
@@ -3126,7 +3301,126 @@
       </w:r>
       <w:proofErr w:type="spellEnd"/>
       <w:r>
-        <w:t xml:space="preserve"> client, it provides an interface to deploying new workers for scheduled jobs to run on. Additional interface is shown as part of the input screen, allowing the user to choose how many new worker contexts should be used. After use, workers are automatically stopped, making the deployment process simple enough for non-technical users.</w:t>
+        <w:t xml:space="preserve"> client, it provides an </w:t>
+      </w:r>
+    </w:p>
+    <w:p>
+      <w:pPr>
+        <w:pStyle w:val="Text"/>
+        <w:keepNext/>
+        <w:ind w:firstLine="0"/>
+      </w:pPr>
+      <w:r>
+        <w:rPr>
+          <w:noProof/>
+        </w:rPr>
+        <w:lastRenderedPageBreak/>
+        <w:drawing>
+          <wp:inline distT="0" distB="0" distL="0" distR="0" wp14:anchorId="55EE4E64" wp14:editId="3242427F">
+            <wp:extent cx="3200400" cy="2084152"/>
+            <wp:effectExtent l="25400" t="25400" r="25400" b="24130"/>
+            <wp:docPr id="102" name="Picture 1"/>
+            <wp:cNvGraphicFramePr>
+              <a:graphicFrameLocks xmlns:a="http://schemas.openxmlformats.org/drawingml/2006/main" noChangeAspect="1"/>
+            </wp:cNvGraphicFramePr>
+            <a:graphic xmlns:a="http://schemas.openxmlformats.org/drawingml/2006/main">
+              <a:graphicData uri="http://schemas.openxmlformats.org/drawingml/2006/picture">
+                <pic:pic xmlns:pic="http://schemas.openxmlformats.org/drawingml/2006/picture">
+                  <pic:nvPicPr>
+                    <pic:cNvPr id="0" name="Picture 1"/>
+                    <pic:cNvPicPr>
+                      <a:picLocks noChangeAspect="1" noChangeArrowheads="1"/>
+                    </pic:cNvPicPr>
+                  </pic:nvPicPr>
+                  <pic:blipFill>
+                    <a:blip r:embed="rId13">
+                      <a:extLst>
+                        <a:ext uri="{28A0092B-C50C-407E-A947-70E740481C1C}">
+                          <a14:useLocalDpi xmlns:a14="http://schemas.microsoft.com/office/drawing/2010/main" val="0"/>
+                        </a:ext>
+                      </a:extLst>
+                    </a:blip>
+                    <a:srcRect/>
+                    <a:stretch>
+                      <a:fillRect/>
+                    </a:stretch>
+                  </pic:blipFill>
+                  <pic:spPr bwMode="auto">
+                    <a:xfrm>
+                      <a:off x="0" y="0"/>
+                      <a:ext cx="3200400" cy="2084152"/>
+                    </a:xfrm>
+                    <a:prstGeom prst="rect">
+                      <a:avLst/>
+                    </a:prstGeom>
+                    <a:noFill/>
+                    <a:ln>
+                      <a:solidFill>
+                        <a:schemeClr val="bg1">
+                          <a:lumMod val="50000"/>
+                        </a:schemeClr>
+                      </a:solidFill>
+                    </a:ln>
+                    <a:effectLst/>
+                  </pic:spPr>
+                </pic:pic>
+              </a:graphicData>
+            </a:graphic>
+          </wp:inline>
+        </w:drawing>
+      </w:r>
+    </w:p>
+    <w:p>
+      <w:pPr>
+        <w:pStyle w:val="Caption"/>
+        <w:jc w:val="center"/>
+        <w:rPr>
+          <w:b w:val="0"/>
+          <w:color w:val="auto"/>
+        </w:rPr>
+      </w:pPr>
+      <w:r>
+        <w:rPr>
+          <w:b w:val="0"/>
+          <w:color w:val="auto"/>
+        </w:rPr>
+        <w:t>Fig</w:t>
+      </w:r>
+      <w:r>
+        <w:rPr>
+          <w:b w:val="0"/>
+          <w:color w:val="auto"/>
+        </w:rPr>
+        <w:t xml:space="preserve"> 5 </w:t>
+      </w:r>
+      <w:proofErr w:type="gramStart"/>
+      <w:r>
+        <w:rPr>
+          <w:b w:val="0"/>
+          <w:color w:val="auto"/>
+        </w:rPr>
+        <w:t>An</w:t>
+      </w:r>
+      <w:proofErr w:type="gramEnd"/>
+      <w:r>
+        <w:rPr>
+          <w:b w:val="0"/>
+          <w:color w:val="auto"/>
+        </w:rPr>
+        <w:t xml:space="preserve"> example of the built-in job scheduler showing jobs in the queue, running and completed jobs</w:t>
+      </w:r>
+    </w:p>
+    <w:p>
+      <w:pPr>
+        <w:jc w:val="both"/>
+      </w:pPr>
+      <w:proofErr w:type="gramStart"/>
+      <w:r>
+        <w:t>interface</w:t>
+      </w:r>
+      <w:proofErr w:type="gramEnd"/>
+      <w:r>
+        <w:t xml:space="preserve"> to deploying new workers for scheduled jobs to run on. Additional interface is shown as part of the input screen, allowing the user to choose how many new worker contexts should be used. After use, workers are automatically stopped, making the deployment process simple enough for non-technical users.</w:t>
       </w:r>
     </w:p>
     <w:p>
@@ -3391,116 +3685,8 @@
     </w:p>
     <w:p>
       <w:pPr>
-        <w:pStyle w:val="Text"/>
-        <w:keepNext/>
-        <w:ind w:firstLine="0"/>
-      </w:pPr>
-      <w:r>
-        <w:rPr>
-          <w:noProof/>
-        </w:rPr>
-        <w:lastRenderedPageBreak/>
-        <w:drawing>
-          <wp:inline distT="0" distB="0" distL="0" distR="0" wp14:anchorId="3FC34379" wp14:editId="41005678">
-            <wp:extent cx="3200400" cy="2084152"/>
-            <wp:effectExtent l="25400" t="25400" r="25400" b="24130"/>
-            <wp:docPr id="102" name="Picture 1"/>
-            <wp:cNvGraphicFramePr>
-              <a:graphicFrameLocks xmlns:a="http://schemas.openxmlformats.org/drawingml/2006/main" noChangeAspect="1"/>
-            </wp:cNvGraphicFramePr>
-            <a:graphic xmlns:a="http://schemas.openxmlformats.org/drawingml/2006/main">
-              <a:graphicData uri="http://schemas.openxmlformats.org/drawingml/2006/picture">
-                <pic:pic xmlns:pic="http://schemas.openxmlformats.org/drawingml/2006/picture">
-                  <pic:nvPicPr>
-                    <pic:cNvPr id="0" name="Picture 1"/>
-                    <pic:cNvPicPr>
-                      <a:picLocks noChangeAspect="1" noChangeArrowheads="1"/>
-                    </pic:cNvPicPr>
-                  </pic:nvPicPr>
-                  <pic:blipFill>
-                    <a:blip r:embed="rId13">
-                      <a:extLst>
-                        <a:ext uri="{28A0092B-C50C-407E-A947-70E740481C1C}">
-                          <a14:useLocalDpi xmlns:a14="http://schemas.microsoft.com/office/drawing/2010/main" val="0"/>
-                        </a:ext>
-                      </a:extLst>
-                    </a:blip>
-                    <a:srcRect/>
-                    <a:stretch>
-                      <a:fillRect/>
-                    </a:stretch>
-                  </pic:blipFill>
-                  <pic:spPr bwMode="auto">
-                    <a:xfrm>
-                      <a:off x="0" y="0"/>
-                      <a:ext cx="3200400" cy="2084152"/>
-                    </a:xfrm>
-                    <a:prstGeom prst="rect">
-                      <a:avLst/>
-                    </a:prstGeom>
-                    <a:noFill/>
-                    <a:ln>
-                      <a:solidFill>
-                        <a:schemeClr val="bg1">
-                          <a:lumMod val="50000"/>
-                        </a:schemeClr>
-                      </a:solidFill>
-                    </a:ln>
-                    <a:effectLst/>
-                  </pic:spPr>
-                </pic:pic>
-              </a:graphicData>
-            </a:graphic>
-          </wp:inline>
-        </w:drawing>
-      </w:r>
-    </w:p>
-    <w:p>
-      <w:pPr>
-        <w:pStyle w:val="Caption"/>
-        <w:jc w:val="center"/>
-        <w:rPr>
-          <w:b w:val="0"/>
-          <w:color w:val="auto"/>
-        </w:rPr>
-      </w:pPr>
-      <w:r>
-        <w:rPr>
-          <w:b w:val="0"/>
-          <w:color w:val="auto"/>
-        </w:rPr>
-        <w:t>Fig</w:t>
-      </w:r>
-      <w:r>
-        <w:rPr>
-          <w:b w:val="0"/>
-          <w:color w:val="auto"/>
-        </w:rPr>
-        <w:t xml:space="preserve"> 5 </w:t>
-      </w:r>
-      <w:proofErr w:type="gramStart"/>
-      <w:r>
-        <w:rPr>
-          <w:b w:val="0"/>
-          <w:color w:val="auto"/>
-        </w:rPr>
-        <w:t>An</w:t>
-      </w:r>
-      <w:proofErr w:type="gramEnd"/>
-      <w:r>
-        <w:rPr>
-          <w:b w:val="0"/>
-          <w:color w:val="auto"/>
-        </w:rPr>
-        <w:t xml:space="preserve"> example of the built-in job scheduler showing jobs in the queue, running and completed jobs</w:t>
-      </w:r>
-    </w:p>
-    <w:p>
-      <w:pPr>
         <w:jc w:val="both"/>
       </w:pPr>
-      <w:bookmarkStart w:id="1" w:name="_GoBack"/>
-      <w:bookmarkEnd w:id="1"/>
       <w:proofErr w:type="gramStart"/>
       <w:r>
         <w:t>where</w:t>
@@ -3683,228 +3869,7 @@
       </w:r>
       <w:proofErr w:type="spellEnd"/>
       <w:r>
-        <w:t xml:space="preserve"> it only takes a few minutes to transform this console-based application into a web-based simulation.  To create the app in </w:t>
-      </w:r>
-      <w:proofErr w:type="spellStart"/>
-      <w:r>
-        <w:t>SciPaaS</w:t>
-      </w:r>
-      <w:proofErr w:type="spellEnd"/>
-      <w:r>
-        <w:t>, the user must do the following steps:</w:t>
-      </w:r>
-    </w:p>
-    <w:p>
-      <w:pPr>
-        <w:pStyle w:val="ListParagraph"/>
-        <w:numPr>
-          <w:ilvl w:val="0"/>
-          <w:numId w:val="8"/>
-        </w:numPr>
-        <w:spacing w:before="0"/>
-      </w:pPr>
-      <w:r>
-        <w:rPr>
-          <w:rFonts w:ascii="Times New Roman" w:hAnsi="Times New Roman"/>
-          <w:sz w:val="20"/>
-          <w:szCs w:val="20"/>
-        </w:rPr>
-        <w:t xml:space="preserve">The program must read an input file with the parameters.  If the input file is already in a standard format (such as </w:t>
-      </w:r>
-      <w:proofErr w:type="spellStart"/>
-      <w:r>
-        <w:rPr>
-          <w:rFonts w:ascii="Times New Roman" w:hAnsi="Times New Roman"/>
-          <w:sz w:val="20"/>
-          <w:szCs w:val="20"/>
-        </w:rPr>
-        <w:t>namelist.input</w:t>
-      </w:r>
-      <w:proofErr w:type="spellEnd"/>
-      <w:r>
-        <w:rPr>
-          <w:rFonts w:ascii="Times New Roman" w:hAnsi="Times New Roman"/>
-          <w:sz w:val="20"/>
-          <w:szCs w:val="20"/>
-        </w:rPr>
-        <w:t xml:space="preserve"> format, or .</w:t>
-      </w:r>
-      <w:proofErr w:type="spellStart"/>
-      <w:r>
-        <w:rPr>
-          <w:rFonts w:ascii="Times New Roman" w:hAnsi="Times New Roman"/>
-          <w:sz w:val="20"/>
-          <w:szCs w:val="20"/>
-        </w:rPr>
-        <w:t>ini</w:t>
-      </w:r>
-      <w:proofErr w:type="spellEnd"/>
-      <w:r>
-        <w:rPr>
-          <w:rFonts w:ascii="Times New Roman" w:hAnsi="Times New Roman"/>
-          <w:sz w:val="20"/>
-          <w:szCs w:val="20"/>
-        </w:rPr>
-        <w:t xml:space="preserve"> format) nothing additional must be done.  If it is in a non-standard format, the user must either (a) modify the code so that it uses a standard </w:t>
-      </w:r>
-    </w:p>
-    <w:p>
-      <w:pPr>
-        <w:pStyle w:val="ListParagraph"/>
-        <w:numPr>
-          <w:ilvl w:val="0"/>
-          <w:numId w:val="8"/>
-        </w:numPr>
-        <w:spacing w:before="0"/>
-        <w:rPr>
-          <w:rFonts w:ascii="Times New Roman" w:hAnsi="Times New Roman"/>
-          <w:sz w:val="20"/>
-          <w:szCs w:val="20"/>
-        </w:rPr>
-      </w:pPr>
-      <w:proofErr w:type="gramStart"/>
-      <w:r>
-        <w:rPr>
-          <w:rFonts w:ascii="Times New Roman" w:hAnsi="Times New Roman"/>
-          <w:sz w:val="20"/>
-          <w:szCs w:val="20"/>
-        </w:rPr>
-        <w:t>input</w:t>
-      </w:r>
-      <w:proofErr w:type="gramEnd"/>
-      <w:r>
-        <w:rPr>
-          <w:rFonts w:ascii="Times New Roman" w:hAnsi="Times New Roman"/>
-          <w:sz w:val="20"/>
-          <w:szCs w:val="20"/>
-        </w:rPr>
-        <w:t xml:space="preserve"> format, or (b) write a custom reader in Python to read their specific input into </w:t>
-      </w:r>
-      <w:proofErr w:type="spellStart"/>
-      <w:r>
-        <w:rPr>
-          <w:rFonts w:ascii="Times New Roman" w:hAnsi="Times New Roman"/>
-          <w:sz w:val="20"/>
-          <w:szCs w:val="20"/>
-        </w:rPr>
-        <w:t>SciPaaS</w:t>
-      </w:r>
-      <w:proofErr w:type="spellEnd"/>
-      <w:r>
-        <w:rPr>
-          <w:rFonts w:ascii="Times New Roman" w:hAnsi="Times New Roman"/>
-          <w:sz w:val="20"/>
-          <w:szCs w:val="20"/>
-        </w:rPr>
-        <w:t>.</w:t>
-      </w:r>
-    </w:p>
-    <w:p>
-      <w:pPr>
-        <w:pStyle w:val="ListParagraph"/>
-        <w:numPr>
-          <w:ilvl w:val="0"/>
-          <w:numId w:val="8"/>
-        </w:numPr>
-        <w:spacing w:before="0"/>
-        <w:rPr>
-          <w:rFonts w:ascii="Times New Roman" w:hAnsi="Times New Roman"/>
-          <w:sz w:val="20"/>
-          <w:szCs w:val="20"/>
-        </w:rPr>
-      </w:pPr>
-      <w:r>
-        <w:rPr>
-          <w:rFonts w:ascii="Times New Roman" w:hAnsi="Times New Roman"/>
-          <w:sz w:val="20"/>
-          <w:szCs w:val="20"/>
-        </w:rPr>
-        <w:t>Upload a Zip-compressed version of the program, with a sample user input file.</w:t>
-      </w:r>
-    </w:p>
-    <w:p>
-      <w:pPr>
-        <w:pStyle w:val="ListParagraph"/>
-        <w:numPr>
-          <w:ilvl w:val="0"/>
-          <w:numId w:val="8"/>
-        </w:numPr>
-        <w:spacing w:before="0"/>
-        <w:rPr>
-          <w:sz w:val="20"/>
-          <w:szCs w:val="20"/>
-        </w:rPr>
-      </w:pPr>
-      <w:r>
-        <w:rPr>
-          <w:rFonts w:ascii="Times New Roman" w:hAnsi="Times New Roman"/>
-          <w:sz w:val="20"/>
-          <w:szCs w:val="20"/>
-        </w:rPr>
-        <w:t>Define a Plot.  This is simply a matter of clicking which file will be plotted, what columns in the file, and the plot type (e.g. scatter plot, bar chart, etc.).</w:t>
-      </w:r>
-    </w:p>
-    <w:p>
-      <w:pPr>
-        <w:ind w:firstLine="202"/>
-        <w:jc w:val="both"/>
-      </w:pPr>
-      <w:proofErr w:type="spellStart"/>
-      <w:r>
-        <w:t>SciPaaS</w:t>
-      </w:r>
-      <w:proofErr w:type="spellEnd"/>
-      <w:r>
-        <w:t xml:space="preserve"> automatically generates the HTML based on the input de</w:t>
-      </w:r>
-      <w:r>
-        <w:t>ck as shown in Fig. 6</w:t>
-      </w:r>
-      <w:r>
-        <w:t>.</w:t>
-      </w:r>
-      <w:r>
-        <w:t xml:space="preserve">  </w:t>
-      </w:r>
-      <w:r>
-        <w:t>The next step is to define any plots that should be post-processed.</w:t>
-      </w:r>
-      <w:r>
-        <w:t xml:space="preserve">  </w:t>
-      </w:r>
-      <w:r>
-        <w:t xml:space="preserve">In this case, the plot </w:t>
-      </w:r>
-      <w:r>
-        <w:t>shown in Fig. 7</w:t>
-      </w:r>
-      <w:r>
-        <w:t xml:space="preserve"> represents the shock wave, resulting from solving Burger’s equation.</w:t>
-      </w:r>
-    </w:p>
-    <w:p>
-      <w:pPr>
-        <w:pStyle w:val="Heading2"/>
-        <w:numPr>
-          <w:ilvl w:val="0"/>
-          <w:numId w:val="0"/>
-        </w:numPr>
-        <w:ind w:left="180"/>
-      </w:pPr>
-      <w:r>
-        <w:t xml:space="preserve">B. </w:t>
-      </w:r>
-      <w:r>
-        <w:t>Mendel’s Accountant</w:t>
-      </w:r>
-    </w:p>
-    <w:p>
-      <w:pPr>
-        <w:ind w:firstLine="180"/>
-        <w:jc w:val="both"/>
-      </w:pPr>
-      <w:r>
-        <w:t xml:space="preserve">Mendel’s Accountant represents a much more complex example, a program which models genetic change over time.  The software is part of a growing trend of many geneticists turning to computer simulation as a promising means to better </w:t>
+        <w:t xml:space="preserve"> it only takes a few minutes to transform this console-based application into a web-based </w:t>
       </w:r>
     </w:p>
     <w:p>
@@ -3918,7 +3883,7 @@
         </w:rPr>
         <w:lastRenderedPageBreak/>
         <w:drawing>
-          <wp:inline distT="0" distB="0" distL="0" distR="0" wp14:anchorId="009EDD95" wp14:editId="19333E0E">
+          <wp:inline distT="0" distB="0" distL="0" distR="0" wp14:anchorId="2AB9DE6E" wp14:editId="3796F608">
             <wp:extent cx="2671868" cy="1647566"/>
             <wp:effectExtent l="25400" t="25400" r="20955" b="29210"/>
             <wp:docPr id="6" name="Picture 1"/>
@@ -4012,7 +3977,7 @@
           <w:noProof/>
         </w:rPr>
         <w:drawing>
-          <wp:inline distT="0" distB="0" distL="0" distR="0" wp14:anchorId="1A0B1E1D" wp14:editId="43FE181C">
+          <wp:inline distT="0" distB="0" distL="0" distR="0" wp14:anchorId="3569631B" wp14:editId="270BC040">
             <wp:extent cx="2671868" cy="2152248"/>
             <wp:effectExtent l="25400" t="25400" r="20955" b="32385"/>
             <wp:docPr id="9" name="Picture 4"/>
@@ -4079,14 +4044,254 @@
           <w:b w:val="0"/>
           <w:color w:val="auto"/>
         </w:rPr>
-        <w:t>Fig 7</w:t>
-      </w:r>
-      <w:r>
-        <w:rPr>
-          <w:b w:val="0"/>
-          <w:color w:val="auto"/>
-        </w:rPr>
-        <w:t xml:space="preserve"> Burger’s equation output plot showing traveling shock wave</w:t>
+        <w:t>Fig 7 Burger’s equation output plot showing traveling shock wave</w:t>
+      </w:r>
+    </w:p>
+    <w:p>
+      <w:pPr>
+        <w:jc w:val="both"/>
+      </w:pPr>
+      <w:proofErr w:type="gramStart"/>
+      <w:r>
+        <w:t>simulation</w:t>
+      </w:r>
+      <w:proofErr w:type="gramEnd"/>
+      <w:r>
+        <w:t xml:space="preserve">.  To create the app in </w:t>
+      </w:r>
+      <w:proofErr w:type="spellStart"/>
+      <w:r>
+        <w:t>SciPaaS</w:t>
+      </w:r>
+      <w:proofErr w:type="spellEnd"/>
+      <w:r>
+        <w:t>, the user must do the following steps:</w:t>
+      </w:r>
+    </w:p>
+    <w:p>
+      <w:pPr>
+        <w:pStyle w:val="ListParagraph"/>
+        <w:numPr>
+          <w:ilvl w:val="0"/>
+          <w:numId w:val="8"/>
+        </w:numPr>
+        <w:spacing w:before="0"/>
+      </w:pPr>
+      <w:r>
+        <w:rPr>
+          <w:rFonts w:ascii="Times New Roman" w:hAnsi="Times New Roman"/>
+          <w:sz w:val="20"/>
+          <w:szCs w:val="20"/>
+        </w:rPr>
+        <w:t xml:space="preserve">The program must read an input file with the parameters.  If the input file is already in a standard format (such as </w:t>
+      </w:r>
+      <w:proofErr w:type="spellStart"/>
+      <w:r>
+        <w:rPr>
+          <w:rFonts w:ascii="Times New Roman" w:hAnsi="Times New Roman"/>
+          <w:sz w:val="20"/>
+          <w:szCs w:val="20"/>
+        </w:rPr>
+        <w:t>namelist.input</w:t>
+      </w:r>
+      <w:proofErr w:type="spellEnd"/>
+      <w:r>
+        <w:rPr>
+          <w:rFonts w:ascii="Times New Roman" w:hAnsi="Times New Roman"/>
+          <w:sz w:val="20"/>
+          <w:szCs w:val="20"/>
+        </w:rPr>
+        <w:t xml:space="preserve"> format, or .</w:t>
+      </w:r>
+      <w:proofErr w:type="spellStart"/>
+      <w:r>
+        <w:rPr>
+          <w:rFonts w:ascii="Times New Roman" w:hAnsi="Times New Roman"/>
+          <w:sz w:val="20"/>
+          <w:szCs w:val="20"/>
+        </w:rPr>
+        <w:t>ini</w:t>
+      </w:r>
+      <w:proofErr w:type="spellEnd"/>
+      <w:r>
+        <w:rPr>
+          <w:rFonts w:ascii="Times New Roman" w:hAnsi="Times New Roman"/>
+          <w:sz w:val="20"/>
+          <w:szCs w:val="20"/>
+        </w:rPr>
+        <w:t xml:space="preserve"> format) nothing additional must be done.  If it is in a non-standard format, the user must either (a) modify the code so that it uses a standard </w:t>
+      </w:r>
+    </w:p>
+    <w:p>
+      <w:pPr>
+        <w:pStyle w:val="ListParagraph"/>
+        <w:numPr>
+          <w:ilvl w:val="0"/>
+          <w:numId w:val="8"/>
+        </w:numPr>
+        <w:spacing w:before="0"/>
+        <w:rPr>
+          <w:rFonts w:ascii="Times New Roman" w:hAnsi="Times New Roman"/>
+          <w:sz w:val="20"/>
+          <w:szCs w:val="20"/>
+        </w:rPr>
+      </w:pPr>
+      <w:proofErr w:type="gramStart"/>
+      <w:r>
+        <w:rPr>
+          <w:rFonts w:ascii="Times New Roman" w:hAnsi="Times New Roman"/>
+          <w:sz w:val="20"/>
+          <w:szCs w:val="20"/>
+        </w:rPr>
+        <w:t>input</w:t>
+      </w:r>
+      <w:proofErr w:type="gramEnd"/>
+      <w:r>
+        <w:rPr>
+          <w:rFonts w:ascii="Times New Roman" w:hAnsi="Times New Roman"/>
+          <w:sz w:val="20"/>
+          <w:szCs w:val="20"/>
+        </w:rPr>
+        <w:t xml:space="preserve"> format, or (b) write a custom reader in Python to read their specific input into </w:t>
+      </w:r>
+      <w:proofErr w:type="spellStart"/>
+      <w:r>
+        <w:rPr>
+          <w:rFonts w:ascii="Times New Roman" w:hAnsi="Times New Roman"/>
+          <w:sz w:val="20"/>
+          <w:szCs w:val="20"/>
+        </w:rPr>
+        <w:t>SciPaaS</w:t>
+      </w:r>
+      <w:proofErr w:type="spellEnd"/>
+      <w:r>
+        <w:rPr>
+          <w:rFonts w:ascii="Times New Roman" w:hAnsi="Times New Roman"/>
+          <w:sz w:val="20"/>
+          <w:szCs w:val="20"/>
+        </w:rPr>
+        <w:t>.</w:t>
+      </w:r>
+    </w:p>
+    <w:p>
+      <w:pPr>
+        <w:pStyle w:val="ListParagraph"/>
+        <w:numPr>
+          <w:ilvl w:val="0"/>
+          <w:numId w:val="8"/>
+        </w:numPr>
+        <w:spacing w:before="0"/>
+        <w:rPr>
+          <w:rFonts w:ascii="Times New Roman" w:hAnsi="Times New Roman"/>
+          <w:sz w:val="20"/>
+          <w:szCs w:val="20"/>
+        </w:rPr>
+      </w:pPr>
+      <w:r>
+        <w:rPr>
+          <w:rFonts w:ascii="Times New Roman" w:hAnsi="Times New Roman"/>
+          <w:sz w:val="20"/>
+          <w:szCs w:val="20"/>
+        </w:rPr>
+        <w:t>Upload a Zip-compressed version of the program, with a sample user input file.</w:t>
+      </w:r>
+    </w:p>
+    <w:p>
+      <w:pPr>
+        <w:pStyle w:val="ListParagraph"/>
+        <w:numPr>
+          <w:ilvl w:val="0"/>
+          <w:numId w:val="8"/>
+        </w:numPr>
+        <w:spacing w:before="0"/>
+        <w:rPr>
+          <w:sz w:val="20"/>
+          <w:szCs w:val="20"/>
+        </w:rPr>
+      </w:pPr>
+      <w:r>
+        <w:rPr>
+          <w:rFonts w:ascii="Times New Roman" w:hAnsi="Times New Roman"/>
+          <w:sz w:val="20"/>
+          <w:szCs w:val="20"/>
+        </w:rPr>
+        <w:t>Define a Plot.  This is simply a matter of clicking which file will be plotted, what columns in the file, and the plot type (e.g. scatter plot, bar chart, etc.).</w:t>
+      </w:r>
+    </w:p>
+    <w:p>
+      <w:pPr>
+        <w:ind w:firstLine="202"/>
+        <w:jc w:val="both"/>
+      </w:pPr>
+      <w:proofErr w:type="spellStart"/>
+      <w:r>
+        <w:t>SciPaaS</w:t>
+      </w:r>
+      <w:proofErr w:type="spellEnd"/>
+      <w:r>
+        <w:t xml:space="preserve"> automatically generates the HTML based on the input de</w:t>
+      </w:r>
+      <w:r>
+        <w:t>ck as shown in Fig. 6</w:t>
+      </w:r>
+      <w:r>
+        <w:t>.</w:t>
+      </w:r>
+      <w:r>
+        <w:t xml:space="preserve">  </w:t>
+      </w:r>
+      <w:r>
+        <w:t>The next step is to define any plots that should be post-processed.</w:t>
+      </w:r>
+      <w:r>
+        <w:t xml:space="preserve">  </w:t>
+      </w:r>
+      <w:r>
+        <w:t xml:space="preserve">In this case, the plot </w:t>
+      </w:r>
+      <w:r>
+        <w:t>shown in Fig. 7</w:t>
+      </w:r>
+      <w:r>
+        <w:t xml:space="preserve"> represents the shock wave, resulting from solving Burger’s equation.</w:t>
+      </w:r>
+    </w:p>
+    <w:p>
+      <w:pPr>
+        <w:pStyle w:val="Heading2"/>
+        <w:numPr>
+          <w:ilvl w:val="0"/>
+          <w:numId w:val="0"/>
+        </w:numPr>
+        <w:ind w:left="180"/>
+      </w:pPr>
+      <w:r>
+        <w:t xml:space="preserve">B. </w:t>
+      </w:r>
+      <w:r>
+        <w:t>Mendel’s Accountant</w:t>
+      </w:r>
+    </w:p>
+    <w:p>
+      <w:pPr>
+        <w:ind w:firstLine="180"/>
+        <w:jc w:val="both"/>
+      </w:pPr>
+      <w:r>
+        <w:t xml:space="preserve">Mendel’s Accountant represents a much more complex example, a program which models genetic change over time.  The software is part of a growing trend of many geneticists turning to computer simulation as a promising means to better </w:t>
+      </w:r>
+      <w:r>
+        <w:t>understand population genetics [1</w:t>
+      </w:r>
+      <w:r>
+        <w:rPr>
+          <w:rFonts w:hint="eastAsia"/>
+          <w:lang w:eastAsia="ko-KR"/>
+        </w:rPr>
+        <w:t>4</w:t>
+      </w:r>
+      <w:r>
+        <w:t xml:space="preserve">]. Mendel’s Accountant is more complicated in two aspects: the simulation engine, and the client interface.  </w:t>
       </w:r>
     </w:p>
     <w:p>
@@ -4098,6 +4303,7 @@
         <w:rPr>
           <w:noProof/>
         </w:rPr>
+        <w:lastRenderedPageBreak/>
         <w:drawing>
           <wp:inline distT="0" distB="0" distL="0" distR="0" wp14:anchorId="6B39A547" wp14:editId="1D867F91">
             <wp:extent cx="3200400" cy="2084152"/>
@@ -4197,23 +4403,8 @@
       <w:pPr>
         <w:jc w:val="both"/>
       </w:pPr>
-      <w:proofErr w:type="gramStart"/>
-      <w:r>
-        <w:t>understand</w:t>
-      </w:r>
-      <w:proofErr w:type="gramEnd"/>
-      <w:r>
-        <w:t xml:space="preserve"> population genetics [1</w:t>
-      </w:r>
-      <w:r>
-        <w:rPr>
-          <w:rFonts w:hint="eastAsia"/>
-          <w:lang w:eastAsia="ko-KR"/>
-        </w:rPr>
-        <w:t>4</w:t>
-      </w:r>
-      <w:r>
-        <w:t xml:space="preserve">]. Mendel’s Accountant is more complicated in two aspects: the simulation engine, and the client interface.  The simulation engine is more complicated because (1) it has more than 60 parameter inputs to the simulation, (2) it is parallelized using the MPI (Message-Passing Interface), (3) generates many output files full of statistical data which needs to be </w:t>
+      <w:r>
+        <w:t xml:space="preserve">The simulation engine is more complicated because (1) it has more than 60 parameter inputs to the simulation, (2) it is parallelized using the MPI (Message-Passing Interface), (3) generates many output files full of statistical data which needs to be </w:t>
       </w:r>
       <w:proofErr w:type="spellStart"/>
       <w:proofErr w:type="gramStart"/>
@@ -4264,7 +4455,6 @@
         <w:rPr>
           <w:i/>
         </w:rPr>
-        <w:lastRenderedPageBreak/>
         <w:t>Processing</w:t>
       </w:r>
       <w:r>
@@ -4699,6 +4889,7 @@
           <w:sz w:val="20"/>
           <w:szCs w:val="20"/>
         </w:rPr>
+        <w:lastRenderedPageBreak/>
         <w:t xml:space="preserve">For the results for this paper, most of the testing was performed on an Amazon EC2 machine.  Amazon offers a free trial use of a t1.micro EC2 machine.  In the AWS page on </w:t>
       </w:r>
       <w:proofErr w:type="spellStart"/>
@@ -4852,13 +5043,153 @@
     </w:p>
     <w:p>
       <w:pPr>
+        <w:pStyle w:val="Text"/>
+      </w:pPr>
+      <w:r>
+        <w:t xml:space="preserve">By providing an automatically generated easy-to-use interface, and an easy way to upload and plugin their application to the platform, </w:t>
+      </w:r>
+      <w:proofErr w:type="spellStart"/>
+      <w:r>
+        <w:t>SciPaaS</w:t>
+      </w:r>
+      <w:proofErr w:type="spellEnd"/>
+      <w:r>
+        <w:t xml:space="preserve"> allows scientists to rapidly deploy t</w:t>
+      </w:r>
+      <w:r>
+        <w:t>heir applications to the cloud.</w:t>
+      </w:r>
+    </w:p>
+    <w:p>
+      <w:pPr>
+        <w:pStyle w:val="Text"/>
+      </w:pPr>
+      <w:r>
+        <w:t xml:space="preserve">An unintended benefit of this type of platform solution to web-based simulations is that it also </w:t>
+      </w:r>
+      <w:r>
+        <w:rPr>
+          <w:i/>
+        </w:rPr>
+        <w:t>encourages</w:t>
+      </w:r>
+      <w:r>
+        <w:t xml:space="preserve"> developers of scientific simulations towards using standard protocols where appropriate.</w:t>
+      </w:r>
+    </w:p>
+    <w:p>
+      <w:pPr>
+        <w:pStyle w:val="Text"/>
+      </w:pPr>
+      <w:r>
+        <w:t xml:space="preserve">Future development of </w:t>
+      </w:r>
+      <w:proofErr w:type="spellStart"/>
+      <w:r>
+        <w:t>SciPaaS</w:t>
+      </w:r>
+      <w:proofErr w:type="spellEnd"/>
+      <w:r>
+        <w:t xml:space="preserve"> should include making improvements to various aspects of the software to handle more robust simulations that may have substantial amounts of pre- and post-processing tasks involved, e.g. the Weather Research and Forecasting software. In this case, a separate program must be run before the simulation and multiple programs may be run after the simulation for visualization and analysis.  Also, the schedule provided in this initial version of </w:t>
+      </w:r>
+      <w:proofErr w:type="spellStart"/>
+      <w:r>
+        <w:t>SciPaaS</w:t>
+      </w:r>
+      <w:proofErr w:type="spellEnd"/>
+      <w:r>
+        <w:t xml:space="preserve"> is a very simple FCFS scheduler.  A more robust</w:t>
+      </w:r>
+      <w:r>
+        <w:t xml:space="preserve"> </w:t>
+      </w:r>
+      <w:r>
+        <w:t xml:space="preserve">version should include a more sophisticated version of a scheduler, which may allow for multiple queues and allow for scheduling jobs concurrently based on the number of available processors. </w:t>
+      </w:r>
+    </w:p>
+    <w:p>
+      <w:pPr>
+        <w:pStyle w:val="ReferenceHead"/>
+      </w:pPr>
+      <w:r>
+        <w:t>Acknowledgment</w:t>
+      </w:r>
+    </w:p>
+    <w:p>
+      <w:pPr>
+        <w:pStyle w:val="Text"/>
+      </w:pPr>
+      <w:r>
+        <w:t xml:space="preserve">The authors want to acknowledge appreciation for the support graciously provided by </w:t>
+      </w:r>
+      <w:r>
+        <w:t xml:space="preserve">both </w:t>
+      </w:r>
+      <w:r>
+        <w:rPr>
+          <w:i/>
+        </w:rPr>
+        <w:t>FMS Foundation</w:t>
+      </w:r>
+      <w:r>
+        <w:t xml:space="preserve"> and </w:t>
+      </w:r>
+      <w:r>
+        <w:rPr>
+          <w:i/>
+        </w:rPr>
+        <w:t>GCC Jackson</w:t>
+      </w:r>
+      <w:r>
+        <w:t xml:space="preserve"> </w:t>
+      </w:r>
+      <w:r>
+        <w:t xml:space="preserve">organizations </w:t>
+      </w:r>
+      <w:r>
+        <w:t>for this project.</w:t>
+      </w:r>
+      <w:r>
+        <w:t xml:space="preserve">  Also, many thanks to </w:t>
+      </w:r>
+      <w:proofErr w:type="spellStart"/>
+      <w:r>
+        <w:t>Tichomir</w:t>
+      </w:r>
+      <w:proofErr w:type="spellEnd"/>
+      <w:r>
+        <w:t xml:space="preserve"> </w:t>
+      </w:r>
+      <w:proofErr w:type="spellStart"/>
+      <w:r>
+        <w:t>Tenev</w:t>
+      </w:r>
+      <w:proofErr w:type="spellEnd"/>
+      <w:r>
+        <w:t xml:space="preserve"> from </w:t>
+      </w:r>
+      <w:proofErr w:type="spellStart"/>
+      <w:r>
+        <w:t>VMWare</w:t>
+      </w:r>
+      <w:proofErr w:type="spellEnd"/>
+      <w:r>
+        <w:t xml:space="preserve"> for reviewing the manuscript and providing helpful feedback.</w:t>
+      </w:r>
+    </w:p>
+    <w:p>
+      <w:pPr>
+        <w:pStyle w:val="Text"/>
+      </w:pPr>
+    </w:p>
+    <w:p>
+      <w:pPr>
         <w:keepNext/>
       </w:pPr>
       <w:r>
         <w:rPr>
           <w:noProof/>
         </w:rPr>
-        <w:lastRenderedPageBreak/>
         <w:drawing>
           <wp:inline distT="0" distB="0" distL="0" distR="0" wp14:anchorId="0352F670" wp14:editId="20C4E781">
             <wp:extent cx="3200400" cy="2082595"/>
@@ -5041,14 +5372,11 @@
     </w:p>
     <w:p>
       <w:pPr>
-        <w:jc w:val="both"/>
-      </w:pPr>
-    </w:p>
-    <w:p>
-      <w:pPr>
         <w:keepNext/>
         <w:jc w:val="both"/>
       </w:pPr>
+      <w:bookmarkStart w:id="1" w:name="_GoBack"/>
+      <w:bookmarkEnd w:id="1"/>
       <w:r>
         <w:rPr>
           <w:noProof/>
@@ -5155,76 +5483,6 @@
     <w:p>
       <w:pPr>
         <w:pStyle w:val="Text"/>
-      </w:pPr>
-      <w:r>
-        <w:t xml:space="preserve">By providing an automatically generated easy-to-use </w:t>
-      </w:r>
-      <w:r>
-        <w:lastRenderedPageBreak/>
-        <w:t xml:space="preserve">interface, and an easy way to upload and plugin their application to the platform, </w:t>
-      </w:r>
-      <w:proofErr w:type="spellStart"/>
-      <w:r>
-        <w:t>SciPaaS</w:t>
-      </w:r>
-      <w:proofErr w:type="spellEnd"/>
-      <w:r>
-        <w:t xml:space="preserve"> allows scientists to rapidly deploy t</w:t>
-      </w:r>
-      <w:r>
-        <w:t>heir applications to the cloud.</w:t>
-      </w:r>
-    </w:p>
-    <w:p>
-      <w:pPr>
-        <w:pStyle w:val="Text"/>
-      </w:pPr>
-      <w:r>
-        <w:t xml:space="preserve">An unintended benefit of this type of platform solution to web-based simulations is that it also </w:t>
-      </w:r>
-      <w:r>
-        <w:rPr>
-          <w:i/>
-        </w:rPr>
-        <w:t>encourages</w:t>
-      </w:r>
-      <w:r>
-        <w:t xml:space="preserve"> developers of scientific simulations towards using standard protocols where appropriate.</w:t>
-      </w:r>
-    </w:p>
-    <w:p>
-      <w:pPr>
-        <w:pStyle w:val="Text"/>
-      </w:pPr>
-      <w:r>
-        <w:t xml:space="preserve">Future development of </w:t>
-      </w:r>
-      <w:proofErr w:type="spellStart"/>
-      <w:r>
-        <w:t>SciPaaS</w:t>
-      </w:r>
-      <w:proofErr w:type="spellEnd"/>
-      <w:r>
-        <w:t xml:space="preserve"> should include making improvements to various aspects of the software to handle more robust simulations that may have substantial amounts of pre- and post-processing tasks involved, e.g. the Weather Research and Forecasting software. In this case, a separate program must be run before the simulation and multiple programs may be run after the simulation for visualization and analysis.  Also, the schedule provided in this initial version of </w:t>
-      </w:r>
-      <w:proofErr w:type="spellStart"/>
-      <w:r>
-        <w:t>SciPaaS</w:t>
-      </w:r>
-      <w:proofErr w:type="spellEnd"/>
-      <w:r>
-        <w:t xml:space="preserve"> is a very simple FCFS scheduler.  A more robust version should include a more sophisticated version of a </w:t>
-      </w:r>
-      <w:r>
-        <w:t>scheduler, which</w:t>
-      </w:r>
-      <w:r>
-        <w:t xml:space="preserve"> may allow for multiple queues and allow for scheduling jobs concurrently based on the number of available processors. </w:t>
-      </w:r>
-    </w:p>
-    <w:p>
-      <w:pPr>
-        <w:pStyle w:val="Text"/>
         <w:rPr>
           <w:vanish/>
         </w:rPr>
@@ -5330,76 +5588,6 @@
           <w:vanish/>
         </w:rPr>
         <w:t>Supporting parallel execution infrastructure, such as interfacing with MPI and Hadoop.</w:t>
-      </w:r>
-    </w:p>
-    <w:p>
-      <w:pPr>
-        <w:pStyle w:val="ReferenceHead"/>
-      </w:pPr>
-      <w:r>
-        <w:t>Acknowledgment</w:t>
-      </w:r>
-    </w:p>
-    <w:p>
-      <w:pPr>
-        <w:pStyle w:val="Text"/>
-      </w:pPr>
-      <w:r>
-        <w:t xml:space="preserve">The authors want to acknowledge appreciation for the support graciously provided by </w:t>
-      </w:r>
-      <w:r>
-        <w:t xml:space="preserve">both </w:t>
-      </w:r>
-      <w:r>
-        <w:rPr>
-          <w:i/>
-        </w:rPr>
-        <w:t>FMS Foundation</w:t>
-      </w:r>
-      <w:r>
-        <w:t xml:space="preserve"> and </w:t>
-      </w:r>
-      <w:r>
-        <w:rPr>
-          <w:i/>
-        </w:rPr>
-        <w:t>GCC Jackson</w:t>
-      </w:r>
-      <w:r>
-        <w:t xml:space="preserve"> </w:t>
-      </w:r>
-      <w:r>
-        <w:t xml:space="preserve">organizations </w:t>
-      </w:r>
-      <w:r>
-        <w:t>for this project.</w:t>
-      </w:r>
-      <w:r>
-        <w:t xml:space="preserve">  Also, many thanks to </w:t>
-      </w:r>
-      <w:proofErr w:type="spellStart"/>
-      <w:r>
-        <w:t>Tichomir</w:t>
-      </w:r>
-      <w:proofErr w:type="spellEnd"/>
-      <w:r>
-        <w:t xml:space="preserve"> </w:t>
-      </w:r>
-      <w:proofErr w:type="spellStart"/>
-      <w:r>
-        <w:t>Tenev</w:t>
-      </w:r>
-      <w:proofErr w:type="spellEnd"/>
-      <w:r>
-        <w:t xml:space="preserve"> from </w:t>
-      </w:r>
-      <w:proofErr w:type="spellStart"/>
-      <w:r>
-        <w:t>VMWare</w:t>
-      </w:r>
-      <w:proofErr w:type="spellEnd"/>
-      <w:r>
-        <w:t xml:space="preserve"> for reviewing the manuscript and providing helpful feedback.</w:t>
       </w:r>
     </w:p>
     <w:p>
@@ -6117,7 +6305,6 @@
           <w:sz w:val="16"/>
           <w:szCs w:val="16"/>
         </w:rPr>
-        <w:lastRenderedPageBreak/>
         <w:t xml:space="preserve">Di </w:t>
       </w:r>
       <w:proofErr w:type="spellStart"/>
@@ -7586,6 +7773,36 @@
   </w:num>
   <w:num w:numId="13">
     <w:abstractNumId w:val="1"/>
+  </w:num>
+  <w:num w:numId="14">
+    <w:abstractNumId w:val="0"/>
+    <w:lvlOverride w:ilvl="0">
+      <w:startOverride w:val="1"/>
+    </w:lvlOverride>
+    <w:lvlOverride w:ilvl="1">
+      <w:startOverride w:val="1"/>
+    </w:lvlOverride>
+    <w:lvlOverride w:ilvl="2">
+      <w:startOverride w:val="1"/>
+    </w:lvlOverride>
+    <w:lvlOverride w:ilvl="3">
+      <w:startOverride w:val="1"/>
+    </w:lvlOverride>
+    <w:lvlOverride w:ilvl="4">
+      <w:startOverride w:val="1"/>
+    </w:lvlOverride>
+    <w:lvlOverride w:ilvl="5">
+      <w:startOverride w:val="1"/>
+    </w:lvlOverride>
+    <w:lvlOverride w:ilvl="6">
+      <w:startOverride w:val="1"/>
+    </w:lvlOverride>
+    <w:lvlOverride w:ilvl="7">
+      <w:startOverride w:val="1"/>
+    </w:lvlOverride>
+    <w:lvlOverride w:ilvl="8">
+      <w:startOverride w:val="1"/>
+    </w:lvlOverride>
   </w:num>
   <w:numIdMacAtCleanup w:val="12"/>
 </w:numbering>
@@ -9297,7 +9514,7 @@
 </file>
 
 <file path=customXml/itemProps1.xml><?xml version="1.0" encoding="utf-8"?>
-<ds:datastoreItem xmlns:ds="http://schemas.openxmlformats.org/officeDocument/2006/customXml" ds:itemID="{FD206FC4-A3E9-C148-AF55-20D1FC589D84}">
+<ds:datastoreItem xmlns:ds="http://schemas.openxmlformats.org/officeDocument/2006/customXml" ds:itemID="{C4D6D4F8-991E-6F42-A277-38C8C4613B18}">
   <ds:schemaRefs>
     <ds:schemaRef ds:uri="http://schemas.openxmlformats.org/officeDocument/2006/bibliography"/>
   </ds:schemaRefs>

</xml_diff>

<commit_message>
construct paths using os.path.join for apps.py
</commit_message>
<xml_diff>
--- a/docs/SciPaaS.docx
+++ b/docs/SciPaaS.docx
@@ -504,15 +504,7 @@
       </w:r>
       <w:proofErr w:type="spellEnd"/>
       <w:r>
-        <w:t xml:space="preserve">, or Amazon Elastic Beanstalk provides a more simplified way of hosting web applications in </w:t>
-      </w:r>
-      <w:proofErr w:type="gramStart"/>
-      <w:r>
-        <w:t>the</w:t>
-      </w:r>
-      <w:proofErr w:type="gramEnd"/>
-      <w:r>
-        <w:t xml:space="preserve"> cloud without having to setup the infrastructure.  While </w:t>
+        <w:t xml:space="preserve">, or Amazon Elastic Beanstalk provides a more simplified way of hosting web applications in the cloud without having to setup the infrastructure.  While </w:t>
       </w:r>
       <w:proofErr w:type="spellStart"/>
       <w:r>
@@ -2365,21 +2357,7 @@
           <w:rFonts w:ascii="Courier" w:hAnsi="Courier" w:cs="Courier"/>
           <w:color w:val="262626"/>
         </w:rPr>
-        <w:t xml:space="preserve"> </w:t>
-      </w:r>
-      <w:r>
-        <w:rPr>
-          <w:rFonts w:ascii="Courier" w:hAnsi="Courier" w:cs="Courier"/>
-          <w:color w:val="262626"/>
-        </w:rPr>
-        <w:t>-x2 -s2 -n100 -v5 -r10 -k1 -i4 -j0.</w:t>
-      </w:r>
-      <w:r>
-        <w:rPr>
-          <w:rFonts w:ascii="Courier" w:hAnsi="Courier" w:cs="Courier"/>
-          <w:color w:val="262626"/>
-        </w:rPr>
-        <w:t>5</w:t>
+        <w:t xml:space="preserve"> -x2 -s2 -n100 -v5 -r10 -k1 -i4 -j0.5</w:t>
       </w:r>
     </w:p>
     <w:p>
@@ -2435,10 +2413,7 @@
         <w:ind w:firstLine="180"/>
       </w:pPr>
       <w:r>
-        <w:t>In addition to pre-processing, the user can also defined post-processing tasks.  Post-processing would be typically used to transform data output by the simulation</w:t>
-      </w:r>
-      <w:r>
-        <w:t xml:space="preserve"> to the correct format needed to plot, or to compute a subset of data from the data generated by the simulation.</w:t>
+        <w:t>In addition to pre-processing, the user can also defined post-processing tasks.  Post-processing would be typically used to transform data output by the simulation to the correct format needed to plot, or to compute a subset of data from the data generated by the simulation.</w:t>
       </w:r>
       <w:r>
         <w:t xml:space="preserve">  An example was an app that output its data not in columnar format, but rather as:</w:t>
@@ -4889,7 +4864,6 @@
           <w:sz w:val="20"/>
           <w:szCs w:val="20"/>
         </w:rPr>
-        <w:lastRenderedPageBreak/>
         <w:t xml:space="preserve">For the results for this paper, most of the testing was performed on an Amazon EC2 machine.  Amazon offers a free trial use of a t1.micro EC2 machine.  In the AWS page on </w:t>
       </w:r>
       <w:proofErr w:type="spellStart"/>
@@ -4908,112 +4882,121 @@
           <w:sz w:val="20"/>
           <w:szCs w:val="20"/>
         </w:rPr>
-        <w:t xml:space="preserve">, the user may store their Amazon instances, and it provides three functions: start, stop, and status as shown in Fig 11.  Actually, the user must click the status button, and then they can either start or stop the machine.  It will also give the user the public DNS name of the machine.  In order to utilize this approach, the user must setup the various machines they might want to use in the future, which would include installing </w:t>
-      </w:r>
-      <w:proofErr w:type="spellStart"/>
+        <w:t xml:space="preserve">, the user may store their Amazon instances, and it </w:t>
+      </w:r>
       <w:r>
         <w:rPr>
           <w:rFonts w:ascii="Times New Roman" w:hAnsi="Times New Roman"/>
           <w:sz w:val="20"/>
           <w:szCs w:val="20"/>
         </w:rPr>
-        <w:t>SciPaaS</w:t>
-      </w:r>
-      <w:proofErr w:type="spellEnd"/>
+        <w:lastRenderedPageBreak/>
+        <w:t xml:space="preserve">provides three functions: start, stop, and status as shown in Fig 11.  Actually, the user must click the status button, and then they can either start or stop the machine.  It will also give the user the public DNS name of the machine.  In order to utilize this approach, the user must setup the various machines they might want to use in the future, which would include installing </w:t>
+      </w:r>
+      <w:proofErr w:type="spellStart"/>
       <w:r>
         <w:rPr>
           <w:rFonts w:ascii="Times New Roman" w:hAnsi="Times New Roman"/>
           <w:sz w:val="20"/>
           <w:szCs w:val="20"/>
         </w:rPr>
-        <w:t xml:space="preserve"> on each machine.  Then, the user </w:t>
-      </w:r>
+        <w:t>SciPaaS</w:t>
+      </w:r>
+      <w:proofErr w:type="spellEnd"/>
       <w:r>
         <w:rPr>
           <w:rFonts w:ascii="Times New Roman" w:hAnsi="Times New Roman"/>
           <w:sz w:val="20"/>
           <w:szCs w:val="20"/>
         </w:rPr>
-        <w:t xml:space="preserve">can startup the big machine (e.g. an r3.8xlarge instance which has 32 </w:t>
-      </w:r>
-      <w:proofErr w:type="spellStart"/>
+        <w:t xml:space="preserve"> on each machine.  Then, the user </w:t>
+      </w:r>
       <w:r>
         <w:rPr>
           <w:rFonts w:ascii="Times New Roman" w:hAnsi="Times New Roman"/>
           <w:sz w:val="20"/>
           <w:szCs w:val="20"/>
         </w:rPr>
-        <w:t>vCPUs</w:t>
-      </w:r>
-      <w:proofErr w:type="spellEnd"/>
+        <w:t xml:space="preserve">can startup the big machine (e.g. an r3.8xlarge instance which has 32 </w:t>
+      </w:r>
+      <w:proofErr w:type="spellStart"/>
       <w:r>
         <w:rPr>
           <w:rFonts w:ascii="Times New Roman" w:hAnsi="Times New Roman"/>
           <w:sz w:val="20"/>
           <w:szCs w:val="20"/>
         </w:rPr>
-        <w:t xml:space="preserve"> and 244GB of RAM, and also costs $2.80/hour to use such a machine at the datacenter in Northern California), use it for however long they need, and then download the case files to the t1.micro instance, and then shutdown the big, expensive machine.</w:t>
-      </w:r>
+        <w:t>vCPUs</w:t>
+      </w:r>
+      <w:proofErr w:type="spellEnd"/>
       <w:r>
         <w:rPr>
           <w:rFonts w:ascii="Times New Roman" w:hAnsi="Times New Roman"/>
           <w:sz w:val="20"/>
           <w:szCs w:val="20"/>
         </w:rPr>
-        <w:t xml:space="preserve">  </w:t>
-      </w:r>
-      <w:proofErr w:type="spellStart"/>
+        <w:t xml:space="preserve"> and 244GB of RAM, and also costs $2.80/hour to use such a machine at the datacenter in Northern California), use it for however long they need, and then download the case files to the t1.micro instance, and then shutdown the big, expensive machine.</w:t>
+      </w:r>
       <w:r>
         <w:rPr>
           <w:rFonts w:ascii="Times New Roman" w:hAnsi="Times New Roman"/>
           <w:sz w:val="20"/>
           <w:szCs w:val="20"/>
         </w:rPr>
-        <w:t>SciPaaS</w:t>
-      </w:r>
-      <w:proofErr w:type="spellEnd"/>
+        <w:t xml:space="preserve">  </w:t>
+      </w:r>
+      <w:proofErr w:type="spellStart"/>
       <w:r>
         <w:rPr>
           <w:rFonts w:ascii="Times New Roman" w:hAnsi="Times New Roman"/>
           <w:sz w:val="20"/>
           <w:szCs w:val="20"/>
         </w:rPr>
-        <w:t xml:space="preserve"> provides a “zip” button on the “</w:t>
-      </w:r>
-      <w:proofErr w:type="spellStart"/>
+        <w:t>SciPaaS</w:t>
+      </w:r>
+      <w:proofErr w:type="spellEnd"/>
       <w:r>
         <w:rPr>
           <w:rFonts w:ascii="Times New Roman" w:hAnsi="Times New Roman"/>
           <w:sz w:val="20"/>
           <w:szCs w:val="20"/>
         </w:rPr>
-        <w:t>myjobs</w:t>
-      </w:r>
-      <w:proofErr w:type="spellEnd"/>
+        <w:t xml:space="preserve"> provides a “zip” button on the “</w:t>
+      </w:r>
+      <w:proofErr w:type="spellStart"/>
       <w:r>
         <w:rPr>
           <w:rFonts w:ascii="Times New Roman" w:hAnsi="Times New Roman"/>
           <w:sz w:val="20"/>
           <w:szCs w:val="20"/>
         </w:rPr>
-        <w:t xml:space="preserve">” view, which allows the user to compress any case for download either to their home machine, or to another </w:t>
-      </w:r>
-      <w:proofErr w:type="spellStart"/>
+        <w:t>myjobs</w:t>
+      </w:r>
+      <w:proofErr w:type="spellEnd"/>
       <w:r>
         <w:rPr>
           <w:rFonts w:ascii="Times New Roman" w:hAnsi="Times New Roman"/>
           <w:sz w:val="20"/>
           <w:szCs w:val="20"/>
         </w:rPr>
-        <w:t>SciPaaS</w:t>
-      </w:r>
-      <w:proofErr w:type="spellEnd"/>
+        <w:t xml:space="preserve">” view, which allows the user to compress any case for download either to their home machine, or to another </w:t>
+      </w:r>
+      <w:proofErr w:type="spellStart"/>
       <w:r>
         <w:rPr>
           <w:rFonts w:ascii="Times New Roman" w:hAnsi="Times New Roman"/>
           <w:sz w:val="20"/>
           <w:szCs w:val="20"/>
         </w:rPr>
+        <w:t>SciPaaS</w:t>
+      </w:r>
+      <w:proofErr w:type="spellEnd"/>
+      <w:r>
+        <w:rPr>
+          <w:rFonts w:ascii="Times New Roman" w:hAnsi="Times New Roman"/>
+          <w:sz w:val="20"/>
+          <w:szCs w:val="20"/>
+        </w:rPr>
         <w:t xml:space="preserve"> instance.</w:t>
       </w:r>
     </w:p>
@@ -5082,6 +5065,19 @@
         <w:pStyle w:val="Text"/>
       </w:pPr>
       <w:r>
+        <w:t xml:space="preserve">Currently, </w:t>
+      </w:r>
+      <w:proofErr w:type="spellStart"/>
+      <w:r>
+        <w:t>SciPaaS</w:t>
+      </w:r>
+      <w:proofErr w:type="spellEnd"/>
+      <w:r>
+        <w:t xml:space="preserve"> should work well with sophisticated simulation packages that do not require significant amount of pre- and post-processing tasks. </w:t>
+      </w:r>
+      <w:bookmarkStart w:id="1" w:name="_GoBack"/>
+      <w:bookmarkEnd w:id="1"/>
+      <w:r>
         <w:t xml:space="preserve">Future development of </w:t>
       </w:r>
       <w:proofErr w:type="spellStart"/>
@@ -5090,7 +5086,13 @@
       </w:r>
       <w:proofErr w:type="spellEnd"/>
       <w:r>
-        <w:t xml:space="preserve"> should include making improvements to various aspects of the software to handle more robust simulations that may have substantial amounts of pre- and post-processing tasks involved, e.g. the Weather Research and Forecasting software. In this case, a separate program must be run before the simulation and multiple programs may be run after the simulation for visualization and analysis.  Also, the schedule provided in this initial version of </w:t>
+        <w:t xml:space="preserve"> should include making improvements to various aspects of the software to handle more robust simulations that may have substantial amounts of pre- and post-processing tasks involved, e.g. the Weather Research and Forecasting </w:t>
+      </w:r>
+      <w:r>
+        <w:t xml:space="preserve">(WRF) </w:t>
+      </w:r>
+      <w:r>
+        <w:t xml:space="preserve">software. In this case, a separate program must be run before the simulation and multiple programs may be run after the simulation for visualization and analysis.  Also, the schedule provided in this initial version of </w:t>
       </w:r>
       <w:proofErr w:type="spellStart"/>
       <w:r>
@@ -5098,89 +5100,83 @@
       </w:r>
       <w:proofErr w:type="spellEnd"/>
       <w:r>
-        <w:t xml:space="preserve"> is a very simple FCFS scheduler.  A more robust</w:t>
+        <w:t xml:space="preserve"> is a very simple FCFS scheduler.  A more robust version should include a more sophisticated version of a scheduler, which may allow for multiple queues and allow for scheduling jobs concurrently based on the number of available processors. </w:t>
+      </w:r>
+    </w:p>
+    <w:p>
+      <w:pPr>
+        <w:pStyle w:val="ReferenceHead"/>
+      </w:pPr>
+      <w:r>
+        <w:t>Acknowledgment</w:t>
+      </w:r>
+    </w:p>
+    <w:p>
+      <w:pPr>
+        <w:pStyle w:val="Text"/>
+      </w:pPr>
+      <w:r>
+        <w:t xml:space="preserve">The authors want to acknowledge appreciation for the support graciously provided by </w:t>
+      </w:r>
+      <w:r>
+        <w:t xml:space="preserve">both </w:t>
+      </w:r>
+      <w:r>
+        <w:rPr>
+          <w:i/>
+        </w:rPr>
+        <w:t>FMS Foundation</w:t>
+      </w:r>
+      <w:r>
+        <w:t xml:space="preserve"> and </w:t>
+      </w:r>
+      <w:r>
+        <w:rPr>
+          <w:i/>
+        </w:rPr>
+        <w:t>GCC Jackson</w:t>
       </w:r>
       <w:r>
         <w:t xml:space="preserve"> </w:t>
       </w:r>
       <w:r>
-        <w:t xml:space="preserve">version should include a more sophisticated version of a scheduler, which may allow for multiple queues and allow for scheduling jobs concurrently based on the number of available processors. </w:t>
-      </w:r>
-    </w:p>
-    <w:p>
-      <w:pPr>
-        <w:pStyle w:val="ReferenceHead"/>
-      </w:pPr>
-      <w:r>
-        <w:t>Acknowledgment</w:t>
+        <w:t xml:space="preserve">organizations </w:t>
+      </w:r>
+      <w:r>
+        <w:t>for this project.</w:t>
+      </w:r>
+      <w:r>
+        <w:t xml:space="preserve">  Also, many thanks to </w:t>
+      </w:r>
+      <w:proofErr w:type="spellStart"/>
+      <w:r>
+        <w:t>Tichomir</w:t>
+      </w:r>
+      <w:proofErr w:type="spellEnd"/>
+      <w:r>
+        <w:t xml:space="preserve"> </w:t>
+      </w:r>
+      <w:proofErr w:type="spellStart"/>
+      <w:r>
+        <w:t>Tenev</w:t>
+      </w:r>
+      <w:proofErr w:type="spellEnd"/>
+      <w:r>
+        <w:t xml:space="preserve"> from </w:t>
+      </w:r>
+      <w:proofErr w:type="spellStart"/>
+      <w:r>
+        <w:t>VMWare</w:t>
+      </w:r>
+      <w:proofErr w:type="spellEnd"/>
+      <w:r>
+        <w:t xml:space="preserve"> for reviewing the manuscript and providing helpful feedback.</w:t>
       </w:r>
     </w:p>
     <w:p>
       <w:pPr>
         <w:pStyle w:val="Text"/>
       </w:pPr>
-      <w:r>
-        <w:t xml:space="preserve">The authors want to acknowledge appreciation for the support graciously provided by </w:t>
-      </w:r>
-      <w:r>
-        <w:t xml:space="preserve">both </w:t>
-      </w:r>
-      <w:r>
-        <w:rPr>
-          <w:i/>
-        </w:rPr>
-        <w:t>FMS Foundation</w:t>
-      </w:r>
-      <w:r>
-        <w:t xml:space="preserve"> and </w:t>
-      </w:r>
-      <w:r>
-        <w:rPr>
-          <w:i/>
-        </w:rPr>
-        <w:t>GCC Jackson</w:t>
-      </w:r>
-      <w:r>
-        <w:t xml:space="preserve"> </w:t>
-      </w:r>
-      <w:r>
-        <w:t xml:space="preserve">organizations </w:t>
-      </w:r>
-      <w:r>
-        <w:t>for this project.</w:t>
-      </w:r>
-      <w:r>
-        <w:t xml:space="preserve">  Also, many thanks to </w:t>
-      </w:r>
-      <w:proofErr w:type="spellStart"/>
-      <w:r>
-        <w:t>Tichomir</w:t>
-      </w:r>
-      <w:proofErr w:type="spellEnd"/>
-      <w:r>
-        <w:t xml:space="preserve"> </w:t>
-      </w:r>
-      <w:proofErr w:type="spellStart"/>
-      <w:r>
-        <w:t>Tenev</w:t>
-      </w:r>
-      <w:proofErr w:type="spellEnd"/>
-      <w:r>
-        <w:t xml:space="preserve"> from </w:t>
-      </w:r>
-      <w:proofErr w:type="spellStart"/>
-      <w:r>
-        <w:t>VMWare</w:t>
-      </w:r>
-      <w:proofErr w:type="spellEnd"/>
-      <w:r>
-        <w:t xml:space="preserve"> for reviewing the manuscript and providing helpful feedback.</w:t>
-      </w:r>
-    </w:p>
-    <w:p>
-      <w:pPr>
-        <w:pStyle w:val="Text"/>
-      </w:pPr>
     </w:p>
     <w:p>
       <w:pPr>
@@ -5190,6 +5186,7 @@
         <w:rPr>
           <w:noProof/>
         </w:rPr>
+        <w:lastRenderedPageBreak/>
         <w:drawing>
           <wp:inline distT="0" distB="0" distL="0" distR="0" wp14:anchorId="0352F670" wp14:editId="20C4E781">
             <wp:extent cx="3200400" cy="2082595"/>
@@ -5375,8 +5372,6 @@
         <w:keepNext/>
         <w:jc w:val="both"/>
       </w:pPr>
-      <w:bookmarkStart w:id="1" w:name="_GoBack"/>
-      <w:bookmarkEnd w:id="1"/>
       <w:r>
         <w:rPr>
           <w:noProof/>
@@ -5491,6 +5486,7 @@
         <w:rPr>
           <w:vanish/>
         </w:rPr>
+        <w:lastRenderedPageBreak/>
         <w:t>In addition</w:t>
       </w:r>
       <w:r>
@@ -9514,7 +9510,7 @@
 </file>
 
 <file path=customXml/itemProps1.xml><?xml version="1.0" encoding="utf-8"?>
-<ds:datastoreItem xmlns:ds="http://schemas.openxmlformats.org/officeDocument/2006/customXml" ds:itemID="{C4D6D4F8-991E-6F42-A277-38C8C4613B18}">
+<ds:datastoreItem xmlns:ds="http://schemas.openxmlformats.org/officeDocument/2006/customXml" ds:itemID="{25091328-C8B6-C04B-8B0F-1390829F3B75}">
   <ds:schemaRefs>
     <ds:schemaRef ds:uri="http://schemas.openxmlformats.org/officeDocument/2006/bibliography"/>
   </ds:schemaRefs>

</xml_diff>

<commit_message>
allow scipaas to work even if boto not installed
</commit_message>
<xml_diff>
--- a/docs/SciPaaS.docx
+++ b/docs/SciPaaS.docx
@@ -3106,19 +3106,171 @@
         <w:pStyle w:val="Text"/>
       </w:pPr>
       <w:r>
-        <w:t>A simple FCFS (first-come first-served) scheduler was developed to manage job submissions from the various apps.   Jobs are submitted to a jobs table in the database, which maintains state information about each job submission. The scheduler has a separate polling thread, which repeatedly polls the database every five seconds and starts executing any job that is in the front of the queue</w:t>
+        <w:t xml:space="preserve">A multiprocessing, </w:t>
+      </w:r>
+      <w:r>
+        <w:t xml:space="preserve">priority-based </w:t>
+      </w:r>
+      <w:r>
+        <w:t>FCFS (first-come first-served) scheduler was developed to manage job sub</w:t>
+      </w:r>
+      <w:r>
+        <w:t xml:space="preserve">missions from the various apps.  </w:t>
+      </w:r>
+      <w:r>
+        <w:t xml:space="preserve">The jobs in the queue have three possible states: Q for waiting in queue and R for running or C for </w:t>
+      </w:r>
+      <w:r>
+        <w:t>completed</w:t>
+      </w:r>
+      <w:r>
+        <w:t xml:space="preserve">. </w:t>
+      </w:r>
+      <w:r>
+        <w:t xml:space="preserve"> </w:t>
+      </w:r>
+      <w:r>
+        <w:t xml:space="preserve">Jobs are submitted to a jobs table in the database, which maintains state information about each job submission. </w:t>
+      </w:r>
+    </w:p>
+    <w:p>
+      <w:pPr>
+        <w:pStyle w:val="Text"/>
+      </w:pPr>
+      <w:r>
+        <w:t>Users are assigned priority levels</w:t>
+      </w:r>
+      <w:r>
+        <w:t>, with 0 having the highest priority.  The admin user has a priority of 0</w:t>
+      </w:r>
+      <w:r>
+        <w:t>, while</w:t>
+      </w:r>
+      <w:r>
+        <w:t xml:space="preserve"> regular users are given a priority of 1, and guest users are given a priority of 2. If several jobs are in the queued state, the job with the highest priority (or lowest numb</w:t>
+      </w:r>
+      <w:r>
+        <w:t>er) is the first to be selected to run.</w:t>
+      </w:r>
+    </w:p>
+    <w:p>
+      <w:pPr>
+        <w:pStyle w:val="Text"/>
+      </w:pPr>
+      <w:r>
+        <w:t xml:space="preserve">The scheduler has a separate polling thread, which repeatedly polls the database every </w:t>
+      </w:r>
+      <w:r>
+        <w:t xml:space="preserve">second </w:t>
+      </w:r>
+      <w:r>
+        <w:t>and starts executing any job that is in the front of the queue</w:t>
       </w:r>
       <w:r>
         <w:t>,</w:t>
       </w:r>
       <w:r>
-        <w:t xml:space="preserve"> which is in the queued state.  The jobs in the queue have three possible states: Q for waiting in queue and R for running or C for </w:t>
-      </w:r>
-      <w:r>
-        <w:t>completed</w:t>
-      </w:r>
-      <w:r>
-        <w:t xml:space="preserve">.  Each job is run in a separate execution thread.  When the execution thread finishes, the job is immediately deleted from the jobs table.   </w:t>
+        <w:t xml:space="preserve"> which is in the queued state.</w:t>
+      </w:r>
+      <w:r>
+        <w:t xml:space="preserve">  </w:t>
+      </w:r>
+      <w:r>
+        <w:t xml:space="preserve">Each job </w:t>
+      </w:r>
+      <w:r>
+        <w:t>that is launched is run as a separate process</w:t>
+      </w:r>
+      <w:r>
+        <w:t xml:space="preserve"> using Python’s </w:t>
+      </w:r>
+      <w:r>
+        <w:rPr>
+          <w:rFonts w:ascii="Courier" w:hAnsi="Courier"/>
+        </w:rPr>
+        <w:t>multiprocessing</w:t>
+      </w:r>
+      <w:r>
+        <w:t xml:space="preserve"> module</w:t>
+      </w:r>
+      <w:r>
+        <w:t xml:space="preserve">.  </w:t>
+      </w:r>
+      <w:r>
+        <w:t xml:space="preserve">Administrators can specify the maximum number of processors </w:t>
+      </w:r>
+      <w:proofErr w:type="spellStart"/>
+      <w:r>
+        <w:rPr>
+          <w:i/>
+        </w:rPr>
+        <w:t>np</w:t>
+      </w:r>
+      <w:proofErr w:type="spellEnd"/>
+      <w:r>
+        <w:t xml:space="preserve"> that </w:t>
+      </w:r>
+      <w:proofErr w:type="spellStart"/>
+      <w:r>
+        <w:t>SciPaaS</w:t>
+      </w:r>
+      <w:proofErr w:type="spellEnd"/>
+      <w:r>
+        <w:t xml:space="preserve"> is permitted to use in the config.py file.  A semaphore is initialized to this </w:t>
+      </w:r>
+      <w:proofErr w:type="spellStart"/>
+      <w:r>
+        <w:rPr>
+          <w:i/>
+        </w:rPr>
+        <w:t>np</w:t>
+      </w:r>
+      <w:proofErr w:type="spellEnd"/>
+      <w:r>
+        <w:t xml:space="preserve"> value, when the number of submitted jobs is greater than </w:t>
+      </w:r>
+      <w:proofErr w:type="spellStart"/>
+      <w:r>
+        <w:rPr>
+          <w:i/>
+        </w:rPr>
+        <w:t>np</w:t>
+      </w:r>
+      <w:proofErr w:type="spellEnd"/>
+      <w:r>
+        <w:t xml:space="preserve">, the semaphore blocks the process from being launched, and waits until the other jobs finish.  </w:t>
+      </w:r>
+      <w:r>
+        <w:t xml:space="preserve">Also, a </w:t>
+      </w:r>
+      <w:proofErr w:type="spellStart"/>
+      <w:r>
+        <w:t>mutex</w:t>
+      </w:r>
+      <w:proofErr w:type="spellEnd"/>
+      <w:r>
+        <w:t xml:space="preserve"> is used to synchronize write access to the database.  </w:t>
+      </w:r>
+      <w:r>
+        <w:t>When</w:t>
+      </w:r>
+      <w:r>
+        <w:t xml:space="preserve"> a</w:t>
+      </w:r>
+      <w:r>
+        <w:t xml:space="preserve"> </w:t>
+      </w:r>
+      <w:r>
+        <w:t>job finishes</w:t>
+      </w:r>
+      <w:r>
+        <w:t>,</w:t>
+      </w:r>
+      <w:r>
+        <w:t xml:space="preserve"> the state is changed from R to C</w:t>
+      </w:r>
+      <w:r>
+        <w:t xml:space="preserve">. </w:t>
       </w:r>
       <w:r>
         <w:t>Fig. 5</w:t>
@@ -3179,104 +3331,6 @@
       <w:proofErr w:type="spellEnd"/>
       <w:r>
         <w:t>.</w:t>
-      </w:r>
-    </w:p>
-    <w:p>
-      <w:pPr>
-        <w:pStyle w:val="Heading2"/>
-        <w:ind w:left="180"/>
-      </w:pPr>
-      <w:r>
-        <w:t>User</w:t>
-      </w:r>
-      <w:r>
-        <w:t xml:space="preserve"> and Account</w:t>
-      </w:r>
-      <w:r>
-        <w:t xml:space="preserve"> Management</w:t>
-      </w:r>
-    </w:p>
-    <w:p>
-      <w:pPr>
-        <w:ind w:firstLine="180"/>
-        <w:jc w:val="both"/>
-      </w:pPr>
-      <w:r>
-        <w:t>Users can register for an account.  Passwords are hashed before storage in the database using a 256-bit Secure Hash Algorithm (SHA-256).</w:t>
-      </w:r>
-      <w:r>
-        <w:t xml:space="preserve"> A special account is reserved for the “admin” user, which allows special features, such as email updates whenever a new user registers.</w:t>
-      </w:r>
-    </w:p>
-    <w:p>
-      <w:pPr>
-        <w:pStyle w:val="Heading2"/>
-        <w:ind w:left="180"/>
-      </w:pPr>
-      <w:r>
-        <w:t>Worker Management</w:t>
-      </w:r>
-    </w:p>
-    <w:p>
-      <w:pPr>
-        <w:ind w:firstLine="180"/>
-        <w:jc w:val="both"/>
-      </w:pPr>
-      <w:r>
-        <w:t xml:space="preserve">Integration with the </w:t>
-      </w:r>
-      <w:proofErr w:type="spellStart"/>
-      <w:r>
-        <w:t>D</w:t>
-      </w:r>
-      <w:r>
-        <w:t>ocker</w:t>
-      </w:r>
-      <w:proofErr w:type="spellEnd"/>
-      <w:r>
-        <w:t xml:space="preserve"> container system is included in </w:t>
-      </w:r>
-      <w:proofErr w:type="spellStart"/>
-      <w:r>
-        <w:t>SciPaaS</w:t>
-      </w:r>
-      <w:proofErr w:type="spellEnd"/>
-      <w:r>
-        <w:t xml:space="preserve"> in an effort to make deployment of as simple as possible. </w:t>
-      </w:r>
-      <w:proofErr w:type="spellStart"/>
-      <w:r>
-        <w:t>Docker</w:t>
-      </w:r>
-      <w:proofErr w:type="spellEnd"/>
-      <w:r>
-        <w:t xml:space="preserve"> is a platform and API for application deployment that is supported by most major cloud providers including</w:t>
-      </w:r>
-      <w:r>
-        <w:t xml:space="preserve"> </w:t>
-      </w:r>
-      <w:r>
-        <w:t>Google, Microsoft, and Amazon</w:t>
-      </w:r>
-      <w:r>
-        <w:t xml:space="preserve"> (www.docker.com)</w:t>
-      </w:r>
-      <w:r>
-        <w:t>. When the application finds itself in</w:t>
-      </w:r>
-      <w:r>
-        <w:t xml:space="preserve"> an environment with a working </w:t>
-      </w:r>
-      <w:proofErr w:type="spellStart"/>
-      <w:r>
-        <w:t>D</w:t>
-      </w:r>
-      <w:r>
-        <w:t>ocker</w:t>
-      </w:r>
-      <w:proofErr w:type="spellEnd"/>
-      <w:r>
-        <w:t xml:space="preserve"> client, it provides an </w:t>
       </w:r>
     </w:p>
     <w:p>
@@ -3291,10 +3345,10 @@
         </w:rPr>
         <w:lastRenderedPageBreak/>
         <w:drawing>
-          <wp:inline distT="0" distB="0" distL="0" distR="0" wp14:anchorId="55EE4E64" wp14:editId="3242427F">
-            <wp:extent cx="3200400" cy="2084152"/>
-            <wp:effectExtent l="25400" t="25400" r="25400" b="24130"/>
-            <wp:docPr id="102" name="Picture 1"/>
+          <wp:inline distT="0" distB="0" distL="0" distR="0" wp14:anchorId="757EBE4B" wp14:editId="78690423">
+            <wp:extent cx="3200400" cy="1590968"/>
+            <wp:effectExtent l="25400" t="25400" r="25400" b="34925"/>
+            <wp:docPr id="8" name="Picture 3"/>
             <wp:cNvGraphicFramePr>
               <a:graphicFrameLocks xmlns:a="http://schemas.openxmlformats.org/drawingml/2006/main" noChangeAspect="1"/>
             </wp:cNvGraphicFramePr>
@@ -3302,7 +3356,7 @@
               <a:graphicData uri="http://schemas.openxmlformats.org/drawingml/2006/picture">
                 <pic:pic xmlns:pic="http://schemas.openxmlformats.org/drawingml/2006/picture">
                   <pic:nvPicPr>
-                    <pic:cNvPr id="0" name="Picture 1"/>
+                    <pic:cNvPr id="0" name="Picture 3"/>
                     <pic:cNvPicPr>
                       <a:picLocks noChangeAspect="1" noChangeArrowheads="1"/>
                     </pic:cNvPicPr>
@@ -3323,7 +3377,7 @@
                   <pic:spPr bwMode="auto">
                     <a:xfrm>
                       <a:off x="0" y="0"/>
-                      <a:ext cx="3200400" cy="2084152"/>
+                      <a:ext cx="3200400" cy="1590968"/>
                     </a:xfrm>
                     <a:prstGeom prst="rect">
                       <a:avLst/>
@@ -3331,12 +3385,12 @@
                     <a:noFill/>
                     <a:ln>
                       <a:solidFill>
-                        <a:schemeClr val="bg1">
+                        <a:schemeClr val="tx1">
                           <a:lumMod val="50000"/>
+                          <a:lumOff val="50000"/>
                         </a:schemeClr>
                       </a:solidFill>
                     </a:ln>
-                    <a:effectLst/>
                   </pic:spPr>
                 </pic:pic>
               </a:graphicData>
@@ -3383,6 +3437,104 @@
           <w:color w:val="auto"/>
         </w:rPr>
         <w:t xml:space="preserve"> example of the built-in job scheduler showing jobs in the queue, running and completed jobs</w:t>
+      </w:r>
+    </w:p>
+    <w:p>
+      <w:pPr>
+        <w:pStyle w:val="Heading2"/>
+        <w:ind w:left="180"/>
+      </w:pPr>
+      <w:r>
+        <w:t>User</w:t>
+      </w:r>
+      <w:r>
+        <w:t xml:space="preserve"> and Account</w:t>
+      </w:r>
+      <w:r>
+        <w:t xml:space="preserve"> Management</w:t>
+      </w:r>
+    </w:p>
+    <w:p>
+      <w:pPr>
+        <w:ind w:firstLine="180"/>
+        <w:jc w:val="both"/>
+      </w:pPr>
+      <w:r>
+        <w:t>Users can register for an account.  Passwords are hashed before storage in the database using a 256-bit Secure Hash Algorithm (SHA-256).</w:t>
+      </w:r>
+      <w:r>
+        <w:t xml:space="preserve"> A special account is reserved for the “admin” user, which allows special features, such as email updates whenever a new user registers.</w:t>
+      </w:r>
+    </w:p>
+    <w:p>
+      <w:pPr>
+        <w:pStyle w:val="Heading2"/>
+        <w:ind w:left="180"/>
+      </w:pPr>
+      <w:r>
+        <w:t>Worker Management</w:t>
+      </w:r>
+    </w:p>
+    <w:p>
+      <w:pPr>
+        <w:ind w:firstLine="180"/>
+        <w:jc w:val="both"/>
+      </w:pPr>
+      <w:r>
+        <w:t xml:space="preserve">Integration with the </w:t>
+      </w:r>
+      <w:proofErr w:type="spellStart"/>
+      <w:r>
+        <w:t>D</w:t>
+      </w:r>
+      <w:r>
+        <w:t>ocker</w:t>
+      </w:r>
+      <w:proofErr w:type="spellEnd"/>
+      <w:r>
+        <w:t xml:space="preserve"> container system is included in </w:t>
+      </w:r>
+      <w:proofErr w:type="spellStart"/>
+      <w:r>
+        <w:t>SciPaaS</w:t>
+      </w:r>
+      <w:proofErr w:type="spellEnd"/>
+      <w:r>
+        <w:t xml:space="preserve"> in an effort to make deployment of as simple as possible. </w:t>
+      </w:r>
+      <w:proofErr w:type="spellStart"/>
+      <w:r>
+        <w:t>Docker</w:t>
+      </w:r>
+      <w:proofErr w:type="spellEnd"/>
+      <w:r>
+        <w:t xml:space="preserve"> is a platform and API for application deployment that is supported by most major cloud providers including</w:t>
+      </w:r>
+      <w:r>
+        <w:t xml:space="preserve"> </w:t>
+      </w:r>
+      <w:r>
+        <w:t>Google, Microsoft, and Amazon</w:t>
+      </w:r>
+      <w:r>
+        <w:t xml:space="preserve"> (www.docker.com)</w:t>
+      </w:r>
+      <w:r>
+        <w:t>. When the application finds itself in</w:t>
+      </w:r>
+      <w:r>
+        <w:t xml:space="preserve"> an environment with a working </w:t>
+      </w:r>
+      <w:proofErr w:type="spellStart"/>
+      <w:r>
+        <w:t>D</w:t>
+      </w:r>
+      <w:r>
+        <w:t>ocker</w:t>
+      </w:r>
+      <w:proofErr w:type="spellEnd"/>
+      <w:r>
+        <w:t xml:space="preserve"> client, it provides an </w:t>
       </w:r>
     </w:p>
     <w:p>
@@ -3687,6 +3839,186 @@
       </w:r>
       <w:r>
         <w:t>direction.  This equation can be solved using the method of finite differences where each derivative is approximated to the first order using a simple finite-difference approximation as follows:</w:t>
+      </w:r>
+    </w:p>
+    <w:p>
+      <w:pPr>
+        <w:jc w:val="both"/>
+      </w:pPr>
+    </w:p>
+    <w:p>
+      <w:pPr>
+        <w:keepNext/>
+        <w:jc w:val="center"/>
+      </w:pPr>
+      <w:r>
+        <w:rPr>
+          <w:noProof/>
+        </w:rPr>
+        <w:lastRenderedPageBreak/>
+        <w:drawing>
+          <wp:inline distT="0" distB="0" distL="0" distR="0" wp14:anchorId="49EECFD5" wp14:editId="69A80DF2">
+            <wp:extent cx="2671868" cy="1647566"/>
+            <wp:effectExtent l="25400" t="25400" r="20955" b="29210"/>
+            <wp:docPr id="6" name="Picture 1"/>
+            <wp:cNvGraphicFramePr>
+              <a:graphicFrameLocks xmlns:a="http://schemas.openxmlformats.org/drawingml/2006/main" noChangeAspect="1"/>
+            </wp:cNvGraphicFramePr>
+            <a:graphic xmlns:a="http://schemas.openxmlformats.org/drawingml/2006/main">
+              <a:graphicData uri="http://schemas.openxmlformats.org/drawingml/2006/picture">
+                <pic:pic xmlns:pic="http://schemas.openxmlformats.org/drawingml/2006/picture">
+                  <pic:nvPicPr>
+                    <pic:cNvPr id="0" name="Picture 1"/>
+                    <pic:cNvPicPr>
+                      <a:picLocks noChangeAspect="1" noChangeArrowheads="1"/>
+                    </pic:cNvPicPr>
+                  </pic:nvPicPr>
+                  <pic:blipFill>
+                    <a:blip r:embed="rId14">
+                      <a:extLst>
+                        <a:ext uri="{28A0092B-C50C-407E-A947-70E740481C1C}">
+                          <a14:useLocalDpi xmlns:a14="http://schemas.microsoft.com/office/drawing/2010/main" val="0"/>
+                        </a:ext>
+                      </a:extLst>
+                    </a:blip>
+                    <a:srcRect/>
+                    <a:stretch>
+                      <a:fillRect/>
+                    </a:stretch>
+                  </pic:blipFill>
+                  <pic:spPr bwMode="auto">
+                    <a:xfrm>
+                      <a:off x="0" y="0"/>
+                      <a:ext cx="2672588" cy="1648010"/>
+                    </a:xfrm>
+                    <a:prstGeom prst="rect">
+                      <a:avLst/>
+                    </a:prstGeom>
+                    <a:noFill/>
+                    <a:ln>
+                      <a:solidFill>
+                        <a:schemeClr val="bg1">
+                          <a:lumMod val="50000"/>
+                        </a:schemeClr>
+                      </a:solidFill>
+                    </a:ln>
+                  </pic:spPr>
+                </pic:pic>
+              </a:graphicData>
+            </a:graphic>
+          </wp:inline>
+        </w:drawing>
+      </w:r>
+    </w:p>
+    <w:p>
+      <w:pPr>
+        <w:pStyle w:val="Caption"/>
+        <w:jc w:val="center"/>
+        <w:rPr>
+          <w:b w:val="0"/>
+          <w:color w:val="auto"/>
+        </w:rPr>
+      </w:pPr>
+      <w:r>
+        <w:rPr>
+          <w:b w:val="0"/>
+          <w:color w:val="auto"/>
+        </w:rPr>
+        <w:t>Fig</w:t>
+      </w:r>
+      <w:r>
+        <w:rPr>
+          <w:b w:val="0"/>
+          <w:color w:val="auto"/>
+        </w:rPr>
+        <w:t xml:space="preserve"> 6</w:t>
+      </w:r>
+      <w:r>
+        <w:rPr>
+          <w:b w:val="0"/>
+          <w:color w:val="auto"/>
+        </w:rPr>
+        <w:t xml:space="preserve"> HTML parameter input for Burger's equation</w:t>
+      </w:r>
+    </w:p>
+    <w:p>
+      <w:pPr>
+        <w:keepNext/>
+        <w:jc w:val="center"/>
+      </w:pPr>
+      <w:r>
+        <w:rPr>
+          <w:noProof/>
+        </w:rPr>
+        <w:drawing>
+          <wp:inline distT="0" distB="0" distL="0" distR="0" wp14:anchorId="6F2BE882" wp14:editId="0283BD24">
+            <wp:extent cx="2671868" cy="2152248"/>
+            <wp:effectExtent l="25400" t="25400" r="20955" b="32385"/>
+            <wp:docPr id="9" name="Picture 4"/>
+            <wp:cNvGraphicFramePr>
+              <a:graphicFrameLocks xmlns:a="http://schemas.openxmlformats.org/drawingml/2006/main" noChangeAspect="1"/>
+            </wp:cNvGraphicFramePr>
+            <a:graphic xmlns:a="http://schemas.openxmlformats.org/drawingml/2006/main">
+              <a:graphicData uri="http://schemas.openxmlformats.org/drawingml/2006/picture">
+                <pic:pic xmlns:pic="http://schemas.openxmlformats.org/drawingml/2006/picture">
+                  <pic:nvPicPr>
+                    <pic:cNvPr id="0" name="Picture 4"/>
+                    <pic:cNvPicPr>
+                      <a:picLocks noChangeAspect="1" noChangeArrowheads="1"/>
+                    </pic:cNvPicPr>
+                  </pic:nvPicPr>
+                  <pic:blipFill>
+                    <a:blip r:embed="rId15">
+                      <a:extLst>
+                        <a:ext uri="{28A0092B-C50C-407E-A947-70E740481C1C}">
+                          <a14:useLocalDpi xmlns:a14="http://schemas.microsoft.com/office/drawing/2010/main" val="0"/>
+                        </a:ext>
+                      </a:extLst>
+                    </a:blip>
+                    <a:srcRect/>
+                    <a:stretch>
+                      <a:fillRect/>
+                    </a:stretch>
+                  </pic:blipFill>
+                  <pic:spPr bwMode="auto">
+                    <a:xfrm>
+                      <a:off x="0" y="0"/>
+                      <a:ext cx="2672414" cy="2152688"/>
+                    </a:xfrm>
+                    <a:prstGeom prst="rect">
+                      <a:avLst/>
+                    </a:prstGeom>
+                    <a:noFill/>
+                    <a:ln>
+                      <a:solidFill>
+                        <a:schemeClr val="bg1">
+                          <a:lumMod val="50000"/>
+                        </a:schemeClr>
+                      </a:solidFill>
+                    </a:ln>
+                  </pic:spPr>
+                </pic:pic>
+              </a:graphicData>
+            </a:graphic>
+          </wp:inline>
+        </w:drawing>
+      </w:r>
+    </w:p>
+    <w:p>
+      <w:pPr>
+        <w:pStyle w:val="Caption"/>
+        <w:jc w:val="center"/>
+        <w:rPr>
+          <w:b w:val="0"/>
+          <w:color w:val="auto"/>
+        </w:rPr>
+      </w:pPr>
+      <w:r>
+        <w:rPr>
+          <w:b w:val="0"/>
+          <w:color w:val="auto"/>
+        </w:rPr>
+        <w:t>Fig 7 Burger’s equation output plot showing traveling shock wave</w:t>
       </w:r>
     </w:p>
     <w:p>
@@ -3844,195 +4176,7 @@
       </w:r>
       <w:proofErr w:type="spellEnd"/>
       <w:r>
-        <w:t xml:space="preserve"> it only takes a few minutes to transform this console-based application into a web-based </w:t>
-      </w:r>
-    </w:p>
-    <w:p>
-      <w:pPr>
-        <w:keepNext/>
-        <w:jc w:val="center"/>
-      </w:pPr>
-      <w:r>
-        <w:rPr>
-          <w:noProof/>
-        </w:rPr>
-        <w:lastRenderedPageBreak/>
-        <w:drawing>
-          <wp:inline distT="0" distB="0" distL="0" distR="0" wp14:anchorId="2AB9DE6E" wp14:editId="3796F608">
-            <wp:extent cx="2671868" cy="1647566"/>
-            <wp:effectExtent l="25400" t="25400" r="20955" b="29210"/>
-            <wp:docPr id="6" name="Picture 1"/>
-            <wp:cNvGraphicFramePr>
-              <a:graphicFrameLocks xmlns:a="http://schemas.openxmlformats.org/drawingml/2006/main" noChangeAspect="1"/>
-            </wp:cNvGraphicFramePr>
-            <a:graphic xmlns:a="http://schemas.openxmlformats.org/drawingml/2006/main">
-              <a:graphicData uri="http://schemas.openxmlformats.org/drawingml/2006/picture">
-                <pic:pic xmlns:pic="http://schemas.openxmlformats.org/drawingml/2006/picture">
-                  <pic:nvPicPr>
-                    <pic:cNvPr id="0" name="Picture 1"/>
-                    <pic:cNvPicPr>
-                      <a:picLocks noChangeAspect="1" noChangeArrowheads="1"/>
-                    </pic:cNvPicPr>
-                  </pic:nvPicPr>
-                  <pic:blipFill>
-                    <a:blip r:embed="rId14">
-                      <a:extLst>
-                        <a:ext uri="{28A0092B-C50C-407E-A947-70E740481C1C}">
-                          <a14:useLocalDpi xmlns:a14="http://schemas.microsoft.com/office/drawing/2010/main" val="0"/>
-                        </a:ext>
-                      </a:extLst>
-                    </a:blip>
-                    <a:srcRect/>
-                    <a:stretch>
-                      <a:fillRect/>
-                    </a:stretch>
-                  </pic:blipFill>
-                  <pic:spPr bwMode="auto">
-                    <a:xfrm>
-                      <a:off x="0" y="0"/>
-                      <a:ext cx="2672588" cy="1648010"/>
-                    </a:xfrm>
-                    <a:prstGeom prst="rect">
-                      <a:avLst/>
-                    </a:prstGeom>
-                    <a:noFill/>
-                    <a:ln>
-                      <a:solidFill>
-                        <a:schemeClr val="bg1">
-                          <a:lumMod val="50000"/>
-                        </a:schemeClr>
-                      </a:solidFill>
-                    </a:ln>
-                  </pic:spPr>
-                </pic:pic>
-              </a:graphicData>
-            </a:graphic>
-          </wp:inline>
-        </w:drawing>
-      </w:r>
-    </w:p>
-    <w:p>
-      <w:pPr>
-        <w:pStyle w:val="Caption"/>
-        <w:jc w:val="center"/>
-        <w:rPr>
-          <w:b w:val="0"/>
-          <w:color w:val="auto"/>
-        </w:rPr>
-      </w:pPr>
-      <w:r>
-        <w:rPr>
-          <w:b w:val="0"/>
-          <w:color w:val="auto"/>
-        </w:rPr>
-        <w:t>Fig</w:t>
-      </w:r>
-      <w:r>
-        <w:rPr>
-          <w:b w:val="0"/>
-          <w:color w:val="auto"/>
-        </w:rPr>
-        <w:t xml:space="preserve"> 6</w:t>
-      </w:r>
-      <w:r>
-        <w:rPr>
-          <w:b w:val="0"/>
-          <w:color w:val="auto"/>
-        </w:rPr>
-        <w:t xml:space="preserve"> HTML parameter input for Burger's equation</w:t>
-      </w:r>
-    </w:p>
-    <w:p>
-      <w:pPr>
-        <w:keepNext/>
-        <w:jc w:val="center"/>
-      </w:pPr>
-      <w:r>
-        <w:rPr>
-          <w:noProof/>
-        </w:rPr>
-        <w:drawing>
-          <wp:inline distT="0" distB="0" distL="0" distR="0" wp14:anchorId="3569631B" wp14:editId="270BC040">
-            <wp:extent cx="2671868" cy="2152248"/>
-            <wp:effectExtent l="25400" t="25400" r="20955" b="32385"/>
-            <wp:docPr id="9" name="Picture 4"/>
-            <wp:cNvGraphicFramePr>
-              <a:graphicFrameLocks xmlns:a="http://schemas.openxmlformats.org/drawingml/2006/main" noChangeAspect="1"/>
-            </wp:cNvGraphicFramePr>
-            <a:graphic xmlns:a="http://schemas.openxmlformats.org/drawingml/2006/main">
-              <a:graphicData uri="http://schemas.openxmlformats.org/drawingml/2006/picture">
-                <pic:pic xmlns:pic="http://schemas.openxmlformats.org/drawingml/2006/picture">
-                  <pic:nvPicPr>
-                    <pic:cNvPr id="0" name="Picture 4"/>
-                    <pic:cNvPicPr>
-                      <a:picLocks noChangeAspect="1" noChangeArrowheads="1"/>
-                    </pic:cNvPicPr>
-                  </pic:nvPicPr>
-                  <pic:blipFill>
-                    <a:blip r:embed="rId15">
-                      <a:extLst>
-                        <a:ext uri="{28A0092B-C50C-407E-A947-70E740481C1C}">
-                          <a14:useLocalDpi xmlns:a14="http://schemas.microsoft.com/office/drawing/2010/main" val="0"/>
-                        </a:ext>
-                      </a:extLst>
-                    </a:blip>
-                    <a:srcRect/>
-                    <a:stretch>
-                      <a:fillRect/>
-                    </a:stretch>
-                  </pic:blipFill>
-                  <pic:spPr bwMode="auto">
-                    <a:xfrm>
-                      <a:off x="0" y="0"/>
-                      <a:ext cx="2672414" cy="2152688"/>
-                    </a:xfrm>
-                    <a:prstGeom prst="rect">
-                      <a:avLst/>
-                    </a:prstGeom>
-                    <a:noFill/>
-                    <a:ln>
-                      <a:solidFill>
-                        <a:schemeClr val="bg1">
-                          <a:lumMod val="50000"/>
-                        </a:schemeClr>
-                      </a:solidFill>
-                    </a:ln>
-                  </pic:spPr>
-                </pic:pic>
-              </a:graphicData>
-            </a:graphic>
-          </wp:inline>
-        </w:drawing>
-      </w:r>
-    </w:p>
-    <w:p>
-      <w:pPr>
-        <w:pStyle w:val="Caption"/>
-        <w:jc w:val="center"/>
-        <w:rPr>
-          <w:b w:val="0"/>
-          <w:color w:val="auto"/>
-        </w:rPr>
-      </w:pPr>
-      <w:r>
-        <w:rPr>
-          <w:b w:val="0"/>
-          <w:color w:val="auto"/>
-        </w:rPr>
-        <w:t>Fig 7 Burger’s equation output plot showing traveling shock wave</w:t>
-      </w:r>
-    </w:p>
-    <w:p>
-      <w:pPr>
-        <w:jc w:val="both"/>
-      </w:pPr>
-      <w:proofErr w:type="gramStart"/>
-      <w:r>
-        <w:t>simulation</w:t>
-      </w:r>
-      <w:proofErr w:type="gramEnd"/>
-      <w:r>
-        <w:t xml:space="preserve">.  To create the app in </w:t>
+        <w:t xml:space="preserve"> it only takes a few minutes to transform this console-based application into a web-based simulation.  To create the app in </w:t>
       </w:r>
       <w:proofErr w:type="spellStart"/>
       <w:r>
@@ -4225,6 +4369,7 @@
         <w:t xml:space="preserve">In this case, the plot </w:t>
       </w:r>
       <w:r>
+        <w:lastRenderedPageBreak/>
         <w:t>shown in Fig. 7</w:t>
       </w:r>
       <w:r>
@@ -4271,6 +4416,796 @@
     </w:p>
     <w:p>
       <w:pPr>
+        <w:ind w:firstLine="180"/>
+        <w:jc w:val="both"/>
+      </w:pPr>
+      <w:r>
+        <w:t xml:space="preserve">The simulation engine is more complicated because (1) it has more than 60 parameter inputs to the simulation, (2) it is parallelized using the MPI (Message-Passing Interface), (3) generates many output files full of statistical data which needs to be </w:t>
+      </w:r>
+      <w:proofErr w:type="spellStart"/>
+      <w:proofErr w:type="gramStart"/>
+      <w:r>
+        <w:t>plotted.</w:t>
+      </w:r>
+      <w:r>
+        <w:rPr>
+          <w:i/>
+        </w:rPr>
+        <w:t>Pre</w:t>
+      </w:r>
+      <w:proofErr w:type="spellEnd"/>
+      <w:proofErr w:type="gramEnd"/>
+      <w:r>
+        <w:rPr>
+          <w:i/>
+        </w:rPr>
+        <w:t>-processing</w:t>
+      </w:r>
+      <w:r>
+        <w:t xml:space="preserve">. Even though Mendel’s Accountant is a quite complex simulation, since it already supports the standard </w:t>
+      </w:r>
+      <w:proofErr w:type="spellStart"/>
+      <w:r>
+        <w:t>namelist.input</w:t>
+      </w:r>
+      <w:proofErr w:type="spellEnd"/>
+      <w:r>
+        <w:t xml:space="preserve"> input deck, it can be uploaded and running in the cloud in just a matter of minutes.  </w:t>
+      </w:r>
+      <w:r>
+        <w:t xml:space="preserve">Fig. 8 </w:t>
+      </w:r>
+      <w:r>
+        <w:t xml:space="preserve">shows </w:t>
+      </w:r>
+      <w:r>
+        <w:t>the full input parameter screen.</w:t>
+      </w:r>
+    </w:p>
+    <w:p>
+      <w:pPr>
+        <w:ind w:firstLine="180"/>
+        <w:jc w:val="both"/>
+      </w:pPr>
+      <w:r>
+        <w:rPr>
+          <w:i/>
+        </w:rPr>
+        <w:t>Processing</w:t>
+      </w:r>
+      <w:r>
+        <w:t>.  Fig. 9</w:t>
+      </w:r>
+      <w:r>
+        <w:t xml:space="preserve"> shows the console output of Mendel’s Accountant that is auto-updated via AJAX.</w:t>
+      </w:r>
+      <w:r>
+        <w:t xml:space="preserve"> </w:t>
+      </w:r>
+    </w:p>
+    <w:p>
+      <w:pPr>
+        <w:ind w:firstLine="180"/>
+        <w:jc w:val="both"/>
+      </w:pPr>
+      <w:r>
+        <w:rPr>
+          <w:i/>
+        </w:rPr>
+        <w:t>Post-processing</w:t>
+      </w:r>
+      <w:r>
+        <w:t>.  Once the run has finished and the data needs to be analyzed, clicking the plot button will given a list of pre-defined plots to plot, or can let the user define new plots.</w:t>
+      </w:r>
+      <w:r>
+        <w:t xml:space="preserve">  Data from multiple sources </w:t>
+      </w:r>
+      <w:r>
+        <w:t xml:space="preserve">can be attached to each plot. Fig. </w:t>
+      </w:r>
+      <w:r>
+        <w:t>10</w:t>
+      </w:r>
+      <w:r>
+        <w:t xml:space="preserve"> shows </w:t>
+      </w:r>
+      <w:r>
+        <w:t>bar-plot of the distribution of accumulated deleterious mutations.</w:t>
+      </w:r>
+      <w:r>
+        <w:t xml:space="preserve"> </w:t>
+      </w:r>
+    </w:p>
+    <w:p>
+      <w:pPr>
+        <w:pStyle w:val="Heading1"/>
+      </w:pPr>
+      <w:r>
+        <w:t>Deployment</w:t>
+      </w:r>
+    </w:p>
+    <w:p>
+      <w:pPr>
+        <w:ind w:firstLine="202"/>
+        <w:jc w:val="both"/>
+      </w:pPr>
+      <w:proofErr w:type="spellStart"/>
+      <w:r>
+        <w:t>SciPaaS</w:t>
+      </w:r>
+      <w:proofErr w:type="spellEnd"/>
+      <w:r>
+        <w:t xml:space="preserve"> can be deployed in a number of ways:  </w:t>
+      </w:r>
+    </w:p>
+    <w:p>
+      <w:pPr>
+        <w:pStyle w:val="ListParagraph"/>
+        <w:numPr>
+          <w:ilvl w:val="0"/>
+          <w:numId w:val="9"/>
+        </w:numPr>
+        <w:spacing w:before="0"/>
+        <w:rPr>
+          <w:rFonts w:ascii="Times New Roman" w:hAnsi="Times New Roman"/>
+          <w:sz w:val="20"/>
+          <w:szCs w:val="20"/>
+        </w:rPr>
+      </w:pPr>
+      <w:r>
+        <w:rPr>
+          <w:rFonts w:ascii="Times New Roman" w:hAnsi="Times New Roman"/>
+          <w:sz w:val="20"/>
+          <w:szCs w:val="20"/>
+        </w:rPr>
+        <w:t xml:space="preserve">Run </w:t>
+      </w:r>
+      <w:proofErr w:type="spellStart"/>
+      <w:r>
+        <w:rPr>
+          <w:rFonts w:ascii="Times New Roman" w:hAnsi="Times New Roman"/>
+          <w:sz w:val="20"/>
+          <w:szCs w:val="20"/>
+        </w:rPr>
+        <w:t>SciPaaS</w:t>
+      </w:r>
+      <w:proofErr w:type="spellEnd"/>
+      <w:r>
+        <w:rPr>
+          <w:rFonts w:ascii="Times New Roman" w:hAnsi="Times New Roman"/>
+          <w:sz w:val="20"/>
+          <w:szCs w:val="20"/>
+        </w:rPr>
+        <w:t xml:space="preserve"> on your personal computer to host a number of locally installed applications.  This is a helpful option for development and unit or functional testing.</w:t>
+      </w:r>
+    </w:p>
+    <w:p>
+      <w:pPr>
+        <w:pStyle w:val="ListParagraph"/>
+        <w:numPr>
+          <w:ilvl w:val="0"/>
+          <w:numId w:val="9"/>
+        </w:numPr>
+        <w:spacing w:before="0"/>
+        <w:rPr>
+          <w:rFonts w:ascii="Times New Roman" w:hAnsi="Times New Roman"/>
+          <w:sz w:val="20"/>
+          <w:szCs w:val="20"/>
+        </w:rPr>
+      </w:pPr>
+      <w:r>
+        <w:rPr>
+          <w:rFonts w:ascii="Times New Roman" w:hAnsi="Times New Roman"/>
+          <w:sz w:val="20"/>
+          <w:szCs w:val="20"/>
+        </w:rPr>
+        <w:t xml:space="preserve">Run </w:t>
+      </w:r>
+      <w:proofErr w:type="spellStart"/>
+      <w:r>
+        <w:rPr>
+          <w:rFonts w:ascii="Times New Roman" w:hAnsi="Times New Roman"/>
+          <w:sz w:val="20"/>
+          <w:szCs w:val="20"/>
+        </w:rPr>
+        <w:t>SciPaaS</w:t>
+      </w:r>
+      <w:proofErr w:type="spellEnd"/>
+      <w:r>
+        <w:rPr>
+          <w:rFonts w:ascii="Times New Roman" w:hAnsi="Times New Roman"/>
+          <w:sz w:val="20"/>
+          <w:szCs w:val="20"/>
+        </w:rPr>
+        <w:t xml:space="preserve"> on a traditional Linux server.</w:t>
+      </w:r>
+    </w:p>
+    <w:p>
+      <w:pPr>
+        <w:pStyle w:val="ListParagraph"/>
+        <w:numPr>
+          <w:ilvl w:val="0"/>
+          <w:numId w:val="9"/>
+        </w:numPr>
+        <w:spacing w:before="0"/>
+        <w:rPr>
+          <w:rFonts w:ascii="Times New Roman" w:hAnsi="Times New Roman"/>
+          <w:sz w:val="20"/>
+          <w:szCs w:val="20"/>
+        </w:rPr>
+      </w:pPr>
+      <w:r>
+        <w:rPr>
+          <w:rFonts w:ascii="Times New Roman" w:hAnsi="Times New Roman"/>
+          <w:sz w:val="20"/>
+          <w:szCs w:val="20"/>
+        </w:rPr>
+        <w:t xml:space="preserve">Run </w:t>
+      </w:r>
+      <w:proofErr w:type="spellStart"/>
+      <w:r>
+        <w:rPr>
+          <w:rFonts w:ascii="Times New Roman" w:hAnsi="Times New Roman"/>
+          <w:sz w:val="20"/>
+          <w:szCs w:val="20"/>
+        </w:rPr>
+        <w:t>SciPaaS</w:t>
+      </w:r>
+      <w:proofErr w:type="spellEnd"/>
+      <w:r>
+        <w:rPr>
+          <w:rFonts w:ascii="Times New Roman" w:hAnsi="Times New Roman"/>
+          <w:sz w:val="20"/>
+          <w:szCs w:val="20"/>
+        </w:rPr>
+        <w:t xml:space="preserve"> on an Infrastructure-as-a-Service machine (e.g. EC2 instance on Amazon Web Services or Google Compute Engine, etc.)</w:t>
+      </w:r>
+      <w:r>
+        <w:rPr>
+          <w:rFonts w:ascii="Times New Roman" w:hAnsi="Times New Roman"/>
+          <w:sz w:val="20"/>
+          <w:szCs w:val="20"/>
+        </w:rPr>
+        <w:t>.  This would be the best option in that it could support binaries compiled in any language.</w:t>
+      </w:r>
+      <w:r>
+        <w:rPr>
+          <w:rFonts w:ascii="Times New Roman" w:hAnsi="Times New Roman"/>
+          <w:sz w:val="20"/>
+          <w:szCs w:val="20"/>
+        </w:rPr>
+        <w:t xml:space="preserve"> </w:t>
+      </w:r>
+    </w:p>
+    <w:p>
+      <w:pPr>
+        <w:pStyle w:val="ListParagraph"/>
+        <w:numPr>
+          <w:ilvl w:val="0"/>
+          <w:numId w:val="9"/>
+        </w:numPr>
+        <w:spacing w:before="0"/>
+        <w:rPr>
+          <w:rFonts w:ascii="Times New Roman" w:hAnsi="Times New Roman"/>
+          <w:sz w:val="20"/>
+          <w:szCs w:val="20"/>
+        </w:rPr>
+      </w:pPr>
+      <w:r>
+        <w:rPr>
+          <w:rFonts w:ascii="Times New Roman" w:hAnsi="Times New Roman"/>
+          <w:sz w:val="20"/>
+          <w:szCs w:val="20"/>
+        </w:rPr>
+        <w:t xml:space="preserve">Run </w:t>
+      </w:r>
+      <w:proofErr w:type="spellStart"/>
+      <w:r>
+        <w:rPr>
+          <w:rFonts w:ascii="Times New Roman" w:hAnsi="Times New Roman"/>
+          <w:sz w:val="20"/>
+          <w:szCs w:val="20"/>
+        </w:rPr>
+        <w:t>SciPaaS</w:t>
+      </w:r>
+      <w:proofErr w:type="spellEnd"/>
+      <w:r>
+        <w:rPr>
+          <w:rFonts w:ascii="Times New Roman" w:hAnsi="Times New Roman"/>
+          <w:sz w:val="20"/>
+          <w:szCs w:val="20"/>
+        </w:rPr>
+        <w:t xml:space="preserve"> on top of an existing </w:t>
+      </w:r>
+      <w:proofErr w:type="spellStart"/>
+      <w:r>
+        <w:rPr>
+          <w:rFonts w:ascii="Times New Roman" w:hAnsi="Times New Roman"/>
+          <w:sz w:val="20"/>
+          <w:szCs w:val="20"/>
+        </w:rPr>
+        <w:t>PaaS</w:t>
+      </w:r>
+      <w:proofErr w:type="spellEnd"/>
+      <w:r>
+        <w:rPr>
+          <w:rFonts w:ascii="Times New Roman" w:hAnsi="Times New Roman"/>
+          <w:sz w:val="20"/>
+          <w:szCs w:val="20"/>
+        </w:rPr>
+        <w:t>, (e.g. Google App Engine</w:t>
+      </w:r>
+      <w:r>
+        <w:rPr>
+          <w:rFonts w:ascii="Times New Roman" w:hAnsi="Times New Roman"/>
+          <w:sz w:val="20"/>
+          <w:szCs w:val="20"/>
+        </w:rPr>
+        <w:t xml:space="preserve"> [GAE]</w:t>
+      </w:r>
+      <w:r>
+        <w:rPr>
+          <w:rFonts w:ascii="Times New Roman" w:hAnsi="Times New Roman"/>
+          <w:sz w:val="20"/>
+          <w:szCs w:val="20"/>
+        </w:rPr>
+        <w:t xml:space="preserve">, </w:t>
+      </w:r>
+      <w:proofErr w:type="spellStart"/>
+      <w:r>
+        <w:rPr>
+          <w:rFonts w:ascii="Times New Roman" w:hAnsi="Times New Roman"/>
+          <w:sz w:val="20"/>
+          <w:szCs w:val="20"/>
+        </w:rPr>
+        <w:t>AppScale</w:t>
+      </w:r>
+      <w:proofErr w:type="spellEnd"/>
+      <w:r>
+        <w:rPr>
+          <w:rFonts w:ascii="Times New Roman" w:hAnsi="Times New Roman"/>
+          <w:sz w:val="20"/>
+          <w:szCs w:val="20"/>
+        </w:rPr>
+        <w:t>, etc.).</w:t>
+      </w:r>
+      <w:r>
+        <w:rPr>
+          <w:rFonts w:ascii="Times New Roman" w:hAnsi="Times New Roman"/>
+          <w:sz w:val="20"/>
+          <w:szCs w:val="20"/>
+        </w:rPr>
+        <w:t xml:space="preserve">  The limitation here would be that it would only be able to support app binaries that the </w:t>
+      </w:r>
+      <w:proofErr w:type="spellStart"/>
+      <w:r>
+        <w:rPr>
+          <w:rFonts w:ascii="Times New Roman" w:hAnsi="Times New Roman"/>
+          <w:sz w:val="20"/>
+          <w:szCs w:val="20"/>
+        </w:rPr>
+        <w:t>PaaS</w:t>
+      </w:r>
+      <w:proofErr w:type="spellEnd"/>
+      <w:r>
+        <w:rPr>
+          <w:rFonts w:ascii="Times New Roman" w:hAnsi="Times New Roman"/>
+          <w:sz w:val="20"/>
+          <w:szCs w:val="20"/>
+        </w:rPr>
+        <w:t xml:space="preserve"> supports.  For example, running on GAE would require apps to be written in Java, Python, or</w:t>
+      </w:r>
+      <w:r>
+        <w:rPr>
+          <w:rFonts w:ascii="Times New Roman" w:hAnsi="Times New Roman"/>
+          <w:sz w:val="20"/>
+          <w:szCs w:val="20"/>
+        </w:rPr>
+        <w:t xml:space="preserve"> </w:t>
+      </w:r>
+    </w:p>
+    <w:p>
+      <w:pPr>
+        <w:pStyle w:val="ListParagraph"/>
+        <w:numPr>
+          <w:ilvl w:val="0"/>
+          <w:numId w:val="9"/>
+        </w:numPr>
+        <w:rPr>
+          <w:rFonts w:ascii="Times New Roman" w:hAnsi="Times New Roman"/>
+          <w:sz w:val="20"/>
+        </w:rPr>
+      </w:pPr>
+      <w:r>
+        <w:rPr>
+          <w:rFonts w:ascii="Times New Roman" w:hAnsi="Times New Roman"/>
+          <w:sz w:val="20"/>
+        </w:rPr>
+        <w:t xml:space="preserve">PHP.  The authors have tested </w:t>
+      </w:r>
+      <w:proofErr w:type="spellStart"/>
+      <w:r>
+        <w:rPr>
+          <w:rFonts w:ascii="Times New Roman" w:hAnsi="Times New Roman"/>
+          <w:sz w:val="20"/>
+        </w:rPr>
+        <w:t>SciPaaS</w:t>
+      </w:r>
+      <w:proofErr w:type="spellEnd"/>
+      <w:r>
+        <w:rPr>
+          <w:rFonts w:ascii="Times New Roman" w:hAnsi="Times New Roman"/>
+          <w:sz w:val="20"/>
+        </w:rPr>
+        <w:t xml:space="preserve"> both on each of these options except the last option.  We have recently developed a cloud test platform using a LEAP cloud stack (Linux, Eucalyptus, </w:t>
+      </w:r>
+      <w:proofErr w:type="spellStart"/>
+      <w:r>
+        <w:rPr>
+          <w:rFonts w:ascii="Times New Roman" w:hAnsi="Times New Roman"/>
+          <w:sz w:val="20"/>
+        </w:rPr>
+        <w:t>AppScale</w:t>
+      </w:r>
+      <w:proofErr w:type="spellEnd"/>
+      <w:r>
+        <w:rPr>
+          <w:rFonts w:ascii="Times New Roman" w:hAnsi="Times New Roman"/>
+          <w:sz w:val="20"/>
+        </w:rPr>
+        <w:t xml:space="preserve">, and Python) in order to test running </w:t>
+      </w:r>
+      <w:proofErr w:type="spellStart"/>
+      <w:r>
+        <w:rPr>
+          <w:rFonts w:ascii="Times New Roman" w:hAnsi="Times New Roman"/>
+          <w:sz w:val="20"/>
+        </w:rPr>
+        <w:t>SciPaaS</w:t>
+      </w:r>
+      <w:proofErr w:type="spellEnd"/>
+      <w:r>
+        <w:rPr>
+          <w:rFonts w:ascii="Times New Roman" w:hAnsi="Times New Roman"/>
+          <w:sz w:val="20"/>
+        </w:rPr>
+        <w:t xml:space="preserve"> on top of a generic Platform-as-a-Service solution such as </w:t>
+      </w:r>
+      <w:proofErr w:type="spellStart"/>
+      <w:r>
+        <w:rPr>
+          <w:rFonts w:ascii="Times New Roman" w:hAnsi="Times New Roman"/>
+          <w:sz w:val="20"/>
+        </w:rPr>
+        <w:t>AppScale</w:t>
+      </w:r>
+      <w:proofErr w:type="spellEnd"/>
+      <w:r>
+        <w:rPr>
+          <w:rFonts w:ascii="Times New Roman" w:hAnsi="Times New Roman"/>
+          <w:sz w:val="20"/>
+        </w:rPr>
+        <w:t>.</w:t>
+      </w:r>
+    </w:p>
+    <w:p>
+      <w:pPr>
+        <w:pStyle w:val="ListParagraph"/>
+        <w:spacing w:before="0"/>
+        <w:ind w:left="0" w:firstLine="180"/>
+        <w:rPr>
+          <w:rFonts w:ascii="Times New Roman" w:hAnsi="Times New Roman"/>
+          <w:sz w:val="20"/>
+          <w:szCs w:val="20"/>
+        </w:rPr>
+      </w:pPr>
+      <w:r>
+        <w:rPr>
+          <w:rFonts w:ascii="Times New Roman" w:hAnsi="Times New Roman"/>
+          <w:sz w:val="20"/>
+          <w:szCs w:val="20"/>
+        </w:rPr>
+        <w:t xml:space="preserve">For the results for this paper, most of the testing was performed on an Amazon EC2 machine.  Amazon offers a free trial use of a t1.micro EC2 machine.  In the AWS page on </w:t>
+      </w:r>
+      <w:proofErr w:type="spellStart"/>
+      <w:r>
+        <w:rPr>
+          <w:rFonts w:ascii="Times New Roman" w:hAnsi="Times New Roman"/>
+          <w:sz w:val="20"/>
+          <w:szCs w:val="20"/>
+        </w:rPr>
+        <w:t>SciPaas</w:t>
+      </w:r>
+      <w:proofErr w:type="spellEnd"/>
+      <w:r>
+        <w:rPr>
+          <w:rFonts w:ascii="Times New Roman" w:hAnsi="Times New Roman"/>
+          <w:sz w:val="20"/>
+          <w:szCs w:val="20"/>
+        </w:rPr>
+        <w:t xml:space="preserve">, the user may store their Amazon instances, and it provides three functions: start, stop, and status as shown in Fig 11.  Actually, the user must click the status button, and then they can either start or stop the machine.  It will also give the user the public DNS name of the machine.  In order to utilize this approach, the user must setup the various machines they </w:t>
+      </w:r>
+      <w:r>
+        <w:rPr>
+          <w:rFonts w:ascii="Times New Roman" w:hAnsi="Times New Roman"/>
+          <w:sz w:val="20"/>
+          <w:szCs w:val="20"/>
+        </w:rPr>
+        <w:lastRenderedPageBreak/>
+        <w:t xml:space="preserve">might want to use in the future, which would include installing </w:t>
+      </w:r>
+      <w:proofErr w:type="spellStart"/>
+      <w:r>
+        <w:rPr>
+          <w:rFonts w:ascii="Times New Roman" w:hAnsi="Times New Roman"/>
+          <w:sz w:val="20"/>
+          <w:szCs w:val="20"/>
+        </w:rPr>
+        <w:t>SciPaaS</w:t>
+      </w:r>
+      <w:proofErr w:type="spellEnd"/>
+      <w:r>
+        <w:rPr>
+          <w:rFonts w:ascii="Times New Roman" w:hAnsi="Times New Roman"/>
+          <w:sz w:val="20"/>
+          <w:szCs w:val="20"/>
+        </w:rPr>
+        <w:t xml:space="preserve"> on each machine.  Then, the user </w:t>
+      </w:r>
+      <w:r>
+        <w:rPr>
+          <w:rFonts w:ascii="Times New Roman" w:hAnsi="Times New Roman"/>
+          <w:sz w:val="20"/>
+          <w:szCs w:val="20"/>
+        </w:rPr>
+        <w:t xml:space="preserve">can startup the big machine (e.g. an r3.8xlarge instance which has 32 </w:t>
+      </w:r>
+      <w:proofErr w:type="spellStart"/>
+      <w:r>
+        <w:rPr>
+          <w:rFonts w:ascii="Times New Roman" w:hAnsi="Times New Roman"/>
+          <w:sz w:val="20"/>
+          <w:szCs w:val="20"/>
+        </w:rPr>
+        <w:t>vCPUs</w:t>
+      </w:r>
+      <w:proofErr w:type="spellEnd"/>
+      <w:r>
+        <w:rPr>
+          <w:rFonts w:ascii="Times New Roman" w:hAnsi="Times New Roman"/>
+          <w:sz w:val="20"/>
+          <w:szCs w:val="20"/>
+        </w:rPr>
+        <w:t xml:space="preserve"> and 244GB of RAM, and also costs $2.80/hour to use such a machine at the datacenter in Northern California), use it for however long they need, and then download the case files to the t1.micro instance, and then shutdown the big, expensive machine.</w:t>
+      </w:r>
+      <w:r>
+        <w:rPr>
+          <w:rFonts w:ascii="Times New Roman" w:hAnsi="Times New Roman"/>
+          <w:sz w:val="20"/>
+          <w:szCs w:val="20"/>
+        </w:rPr>
+        <w:t xml:space="preserve">  </w:t>
+      </w:r>
+      <w:proofErr w:type="spellStart"/>
+      <w:r>
+        <w:rPr>
+          <w:rFonts w:ascii="Times New Roman" w:hAnsi="Times New Roman"/>
+          <w:sz w:val="20"/>
+          <w:szCs w:val="20"/>
+        </w:rPr>
+        <w:t>SciPaaS</w:t>
+      </w:r>
+      <w:proofErr w:type="spellEnd"/>
+      <w:r>
+        <w:rPr>
+          <w:rFonts w:ascii="Times New Roman" w:hAnsi="Times New Roman"/>
+          <w:sz w:val="20"/>
+          <w:szCs w:val="20"/>
+        </w:rPr>
+        <w:t xml:space="preserve"> provides a “zip” button on the “</w:t>
+      </w:r>
+      <w:proofErr w:type="spellStart"/>
+      <w:r>
+        <w:rPr>
+          <w:rFonts w:ascii="Times New Roman" w:hAnsi="Times New Roman"/>
+          <w:sz w:val="20"/>
+          <w:szCs w:val="20"/>
+        </w:rPr>
+        <w:t>myjobs</w:t>
+      </w:r>
+      <w:proofErr w:type="spellEnd"/>
+      <w:r>
+        <w:rPr>
+          <w:rFonts w:ascii="Times New Roman" w:hAnsi="Times New Roman"/>
+          <w:sz w:val="20"/>
+          <w:szCs w:val="20"/>
+        </w:rPr>
+        <w:t xml:space="preserve">” view, which allows the user to compress any case for download either to their home machine, or to another </w:t>
+      </w:r>
+      <w:proofErr w:type="spellStart"/>
+      <w:r>
+        <w:rPr>
+          <w:rFonts w:ascii="Times New Roman" w:hAnsi="Times New Roman"/>
+          <w:sz w:val="20"/>
+          <w:szCs w:val="20"/>
+        </w:rPr>
+        <w:t>SciPaaS</w:t>
+      </w:r>
+      <w:proofErr w:type="spellEnd"/>
+      <w:r>
+        <w:rPr>
+          <w:rFonts w:ascii="Times New Roman" w:hAnsi="Times New Roman"/>
+          <w:sz w:val="20"/>
+          <w:szCs w:val="20"/>
+        </w:rPr>
+        <w:t xml:space="preserve"> instance.</w:t>
+      </w:r>
+    </w:p>
+    <w:p>
+      <w:pPr>
+        <w:pStyle w:val="Heading1"/>
+      </w:pPr>
+      <w:r>
+        <w:t>Conclusion and Future Work</w:t>
+      </w:r>
+    </w:p>
+    <w:p>
+      <w:pPr>
+        <w:pStyle w:val="Text"/>
+      </w:pPr>
+      <w:r>
+        <w:t xml:space="preserve">A middleware execution platform called </w:t>
+      </w:r>
+      <w:proofErr w:type="spellStart"/>
+      <w:r>
+        <w:t>SciPaaS</w:t>
+      </w:r>
+      <w:proofErr w:type="spellEnd"/>
+      <w:r>
+        <w:t xml:space="preserve"> was described and demonstrated with both a simple Burger’s equation solver, as well as Mendel’s Accountant, a more complex forward-time population genetics simulator.   The software will soon be released in the Open Source domain online at https://github.com/whbrewer.</w:t>
+      </w:r>
+    </w:p>
+    <w:p>
+      <w:pPr>
+        <w:pStyle w:val="Text"/>
+      </w:pPr>
+      <w:r>
+        <w:t xml:space="preserve">By providing an automatically generated easy-to-use interface, and an easy way to upload and plugin their application to the platform, </w:t>
+      </w:r>
+      <w:proofErr w:type="spellStart"/>
+      <w:r>
+        <w:t>SciPaaS</w:t>
+      </w:r>
+      <w:proofErr w:type="spellEnd"/>
+      <w:r>
+        <w:t xml:space="preserve"> allows scientists to rapidly deploy t</w:t>
+      </w:r>
+      <w:r>
+        <w:t>heir applications to the cloud.</w:t>
+      </w:r>
+    </w:p>
+    <w:p>
+      <w:pPr>
+        <w:pStyle w:val="Text"/>
+      </w:pPr>
+      <w:r>
+        <w:t xml:space="preserve">An unintended benefit of this type of platform solution to web-based simulations is that it also </w:t>
+      </w:r>
+      <w:r>
+        <w:rPr>
+          <w:i/>
+        </w:rPr>
+        <w:t>encourages</w:t>
+      </w:r>
+      <w:r>
+        <w:t xml:space="preserve"> developers of scientific simulations towards using standard protocols where appropriate.</w:t>
+      </w:r>
+    </w:p>
+    <w:p>
+      <w:pPr>
+        <w:pStyle w:val="Text"/>
+      </w:pPr>
+      <w:r>
+        <w:t xml:space="preserve">Currently, </w:t>
+      </w:r>
+      <w:proofErr w:type="spellStart"/>
+      <w:r>
+        <w:t>SciPaaS</w:t>
+      </w:r>
+      <w:proofErr w:type="spellEnd"/>
+      <w:r>
+        <w:t xml:space="preserve"> should work well with sophisticated simulation packages that do not require significant amount of pre- and post-processing tasks. </w:t>
+      </w:r>
+      <w:r>
+        <w:t xml:space="preserve">Future development of </w:t>
+      </w:r>
+      <w:proofErr w:type="spellStart"/>
+      <w:r>
+        <w:t>SciPaaS</w:t>
+      </w:r>
+      <w:proofErr w:type="spellEnd"/>
+      <w:r>
+        <w:t xml:space="preserve"> should include making improvements to various aspects of the software to handle more robust simulations that may have substantial amounts of pre- and post-processing tasks involved, e.g. the Weather Research and Forecasting </w:t>
+      </w:r>
+      <w:r>
+        <w:t xml:space="preserve">(WRF) </w:t>
+      </w:r>
+      <w:r>
+        <w:t xml:space="preserve">software. In this case, a separate program must be run before the simulation and multiple programs may be run after the simulation for visualization and analysis. </w:t>
+      </w:r>
+    </w:p>
+    <w:p>
+      <w:pPr>
+        <w:pStyle w:val="ReferenceHead"/>
+      </w:pPr>
+      <w:r>
+        <w:t>Acknowledgment</w:t>
+      </w:r>
+    </w:p>
+    <w:p>
+      <w:pPr>
+        <w:pStyle w:val="Text"/>
+      </w:pPr>
+      <w:r>
+        <w:t xml:space="preserve">The authors want to acknowledge appreciation for the support graciously provided by </w:t>
+      </w:r>
+      <w:r>
+        <w:t xml:space="preserve">both </w:t>
+      </w:r>
+      <w:r>
+        <w:rPr>
+          <w:i/>
+        </w:rPr>
+        <w:t>FMS Foundation</w:t>
+      </w:r>
+      <w:r>
+        <w:t xml:space="preserve"> and </w:t>
+      </w:r>
+      <w:r>
+        <w:rPr>
+          <w:i/>
+        </w:rPr>
+        <w:t>GCC Jackson</w:t>
+      </w:r>
+      <w:r>
+        <w:t xml:space="preserve"> </w:t>
+      </w:r>
+      <w:r>
+        <w:t xml:space="preserve">organizations </w:t>
+      </w:r>
+      <w:r>
+        <w:t>for this project.</w:t>
+      </w:r>
+      <w:r>
+        <w:t xml:space="preserve">  Also, many thanks to </w:t>
+      </w:r>
+      <w:proofErr w:type="spellStart"/>
+      <w:r>
+        <w:t>Tichomir</w:t>
+      </w:r>
+      <w:proofErr w:type="spellEnd"/>
+      <w:r>
+        <w:t xml:space="preserve"> </w:t>
+      </w:r>
+      <w:proofErr w:type="spellStart"/>
+      <w:r>
+        <w:t>Tenev</w:t>
+      </w:r>
+      <w:proofErr w:type="spellEnd"/>
+      <w:r>
+        <w:t xml:space="preserve"> from </w:t>
+      </w:r>
+      <w:proofErr w:type="spellStart"/>
+      <w:r>
+        <w:t>VMWare</w:t>
+      </w:r>
+      <w:proofErr w:type="spellEnd"/>
+      <w:r>
+        <w:t xml:space="preserve"> for reviewing the manuscript and providing helpful feedback.</w:t>
+      </w:r>
+    </w:p>
+    <w:p>
+      <w:pPr>
         <w:keepNext/>
         <w:jc w:val="center"/>
       </w:pPr>
@@ -4280,7 +5215,7 @@
         </w:rPr>
         <w:lastRenderedPageBreak/>
         <w:drawing>
-          <wp:inline distT="0" distB="0" distL="0" distR="0" wp14:anchorId="6B39A547" wp14:editId="1D867F91">
+          <wp:inline distT="0" distB="0" distL="0" distR="0" wp14:anchorId="441EC521" wp14:editId="6B7D6717">
             <wp:extent cx="3200400" cy="2084152"/>
             <wp:effectExtent l="25400" t="25400" r="25400" b="24130"/>
             <wp:docPr id="103" name="Picture 2"/>
@@ -4376,817 +5311,14 @@
     </w:p>
     <w:p>
       <w:pPr>
-        <w:jc w:val="both"/>
-      </w:pPr>
-      <w:r>
-        <w:t xml:space="preserve">The simulation engine is more complicated because (1) it has more than 60 parameter inputs to the simulation, (2) it is parallelized using the MPI (Message-Passing Interface), (3) generates many output files full of statistical data which needs to be </w:t>
-      </w:r>
-      <w:proofErr w:type="spellStart"/>
-      <w:proofErr w:type="gramStart"/>
-      <w:r>
-        <w:t>plotted.</w:t>
-      </w:r>
-      <w:r>
-        <w:rPr>
-          <w:i/>
-        </w:rPr>
-        <w:t>Pre</w:t>
-      </w:r>
-      <w:proofErr w:type="spellEnd"/>
-      <w:proofErr w:type="gramEnd"/>
-      <w:r>
-        <w:rPr>
-          <w:i/>
-        </w:rPr>
-        <w:t>-processing</w:t>
-      </w:r>
-      <w:r>
-        <w:t xml:space="preserve">. Even though Mendel’s Accountant is a quite complex simulation, since it already supports the standard </w:t>
-      </w:r>
-      <w:proofErr w:type="spellStart"/>
-      <w:r>
-        <w:t>namelist.input</w:t>
-      </w:r>
-      <w:proofErr w:type="spellEnd"/>
-      <w:r>
-        <w:t xml:space="preserve"> input deck, it can be uploaded and running in the cloud in just a matter of minutes.  </w:t>
-      </w:r>
-      <w:r>
-        <w:t xml:space="preserve">Fig. 8 </w:t>
-      </w:r>
-      <w:r>
-        <w:t xml:space="preserve">shows </w:t>
-      </w:r>
-      <w:r>
-        <w:t>the full input parameter screen.</w:t>
-      </w:r>
-    </w:p>
-    <w:p>
-      <w:pPr>
-        <w:ind w:firstLine="180"/>
-        <w:jc w:val="both"/>
-      </w:pPr>
-      <w:r>
-        <w:rPr>
-          <w:i/>
-        </w:rPr>
-        <w:t>Processing</w:t>
-      </w:r>
-      <w:r>
-        <w:t>.  Fig. 9</w:t>
-      </w:r>
-      <w:r>
-        <w:t xml:space="preserve"> shows the console output of Mendel’s Accountant that is auto-updated via AJAX.</w:t>
-      </w:r>
-      <w:r>
-        <w:t xml:space="preserve"> </w:t>
-      </w:r>
-    </w:p>
-    <w:p>
-      <w:pPr>
-        <w:ind w:firstLine="180"/>
-        <w:jc w:val="both"/>
-      </w:pPr>
-      <w:r>
-        <w:rPr>
-          <w:i/>
-        </w:rPr>
-        <w:t>Post-processing</w:t>
-      </w:r>
-      <w:r>
-        <w:t>.  Once the run has finished and the data needs to be analyzed, clicking the plot button will given a list of pre-defined plots to plot, or can let the user define new plots.</w:t>
-      </w:r>
-      <w:r>
-        <w:t xml:space="preserve">  Data from multiple sources </w:t>
-      </w:r>
-      <w:r>
-        <w:t xml:space="preserve">can be attached to each plot. Fig. </w:t>
-      </w:r>
-      <w:r>
-        <w:t>10</w:t>
-      </w:r>
-      <w:r>
-        <w:t xml:space="preserve"> shows </w:t>
-      </w:r>
-      <w:r>
-        <w:t>bar-plot of the distribution of accumulated deleterious mutations.</w:t>
-      </w:r>
-      <w:r>
-        <w:t xml:space="preserve"> </w:t>
-      </w:r>
-    </w:p>
-    <w:p>
-      <w:pPr>
-        <w:pStyle w:val="Heading1"/>
-      </w:pPr>
-      <w:r>
-        <w:t>Deployment</w:t>
-      </w:r>
-    </w:p>
-    <w:p>
-      <w:pPr>
-        <w:ind w:firstLine="202"/>
-        <w:jc w:val="both"/>
-      </w:pPr>
-      <w:proofErr w:type="spellStart"/>
-      <w:r>
-        <w:t>SciPaaS</w:t>
-      </w:r>
-      <w:proofErr w:type="spellEnd"/>
-      <w:r>
-        <w:t xml:space="preserve"> can be deployed in a number of ways:  </w:t>
-      </w:r>
-    </w:p>
-    <w:p>
-      <w:pPr>
-        <w:pStyle w:val="ListParagraph"/>
-        <w:numPr>
-          <w:ilvl w:val="0"/>
-          <w:numId w:val="9"/>
-        </w:numPr>
-        <w:spacing w:before="0"/>
-        <w:rPr>
-          <w:rFonts w:ascii="Times New Roman" w:hAnsi="Times New Roman"/>
-          <w:sz w:val="20"/>
-          <w:szCs w:val="20"/>
-        </w:rPr>
-      </w:pPr>
-      <w:r>
-        <w:rPr>
-          <w:rFonts w:ascii="Times New Roman" w:hAnsi="Times New Roman"/>
-          <w:sz w:val="20"/>
-          <w:szCs w:val="20"/>
-        </w:rPr>
-        <w:t xml:space="preserve">Run </w:t>
-      </w:r>
-      <w:proofErr w:type="spellStart"/>
-      <w:r>
-        <w:rPr>
-          <w:rFonts w:ascii="Times New Roman" w:hAnsi="Times New Roman"/>
-          <w:sz w:val="20"/>
-          <w:szCs w:val="20"/>
-        </w:rPr>
-        <w:t>SciPaaS</w:t>
-      </w:r>
-      <w:proofErr w:type="spellEnd"/>
-      <w:r>
-        <w:rPr>
-          <w:rFonts w:ascii="Times New Roman" w:hAnsi="Times New Roman"/>
-          <w:sz w:val="20"/>
-          <w:szCs w:val="20"/>
-        </w:rPr>
-        <w:t xml:space="preserve"> on your personal computer to host a number of locally installed applications.  This is a helpful option for development and unit or functional testing.</w:t>
-      </w:r>
-    </w:p>
-    <w:p>
-      <w:pPr>
-        <w:pStyle w:val="ListParagraph"/>
-        <w:numPr>
-          <w:ilvl w:val="0"/>
-          <w:numId w:val="9"/>
-        </w:numPr>
-        <w:spacing w:before="0"/>
-        <w:rPr>
-          <w:rFonts w:ascii="Times New Roman" w:hAnsi="Times New Roman"/>
-          <w:sz w:val="20"/>
-          <w:szCs w:val="20"/>
-        </w:rPr>
-      </w:pPr>
-      <w:r>
-        <w:rPr>
-          <w:rFonts w:ascii="Times New Roman" w:hAnsi="Times New Roman"/>
-          <w:sz w:val="20"/>
-          <w:szCs w:val="20"/>
-        </w:rPr>
-        <w:t xml:space="preserve">Run </w:t>
-      </w:r>
-      <w:proofErr w:type="spellStart"/>
-      <w:r>
-        <w:rPr>
-          <w:rFonts w:ascii="Times New Roman" w:hAnsi="Times New Roman"/>
-          <w:sz w:val="20"/>
-          <w:szCs w:val="20"/>
-        </w:rPr>
-        <w:t>SciPaaS</w:t>
-      </w:r>
-      <w:proofErr w:type="spellEnd"/>
-      <w:r>
-        <w:rPr>
-          <w:rFonts w:ascii="Times New Roman" w:hAnsi="Times New Roman"/>
-          <w:sz w:val="20"/>
-          <w:szCs w:val="20"/>
-        </w:rPr>
-        <w:t xml:space="preserve"> on a traditional Linux server.</w:t>
-      </w:r>
-    </w:p>
-    <w:p>
-      <w:pPr>
-        <w:pStyle w:val="ListParagraph"/>
-        <w:numPr>
-          <w:ilvl w:val="0"/>
-          <w:numId w:val="9"/>
-        </w:numPr>
-        <w:spacing w:before="0"/>
-        <w:rPr>
-          <w:rFonts w:ascii="Times New Roman" w:hAnsi="Times New Roman"/>
-          <w:sz w:val="20"/>
-          <w:szCs w:val="20"/>
-        </w:rPr>
-      </w:pPr>
-      <w:r>
-        <w:rPr>
-          <w:rFonts w:ascii="Times New Roman" w:hAnsi="Times New Roman"/>
-          <w:sz w:val="20"/>
-          <w:szCs w:val="20"/>
-        </w:rPr>
-        <w:t xml:space="preserve">Run </w:t>
-      </w:r>
-      <w:proofErr w:type="spellStart"/>
-      <w:r>
-        <w:rPr>
-          <w:rFonts w:ascii="Times New Roman" w:hAnsi="Times New Roman"/>
-          <w:sz w:val="20"/>
-          <w:szCs w:val="20"/>
-        </w:rPr>
-        <w:t>SciPaaS</w:t>
-      </w:r>
-      <w:proofErr w:type="spellEnd"/>
-      <w:r>
-        <w:rPr>
-          <w:rFonts w:ascii="Times New Roman" w:hAnsi="Times New Roman"/>
-          <w:sz w:val="20"/>
-          <w:szCs w:val="20"/>
-        </w:rPr>
-        <w:t xml:space="preserve"> on an Infrastructure-as-a-Service machine (e.g. EC2 instance on Amazon Web Services or Google Compute Engine, etc.)</w:t>
-      </w:r>
-      <w:r>
-        <w:rPr>
-          <w:rFonts w:ascii="Times New Roman" w:hAnsi="Times New Roman"/>
-          <w:sz w:val="20"/>
-          <w:szCs w:val="20"/>
-        </w:rPr>
-        <w:t>.  This would be the best option in that it could support binaries compiled in any language.</w:t>
-      </w:r>
-      <w:r>
-        <w:rPr>
-          <w:rFonts w:ascii="Times New Roman" w:hAnsi="Times New Roman"/>
-          <w:sz w:val="20"/>
-          <w:szCs w:val="20"/>
-        </w:rPr>
-        <w:t xml:space="preserve"> </w:t>
-      </w:r>
-    </w:p>
-    <w:p>
-      <w:pPr>
-        <w:pStyle w:val="ListParagraph"/>
-        <w:numPr>
-          <w:ilvl w:val="0"/>
-          <w:numId w:val="9"/>
-        </w:numPr>
-        <w:spacing w:before="0"/>
-        <w:rPr>
-          <w:rFonts w:ascii="Times New Roman" w:hAnsi="Times New Roman"/>
-          <w:sz w:val="20"/>
-          <w:szCs w:val="20"/>
-        </w:rPr>
-      </w:pPr>
-      <w:r>
-        <w:rPr>
-          <w:rFonts w:ascii="Times New Roman" w:hAnsi="Times New Roman"/>
-          <w:sz w:val="20"/>
-          <w:szCs w:val="20"/>
-        </w:rPr>
-        <w:t xml:space="preserve">Run </w:t>
-      </w:r>
-      <w:proofErr w:type="spellStart"/>
-      <w:r>
-        <w:rPr>
-          <w:rFonts w:ascii="Times New Roman" w:hAnsi="Times New Roman"/>
-          <w:sz w:val="20"/>
-          <w:szCs w:val="20"/>
-        </w:rPr>
-        <w:t>SciPaaS</w:t>
-      </w:r>
-      <w:proofErr w:type="spellEnd"/>
-      <w:r>
-        <w:rPr>
-          <w:rFonts w:ascii="Times New Roman" w:hAnsi="Times New Roman"/>
-          <w:sz w:val="20"/>
-          <w:szCs w:val="20"/>
-        </w:rPr>
-        <w:t xml:space="preserve"> on top of an existing </w:t>
-      </w:r>
-      <w:proofErr w:type="spellStart"/>
-      <w:r>
-        <w:rPr>
-          <w:rFonts w:ascii="Times New Roman" w:hAnsi="Times New Roman"/>
-          <w:sz w:val="20"/>
-          <w:szCs w:val="20"/>
-        </w:rPr>
-        <w:t>PaaS</w:t>
-      </w:r>
-      <w:proofErr w:type="spellEnd"/>
-      <w:r>
-        <w:rPr>
-          <w:rFonts w:ascii="Times New Roman" w:hAnsi="Times New Roman"/>
-          <w:sz w:val="20"/>
-          <w:szCs w:val="20"/>
-        </w:rPr>
-        <w:t>, (e.g. Google App Engine</w:t>
-      </w:r>
-      <w:r>
-        <w:rPr>
-          <w:rFonts w:ascii="Times New Roman" w:hAnsi="Times New Roman"/>
-          <w:sz w:val="20"/>
-          <w:szCs w:val="20"/>
-        </w:rPr>
-        <w:t xml:space="preserve"> [GAE]</w:t>
-      </w:r>
-      <w:r>
-        <w:rPr>
-          <w:rFonts w:ascii="Times New Roman" w:hAnsi="Times New Roman"/>
-          <w:sz w:val="20"/>
-          <w:szCs w:val="20"/>
-        </w:rPr>
-        <w:t xml:space="preserve">, </w:t>
-      </w:r>
-      <w:proofErr w:type="spellStart"/>
-      <w:r>
-        <w:rPr>
-          <w:rFonts w:ascii="Times New Roman" w:hAnsi="Times New Roman"/>
-          <w:sz w:val="20"/>
-          <w:szCs w:val="20"/>
-        </w:rPr>
-        <w:t>AppScale</w:t>
-      </w:r>
-      <w:proofErr w:type="spellEnd"/>
-      <w:r>
-        <w:rPr>
-          <w:rFonts w:ascii="Times New Roman" w:hAnsi="Times New Roman"/>
-          <w:sz w:val="20"/>
-          <w:szCs w:val="20"/>
-        </w:rPr>
-        <w:t>, etc.).</w:t>
-      </w:r>
-      <w:r>
-        <w:rPr>
-          <w:rFonts w:ascii="Times New Roman" w:hAnsi="Times New Roman"/>
-          <w:sz w:val="20"/>
-          <w:szCs w:val="20"/>
-        </w:rPr>
-        <w:t xml:space="preserve">  The limitation here would be that it would only be able to support app binaries that the </w:t>
-      </w:r>
-      <w:proofErr w:type="spellStart"/>
-      <w:r>
-        <w:rPr>
-          <w:rFonts w:ascii="Times New Roman" w:hAnsi="Times New Roman"/>
-          <w:sz w:val="20"/>
-          <w:szCs w:val="20"/>
-        </w:rPr>
-        <w:t>PaaS</w:t>
-      </w:r>
-      <w:proofErr w:type="spellEnd"/>
-      <w:r>
-        <w:rPr>
-          <w:rFonts w:ascii="Times New Roman" w:hAnsi="Times New Roman"/>
-          <w:sz w:val="20"/>
-          <w:szCs w:val="20"/>
-        </w:rPr>
-        <w:t xml:space="preserve"> supports.  For example, running on GAE would require apps to be written in Java, Python, or</w:t>
-      </w:r>
-      <w:r>
-        <w:rPr>
-          <w:rFonts w:ascii="Times New Roman" w:hAnsi="Times New Roman"/>
-          <w:sz w:val="20"/>
-          <w:szCs w:val="20"/>
-        </w:rPr>
-        <w:t xml:space="preserve"> </w:t>
-      </w:r>
-    </w:p>
-    <w:p>
-      <w:pPr>
-        <w:pStyle w:val="ListParagraph"/>
-        <w:numPr>
-          <w:ilvl w:val="0"/>
-          <w:numId w:val="9"/>
-        </w:numPr>
-        <w:rPr>
-          <w:rFonts w:ascii="Times New Roman" w:hAnsi="Times New Roman"/>
-          <w:sz w:val="20"/>
-        </w:rPr>
-      </w:pPr>
-      <w:r>
-        <w:rPr>
-          <w:rFonts w:ascii="Times New Roman" w:hAnsi="Times New Roman"/>
-          <w:sz w:val="20"/>
-        </w:rPr>
-        <w:t xml:space="preserve">PHP.  The authors have tested </w:t>
-      </w:r>
-      <w:proofErr w:type="spellStart"/>
-      <w:r>
-        <w:rPr>
-          <w:rFonts w:ascii="Times New Roman" w:hAnsi="Times New Roman"/>
-          <w:sz w:val="20"/>
-        </w:rPr>
-        <w:t>SciPaaS</w:t>
-      </w:r>
-      <w:proofErr w:type="spellEnd"/>
-      <w:r>
-        <w:rPr>
-          <w:rFonts w:ascii="Times New Roman" w:hAnsi="Times New Roman"/>
-          <w:sz w:val="20"/>
-        </w:rPr>
-        <w:t xml:space="preserve"> both on each of these options except the last option.  We have recently developed a cloud test platform using a LEAP cloud stack (Linux, Eucalyptus, </w:t>
-      </w:r>
-      <w:proofErr w:type="spellStart"/>
-      <w:r>
-        <w:rPr>
-          <w:rFonts w:ascii="Times New Roman" w:hAnsi="Times New Roman"/>
-          <w:sz w:val="20"/>
-        </w:rPr>
-        <w:t>AppScale</w:t>
-      </w:r>
-      <w:proofErr w:type="spellEnd"/>
-      <w:r>
-        <w:rPr>
-          <w:rFonts w:ascii="Times New Roman" w:hAnsi="Times New Roman"/>
-          <w:sz w:val="20"/>
-        </w:rPr>
-        <w:t xml:space="preserve">, and Python) in order to test running </w:t>
-      </w:r>
-      <w:proofErr w:type="spellStart"/>
-      <w:r>
-        <w:rPr>
-          <w:rFonts w:ascii="Times New Roman" w:hAnsi="Times New Roman"/>
-          <w:sz w:val="20"/>
-        </w:rPr>
-        <w:t>SciPaaS</w:t>
-      </w:r>
-      <w:proofErr w:type="spellEnd"/>
-      <w:r>
-        <w:rPr>
-          <w:rFonts w:ascii="Times New Roman" w:hAnsi="Times New Roman"/>
-          <w:sz w:val="20"/>
-        </w:rPr>
-        <w:t xml:space="preserve"> on top of a generic Platform-as-a-Service solution such as </w:t>
-      </w:r>
-      <w:proofErr w:type="spellStart"/>
-      <w:r>
-        <w:rPr>
-          <w:rFonts w:ascii="Times New Roman" w:hAnsi="Times New Roman"/>
-          <w:sz w:val="20"/>
-        </w:rPr>
-        <w:t>AppScale</w:t>
-      </w:r>
-      <w:proofErr w:type="spellEnd"/>
-      <w:r>
-        <w:rPr>
-          <w:rFonts w:ascii="Times New Roman" w:hAnsi="Times New Roman"/>
-          <w:sz w:val="20"/>
-        </w:rPr>
-        <w:t>.</w:t>
-      </w:r>
-    </w:p>
-    <w:p>
-      <w:pPr>
-        <w:pStyle w:val="ListParagraph"/>
-        <w:spacing w:before="0"/>
-        <w:ind w:left="0" w:firstLine="180"/>
-        <w:rPr>
-          <w:rFonts w:ascii="Times New Roman" w:hAnsi="Times New Roman"/>
-          <w:sz w:val="20"/>
-          <w:szCs w:val="20"/>
-        </w:rPr>
-      </w:pPr>
-      <w:r>
-        <w:rPr>
-          <w:rFonts w:ascii="Times New Roman" w:hAnsi="Times New Roman"/>
-          <w:sz w:val="20"/>
-          <w:szCs w:val="20"/>
-        </w:rPr>
-        <w:t xml:space="preserve">For the results for this paper, most of the testing was performed on an Amazon EC2 machine.  Amazon offers a free trial use of a t1.micro EC2 machine.  In the AWS page on </w:t>
-      </w:r>
-      <w:proofErr w:type="spellStart"/>
-      <w:r>
-        <w:rPr>
-          <w:rFonts w:ascii="Times New Roman" w:hAnsi="Times New Roman"/>
-          <w:sz w:val="20"/>
-          <w:szCs w:val="20"/>
-        </w:rPr>
-        <w:t>SciPaas</w:t>
-      </w:r>
-      <w:proofErr w:type="spellEnd"/>
-      <w:r>
-        <w:rPr>
-          <w:rFonts w:ascii="Times New Roman" w:hAnsi="Times New Roman"/>
-          <w:sz w:val="20"/>
-          <w:szCs w:val="20"/>
-        </w:rPr>
-        <w:t xml:space="preserve">, the user may store their Amazon instances, and it </w:t>
-      </w:r>
-      <w:r>
-        <w:rPr>
-          <w:rFonts w:ascii="Times New Roman" w:hAnsi="Times New Roman"/>
-          <w:sz w:val="20"/>
-          <w:szCs w:val="20"/>
-        </w:rPr>
-        <w:lastRenderedPageBreak/>
-        <w:t xml:space="preserve">provides three functions: start, stop, and status as shown in Fig 11.  Actually, the user must click the status button, and then they can either start or stop the machine.  It will also give the user the public DNS name of the machine.  In order to utilize this approach, the user must setup the various machines they might want to use in the future, which would include installing </w:t>
-      </w:r>
-      <w:proofErr w:type="spellStart"/>
-      <w:r>
-        <w:rPr>
-          <w:rFonts w:ascii="Times New Roman" w:hAnsi="Times New Roman"/>
-          <w:sz w:val="20"/>
-          <w:szCs w:val="20"/>
-        </w:rPr>
-        <w:t>SciPaaS</w:t>
-      </w:r>
-      <w:proofErr w:type="spellEnd"/>
-      <w:r>
-        <w:rPr>
-          <w:rFonts w:ascii="Times New Roman" w:hAnsi="Times New Roman"/>
-          <w:sz w:val="20"/>
-          <w:szCs w:val="20"/>
-        </w:rPr>
-        <w:t xml:space="preserve"> on each machine.  Then, the user </w:t>
-      </w:r>
-      <w:r>
-        <w:rPr>
-          <w:rFonts w:ascii="Times New Roman" w:hAnsi="Times New Roman"/>
-          <w:sz w:val="20"/>
-          <w:szCs w:val="20"/>
-        </w:rPr>
-        <w:t xml:space="preserve">can startup the big machine (e.g. an r3.8xlarge instance which has 32 </w:t>
-      </w:r>
-      <w:proofErr w:type="spellStart"/>
-      <w:r>
-        <w:rPr>
-          <w:rFonts w:ascii="Times New Roman" w:hAnsi="Times New Roman"/>
-          <w:sz w:val="20"/>
-          <w:szCs w:val="20"/>
-        </w:rPr>
-        <w:t>vCPUs</w:t>
-      </w:r>
-      <w:proofErr w:type="spellEnd"/>
-      <w:r>
-        <w:rPr>
-          <w:rFonts w:ascii="Times New Roman" w:hAnsi="Times New Roman"/>
-          <w:sz w:val="20"/>
-          <w:szCs w:val="20"/>
-        </w:rPr>
-        <w:t xml:space="preserve"> and 244GB of RAM, and also costs $2.80/hour to use such a machine at the datacenter in Northern California), use it for however long they need, and then download the case files to the t1.micro instance, and then shutdown the big, expensive machine.</w:t>
-      </w:r>
-      <w:r>
-        <w:rPr>
-          <w:rFonts w:ascii="Times New Roman" w:hAnsi="Times New Roman"/>
-          <w:sz w:val="20"/>
-          <w:szCs w:val="20"/>
-        </w:rPr>
-        <w:t xml:space="preserve">  </w:t>
-      </w:r>
-      <w:proofErr w:type="spellStart"/>
-      <w:r>
-        <w:rPr>
-          <w:rFonts w:ascii="Times New Roman" w:hAnsi="Times New Roman"/>
-          <w:sz w:val="20"/>
-          <w:szCs w:val="20"/>
-        </w:rPr>
-        <w:t>SciPaaS</w:t>
-      </w:r>
-      <w:proofErr w:type="spellEnd"/>
-      <w:r>
-        <w:rPr>
-          <w:rFonts w:ascii="Times New Roman" w:hAnsi="Times New Roman"/>
-          <w:sz w:val="20"/>
-          <w:szCs w:val="20"/>
-        </w:rPr>
-        <w:t xml:space="preserve"> provides a “zip” button on the “</w:t>
-      </w:r>
-      <w:proofErr w:type="spellStart"/>
-      <w:r>
-        <w:rPr>
-          <w:rFonts w:ascii="Times New Roman" w:hAnsi="Times New Roman"/>
-          <w:sz w:val="20"/>
-          <w:szCs w:val="20"/>
-        </w:rPr>
-        <w:t>myjobs</w:t>
-      </w:r>
-      <w:proofErr w:type="spellEnd"/>
-      <w:r>
-        <w:rPr>
-          <w:rFonts w:ascii="Times New Roman" w:hAnsi="Times New Roman"/>
-          <w:sz w:val="20"/>
-          <w:szCs w:val="20"/>
-        </w:rPr>
-        <w:t xml:space="preserve">” view, which allows the user to compress any case for download either to their home machine, or to another </w:t>
-      </w:r>
-      <w:proofErr w:type="spellStart"/>
-      <w:r>
-        <w:rPr>
-          <w:rFonts w:ascii="Times New Roman" w:hAnsi="Times New Roman"/>
-          <w:sz w:val="20"/>
-          <w:szCs w:val="20"/>
-        </w:rPr>
-        <w:t>SciPaaS</w:t>
-      </w:r>
-      <w:proofErr w:type="spellEnd"/>
-      <w:r>
-        <w:rPr>
-          <w:rFonts w:ascii="Times New Roman" w:hAnsi="Times New Roman"/>
-          <w:sz w:val="20"/>
-          <w:szCs w:val="20"/>
-        </w:rPr>
-        <w:t xml:space="preserve"> instance.</w:t>
-      </w:r>
-    </w:p>
-    <w:p>
-      <w:pPr>
-        <w:pStyle w:val="Heading1"/>
-      </w:pPr>
-      <w:r>
-        <w:t>Conclusion and Future Work</w:t>
-      </w:r>
-    </w:p>
-    <w:p>
-      <w:pPr>
-        <w:pStyle w:val="Text"/>
-      </w:pPr>
-      <w:r>
-        <w:t xml:space="preserve">A middleware execution platform called </w:t>
-      </w:r>
-      <w:proofErr w:type="spellStart"/>
-      <w:r>
-        <w:t>SciPaaS</w:t>
-      </w:r>
-      <w:proofErr w:type="spellEnd"/>
-      <w:r>
-        <w:t xml:space="preserve"> was described and demonstrated with both a simple Burger’s equation solver, as well as Mendel’s Accountant, a more complex forward-time population genetics simulator.   The software will soon be released in the Open Source domain online at https://github.com/whbrewer.</w:t>
-      </w:r>
-    </w:p>
-    <w:p>
-      <w:pPr>
-        <w:pStyle w:val="Text"/>
-      </w:pPr>
-      <w:r>
-        <w:t xml:space="preserve">By providing an automatically generated easy-to-use interface, and an easy way to upload and plugin their application to the platform, </w:t>
-      </w:r>
-      <w:proofErr w:type="spellStart"/>
-      <w:r>
-        <w:t>SciPaaS</w:t>
-      </w:r>
-      <w:proofErr w:type="spellEnd"/>
-      <w:r>
-        <w:t xml:space="preserve"> allows scientists to rapidly deploy t</w:t>
-      </w:r>
-      <w:r>
-        <w:t>heir applications to the cloud.</w:t>
-      </w:r>
-    </w:p>
-    <w:p>
-      <w:pPr>
-        <w:pStyle w:val="Text"/>
-      </w:pPr>
-      <w:r>
-        <w:t xml:space="preserve">An unintended benefit of this type of platform solution to web-based simulations is that it also </w:t>
-      </w:r>
-      <w:r>
-        <w:rPr>
-          <w:i/>
-        </w:rPr>
-        <w:t>encourages</w:t>
-      </w:r>
-      <w:r>
-        <w:t xml:space="preserve"> developers of scientific simulations towards using standard protocols where appropriate.</w:t>
-      </w:r>
-    </w:p>
-    <w:p>
-      <w:pPr>
-        <w:pStyle w:val="Text"/>
-      </w:pPr>
-      <w:r>
-        <w:t xml:space="preserve">Currently, </w:t>
-      </w:r>
-      <w:proofErr w:type="spellStart"/>
-      <w:r>
-        <w:t>SciPaaS</w:t>
-      </w:r>
-      <w:proofErr w:type="spellEnd"/>
-      <w:r>
-        <w:t xml:space="preserve"> should work well with sophisticated simulation packages that do not require significant amount of pre- and post-processing tasks. </w:t>
-      </w:r>
+        <w:keepNext/>
+      </w:pPr>
       <w:bookmarkStart w:id="1" w:name="_GoBack"/>
       <w:bookmarkEnd w:id="1"/>
       <w:r>
-        <w:t xml:space="preserve">Future development of </w:t>
-      </w:r>
-      <w:proofErr w:type="spellStart"/>
-      <w:r>
-        <w:t>SciPaaS</w:t>
-      </w:r>
-      <w:proofErr w:type="spellEnd"/>
-      <w:r>
-        <w:t xml:space="preserve"> should include making improvements to various aspects of the software to handle more robust simulations that may have substantial amounts of pre- and post-processing tasks involved, e.g. the Weather Research and Forecasting </w:t>
-      </w:r>
-      <w:r>
-        <w:t xml:space="preserve">(WRF) </w:t>
-      </w:r>
-      <w:r>
-        <w:t xml:space="preserve">software. In this case, a separate program must be run before the simulation and multiple programs may be run after the simulation for visualization and analysis.  Also, the schedule provided in this initial version of </w:t>
-      </w:r>
-      <w:proofErr w:type="spellStart"/>
-      <w:r>
-        <w:t>SciPaaS</w:t>
-      </w:r>
-      <w:proofErr w:type="spellEnd"/>
-      <w:r>
-        <w:t xml:space="preserve"> is a very simple FCFS scheduler.  A more robust version should include a more sophisticated version of a scheduler, which may allow for multiple queues and allow for scheduling jobs concurrently based on the number of available processors. </w:t>
-      </w:r>
-    </w:p>
-    <w:p>
-      <w:pPr>
-        <w:pStyle w:val="ReferenceHead"/>
-      </w:pPr>
-      <w:r>
-        <w:t>Acknowledgment</w:t>
-      </w:r>
-    </w:p>
-    <w:p>
-      <w:pPr>
-        <w:pStyle w:val="Text"/>
-      </w:pPr>
-      <w:r>
-        <w:t xml:space="preserve">The authors want to acknowledge appreciation for the support graciously provided by </w:t>
-      </w:r>
-      <w:r>
-        <w:t xml:space="preserve">both </w:t>
-      </w:r>
-      <w:r>
-        <w:rPr>
-          <w:i/>
-        </w:rPr>
-        <w:t>FMS Foundation</w:t>
-      </w:r>
-      <w:r>
-        <w:t xml:space="preserve"> and </w:t>
-      </w:r>
-      <w:r>
-        <w:rPr>
-          <w:i/>
-        </w:rPr>
-        <w:t>GCC Jackson</w:t>
-      </w:r>
-      <w:r>
-        <w:t xml:space="preserve"> </w:t>
-      </w:r>
-      <w:r>
-        <w:t xml:space="preserve">organizations </w:t>
-      </w:r>
-      <w:r>
-        <w:t>for this project.</w:t>
-      </w:r>
-      <w:r>
-        <w:t xml:space="preserve">  Also, many thanks to </w:t>
-      </w:r>
-      <w:proofErr w:type="spellStart"/>
-      <w:r>
-        <w:t>Tichomir</w:t>
-      </w:r>
-      <w:proofErr w:type="spellEnd"/>
-      <w:r>
-        <w:t xml:space="preserve"> </w:t>
-      </w:r>
-      <w:proofErr w:type="spellStart"/>
-      <w:r>
-        <w:t>Tenev</w:t>
-      </w:r>
-      <w:proofErr w:type="spellEnd"/>
-      <w:r>
-        <w:t xml:space="preserve"> from </w:t>
-      </w:r>
-      <w:proofErr w:type="spellStart"/>
-      <w:r>
-        <w:t>VMWare</w:t>
-      </w:r>
-      <w:proofErr w:type="spellEnd"/>
-      <w:r>
-        <w:t xml:space="preserve"> for reviewing the manuscript and providing helpful feedback.</w:t>
-      </w:r>
-    </w:p>
-    <w:p>
-      <w:pPr>
-        <w:pStyle w:val="Text"/>
-      </w:pPr>
-    </w:p>
-    <w:p>
-      <w:pPr>
-        <w:keepNext/>
-      </w:pPr>
-      <w:r>
         <w:rPr>
           <w:noProof/>
         </w:rPr>
-        <w:lastRenderedPageBreak/>
         <w:drawing>
           <wp:inline distT="0" distB="0" distL="0" distR="0" wp14:anchorId="0352F670" wp14:editId="20C4E781">
             <wp:extent cx="3200400" cy="2082595"/>
@@ -5376,6 +5508,7 @@
         <w:rPr>
           <w:noProof/>
         </w:rPr>
+        <w:lastRenderedPageBreak/>
         <w:drawing>
           <wp:inline distT="0" distB="0" distL="0" distR="0" wp14:anchorId="7922FC3C" wp14:editId="2678C360">
             <wp:extent cx="3200400" cy="2490252"/>
@@ -5486,7 +5619,6 @@
         <w:rPr>
           <w:vanish/>
         </w:rPr>
-        <w:lastRenderedPageBreak/>
         <w:t>In addition</w:t>
       </w:r>
       <w:r>
@@ -9510,7 +9642,7 @@
 </file>
 
 <file path=customXml/itemProps1.xml><?xml version="1.0" encoding="utf-8"?>
-<ds:datastoreItem xmlns:ds="http://schemas.openxmlformats.org/officeDocument/2006/customXml" ds:itemID="{25091328-C8B6-C04B-8B0F-1390829F3B75}">
+<ds:datastoreItem xmlns:ds="http://schemas.openxmlformats.org/officeDocument/2006/customXml" ds:itemID="{8BB83202-08E5-2B4A-A7D2-16D5D9C40889}">
   <ds:schemaRefs>
     <ds:schemaRef ds:uri="http://schemas.openxmlformats.org/officeDocument/2006/bibliography"/>
   </ds:schemaRefs>

</xml_diff>